<commit_message>
TD - Dijagram klasa, nova slika i opisan u dokumentu.
</commit_message>
<xml_diff>
--- a/AIR1613 TD IndoorTracking - Kokić, Pokec, Zekić/AIR1613 TD IndoorTracking - Kokić, Pokec, Zekić.docx
+++ b/AIR1613 TD IndoorTracking - Kokić, Pokec, Zekić/AIR1613 TD IndoorTracking - Kokić, Pokec, Zekić.docx
@@ -4,7 +4,7 @@
   <w:body>
     <w:p>
       <w:pPr>
-        <w:pStyle w:val="Bezproreda"/>
+        <w:pStyle w:val="NoSpacing"/>
         <w:spacing w:line="360" w:lineRule="auto"/>
         <w:jc w:val="center"/>
         <w:rPr>
@@ -26,7 +26,7 @@
     </w:p>
     <w:p>
       <w:pPr>
-        <w:pStyle w:val="Bezproreda"/>
+        <w:pStyle w:val="NoSpacing"/>
         <w:spacing w:line="360" w:lineRule="auto"/>
         <w:jc w:val="center"/>
         <w:rPr>
@@ -48,7 +48,7 @@
     </w:p>
     <w:p>
       <w:pPr>
-        <w:pStyle w:val="Bezproreda"/>
+        <w:pStyle w:val="NoSpacing"/>
         <w:spacing w:line="360" w:lineRule="auto"/>
         <w:jc w:val="center"/>
         <w:rPr>
@@ -70,7 +70,7 @@
     </w:p>
     <w:p>
       <w:pPr>
-        <w:pStyle w:val="Bezproreda"/>
+        <w:pStyle w:val="NoSpacing"/>
         <w:spacing w:line="360" w:lineRule="auto"/>
         <w:jc w:val="center"/>
         <w:rPr>
@@ -83,7 +83,7 @@
     </w:p>
     <w:p>
       <w:pPr>
-        <w:pStyle w:val="Bezproreda"/>
+        <w:pStyle w:val="NoSpacing"/>
         <w:spacing w:line="360" w:lineRule="auto"/>
         <w:jc w:val="center"/>
         <w:rPr>
@@ -96,7 +96,7 @@
     </w:p>
     <w:p>
       <w:pPr>
-        <w:pStyle w:val="Bezproreda"/>
+        <w:pStyle w:val="NoSpacing"/>
         <w:spacing w:line="360" w:lineRule="auto"/>
         <w:rPr>
           <w:rFonts w:ascii="Times New Roman" w:hAnsi="Times New Roman" w:cs="Times New Roman"/>
@@ -117,7 +117,7 @@
     </w:p>
     <w:p>
       <w:pPr>
-        <w:pStyle w:val="Bezproreda"/>
+        <w:pStyle w:val="NoSpacing"/>
         <w:spacing w:line="360" w:lineRule="auto"/>
         <w:rPr>
           <w:rFonts w:ascii="Times New Roman" w:hAnsi="Times New Roman" w:cs="Times New Roman"/>
@@ -133,23 +133,12 @@
           <w:sz w:val="24"/>
           <w:szCs w:val="24"/>
         </w:rPr>
-        <w:t xml:space="preserve">Paula Kokić/ </w:t>
-      </w:r>
-      <w:proofErr w:type="spellStart"/>
-      <w:r>
-        <w:rPr>
-          <w:rFonts w:ascii="Times New Roman" w:hAnsi="Times New Roman" w:cs="Times New Roman"/>
-          <w:b/>
-          <w:sz w:val="24"/>
-          <w:szCs w:val="24"/>
-        </w:rPr>
-        <w:t>Acerinth</w:t>
-      </w:r>
-      <w:proofErr w:type="spellEnd"/>
-    </w:p>
-    <w:p>
-      <w:pPr>
-        <w:pStyle w:val="Bezproreda"/>
+        <w:t>Paula Kokić/ Acerinth</w:t>
+      </w:r>
+    </w:p>
+    <w:p>
+      <w:pPr>
+        <w:pStyle w:val="NoSpacing"/>
         <w:spacing w:line="360" w:lineRule="auto"/>
         <w:rPr>
           <w:rFonts w:ascii="Times New Roman" w:hAnsi="Times New Roman" w:cs="Times New Roman"/>
@@ -165,43 +154,12 @@
           <w:sz w:val="24"/>
           <w:szCs w:val="24"/>
         </w:rPr>
-        <w:t xml:space="preserve">Ivan </w:t>
-      </w:r>
-      <w:proofErr w:type="spellStart"/>
-      <w:r>
-        <w:rPr>
-          <w:rFonts w:ascii="Times New Roman" w:hAnsi="Times New Roman" w:cs="Times New Roman"/>
-          <w:b/>
-          <w:sz w:val="24"/>
-          <w:szCs w:val="24"/>
-        </w:rPr>
-        <w:t>Pokec</w:t>
-      </w:r>
-      <w:proofErr w:type="spellEnd"/>
-      <w:r>
-        <w:rPr>
-          <w:rFonts w:ascii="Times New Roman" w:hAnsi="Times New Roman" w:cs="Times New Roman"/>
-          <w:b/>
-          <w:sz w:val="24"/>
-          <w:szCs w:val="24"/>
-        </w:rPr>
-        <w:t xml:space="preserve">/ </w:t>
-      </w:r>
-      <w:proofErr w:type="spellStart"/>
-      <w:r>
-        <w:rPr>
-          <w:rFonts w:ascii="Times New Roman" w:hAnsi="Times New Roman" w:cs="Times New Roman"/>
-          <w:b/>
-          <w:sz w:val="24"/>
-          <w:szCs w:val="24"/>
-        </w:rPr>
-        <w:t>ivanpokec</w:t>
-      </w:r>
-      <w:proofErr w:type="spellEnd"/>
-    </w:p>
-    <w:p>
-      <w:pPr>
-        <w:pStyle w:val="Bezproreda"/>
+        <w:t>Ivan Pokec/ ivanpokec</w:t>
+      </w:r>
+    </w:p>
+    <w:p>
+      <w:pPr>
+        <w:pStyle w:val="NoSpacing"/>
         <w:spacing w:line="360" w:lineRule="auto"/>
         <w:rPr>
           <w:rFonts w:ascii="Times New Roman" w:hAnsi="Times New Roman" w:cs="Times New Roman"/>
@@ -217,23 +175,12 @@
           <w:sz w:val="24"/>
           <w:szCs w:val="24"/>
         </w:rPr>
-        <w:t xml:space="preserve">Žana Zekić/ </w:t>
-      </w:r>
-      <w:proofErr w:type="spellStart"/>
-      <w:r>
-        <w:rPr>
-          <w:rFonts w:ascii="Times New Roman" w:hAnsi="Times New Roman" w:cs="Times New Roman"/>
-          <w:b/>
-          <w:sz w:val="24"/>
-          <w:szCs w:val="24"/>
-        </w:rPr>
-        <w:t>zanzekic</w:t>
-      </w:r>
-      <w:proofErr w:type="spellEnd"/>
-    </w:p>
-    <w:p>
-      <w:pPr>
-        <w:pStyle w:val="Bezproreda"/>
+        <w:t>Žana Zekić/ zanzekic</w:t>
+      </w:r>
+    </w:p>
+    <w:p>
+      <w:pPr>
+        <w:pStyle w:val="NoSpacing"/>
         <w:spacing w:line="360" w:lineRule="auto"/>
         <w:rPr>
           <w:rFonts w:ascii="Times New Roman" w:hAnsi="Times New Roman" w:cs="Times New Roman"/>
@@ -242,30 +189,19 @@
           <w:szCs w:val="24"/>
         </w:rPr>
       </w:pPr>
-      <w:proofErr w:type="spellStart"/>
-      <w:r>
-        <w:rPr>
-          <w:rFonts w:ascii="Times New Roman" w:hAnsi="Times New Roman" w:cs="Times New Roman"/>
-          <w:b/>
-          <w:sz w:val="24"/>
-          <w:szCs w:val="24"/>
-        </w:rPr>
-        <w:t>GitHub</w:t>
-      </w:r>
-      <w:proofErr w:type="spellEnd"/>
-      <w:r>
-        <w:rPr>
-          <w:rFonts w:ascii="Times New Roman" w:hAnsi="Times New Roman" w:cs="Times New Roman"/>
-          <w:b/>
-          <w:sz w:val="24"/>
-          <w:szCs w:val="24"/>
-        </w:rPr>
-        <w:t xml:space="preserve"> repozitorij: </w:t>
+      <w:r>
+        <w:rPr>
+          <w:rFonts w:ascii="Times New Roman" w:hAnsi="Times New Roman" w:cs="Times New Roman"/>
+          <w:b/>
+          <w:sz w:val="24"/>
+          <w:szCs w:val="24"/>
+        </w:rPr>
+        <w:t xml:space="preserve">GitHub repozitorij: </w:t>
       </w:r>
       <w:hyperlink r:id="rId8" w:history="1">
         <w:r>
           <w:rPr>
-            <w:rStyle w:val="Hiperveza"/>
+            <w:rStyle w:val="Hyperlink"/>
             <w:rFonts w:ascii="Times New Roman" w:hAnsi="Times New Roman" w:cs="Times New Roman"/>
             <w:b/>
             <w:sz w:val="24"/>
@@ -277,7 +213,7 @@
     </w:p>
     <w:p>
       <w:pPr>
-        <w:pStyle w:val="Bezproreda"/>
+        <w:pStyle w:val="NoSpacing"/>
         <w:spacing w:line="360" w:lineRule="auto"/>
         <w:rPr>
           <w:rFonts w:ascii="Times New Roman" w:hAnsi="Times New Roman" w:cs="Times New Roman"/>
@@ -289,7 +225,7 @@
     </w:p>
     <w:p>
       <w:pPr>
-        <w:pStyle w:val="Bezproreda"/>
+        <w:pStyle w:val="NoSpacing"/>
         <w:spacing w:line="360" w:lineRule="auto"/>
         <w:rPr>
           <w:rFonts w:ascii="Times New Roman" w:hAnsi="Times New Roman" w:cs="Times New Roman"/>
@@ -301,7 +237,7 @@
     </w:p>
     <w:p>
       <w:pPr>
-        <w:pStyle w:val="Bezproreda"/>
+        <w:pStyle w:val="NoSpacing"/>
         <w:spacing w:line="360" w:lineRule="auto"/>
         <w:rPr>
           <w:rFonts w:ascii="Times New Roman" w:hAnsi="Times New Roman" w:cs="Times New Roman"/>
@@ -313,7 +249,7 @@
     </w:p>
     <w:p>
       <w:pPr>
-        <w:pStyle w:val="Bezproreda"/>
+        <w:pStyle w:val="NoSpacing"/>
         <w:spacing w:line="360" w:lineRule="auto"/>
         <w:jc w:val="center"/>
         <w:rPr>
@@ -335,7 +271,7 @@
     </w:p>
     <w:p>
       <w:pPr>
-        <w:pStyle w:val="Bezproreda"/>
+        <w:pStyle w:val="NoSpacing"/>
         <w:spacing w:line="360" w:lineRule="auto"/>
         <w:jc w:val="center"/>
         <w:rPr>
@@ -366,7 +302,7 @@
     </w:p>
     <w:p>
       <w:pPr>
-        <w:pStyle w:val="Bezproreda"/>
+        <w:pStyle w:val="NoSpacing"/>
         <w:spacing w:line="360" w:lineRule="auto"/>
         <w:jc w:val="center"/>
         <w:rPr>
@@ -379,7 +315,7 @@
     </w:p>
     <w:p>
       <w:pPr>
-        <w:pStyle w:val="Bezproreda"/>
+        <w:pStyle w:val="NoSpacing"/>
         <w:spacing w:line="360" w:lineRule="auto"/>
         <w:jc w:val="center"/>
         <w:rPr>
@@ -410,7 +346,7 @@
     </w:p>
     <w:p>
       <w:pPr>
-        <w:pStyle w:val="Bezproreda"/>
+        <w:pStyle w:val="NoSpacing"/>
         <w:spacing w:line="360" w:lineRule="auto"/>
         <w:jc w:val="center"/>
         <w:rPr>
@@ -423,7 +359,7 @@
     </w:p>
     <w:p>
       <w:pPr>
-        <w:pStyle w:val="Bezproreda"/>
+        <w:pStyle w:val="NoSpacing"/>
         <w:spacing w:line="360" w:lineRule="auto"/>
         <w:jc w:val="center"/>
         <w:rPr>
@@ -436,7 +372,7 @@
     </w:p>
     <w:p>
       <w:pPr>
-        <w:pStyle w:val="Bezproreda"/>
+        <w:pStyle w:val="NoSpacing"/>
         <w:spacing w:line="360" w:lineRule="auto"/>
         <w:jc w:val="center"/>
         <w:rPr>
@@ -449,7 +385,7 @@
     </w:p>
     <w:p>
       <w:pPr>
-        <w:pStyle w:val="Bezproreda"/>
+        <w:pStyle w:val="NoSpacing"/>
         <w:spacing w:line="360" w:lineRule="auto"/>
         <w:jc w:val="center"/>
         <w:rPr>
@@ -462,7 +398,7 @@
     </w:p>
     <w:p>
       <w:pPr>
-        <w:pStyle w:val="Bezproreda"/>
+        <w:pStyle w:val="NoSpacing"/>
         <w:spacing w:line="360" w:lineRule="auto"/>
         <w:jc w:val="center"/>
         <w:rPr>
@@ -475,7 +411,7 @@
     </w:p>
     <w:p>
       <w:pPr>
-        <w:pStyle w:val="Bezproreda"/>
+        <w:pStyle w:val="NoSpacing"/>
         <w:spacing w:line="360" w:lineRule="auto"/>
         <w:rPr>
           <w:rFonts w:ascii="Times New Roman" w:hAnsi="Times New Roman" w:cs="Times New Roman"/>
@@ -568,7 +504,7 @@
     </w:p>
     <w:p>
       <w:pPr>
-        <w:pStyle w:val="Bezproreda"/>
+        <w:pStyle w:val="NoSpacing"/>
         <w:spacing w:line="360" w:lineRule="auto"/>
         <w:rPr>
           <w:rFonts w:ascii="Times New Roman" w:hAnsi="Times New Roman" w:cs="Times New Roman"/>
@@ -654,22 +590,12 @@
           <w:sz w:val="24"/>
           <w:szCs w:val="24"/>
         </w:rPr>
-        <w:t xml:space="preserve">doc.dr.sc. Zlatko </w:t>
-      </w:r>
-      <w:proofErr w:type="spellStart"/>
-      <w:r>
-        <w:rPr>
-          <w:rFonts w:ascii="Times New Roman" w:hAnsi="Times New Roman" w:cs="Times New Roman"/>
-          <w:sz w:val="24"/>
-          <w:szCs w:val="24"/>
-        </w:rPr>
-        <w:t>Stapić</w:t>
-      </w:r>
-      <w:proofErr w:type="spellEnd"/>
-    </w:p>
-    <w:p>
-      <w:pPr>
-        <w:pStyle w:val="Bezproreda"/>
+        <w:t>doc.dr.sc. Zlatko Stapić</w:t>
+      </w:r>
+    </w:p>
+    <w:p>
+      <w:pPr>
+        <w:pStyle w:val="NoSpacing"/>
         <w:spacing w:line="360" w:lineRule="auto"/>
         <w:rPr>
           <w:rFonts w:ascii="Times New Roman" w:hAnsi="Times New Roman" w:cs="Times New Roman"/>
@@ -680,7 +606,7 @@
     </w:p>
     <w:p>
       <w:pPr>
-        <w:pStyle w:val="Bezproreda"/>
+        <w:pStyle w:val="NoSpacing"/>
         <w:spacing w:line="360" w:lineRule="auto"/>
         <w:rPr>
           <w:rFonts w:ascii="Times New Roman" w:hAnsi="Times New Roman" w:cs="Times New Roman"/>
@@ -691,7 +617,7 @@
     </w:p>
     <w:p>
       <w:pPr>
-        <w:pStyle w:val="Bezproreda"/>
+        <w:pStyle w:val="NoSpacing"/>
         <w:spacing w:line="360" w:lineRule="auto"/>
         <w:rPr>
           <w:rFonts w:ascii="Times New Roman" w:hAnsi="Times New Roman" w:cs="Times New Roman"/>
@@ -702,7 +628,7 @@
     </w:p>
     <w:p>
       <w:pPr>
-        <w:pStyle w:val="Bezproreda"/>
+        <w:pStyle w:val="NoSpacing"/>
         <w:spacing w:line="360" w:lineRule="auto"/>
         <w:rPr>
           <w:rFonts w:ascii="Times New Roman" w:hAnsi="Times New Roman" w:cs="Times New Roman"/>
@@ -713,7 +639,7 @@
     </w:p>
     <w:p>
       <w:pPr>
-        <w:pStyle w:val="Bezproreda"/>
+        <w:pStyle w:val="NoSpacing"/>
         <w:spacing w:line="360" w:lineRule="auto"/>
         <w:rPr>
           <w:rFonts w:ascii="Times New Roman" w:hAnsi="Times New Roman" w:cs="Times New Roman"/>
@@ -724,7 +650,7 @@
     </w:p>
     <w:p>
       <w:pPr>
-        <w:pStyle w:val="Bezproreda"/>
+        <w:pStyle w:val="NoSpacing"/>
         <w:spacing w:line="360" w:lineRule="auto"/>
         <w:jc w:val="center"/>
         <w:rPr>
@@ -762,6 +688,10 @@
     <w:sdt>
       <w:sdtPr>
         <w:rPr>
+          <w:rFonts w:asciiTheme="minorHAnsi" w:eastAsiaTheme="minorHAnsi" w:hAnsiTheme="minorHAnsi" w:cstheme="minorBidi"/>
+          <w:color w:val="auto"/>
+          <w:sz w:val="22"/>
+          <w:szCs w:val="22"/>
           <w:lang w:val="hr-HR"/>
         </w:rPr>
         <w:id w:val="1356379735"/>
@@ -772,21 +702,30 @@
       </w:sdtPr>
       <w:sdtEndPr>
         <w:rPr>
-          <w:rFonts w:asciiTheme="minorHAnsi" w:eastAsiaTheme="minorHAnsi" w:hAnsiTheme="minorHAnsi" w:cstheme="minorBidi"/>
           <w:b/>
           <w:bCs/>
-          <w:color w:val="auto"/>
-          <w:sz w:val="22"/>
-          <w:szCs w:val="22"/>
         </w:rPr>
       </w:sdtEndPr>
       <w:sdtContent>
         <w:p>
           <w:pPr>
-            <w:pStyle w:val="TOCNaslov"/>
+            <w:pStyle w:val="TOCHeading"/>
+            <w:spacing w:after="240"/>
+            <w:rPr>
+              <w:rFonts w:ascii="Times New Roman" w:hAnsi="Times New Roman" w:cs="Times New Roman"/>
+              <w:b/>
+              <w:color w:val="auto"/>
+              <w:sz w:val="36"/>
+              <w:szCs w:val="36"/>
+            </w:rPr>
           </w:pPr>
           <w:r>
             <w:rPr>
+              <w:rFonts w:ascii="Times New Roman" w:hAnsi="Times New Roman" w:cs="Times New Roman"/>
+              <w:b/>
+              <w:color w:val="auto"/>
+              <w:sz w:val="36"/>
+              <w:szCs w:val="36"/>
               <w:lang w:val="hr-HR"/>
             </w:rPr>
             <w:t>Sadržaj</w:t>
@@ -794,94 +733,140 @@
         </w:p>
         <w:p>
           <w:pPr>
-            <w:pStyle w:val="Sadraj1"/>
+            <w:pStyle w:val="TOC1"/>
             <w:tabs>
               <w:tab w:val="left" w:pos="440"/>
               <w:tab w:val="right" w:leader="dot" w:pos="9062"/>
             </w:tabs>
             <w:rPr>
-              <w:rFonts w:eastAsiaTheme="minorEastAsia"/>
+              <w:rFonts w:ascii="Times New Roman" w:eastAsiaTheme="minorEastAsia" w:hAnsi="Times New Roman" w:cs="Times New Roman"/>
               <w:noProof/>
+              <w:sz w:val="24"/>
+              <w:szCs w:val="24"/>
               <w:lang w:eastAsia="hr-HR"/>
             </w:rPr>
           </w:pPr>
           <w:r>
+            <w:rPr>
+              <w:rFonts w:ascii="Times New Roman" w:hAnsi="Times New Roman" w:cs="Times New Roman"/>
+              <w:sz w:val="24"/>
+              <w:szCs w:val="24"/>
+            </w:rPr>
             <w:fldChar w:fldCharType="begin"/>
           </w:r>
           <w:r>
+            <w:rPr>
+              <w:rFonts w:ascii="Times New Roman" w:hAnsi="Times New Roman" w:cs="Times New Roman"/>
+              <w:sz w:val="24"/>
+              <w:szCs w:val="24"/>
+            </w:rPr>
             <w:instrText xml:space="preserve"> TOC \o "1-3" \h \z \u </w:instrText>
           </w:r>
           <w:r>
+            <w:rPr>
+              <w:rFonts w:ascii="Times New Roman" w:hAnsi="Times New Roman" w:cs="Times New Roman"/>
+              <w:sz w:val="24"/>
+              <w:szCs w:val="24"/>
+            </w:rPr>
             <w:fldChar w:fldCharType="separate"/>
           </w:r>
-          <w:hyperlink w:anchor="_Toc466997779" w:history="1">
-            <w:r>
-              <w:rPr>
-                <w:rStyle w:val="Hiperveza"/>
-                <w:noProof/>
+          <w:hyperlink w:anchor="_Toc467014868" w:history="1">
+            <w:r>
+              <w:rPr>
+                <w:rStyle w:val="Hyperlink"/>
+                <w:rFonts w:ascii="Times New Roman" w:hAnsi="Times New Roman" w:cs="Times New Roman"/>
+                <w:noProof/>
+                <w:sz w:val="24"/>
+                <w:szCs w:val="24"/>
               </w:rPr>
               <w:t>1.</w:t>
             </w:r>
             <w:r>
               <w:rPr>
-                <w:rFonts w:eastAsiaTheme="minorEastAsia"/>
-                <w:noProof/>
+                <w:rFonts w:ascii="Times New Roman" w:eastAsiaTheme="minorEastAsia" w:hAnsi="Times New Roman" w:cs="Times New Roman"/>
+                <w:noProof/>
+                <w:sz w:val="24"/>
+                <w:szCs w:val="24"/>
                 <w:lang w:eastAsia="hr-HR"/>
               </w:rPr>
               <w:tab/>
             </w:r>
             <w:r>
               <w:rPr>
-                <w:rStyle w:val="Hiperveza"/>
-                <w:noProof/>
-              </w:rPr>
-              <w:t>Arhitektura aplikacije</w:t>
-            </w:r>
-            <w:r>
-              <w:rPr>
+                <w:rStyle w:val="Hyperlink"/>
+                <w:rFonts w:ascii="Times New Roman" w:hAnsi="Times New Roman" w:cs="Times New Roman"/>
+                <w:noProof/>
+                <w:sz w:val="24"/>
+                <w:szCs w:val="24"/>
+              </w:rPr>
+              <w:t>Korištene tehnologije i alati</w:t>
+            </w:r>
+            <w:r>
+              <w:rPr>
+                <w:rFonts w:ascii="Times New Roman" w:hAnsi="Times New Roman" w:cs="Times New Roman"/>
                 <w:noProof/>
                 <w:webHidden/>
+                <w:sz w:val="24"/>
+                <w:szCs w:val="24"/>
               </w:rPr>
               <w:tab/>
             </w:r>
             <w:r>
               <w:rPr>
+                <w:rFonts w:ascii="Times New Roman" w:hAnsi="Times New Roman" w:cs="Times New Roman"/>
                 <w:noProof/>
                 <w:webHidden/>
+                <w:sz w:val="24"/>
+                <w:szCs w:val="24"/>
               </w:rPr>
               <w:fldChar w:fldCharType="begin"/>
             </w:r>
             <w:r>
               <w:rPr>
+                <w:rFonts w:ascii="Times New Roman" w:hAnsi="Times New Roman" w:cs="Times New Roman"/>
                 <w:noProof/>
                 <w:webHidden/>
-              </w:rPr>
-              <w:instrText xml:space="preserve"> PAGEREF _Toc466997779 \h </w:instrText>
-            </w:r>
-            <w:r>
-              <w:rPr>
+                <w:sz w:val="24"/>
+                <w:szCs w:val="24"/>
+              </w:rPr>
+              <w:instrText xml:space="preserve"> PAGEREF _Toc467014868 \h </w:instrText>
+            </w:r>
+            <w:r>
+              <w:rPr>
+                <w:rFonts w:ascii="Times New Roman" w:hAnsi="Times New Roman" w:cs="Times New Roman"/>
                 <w:noProof/>
                 <w:webHidden/>
-              </w:rPr>
-            </w:r>
-            <w:r>
-              <w:rPr>
+                <w:sz w:val="24"/>
+                <w:szCs w:val="24"/>
+              </w:rPr>
+            </w:r>
+            <w:r>
+              <w:rPr>
+                <w:rFonts w:ascii="Times New Roman" w:hAnsi="Times New Roman" w:cs="Times New Roman"/>
                 <w:noProof/>
                 <w:webHidden/>
+                <w:sz w:val="24"/>
+                <w:szCs w:val="24"/>
               </w:rPr>
               <w:fldChar w:fldCharType="separate"/>
             </w:r>
             <w:r>
               <w:rPr>
+                <w:rFonts w:ascii="Times New Roman" w:hAnsi="Times New Roman" w:cs="Times New Roman"/>
                 <w:noProof/>
                 <w:webHidden/>
+                <w:sz w:val="24"/>
+                <w:szCs w:val="24"/>
               </w:rPr>
               <w:t>1</w:t>
             </w:r>
             <w:r>
               <w:rPr>
+                <w:rFonts w:ascii="Times New Roman" w:hAnsi="Times New Roman" w:cs="Times New Roman"/>
                 <w:noProof/>
                 <w:webHidden/>
+                <w:sz w:val="24"/>
+                <w:szCs w:val="24"/>
               </w:rPr>
               <w:fldChar w:fldCharType="end"/>
             </w:r>
@@ -889,85 +874,116 @@
         </w:p>
         <w:p>
           <w:pPr>
-            <w:pStyle w:val="Sadraj1"/>
+            <w:pStyle w:val="TOC1"/>
             <w:tabs>
               <w:tab w:val="left" w:pos="440"/>
               <w:tab w:val="right" w:leader="dot" w:pos="9062"/>
             </w:tabs>
             <w:rPr>
-              <w:rFonts w:eastAsiaTheme="minorEastAsia"/>
+              <w:rFonts w:ascii="Times New Roman" w:eastAsiaTheme="minorEastAsia" w:hAnsi="Times New Roman" w:cs="Times New Roman"/>
               <w:noProof/>
+              <w:sz w:val="24"/>
+              <w:szCs w:val="24"/>
               <w:lang w:eastAsia="hr-HR"/>
             </w:rPr>
           </w:pPr>
-          <w:hyperlink w:anchor="_Toc466997780" w:history="1">
-            <w:r>
-              <w:rPr>
-                <w:rStyle w:val="Hiperveza"/>
-                <w:noProof/>
+          <w:hyperlink w:anchor="_Toc467014869" w:history="1">
+            <w:r>
+              <w:rPr>
+                <w:rStyle w:val="Hyperlink"/>
+                <w:rFonts w:ascii="Times New Roman" w:hAnsi="Times New Roman" w:cs="Times New Roman"/>
+                <w:noProof/>
+                <w:sz w:val="24"/>
+                <w:szCs w:val="24"/>
               </w:rPr>
               <w:t>2.</w:t>
             </w:r>
             <w:r>
               <w:rPr>
-                <w:rFonts w:eastAsiaTheme="minorEastAsia"/>
-                <w:noProof/>
+                <w:rFonts w:ascii="Times New Roman" w:eastAsiaTheme="minorEastAsia" w:hAnsi="Times New Roman" w:cs="Times New Roman"/>
+                <w:noProof/>
+                <w:sz w:val="24"/>
+                <w:szCs w:val="24"/>
                 <w:lang w:eastAsia="hr-HR"/>
               </w:rPr>
               <w:tab/>
             </w:r>
             <w:r>
               <w:rPr>
-                <w:rStyle w:val="Hiperveza"/>
-                <w:noProof/>
-              </w:rPr>
-              <w:t>Podatkovni model</w:t>
-            </w:r>
-            <w:r>
-              <w:rPr>
+                <w:rStyle w:val="Hyperlink"/>
+                <w:rFonts w:ascii="Times New Roman" w:hAnsi="Times New Roman" w:cs="Times New Roman"/>
+                <w:noProof/>
+                <w:sz w:val="24"/>
+                <w:szCs w:val="24"/>
+              </w:rPr>
+              <w:t>Arhitektura aplikacije</w:t>
+            </w:r>
+            <w:r>
+              <w:rPr>
+                <w:rFonts w:ascii="Times New Roman" w:hAnsi="Times New Roman" w:cs="Times New Roman"/>
                 <w:noProof/>
                 <w:webHidden/>
+                <w:sz w:val="24"/>
+                <w:szCs w:val="24"/>
               </w:rPr>
               <w:tab/>
             </w:r>
             <w:r>
               <w:rPr>
+                <w:rFonts w:ascii="Times New Roman" w:hAnsi="Times New Roman" w:cs="Times New Roman"/>
                 <w:noProof/>
                 <w:webHidden/>
+                <w:sz w:val="24"/>
+                <w:szCs w:val="24"/>
               </w:rPr>
               <w:fldChar w:fldCharType="begin"/>
             </w:r>
             <w:r>
               <w:rPr>
+                <w:rFonts w:ascii="Times New Roman" w:hAnsi="Times New Roman" w:cs="Times New Roman"/>
                 <w:noProof/>
                 <w:webHidden/>
-              </w:rPr>
-              <w:instrText xml:space="preserve"> PAGEREF _Toc466997780 \h </w:instrText>
-            </w:r>
-            <w:r>
-              <w:rPr>
+                <w:sz w:val="24"/>
+                <w:szCs w:val="24"/>
+              </w:rPr>
+              <w:instrText xml:space="preserve"> PAGEREF _Toc467014869 \h </w:instrText>
+            </w:r>
+            <w:r>
+              <w:rPr>
+                <w:rFonts w:ascii="Times New Roman" w:hAnsi="Times New Roman" w:cs="Times New Roman"/>
                 <w:noProof/>
                 <w:webHidden/>
-              </w:rPr>
-            </w:r>
-            <w:r>
-              <w:rPr>
+                <w:sz w:val="24"/>
+                <w:szCs w:val="24"/>
+              </w:rPr>
+            </w:r>
+            <w:r>
+              <w:rPr>
+                <w:rFonts w:ascii="Times New Roman" w:hAnsi="Times New Roman" w:cs="Times New Roman"/>
                 <w:noProof/>
                 <w:webHidden/>
+                <w:sz w:val="24"/>
+                <w:szCs w:val="24"/>
               </w:rPr>
               <w:fldChar w:fldCharType="separate"/>
             </w:r>
             <w:r>
               <w:rPr>
+                <w:rFonts w:ascii="Times New Roman" w:hAnsi="Times New Roman" w:cs="Times New Roman"/>
                 <w:noProof/>
                 <w:webHidden/>
+                <w:sz w:val="24"/>
+                <w:szCs w:val="24"/>
               </w:rPr>
               <w:t>2</w:t>
             </w:r>
             <w:r>
               <w:rPr>
+                <w:rFonts w:ascii="Times New Roman" w:hAnsi="Times New Roman" w:cs="Times New Roman"/>
                 <w:noProof/>
                 <w:webHidden/>
+                <w:sz w:val="24"/>
+                <w:szCs w:val="24"/>
               </w:rPr>
               <w:fldChar w:fldCharType="end"/>
             </w:r>
@@ -975,85 +991,350 @@
         </w:p>
         <w:p>
           <w:pPr>
-            <w:pStyle w:val="Sadraj1"/>
+            <w:pStyle w:val="TOC1"/>
             <w:tabs>
               <w:tab w:val="left" w:pos="440"/>
               <w:tab w:val="right" w:leader="dot" w:pos="9062"/>
             </w:tabs>
             <w:rPr>
-              <w:rFonts w:eastAsiaTheme="minorEastAsia"/>
+              <w:rFonts w:ascii="Times New Roman" w:eastAsiaTheme="minorEastAsia" w:hAnsi="Times New Roman" w:cs="Times New Roman"/>
               <w:noProof/>
+              <w:sz w:val="24"/>
+              <w:szCs w:val="24"/>
               <w:lang w:eastAsia="hr-HR"/>
             </w:rPr>
           </w:pPr>
-          <w:hyperlink w:anchor="_Toc466997781" w:history="1">
-            <w:r>
-              <w:rPr>
-                <w:rStyle w:val="Hiperveza"/>
-                <w:noProof/>
+          <w:hyperlink w:anchor="_Toc467014870" w:history="1">
+            <w:r>
+              <w:rPr>
+                <w:rStyle w:val="Hyperlink"/>
+                <w:rFonts w:ascii="Times New Roman" w:hAnsi="Times New Roman" w:cs="Times New Roman"/>
+                <w:noProof/>
+                <w:sz w:val="24"/>
+                <w:szCs w:val="24"/>
               </w:rPr>
               <w:t>3.</w:t>
             </w:r>
             <w:r>
               <w:rPr>
-                <w:rFonts w:eastAsiaTheme="minorEastAsia"/>
-                <w:noProof/>
+                <w:rFonts w:ascii="Times New Roman" w:eastAsiaTheme="minorEastAsia" w:hAnsi="Times New Roman" w:cs="Times New Roman"/>
+                <w:noProof/>
+                <w:sz w:val="24"/>
+                <w:szCs w:val="24"/>
                 <w:lang w:eastAsia="hr-HR"/>
               </w:rPr>
               <w:tab/>
             </w:r>
             <w:r>
               <w:rPr>
-                <w:rStyle w:val="Hiperveza"/>
-                <w:noProof/>
+                <w:rStyle w:val="Hyperlink"/>
+                <w:rFonts w:ascii="Times New Roman" w:hAnsi="Times New Roman" w:cs="Times New Roman"/>
+                <w:noProof/>
+                <w:sz w:val="24"/>
+                <w:szCs w:val="24"/>
+              </w:rPr>
+              <w:t>Podatkovni model</w:t>
+            </w:r>
+            <w:r>
+              <w:rPr>
+                <w:rFonts w:ascii="Times New Roman" w:hAnsi="Times New Roman" w:cs="Times New Roman"/>
+                <w:noProof/>
+                <w:webHidden/>
+                <w:sz w:val="24"/>
+                <w:szCs w:val="24"/>
+              </w:rPr>
+              <w:tab/>
+            </w:r>
+            <w:r>
+              <w:rPr>
+                <w:rFonts w:ascii="Times New Roman" w:hAnsi="Times New Roman" w:cs="Times New Roman"/>
+                <w:noProof/>
+                <w:webHidden/>
+                <w:sz w:val="24"/>
+                <w:szCs w:val="24"/>
+              </w:rPr>
+              <w:fldChar w:fldCharType="begin"/>
+            </w:r>
+            <w:r>
+              <w:rPr>
+                <w:rFonts w:ascii="Times New Roman" w:hAnsi="Times New Roman" w:cs="Times New Roman"/>
+                <w:noProof/>
+                <w:webHidden/>
+                <w:sz w:val="24"/>
+                <w:szCs w:val="24"/>
+              </w:rPr>
+              <w:instrText xml:space="preserve"> PAGEREF _Toc467014870 \h </w:instrText>
+            </w:r>
+            <w:r>
+              <w:rPr>
+                <w:rFonts w:ascii="Times New Roman" w:hAnsi="Times New Roman" w:cs="Times New Roman"/>
+                <w:noProof/>
+                <w:webHidden/>
+                <w:sz w:val="24"/>
+                <w:szCs w:val="24"/>
+              </w:rPr>
+            </w:r>
+            <w:r>
+              <w:rPr>
+                <w:rFonts w:ascii="Times New Roman" w:hAnsi="Times New Roman" w:cs="Times New Roman"/>
+                <w:noProof/>
+                <w:webHidden/>
+                <w:sz w:val="24"/>
+                <w:szCs w:val="24"/>
+              </w:rPr>
+              <w:fldChar w:fldCharType="separate"/>
+            </w:r>
+            <w:r>
+              <w:rPr>
+                <w:rFonts w:ascii="Times New Roman" w:hAnsi="Times New Roman" w:cs="Times New Roman"/>
+                <w:noProof/>
+                <w:webHidden/>
+                <w:sz w:val="24"/>
+                <w:szCs w:val="24"/>
+              </w:rPr>
+              <w:t>3</w:t>
+            </w:r>
+            <w:r>
+              <w:rPr>
+                <w:rFonts w:ascii="Times New Roman" w:hAnsi="Times New Roman" w:cs="Times New Roman"/>
+                <w:noProof/>
+                <w:webHidden/>
+                <w:sz w:val="24"/>
+                <w:szCs w:val="24"/>
+              </w:rPr>
+              <w:fldChar w:fldCharType="end"/>
+            </w:r>
+          </w:hyperlink>
+        </w:p>
+        <w:p>
+          <w:pPr>
+            <w:pStyle w:val="TOC1"/>
+            <w:tabs>
+              <w:tab w:val="left" w:pos="440"/>
+              <w:tab w:val="right" w:leader="dot" w:pos="9062"/>
+            </w:tabs>
+            <w:rPr>
+              <w:rFonts w:ascii="Times New Roman" w:eastAsiaTheme="minorEastAsia" w:hAnsi="Times New Roman" w:cs="Times New Roman"/>
+              <w:noProof/>
+              <w:sz w:val="24"/>
+              <w:szCs w:val="24"/>
+              <w:lang w:eastAsia="hr-HR"/>
+            </w:rPr>
+          </w:pPr>
+          <w:hyperlink w:anchor="_Toc467014871" w:history="1">
+            <w:r>
+              <w:rPr>
+                <w:rStyle w:val="Hyperlink"/>
+                <w:rFonts w:ascii="Times New Roman" w:hAnsi="Times New Roman" w:cs="Times New Roman"/>
+                <w:noProof/>
+                <w:sz w:val="24"/>
+                <w:szCs w:val="24"/>
+              </w:rPr>
+              <w:t>4.</w:t>
+            </w:r>
+            <w:r>
+              <w:rPr>
+                <w:rFonts w:ascii="Times New Roman" w:eastAsiaTheme="minorEastAsia" w:hAnsi="Times New Roman" w:cs="Times New Roman"/>
+                <w:noProof/>
+                <w:sz w:val="24"/>
+                <w:szCs w:val="24"/>
+                <w:lang w:eastAsia="hr-HR"/>
+              </w:rPr>
+              <w:tab/>
+            </w:r>
+            <w:r>
+              <w:rPr>
+                <w:rStyle w:val="Hyperlink"/>
+                <w:rFonts w:ascii="Times New Roman" w:hAnsi="Times New Roman" w:cs="Times New Roman"/>
+                <w:noProof/>
+                <w:sz w:val="24"/>
+                <w:szCs w:val="24"/>
               </w:rPr>
               <w:t>IndoorTracking WEB API</w:t>
             </w:r>
             <w:r>
               <w:rPr>
+                <w:rFonts w:ascii="Times New Roman" w:hAnsi="Times New Roman" w:cs="Times New Roman"/>
                 <w:noProof/>
                 <w:webHidden/>
+                <w:sz w:val="24"/>
+                <w:szCs w:val="24"/>
               </w:rPr>
               <w:tab/>
             </w:r>
             <w:r>
               <w:rPr>
+                <w:rFonts w:ascii="Times New Roman" w:hAnsi="Times New Roman" w:cs="Times New Roman"/>
                 <w:noProof/>
                 <w:webHidden/>
+                <w:sz w:val="24"/>
+                <w:szCs w:val="24"/>
               </w:rPr>
               <w:fldChar w:fldCharType="begin"/>
             </w:r>
             <w:r>
               <w:rPr>
+                <w:rFonts w:ascii="Times New Roman" w:hAnsi="Times New Roman" w:cs="Times New Roman"/>
                 <w:noProof/>
                 <w:webHidden/>
-              </w:rPr>
-              <w:instrText xml:space="preserve"> PAGEREF _Toc466997781 \h </w:instrText>
-            </w:r>
-            <w:r>
-              <w:rPr>
+                <w:sz w:val="24"/>
+                <w:szCs w:val="24"/>
+              </w:rPr>
+              <w:instrText xml:space="preserve"> PAGEREF _Toc467014871 \h </w:instrText>
+            </w:r>
+            <w:r>
+              <w:rPr>
+                <w:rFonts w:ascii="Times New Roman" w:hAnsi="Times New Roman" w:cs="Times New Roman"/>
                 <w:noProof/>
                 <w:webHidden/>
-              </w:rPr>
-            </w:r>
-            <w:r>
-              <w:rPr>
+                <w:sz w:val="24"/>
+                <w:szCs w:val="24"/>
+              </w:rPr>
+            </w:r>
+            <w:r>
+              <w:rPr>
+                <w:rFonts w:ascii="Times New Roman" w:hAnsi="Times New Roman" w:cs="Times New Roman"/>
                 <w:noProof/>
                 <w:webHidden/>
+                <w:sz w:val="24"/>
+                <w:szCs w:val="24"/>
               </w:rPr>
               <w:fldChar w:fldCharType="separate"/>
             </w:r>
             <w:r>
               <w:rPr>
+                <w:rFonts w:ascii="Times New Roman" w:hAnsi="Times New Roman" w:cs="Times New Roman"/>
                 <w:noProof/>
                 <w:webHidden/>
-              </w:rPr>
-              <w:t>3</w:t>
-            </w:r>
-            <w:r>
-              <w:rPr>
+                <w:sz w:val="24"/>
+                <w:szCs w:val="24"/>
+              </w:rPr>
+              <w:t>4</w:t>
+            </w:r>
+            <w:r>
+              <w:rPr>
+                <w:rFonts w:ascii="Times New Roman" w:hAnsi="Times New Roman" w:cs="Times New Roman"/>
                 <w:noProof/>
                 <w:webHidden/>
+                <w:sz w:val="24"/>
+                <w:szCs w:val="24"/>
+              </w:rPr>
+              <w:fldChar w:fldCharType="end"/>
+            </w:r>
+          </w:hyperlink>
+        </w:p>
+        <w:p>
+          <w:pPr>
+            <w:pStyle w:val="TOC1"/>
+            <w:tabs>
+              <w:tab w:val="left" w:pos="440"/>
+              <w:tab w:val="right" w:leader="dot" w:pos="9062"/>
+            </w:tabs>
+            <w:rPr>
+              <w:rFonts w:ascii="Times New Roman" w:eastAsiaTheme="minorEastAsia" w:hAnsi="Times New Roman" w:cs="Times New Roman"/>
+              <w:noProof/>
+              <w:sz w:val="24"/>
+              <w:szCs w:val="24"/>
+              <w:lang w:eastAsia="hr-HR"/>
+            </w:rPr>
+          </w:pPr>
+          <w:hyperlink w:anchor="_Toc467014872" w:history="1">
+            <w:r>
+              <w:rPr>
+                <w:rStyle w:val="Hyperlink"/>
+                <w:rFonts w:ascii="Times New Roman" w:hAnsi="Times New Roman" w:cs="Times New Roman"/>
+                <w:noProof/>
+                <w:sz w:val="24"/>
+                <w:szCs w:val="24"/>
+              </w:rPr>
+              <w:t>5.</w:t>
+            </w:r>
+            <w:r>
+              <w:rPr>
+                <w:rFonts w:ascii="Times New Roman" w:eastAsiaTheme="minorEastAsia" w:hAnsi="Times New Roman" w:cs="Times New Roman"/>
+                <w:noProof/>
+                <w:sz w:val="24"/>
+                <w:szCs w:val="24"/>
+                <w:lang w:eastAsia="hr-HR"/>
+              </w:rPr>
+              <w:tab/>
+            </w:r>
+            <w:r>
+              <w:rPr>
+                <w:rStyle w:val="Hyperlink"/>
+                <w:rFonts w:ascii="Times New Roman" w:hAnsi="Times New Roman" w:cs="Times New Roman"/>
+                <w:noProof/>
+                <w:sz w:val="24"/>
+                <w:szCs w:val="24"/>
+              </w:rPr>
+              <w:t>Dijagram klasa</w:t>
+            </w:r>
+            <w:r>
+              <w:rPr>
+                <w:rFonts w:ascii="Times New Roman" w:hAnsi="Times New Roman" w:cs="Times New Roman"/>
+                <w:noProof/>
+                <w:webHidden/>
+                <w:sz w:val="24"/>
+                <w:szCs w:val="24"/>
+              </w:rPr>
+              <w:tab/>
+            </w:r>
+            <w:r>
+              <w:rPr>
+                <w:rFonts w:ascii="Times New Roman" w:hAnsi="Times New Roman" w:cs="Times New Roman"/>
+                <w:noProof/>
+                <w:webHidden/>
+                <w:sz w:val="24"/>
+                <w:szCs w:val="24"/>
+              </w:rPr>
+              <w:fldChar w:fldCharType="begin"/>
+            </w:r>
+            <w:r>
+              <w:rPr>
+                <w:rFonts w:ascii="Times New Roman" w:hAnsi="Times New Roman" w:cs="Times New Roman"/>
+                <w:noProof/>
+                <w:webHidden/>
+                <w:sz w:val="24"/>
+                <w:szCs w:val="24"/>
+              </w:rPr>
+              <w:instrText xml:space="preserve"> PAGEREF _Toc467014872 \h </w:instrText>
+            </w:r>
+            <w:r>
+              <w:rPr>
+                <w:rFonts w:ascii="Times New Roman" w:hAnsi="Times New Roman" w:cs="Times New Roman"/>
+                <w:noProof/>
+                <w:webHidden/>
+                <w:sz w:val="24"/>
+                <w:szCs w:val="24"/>
+              </w:rPr>
+            </w:r>
+            <w:r>
+              <w:rPr>
+                <w:rFonts w:ascii="Times New Roman" w:hAnsi="Times New Roman" w:cs="Times New Roman"/>
+                <w:noProof/>
+                <w:webHidden/>
+                <w:sz w:val="24"/>
+                <w:szCs w:val="24"/>
+              </w:rPr>
+              <w:fldChar w:fldCharType="separate"/>
+            </w:r>
+            <w:r>
+              <w:rPr>
+                <w:rFonts w:ascii="Times New Roman" w:hAnsi="Times New Roman" w:cs="Times New Roman"/>
+                <w:noProof/>
+                <w:webHidden/>
+                <w:sz w:val="24"/>
+                <w:szCs w:val="24"/>
+              </w:rPr>
+              <w:t>5</w:t>
+            </w:r>
+            <w:r>
+              <w:rPr>
+                <w:rFonts w:ascii="Times New Roman" w:hAnsi="Times New Roman" w:cs="Times New Roman"/>
+                <w:noProof/>
+                <w:webHidden/>
+                <w:sz w:val="24"/>
+                <w:szCs w:val="24"/>
               </w:rPr>
               <w:fldChar w:fldCharType="end"/>
             </w:r>
@@ -1062,8 +1343,11 @@
         <w:p>
           <w:r>
             <w:rPr>
+              <w:rFonts w:ascii="Times New Roman" w:hAnsi="Times New Roman" w:cs="Times New Roman"/>
               <w:b/>
               <w:bCs/>
+              <w:sz w:val="24"/>
+              <w:szCs w:val="24"/>
             </w:rPr>
             <w:fldChar w:fldCharType="end"/>
           </w:r>
@@ -1086,6 +1370,8 @@
           <w:szCs w:val="28"/>
         </w:rPr>
       </w:pPr>
+      <w:bookmarkStart w:id="0" w:name="_GoBack"/>
+      <w:bookmarkEnd w:id="0"/>
     </w:p>
     <w:p>
       <w:pPr>
@@ -1122,7 +1408,195 @@
         <w:pStyle w:val="1Naslov"/>
         <w:outlineLvl w:val="0"/>
       </w:pPr>
-      <w:bookmarkStart w:id="0" w:name="_Toc466997779"/>
+      <w:bookmarkStart w:id="1" w:name="_Toc467014868"/>
+      <w:r>
+        <w:lastRenderedPageBreak/>
+        <w:t>Korištene tehnologije</w:t>
+      </w:r>
+      <w:r>
+        <w:t xml:space="preserve"> i alati</w:t>
+      </w:r>
+      <w:bookmarkEnd w:id="1"/>
+    </w:p>
+    <w:p>
+      <w:pPr>
+        <w:pStyle w:val="Normalnitekst"/>
+        <w:ind w:firstLine="708"/>
+      </w:pPr>
+      <w:r>
+        <w:t>U sklopu ovog projekta, odlučili smo koristiti sljedeće tehnologije i alate:</w:t>
+      </w:r>
+    </w:p>
+    <w:p>
+      <w:pPr>
+        <w:pStyle w:val="Normalnitekst"/>
+        <w:numPr>
+          <w:ilvl w:val="0"/>
+          <w:numId w:val="3"/>
+        </w:numPr>
+        <w:ind w:left="709"/>
+      </w:pPr>
+      <w:r>
+        <w:t>Android Studio (v 2.2) – razvojno okruženje za Android OS</w:t>
+      </w:r>
+    </w:p>
+    <w:p>
+      <w:pPr>
+        <w:pStyle w:val="Normalnitekst"/>
+        <w:numPr>
+          <w:ilvl w:val="0"/>
+          <w:numId w:val="3"/>
+        </w:numPr>
+        <w:ind w:left="709"/>
+      </w:pPr>
+      <w:r>
+        <w:t>VivifyScrum (</w:t>
+      </w:r>
+      <w:hyperlink r:id="rId9" w:history="1">
+        <w:r>
+          <w:rPr>
+            <w:rStyle w:val="Hyperlink"/>
+          </w:rPr>
+          <w:t>https://www.vivifyscrum.com</w:t>
+        </w:r>
+      </w:hyperlink>
+      <w:r>
+        <w:t xml:space="preserve">) – online alat za agilno upravljanje projektom i kolaboracijom koristeći Scrum metodu </w:t>
+      </w:r>
+    </w:p>
+    <w:p>
+      <w:pPr>
+        <w:pStyle w:val="Normalnitekst"/>
+        <w:numPr>
+          <w:ilvl w:val="0"/>
+          <w:numId w:val="3"/>
+        </w:numPr>
+        <w:ind w:left="709"/>
+      </w:pPr>
+      <w:r>
+        <w:t>GitHub (</w:t>
+      </w:r>
+      <w:hyperlink r:id="rId10" w:history="1">
+        <w:r>
+          <w:rPr>
+            <w:rStyle w:val="Hyperlink"/>
+          </w:rPr>
+          <w:t>https://github.com/</w:t>
+        </w:r>
+      </w:hyperlink>
+      <w:r>
+        <w:t>) – online sustav za verzioniranje programskog koda</w:t>
+      </w:r>
+    </w:p>
+    <w:p>
+      <w:pPr>
+        <w:pStyle w:val="Normalnitekst"/>
+        <w:numPr>
+          <w:ilvl w:val="0"/>
+          <w:numId w:val="3"/>
+        </w:numPr>
+        <w:ind w:left="709"/>
+      </w:pPr>
+      <w:r>
+        <w:t>SourceTree – alat za lakše upravljanje kodom u skladu s GitHub sustavom</w:t>
+      </w:r>
+    </w:p>
+    <w:p>
+      <w:pPr>
+        <w:pStyle w:val="Normalnitekst"/>
+        <w:numPr>
+          <w:ilvl w:val="0"/>
+          <w:numId w:val="3"/>
+        </w:numPr>
+        <w:ind w:left="709"/>
+      </w:pPr>
+      <w:r>
+        <w:t>VisualParadigm – alat za izradu UML dijagrama</w:t>
+      </w:r>
+    </w:p>
+    <w:p>
+      <w:pPr>
+        <w:pStyle w:val="Normalnitekst"/>
+        <w:numPr>
+          <w:ilvl w:val="0"/>
+          <w:numId w:val="3"/>
+        </w:numPr>
+        <w:ind w:left="709"/>
+      </w:pPr>
+      <w:r>
+        <w:t>VisualStudio – razvojno okruženje za .NET i C# aplikacije</w:t>
+      </w:r>
+    </w:p>
+    <w:p>
+      <w:pPr>
+        <w:pStyle w:val="Normalnitekst"/>
+        <w:numPr>
+          <w:ilvl w:val="0"/>
+          <w:numId w:val="3"/>
+        </w:numPr>
+        <w:ind w:left="709"/>
+      </w:pPr>
+      <w:r>
+        <w:t>MS SQL Management Studio – alat za upravljanje MS SQL bazom podataka</w:t>
+      </w:r>
+    </w:p>
+    <w:p>
+      <w:pPr>
+        <w:pStyle w:val="Normalnitekst"/>
+      </w:pPr>
+    </w:p>
+    <w:p>
+      <w:pPr>
+        <w:pStyle w:val="Normalnitekst"/>
+        <w:ind w:firstLine="708"/>
+      </w:pPr>
+      <w:r>
+        <w:t>Svi korišteni alati su besplatni za preuzimanje i korištenje. VivifyScrum, VisualStudio i MS SQL Management Studio dobiveni su besplatno putem studentske licence.</w:t>
+      </w:r>
+    </w:p>
+    <w:p>
+      <w:pPr>
+        <w:pStyle w:val="Normalnitekst"/>
+        <w:ind w:firstLine="708"/>
+      </w:pPr>
+      <w:r>
+        <w:t xml:space="preserve">Projekt je impementiran za Android </w:t>
+      </w:r>
+      <w:r>
+        <w:t xml:space="preserve">4.4 </w:t>
+      </w:r>
+      <w:r>
+        <w:t xml:space="preserve">KitKat </w:t>
+      </w:r>
+      <w:r>
+        <w:t xml:space="preserve">(API level </w:t>
+      </w:r>
+      <w:r>
+        <w:t>19</w:t>
+      </w:r>
+      <w:r>
+        <w:t>).</w:t>
+      </w:r>
+    </w:p>
+    <w:p>
+      <w:pPr>
+        <w:pStyle w:val="Normalnitekst"/>
+        <w:numPr>
+          <w:ilvl w:val="0"/>
+          <w:numId w:val="3"/>
+        </w:numPr>
+        <w:ind w:left="709"/>
+      </w:pPr>
+      <w:r>
+        <w:br w:type="page"/>
+      </w:r>
+    </w:p>
+    <w:p>
+      <w:pPr>
+        <w:pStyle w:val="1Naslov"/>
+        <w:outlineLvl w:val="0"/>
+      </w:pPr>
+      <w:bookmarkStart w:id="2" w:name="_Toc467014869"/>
       <w:r>
         <w:lastRenderedPageBreak/>
         <w:t>Arhitektura</w:t>
@@ -1130,7 +1604,7 @@
       <w:r>
         <w:t xml:space="preserve"> aplikacije</w:t>
       </w:r>
-      <w:bookmarkEnd w:id="0"/>
+      <w:bookmarkEnd w:id="2"/>
     </w:p>
     <w:p>
       <w:pPr>
@@ -1146,44 +1620,20 @@
       <w:r>
         <w:t xml:space="preserve"> modul, </w:t>
       </w:r>
-      <w:proofErr w:type="spellStart"/>
       <w:r>
         <w:t>DbAccess</w:t>
       </w:r>
-      <w:proofErr w:type="spellEnd"/>
       <w:r>
         <w:t xml:space="preserve"> modul, </w:t>
       </w:r>
       <w:r>
-        <w:t>BLE modul (</w:t>
-      </w:r>
-      <w:proofErr w:type="spellStart"/>
-      <w:r>
-        <w:t>eng</w:t>
-      </w:r>
-      <w:proofErr w:type="spellEnd"/>
-      <w:r>
-        <w:t xml:space="preserve">. </w:t>
+        <w:t xml:space="preserve">BLE modul (eng. </w:t>
       </w:r>
       <w:r>
         <w:rPr>
           <w:i/>
         </w:rPr>
-        <w:t xml:space="preserve">Bluetooth </w:t>
-      </w:r>
-      <w:proofErr w:type="spellStart"/>
-      <w:r>
-        <w:rPr>
-          <w:i/>
-        </w:rPr>
-        <w:t>Low</w:t>
-      </w:r>
-      <w:proofErr w:type="spellEnd"/>
-      <w:r>
-        <w:rPr>
-          <w:i/>
-        </w:rPr>
-        <w:t xml:space="preserve"> Energy</w:t>
+        <w:t>Bluetooth Low Energy</w:t>
       </w:r>
       <w:r>
         <w:t xml:space="preserve">) te Core modul. </w:t>
@@ -1240,7 +1690,7 @@
                     <pic:cNvPicPr/>
                   </pic:nvPicPr>
                   <pic:blipFill>
-                    <a:blip r:embed="rId9">
+                    <a:blip r:embed="rId11">
                       <a:extLst>
                         <a:ext uri="{28A0092B-C50C-407E-A947-70E740481C1C}">
                           <a14:useLocalDpi xmlns:a14="http://schemas.microsoft.com/office/drawing/2010/main" val="0"/>
@@ -1383,7 +1833,7 @@
                         <w:txbxContent>
                           <w:p>
                             <w:pPr>
-                              <w:pStyle w:val="Opisslike"/>
+                              <w:pStyle w:val="Caption"/>
                               <w:jc w:val="center"/>
                               <w:rPr>
                                 <w:rFonts w:ascii="Times New Roman" w:hAnsi="Times New Roman" w:cs="Times New Roman"/>
@@ -1476,7 +1926,7 @@
                   <w:txbxContent>
                     <w:p>
                       <w:pPr>
-                        <w:pStyle w:val="Opisslike"/>
+                        <w:pStyle w:val="Caption"/>
                         <w:jc w:val="center"/>
                         <w:rPr>
                           <w:rFonts w:ascii="Times New Roman" w:hAnsi="Times New Roman" w:cs="Times New Roman"/>
@@ -1568,32 +2018,14 @@
         <w:t>App modul implementirat će korisničko sučelje te će služiti za prikaz podataka, koje dobiva od Core modula. Core modul implementira sva sučelja i klase potrebne za komuniciranje svih modula, tako da je on u vezi za svim modulima. BLE modul sadrži klase koje implementiraju algoritme za učitavanje ICD uređaja te algoritme za određivanje najbližeg ICD uređaja</w:t>
       </w:r>
       <w:r>
-        <w:t xml:space="preserve">, odnosno određivanje korisničke lokacije. </w:t>
-      </w:r>
-      <w:proofErr w:type="spellStart"/>
-      <w:r>
-        <w:t>DbAccess</w:t>
-      </w:r>
-      <w:proofErr w:type="spellEnd"/>
-      <w:r>
-        <w:t xml:space="preserve"> modul sadrži web servis za pristupanje serverskoj MS SQL bazi podataka, budući da baza nije javna te se nalazi iza sigurnosne stijene (</w:t>
-      </w:r>
-      <w:proofErr w:type="spellStart"/>
-      <w:r>
-        <w:t>eng</w:t>
-      </w:r>
-      <w:proofErr w:type="spellEnd"/>
-      <w:r>
-        <w:t xml:space="preserve">. </w:t>
-      </w:r>
-      <w:proofErr w:type="spellStart"/>
+        <w:t xml:space="preserve">, odnosno određivanje korisničke lokacije. DbAccess modul sadrži web servis za pristupanje serverskoj MS SQL bazi podataka, budući da baza nije javna te se nalazi iza sigurnosne stijene (eng. </w:t>
+      </w:r>
       <w:r>
         <w:rPr>
           <w:i/>
         </w:rPr>
         <w:t>firewall</w:t>
       </w:r>
-      <w:proofErr w:type="spellEnd"/>
       <w:r>
         <w:t>) pa joj se ne može direktno pristupiti.</w:t>
       </w:r>
@@ -1621,16 +2053,17 @@
         <w:pStyle w:val="1Naslov"/>
         <w:outlineLvl w:val="0"/>
       </w:pPr>
-      <w:bookmarkStart w:id="1" w:name="_Toc466997780"/>
+      <w:bookmarkStart w:id="3" w:name="_Toc467014870"/>
       <w:r>
         <w:lastRenderedPageBreak/>
         <w:t>Podatkovni model</w:t>
       </w:r>
-      <w:bookmarkEnd w:id="1"/>
+      <w:bookmarkEnd w:id="3"/>
     </w:p>
     <w:p>
       <w:pPr>
         <w:pStyle w:val="Normalnitekst"/>
+        <w:ind w:firstLine="708"/>
       </w:pPr>
       <w:r>
         <w:rPr>
@@ -1685,7 +2118,7 @@
                         <w:txbxContent>
                           <w:p>
                             <w:pPr>
-                              <w:pStyle w:val="Opisslike"/>
+                              <w:pStyle w:val="Caption"/>
                               <w:jc w:val="center"/>
                               <w:rPr>
                                 <w:rFonts w:ascii="Times New Roman" w:hAnsi="Times New Roman" w:cs="Times New Roman"/>
@@ -1781,7 +2214,7 @@
                   <w:txbxContent>
                     <w:p>
                       <w:pPr>
-                        <w:pStyle w:val="Opisslike"/>
+                        <w:pStyle w:val="Caption"/>
                         <w:jc w:val="center"/>
                         <w:rPr>
                           <w:rFonts w:ascii="Times New Roman" w:hAnsi="Times New Roman" w:cs="Times New Roman"/>
@@ -1909,7 +2342,7 @@
                     <pic:cNvPicPr/>
                   </pic:nvPicPr>
                   <pic:blipFill>
-                    <a:blip r:embed="rId10">
+                    <a:blip r:embed="rId12">
                       <a:extLst>
                         <a:ext uri="{28A0092B-C50C-407E-A947-70E740481C1C}">
                           <a14:useLocalDpi xmlns:a14="http://schemas.microsoft.com/office/drawing/2010/main" val="0"/>
@@ -1962,69 +2395,57 @@
       <w:r>
         <w:t xml:space="preserve"> sadrži sve potrebne podatke o korisnicima aplikacije. Kao primarni ključ koristit će se atribut </w:t>
       </w:r>
-      <w:proofErr w:type="spellStart"/>
       <w:r>
         <w:rPr>
           <w:i/>
         </w:rPr>
         <w:t>kor_id</w:t>
       </w:r>
-      <w:proofErr w:type="spellEnd"/>
       <w:r>
         <w:t xml:space="preserve">, korisničko ime sprema se u atribut </w:t>
       </w:r>
-      <w:proofErr w:type="spellStart"/>
       <w:r>
         <w:rPr>
           <w:i/>
         </w:rPr>
         <w:t>kor_username</w:t>
       </w:r>
-      <w:proofErr w:type="spellEnd"/>
       <w:r>
         <w:t xml:space="preserve">, a ostali atributi služe za općeniti opis pojedinog korisnika. </w:t>
       </w:r>
-      <w:proofErr w:type="spellStart"/>
       <w:r>
         <w:rPr>
           <w:i/>
         </w:rPr>
         <w:t>Kor_ime</w:t>
       </w:r>
-      <w:proofErr w:type="spellEnd"/>
       <w:r>
         <w:t xml:space="preserve"> predstavlja ime i prezime korisnika, </w:t>
       </w:r>
-      <w:proofErr w:type="spellStart"/>
       <w:r>
         <w:rPr>
           <w:i/>
         </w:rPr>
         <w:t>kor_lozinka</w:t>
       </w:r>
-      <w:proofErr w:type="spellEnd"/>
       <w:r>
         <w:t xml:space="preserve"> njegovu lozinku, </w:t>
       </w:r>
-      <w:proofErr w:type="spellStart"/>
       <w:r>
         <w:rPr>
           <w:i/>
         </w:rPr>
         <w:t>kor_tip</w:t>
       </w:r>
-      <w:proofErr w:type="spellEnd"/>
       <w:r>
         <w:t xml:space="preserve"> predstavlja tip korisnika, </w:t>
       </w:r>
-      <w:proofErr w:type="spellStart"/>
       <w:r>
         <w:rPr>
           <w:i/>
         </w:rPr>
         <w:t>kor_lokacija</w:t>
       </w:r>
-      <w:proofErr w:type="spellEnd"/>
       <w:r>
         <w:t xml:space="preserve"> predstavlja korisnikovu primarnu lokaciju (njegovu radnu sobu). </w:t>
       </w:r>
@@ -2037,14 +2458,12 @@
       <w:r>
         <w:t xml:space="preserve">Tablica </w:t>
       </w:r>
-      <w:proofErr w:type="spellStart"/>
       <w:r>
         <w:rPr>
           <w:i/>
         </w:rPr>
         <w:t>tip_korisnika</w:t>
       </w:r>
-      <w:proofErr w:type="spellEnd"/>
       <w:r>
         <w:t xml:space="preserve"> sadrži kategorije korisnika, za potrebe kategoriziranja korisnika (obični korisnik, šef odjela, direktor i sl.).</w:t>
       </w:r>
@@ -2066,58 +2485,48 @@
       <w:r>
         <w:t xml:space="preserve"> sadrži podatke o lokacijama (prostorijama) u zgradi. Primarni ključ je </w:t>
       </w:r>
-      <w:proofErr w:type="spellStart"/>
       <w:r>
         <w:rPr>
           <w:i/>
         </w:rPr>
         <w:t>lok_id</w:t>
       </w:r>
-      <w:proofErr w:type="spellEnd"/>
       <w:r>
         <w:t xml:space="preserve">, a svaku lokaciju dodatno opisuju sljedeći atributi: </w:t>
       </w:r>
-      <w:proofErr w:type="spellStart"/>
       <w:r>
         <w:rPr>
           <w:i/>
         </w:rPr>
         <w:t>lok_naziv</w:t>
       </w:r>
-      <w:proofErr w:type="spellEnd"/>
       <w:r>
         <w:t xml:space="preserve"> predstavlja naziv prostorije, </w:t>
       </w:r>
-      <w:proofErr w:type="spellStart"/>
       <w:r>
         <w:rPr>
           <w:i/>
         </w:rPr>
         <w:t>lok_opis</w:t>
       </w:r>
-      <w:proofErr w:type="spellEnd"/>
       <w:r>
         <w:t xml:space="preserve"> predstavlja njezin opis, </w:t>
       </w:r>
-      <w:proofErr w:type="spellStart"/>
       <w:r>
         <w:rPr>
           <w:i/>
         </w:rPr>
         <w:t>lok_ble_mac</w:t>
       </w:r>
-      <w:proofErr w:type="spellEnd"/>
       <w:r>
         <w:t xml:space="preserve"> predstavlja MAC adresu BLE uređaja koji je postavljen u toj prostoriji (i prema kojemu se zapravo određuje položaj korisnika) i </w:t>
       </w:r>
-      <w:proofErr w:type="spellStart"/>
       <w:r>
         <w:rPr>
           <w:i/>
         </w:rPr>
         <w:t>lok_kategorija</w:t>
       </w:r>
-      <w:proofErr w:type="spellEnd"/>
       <w:r>
         <w:t xml:space="preserve"> predstavlja vanjski ključ na kategoriju lokacije.</w:t>
       </w:r>
@@ -2127,7 +2536,7 @@
         <w:pStyle w:val="Normalnitekst"/>
         <w:ind w:firstLine="708"/>
         <w:sectPr>
-          <w:footerReference w:type="default" r:id="rId11"/>
+          <w:footerReference w:type="default" r:id="rId13"/>
           <w:pgSz w:w="11906" w:h="16838"/>
           <w:pgMar w:top="1417" w:right="1417" w:bottom="1417" w:left="1417" w:header="708" w:footer="708" w:gutter="0"/>
           <w:pgNumType w:start="1"/>
@@ -2138,14 +2547,12 @@
       <w:r>
         <w:t xml:space="preserve">Tablica </w:t>
       </w:r>
-      <w:proofErr w:type="spellStart"/>
       <w:r>
         <w:rPr>
           <w:i/>
         </w:rPr>
         <w:t>kategorija_prostorija</w:t>
       </w:r>
-      <w:proofErr w:type="spellEnd"/>
       <w:r>
         <w:t xml:space="preserve"> sadrži nazive kategorija prema kojima su svrstane prostorije, radi lakše pretrage u aplikaciji.</w:t>
       </w:r>
@@ -2155,17 +2562,12 @@
         <w:pStyle w:val="1Naslov"/>
         <w:outlineLvl w:val="0"/>
       </w:pPr>
-      <w:bookmarkStart w:id="2" w:name="_Toc466997781"/>
-      <w:proofErr w:type="spellStart"/>
+      <w:bookmarkStart w:id="4" w:name="_Toc467014871"/>
       <w:r>
         <w:lastRenderedPageBreak/>
-        <w:t>IndoorTracking</w:t>
-      </w:r>
-      <w:proofErr w:type="spellEnd"/>
-      <w:r>
-        <w:t xml:space="preserve"> WEB API</w:t>
-      </w:r>
-      <w:bookmarkEnd w:id="2"/>
+        <w:t>IndoorTracking WEB API</w:t>
+      </w:r>
+      <w:bookmarkEnd w:id="4"/>
     </w:p>
     <w:p>
       <w:pPr>
@@ -2178,88 +2580,233 @@
           <w:szCs w:val="24"/>
         </w:rPr>
       </w:pPr>
-      <w:proofErr w:type="spellStart"/>
-      <w:r>
-        <w:rPr>
-          <w:rFonts w:ascii="Times New Roman" w:hAnsi="Times New Roman" w:cs="Times New Roman"/>
-          <w:sz w:val="24"/>
-          <w:szCs w:val="24"/>
-        </w:rPr>
-        <w:t>IndoorTracking</w:t>
-      </w:r>
-      <w:proofErr w:type="spellEnd"/>
-      <w:r>
-        <w:rPr>
-          <w:rFonts w:ascii="Times New Roman" w:hAnsi="Times New Roman" w:cs="Times New Roman"/>
-          <w:sz w:val="24"/>
-          <w:szCs w:val="24"/>
-        </w:rPr>
-        <w:t xml:space="preserve"> Web API je </w:t>
-      </w:r>
-      <w:proofErr w:type="spellStart"/>
-      <w:r>
-        <w:rPr>
-          <w:rFonts w:ascii="Times New Roman" w:hAnsi="Times New Roman" w:cs="Times New Roman"/>
-          <w:sz w:val="24"/>
-          <w:szCs w:val="24"/>
-        </w:rPr>
-        <w:t>RESTful</w:t>
-      </w:r>
-      <w:proofErr w:type="spellEnd"/>
-      <w:r>
-        <w:rPr>
-          <w:rFonts w:ascii="Times New Roman" w:hAnsi="Times New Roman" w:cs="Times New Roman"/>
-          <w:sz w:val="24"/>
-          <w:szCs w:val="24"/>
-        </w:rPr>
-        <w:t xml:space="preserve"> online servis preko kojeg se dohvaćaju podaci iz baze koja se nalazi iza </w:t>
-      </w:r>
-      <w:proofErr w:type="spellStart"/>
-      <w:r>
-        <w:rPr>
-          <w:rFonts w:ascii="Times New Roman" w:hAnsi="Times New Roman" w:cs="Times New Roman"/>
-          <w:sz w:val="24"/>
-          <w:szCs w:val="24"/>
-        </w:rPr>
-        <w:t>firewolla</w:t>
-      </w:r>
-      <w:proofErr w:type="spellEnd"/>
-      <w:r>
-        <w:rPr>
-          <w:rFonts w:ascii="Times New Roman" w:hAnsi="Times New Roman" w:cs="Times New Roman"/>
-          <w:sz w:val="24"/>
-          <w:szCs w:val="24"/>
-        </w:rPr>
-        <w:t xml:space="preserve"> te nema javni pristup. REST ( </w:t>
-      </w:r>
-      <w:proofErr w:type="spellStart"/>
-      <w:r>
-        <w:rPr>
-          <w:rFonts w:ascii="Times New Roman" w:hAnsi="Times New Roman" w:cs="Times New Roman"/>
-          <w:sz w:val="24"/>
-          <w:szCs w:val="24"/>
-        </w:rPr>
-        <w:t>eng</w:t>
-      </w:r>
-      <w:proofErr w:type="spellEnd"/>
-      <w:r>
-        <w:rPr>
-          <w:rFonts w:ascii="Times New Roman" w:hAnsi="Times New Roman" w:cs="Times New Roman"/>
-          <w:sz w:val="24"/>
-          <w:szCs w:val="24"/>
-        </w:rPr>
-        <w:t xml:space="preserve">. </w:t>
-      </w:r>
-      <w:proofErr w:type="spellStart"/>
-      <w:r>
-        <w:rPr>
-          <w:rFonts w:ascii="Times New Roman" w:hAnsi="Times New Roman" w:cs="Times New Roman"/>
-          <w:sz w:val="24"/>
-          <w:szCs w:val="24"/>
-        </w:rPr>
-        <w:t>Representational</w:t>
-      </w:r>
-      <w:proofErr w:type="spellEnd"/>
+      <w:r>
+        <w:rPr>
+          <w:rFonts w:ascii="Times New Roman" w:hAnsi="Times New Roman" w:cs="Times New Roman"/>
+          <w:sz w:val="24"/>
+          <w:szCs w:val="24"/>
+        </w:rPr>
+        <w:t xml:space="preserve">IndoorTracking Web API je RESTful online servis preko kojeg se dohvaćaju podaci iz baze koja se nalazi iza </w:t>
+      </w:r>
+      <w:r>
+        <w:rPr>
+          <w:rFonts w:ascii="Times New Roman" w:hAnsi="Times New Roman" w:cs="Times New Roman"/>
+          <w:sz w:val="24"/>
+          <w:szCs w:val="24"/>
+        </w:rPr>
+        <w:t xml:space="preserve">sigurnosne stijene (eng. </w:t>
+      </w:r>
+      <w:r>
+        <w:rPr>
+          <w:rFonts w:ascii="Times New Roman" w:hAnsi="Times New Roman" w:cs="Times New Roman"/>
+          <w:i/>
+          <w:sz w:val="24"/>
+          <w:szCs w:val="24"/>
+        </w:rPr>
+        <w:t>firewall</w:t>
+      </w:r>
+      <w:r>
+        <w:rPr>
+          <w:rFonts w:ascii="Times New Roman" w:hAnsi="Times New Roman" w:cs="Times New Roman"/>
+          <w:sz w:val="24"/>
+          <w:szCs w:val="24"/>
+        </w:rPr>
+        <w:t xml:space="preserve">) te nema javni pristup. REST (eng. </w:t>
+      </w:r>
+      <w:r>
+        <w:rPr>
+          <w:rFonts w:ascii="Times New Roman" w:hAnsi="Times New Roman" w:cs="Times New Roman"/>
+          <w:i/>
+          <w:sz w:val="24"/>
+          <w:szCs w:val="24"/>
+        </w:rPr>
+        <w:t>Representational State T</w:t>
+      </w:r>
+      <w:r>
+        <w:rPr>
+          <w:rFonts w:ascii="Times New Roman" w:hAnsi="Times New Roman" w:cs="Times New Roman"/>
+          <w:i/>
+          <w:sz w:val="24"/>
+          <w:szCs w:val="24"/>
+        </w:rPr>
+        <w:t>ransfer</w:t>
+      </w:r>
+      <w:r>
+        <w:rPr>
+          <w:rFonts w:ascii="Times New Roman" w:hAnsi="Times New Roman" w:cs="Times New Roman"/>
+          <w:sz w:val="24"/>
+          <w:szCs w:val="24"/>
+        </w:rPr>
+        <w:t xml:space="preserve">) ili RESTful web servisi su jedan od načina za pružanje interoperabilnosti računalnih sustava. Ovaj servis omogućuje dohvaćanje i manipulaciju podacima preko predefiniranih setova operacija. Ovom servisu se pristupa preko URI adrese http://development.mobilisis.hr/IndoorTracking/api te </w:t>
+      </w:r>
+      <w:r>
+        <w:rPr>
+          <w:rFonts w:ascii="Times New Roman" w:hAnsi="Times New Roman" w:cs="Times New Roman"/>
+          <w:sz w:val="24"/>
+          <w:szCs w:val="24"/>
+        </w:rPr>
+        <w:t>ovisno o poslanim paramtrima se vrać</w:t>
+      </w:r>
+      <w:r>
+        <w:rPr>
+          <w:rFonts w:ascii="Times New Roman" w:hAnsi="Times New Roman" w:cs="Times New Roman"/>
+          <w:sz w:val="24"/>
+          <w:szCs w:val="24"/>
+        </w:rPr>
+        <w:t xml:space="preserve">a odgovor u JSON obliku ili </w:t>
+      </w:r>
+      <w:r>
+        <w:rPr>
+          <w:rFonts w:ascii="Times New Roman" w:hAnsi="Times New Roman" w:cs="Times New Roman"/>
+          <w:sz w:val="24"/>
+          <w:szCs w:val="24"/>
+        </w:rPr>
+        <w:t>u obliku zadanom u poslanom zaglavlju HTTP</w:t>
+      </w:r>
+      <w:r>
+        <w:rPr>
+          <w:rFonts w:ascii="Times New Roman" w:hAnsi="Times New Roman" w:cs="Times New Roman"/>
+          <w:sz w:val="24"/>
+          <w:szCs w:val="24"/>
+        </w:rPr>
+        <w:t xml:space="preserve"> zahtjeva. Unutar servisa su implementirane GET i POST metode. Kako bi</w:t>
+      </w:r>
+      <w:r>
+        <w:rPr>
+          <w:rFonts w:ascii="Times New Roman" w:hAnsi="Times New Roman" w:cs="Times New Roman"/>
+          <w:sz w:val="24"/>
+          <w:szCs w:val="24"/>
+        </w:rPr>
+        <w:t>smo</w:t>
+      </w:r>
+      <w:r>
+        <w:rPr>
+          <w:rFonts w:ascii="Times New Roman" w:hAnsi="Times New Roman" w:cs="Times New Roman"/>
+          <w:sz w:val="24"/>
+          <w:szCs w:val="24"/>
+        </w:rPr>
+        <w:t xml:space="preserve"> dobili željene podatke</w:t>
+      </w:r>
+      <w:r>
+        <w:rPr>
+          <w:rFonts w:ascii="Times New Roman" w:hAnsi="Times New Roman" w:cs="Times New Roman"/>
+          <w:sz w:val="24"/>
+          <w:szCs w:val="24"/>
+        </w:rPr>
+        <w:t>,</w:t>
+      </w:r>
+      <w:r>
+        <w:rPr>
+          <w:rFonts w:ascii="Times New Roman" w:hAnsi="Times New Roman" w:cs="Times New Roman"/>
+          <w:sz w:val="24"/>
+          <w:szCs w:val="24"/>
+        </w:rPr>
+        <w:t xml:space="preserve"> kreiraju se klase kontrolori koje služe za upravljanje zahtjevima i klase modeli koje predstvljaju oblik odgovora koji se vraća na zahtjev. Unu</w:t>
+      </w:r>
+      <w:r>
+        <w:rPr>
+          <w:rFonts w:ascii="Times New Roman" w:hAnsi="Times New Roman" w:cs="Times New Roman"/>
+          <w:sz w:val="24"/>
+          <w:szCs w:val="24"/>
+        </w:rPr>
+        <w:t>tar</w:t>
+      </w:r>
+      <w:r>
+        <w:rPr>
+          <w:rFonts w:ascii="Times New Roman" w:hAnsi="Times New Roman" w:cs="Times New Roman"/>
+          <w:sz w:val="24"/>
+          <w:szCs w:val="24"/>
+        </w:rPr>
+        <w:t xml:space="preserve"> klasa kontrolera je implementi</w:t>
+      </w:r>
+      <w:r>
+        <w:rPr>
+          <w:rFonts w:ascii="Times New Roman" w:hAnsi="Times New Roman" w:cs="Times New Roman"/>
+          <w:sz w:val="24"/>
+          <w:szCs w:val="24"/>
+        </w:rPr>
+        <w:t>rana komunikacija s bazom i vrać</w:t>
+      </w:r>
+      <w:r>
+        <w:rPr>
+          <w:rFonts w:ascii="Times New Roman" w:hAnsi="Times New Roman" w:cs="Times New Roman"/>
+          <w:sz w:val="24"/>
+          <w:szCs w:val="24"/>
+        </w:rPr>
+        <w:t>anje podataka korisniku. Kako bismo dohvatili željen</w:t>
+      </w:r>
+      <w:r>
+        <w:rPr>
+          <w:rFonts w:ascii="Times New Roman" w:hAnsi="Times New Roman" w:cs="Times New Roman"/>
+          <w:sz w:val="24"/>
+          <w:szCs w:val="24"/>
+        </w:rPr>
+        <w:t>e</w:t>
+      </w:r>
+      <w:r>
+        <w:rPr>
+          <w:rFonts w:ascii="Times New Roman" w:hAnsi="Times New Roman" w:cs="Times New Roman"/>
+          <w:sz w:val="24"/>
+          <w:szCs w:val="24"/>
+        </w:rPr>
+        <w:t xml:space="preserve"> podatke o lokaciji  moramo preko POST zahtjeva na http//development.mobilisis.hr/IndoorTrac</w:t>
+      </w:r>
+      <w:r>
+        <w:rPr>
+          <w:rFonts w:ascii="Times New Roman" w:hAnsi="Times New Roman" w:cs="Times New Roman"/>
+          <w:sz w:val="24"/>
+          <w:szCs w:val="24"/>
+        </w:rPr>
+        <w:t>king/api/location poslati u JSON</w:t>
+      </w:r>
+      <w:r>
+        <w:rPr>
+          <w:rFonts w:ascii="Times New Roman" w:hAnsi="Times New Roman" w:cs="Times New Roman"/>
+          <w:sz w:val="24"/>
+          <w:szCs w:val="24"/>
+        </w:rPr>
+        <w:t xml:space="preserve"> obli</w:t>
+      </w:r>
+      <w:r>
+        <w:rPr>
+          <w:rFonts w:ascii="Times New Roman" w:hAnsi="Times New Roman" w:cs="Times New Roman"/>
+          <w:sz w:val="24"/>
+          <w:szCs w:val="24"/>
+        </w:rPr>
+        <w:t>ku MAC</w:t>
+      </w:r>
+      <w:r>
+        <w:rPr>
+          <w:rFonts w:ascii="Times New Roman" w:hAnsi="Times New Roman" w:cs="Times New Roman"/>
+          <w:sz w:val="24"/>
+          <w:szCs w:val="24"/>
+        </w:rPr>
+        <w:t xml:space="preserve"> adresu najbližeg uređaja npr:{ 'mac':'A0:E6:</w:t>
+      </w:r>
+      <w:r>
+        <w:rPr>
+          <w:rFonts w:ascii="Times New Roman" w:hAnsi="Times New Roman" w:cs="Times New Roman"/>
+          <w:sz w:val="24"/>
+          <w:szCs w:val="24"/>
+        </w:rPr>
+        <w:t>F8:4F:AF:BC'} te ćemo ako je tražena MAC</w:t>
+      </w:r>
+      <w:r>
+        <w:rPr>
+          <w:rFonts w:ascii="Times New Roman" w:hAnsi="Times New Roman" w:cs="Times New Roman"/>
+          <w:sz w:val="24"/>
+          <w:szCs w:val="24"/>
+        </w:rPr>
+        <w:t xml:space="preserve"> adresa nađena u bazi</w:t>
+      </w:r>
+      <w:r>
+        <w:rPr>
+          <w:rFonts w:ascii="Times New Roman" w:hAnsi="Times New Roman" w:cs="Times New Roman"/>
+          <w:sz w:val="24"/>
+          <w:szCs w:val="24"/>
+        </w:rPr>
+        <w:t>,</w:t>
+      </w:r>
       <w:r>
         <w:rPr>
           <w:rFonts w:ascii="Times New Roman" w:hAnsi="Times New Roman" w:cs="Times New Roman"/>
@@ -2268,311 +2815,101 @@
         </w:rPr>
         <w:t xml:space="preserve"> </w:t>
       </w:r>
-      <w:proofErr w:type="spellStart"/>
-      <w:r>
-        <w:rPr>
-          <w:rFonts w:ascii="Times New Roman" w:hAnsi="Times New Roman" w:cs="Times New Roman"/>
-          <w:sz w:val="24"/>
-          <w:szCs w:val="24"/>
-        </w:rPr>
-        <w:t>state</w:t>
-      </w:r>
-      <w:proofErr w:type="spellEnd"/>
-      <w:r>
-        <w:rPr>
-          <w:rFonts w:ascii="Times New Roman" w:hAnsi="Times New Roman" w:cs="Times New Roman"/>
-          <w:sz w:val="24"/>
-          <w:szCs w:val="24"/>
-        </w:rPr>
-        <w:t xml:space="preserve"> transfer) ili </w:t>
-      </w:r>
-      <w:proofErr w:type="spellStart"/>
-      <w:r>
-        <w:rPr>
-          <w:rFonts w:ascii="Times New Roman" w:hAnsi="Times New Roman" w:cs="Times New Roman"/>
-          <w:sz w:val="24"/>
-          <w:szCs w:val="24"/>
-        </w:rPr>
-        <w:t>RESTful</w:t>
-      </w:r>
-      <w:proofErr w:type="spellEnd"/>
-      <w:r>
-        <w:rPr>
-          <w:rFonts w:ascii="Times New Roman" w:hAnsi="Times New Roman" w:cs="Times New Roman"/>
-          <w:sz w:val="24"/>
-          <w:szCs w:val="24"/>
-        </w:rPr>
-        <w:t xml:space="preserve"> web servisi su jedan od načina za pružanje </w:t>
-      </w:r>
-      <w:proofErr w:type="spellStart"/>
-      <w:r>
-        <w:rPr>
-          <w:rFonts w:ascii="Times New Roman" w:hAnsi="Times New Roman" w:cs="Times New Roman"/>
-          <w:sz w:val="24"/>
-          <w:szCs w:val="24"/>
-        </w:rPr>
-        <w:t>interoperabilnosti</w:t>
-      </w:r>
-      <w:proofErr w:type="spellEnd"/>
-      <w:r>
-        <w:rPr>
-          <w:rFonts w:ascii="Times New Roman" w:hAnsi="Times New Roman" w:cs="Times New Roman"/>
-          <w:sz w:val="24"/>
-          <w:szCs w:val="24"/>
-        </w:rPr>
-        <w:t xml:space="preserve"> računalnih sustava. Ovaj servis omogućuje dohvaćanje i manipulaciju podacima preko </w:t>
-      </w:r>
-      <w:proofErr w:type="spellStart"/>
-      <w:r>
-        <w:rPr>
-          <w:rFonts w:ascii="Times New Roman" w:hAnsi="Times New Roman" w:cs="Times New Roman"/>
-          <w:sz w:val="24"/>
-          <w:szCs w:val="24"/>
-        </w:rPr>
-        <w:t>predefiniranih</w:t>
-      </w:r>
-      <w:proofErr w:type="spellEnd"/>
-      <w:r>
-        <w:rPr>
-          <w:rFonts w:ascii="Times New Roman" w:hAnsi="Times New Roman" w:cs="Times New Roman"/>
-          <w:sz w:val="24"/>
-          <w:szCs w:val="24"/>
-        </w:rPr>
-        <w:t xml:space="preserve"> setova operacija. Ovom servisu se pristupa preko URI adrese http://development.mobilisis.hr/IndoorTracking/api te zavisno prema poslanim </w:t>
-      </w:r>
-      <w:proofErr w:type="spellStart"/>
-      <w:r>
-        <w:rPr>
-          <w:rFonts w:ascii="Times New Roman" w:hAnsi="Times New Roman" w:cs="Times New Roman"/>
-          <w:sz w:val="24"/>
-          <w:szCs w:val="24"/>
-        </w:rPr>
-        <w:t>paramtrima</w:t>
-      </w:r>
-      <w:proofErr w:type="spellEnd"/>
-      <w:r>
-        <w:rPr>
-          <w:rFonts w:ascii="Times New Roman" w:hAnsi="Times New Roman" w:cs="Times New Roman"/>
-          <w:sz w:val="24"/>
-          <w:szCs w:val="24"/>
-        </w:rPr>
-        <w:t xml:space="preserve"> se vrača odgovor u JSON obliku ili koji oblik je zadan u poslanom zaglavlju http zahtjeva. Unutar servisa su implementirane GET i POST metode. Kako bi dobili željene podatke kreiraju se klase kontrolori koje služe za upravljanje zahtjevima i klase modeli koje </w:t>
-      </w:r>
-      <w:proofErr w:type="spellStart"/>
-      <w:r>
-        <w:rPr>
-          <w:rFonts w:ascii="Times New Roman" w:hAnsi="Times New Roman" w:cs="Times New Roman"/>
-          <w:sz w:val="24"/>
-          <w:szCs w:val="24"/>
-        </w:rPr>
-        <w:t>predstvljaju</w:t>
-      </w:r>
-      <w:proofErr w:type="spellEnd"/>
-      <w:r>
-        <w:rPr>
-          <w:rFonts w:ascii="Times New Roman" w:hAnsi="Times New Roman" w:cs="Times New Roman"/>
-          <w:sz w:val="24"/>
-          <w:szCs w:val="24"/>
-        </w:rPr>
-        <w:t xml:space="preserve"> oblik odgovora koji se vraća na zahtjev. </w:t>
-      </w:r>
-      <w:proofErr w:type="spellStart"/>
-      <w:r>
-        <w:rPr>
-          <w:rFonts w:ascii="Times New Roman" w:hAnsi="Times New Roman" w:cs="Times New Roman"/>
-          <w:sz w:val="24"/>
-          <w:szCs w:val="24"/>
-        </w:rPr>
-        <w:t>Unurat</w:t>
-      </w:r>
-      <w:proofErr w:type="spellEnd"/>
-      <w:r>
-        <w:rPr>
-          <w:rFonts w:ascii="Times New Roman" w:hAnsi="Times New Roman" w:cs="Times New Roman"/>
-          <w:sz w:val="24"/>
-          <w:szCs w:val="24"/>
-        </w:rPr>
-        <w:t xml:space="preserve"> klasa </w:t>
-      </w:r>
-      <w:proofErr w:type="spellStart"/>
-      <w:r>
-        <w:rPr>
-          <w:rFonts w:ascii="Times New Roman" w:hAnsi="Times New Roman" w:cs="Times New Roman"/>
-          <w:sz w:val="24"/>
-          <w:szCs w:val="24"/>
-        </w:rPr>
-        <w:t>kontrolera</w:t>
-      </w:r>
-      <w:proofErr w:type="spellEnd"/>
-      <w:r>
-        <w:rPr>
-          <w:rFonts w:ascii="Times New Roman" w:hAnsi="Times New Roman" w:cs="Times New Roman"/>
-          <w:sz w:val="24"/>
-          <w:szCs w:val="24"/>
-        </w:rPr>
-        <w:t xml:space="preserve"> je implementirana komunikacija s bazom i vračanje podataka korisniku. Kako bismo dohvatili željen podatke o lokaciji  moramo preko POST zahtjeva na http//development.mobilisis.hr/</w:t>
-      </w:r>
-      <w:proofErr w:type="spellStart"/>
-      <w:r>
-        <w:rPr>
-          <w:rFonts w:ascii="Times New Roman" w:hAnsi="Times New Roman" w:cs="Times New Roman"/>
-          <w:sz w:val="24"/>
-          <w:szCs w:val="24"/>
-        </w:rPr>
-        <w:t>IndoorTracking</w:t>
-      </w:r>
-      <w:proofErr w:type="spellEnd"/>
-      <w:r>
-        <w:rPr>
-          <w:rFonts w:ascii="Times New Roman" w:hAnsi="Times New Roman" w:cs="Times New Roman"/>
-          <w:sz w:val="24"/>
-          <w:szCs w:val="24"/>
-        </w:rPr>
-        <w:t>/</w:t>
-      </w:r>
-      <w:proofErr w:type="spellStart"/>
-      <w:r>
-        <w:rPr>
-          <w:rFonts w:ascii="Times New Roman" w:hAnsi="Times New Roman" w:cs="Times New Roman"/>
-          <w:sz w:val="24"/>
-          <w:szCs w:val="24"/>
-        </w:rPr>
-        <w:t>api</w:t>
-      </w:r>
-      <w:proofErr w:type="spellEnd"/>
-      <w:r>
-        <w:rPr>
-          <w:rFonts w:ascii="Times New Roman" w:hAnsi="Times New Roman" w:cs="Times New Roman"/>
-          <w:sz w:val="24"/>
-          <w:szCs w:val="24"/>
-        </w:rPr>
-        <w:t>/</w:t>
-      </w:r>
-      <w:proofErr w:type="spellStart"/>
-      <w:r>
-        <w:rPr>
-          <w:rFonts w:ascii="Times New Roman" w:hAnsi="Times New Roman" w:cs="Times New Roman"/>
-          <w:sz w:val="24"/>
-          <w:szCs w:val="24"/>
-        </w:rPr>
-        <w:t>location</w:t>
-      </w:r>
-      <w:proofErr w:type="spellEnd"/>
-      <w:r>
-        <w:rPr>
-          <w:rFonts w:ascii="Times New Roman" w:hAnsi="Times New Roman" w:cs="Times New Roman"/>
-          <w:sz w:val="24"/>
-          <w:szCs w:val="24"/>
-        </w:rPr>
-        <w:t xml:space="preserve"> poslati u </w:t>
-      </w:r>
-      <w:proofErr w:type="spellStart"/>
-      <w:r>
-        <w:rPr>
-          <w:rFonts w:ascii="Times New Roman" w:hAnsi="Times New Roman" w:cs="Times New Roman"/>
-          <w:sz w:val="24"/>
-          <w:szCs w:val="24"/>
-        </w:rPr>
-        <w:t>json</w:t>
-      </w:r>
-      <w:proofErr w:type="spellEnd"/>
-      <w:r>
-        <w:rPr>
-          <w:rFonts w:ascii="Times New Roman" w:hAnsi="Times New Roman" w:cs="Times New Roman"/>
-          <w:sz w:val="24"/>
-          <w:szCs w:val="24"/>
-        </w:rPr>
-        <w:t xml:space="preserve"> obliku </w:t>
-      </w:r>
-      <w:proofErr w:type="spellStart"/>
-      <w:r>
-        <w:rPr>
-          <w:rFonts w:ascii="Times New Roman" w:hAnsi="Times New Roman" w:cs="Times New Roman"/>
-          <w:sz w:val="24"/>
-          <w:szCs w:val="24"/>
-        </w:rPr>
-        <w:t>mac</w:t>
-      </w:r>
-      <w:proofErr w:type="spellEnd"/>
-      <w:r>
-        <w:rPr>
-          <w:rFonts w:ascii="Times New Roman" w:hAnsi="Times New Roman" w:cs="Times New Roman"/>
-          <w:sz w:val="24"/>
-          <w:szCs w:val="24"/>
-        </w:rPr>
-        <w:t xml:space="preserve"> adresu najbližeg uređaja </w:t>
-      </w:r>
-      <w:proofErr w:type="spellStart"/>
-      <w:r>
-        <w:rPr>
-          <w:rFonts w:ascii="Times New Roman" w:hAnsi="Times New Roman" w:cs="Times New Roman"/>
-          <w:sz w:val="24"/>
-          <w:szCs w:val="24"/>
-        </w:rPr>
-        <w:t>npr</w:t>
-      </w:r>
-      <w:proofErr w:type="spellEnd"/>
-      <w:r>
-        <w:rPr>
-          <w:rFonts w:ascii="Times New Roman" w:hAnsi="Times New Roman" w:cs="Times New Roman"/>
-          <w:sz w:val="24"/>
-          <w:szCs w:val="24"/>
-        </w:rPr>
-        <w:t xml:space="preserve">:{ 'mac':'A0:E6:F8:4F:AF:BC'} te ćemo ako je </w:t>
-      </w:r>
-      <w:proofErr w:type="spellStart"/>
-      <w:r>
-        <w:rPr>
-          <w:rFonts w:ascii="Times New Roman" w:hAnsi="Times New Roman" w:cs="Times New Roman"/>
-          <w:sz w:val="24"/>
-          <w:szCs w:val="24"/>
-        </w:rPr>
-        <w:t>mac</w:t>
-      </w:r>
-      <w:proofErr w:type="spellEnd"/>
-      <w:r>
-        <w:rPr>
-          <w:rFonts w:ascii="Times New Roman" w:hAnsi="Times New Roman" w:cs="Times New Roman"/>
-          <w:sz w:val="24"/>
-          <w:szCs w:val="24"/>
-        </w:rPr>
-        <w:t xml:space="preserve"> adresa nađena u bazi dobiti odgovor polje koje sadrži jedan element čija struktura je definirana u klasi </w:t>
-      </w:r>
-      <w:proofErr w:type="spellStart"/>
-      <w:r>
-        <w:rPr>
-          <w:rFonts w:ascii="Times New Roman" w:hAnsi="Times New Roman" w:cs="Times New Roman"/>
-          <w:sz w:val="24"/>
-          <w:szCs w:val="24"/>
-        </w:rPr>
-        <w:t>Location</w:t>
-      </w:r>
-      <w:proofErr w:type="spellEnd"/>
-      <w:r>
-        <w:rPr>
-          <w:rFonts w:ascii="Times New Roman" w:hAnsi="Times New Roman" w:cs="Times New Roman"/>
-          <w:sz w:val="24"/>
-          <w:szCs w:val="24"/>
-        </w:rPr>
-        <w:t xml:space="preserve"> unutar servisa, tako će za našu </w:t>
-      </w:r>
-      <w:proofErr w:type="spellStart"/>
-      <w:r>
-        <w:rPr>
-          <w:rFonts w:ascii="Times New Roman" w:hAnsi="Times New Roman" w:cs="Times New Roman"/>
-          <w:sz w:val="24"/>
-          <w:szCs w:val="24"/>
-        </w:rPr>
-        <w:t>mac</w:t>
-      </w:r>
-      <w:proofErr w:type="spellEnd"/>
-      <w:r>
-        <w:rPr>
-          <w:rFonts w:ascii="Times New Roman" w:hAnsi="Times New Roman" w:cs="Times New Roman"/>
-          <w:sz w:val="24"/>
-          <w:szCs w:val="24"/>
-        </w:rPr>
-        <w:t xml:space="preserve"> adresu biti vraćen odgovor:</w:t>
+      <w:r>
+        <w:rPr>
+          <w:rFonts w:ascii="Times New Roman" w:hAnsi="Times New Roman" w:cs="Times New Roman"/>
+          <w:sz w:val="24"/>
+          <w:szCs w:val="24"/>
+        </w:rPr>
+        <w:t xml:space="preserve">kao </w:t>
+      </w:r>
+      <w:r>
+        <w:rPr>
+          <w:rFonts w:ascii="Times New Roman" w:hAnsi="Times New Roman" w:cs="Times New Roman"/>
+          <w:sz w:val="24"/>
+          <w:szCs w:val="24"/>
+        </w:rPr>
+        <w:t xml:space="preserve">odgovor </w:t>
+      </w:r>
+      <w:r>
+        <w:rPr>
+          <w:rFonts w:ascii="Times New Roman" w:hAnsi="Times New Roman" w:cs="Times New Roman"/>
+          <w:sz w:val="24"/>
+          <w:szCs w:val="24"/>
+        </w:rPr>
+        <w:t xml:space="preserve">dobiti </w:t>
+      </w:r>
+      <w:r>
+        <w:rPr>
+          <w:rFonts w:ascii="Times New Roman" w:hAnsi="Times New Roman" w:cs="Times New Roman"/>
+          <w:sz w:val="24"/>
+          <w:szCs w:val="24"/>
+        </w:rPr>
+        <w:t xml:space="preserve">polje koje sadrži jedan element čija struktura je definirana </w:t>
+      </w:r>
+      <w:r>
+        <w:rPr>
+          <w:rFonts w:ascii="Times New Roman" w:hAnsi="Times New Roman" w:cs="Times New Roman"/>
+          <w:sz w:val="24"/>
+          <w:szCs w:val="24"/>
+        </w:rPr>
+        <w:t>u klasi Location unutar servisa.</w:t>
+      </w:r>
+      <w:r>
+        <w:rPr>
+          <w:rFonts w:ascii="Times New Roman" w:hAnsi="Times New Roman" w:cs="Times New Roman"/>
+          <w:sz w:val="24"/>
+          <w:szCs w:val="24"/>
+        </w:rPr>
+        <w:t xml:space="preserve"> </w:t>
+      </w:r>
+      <w:r>
+        <w:rPr>
+          <w:rFonts w:ascii="Times New Roman" w:hAnsi="Times New Roman" w:cs="Times New Roman"/>
+          <w:sz w:val="24"/>
+          <w:szCs w:val="24"/>
+        </w:rPr>
+        <w:t xml:space="preserve">Prema tome, </w:t>
+      </w:r>
+      <w:r>
+        <w:rPr>
+          <w:rFonts w:ascii="Times New Roman" w:hAnsi="Times New Roman" w:cs="Times New Roman"/>
+          <w:sz w:val="24"/>
+          <w:szCs w:val="24"/>
+        </w:rPr>
+        <w:t xml:space="preserve">za našu </w:t>
+      </w:r>
+      <w:r>
+        <w:rPr>
+          <w:rFonts w:ascii="Times New Roman" w:hAnsi="Times New Roman" w:cs="Times New Roman"/>
+          <w:sz w:val="24"/>
+          <w:szCs w:val="24"/>
+        </w:rPr>
+        <w:t>MAC</w:t>
+      </w:r>
+      <w:r>
+        <w:rPr>
+          <w:rFonts w:ascii="Times New Roman" w:hAnsi="Times New Roman" w:cs="Times New Roman"/>
+          <w:sz w:val="24"/>
+          <w:szCs w:val="24"/>
+        </w:rPr>
+        <w:t xml:space="preserve"> adresu </w:t>
+      </w:r>
+      <w:r>
+        <w:rPr>
+          <w:rFonts w:ascii="Times New Roman" w:hAnsi="Times New Roman" w:cs="Times New Roman"/>
+          <w:sz w:val="24"/>
+          <w:szCs w:val="24"/>
+        </w:rPr>
+        <w:t xml:space="preserve">će </w:t>
+      </w:r>
+      <w:r>
+        <w:rPr>
+          <w:rFonts w:ascii="Times New Roman" w:hAnsi="Times New Roman" w:cs="Times New Roman"/>
+          <w:sz w:val="24"/>
+          <w:szCs w:val="24"/>
+        </w:rPr>
+        <w:t>biti vraćen odgovor:</w:t>
       </w:r>
     </w:p>
     <w:p>
@@ -2610,25 +2947,7 @@
           <w:sz w:val="24"/>
           <w:szCs w:val="24"/>
         </w:rPr>
-        <w:t xml:space="preserve">      "</w:t>
-      </w:r>
-      <w:proofErr w:type="spellStart"/>
-      <w:r>
-        <w:rPr>
-          <w:rFonts w:ascii="Times New Roman" w:hAnsi="Times New Roman" w:cs="Times New Roman"/>
-          <w:sz w:val="24"/>
-          <w:szCs w:val="24"/>
-        </w:rPr>
-        <w:t>Id</w:t>
-      </w:r>
-      <w:proofErr w:type="spellEnd"/>
-      <w:r>
-        <w:rPr>
-          <w:rFonts w:ascii="Times New Roman" w:hAnsi="Times New Roman" w:cs="Times New Roman"/>
-          <w:sz w:val="24"/>
-          <w:szCs w:val="24"/>
-        </w:rPr>
-        <w:t>": 1,</w:t>
+        <w:t xml:space="preserve">      "Id": 1,</w:t>
       </w:r>
     </w:p>
     <w:p>
@@ -2647,25 +2966,7 @@
           <w:sz w:val="24"/>
           <w:szCs w:val="24"/>
         </w:rPr>
-        <w:t xml:space="preserve">      "</w:t>
-      </w:r>
-      <w:proofErr w:type="spellStart"/>
-      <w:r>
-        <w:rPr>
-          <w:rFonts w:ascii="Times New Roman" w:hAnsi="Times New Roman" w:cs="Times New Roman"/>
-          <w:sz w:val="24"/>
-          <w:szCs w:val="24"/>
-        </w:rPr>
-        <w:t>name</w:t>
-      </w:r>
-      <w:proofErr w:type="spellEnd"/>
-      <w:r>
-        <w:rPr>
-          <w:rFonts w:ascii="Times New Roman" w:hAnsi="Times New Roman" w:cs="Times New Roman"/>
-          <w:sz w:val="24"/>
-          <w:szCs w:val="24"/>
-        </w:rPr>
-        <w:t>": "soba1 T1",</w:t>
+        <w:t xml:space="preserve">      "name": "soba1 T1",</w:t>
       </w:r>
     </w:p>
     <w:p>
@@ -2684,25 +2985,7 @@
           <w:sz w:val="24"/>
           <w:szCs w:val="24"/>
         </w:rPr>
-        <w:t xml:space="preserve">      "</w:t>
-      </w:r>
-      <w:proofErr w:type="spellStart"/>
-      <w:r>
-        <w:rPr>
-          <w:rFonts w:ascii="Times New Roman" w:hAnsi="Times New Roman" w:cs="Times New Roman"/>
-          <w:sz w:val="24"/>
-          <w:szCs w:val="24"/>
-        </w:rPr>
-        <w:t>macAddress</w:t>
-      </w:r>
-      <w:proofErr w:type="spellEnd"/>
-      <w:r>
-        <w:rPr>
-          <w:rFonts w:ascii="Times New Roman" w:hAnsi="Times New Roman" w:cs="Times New Roman"/>
-          <w:sz w:val="24"/>
-          <w:szCs w:val="24"/>
-        </w:rPr>
-        <w:t>": "A0:E6:F8:4F:AF:BC",</w:t>
+        <w:t xml:space="preserve">      "macAddress": "A0:E6:F8:4F:AF:BC",</w:t>
       </w:r>
     </w:p>
     <w:p>
@@ -2721,25 +3004,7 @@
           <w:sz w:val="24"/>
           <w:szCs w:val="24"/>
         </w:rPr>
-        <w:t xml:space="preserve">      "</w:t>
-      </w:r>
-      <w:proofErr w:type="spellStart"/>
-      <w:r>
-        <w:rPr>
-          <w:rFonts w:ascii="Times New Roman" w:hAnsi="Times New Roman" w:cs="Times New Roman"/>
-          <w:sz w:val="24"/>
-          <w:szCs w:val="24"/>
-        </w:rPr>
-        <w:t>description</w:t>
-      </w:r>
-      <w:proofErr w:type="spellEnd"/>
-      <w:r>
-        <w:rPr>
-          <w:rFonts w:ascii="Times New Roman" w:hAnsi="Times New Roman" w:cs="Times New Roman"/>
-          <w:sz w:val="24"/>
-          <w:szCs w:val="24"/>
-        </w:rPr>
-        <w:t>": "T1 ICD"</w:t>
+        <w:t xml:space="preserve">      "description": "T1 ICD"</w:t>
       </w:r>
     </w:p>
     <w:p>
@@ -2774,24 +3039,354 @@
     <w:p>
       <w:pPr>
         <w:pStyle w:val="1Naslov"/>
-      </w:pPr>
+        <w:outlineLvl w:val="0"/>
+      </w:pPr>
+      <w:bookmarkStart w:id="5" w:name="_Toc467014872"/>
       <w:r>
         <w:lastRenderedPageBreak/>
         <w:t>Dijagram klasa</w:t>
       </w:r>
-    </w:p>
-    <w:p>
-      <w:pPr>
-        <w:pStyle w:val="1Naslov"/>
-        <w:numPr>
-          <w:ilvl w:val="0"/>
-          <w:numId w:val="0"/>
-        </w:numPr>
-        <w:ind w:left="426"/>
-        <w:jc w:val="left"/>
-      </w:pPr>
-      <w:bookmarkStart w:id="3" w:name="_GoBack"/>
-      <w:bookmarkEnd w:id="3"/>
+      <w:bookmarkEnd w:id="5"/>
+    </w:p>
+    <w:p>
+      <w:pPr>
+        <w:pStyle w:val="Normalnitekst"/>
+        <w:ind w:firstLine="708"/>
+      </w:pPr>
+      <w:r>
+        <w:rPr>
+          <w:noProof/>
+          <w:lang w:eastAsia="hr-HR"/>
+        </w:rPr>
+        <w:drawing>
+          <wp:anchor distT="0" distB="0" distL="114300" distR="114300" simplePos="0" relativeHeight="251664384" behindDoc="0" locked="0" layoutInCell="1" allowOverlap="1" wp14:anchorId="0BFC5440" wp14:editId="6A38D28B">
+            <wp:simplePos x="0" y="0"/>
+            <wp:positionH relativeFrom="margin">
+              <wp:align>right</wp:align>
+            </wp:positionH>
+            <wp:positionV relativeFrom="paragraph">
+              <wp:posOffset>370205</wp:posOffset>
+            </wp:positionV>
+            <wp:extent cx="5760720" cy="5956300"/>
+            <wp:effectExtent l="0" t="0" r="0" b="6350"/>
+            <wp:wrapSquare wrapText="bothSides"/>
+            <wp:docPr id="5" name="Picture 5"/>
+            <wp:cNvGraphicFramePr>
+              <a:graphicFrameLocks xmlns:a="http://schemas.openxmlformats.org/drawingml/2006/main" noChangeAspect="1"/>
+            </wp:cNvGraphicFramePr>
+            <a:graphic xmlns:a="http://schemas.openxmlformats.org/drawingml/2006/main">
+              <a:graphicData uri="http://schemas.openxmlformats.org/drawingml/2006/picture">
+                <pic:pic xmlns:pic="http://schemas.openxmlformats.org/drawingml/2006/picture">
+                  <pic:nvPicPr>
+                    <pic:cNvPr id="5" name="Dijagram klasa v1.2.png"/>
+                    <pic:cNvPicPr/>
+                  </pic:nvPicPr>
+                  <pic:blipFill>
+                    <a:blip r:embed="rId14" cstate="print">
+                      <a:extLst>
+                        <a:ext uri="{28A0092B-C50C-407E-A947-70E740481C1C}">
+                          <a14:useLocalDpi xmlns:a14="http://schemas.microsoft.com/office/drawing/2010/main" val="0"/>
+                        </a:ext>
+                      </a:extLst>
+                    </a:blip>
+                    <a:stretch>
+                      <a:fillRect/>
+                    </a:stretch>
+                  </pic:blipFill>
+                  <pic:spPr>
+                    <a:xfrm>
+                      <a:off x="0" y="0"/>
+                      <a:ext cx="5760720" cy="5956300"/>
+                    </a:xfrm>
+                    <a:prstGeom prst="rect">
+                      <a:avLst/>
+                    </a:prstGeom>
+                  </pic:spPr>
+                </pic:pic>
+              </a:graphicData>
+            </a:graphic>
+            <wp14:sizeRelV relativeFrom="margin">
+              <wp14:pctHeight>0</wp14:pctHeight>
+            </wp14:sizeRelV>
+          </wp:anchor>
+        </w:drawing>
+      </w:r>
+      <w:r>
+        <w:t>Na Slici 3. prikazan je dijagram klasa za aplikaciju Indoor Tracking.</w:t>
+      </w:r>
+    </w:p>
+    <w:p>
+      <w:pPr>
+        <w:pStyle w:val="Normalnitekst"/>
+      </w:pPr>
+      <w:r>
+        <w:rPr>
+          <w:noProof/>
+        </w:rPr>
+        <mc:AlternateContent>
+          <mc:Choice Requires="wps">
+            <w:drawing>
+              <wp:anchor distT="0" distB="0" distL="114300" distR="114300" simplePos="0" relativeHeight="251666432" behindDoc="0" locked="0" layoutInCell="1" allowOverlap="1" wp14:anchorId="4CD2F359" wp14:editId="53CE7F90">
+                <wp:simplePos x="0" y="0"/>
+                <wp:positionH relativeFrom="margin">
+                  <wp:align>right</wp:align>
+                </wp:positionH>
+                <wp:positionV relativeFrom="paragraph">
+                  <wp:posOffset>6266815</wp:posOffset>
+                </wp:positionV>
+                <wp:extent cx="5760720" cy="635"/>
+                <wp:effectExtent l="0" t="0" r="0" b="0"/>
+                <wp:wrapSquare wrapText="bothSides"/>
+                <wp:docPr id="6" name="Text Box 6"/>
+                <wp:cNvGraphicFramePr/>
+                <a:graphic xmlns:a="http://schemas.openxmlformats.org/drawingml/2006/main">
+                  <a:graphicData uri="http://schemas.microsoft.com/office/word/2010/wordprocessingShape">
+                    <wps:wsp>
+                      <wps:cNvSpPr txBox="1"/>
+                      <wps:spPr>
+                        <a:xfrm>
+                          <a:off x="0" y="0"/>
+                          <a:ext cx="5760720" cy="635"/>
+                        </a:xfrm>
+                        <a:prstGeom prst="rect">
+                          <a:avLst/>
+                        </a:prstGeom>
+                        <a:solidFill>
+                          <a:prstClr val="white"/>
+                        </a:solidFill>
+                        <a:ln>
+                          <a:noFill/>
+                        </a:ln>
+                        <a:effectLst/>
+                      </wps:spPr>
+                      <wps:txbx>
+                        <w:txbxContent>
+                          <w:p>
+                            <w:pPr>
+                              <w:pStyle w:val="Caption"/>
+                              <w:jc w:val="center"/>
+                              <w:rPr>
+                                <w:rFonts w:ascii="Times New Roman" w:hAnsi="Times New Roman" w:cs="Times New Roman"/>
+                                <w:b/>
+                                <w:noProof/>
+                                <w:color w:val="auto"/>
+                                <w:sz w:val="20"/>
+                                <w:szCs w:val="20"/>
+                              </w:rPr>
+                            </w:pPr>
+                            <w:r>
+                              <w:rPr>
+                                <w:rFonts w:ascii="Times New Roman" w:hAnsi="Times New Roman" w:cs="Times New Roman"/>
+                                <w:color w:val="auto"/>
+                                <w:sz w:val="20"/>
+                                <w:szCs w:val="20"/>
+                              </w:rPr>
+                              <w:t xml:space="preserve">Slika </w:t>
+                            </w:r>
+                            <w:r>
+                              <w:rPr>
+                                <w:rFonts w:ascii="Times New Roman" w:hAnsi="Times New Roman" w:cs="Times New Roman"/>
+                                <w:color w:val="auto"/>
+                                <w:sz w:val="20"/>
+                                <w:szCs w:val="20"/>
+                              </w:rPr>
+                              <w:fldChar w:fldCharType="begin"/>
+                            </w:r>
+                            <w:r>
+                              <w:rPr>
+                                <w:rFonts w:ascii="Times New Roman" w:hAnsi="Times New Roman" w:cs="Times New Roman"/>
+                                <w:color w:val="auto"/>
+                                <w:sz w:val="20"/>
+                                <w:szCs w:val="20"/>
+                              </w:rPr>
+                              <w:instrText xml:space="preserve"> SEQ Slika \* ARABIC </w:instrText>
+                            </w:r>
+                            <w:r>
+                              <w:rPr>
+                                <w:rFonts w:ascii="Times New Roman" w:hAnsi="Times New Roman" w:cs="Times New Roman"/>
+                                <w:color w:val="auto"/>
+                                <w:sz w:val="20"/>
+                                <w:szCs w:val="20"/>
+                              </w:rPr>
+                              <w:fldChar w:fldCharType="separate"/>
+                            </w:r>
+                            <w:r>
+                              <w:rPr>
+                                <w:rFonts w:ascii="Times New Roman" w:hAnsi="Times New Roman" w:cs="Times New Roman"/>
+                                <w:noProof/>
+                                <w:color w:val="auto"/>
+                                <w:sz w:val="20"/>
+                                <w:szCs w:val="20"/>
+                              </w:rPr>
+                              <w:t>3</w:t>
+                            </w:r>
+                            <w:r>
+                              <w:rPr>
+                                <w:rFonts w:ascii="Times New Roman" w:hAnsi="Times New Roman" w:cs="Times New Roman"/>
+                                <w:color w:val="auto"/>
+                                <w:sz w:val="20"/>
+                                <w:szCs w:val="20"/>
+                              </w:rPr>
+                              <w:fldChar w:fldCharType="end"/>
+                            </w:r>
+                            <w:r>
+                              <w:rPr>
+                                <w:rFonts w:ascii="Times New Roman" w:hAnsi="Times New Roman" w:cs="Times New Roman"/>
+                                <w:color w:val="auto"/>
+                                <w:sz w:val="20"/>
+                                <w:szCs w:val="20"/>
+                              </w:rPr>
+                              <w:t>. Dijagram klasa</w:t>
+                            </w:r>
+                          </w:p>
+                        </w:txbxContent>
+                      </wps:txbx>
+                      <wps:bodyPr rot="0" spcFirstLastPara="0" vertOverflow="overflow" horzOverflow="overflow" vert="horz" wrap="square" lIns="0" tIns="0" rIns="0" bIns="0" numCol="1" spcCol="0" rtlCol="0" fromWordArt="0" anchor="t" anchorCtr="0" forceAA="0" compatLnSpc="1">
+                        <a:prstTxWarp prst="textNoShape">
+                          <a:avLst/>
+                        </a:prstTxWarp>
+                        <a:spAutoFit/>
+                      </wps:bodyPr>
+                    </wps:wsp>
+                  </a:graphicData>
+                </a:graphic>
+              </wp:anchor>
+            </w:drawing>
+          </mc:Choice>
+          <mc:Fallback>
+            <w:pict>
+              <v:shape w14:anchorId="4CD2F359" id="Text Box 6" o:spid="_x0000_s1028" type="#_x0000_t202" style="position:absolute;left:0;text-align:left;margin-left:402.4pt;margin-top:493.45pt;width:453.6pt;height:.05pt;z-index:251666432;visibility:visible;mso-wrap-style:square;mso-wrap-distance-left:9pt;mso-wrap-distance-top:0;mso-wrap-distance-right:9pt;mso-wrap-distance-bottom:0;mso-position-horizontal:right;mso-position-horizontal-relative:margin;mso-position-vertical:absolute;mso-position-vertical-relative:text;v-text-anchor:top" o:gfxdata="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" stroked="f">
+                <v:textbox style="mso-fit-shape-to-text:t" inset="0,0,0,0">
+                  <w:txbxContent>
+                    <w:p>
+                      <w:pPr>
+                        <w:pStyle w:val="Caption"/>
+                        <w:jc w:val="center"/>
+                        <w:rPr>
+                          <w:rFonts w:ascii="Times New Roman" w:hAnsi="Times New Roman" w:cs="Times New Roman"/>
+                          <w:b/>
+                          <w:noProof/>
+                          <w:color w:val="auto"/>
+                          <w:sz w:val="20"/>
+                          <w:szCs w:val="20"/>
+                        </w:rPr>
+                      </w:pPr>
+                      <w:r>
+                        <w:rPr>
+                          <w:rFonts w:ascii="Times New Roman" w:hAnsi="Times New Roman" w:cs="Times New Roman"/>
+                          <w:color w:val="auto"/>
+                          <w:sz w:val="20"/>
+                          <w:szCs w:val="20"/>
+                        </w:rPr>
+                        <w:t xml:space="preserve">Slika </w:t>
+                      </w:r>
+                      <w:r>
+                        <w:rPr>
+                          <w:rFonts w:ascii="Times New Roman" w:hAnsi="Times New Roman" w:cs="Times New Roman"/>
+                          <w:color w:val="auto"/>
+                          <w:sz w:val="20"/>
+                          <w:szCs w:val="20"/>
+                        </w:rPr>
+                        <w:fldChar w:fldCharType="begin"/>
+                      </w:r>
+                      <w:r>
+                        <w:rPr>
+                          <w:rFonts w:ascii="Times New Roman" w:hAnsi="Times New Roman" w:cs="Times New Roman"/>
+                          <w:color w:val="auto"/>
+                          <w:sz w:val="20"/>
+                          <w:szCs w:val="20"/>
+                        </w:rPr>
+                        <w:instrText xml:space="preserve"> SEQ Slika \* ARABIC </w:instrText>
+                      </w:r>
+                      <w:r>
+                        <w:rPr>
+                          <w:rFonts w:ascii="Times New Roman" w:hAnsi="Times New Roman" w:cs="Times New Roman"/>
+                          <w:color w:val="auto"/>
+                          <w:sz w:val="20"/>
+                          <w:szCs w:val="20"/>
+                        </w:rPr>
+                        <w:fldChar w:fldCharType="separate"/>
+                      </w:r>
+                      <w:r>
+                        <w:rPr>
+                          <w:rFonts w:ascii="Times New Roman" w:hAnsi="Times New Roman" w:cs="Times New Roman"/>
+                          <w:noProof/>
+                          <w:color w:val="auto"/>
+                          <w:sz w:val="20"/>
+                          <w:szCs w:val="20"/>
+                        </w:rPr>
+                        <w:t>3</w:t>
+                      </w:r>
+                      <w:r>
+                        <w:rPr>
+                          <w:rFonts w:ascii="Times New Roman" w:hAnsi="Times New Roman" w:cs="Times New Roman"/>
+                          <w:color w:val="auto"/>
+                          <w:sz w:val="20"/>
+                          <w:szCs w:val="20"/>
+                        </w:rPr>
+                        <w:fldChar w:fldCharType="end"/>
+                      </w:r>
+                      <w:r>
+                        <w:rPr>
+                          <w:rFonts w:ascii="Times New Roman" w:hAnsi="Times New Roman" w:cs="Times New Roman"/>
+                          <w:color w:val="auto"/>
+                          <w:sz w:val="20"/>
+                          <w:szCs w:val="20"/>
+                        </w:rPr>
+                        <w:t>. Dijagram klasa</w:t>
+                      </w:r>
+                    </w:p>
+                  </w:txbxContent>
+                </v:textbox>
+                <w10:wrap type="square" anchorx="margin"/>
+              </v:shape>
+            </w:pict>
+          </mc:Fallback>
+        </mc:AlternateContent>
+      </w:r>
+    </w:p>
+    <w:p>
+      <w:pPr>
+        <w:pStyle w:val="Normalnitekst"/>
+        <w:ind w:firstLine="708"/>
+      </w:pPr>
+      <w:r>
+        <w:t>Na dijagramu su navedene klase koje su trenutno implementirane u projektu, a navedene su i neke općenite Android klase i sučelja koja se koriste (AppCompatActivity, Service, BluetoothAdapter, BluetoothDevice i sl.) te njihovi atributi i metode nisu navedene.</w:t>
+      </w:r>
+    </w:p>
+    <w:p>
+      <w:pPr>
+        <w:pStyle w:val="Normalnitekst"/>
+        <w:ind w:firstLine="708"/>
+      </w:pPr>
+      <w:r>
+        <w:t xml:space="preserve">Klasa MainActivity prikazuje početni zaslon aplikacije (u budućnosti Trenutnu lokaciju), te su u njoj implementirane metode za upravljanje glavnim izbornikom aplikacije. </w:t>
+      </w:r>
+    </w:p>
+    <w:p>
+      <w:pPr>
+        <w:pStyle w:val="Normalnitekst"/>
+        <w:ind w:firstLine="708"/>
+      </w:pPr>
+      <w:r>
+        <w:lastRenderedPageBreak/>
+        <w:t xml:space="preserve">Klasa Login prikazuje zaslon za prijavu (prije zaslona MainActivity klase) i zadužena je za prijavu korisnika i kreiranje njegove sesije nakon uspješne prijave. Zato ona koristi klasu RetrofitConnection koja se spaja na IndoorTracking Web API servis i provjerava podatke za prijavu, odnosno vraća </w:t>
+      </w:r>
+      <w:r>
+        <w:t xml:space="preserve">sve ostale podatke o korisniku koje nam trebaju. </w:t>
+      </w:r>
+      <w:r>
+        <w:t xml:space="preserve"> </w:t>
+      </w:r>
+    </w:p>
+    <w:p>
+      <w:pPr>
+        <w:pStyle w:val="Normalnitekst"/>
+        <w:ind w:firstLine="708"/>
+      </w:pPr>
+      <w:r>
+        <w:t>Klasa SessionManager zadužena je za pohranjivanje korisničke sesije, jer izlazak iz aplikacije ne znači odjavu korisnika. Prijavljeni korisnik se sprema u sesiju, i prilikom ponovnog pokretanja aplikacije ne traži se prijava, već se odmah otvara zaslon MainActivity. Ipak, kada se klikne na gumb „Odjava“, korisnik se odjavljuje, sesija se briše i prilikom ponovnog pokretanja aplikacije traži se korisnička prijava.</w:t>
+      </w:r>
     </w:p>
     <w:p>
       <w:pPr>
@@ -2851,7 +3446,7 @@
     <w:sdtContent>
       <w:p>
         <w:pPr>
-          <w:pStyle w:val="Podnoje"/>
+          <w:pStyle w:val="Footer"/>
           <w:jc w:val="right"/>
         </w:pPr>
         <w:r>
@@ -2867,7 +3462,7 @@
           <w:rPr>
             <w:noProof/>
           </w:rPr>
-          <w:t>4</w:t>
+          <w:t>6</w:t>
         </w:r>
         <w:r>
           <w:rPr>
@@ -2880,7 +3475,7 @@
   </w:sdt>
   <w:p>
     <w:pPr>
-      <w:pStyle w:val="Podnoje"/>
+      <w:pStyle w:val="Footer"/>
     </w:pPr>
   </w:p>
 </w:ftr>
@@ -2913,7 +3508,120 @@
 
 <file path=word/numbering.xml><?xml version="1.0" encoding="utf-8"?>
 <w:numbering xmlns:wpc="http://schemas.microsoft.com/office/word/2010/wordprocessingCanvas" xmlns:mc="http://schemas.openxmlformats.org/markup-compatibility/2006" xmlns:o="urn:schemas-microsoft-com:office:office" xmlns:r="http://schemas.openxmlformats.org/officeDocument/2006/relationships" xmlns:m="http://schemas.openxmlformats.org/officeDocument/2006/math" xmlns:v="urn:schemas-microsoft-com:vml" xmlns:wp14="http://schemas.microsoft.com/office/word/2010/wordprocessingDrawing" xmlns:wp="http://schemas.openxmlformats.org/drawingml/2006/wordprocessingDrawing" xmlns:w10="urn:schemas-microsoft-com:office:word" xmlns:w="http://schemas.openxmlformats.org/wordprocessingml/2006/main" xmlns:w14="http://schemas.microsoft.com/office/word/2010/wordml" xmlns:w15="http://schemas.microsoft.com/office/word/2012/wordml" xmlns:wpg="http://schemas.microsoft.com/office/word/2010/wordprocessingGroup" xmlns:wpi="http://schemas.microsoft.com/office/word/2010/wordprocessingInk" xmlns:wne="http://schemas.microsoft.com/office/word/2006/wordml" xmlns:wps="http://schemas.microsoft.com/office/word/2010/wordprocessingShape" mc:Ignorable="w14 w15 wp14">
-  <w:abstractNum w:abstractNumId="0" w15:restartNumberingAfterBreak="0">
+  <w:abstractNum w:abstractNumId="0">
+    <w:nsid w:val="2F3D03EA"/>
+    <w:multiLevelType w:val="hybridMultilevel"/>
+    <w:tmpl w:val="949CCBB8"/>
+    <w:lvl w:ilvl="0" w:tplc="041A0001">
+      <w:start w:val="1"/>
+      <w:numFmt w:val="bullet"/>
+      <w:lvlText w:val=""/>
+      <w:lvlJc w:val="left"/>
+      <w:pPr>
+        <w:ind w:left="3600" w:hanging="360"/>
+      </w:pPr>
+      <w:rPr>
+        <w:rFonts w:ascii="Symbol" w:hAnsi="Symbol" w:hint="default"/>
+      </w:rPr>
+    </w:lvl>
+    <w:lvl w:ilvl="1" w:tplc="041A0003" w:tentative="1">
+      <w:start w:val="1"/>
+      <w:numFmt w:val="bullet"/>
+      <w:lvlText w:val="o"/>
+      <w:lvlJc w:val="left"/>
+      <w:pPr>
+        <w:ind w:left="4320" w:hanging="360"/>
+      </w:pPr>
+      <w:rPr>
+        <w:rFonts w:ascii="Courier New" w:hAnsi="Courier New" w:cs="Courier New" w:hint="default"/>
+      </w:rPr>
+    </w:lvl>
+    <w:lvl w:ilvl="2" w:tplc="041A0005" w:tentative="1">
+      <w:start w:val="1"/>
+      <w:numFmt w:val="bullet"/>
+      <w:lvlText w:val=""/>
+      <w:lvlJc w:val="left"/>
+      <w:pPr>
+        <w:ind w:left="5040" w:hanging="360"/>
+      </w:pPr>
+      <w:rPr>
+        <w:rFonts w:ascii="Wingdings" w:hAnsi="Wingdings" w:hint="default"/>
+      </w:rPr>
+    </w:lvl>
+    <w:lvl w:ilvl="3" w:tplc="041A0001" w:tentative="1">
+      <w:start w:val="1"/>
+      <w:numFmt w:val="bullet"/>
+      <w:lvlText w:val=""/>
+      <w:lvlJc w:val="left"/>
+      <w:pPr>
+        <w:ind w:left="5760" w:hanging="360"/>
+      </w:pPr>
+      <w:rPr>
+        <w:rFonts w:ascii="Symbol" w:hAnsi="Symbol" w:hint="default"/>
+      </w:rPr>
+    </w:lvl>
+    <w:lvl w:ilvl="4" w:tplc="041A0003" w:tentative="1">
+      <w:start w:val="1"/>
+      <w:numFmt w:val="bullet"/>
+      <w:lvlText w:val="o"/>
+      <w:lvlJc w:val="left"/>
+      <w:pPr>
+        <w:ind w:left="6480" w:hanging="360"/>
+      </w:pPr>
+      <w:rPr>
+        <w:rFonts w:ascii="Courier New" w:hAnsi="Courier New" w:cs="Courier New" w:hint="default"/>
+      </w:rPr>
+    </w:lvl>
+    <w:lvl w:ilvl="5" w:tplc="041A0005" w:tentative="1">
+      <w:start w:val="1"/>
+      <w:numFmt w:val="bullet"/>
+      <w:lvlText w:val=""/>
+      <w:lvlJc w:val="left"/>
+      <w:pPr>
+        <w:ind w:left="7200" w:hanging="360"/>
+      </w:pPr>
+      <w:rPr>
+        <w:rFonts w:ascii="Wingdings" w:hAnsi="Wingdings" w:hint="default"/>
+      </w:rPr>
+    </w:lvl>
+    <w:lvl w:ilvl="6" w:tplc="041A0001" w:tentative="1">
+      <w:start w:val="1"/>
+      <w:numFmt w:val="bullet"/>
+      <w:lvlText w:val=""/>
+      <w:lvlJc w:val="left"/>
+      <w:pPr>
+        <w:ind w:left="7920" w:hanging="360"/>
+      </w:pPr>
+      <w:rPr>
+        <w:rFonts w:ascii="Symbol" w:hAnsi="Symbol" w:hint="default"/>
+      </w:rPr>
+    </w:lvl>
+    <w:lvl w:ilvl="7" w:tplc="041A0003" w:tentative="1">
+      <w:start w:val="1"/>
+      <w:numFmt w:val="bullet"/>
+      <w:lvlText w:val="o"/>
+      <w:lvlJc w:val="left"/>
+      <w:pPr>
+        <w:ind w:left="8640" w:hanging="360"/>
+      </w:pPr>
+      <w:rPr>
+        <w:rFonts w:ascii="Courier New" w:hAnsi="Courier New" w:cs="Courier New" w:hint="default"/>
+      </w:rPr>
+    </w:lvl>
+    <w:lvl w:ilvl="8" w:tplc="041A0005" w:tentative="1">
+      <w:start w:val="1"/>
+      <w:numFmt w:val="bullet"/>
+      <w:lvlText w:val=""/>
+      <w:lvlJc w:val="left"/>
+      <w:pPr>
+        <w:ind w:left="9360" w:hanging="360"/>
+      </w:pPr>
+      <w:rPr>
+        <w:rFonts w:ascii="Wingdings" w:hAnsi="Wingdings" w:hint="default"/>
+      </w:rPr>
+    </w:lvl>
+  </w:abstractNum>
+  <w:abstractNum w:abstractNumId="1">
     <w:nsid w:val="5BB57842"/>
     <w:multiLevelType w:val="hybridMultilevel"/>
     <w:tmpl w:val="EB9C71E4"/>
@@ -2999,7 +3707,7 @@
       </w:pPr>
     </w:lvl>
   </w:abstractNum>
-  <w:abstractNum w:abstractNumId="1" w15:restartNumberingAfterBreak="0">
+  <w:abstractNum w:abstractNumId="2">
     <w:nsid w:val="750B7D89"/>
     <w:multiLevelType w:val="multilevel"/>
     <w:tmpl w:val="057E19AA"/>
@@ -3088,10 +3796,13 @@
     </w:lvl>
   </w:abstractNum>
   <w:num w:numId="1">
-    <w:abstractNumId w:val="0"/>
+    <w:abstractNumId w:val="1"/>
   </w:num>
   <w:num w:numId="2">
-    <w:abstractNumId w:val="1"/>
+    <w:abstractNumId w:val="2"/>
+  </w:num>
+  <w:num w:numId="3">
+    <w:abstractNumId w:val="0"/>
   </w:num>
 </w:numbering>
 </file>
@@ -3490,11 +4201,11 @@
     <w:name w:val="Normal"/>
     <w:qFormat/>
   </w:style>
-  <w:style w:type="paragraph" w:styleId="Naslov1">
+  <w:style w:type="paragraph" w:styleId="Heading1">
     <w:name w:val="heading 1"/>
     <w:basedOn w:val="Normal"/>
     <w:next w:val="Normal"/>
-    <w:link w:val="Naslov1Char"/>
+    <w:link w:val="Heading1Char"/>
     <w:uiPriority w:val="9"/>
     <w:qFormat/>
     <w:rsid w:val="00851CE4"/>
@@ -3511,13 +4222,13 @@
       <w:szCs w:val="32"/>
     </w:rPr>
   </w:style>
-  <w:style w:type="character" w:default="1" w:styleId="Zadanifontodlomka">
+  <w:style w:type="character" w:default="1" w:styleId="DefaultParagraphFont">
     <w:name w:val="Default Paragraph Font"/>
     <w:uiPriority w:val="1"/>
     <w:semiHidden/>
     <w:unhideWhenUsed/>
   </w:style>
-  <w:style w:type="table" w:default="1" w:styleId="Obinatablica">
+  <w:style w:type="table" w:default="1" w:styleId="TableNormal">
     <w:name w:val="Normal Table"/>
     <w:uiPriority w:val="99"/>
     <w:semiHidden/>
@@ -3532,13 +4243,13 @@
       </w:tblCellMar>
     </w:tblPr>
   </w:style>
-  <w:style w:type="numbering" w:default="1" w:styleId="Bezpopisa">
+  <w:style w:type="numbering" w:default="1" w:styleId="NoList">
     <w:name w:val="No List"/>
     <w:uiPriority w:val="99"/>
     <w:semiHidden/>
     <w:unhideWhenUsed/>
   </w:style>
-  <w:style w:type="paragraph" w:styleId="Bezproreda">
+  <w:style w:type="paragraph" w:styleId="NoSpacing">
     <w:name w:val="No Spacing"/>
     <w:uiPriority w:val="1"/>
     <w:qFormat/>
@@ -3547,10 +4258,10 @@
       <w:spacing w:after="0" w:line="240" w:lineRule="auto"/>
     </w:pPr>
   </w:style>
-  <w:style w:type="character" w:customStyle="1" w:styleId="Naslov1Char">
-    <w:name w:val="Naslov 1 Char"/>
-    <w:basedOn w:val="Zadanifontodlomka"/>
-    <w:link w:val="Naslov1"/>
+  <w:style w:type="character" w:customStyle="1" w:styleId="Heading1Char">
+    <w:name w:val="Heading 1 Char"/>
+    <w:basedOn w:val="DefaultParagraphFont"/>
+    <w:link w:val="Heading1"/>
     <w:uiPriority w:val="9"/>
     <w:rsid w:val="00851CE4"/>
     <w:rPr>
@@ -3560,9 +4271,9 @@
       <w:szCs w:val="32"/>
     </w:rPr>
   </w:style>
-  <w:style w:type="paragraph" w:styleId="TOCNaslov">
+  <w:style w:type="paragraph" w:styleId="TOCHeading">
     <w:name w:val="TOC Heading"/>
-    <w:basedOn w:val="Naslov1"/>
+    <w:basedOn w:val="Heading1"/>
     <w:next w:val="Normal"/>
     <w:uiPriority w:val="39"/>
     <w:unhideWhenUsed/>
@@ -3575,10 +4286,10 @@
       <w:lang w:val="en-US"/>
     </w:rPr>
   </w:style>
-  <w:style w:type="paragraph" w:styleId="Zaglavlje">
+  <w:style w:type="paragraph" w:styleId="Header">
     <w:name w:val="header"/>
     <w:basedOn w:val="Normal"/>
-    <w:link w:val="ZaglavljeChar"/>
+    <w:link w:val="HeaderChar"/>
     <w:uiPriority w:val="99"/>
     <w:unhideWhenUsed/>
     <w:rsid w:val="00851CE4"/>
@@ -3590,17 +4301,17 @@
       <w:spacing w:after="0" w:line="240" w:lineRule="auto"/>
     </w:pPr>
   </w:style>
-  <w:style w:type="character" w:customStyle="1" w:styleId="ZaglavljeChar">
-    <w:name w:val="Zaglavlje Char"/>
-    <w:basedOn w:val="Zadanifontodlomka"/>
-    <w:link w:val="Zaglavlje"/>
+  <w:style w:type="character" w:customStyle="1" w:styleId="HeaderChar">
+    <w:name w:val="Header Char"/>
+    <w:basedOn w:val="DefaultParagraphFont"/>
+    <w:link w:val="Header"/>
     <w:uiPriority w:val="99"/>
     <w:rsid w:val="00851CE4"/>
   </w:style>
-  <w:style w:type="paragraph" w:styleId="Podnoje">
+  <w:style w:type="paragraph" w:styleId="Footer">
     <w:name w:val="footer"/>
     <w:basedOn w:val="Normal"/>
-    <w:link w:val="PodnojeChar"/>
+    <w:link w:val="FooterChar"/>
     <w:uiPriority w:val="99"/>
     <w:unhideWhenUsed/>
     <w:rsid w:val="00851CE4"/>
@@ -3612,17 +4323,17 @@
       <w:spacing w:after="0" w:line="240" w:lineRule="auto"/>
     </w:pPr>
   </w:style>
-  <w:style w:type="character" w:customStyle="1" w:styleId="PodnojeChar">
-    <w:name w:val="Podnožje Char"/>
-    <w:basedOn w:val="Zadanifontodlomka"/>
-    <w:link w:val="Podnoje"/>
+  <w:style w:type="character" w:customStyle="1" w:styleId="FooterChar">
+    <w:name w:val="Footer Char"/>
+    <w:basedOn w:val="DefaultParagraphFont"/>
+    <w:link w:val="Footer"/>
     <w:uiPriority w:val="99"/>
     <w:rsid w:val="00851CE4"/>
   </w:style>
-  <w:style w:type="paragraph" w:styleId="Odlomakpopisa">
+  <w:style w:type="paragraph" w:styleId="ListParagraph">
     <w:name w:val="List Paragraph"/>
     <w:basedOn w:val="Normal"/>
-    <w:link w:val="OdlomakpopisaChar"/>
+    <w:link w:val="ListParagraphChar"/>
     <w:uiPriority w:val="34"/>
     <w:qFormat/>
     <w:rsid w:val="00E728EB"/>
@@ -3633,7 +4344,7 @@
   </w:style>
   <w:style w:type="paragraph" w:customStyle="1" w:styleId="1Naslov">
     <w:name w:val="1. Naslov"/>
-    <w:basedOn w:val="Odlomakpopisa"/>
+    <w:basedOn w:val="ListParagraph"/>
     <w:link w:val="1NaslovChar"/>
     <w:qFormat/>
     <w:rsid w:val="00165A1F"/>
@@ -3671,16 +4382,16 @@
       <w:szCs w:val="32"/>
     </w:rPr>
   </w:style>
-  <w:style w:type="character" w:customStyle="1" w:styleId="OdlomakpopisaChar">
-    <w:name w:val="Odlomak popisa Char"/>
-    <w:basedOn w:val="Zadanifontodlomka"/>
-    <w:link w:val="Odlomakpopisa"/>
+  <w:style w:type="character" w:customStyle="1" w:styleId="ListParagraphChar">
+    <w:name w:val="List Paragraph Char"/>
+    <w:basedOn w:val="DefaultParagraphFont"/>
+    <w:link w:val="ListParagraph"/>
     <w:uiPriority w:val="34"/>
     <w:rsid w:val="00165A1F"/>
   </w:style>
   <w:style w:type="character" w:customStyle="1" w:styleId="1NaslovChar">
     <w:name w:val="1. Naslov Char"/>
-    <w:basedOn w:val="OdlomakpopisaChar"/>
+    <w:basedOn w:val="ListParagraphChar"/>
     <w:link w:val="1Naslov"/>
     <w:rsid w:val="00165A1F"/>
     <w:rPr>
@@ -3733,7 +4444,7 @@
       <w:szCs w:val="24"/>
     </w:rPr>
   </w:style>
-  <w:style w:type="paragraph" w:styleId="Opisslike">
+  <w:style w:type="paragraph" w:styleId="Caption">
     <w:name w:val="caption"/>
     <w:basedOn w:val="Normal"/>
     <w:next w:val="Normal"/>
@@ -3752,7 +4463,7 @@
       <w:szCs w:val="18"/>
     </w:rPr>
   </w:style>
-  <w:style w:type="paragraph" w:styleId="Sadraj1">
+  <w:style w:type="paragraph" w:styleId="TOC1">
     <w:name w:val="toc 1"/>
     <w:basedOn w:val="Normal"/>
     <w:next w:val="Normal"/>
@@ -3764,9 +4475,9 @@
       <w:spacing w:after="100"/>
     </w:pPr>
   </w:style>
-  <w:style w:type="character" w:styleId="Hiperveza">
+  <w:style w:type="character" w:styleId="Hyperlink">
     <w:name w:val="Hyperlink"/>
-    <w:basedOn w:val="Zadanifontodlomka"/>
+    <w:basedOn w:val="DefaultParagraphFont"/>
     <w:uiPriority w:val="99"/>
     <w:unhideWhenUsed/>
     <w:rsid w:val="00554235"/>
@@ -3775,11 +4486,11 @@
       <w:u w:val="single"/>
     </w:rPr>
   </w:style>
-  <w:style w:type="paragraph" w:styleId="Naslov">
+  <w:style w:type="paragraph" w:styleId="Title">
     <w:name w:val="Title"/>
     <w:basedOn w:val="Normal"/>
     <w:next w:val="Normal"/>
-    <w:link w:val="NaslovChar"/>
+    <w:link w:val="TitleChar"/>
     <w:uiPriority w:val="10"/>
     <w:qFormat/>
     <w:rsid w:val="007B7FD4"/>
@@ -3795,10 +4506,10 @@
       <w:szCs w:val="56"/>
     </w:rPr>
   </w:style>
-  <w:style w:type="character" w:customStyle="1" w:styleId="NaslovChar">
-    <w:name w:val="Naslov Char"/>
-    <w:basedOn w:val="Zadanifontodlomka"/>
-    <w:link w:val="Naslov"/>
+  <w:style w:type="character" w:customStyle="1" w:styleId="TitleChar">
+    <w:name w:val="Title Char"/>
+    <w:basedOn w:val="DefaultParagraphFont"/>
+    <w:link w:val="Title"/>
     <w:uiPriority w:val="10"/>
     <w:rsid w:val="007B7FD4"/>
     <w:rPr>
@@ -3809,7 +4520,7 @@
       <w:szCs w:val="56"/>
     </w:rPr>
   </w:style>
-  <w:style w:type="paragraph" w:styleId="Sadraj2">
+  <w:style w:type="paragraph" w:styleId="TOC2">
     <w:name w:val="toc 2"/>
     <w:basedOn w:val="Normal"/>
     <w:next w:val="Normal"/>
@@ -3826,7 +4537,7 @@
       <w:lang w:eastAsia="hr-HR"/>
     </w:rPr>
   </w:style>
-  <w:style w:type="paragraph" w:styleId="Sadraj3">
+  <w:style w:type="paragraph" w:styleId="TOC3">
     <w:name w:val="toc 3"/>
     <w:basedOn w:val="Normal"/>
     <w:next w:val="Normal"/>
@@ -3844,526 +4555,6 @@
     </w:rPr>
   </w:style>
 </w:styles>
-</file>
-
-<file path=word/glossary/document.xml><?xml version="1.0" encoding="utf-8"?>
-<w:glossaryDocument xmlns:wpc="http://schemas.microsoft.com/office/word/2010/wordprocessingCanvas" xmlns:mc="http://schemas.openxmlformats.org/markup-compatibility/2006" xmlns:o="urn:schemas-microsoft-com:office:office" xmlns:r="http://schemas.openxmlformats.org/officeDocument/2006/relationships" xmlns:m="http://schemas.openxmlformats.org/officeDocument/2006/math" xmlns:v="urn:schemas-microsoft-com:vml" xmlns:wp14="http://schemas.microsoft.com/office/word/2010/wordprocessingDrawing" xmlns:wp="http://schemas.openxmlformats.org/drawingml/2006/wordprocessingDrawing" xmlns:w10="urn:schemas-microsoft-com:office:word" xmlns:w="http://schemas.openxmlformats.org/wordprocessingml/2006/main" xmlns:w14="http://schemas.microsoft.com/office/word/2010/wordml" xmlns:w15="http://schemas.microsoft.com/office/word/2012/wordml" xmlns:wpg="http://schemas.microsoft.com/office/word/2010/wordprocessingGroup" xmlns:wpi="http://schemas.microsoft.com/office/word/2010/wordprocessingInk" xmlns:wne="http://schemas.microsoft.com/office/word/2006/wordml" xmlns:wps="http://schemas.microsoft.com/office/word/2010/wordprocessingShape" mc:Ignorable="w14 w15 wp14"/>
-</file>
-
-<file path=word/glossary/fontTable.xml><?xml version="1.0" encoding="utf-8"?>
-<w:fonts xmlns:mc="http://schemas.openxmlformats.org/markup-compatibility/2006" xmlns:r="http://schemas.openxmlformats.org/officeDocument/2006/relationships" xmlns:w="http://schemas.openxmlformats.org/wordprocessingml/2006/main" xmlns:w14="http://schemas.microsoft.com/office/word/2010/wordml" xmlns:w15="http://schemas.microsoft.com/office/word/2012/wordml" mc:Ignorable="w14 w15">
-  <w:font w:name="Calibri">
-    <w:panose1 w:val="020F0502020204030204"/>
-    <w:charset w:val="EE"/>
-    <w:family w:val="swiss"/>
-    <w:pitch w:val="variable"/>
-    <w:sig w:usb0="E00002FF" w:usb1="4000ACFF" w:usb2="00000001" w:usb3="00000000" w:csb0="0000019F" w:csb1="00000000"/>
-  </w:font>
-  <w:font w:name="Times New Roman">
-    <w:panose1 w:val="02020603050405020304"/>
-    <w:charset w:val="EE"/>
-    <w:family w:val="roman"/>
-    <w:pitch w:val="variable"/>
-    <w:sig w:usb0="E0002AFF" w:usb1="C0007841" w:usb2="00000009" w:usb3="00000000" w:csb0="000001FF" w:csb1="00000000"/>
-  </w:font>
-  <w:font w:name="Calibri Light">
-    <w:panose1 w:val="020F0302020204030204"/>
-    <w:charset w:val="EE"/>
-    <w:family w:val="swiss"/>
-    <w:pitch w:val="variable"/>
-    <w:sig w:usb0="A00002EF" w:usb1="4000207B" w:usb2="00000000" w:usb3="00000000" w:csb0="0000019F" w:csb1="00000000"/>
-  </w:font>
-  <w:font w:name="Arial">
-    <w:panose1 w:val="020B0604020202020204"/>
-    <w:charset w:val="EE"/>
-    <w:family w:val="swiss"/>
-    <w:pitch w:val="variable"/>
-    <w:sig w:usb0="E0002AFF" w:usb1="C0007843" w:usb2="00000009" w:usb3="00000000" w:csb0="000001FF" w:csb1="00000000"/>
-  </w:font>
-</w:fonts>
-</file>
-
-<file path=word/glossary/settings.xml><?xml version="1.0" encoding="utf-8"?>
-<w:settings xmlns:mc="http://schemas.openxmlformats.org/markup-compatibility/2006" xmlns:o="urn:schemas-microsoft-com:office:office" xmlns:r="http://schemas.openxmlformats.org/officeDocument/2006/relationships" xmlns:m="http://schemas.openxmlformats.org/officeDocument/2006/math" xmlns:v="urn:schemas-microsoft-com:vml" xmlns:w10="urn:schemas-microsoft-com:office:word" xmlns:w="http://schemas.openxmlformats.org/wordprocessingml/2006/main" xmlns:w14="http://schemas.microsoft.com/office/word/2010/wordml" xmlns:w15="http://schemas.microsoft.com/office/word/2012/wordml" xmlns:sl="http://schemas.openxmlformats.org/schemaLibrary/2006/main" mc:Ignorable="w14 w15">
-  <w:view w:val="normal"/>
-  <w:defaultTabStop w:val="708"/>
-  <w:hyphenationZone w:val="425"/>
-  <w:characterSpacingControl w:val="doNotCompress"/>
-  <w:compat>
-    <w:useFELayout/>
-    <w:compatSetting w:name="compatibilityMode" w:uri="http://schemas.microsoft.com/office/word" w:val="15"/>
-    <w:compatSetting w:name="overrideTableStyleFontSizeAndJustification" w:uri="http://schemas.microsoft.com/office/word" w:val="1"/>
-    <w:compatSetting w:name="enableOpenTypeFeatures" w:uri="http://schemas.microsoft.com/office/word" w:val="1"/>
-    <w:compatSetting w:name="doNotFlipMirrorIndents" w:uri="http://schemas.microsoft.com/office/word" w:val="1"/>
-    <w:compatSetting w:name="differentiateMultirowTableHeaders" w:uri="http://schemas.microsoft.com/office/word" w:val="1"/>
-  </w:compat>
-  <w:rsids>
-    <w:rsidRoot w:val="00E7556F"/>
-    <w:rsid w:val="00C33742"/>
-    <w:rsid w:val="00E7556F"/>
-  </w:rsids>
-  <m:mathPr>
-    <m:mathFont m:val="Cambria Math"/>
-    <m:brkBin m:val="before"/>
-    <m:brkBinSub m:val="--"/>
-    <m:smallFrac m:val="0"/>
-    <m:dispDef/>
-    <m:lMargin m:val="0"/>
-    <m:rMargin m:val="0"/>
-    <m:defJc m:val="centerGroup"/>
-    <m:wrapIndent m:val="1440"/>
-    <m:intLim m:val="subSup"/>
-    <m:naryLim m:val="undOvr"/>
-  </m:mathPr>
-  <w:themeFontLang w:val="hr-HR"/>
-  <w:clrSchemeMapping w:bg1="light1" w:t1="dark1" w:bg2="light2" w:t2="dark2" w:accent1="accent1" w:accent2="accent2" w:accent3="accent3" w:accent4="accent4" w:accent5="accent5" w:accent6="accent6" w:hyperlink="hyperlink" w:followedHyperlink="followedHyperlink"/>
-  <w:decimalSymbol w:val=","/>
-  <w:listSeparator w:val=";"/>
-  <w15:chartTrackingRefBased/>
-</w:settings>
-</file>
-
-<file path=word/glossary/styles.xml><?xml version="1.0" encoding="utf-8"?>
-<w:styles xmlns:mc="http://schemas.openxmlformats.org/markup-compatibility/2006" xmlns:r="http://schemas.openxmlformats.org/officeDocument/2006/relationships" xmlns:w="http://schemas.openxmlformats.org/wordprocessingml/2006/main" xmlns:w14="http://schemas.microsoft.com/office/word/2010/wordml" xmlns:w15="http://schemas.microsoft.com/office/word/2012/wordml" mc:Ignorable="w14 w15">
-  <w:docDefaults>
-    <w:rPrDefault>
-      <w:rPr>
-        <w:rFonts w:asciiTheme="minorHAnsi" w:eastAsiaTheme="minorEastAsia" w:hAnsiTheme="minorHAnsi" w:cstheme="minorBidi"/>
-        <w:sz w:val="22"/>
-        <w:szCs w:val="22"/>
-        <w:lang w:val="hr-HR" w:eastAsia="hr-HR" w:bidi="ar-SA"/>
-      </w:rPr>
-    </w:rPrDefault>
-    <w:pPrDefault>
-      <w:pPr>
-        <w:spacing w:after="160" w:line="259" w:lineRule="auto"/>
-      </w:pPr>
-    </w:pPrDefault>
-  </w:docDefaults>
-  <w:latentStyles w:defLockedState="0" w:defUIPriority="99" w:defSemiHidden="0" w:defUnhideWhenUsed="0" w:defQFormat="0" w:count="371">
-    <w:lsdException w:name="Normal" w:uiPriority="0" w:qFormat="1"/>
-    <w:lsdException w:name="heading 1" w:uiPriority="9" w:qFormat="1"/>
-    <w:lsdException w:name="heading 2" w:semiHidden="1" w:uiPriority="9" w:unhideWhenUsed="1" w:qFormat="1"/>
-    <w:lsdException w:name="heading 3" w:semiHidden="1" w:uiPriority="9" w:unhideWhenUsed="1" w:qFormat="1"/>
-    <w:lsdException w:name="heading 4" w:semiHidden="1" w:uiPriority="9" w:unhideWhenUsed="1" w:qFormat="1"/>
-    <w:lsdException w:name="heading 5" w:semiHidden="1" w:uiPriority="9" w:unhideWhenUsed="1" w:qFormat="1"/>
-    <w:lsdException w:name="heading 6" w:semiHidden="1" w:uiPriority="9" w:unhideWhenUsed="1" w:qFormat="1"/>
-    <w:lsdException w:name="heading 7" w:semiHidden="1" w:uiPriority="9" w:unhideWhenUsed="1" w:qFormat="1"/>
-    <w:lsdException w:name="heading 8" w:semiHidden="1" w:uiPriority="9" w:unhideWhenUsed="1" w:qFormat="1"/>
-    <w:lsdException w:name="heading 9" w:semiHidden="1" w:uiPriority="9" w:unhideWhenUsed="1" w:qFormat="1"/>
-    <w:lsdException w:name="index 1" w:semiHidden="1" w:unhideWhenUsed="1"/>
-    <w:lsdException w:name="index 2" w:semiHidden="1" w:unhideWhenUsed="1"/>
-    <w:lsdException w:name="index 3" w:semiHidden="1" w:unhideWhenUsed="1"/>
-    <w:lsdException w:name="index 4" w:semiHidden="1" w:unhideWhenUsed="1"/>
-    <w:lsdException w:name="index 5" w:semiHidden="1" w:unhideWhenUsed="1"/>
-    <w:lsdException w:name="index 6" w:semiHidden="1" w:unhideWhenUsed="1"/>
-    <w:lsdException w:name="index 7" w:semiHidden="1" w:unhideWhenUsed="1"/>
-    <w:lsdException w:name="index 8" w:semiHidden="1" w:unhideWhenUsed="1"/>
-    <w:lsdException w:name="index 9" w:semiHidden="1" w:unhideWhenUsed="1"/>
-    <w:lsdException w:name="toc 1" w:semiHidden="1" w:uiPriority="39" w:unhideWhenUsed="1"/>
-    <w:lsdException w:name="toc 2" w:semiHidden="1" w:uiPriority="39" w:unhideWhenUsed="1"/>
-    <w:lsdException w:name="toc 3" w:semiHidden="1" w:uiPriority="39" w:unhideWhenUsed="1"/>
-    <w:lsdException w:name="toc 4" w:semiHidden="1" w:uiPriority="39" w:unhideWhenUsed="1"/>
-    <w:lsdException w:name="toc 5" w:semiHidden="1" w:uiPriority="39" w:unhideWhenUsed="1"/>
-    <w:lsdException w:name="toc 6" w:semiHidden="1" w:uiPriority="39" w:unhideWhenUsed="1"/>
-    <w:lsdException w:name="toc 7" w:semiHidden="1" w:uiPriority="39" w:unhideWhenUsed="1"/>
-    <w:lsdException w:name="toc 8" w:semiHidden="1" w:uiPriority="39" w:unhideWhenUsed="1"/>
-    <w:lsdException w:name="toc 9" w:semiHidden="1" w:uiPriority="39" w:unhideWhenUsed="1"/>
-    <w:lsdException w:name="Normal Indent" w:semiHidden="1" w:unhideWhenUsed="1"/>
-    <w:lsdException w:name="footnote text" w:semiHidden="1" w:unhideWhenUsed="1"/>
-    <w:lsdException w:name="annotation text" w:semiHidden="1" w:unhideWhenUsed="1"/>
-    <w:lsdException w:name="header" w:semiHidden="1" w:unhideWhenUsed="1"/>
-    <w:lsdException w:name="footer" w:semiHidden="1" w:unhideWhenUsed="1"/>
-    <w:lsdException w:name="index heading" w:semiHidden="1" w:unhideWhenUsed="1"/>
-    <w:lsdException w:name="caption" w:semiHidden="1" w:uiPriority="35" w:unhideWhenUsed="1" w:qFormat="1"/>
-    <w:lsdException w:name="table of figures" w:semiHidden="1" w:unhideWhenUsed="1"/>
-    <w:lsdException w:name="envelope address" w:semiHidden="1" w:unhideWhenUsed="1"/>
-    <w:lsdException w:name="envelope return" w:semiHidden="1" w:unhideWhenUsed="1"/>
-    <w:lsdException w:name="footnote reference" w:semiHidden="1" w:unhideWhenUsed="1"/>
-    <w:lsdException w:name="annotation reference" w:semiHidden="1" w:unhideWhenUsed="1"/>
-    <w:lsdException w:name="line number" w:semiHidden="1" w:unhideWhenUsed="1"/>
-    <w:lsdException w:name="page number" w:semiHidden="1" w:unhideWhenUsed="1"/>
-    <w:lsdException w:name="endnote reference" w:semiHidden="1" w:unhideWhenUsed="1"/>
-    <w:lsdException w:name="endnote text" w:semiHidden="1" w:unhideWhenUsed="1"/>
-    <w:lsdException w:name="table of authorities" w:semiHidden="1" w:unhideWhenUsed="1"/>
-    <w:lsdException w:name="macro" w:semiHidden="1" w:unhideWhenUsed="1"/>
-    <w:lsdException w:name="toa heading" w:semiHidden="1" w:unhideWhenUsed="1"/>
-    <w:lsdException w:name="List" w:semiHidden="1" w:unhideWhenUsed="1"/>
-    <w:lsdException w:name="List Bullet" w:semiHidden="1" w:unhideWhenUsed="1"/>
-    <w:lsdException w:name="List Number" w:semiHidden="1" w:unhideWhenUsed="1"/>
-    <w:lsdException w:name="List 2" w:semiHidden="1" w:unhideWhenUsed="1"/>
-    <w:lsdException w:name="List 3" w:semiHidden="1" w:unhideWhenUsed="1"/>
-    <w:lsdException w:name="List 4" w:semiHidden="1" w:unhideWhenUsed="1"/>
-    <w:lsdException w:name="List 5" w:semiHidden="1" w:unhideWhenUsed="1"/>
-    <w:lsdException w:name="List Bullet 2" w:semiHidden="1" w:unhideWhenUsed="1"/>
-    <w:lsdException w:name="List Bullet 3" w:semiHidden="1" w:unhideWhenUsed="1"/>
-    <w:lsdException w:name="List Bullet 4" w:semiHidden="1" w:unhideWhenUsed="1"/>
-    <w:lsdException w:name="List Bullet 5" w:semiHidden="1" w:unhideWhenUsed="1"/>
-    <w:lsdException w:name="List Number 2" w:semiHidden="1" w:unhideWhenUsed="1"/>
-    <w:lsdException w:name="List Number 3" w:semiHidden="1" w:unhideWhenUsed="1"/>
-    <w:lsdException w:name="List Number 4" w:semiHidden="1" w:unhideWhenUsed="1"/>
-    <w:lsdException w:name="List Number 5" w:semiHidden="1" w:unhideWhenUsed="1"/>
-    <w:lsdException w:name="Title" w:uiPriority="10" w:qFormat="1"/>
-    <w:lsdException w:name="Closing" w:semiHidden="1" w:unhideWhenUsed="1"/>
-    <w:lsdException w:name="Signature" w:semiHidden="1" w:unhideWhenUsed="1"/>
-    <w:lsdException w:name="Default Paragraph Font" w:semiHidden="1" w:uiPriority="1" w:unhideWhenUsed="1"/>
-    <w:lsdException w:name="Body Text" w:semiHidden="1" w:unhideWhenUsed="1"/>
-    <w:lsdException w:name="Body Text Indent" w:semiHidden="1" w:unhideWhenUsed="1"/>
-    <w:lsdException w:name="List Continue" w:semiHidden="1" w:unhideWhenUsed="1"/>
-    <w:lsdException w:name="List Continue 2" w:semiHidden="1" w:unhideWhenUsed="1"/>
-    <w:lsdException w:name="List Continue 3" w:semiHidden="1" w:unhideWhenUsed="1"/>
-    <w:lsdException w:name="List Continue 4" w:semiHidden="1" w:unhideWhenUsed="1"/>
-    <w:lsdException w:name="List Continue 5" w:semiHidden="1" w:unhideWhenUsed="1"/>
-    <w:lsdException w:name="Message Header" w:semiHidden="1" w:unhideWhenUsed="1"/>
-    <w:lsdException w:name="Subtitle" w:uiPriority="11" w:qFormat="1"/>
-    <w:lsdException w:name="Salutation" w:semiHidden="1" w:unhideWhenUsed="1"/>
-    <w:lsdException w:name="Date" w:semiHidden="1" w:unhideWhenUsed="1"/>
-    <w:lsdException w:name="Body Text First Indent" w:semiHidden="1" w:unhideWhenUsed="1"/>
-    <w:lsdException w:name="Body Text First Indent 2" w:semiHidden="1" w:unhideWhenUsed="1"/>
-    <w:lsdException w:name="Note Heading" w:semiHidden="1" w:unhideWhenUsed="1"/>
-    <w:lsdException w:name="Body Text 2" w:semiHidden="1" w:unhideWhenUsed="1"/>
-    <w:lsdException w:name="Body Text 3" w:semiHidden="1" w:unhideWhenUsed="1"/>
-    <w:lsdException w:name="Body Text Indent 2" w:semiHidden="1" w:unhideWhenUsed="1"/>
-    <w:lsdException w:name="Body Text Indent 3" w:semiHidden="1" w:unhideWhenUsed="1"/>
-    <w:lsdException w:name="Block Text" w:semiHidden="1" w:unhideWhenUsed="1"/>
-    <w:lsdException w:name="Hyperlink" w:semiHidden="1" w:unhideWhenUsed="1"/>
-    <w:lsdException w:name="FollowedHyperlink" w:semiHidden="1" w:unhideWhenUsed="1"/>
-    <w:lsdException w:name="Strong" w:uiPriority="22" w:qFormat="1"/>
-    <w:lsdException w:name="Emphasis" w:uiPriority="20" w:qFormat="1"/>
-    <w:lsdException w:name="Document Map" w:semiHidden="1" w:unhideWhenUsed="1"/>
-    <w:lsdException w:name="Plain Text" w:semiHidden="1" w:unhideWhenUsed="1"/>
-    <w:lsdException w:name="E-mail Signature" w:semiHidden="1" w:unhideWhenUsed="1"/>
-    <w:lsdException w:name="HTML Top of Form" w:semiHidden="1" w:unhideWhenUsed="1"/>
-    <w:lsdException w:name="HTML Bottom of Form" w:semiHidden="1" w:unhideWhenUsed="1"/>
-    <w:lsdException w:name="Normal (Web)" w:semiHidden="1" w:unhideWhenUsed="1"/>
-    <w:lsdException w:name="HTML Acronym" w:semiHidden="1" w:unhideWhenUsed="1"/>
-    <w:lsdException w:name="HTML Address" w:semiHidden="1" w:unhideWhenUsed="1"/>
-    <w:lsdException w:name="HTML Cite" w:semiHidden="1" w:unhideWhenUsed="1"/>
-    <w:lsdException w:name="HTML Code" w:semiHidden="1" w:unhideWhenUsed="1"/>
-    <w:lsdException w:name="HTML Definition" w:semiHidden="1" w:unhideWhenUsed="1"/>
-    <w:lsdException w:name="HTML Keyboard" w:semiHidden="1" w:unhideWhenUsed="1"/>
-    <w:lsdException w:name="HTML Preformatted" w:semiHidden="1" w:unhideWhenUsed="1"/>
-    <w:lsdException w:name="HTML Sample" w:semiHidden="1" w:unhideWhenUsed="1"/>
-    <w:lsdException w:name="HTML Typewriter" w:semiHidden="1" w:unhideWhenUsed="1"/>
-    <w:lsdException w:name="HTML Variable" w:semiHidden="1" w:unhideWhenUsed="1"/>
-    <w:lsdException w:name="Normal Table" w:semiHidden="1" w:unhideWhenUsed="1"/>
-    <w:lsdException w:name="annotation subject" w:semiHidden="1" w:unhideWhenUsed="1"/>
-    <w:lsdException w:name="No List" w:semiHidden="1" w:unhideWhenUsed="1"/>
-    <w:lsdException w:name="Outline List 1" w:semiHidden="1" w:unhideWhenUsed="1"/>
-    <w:lsdException w:name="Outline List 2" w:semiHidden="1" w:unhideWhenUsed="1"/>
-    <w:lsdException w:name="Outline List 3" w:semiHidden="1" w:unhideWhenUsed="1"/>
-    <w:lsdException w:name="Table Simple 1" w:semiHidden="1" w:unhideWhenUsed="1"/>
-    <w:lsdException w:name="Table Simple 2" w:semiHidden="1" w:unhideWhenUsed="1"/>
-    <w:lsdException w:name="Table Simple 3" w:semiHidden="1" w:unhideWhenUsed="1"/>
-    <w:lsdException w:name="Table Classic 1" w:semiHidden="1" w:unhideWhenUsed="1"/>
-    <w:lsdException w:name="Table Classic 2" w:semiHidden="1" w:unhideWhenUsed="1"/>
-    <w:lsdException w:name="Table Classic 3" w:semiHidden="1" w:unhideWhenUsed="1"/>
-    <w:lsdException w:name="Table Classic 4" w:semiHidden="1" w:unhideWhenUsed="1"/>
-    <w:lsdException w:name="Table Colorful 1" w:semiHidden="1" w:unhideWhenUsed="1"/>
-    <w:lsdException w:name="Table Colorful 2" w:semiHidden="1" w:unhideWhenUsed="1"/>
-    <w:lsdException w:name="Table Colorful 3" w:semiHidden="1" w:unhideWhenUsed="1"/>
-    <w:lsdException w:name="Table Columns 1" w:semiHidden="1" w:unhideWhenUsed="1"/>
-    <w:lsdException w:name="Table Columns 2" w:semiHidden="1" w:unhideWhenUsed="1"/>
-    <w:lsdException w:name="Table Columns 3" w:semiHidden="1" w:unhideWhenUsed="1"/>
-    <w:lsdException w:name="Table Columns 4" w:semiHidden="1" w:unhideWhenUsed="1"/>
-    <w:lsdException w:name="Table Columns 5" w:semiHidden="1" w:unhideWhenUsed="1"/>
-    <w:lsdException w:name="Table Grid 1" w:semiHidden="1" w:unhideWhenUsed="1"/>
-    <w:lsdException w:name="Table Grid 2" w:semiHidden="1" w:unhideWhenUsed="1"/>
-    <w:lsdException w:name="Table Grid 3" w:semiHidden="1" w:unhideWhenUsed="1"/>
-    <w:lsdException w:name="Table Grid 4" w:semiHidden="1" w:unhideWhenUsed="1"/>
-    <w:lsdException w:name="Table Grid 5" w:semiHidden="1" w:unhideWhenUsed="1"/>
-    <w:lsdException w:name="Table Grid 6" w:semiHidden="1" w:unhideWhenUsed="1"/>
-    <w:lsdException w:name="Table Grid 7" w:semiHidden="1" w:unhideWhenUsed="1"/>
-    <w:lsdException w:name="Table Grid 8" w:semiHidden="1" w:unhideWhenUsed="1"/>
-    <w:lsdException w:name="Table List 1" w:semiHidden="1" w:unhideWhenUsed="1"/>
-    <w:lsdException w:name="Table List 2" w:semiHidden="1" w:unhideWhenUsed="1"/>
-    <w:lsdException w:name="Table List 3" w:semiHidden="1" w:unhideWhenUsed="1"/>
-    <w:lsdException w:name="Table List 4" w:semiHidden="1" w:unhideWhenUsed="1"/>
-    <w:lsdException w:name="Table List 5" w:semiHidden="1" w:unhideWhenUsed="1"/>
-    <w:lsdException w:name="Table List 6" w:semiHidden="1" w:unhideWhenUsed="1"/>
-    <w:lsdException w:name="Table List 7" w:semiHidden="1" w:unhideWhenUsed="1"/>
-    <w:lsdException w:name="Table List 8" w:semiHidden="1" w:unhideWhenUsed="1"/>
-    <w:lsdException w:name="Table 3D effects 1" w:semiHidden="1" w:unhideWhenUsed="1"/>
-    <w:lsdException w:name="Table 3D effects 2" w:semiHidden="1" w:unhideWhenUsed="1"/>
-    <w:lsdException w:name="Table 3D effects 3" w:semiHidden="1" w:unhideWhenUsed="1"/>
-    <w:lsdException w:name="Table Contemporary" w:semiHidden="1" w:unhideWhenUsed="1"/>
-    <w:lsdException w:name="Table Elegant" w:semiHidden="1" w:unhideWhenUsed="1"/>
-    <w:lsdException w:name="Table Professional" w:semiHidden="1" w:unhideWhenUsed="1"/>
-    <w:lsdException w:name="Table Subtle 1" w:semiHidden="1" w:unhideWhenUsed="1"/>
-    <w:lsdException w:name="Table Subtle 2" w:semiHidden="1" w:unhideWhenUsed="1"/>
-    <w:lsdException w:name="Table Web 1" w:semiHidden="1" w:unhideWhenUsed="1"/>
-    <w:lsdException w:name="Table Web 2" w:semiHidden="1" w:unhideWhenUsed="1"/>
-    <w:lsdException w:name="Table Web 3" w:semiHidden="1" w:unhideWhenUsed="1"/>
-    <w:lsdException w:name="Balloon Text" w:semiHidden="1" w:unhideWhenUsed="1"/>
-    <w:lsdException w:name="Table Grid" w:uiPriority="39"/>
-    <w:lsdException w:name="Table Theme" w:semiHidden="1" w:unhideWhenUsed="1"/>
-    <w:lsdException w:name="Placeholder Text" w:semiHidden="1"/>
-    <w:lsdException w:name="No Spacing" w:uiPriority="1" w:qFormat="1"/>
-    <w:lsdException w:name="Light Shading" w:uiPriority="60"/>
-    <w:lsdException w:name="Light List" w:uiPriority="61"/>
-    <w:lsdException w:name="Light Grid" w:uiPriority="62"/>
-    <w:lsdException w:name="Medium Shading 1" w:uiPriority="63"/>
-    <w:lsdException w:name="Medium Shading 2" w:uiPriority="64"/>
-    <w:lsdException w:name="Medium List 1" w:uiPriority="65"/>
-    <w:lsdException w:name="Medium List 2" w:uiPriority="66"/>
-    <w:lsdException w:name="Medium Grid 1" w:uiPriority="67"/>
-    <w:lsdException w:name="Medium Grid 2" w:uiPriority="68"/>
-    <w:lsdException w:name="Medium Grid 3" w:uiPriority="69"/>
-    <w:lsdException w:name="Dark List" w:uiPriority="70"/>
-    <w:lsdException w:name="Colorful Shading" w:uiPriority="71"/>
-    <w:lsdException w:name="Colorful List" w:uiPriority="72"/>
-    <w:lsdException w:name="Colorful Grid" w:uiPriority="73"/>
-    <w:lsdException w:name="Light Shading Accent 1" w:uiPriority="60"/>
-    <w:lsdException w:name="Light List Accent 1" w:uiPriority="61"/>
-    <w:lsdException w:name="Light Grid Accent 1" w:uiPriority="62"/>
-    <w:lsdException w:name="Medium Shading 1 Accent 1" w:uiPriority="63"/>
-    <w:lsdException w:name="Medium Shading 2 Accent 1" w:uiPriority="64"/>
-    <w:lsdException w:name="Medium List 1 Accent 1" w:uiPriority="65"/>
-    <w:lsdException w:name="Revision" w:semiHidden="1"/>
-    <w:lsdException w:name="List Paragraph" w:uiPriority="34" w:qFormat="1"/>
-    <w:lsdException w:name="Quote" w:uiPriority="29" w:qFormat="1"/>
-    <w:lsdException w:name="Intense Quote" w:uiPriority="30" w:qFormat="1"/>
-    <w:lsdException w:name="Medium List 2 Accent 1" w:uiPriority="66"/>
-    <w:lsdException w:name="Medium Grid 1 Accent 1" w:uiPriority="67"/>
-    <w:lsdException w:name="Medium Grid 2 Accent 1" w:uiPriority="68"/>
-    <w:lsdException w:name="Medium Grid 3 Accent 1" w:uiPriority="69"/>
-    <w:lsdException w:name="Dark List Accent 1" w:uiPriority="70"/>
-    <w:lsdException w:name="Colorful Shading Accent 1" w:uiPriority="71"/>
-    <w:lsdException w:name="Colorful List Accent 1" w:uiPriority="72"/>
-    <w:lsdException w:name="Colorful Grid Accent 1" w:uiPriority="73"/>
-    <w:lsdException w:name="Light Shading Accent 2" w:uiPriority="60"/>
-    <w:lsdException w:name="Light List Accent 2" w:uiPriority="61"/>
-    <w:lsdException w:name="Light Grid Accent 2" w:uiPriority="62"/>
-    <w:lsdException w:name="Medium Shading 1 Accent 2" w:uiPriority="63"/>
-    <w:lsdException w:name="Medium Shading 2 Accent 2" w:uiPriority="64"/>
-    <w:lsdException w:name="Medium List 1 Accent 2" w:uiPriority="65"/>
-    <w:lsdException w:name="Medium List 2 Accent 2" w:uiPriority="66"/>
-    <w:lsdException w:name="Medium Grid 1 Accent 2" w:uiPriority="67"/>
-    <w:lsdException w:name="Medium Grid 2 Accent 2" w:uiPriority="68"/>
-    <w:lsdException w:name="Medium Grid 3 Accent 2" w:uiPriority="69"/>
-    <w:lsdException w:name="Dark List Accent 2" w:uiPriority="70"/>
-    <w:lsdException w:name="Colorful Shading Accent 2" w:uiPriority="71"/>
-    <w:lsdException w:name="Colorful List Accent 2" w:uiPriority="72"/>
-    <w:lsdException w:name="Colorful Grid Accent 2" w:uiPriority="73"/>
-    <w:lsdException w:name="Light Shading Accent 3" w:uiPriority="60"/>
-    <w:lsdException w:name="Light List Accent 3" w:uiPriority="61"/>
-    <w:lsdException w:name="Light Grid Accent 3" w:uiPriority="62"/>
-    <w:lsdException w:name="Medium Shading 1 Accent 3" w:uiPriority="63"/>
-    <w:lsdException w:name="Medium Shading 2 Accent 3" w:uiPriority="64"/>
-    <w:lsdException w:name="Medium List 1 Accent 3" w:uiPriority="65"/>
-    <w:lsdException w:name="Medium List 2 Accent 3" w:uiPriority="66"/>
-    <w:lsdException w:name="Medium Grid 1 Accent 3" w:uiPriority="67"/>
-    <w:lsdException w:name="Medium Grid 2 Accent 3" w:uiPriority="68"/>
-    <w:lsdException w:name="Medium Grid 3 Accent 3" w:uiPriority="69"/>
-    <w:lsdException w:name="Dark List Accent 3" w:uiPriority="70"/>
-    <w:lsdException w:name="Colorful Shading Accent 3" w:uiPriority="71"/>
-    <w:lsdException w:name="Colorful List Accent 3" w:uiPriority="72"/>
-    <w:lsdException w:name="Colorful Grid Accent 3" w:uiPriority="73"/>
-    <w:lsdException w:name="Light Shading Accent 4" w:uiPriority="60"/>
-    <w:lsdException w:name="Light List Accent 4" w:uiPriority="61"/>
-    <w:lsdException w:name="Light Grid Accent 4" w:uiPriority="62"/>
-    <w:lsdException w:name="Medium Shading 1 Accent 4" w:uiPriority="63"/>
-    <w:lsdException w:name="Medium Shading 2 Accent 4" w:uiPriority="64"/>
-    <w:lsdException w:name="Medium List 1 Accent 4" w:uiPriority="65"/>
-    <w:lsdException w:name="Medium List 2 Accent 4" w:uiPriority="66"/>
-    <w:lsdException w:name="Medium Grid 1 Accent 4" w:uiPriority="67"/>
-    <w:lsdException w:name="Medium Grid 2 Accent 4" w:uiPriority="68"/>
-    <w:lsdException w:name="Medium Grid 3 Accent 4" w:uiPriority="69"/>
-    <w:lsdException w:name="Dark List Accent 4" w:uiPriority="70"/>
-    <w:lsdException w:name="Colorful Shading Accent 4" w:uiPriority="71"/>
-    <w:lsdException w:name="Colorful List Accent 4" w:uiPriority="72"/>
-    <w:lsdException w:name="Colorful Grid Accent 4" w:uiPriority="73"/>
-    <w:lsdException w:name="Light Shading Accent 5" w:uiPriority="60"/>
-    <w:lsdException w:name="Light List Accent 5" w:uiPriority="61"/>
-    <w:lsdException w:name="Light Grid Accent 5" w:uiPriority="62"/>
-    <w:lsdException w:name="Medium Shading 1 Accent 5" w:uiPriority="63"/>
-    <w:lsdException w:name="Medium Shading 2 Accent 5" w:uiPriority="64"/>
-    <w:lsdException w:name="Medium List 1 Accent 5" w:uiPriority="65"/>
-    <w:lsdException w:name="Medium List 2 Accent 5" w:uiPriority="66"/>
-    <w:lsdException w:name="Medium Grid 1 Accent 5" w:uiPriority="67"/>
-    <w:lsdException w:name="Medium Grid 2 Accent 5" w:uiPriority="68"/>
-    <w:lsdException w:name="Medium Grid 3 Accent 5" w:uiPriority="69"/>
-    <w:lsdException w:name="Dark List Accent 5" w:uiPriority="70"/>
-    <w:lsdException w:name="Colorful Shading Accent 5" w:uiPriority="71"/>
-    <w:lsdException w:name="Colorful List Accent 5" w:uiPriority="72"/>
-    <w:lsdException w:name="Colorful Grid Accent 5" w:uiPriority="73"/>
-    <w:lsdException w:name="Light Shading Accent 6" w:uiPriority="60"/>
-    <w:lsdException w:name="Light List Accent 6" w:uiPriority="61"/>
-    <w:lsdException w:name="Light Grid Accent 6" w:uiPriority="62"/>
-    <w:lsdException w:name="Medium Shading 1 Accent 6" w:uiPriority="63"/>
-    <w:lsdException w:name="Medium Shading 2 Accent 6" w:uiPriority="64"/>
-    <w:lsdException w:name="Medium List 1 Accent 6" w:uiPriority="65"/>
-    <w:lsdException w:name="Medium List 2 Accent 6" w:uiPriority="66"/>
-    <w:lsdException w:name="Medium Grid 1 Accent 6" w:uiPriority="67"/>
-    <w:lsdException w:name="Medium Grid 2 Accent 6" w:uiPriority="68"/>
-    <w:lsdException w:name="Medium Grid 3 Accent 6" w:uiPriority="69"/>
-    <w:lsdException w:name="Dark List Accent 6" w:uiPriority="70"/>
-    <w:lsdException w:name="Colorful Shading Accent 6" w:uiPriority="71"/>
-    <w:lsdException w:name="Colorful List Accent 6" w:uiPriority="72"/>
-    <w:lsdException w:name="Colorful Grid Accent 6" w:uiPriority="73"/>
-    <w:lsdException w:name="Subtle Emphasis" w:uiPriority="19" w:qFormat="1"/>
-    <w:lsdException w:name="Intense Emphasis" w:uiPriority="21" w:qFormat="1"/>
-    <w:lsdException w:name="Subtle Reference" w:uiPriority="31" w:qFormat="1"/>
-    <w:lsdException w:name="Intense Reference" w:uiPriority="32" w:qFormat="1"/>
-    <w:lsdException w:name="Book Title" w:uiPriority="33" w:qFormat="1"/>
-    <w:lsdException w:name="Bibliography" w:semiHidden="1" w:uiPriority="37" w:unhideWhenUsed="1"/>
-    <w:lsdException w:name="TOC Heading" w:semiHidden="1" w:uiPriority="39" w:unhideWhenUsed="1" w:qFormat="1"/>
-    <w:lsdException w:name="Plain Table 1" w:uiPriority="41"/>
-    <w:lsdException w:name="Plain Table 2" w:uiPriority="42"/>
-    <w:lsdException w:name="Plain Table 3" w:uiPriority="43"/>
-    <w:lsdException w:name="Plain Table 4" w:uiPriority="44"/>
-    <w:lsdException w:name="Plain Table 5" w:uiPriority="45"/>
-    <w:lsdException w:name="Grid Table Light" w:uiPriority="40"/>
-    <w:lsdException w:name="Grid Table 1 Light" w:uiPriority="46"/>
-    <w:lsdException w:name="Grid Table 2" w:uiPriority="47"/>
-    <w:lsdException w:name="Grid Table 3" w:uiPriority="48"/>
-    <w:lsdException w:name="Grid Table 4" w:uiPriority="49"/>
-    <w:lsdException w:name="Grid Table 5 Dark" w:uiPriority="50"/>
-    <w:lsdException w:name="Grid Table 6 Colorful" w:uiPriority="51"/>
-    <w:lsdException w:name="Grid Table 7 Colorful" w:uiPriority="52"/>
-    <w:lsdException w:name="Grid Table 1 Light Accent 1" w:uiPriority="46"/>
-    <w:lsdException w:name="Grid Table 2 Accent 1" w:uiPriority="47"/>
-    <w:lsdException w:name="Grid Table 3 Accent 1" w:uiPriority="48"/>
-    <w:lsdException w:name="Grid Table 4 Accent 1" w:uiPriority="49"/>
-    <w:lsdException w:name="Grid Table 5 Dark Accent 1" w:uiPriority="50"/>
-    <w:lsdException w:name="Grid Table 6 Colorful Accent 1" w:uiPriority="51"/>
-    <w:lsdException w:name="Grid Table 7 Colorful Accent 1" w:uiPriority="52"/>
-    <w:lsdException w:name="Grid Table 1 Light Accent 2" w:uiPriority="46"/>
-    <w:lsdException w:name="Grid Table 2 Accent 2" w:uiPriority="47"/>
-    <w:lsdException w:name="Grid Table 3 Accent 2" w:uiPriority="48"/>
-    <w:lsdException w:name="Grid Table 4 Accent 2" w:uiPriority="49"/>
-    <w:lsdException w:name="Grid Table 5 Dark Accent 2" w:uiPriority="50"/>
-    <w:lsdException w:name="Grid Table 6 Colorful Accent 2" w:uiPriority="51"/>
-    <w:lsdException w:name="Grid Table 7 Colorful Accent 2" w:uiPriority="52"/>
-    <w:lsdException w:name="Grid Table 1 Light Accent 3" w:uiPriority="46"/>
-    <w:lsdException w:name="Grid Table 2 Accent 3" w:uiPriority="47"/>
-    <w:lsdException w:name="Grid Table 3 Accent 3" w:uiPriority="48"/>
-    <w:lsdException w:name="Grid Table 4 Accent 3" w:uiPriority="49"/>
-    <w:lsdException w:name="Grid Table 5 Dark Accent 3" w:uiPriority="50"/>
-    <w:lsdException w:name="Grid Table 6 Colorful Accent 3" w:uiPriority="51"/>
-    <w:lsdException w:name="Grid Table 7 Colorful Accent 3" w:uiPriority="52"/>
-    <w:lsdException w:name="Grid Table 1 Light Accent 4" w:uiPriority="46"/>
-    <w:lsdException w:name="Grid Table 2 Accent 4" w:uiPriority="47"/>
-    <w:lsdException w:name="Grid Table 3 Accent 4" w:uiPriority="48"/>
-    <w:lsdException w:name="Grid Table 4 Accent 4" w:uiPriority="49"/>
-    <w:lsdException w:name="Grid Table 5 Dark Accent 4" w:uiPriority="50"/>
-    <w:lsdException w:name="Grid Table 6 Colorful Accent 4" w:uiPriority="51"/>
-    <w:lsdException w:name="Grid Table 7 Colorful Accent 4" w:uiPriority="52"/>
-    <w:lsdException w:name="Grid Table 1 Light Accent 5" w:uiPriority="46"/>
-    <w:lsdException w:name="Grid Table 2 Accent 5" w:uiPriority="47"/>
-    <w:lsdException w:name="Grid Table 3 Accent 5" w:uiPriority="48"/>
-    <w:lsdException w:name="Grid Table 4 Accent 5" w:uiPriority="49"/>
-    <w:lsdException w:name="Grid Table 5 Dark Accent 5" w:uiPriority="50"/>
-    <w:lsdException w:name="Grid Table 6 Colorful Accent 5" w:uiPriority="51"/>
-    <w:lsdException w:name="Grid Table 7 Colorful Accent 5" w:uiPriority="52"/>
-    <w:lsdException w:name="Grid Table 1 Light Accent 6" w:uiPriority="46"/>
-    <w:lsdException w:name="Grid Table 2 Accent 6" w:uiPriority="47"/>
-    <w:lsdException w:name="Grid Table 3 Accent 6" w:uiPriority="48"/>
-    <w:lsdException w:name="Grid Table 4 Accent 6" w:uiPriority="49"/>
-    <w:lsdException w:name="Grid Table 5 Dark Accent 6" w:uiPriority="50"/>
-    <w:lsdException w:name="Grid Table 6 Colorful Accent 6" w:uiPriority="51"/>
-    <w:lsdException w:name="Grid Table 7 Colorful Accent 6" w:uiPriority="52"/>
-    <w:lsdException w:name="List Table 1 Light" w:uiPriority="46"/>
-    <w:lsdException w:name="List Table 2" w:uiPriority="47"/>
-    <w:lsdException w:name="List Table 3" w:uiPriority="48"/>
-    <w:lsdException w:name="List Table 4" w:uiPriority="49"/>
-    <w:lsdException w:name="List Table 5 Dark" w:uiPriority="50"/>
-    <w:lsdException w:name="List Table 6 Colorful" w:uiPriority="51"/>
-    <w:lsdException w:name="List Table 7 Colorful" w:uiPriority="52"/>
-    <w:lsdException w:name="List Table 1 Light Accent 1" w:uiPriority="46"/>
-    <w:lsdException w:name="List Table 2 Accent 1" w:uiPriority="47"/>
-    <w:lsdException w:name="List Table 3 Accent 1" w:uiPriority="48"/>
-    <w:lsdException w:name="List Table 4 Accent 1" w:uiPriority="49"/>
-    <w:lsdException w:name="List Table 5 Dark Accent 1" w:uiPriority="50"/>
-    <w:lsdException w:name="List Table 6 Colorful Accent 1" w:uiPriority="51"/>
-    <w:lsdException w:name="List Table 7 Colorful Accent 1" w:uiPriority="52"/>
-    <w:lsdException w:name="List Table 1 Light Accent 2" w:uiPriority="46"/>
-    <w:lsdException w:name="List Table 2 Accent 2" w:uiPriority="47"/>
-    <w:lsdException w:name="List Table 3 Accent 2" w:uiPriority="48"/>
-    <w:lsdException w:name="List Table 4 Accent 2" w:uiPriority="49"/>
-    <w:lsdException w:name="List Table 5 Dark Accent 2" w:uiPriority="50"/>
-    <w:lsdException w:name="List Table 6 Colorful Accent 2" w:uiPriority="51"/>
-    <w:lsdException w:name="List Table 7 Colorful Accent 2" w:uiPriority="52"/>
-    <w:lsdException w:name="List Table 1 Light Accent 3" w:uiPriority="46"/>
-    <w:lsdException w:name="List Table 2 Accent 3" w:uiPriority="47"/>
-    <w:lsdException w:name="List Table 3 Accent 3" w:uiPriority="48"/>
-    <w:lsdException w:name="List Table 4 Accent 3" w:uiPriority="49"/>
-    <w:lsdException w:name="List Table 5 Dark Accent 3" w:uiPriority="50"/>
-    <w:lsdException w:name="List Table 6 Colorful Accent 3" w:uiPriority="51"/>
-    <w:lsdException w:name="List Table 7 Colorful Accent 3" w:uiPriority="52"/>
-    <w:lsdException w:name="List Table 1 Light Accent 4" w:uiPriority="46"/>
-    <w:lsdException w:name="List Table 2 Accent 4" w:uiPriority="47"/>
-    <w:lsdException w:name="List Table 3 Accent 4" w:uiPriority="48"/>
-    <w:lsdException w:name="List Table 4 Accent 4" w:uiPriority="49"/>
-    <w:lsdException w:name="List Table 5 Dark Accent 4" w:uiPriority="50"/>
-    <w:lsdException w:name="List Table 6 Colorful Accent 4" w:uiPriority="51"/>
-    <w:lsdException w:name="List Table 7 Colorful Accent 4" w:uiPriority="52"/>
-    <w:lsdException w:name="List Table 1 Light Accent 5" w:uiPriority="46"/>
-    <w:lsdException w:name="List Table 2 Accent 5" w:uiPriority="47"/>
-    <w:lsdException w:name="List Table 3 Accent 5" w:uiPriority="48"/>
-    <w:lsdException w:name="List Table 4 Accent 5" w:uiPriority="49"/>
-    <w:lsdException w:name="List Table 5 Dark Accent 5" w:uiPriority="50"/>
-    <w:lsdException w:name="List Table 6 Colorful Accent 5" w:uiPriority="51"/>
-    <w:lsdException w:name="List Table 7 Colorful Accent 5" w:uiPriority="52"/>
-    <w:lsdException w:name="List Table 1 Light Accent 6" w:uiPriority="46"/>
-    <w:lsdException w:name="List Table 2 Accent 6" w:uiPriority="47"/>
-    <w:lsdException w:name="List Table 3 Accent 6" w:uiPriority="48"/>
-    <w:lsdException w:name="List Table 4 Accent 6" w:uiPriority="49"/>
-    <w:lsdException w:name="List Table 5 Dark Accent 6" w:uiPriority="50"/>
-    <w:lsdException w:name="List Table 6 Colorful Accent 6" w:uiPriority="51"/>
-    <w:lsdException w:name="List Table 7 Colorful Accent 6" w:uiPriority="52"/>
-  </w:latentStyles>
-  <w:style w:type="paragraph" w:default="1" w:styleId="Normal">
-    <w:name w:val="Normal"/>
-    <w:qFormat/>
-  </w:style>
-  <w:style w:type="character" w:default="1" w:styleId="Zadanifontodlomka">
-    <w:name w:val="Default Paragraph Font"/>
-    <w:uiPriority w:val="1"/>
-    <w:semiHidden/>
-    <w:unhideWhenUsed/>
-  </w:style>
-  <w:style w:type="table" w:default="1" w:styleId="Obinatablica">
-    <w:name w:val="Normal Table"/>
-    <w:uiPriority w:val="99"/>
-    <w:semiHidden/>
-    <w:unhideWhenUsed/>
-    <w:tblPr>
-      <w:tblInd w:w="0" w:type="dxa"/>
-      <w:tblCellMar>
-        <w:top w:w="0" w:type="dxa"/>
-        <w:left w:w="108" w:type="dxa"/>
-        <w:bottom w:w="0" w:type="dxa"/>
-        <w:right w:w="108" w:type="dxa"/>
-      </w:tblCellMar>
-    </w:tblPr>
-  </w:style>
-  <w:style w:type="numbering" w:default="1" w:styleId="Bezpopisa">
-    <w:name w:val="No List"/>
-    <w:uiPriority w:val="99"/>
-    <w:semiHidden/>
-    <w:unhideWhenUsed/>
-  </w:style>
-  <w:style w:type="paragraph" w:customStyle="1" w:styleId="02A831CB9AE244DAB7B5B16EFDB65973">
-    <w:name w:val="02A831CB9AE244DAB7B5B16EFDB65973"/>
-    <w:rsid w:val="00E7556F"/>
-  </w:style>
-  <w:style w:type="paragraph" w:customStyle="1" w:styleId="A7F951361A7940E594C0FE7438DF1BB7">
-    <w:name w:val="A7F951361A7940E594C0FE7438DF1BB7"/>
-    <w:rsid w:val="00E7556F"/>
-  </w:style>
-  <w:style w:type="paragraph" w:customStyle="1" w:styleId="A4E3BFA41FDA4953AA627940F404B0AA">
-    <w:name w:val="A4E3BFA41FDA4953AA627940F404B0AA"/>
-    <w:rsid w:val="00E7556F"/>
-  </w:style>
-</w:styles>
-</file>
-
-<file path=word/glossary/webSettings.xml><?xml version="1.0" encoding="utf-8"?>
-<w:webSettings xmlns:mc="http://schemas.openxmlformats.org/markup-compatibility/2006" xmlns:r="http://schemas.openxmlformats.org/officeDocument/2006/relationships" xmlns:w="http://schemas.openxmlformats.org/wordprocessingml/2006/main" xmlns:w14="http://schemas.microsoft.com/office/word/2010/wordml" xmlns:w15="http://schemas.microsoft.com/office/word/2012/wordml" mc:Ignorable="w14 w15">
-  <w:optimizeForBrowser/>
-  <w:allowPNG/>
-</w:webSettings>
 </file>
 
 <file path=word/theme/theme1.xml><?xml version="1.0" encoding="utf-8"?>
@@ -4632,7 +4823,7 @@
 </file>
 
 <file path=customXml/itemProps1.xml><?xml version="1.0" encoding="utf-8"?>
-<ds:datastoreItem xmlns:ds="http://schemas.openxmlformats.org/officeDocument/2006/customXml" ds:itemID="{3F3F5B3F-6278-4920-8913-0E7B34F9D7D5}">
+<ds:datastoreItem xmlns:ds="http://schemas.openxmlformats.org/officeDocument/2006/customXml" ds:itemID="{93F30E2C-A8A9-4435-91FE-1E19641CB365}">
   <ds:schemaRefs>
     <ds:schemaRef ds:uri="http://schemas.openxmlformats.org/officeDocument/2006/bibliography"/>
   </ds:schemaRefs>

</xml_diff>

<commit_message>
Opis klasa unutar ble modula
</commit_message>
<xml_diff>
--- a/AIR1613 TD IndoorTracking - Kokić, Pokec, Zekić/AIR1613 TD IndoorTracking - Kokić, Pokec, Zekić.docx
+++ b/AIR1613 TD IndoorTracking - Kokić, Pokec, Zekić/AIR1613 TD IndoorTracking - Kokić, Pokec, Zekić.docx
@@ -1,6 +1,6 @@
 
 <file path=word/document.xml><?xml version="1.0" encoding="utf-8"?>
-<w:document xmlns:wpc="http://schemas.microsoft.com/office/word/2010/wordprocessingCanvas" xmlns:mc="http://schemas.openxmlformats.org/markup-compatibility/2006" xmlns:o="urn:schemas-microsoft-com:office:office" xmlns:r="http://schemas.openxmlformats.org/officeDocument/2006/relationships" xmlns:m="http://schemas.openxmlformats.org/officeDocument/2006/math" xmlns:v="urn:schemas-microsoft-com:vml" xmlns:wp14="http://schemas.microsoft.com/office/word/2010/wordprocessingDrawing" xmlns:wp="http://schemas.openxmlformats.org/drawingml/2006/wordprocessingDrawing" xmlns:w10="urn:schemas-microsoft-com:office:word" xmlns:w="http://schemas.openxmlformats.org/wordprocessingml/2006/main" xmlns:w14="http://schemas.microsoft.com/office/word/2010/wordml" xmlns:w15="http://schemas.microsoft.com/office/word/2012/wordml" xmlns:wpg="http://schemas.microsoft.com/office/word/2010/wordprocessingGroup" xmlns:wpi="http://schemas.microsoft.com/office/word/2010/wordprocessingInk" xmlns:wne="http://schemas.microsoft.com/office/word/2006/wordml" xmlns:wps="http://schemas.microsoft.com/office/word/2010/wordprocessingShape" mc:Ignorable="w14 w15 wp14">
+<w:document xmlns:wpc="http://schemas.microsoft.com/office/word/2010/wordprocessingCanvas" xmlns:cx="http://schemas.microsoft.com/office/drawing/2014/chartex" xmlns:cx1="http://schemas.microsoft.com/office/drawing/2015/9/8/chartex" xmlns:cx2="http://schemas.microsoft.com/office/drawing/2015/10/21/chartex" xmlns:cx3="http://schemas.microsoft.com/office/drawing/2016/5/9/chartex" xmlns:cx4="http://schemas.microsoft.com/office/drawing/2016/5/10/chartex" xmlns:cx5="http://schemas.microsoft.com/office/drawing/2016/5/11/chartex" xmlns:mc="http://schemas.openxmlformats.org/markup-compatibility/2006" xmlns:o="urn:schemas-microsoft-com:office:office" xmlns:r="http://schemas.openxmlformats.org/officeDocument/2006/relationships" xmlns:m="http://schemas.openxmlformats.org/officeDocument/2006/math" xmlns:v="urn:schemas-microsoft-com:vml" xmlns:wp14="http://schemas.microsoft.com/office/word/2010/wordprocessingDrawing" xmlns:wp="http://schemas.openxmlformats.org/drawingml/2006/wordprocessingDrawing" xmlns:w10="urn:schemas-microsoft-com:office:word" xmlns:w="http://schemas.openxmlformats.org/wordprocessingml/2006/main" xmlns:w14="http://schemas.microsoft.com/office/word/2010/wordml" xmlns:w15="http://schemas.microsoft.com/office/word/2012/wordml" xmlns:w16se="http://schemas.microsoft.com/office/word/2015/wordml/symex" xmlns:wpg="http://schemas.microsoft.com/office/word/2010/wordprocessingGroup" xmlns:wpi="http://schemas.microsoft.com/office/word/2010/wordprocessingInk" xmlns:wne="http://schemas.microsoft.com/office/word/2006/wordml" xmlns:wps="http://schemas.microsoft.com/office/word/2010/wordprocessingShape" mc:Ignorable="w14 w15 w16se wp14">
   <w:body>
     <w:p>
       <w:pPr>
@@ -133,8 +133,19 @@
           <w:sz w:val="24"/>
           <w:szCs w:val="24"/>
         </w:rPr>
-        <w:t>Paula Kokić/ Acerinth</w:t>
-      </w:r>
+        <w:t xml:space="preserve">Paula Kokić/ </w:t>
+      </w:r>
+      <w:proofErr w:type="spellStart"/>
+      <w:r>
+        <w:rPr>
+          <w:rFonts w:ascii="Times New Roman" w:hAnsi="Times New Roman" w:cs="Times New Roman"/>
+          <w:b/>
+          <w:sz w:val="24"/>
+          <w:szCs w:val="24"/>
+        </w:rPr>
+        <w:t>Acerinth</w:t>
+      </w:r>
+      <w:proofErr w:type="spellEnd"/>
     </w:p>
     <w:p>
       <w:pPr>
@@ -154,8 +165,19 @@
           <w:sz w:val="24"/>
           <w:szCs w:val="24"/>
         </w:rPr>
-        <w:t>Ivan Pokec/ ivanpokec</w:t>
-      </w:r>
+        <w:t xml:space="preserve">Ivan Pokec/ </w:t>
+      </w:r>
+      <w:proofErr w:type="spellStart"/>
+      <w:r>
+        <w:rPr>
+          <w:rFonts w:ascii="Times New Roman" w:hAnsi="Times New Roman" w:cs="Times New Roman"/>
+          <w:b/>
+          <w:sz w:val="24"/>
+          <w:szCs w:val="24"/>
+        </w:rPr>
+        <w:t>ivanpokec</w:t>
+      </w:r>
+      <w:proofErr w:type="spellEnd"/>
     </w:p>
     <w:p>
       <w:pPr>
@@ -175,8 +197,39 @@
           <w:sz w:val="24"/>
           <w:szCs w:val="24"/>
         </w:rPr>
-        <w:t>Žana Zekić/ zanzekic</w:t>
-      </w:r>
+        <w:t xml:space="preserve">Žana </w:t>
+      </w:r>
+      <w:proofErr w:type="spellStart"/>
+      <w:r>
+        <w:rPr>
+          <w:rFonts w:ascii="Times New Roman" w:hAnsi="Times New Roman" w:cs="Times New Roman"/>
+          <w:b/>
+          <w:sz w:val="24"/>
+          <w:szCs w:val="24"/>
+        </w:rPr>
+        <w:t>Zekić</w:t>
+      </w:r>
+      <w:proofErr w:type="spellEnd"/>
+      <w:r>
+        <w:rPr>
+          <w:rFonts w:ascii="Times New Roman" w:hAnsi="Times New Roman" w:cs="Times New Roman"/>
+          <w:b/>
+          <w:sz w:val="24"/>
+          <w:szCs w:val="24"/>
+        </w:rPr>
+        <w:t xml:space="preserve">/ </w:t>
+      </w:r>
+      <w:proofErr w:type="spellStart"/>
+      <w:r>
+        <w:rPr>
+          <w:rFonts w:ascii="Times New Roman" w:hAnsi="Times New Roman" w:cs="Times New Roman"/>
+          <w:b/>
+          <w:sz w:val="24"/>
+          <w:szCs w:val="24"/>
+        </w:rPr>
+        <w:t>zanzekic</w:t>
+      </w:r>
+      <w:proofErr w:type="spellEnd"/>
     </w:p>
     <w:p>
       <w:pPr>
@@ -189,14 +242,25 @@
           <w:szCs w:val="24"/>
         </w:rPr>
       </w:pPr>
-      <w:r>
-        <w:rPr>
-          <w:rFonts w:ascii="Times New Roman" w:hAnsi="Times New Roman" w:cs="Times New Roman"/>
-          <w:b/>
-          <w:sz w:val="24"/>
-          <w:szCs w:val="24"/>
-        </w:rPr>
-        <w:t xml:space="preserve">GitHub repozitorij: </w:t>
+      <w:proofErr w:type="spellStart"/>
+      <w:r>
+        <w:rPr>
+          <w:rFonts w:ascii="Times New Roman" w:hAnsi="Times New Roman" w:cs="Times New Roman"/>
+          <w:b/>
+          <w:sz w:val="24"/>
+          <w:szCs w:val="24"/>
+        </w:rPr>
+        <w:t>GitHub</w:t>
+      </w:r>
+      <w:proofErr w:type="spellEnd"/>
+      <w:r>
+        <w:rPr>
+          <w:rFonts w:ascii="Times New Roman" w:hAnsi="Times New Roman" w:cs="Times New Roman"/>
+          <w:b/>
+          <w:sz w:val="24"/>
+          <w:szCs w:val="24"/>
+        </w:rPr>
+        <w:t xml:space="preserve"> repozitorij: </w:t>
       </w:r>
       <w:hyperlink r:id="rId8" w:history="1">
         <w:r>
@@ -590,8 +654,18 @@
           <w:sz w:val="24"/>
           <w:szCs w:val="24"/>
         </w:rPr>
-        <w:t>doc.dr.sc. Zlatko Stapić</w:t>
-      </w:r>
+        <w:t xml:space="preserve">doc.dr.sc. Zlatko </w:t>
+      </w:r>
+      <w:proofErr w:type="spellStart"/>
+      <w:r>
+        <w:rPr>
+          <w:rFonts w:ascii="Times New Roman" w:hAnsi="Times New Roman" w:cs="Times New Roman"/>
+          <w:sz w:val="24"/>
+          <w:szCs w:val="24"/>
+        </w:rPr>
+        <w:t>Stapić</w:t>
+      </w:r>
+      <w:proofErr w:type="spellEnd"/>
     </w:p>
     <w:p>
       <w:pPr>
@@ -1370,8 +1444,6 @@
           <w:szCs w:val="28"/>
         </w:rPr>
       </w:pPr>
-      <w:bookmarkStart w:id="0" w:name="_GoBack"/>
-      <w:bookmarkEnd w:id="0"/>
     </w:p>
     <w:p>
       <w:pPr>
@@ -1408,7 +1480,7 @@
         <w:pStyle w:val="1Naslov"/>
         <w:outlineLvl w:val="0"/>
       </w:pPr>
-      <w:bookmarkStart w:id="1" w:name="_Toc467014868"/>
+      <w:bookmarkStart w:id="0" w:name="_Toc467014868"/>
       <w:r>
         <w:lastRenderedPageBreak/>
         <w:t>Korištene tehnologije</w:t>
@@ -1416,7 +1488,7 @@
       <w:r>
         <w:t xml:space="preserve"> i alati</w:t>
       </w:r>
-      <w:bookmarkEnd w:id="1"/>
+      <w:bookmarkEnd w:id="0"/>
     </w:p>
     <w:p>
       <w:pPr>
@@ -1449,8 +1521,13 @@
         </w:numPr>
         <w:ind w:left="709"/>
       </w:pPr>
-      <w:r>
-        <w:t>VivifyScrum (</w:t>
+      <w:proofErr w:type="spellStart"/>
+      <w:r>
+        <w:t>VivifyScrum</w:t>
+      </w:r>
+      <w:proofErr w:type="spellEnd"/>
+      <w:r>
+        <w:t xml:space="preserve"> (</w:t>
       </w:r>
       <w:hyperlink r:id="rId9" w:history="1">
         <w:r>
@@ -1461,7 +1538,15 @@
         </w:r>
       </w:hyperlink>
       <w:r>
-        <w:t xml:space="preserve">) – online alat za agilno upravljanje projektom i kolaboracijom koristeći Scrum metodu </w:t>
+        <w:t xml:space="preserve">) – online alat za agilno upravljanje projektom i kolaboracijom koristeći </w:t>
+      </w:r>
+      <w:proofErr w:type="spellStart"/>
+      <w:r>
+        <w:t>Scrum</w:t>
+      </w:r>
+      <w:proofErr w:type="spellEnd"/>
+      <w:r>
+        <w:t xml:space="preserve"> metodu </w:t>
       </w:r>
     </w:p>
     <w:p>
@@ -1473,8 +1558,13 @@
         </w:numPr>
         <w:ind w:left="709"/>
       </w:pPr>
-      <w:r>
-        <w:t>GitHub (</w:t>
+      <w:proofErr w:type="spellStart"/>
+      <w:r>
+        <w:t>GitHub</w:t>
+      </w:r>
+      <w:proofErr w:type="spellEnd"/>
+      <w:r>
+        <w:t xml:space="preserve"> (</w:t>
       </w:r>
       <w:hyperlink r:id="rId10" w:history="1">
         <w:r>
@@ -1485,7 +1575,15 @@
         </w:r>
       </w:hyperlink>
       <w:r>
-        <w:t>) – online sustav za verzioniranje programskog koda</w:t>
+        <w:t xml:space="preserve">) – online sustav za </w:t>
+      </w:r>
+      <w:proofErr w:type="spellStart"/>
+      <w:r>
+        <w:t>verzioniranje</w:t>
+      </w:r>
+      <w:proofErr w:type="spellEnd"/>
+      <w:r>
+        <w:t xml:space="preserve"> programskog koda</w:t>
       </w:r>
     </w:p>
     <w:p>
@@ -1497,8 +1595,21 @@
         </w:numPr>
         <w:ind w:left="709"/>
       </w:pPr>
-      <w:r>
-        <w:t>SourceTree – alat za lakše upravljanje kodom u skladu s GitHub sustavom</w:t>
+      <w:proofErr w:type="spellStart"/>
+      <w:r>
+        <w:t>SourceTree</w:t>
+      </w:r>
+      <w:proofErr w:type="spellEnd"/>
+      <w:r>
+        <w:t xml:space="preserve"> – alat za lakše upravljanje kodom u skladu s </w:t>
+      </w:r>
+      <w:proofErr w:type="spellStart"/>
+      <w:r>
+        <w:t>GitHub</w:t>
+      </w:r>
+      <w:proofErr w:type="spellEnd"/>
+      <w:r>
+        <w:t xml:space="preserve"> sustavom</w:t>
       </w:r>
     </w:p>
     <w:p>
@@ -1510,8 +1621,13 @@
         </w:numPr>
         <w:ind w:left="709"/>
       </w:pPr>
-      <w:r>
-        <w:t>VisualParadigm – alat za izradu UML dijagrama</w:t>
+      <w:proofErr w:type="spellStart"/>
+      <w:r>
+        <w:t>VisualParadigm</w:t>
+      </w:r>
+      <w:proofErr w:type="spellEnd"/>
+      <w:r>
+        <w:t xml:space="preserve"> – alat za izradu UML dijagrama</w:t>
       </w:r>
     </w:p>
     <w:p>
@@ -1523,8 +1639,13 @@
         </w:numPr>
         <w:ind w:left="709"/>
       </w:pPr>
-      <w:r>
-        <w:t>VisualStudio – razvojno okruženje za .NET i C# aplikacije</w:t>
+      <w:proofErr w:type="spellStart"/>
+      <w:r>
+        <w:t>VisualStudio</w:t>
+      </w:r>
+      <w:proofErr w:type="spellEnd"/>
+      <w:r>
+        <w:t xml:space="preserve"> – razvojno okruženje za .NET i C# aplikacije</w:t>
       </w:r>
     </w:p>
     <w:p>
@@ -1551,7 +1672,23 @@
         <w:ind w:firstLine="708"/>
       </w:pPr>
       <w:r>
-        <w:t>Svi korišteni alati su besplatni za preuzimanje i korištenje. VivifyScrum, VisualStudio i MS SQL Management Studio dobiveni su besplatno putem studentske licence.</w:t>
+        <w:t xml:space="preserve">Svi korišteni alati su besplatni za preuzimanje i korištenje. </w:t>
+      </w:r>
+      <w:proofErr w:type="spellStart"/>
+      <w:r>
+        <w:t>VivifyScrum</w:t>
+      </w:r>
+      <w:proofErr w:type="spellEnd"/>
+      <w:r>
+        <w:t xml:space="preserve">, </w:t>
+      </w:r>
+      <w:proofErr w:type="spellStart"/>
+      <w:r>
+        <w:t>VisualStudio</w:t>
+      </w:r>
+      <w:proofErr w:type="spellEnd"/>
+      <w:r>
+        <w:t xml:space="preserve"> i MS SQL Management Studio dobiveni su besplatno putem studentske licence.</w:t>
       </w:r>
     </w:p>
     <w:p>
@@ -1560,16 +1697,37 @@
         <w:ind w:firstLine="708"/>
       </w:pPr>
       <w:r>
-        <w:t xml:space="preserve">Projekt je impementiran za Android </w:t>
+        <w:t xml:space="preserve">Projekt je </w:t>
+      </w:r>
+      <w:proofErr w:type="spellStart"/>
+      <w:r>
+        <w:t>impementiran</w:t>
+      </w:r>
+      <w:proofErr w:type="spellEnd"/>
+      <w:r>
+        <w:t xml:space="preserve"> za Android </w:t>
       </w:r>
       <w:r>
         <w:t xml:space="preserve">4.4 </w:t>
       </w:r>
-      <w:r>
-        <w:t xml:space="preserve">KitKat </w:t>
-      </w:r>
-      <w:r>
-        <w:t xml:space="preserve">(API level </w:t>
+      <w:proofErr w:type="spellStart"/>
+      <w:r>
+        <w:t>KitKat</w:t>
+      </w:r>
+      <w:proofErr w:type="spellEnd"/>
+      <w:r>
+        <w:t xml:space="preserve"> </w:t>
+      </w:r>
+      <w:r>
+        <w:t xml:space="preserve">(API </w:t>
+      </w:r>
+      <w:proofErr w:type="spellStart"/>
+      <w:r>
+        <w:t>level</w:t>
+      </w:r>
+      <w:proofErr w:type="spellEnd"/>
+      <w:r>
+        <w:t xml:space="preserve"> </w:t>
       </w:r>
       <w:r>
         <w:t>19</w:t>
@@ -1596,7 +1754,7 @@
         <w:pStyle w:val="1Naslov"/>
         <w:outlineLvl w:val="0"/>
       </w:pPr>
-      <w:bookmarkStart w:id="2" w:name="_Toc467014869"/>
+      <w:bookmarkStart w:id="1" w:name="_Toc467014869"/>
       <w:r>
         <w:lastRenderedPageBreak/>
         <w:t>Arhitektura</w:t>
@@ -1604,7 +1762,7 @@
       <w:r>
         <w:t xml:space="preserve"> aplikacije</w:t>
       </w:r>
-      <w:bookmarkEnd w:id="2"/>
+      <w:bookmarkEnd w:id="1"/>
     </w:p>
     <w:p>
       <w:pPr>
@@ -1620,20 +1778,44 @@
       <w:r>
         <w:t xml:space="preserve"> modul, </w:t>
       </w:r>
+      <w:proofErr w:type="spellStart"/>
       <w:r>
         <w:t>DbAccess</w:t>
       </w:r>
+      <w:proofErr w:type="spellEnd"/>
       <w:r>
         <w:t xml:space="preserve"> modul, </w:t>
       </w:r>
       <w:r>
-        <w:t xml:space="preserve">BLE modul (eng. </w:t>
+        <w:t>BLE modul (</w:t>
+      </w:r>
+      <w:proofErr w:type="spellStart"/>
+      <w:r>
+        <w:t>eng</w:t>
+      </w:r>
+      <w:proofErr w:type="spellEnd"/>
+      <w:r>
+        <w:t xml:space="preserve">. </w:t>
       </w:r>
       <w:r>
         <w:rPr>
           <w:i/>
         </w:rPr>
-        <w:t>Bluetooth Low Energy</w:t>
+        <w:t xml:space="preserve">Bluetooth </w:t>
+      </w:r>
+      <w:proofErr w:type="spellStart"/>
+      <w:r>
+        <w:rPr>
+          <w:i/>
+        </w:rPr>
+        <w:t>Low</w:t>
+      </w:r>
+      <w:proofErr w:type="spellEnd"/>
+      <w:r>
+        <w:rPr>
+          <w:i/>
+        </w:rPr>
+        <w:t xml:space="preserve"> Energy</w:t>
       </w:r>
       <w:r>
         <w:t xml:space="preserve">) te Core modul. </w:t>
@@ -2018,14 +2200,32 @@
         <w:t>App modul implementirat će korisničko sučelje te će služiti za prikaz podataka, koje dobiva od Core modula. Core modul implementira sva sučelja i klase potrebne za komuniciranje svih modula, tako da je on u vezi za svim modulima. BLE modul sadrži klase koje implementiraju algoritme za učitavanje ICD uređaja te algoritme za određivanje najbližeg ICD uređaja</w:t>
       </w:r>
       <w:r>
-        <w:t xml:space="preserve">, odnosno određivanje korisničke lokacije. DbAccess modul sadrži web servis za pristupanje serverskoj MS SQL bazi podataka, budući da baza nije javna te se nalazi iza sigurnosne stijene (eng. </w:t>
-      </w:r>
+        <w:t xml:space="preserve">, odnosno određivanje korisničke lokacije. </w:t>
+      </w:r>
+      <w:proofErr w:type="spellStart"/>
+      <w:r>
+        <w:t>DbAccess</w:t>
+      </w:r>
+      <w:proofErr w:type="spellEnd"/>
+      <w:r>
+        <w:t xml:space="preserve"> modul sadrži web servis za pristupanje serverskoj MS SQL bazi podataka, budući da baza nije javna te se nalazi iza sigurnosne stijene (</w:t>
+      </w:r>
+      <w:proofErr w:type="spellStart"/>
+      <w:r>
+        <w:t>eng</w:t>
+      </w:r>
+      <w:proofErr w:type="spellEnd"/>
+      <w:r>
+        <w:t xml:space="preserve">. </w:t>
+      </w:r>
+      <w:proofErr w:type="spellStart"/>
       <w:r>
         <w:rPr>
           <w:i/>
         </w:rPr>
         <w:t>firewall</w:t>
       </w:r>
+      <w:proofErr w:type="spellEnd"/>
       <w:r>
         <w:t>) pa joj se ne može direktno pristupiti.</w:t>
       </w:r>
@@ -2053,12 +2253,12 @@
         <w:pStyle w:val="1Naslov"/>
         <w:outlineLvl w:val="0"/>
       </w:pPr>
-      <w:bookmarkStart w:id="3" w:name="_Toc467014870"/>
+      <w:bookmarkStart w:id="2" w:name="_Toc467014870"/>
       <w:r>
         <w:lastRenderedPageBreak/>
         <w:t>Podatkovni model</w:t>
       </w:r>
-      <w:bookmarkEnd w:id="3"/>
+      <w:bookmarkEnd w:id="2"/>
     </w:p>
     <w:p>
       <w:pPr>
@@ -2395,57 +2595,69 @@
       <w:r>
         <w:t xml:space="preserve"> sadrži sve potrebne podatke o korisnicima aplikacije. Kao primarni ključ koristit će se atribut </w:t>
       </w:r>
+      <w:proofErr w:type="spellStart"/>
       <w:r>
         <w:rPr>
           <w:i/>
         </w:rPr>
         <w:t>kor_id</w:t>
       </w:r>
+      <w:proofErr w:type="spellEnd"/>
       <w:r>
         <w:t xml:space="preserve">, korisničko ime sprema se u atribut </w:t>
       </w:r>
+      <w:proofErr w:type="spellStart"/>
       <w:r>
         <w:rPr>
           <w:i/>
         </w:rPr>
         <w:t>kor_username</w:t>
       </w:r>
+      <w:proofErr w:type="spellEnd"/>
       <w:r>
         <w:t xml:space="preserve">, a ostali atributi služe za općeniti opis pojedinog korisnika. </w:t>
       </w:r>
+      <w:proofErr w:type="spellStart"/>
       <w:r>
         <w:rPr>
           <w:i/>
         </w:rPr>
         <w:t>Kor_ime</w:t>
       </w:r>
+      <w:proofErr w:type="spellEnd"/>
       <w:r>
         <w:t xml:space="preserve"> predstavlja ime i prezime korisnika, </w:t>
       </w:r>
+      <w:proofErr w:type="spellStart"/>
       <w:r>
         <w:rPr>
           <w:i/>
         </w:rPr>
         <w:t>kor_lozinka</w:t>
       </w:r>
+      <w:proofErr w:type="spellEnd"/>
       <w:r>
         <w:t xml:space="preserve"> njegovu lozinku, </w:t>
       </w:r>
+      <w:proofErr w:type="spellStart"/>
       <w:r>
         <w:rPr>
           <w:i/>
         </w:rPr>
         <w:t>kor_tip</w:t>
       </w:r>
+      <w:proofErr w:type="spellEnd"/>
       <w:r>
         <w:t xml:space="preserve"> predstavlja tip korisnika, </w:t>
       </w:r>
+      <w:proofErr w:type="spellStart"/>
       <w:r>
         <w:rPr>
           <w:i/>
         </w:rPr>
         <w:t>kor_lokacija</w:t>
       </w:r>
+      <w:proofErr w:type="spellEnd"/>
       <w:r>
         <w:t xml:space="preserve"> predstavlja korisnikovu primarnu lokaciju (njegovu radnu sobu). </w:t>
       </w:r>
@@ -2458,12 +2670,14 @@
       <w:r>
         <w:t xml:space="preserve">Tablica </w:t>
       </w:r>
+      <w:proofErr w:type="spellStart"/>
       <w:r>
         <w:rPr>
           <w:i/>
         </w:rPr>
         <w:t>tip_korisnika</w:t>
       </w:r>
+      <w:proofErr w:type="spellEnd"/>
       <w:r>
         <w:t xml:space="preserve"> sadrži kategorije korisnika, za potrebe kategoriziranja korisnika (obični korisnik, šef odjela, direktor i sl.).</w:t>
       </w:r>
@@ -2485,48 +2699,58 @@
       <w:r>
         <w:t xml:space="preserve"> sadrži podatke o lokacijama (prostorijama) u zgradi. Primarni ključ je </w:t>
       </w:r>
+      <w:proofErr w:type="spellStart"/>
       <w:r>
         <w:rPr>
           <w:i/>
         </w:rPr>
         <w:t>lok_id</w:t>
       </w:r>
+      <w:proofErr w:type="spellEnd"/>
       <w:r>
         <w:t xml:space="preserve">, a svaku lokaciju dodatno opisuju sljedeći atributi: </w:t>
       </w:r>
+      <w:proofErr w:type="spellStart"/>
       <w:r>
         <w:rPr>
           <w:i/>
         </w:rPr>
         <w:t>lok_naziv</w:t>
       </w:r>
+      <w:proofErr w:type="spellEnd"/>
       <w:r>
         <w:t xml:space="preserve"> predstavlja naziv prostorije, </w:t>
       </w:r>
+      <w:proofErr w:type="spellStart"/>
       <w:r>
         <w:rPr>
           <w:i/>
         </w:rPr>
         <w:t>lok_opis</w:t>
       </w:r>
+      <w:proofErr w:type="spellEnd"/>
       <w:r>
         <w:t xml:space="preserve"> predstavlja njezin opis, </w:t>
       </w:r>
+      <w:proofErr w:type="spellStart"/>
       <w:r>
         <w:rPr>
           <w:i/>
         </w:rPr>
         <w:t>lok_ble_mac</w:t>
       </w:r>
+      <w:proofErr w:type="spellEnd"/>
       <w:r>
         <w:t xml:space="preserve"> predstavlja MAC adresu BLE uređaja koji je postavljen u toj prostoriji (i prema kojemu se zapravo određuje položaj korisnika) i </w:t>
       </w:r>
+      <w:proofErr w:type="spellStart"/>
       <w:r>
         <w:rPr>
           <w:i/>
         </w:rPr>
         <w:t>lok_kategorija</w:t>
       </w:r>
+      <w:proofErr w:type="spellEnd"/>
       <w:r>
         <w:t xml:space="preserve"> predstavlja vanjski ključ na kategoriju lokacije.</w:t>
       </w:r>
@@ -2547,12 +2771,14 @@
       <w:r>
         <w:t xml:space="preserve">Tablica </w:t>
       </w:r>
+      <w:proofErr w:type="spellStart"/>
       <w:r>
         <w:rPr>
           <w:i/>
         </w:rPr>
         <w:t>kategorija_prostorija</w:t>
       </w:r>
+      <w:proofErr w:type="spellEnd"/>
       <w:r>
         <w:t xml:space="preserve"> sadrži nazive kategorija prema kojima su svrstane prostorije, radi lakše pretrage u aplikaciji.</w:t>
       </w:r>
@@ -2562,12 +2788,17 @@
         <w:pStyle w:val="1Naslov"/>
         <w:outlineLvl w:val="0"/>
       </w:pPr>
-      <w:bookmarkStart w:id="4" w:name="_Toc467014871"/>
+      <w:bookmarkStart w:id="3" w:name="_Toc467014871"/>
+      <w:proofErr w:type="spellStart"/>
       <w:r>
         <w:lastRenderedPageBreak/>
-        <w:t>IndoorTracking WEB API</w:t>
-      </w:r>
-      <w:bookmarkEnd w:id="4"/>
+        <w:t>IndoorTracking</w:t>
+      </w:r>
+      <w:proofErr w:type="spellEnd"/>
+      <w:r>
+        <w:t xml:space="preserve"> WEB API</w:t>
+      </w:r>
+      <w:bookmarkEnd w:id="3"/>
     </w:p>
     <w:p>
       <w:pPr>
@@ -2580,22 +2811,69 @@
           <w:szCs w:val="24"/>
         </w:rPr>
       </w:pPr>
-      <w:r>
-        <w:rPr>
-          <w:rFonts w:ascii="Times New Roman" w:hAnsi="Times New Roman" w:cs="Times New Roman"/>
-          <w:sz w:val="24"/>
-          <w:szCs w:val="24"/>
-        </w:rPr>
-        <w:t xml:space="preserve">IndoorTracking Web API je RESTful online servis preko kojeg se dohvaćaju podaci iz baze koja se nalazi iza </w:t>
-      </w:r>
-      <w:r>
-        <w:rPr>
-          <w:rFonts w:ascii="Times New Roman" w:hAnsi="Times New Roman" w:cs="Times New Roman"/>
-          <w:sz w:val="24"/>
-          <w:szCs w:val="24"/>
-        </w:rPr>
-        <w:t xml:space="preserve">sigurnosne stijene (eng. </w:t>
-      </w:r>
+      <w:proofErr w:type="spellStart"/>
+      <w:r>
+        <w:rPr>
+          <w:rFonts w:ascii="Times New Roman" w:hAnsi="Times New Roman" w:cs="Times New Roman"/>
+          <w:sz w:val="24"/>
+          <w:szCs w:val="24"/>
+        </w:rPr>
+        <w:t>IndoorTracking</w:t>
+      </w:r>
+      <w:proofErr w:type="spellEnd"/>
+      <w:r>
+        <w:rPr>
+          <w:rFonts w:ascii="Times New Roman" w:hAnsi="Times New Roman" w:cs="Times New Roman"/>
+          <w:sz w:val="24"/>
+          <w:szCs w:val="24"/>
+        </w:rPr>
+        <w:t xml:space="preserve"> Web API je </w:t>
+      </w:r>
+      <w:proofErr w:type="spellStart"/>
+      <w:r>
+        <w:rPr>
+          <w:rFonts w:ascii="Times New Roman" w:hAnsi="Times New Roman" w:cs="Times New Roman"/>
+          <w:sz w:val="24"/>
+          <w:szCs w:val="24"/>
+        </w:rPr>
+        <w:t>RESTful</w:t>
+      </w:r>
+      <w:proofErr w:type="spellEnd"/>
+      <w:r>
+        <w:rPr>
+          <w:rFonts w:ascii="Times New Roman" w:hAnsi="Times New Roman" w:cs="Times New Roman"/>
+          <w:sz w:val="24"/>
+          <w:szCs w:val="24"/>
+        </w:rPr>
+        <w:t xml:space="preserve"> online servis preko kojeg se dohvaćaju podaci iz baze koja se nalazi iza </w:t>
+      </w:r>
+      <w:r>
+        <w:rPr>
+          <w:rFonts w:ascii="Times New Roman" w:hAnsi="Times New Roman" w:cs="Times New Roman"/>
+          <w:sz w:val="24"/>
+          <w:szCs w:val="24"/>
+        </w:rPr>
+        <w:t>sigurnosne stijene (</w:t>
+      </w:r>
+      <w:proofErr w:type="spellStart"/>
+      <w:r>
+        <w:rPr>
+          <w:rFonts w:ascii="Times New Roman" w:hAnsi="Times New Roman" w:cs="Times New Roman"/>
+          <w:sz w:val="24"/>
+          <w:szCs w:val="24"/>
+        </w:rPr>
+        <w:t>eng</w:t>
+      </w:r>
+      <w:proofErr w:type="spellEnd"/>
+      <w:r>
+        <w:rPr>
+          <w:rFonts w:ascii="Times New Roman" w:hAnsi="Times New Roman" w:cs="Times New Roman"/>
+          <w:sz w:val="24"/>
+          <w:szCs w:val="24"/>
+        </w:rPr>
+        <w:t xml:space="preserve">. </w:t>
+      </w:r>
+      <w:proofErr w:type="spellStart"/>
       <w:r>
         <w:rPr>
           <w:rFonts w:ascii="Times New Roman" w:hAnsi="Times New Roman" w:cs="Times New Roman"/>
@@ -2605,14 +2883,34 @@
         </w:rPr>
         <w:t>firewall</w:t>
       </w:r>
-      <w:r>
-        <w:rPr>
-          <w:rFonts w:ascii="Times New Roman" w:hAnsi="Times New Roman" w:cs="Times New Roman"/>
-          <w:sz w:val="24"/>
-          <w:szCs w:val="24"/>
-        </w:rPr>
-        <w:t xml:space="preserve">) te nema javni pristup. REST (eng. </w:t>
-      </w:r>
+      <w:proofErr w:type="spellEnd"/>
+      <w:r>
+        <w:rPr>
+          <w:rFonts w:ascii="Times New Roman" w:hAnsi="Times New Roman" w:cs="Times New Roman"/>
+          <w:sz w:val="24"/>
+          <w:szCs w:val="24"/>
+        </w:rPr>
+        <w:t>) te nema javni pristup. REST (</w:t>
+      </w:r>
+      <w:proofErr w:type="spellStart"/>
+      <w:r>
+        <w:rPr>
+          <w:rFonts w:ascii="Times New Roman" w:hAnsi="Times New Roman" w:cs="Times New Roman"/>
+          <w:sz w:val="24"/>
+          <w:szCs w:val="24"/>
+        </w:rPr>
+        <w:t>eng</w:t>
+      </w:r>
+      <w:proofErr w:type="spellEnd"/>
+      <w:r>
+        <w:rPr>
+          <w:rFonts w:ascii="Times New Roman" w:hAnsi="Times New Roman" w:cs="Times New Roman"/>
+          <w:sz w:val="24"/>
+          <w:szCs w:val="24"/>
+        </w:rPr>
+        <w:t xml:space="preserve">. </w:t>
+      </w:r>
+      <w:proofErr w:type="spellStart"/>
       <w:r>
         <w:rPr>
           <w:rFonts w:ascii="Times New Roman" w:hAnsi="Times New Roman" w:cs="Times New Roman"/>
@@ -2620,8 +2918,9 @@
           <w:sz w:val="24"/>
           <w:szCs w:val="24"/>
         </w:rPr>
-        <w:t>Representational State T</w:t>
-      </w:r>
+        <w:t>Representational</w:t>
+      </w:r>
+      <w:proofErr w:type="spellEnd"/>
       <w:r>
         <w:rPr>
           <w:rFonts w:ascii="Times New Roman" w:hAnsi="Times New Roman" w:cs="Times New Roman"/>
@@ -2629,6 +2928,15 @@
           <w:sz w:val="24"/>
           <w:szCs w:val="24"/>
         </w:rPr>
+        <w:t xml:space="preserve"> State T</w:t>
+      </w:r>
+      <w:r>
+        <w:rPr>
+          <w:rFonts w:ascii="Times New Roman" w:hAnsi="Times New Roman" w:cs="Times New Roman"/>
+          <w:i/>
+          <w:sz w:val="24"/>
+          <w:szCs w:val="24"/>
+        </w:rPr>
         <w:t>ransfer</w:t>
       </w:r>
       <w:r>
@@ -2637,15 +2945,87 @@
           <w:sz w:val="24"/>
           <w:szCs w:val="24"/>
         </w:rPr>
-        <w:t xml:space="preserve">) ili RESTful web servisi su jedan od načina za pružanje interoperabilnosti računalnih sustava. Ovaj servis omogućuje dohvaćanje i manipulaciju podacima preko predefiniranih setova operacija. Ovom servisu se pristupa preko URI adrese http://development.mobilisis.hr/IndoorTracking/api te </w:t>
-      </w:r>
-      <w:r>
-        <w:rPr>
-          <w:rFonts w:ascii="Times New Roman" w:hAnsi="Times New Roman" w:cs="Times New Roman"/>
-          <w:sz w:val="24"/>
-          <w:szCs w:val="24"/>
-        </w:rPr>
-        <w:t>ovisno o poslanim paramtrima se vrać</w:t>
+        <w:t xml:space="preserve">) ili </w:t>
+      </w:r>
+      <w:proofErr w:type="spellStart"/>
+      <w:r>
+        <w:rPr>
+          <w:rFonts w:ascii="Times New Roman" w:hAnsi="Times New Roman" w:cs="Times New Roman"/>
+          <w:sz w:val="24"/>
+          <w:szCs w:val="24"/>
+        </w:rPr>
+        <w:t>RESTful</w:t>
+      </w:r>
+      <w:proofErr w:type="spellEnd"/>
+      <w:r>
+        <w:rPr>
+          <w:rFonts w:ascii="Times New Roman" w:hAnsi="Times New Roman" w:cs="Times New Roman"/>
+          <w:sz w:val="24"/>
+          <w:szCs w:val="24"/>
+        </w:rPr>
+        <w:t xml:space="preserve"> web servisi su jedan od načina za pružanje </w:t>
+      </w:r>
+      <w:proofErr w:type="spellStart"/>
+      <w:r>
+        <w:rPr>
+          <w:rFonts w:ascii="Times New Roman" w:hAnsi="Times New Roman" w:cs="Times New Roman"/>
+          <w:sz w:val="24"/>
+          <w:szCs w:val="24"/>
+        </w:rPr>
+        <w:t>interoperabilnosti</w:t>
+      </w:r>
+      <w:proofErr w:type="spellEnd"/>
+      <w:r>
+        <w:rPr>
+          <w:rFonts w:ascii="Times New Roman" w:hAnsi="Times New Roman" w:cs="Times New Roman"/>
+          <w:sz w:val="24"/>
+          <w:szCs w:val="24"/>
+        </w:rPr>
+        <w:t xml:space="preserve"> računalnih sustava. Ovaj servis omogućuje dohvaćanje i manipulaciju podacima preko </w:t>
+      </w:r>
+      <w:proofErr w:type="spellStart"/>
+      <w:r>
+        <w:rPr>
+          <w:rFonts w:ascii="Times New Roman" w:hAnsi="Times New Roman" w:cs="Times New Roman"/>
+          <w:sz w:val="24"/>
+          <w:szCs w:val="24"/>
+        </w:rPr>
+        <w:t>predefiniranih</w:t>
+      </w:r>
+      <w:proofErr w:type="spellEnd"/>
+      <w:r>
+        <w:rPr>
+          <w:rFonts w:ascii="Times New Roman" w:hAnsi="Times New Roman" w:cs="Times New Roman"/>
+          <w:sz w:val="24"/>
+          <w:szCs w:val="24"/>
+        </w:rPr>
+        <w:t xml:space="preserve"> setova operacija. Ovom servisu se pristupa preko URI adrese http://development.mobilisis.hr/IndoorTracking/api te </w:t>
+      </w:r>
+      <w:r>
+        <w:rPr>
+          <w:rFonts w:ascii="Times New Roman" w:hAnsi="Times New Roman" w:cs="Times New Roman"/>
+          <w:sz w:val="24"/>
+          <w:szCs w:val="24"/>
+        </w:rPr>
+        <w:t xml:space="preserve">ovisno o poslanim </w:t>
+      </w:r>
+      <w:proofErr w:type="spellStart"/>
+      <w:r>
+        <w:rPr>
+          <w:rFonts w:ascii="Times New Roman" w:hAnsi="Times New Roman" w:cs="Times New Roman"/>
+          <w:sz w:val="24"/>
+          <w:szCs w:val="24"/>
+        </w:rPr>
+        <w:t>paramtrima</w:t>
+      </w:r>
+      <w:proofErr w:type="spellEnd"/>
+      <w:r>
+        <w:rPr>
+          <w:rFonts w:ascii="Times New Roman" w:hAnsi="Times New Roman" w:cs="Times New Roman"/>
+          <w:sz w:val="24"/>
+          <w:szCs w:val="24"/>
+        </w:rPr>
+        <w:t xml:space="preserve"> se vrać</w:t>
       </w:r>
       <w:r>
         <w:rPr>
@@ -2701,7 +3081,25 @@
           <w:sz w:val="24"/>
           <w:szCs w:val="24"/>
         </w:rPr>
-        <w:t xml:space="preserve"> kreiraju se klase kontrolori koje služe za upravljanje zahtjevima i klase modeli koje predstvljaju oblik odgovora koji se vraća na zahtjev. Unu</w:t>
+        <w:t xml:space="preserve"> kreiraju se klase kontrolori koje služe za upravljanje zahtjevima i klase modeli koje </w:t>
+      </w:r>
+      <w:proofErr w:type="spellStart"/>
+      <w:r>
+        <w:rPr>
+          <w:rFonts w:ascii="Times New Roman" w:hAnsi="Times New Roman" w:cs="Times New Roman"/>
+          <w:sz w:val="24"/>
+          <w:szCs w:val="24"/>
+        </w:rPr>
+        <w:t>predstvljaju</w:t>
+      </w:r>
+      <w:proofErr w:type="spellEnd"/>
+      <w:r>
+        <w:rPr>
+          <w:rFonts w:ascii="Times New Roman" w:hAnsi="Times New Roman" w:cs="Times New Roman"/>
+          <w:sz w:val="24"/>
+          <w:szCs w:val="24"/>
+        </w:rPr>
+        <w:t xml:space="preserve"> oblik odgovora koji se vraća na zahtjev. Unu</w:t>
       </w:r>
       <w:r>
         <w:rPr>
@@ -2717,7 +3115,25 @@
           <w:sz w:val="24"/>
           <w:szCs w:val="24"/>
         </w:rPr>
-        <w:t xml:space="preserve"> klasa kontrolera je implementi</w:t>
+        <w:t xml:space="preserve"> klasa </w:t>
+      </w:r>
+      <w:proofErr w:type="spellStart"/>
+      <w:r>
+        <w:rPr>
+          <w:rFonts w:ascii="Times New Roman" w:hAnsi="Times New Roman" w:cs="Times New Roman"/>
+          <w:sz w:val="24"/>
+          <w:szCs w:val="24"/>
+        </w:rPr>
+        <w:t>kontrolera</w:t>
+      </w:r>
+      <w:proofErr w:type="spellEnd"/>
+      <w:r>
+        <w:rPr>
+          <w:rFonts w:ascii="Times New Roman" w:hAnsi="Times New Roman" w:cs="Times New Roman"/>
+          <w:sz w:val="24"/>
+          <w:szCs w:val="24"/>
+        </w:rPr>
+        <w:t xml:space="preserve"> je implementi</w:t>
       </w:r>
       <w:r>
         <w:rPr>
@@ -2749,15 +3165,69 @@
           <w:sz w:val="24"/>
           <w:szCs w:val="24"/>
         </w:rPr>
-        <w:t xml:space="preserve"> podatke o lokaciji  moramo preko POST zahtjeva na http//development.mobilisis.hr/IndoorTrac</w:t>
-      </w:r>
-      <w:r>
-        <w:rPr>
-          <w:rFonts w:ascii="Times New Roman" w:hAnsi="Times New Roman" w:cs="Times New Roman"/>
-          <w:sz w:val="24"/>
-          <w:szCs w:val="24"/>
-        </w:rPr>
-        <w:t>king/api/location poslati u JSON</w:t>
+        <w:t xml:space="preserve"> podatke o lokaciji  moramo preko POST zahtjeva na http//development.mobilisis.hr/</w:t>
+      </w:r>
+      <w:proofErr w:type="spellStart"/>
+      <w:r>
+        <w:rPr>
+          <w:rFonts w:ascii="Times New Roman" w:hAnsi="Times New Roman" w:cs="Times New Roman"/>
+          <w:sz w:val="24"/>
+          <w:szCs w:val="24"/>
+        </w:rPr>
+        <w:t>IndoorTrac</w:t>
+      </w:r>
+      <w:r>
+        <w:rPr>
+          <w:rFonts w:ascii="Times New Roman" w:hAnsi="Times New Roman" w:cs="Times New Roman"/>
+          <w:sz w:val="24"/>
+          <w:szCs w:val="24"/>
+        </w:rPr>
+        <w:t>king</w:t>
+      </w:r>
+      <w:proofErr w:type="spellEnd"/>
+      <w:r>
+        <w:rPr>
+          <w:rFonts w:ascii="Times New Roman" w:hAnsi="Times New Roman" w:cs="Times New Roman"/>
+          <w:sz w:val="24"/>
+          <w:szCs w:val="24"/>
+        </w:rPr>
+        <w:t>/</w:t>
+      </w:r>
+      <w:proofErr w:type="spellStart"/>
+      <w:r>
+        <w:rPr>
+          <w:rFonts w:ascii="Times New Roman" w:hAnsi="Times New Roman" w:cs="Times New Roman"/>
+          <w:sz w:val="24"/>
+          <w:szCs w:val="24"/>
+        </w:rPr>
+        <w:t>api</w:t>
+      </w:r>
+      <w:proofErr w:type="spellEnd"/>
+      <w:r>
+        <w:rPr>
+          <w:rFonts w:ascii="Times New Roman" w:hAnsi="Times New Roman" w:cs="Times New Roman"/>
+          <w:sz w:val="24"/>
+          <w:szCs w:val="24"/>
+        </w:rPr>
+        <w:t>/</w:t>
+      </w:r>
+      <w:proofErr w:type="spellStart"/>
+      <w:r>
+        <w:rPr>
+          <w:rFonts w:ascii="Times New Roman" w:hAnsi="Times New Roman" w:cs="Times New Roman"/>
+          <w:sz w:val="24"/>
+          <w:szCs w:val="24"/>
+        </w:rPr>
+        <w:t>location</w:t>
+      </w:r>
+      <w:proofErr w:type="spellEnd"/>
+      <w:r>
+        <w:rPr>
+          <w:rFonts w:ascii="Times New Roman" w:hAnsi="Times New Roman" w:cs="Times New Roman"/>
+          <w:sz w:val="24"/>
+          <w:szCs w:val="24"/>
+        </w:rPr>
+        <w:t xml:space="preserve"> poslati u JSON</w:t>
       </w:r>
       <w:r>
         <w:rPr>
@@ -2781,7 +3251,25 @@
           <w:sz w:val="24"/>
           <w:szCs w:val="24"/>
         </w:rPr>
-        <w:t xml:space="preserve"> adresu najbližeg uređaja npr:{ 'mac':'A0:E6:</w:t>
+        <w:t xml:space="preserve"> adresu najbližeg uređaja </w:t>
+      </w:r>
+      <w:proofErr w:type="spellStart"/>
+      <w:r>
+        <w:rPr>
+          <w:rFonts w:ascii="Times New Roman" w:hAnsi="Times New Roman" w:cs="Times New Roman"/>
+          <w:sz w:val="24"/>
+          <w:szCs w:val="24"/>
+        </w:rPr>
+        <w:t>npr</w:t>
+      </w:r>
+      <w:proofErr w:type="spellEnd"/>
+      <w:r>
+        <w:rPr>
+          <w:rFonts w:ascii="Times New Roman" w:hAnsi="Times New Roman" w:cs="Times New Roman"/>
+          <w:sz w:val="24"/>
+          <w:szCs w:val="24"/>
+        </w:rPr>
+        <w:t>:{ 'mac':'A0:E6:</w:t>
       </w:r>
       <w:r>
         <w:rPr>
@@ -2853,7 +3341,25 @@
           <w:sz w:val="24"/>
           <w:szCs w:val="24"/>
         </w:rPr>
-        <w:t>u klasi Location unutar servisa.</w:t>
+        <w:t xml:space="preserve">u klasi </w:t>
+      </w:r>
+      <w:proofErr w:type="spellStart"/>
+      <w:r>
+        <w:rPr>
+          <w:rFonts w:ascii="Times New Roman" w:hAnsi="Times New Roman" w:cs="Times New Roman"/>
+          <w:sz w:val="24"/>
+          <w:szCs w:val="24"/>
+        </w:rPr>
+        <w:t>Location</w:t>
+      </w:r>
+      <w:proofErr w:type="spellEnd"/>
+      <w:r>
+        <w:rPr>
+          <w:rFonts w:ascii="Times New Roman" w:hAnsi="Times New Roman" w:cs="Times New Roman"/>
+          <w:sz w:val="24"/>
+          <w:szCs w:val="24"/>
+        </w:rPr>
+        <w:t xml:space="preserve"> unutar servisa.</w:t>
       </w:r>
       <w:r>
         <w:rPr>
@@ -2947,7 +3453,25 @@
           <w:sz w:val="24"/>
           <w:szCs w:val="24"/>
         </w:rPr>
-        <w:t xml:space="preserve">      "Id": 1,</w:t>
+        <w:t xml:space="preserve">      "</w:t>
+      </w:r>
+      <w:proofErr w:type="spellStart"/>
+      <w:r>
+        <w:rPr>
+          <w:rFonts w:ascii="Times New Roman" w:hAnsi="Times New Roman" w:cs="Times New Roman"/>
+          <w:sz w:val="24"/>
+          <w:szCs w:val="24"/>
+        </w:rPr>
+        <w:t>Id</w:t>
+      </w:r>
+      <w:proofErr w:type="spellEnd"/>
+      <w:r>
+        <w:rPr>
+          <w:rFonts w:ascii="Times New Roman" w:hAnsi="Times New Roman" w:cs="Times New Roman"/>
+          <w:sz w:val="24"/>
+          <w:szCs w:val="24"/>
+        </w:rPr>
+        <w:t>": 1,</w:t>
       </w:r>
     </w:p>
     <w:p>
@@ -2966,7 +3490,25 @@
           <w:sz w:val="24"/>
           <w:szCs w:val="24"/>
         </w:rPr>
-        <w:t xml:space="preserve">      "name": "soba1 T1",</w:t>
+        <w:t xml:space="preserve">      "</w:t>
+      </w:r>
+      <w:proofErr w:type="spellStart"/>
+      <w:r>
+        <w:rPr>
+          <w:rFonts w:ascii="Times New Roman" w:hAnsi="Times New Roman" w:cs="Times New Roman"/>
+          <w:sz w:val="24"/>
+          <w:szCs w:val="24"/>
+        </w:rPr>
+        <w:t>name</w:t>
+      </w:r>
+      <w:proofErr w:type="spellEnd"/>
+      <w:r>
+        <w:rPr>
+          <w:rFonts w:ascii="Times New Roman" w:hAnsi="Times New Roman" w:cs="Times New Roman"/>
+          <w:sz w:val="24"/>
+          <w:szCs w:val="24"/>
+        </w:rPr>
+        <w:t>": "soba1 T1",</w:t>
       </w:r>
     </w:p>
     <w:p>
@@ -2985,7 +3527,25 @@
           <w:sz w:val="24"/>
           <w:szCs w:val="24"/>
         </w:rPr>
-        <w:t xml:space="preserve">      "macAddress": "A0:E6:F8:4F:AF:BC",</w:t>
+        <w:t xml:space="preserve">      "</w:t>
+      </w:r>
+      <w:proofErr w:type="spellStart"/>
+      <w:r>
+        <w:rPr>
+          <w:rFonts w:ascii="Times New Roman" w:hAnsi="Times New Roman" w:cs="Times New Roman"/>
+          <w:sz w:val="24"/>
+          <w:szCs w:val="24"/>
+        </w:rPr>
+        <w:t>macAddress</w:t>
+      </w:r>
+      <w:proofErr w:type="spellEnd"/>
+      <w:r>
+        <w:rPr>
+          <w:rFonts w:ascii="Times New Roman" w:hAnsi="Times New Roman" w:cs="Times New Roman"/>
+          <w:sz w:val="24"/>
+          <w:szCs w:val="24"/>
+        </w:rPr>
+        <w:t>": "A0:E6:F8:4F:AF:BC",</w:t>
       </w:r>
     </w:p>
     <w:p>
@@ -3004,7 +3564,25 @@
           <w:sz w:val="24"/>
           <w:szCs w:val="24"/>
         </w:rPr>
-        <w:t xml:space="preserve">      "description": "T1 ICD"</w:t>
+        <w:t xml:space="preserve">      "</w:t>
+      </w:r>
+      <w:proofErr w:type="spellStart"/>
+      <w:r>
+        <w:rPr>
+          <w:rFonts w:ascii="Times New Roman" w:hAnsi="Times New Roman" w:cs="Times New Roman"/>
+          <w:sz w:val="24"/>
+          <w:szCs w:val="24"/>
+        </w:rPr>
+        <w:t>description</w:t>
+      </w:r>
+      <w:proofErr w:type="spellEnd"/>
+      <w:r>
+        <w:rPr>
+          <w:rFonts w:ascii="Times New Roman" w:hAnsi="Times New Roman" w:cs="Times New Roman"/>
+          <w:sz w:val="24"/>
+          <w:szCs w:val="24"/>
+        </w:rPr>
+        <w:t>": "T1 ICD"</w:t>
       </w:r>
     </w:p>
     <w:p>
@@ -3041,12 +3619,12 @@
         <w:pStyle w:val="1Naslov"/>
         <w:outlineLvl w:val="0"/>
       </w:pPr>
-      <w:bookmarkStart w:id="5" w:name="_Toc467014872"/>
+      <w:bookmarkStart w:id="4" w:name="_Toc467014872"/>
       <w:r>
         <w:lastRenderedPageBreak/>
         <w:t>Dijagram klasa</w:t>
       </w:r>
-      <w:bookmarkEnd w:id="5"/>
+      <w:bookmarkEnd w:id="4"/>
     </w:p>
     <w:p>
       <w:pPr>
@@ -3112,7 +3690,23 @@
         </w:drawing>
       </w:r>
       <w:r>
-        <w:t>Na Slici 3. prikazan je dijagram klasa za aplikaciju Indoor Tracking.</w:t>
+        <w:t xml:space="preserve">Na Slici 3. prikazan je dijagram klasa za aplikaciju </w:t>
+      </w:r>
+      <w:proofErr w:type="spellStart"/>
+      <w:r>
+        <w:t>Indoor</w:t>
+      </w:r>
+      <w:proofErr w:type="spellEnd"/>
+      <w:r>
+        <w:t xml:space="preserve"> </w:t>
+      </w:r>
+      <w:proofErr w:type="spellStart"/>
+      <w:r>
+        <w:t>Tracking</w:t>
+      </w:r>
+      <w:proofErr w:type="spellEnd"/>
+      <w:r>
+        <w:t>.</w:t>
       </w:r>
     </w:p>
     <w:p>
@@ -3122,6 +3716,7 @@
       <w:r>
         <w:rPr>
           <w:noProof/>
+          <w:lang w:eastAsia="hr-HR"/>
         </w:rPr>
         <mc:AlternateContent>
           <mc:Choice Requires="wps">
@@ -3351,7 +3946,31 @@
         <w:ind w:firstLine="708"/>
       </w:pPr>
       <w:r>
-        <w:t>Na dijagramu su navedene klase koje su trenutno implementirane u projektu, a navedene su i neke općenite Android klase i sučelja koja se koriste (AppCompatActivity, Service, BluetoothAdapter, BluetoothDevice i sl.) te njihovi atributi i metode nisu navedene.</w:t>
+        <w:t>Na dijagramu su navedene klase koje su trenutno implementirane u projektu, a navedene su i neke općenite Android klase i sučelja koja se koriste (</w:t>
+      </w:r>
+      <w:proofErr w:type="spellStart"/>
+      <w:r>
+        <w:t>AppCompatActivity</w:t>
+      </w:r>
+      <w:proofErr w:type="spellEnd"/>
+      <w:r>
+        <w:t xml:space="preserve">, Service, </w:t>
+      </w:r>
+      <w:proofErr w:type="spellStart"/>
+      <w:r>
+        <w:t>BluetoothAdapter</w:t>
+      </w:r>
+      <w:proofErr w:type="spellEnd"/>
+      <w:r>
+        <w:t xml:space="preserve">, </w:t>
+      </w:r>
+      <w:proofErr w:type="spellStart"/>
+      <w:r>
+        <w:t>BluetoothDevice</w:t>
+      </w:r>
+      <w:proofErr w:type="spellEnd"/>
+      <w:r>
+        <w:t xml:space="preserve"> i sl.) te njihovi atributi i metode nisu navedene.</w:t>
       </w:r>
     </w:p>
     <w:p>
@@ -3360,7 +3979,15 @@
         <w:ind w:firstLine="708"/>
       </w:pPr>
       <w:r>
-        <w:t xml:space="preserve">Klasa MainActivity prikazuje početni zaslon aplikacije (u budućnosti Trenutnu lokaciju), te su u njoj implementirane metode za upravljanje glavnim izbornikom aplikacije. </w:t>
+        <w:t xml:space="preserve">Klasa </w:t>
+      </w:r>
+      <w:proofErr w:type="spellStart"/>
+      <w:r>
+        <w:t>MainActivity</w:t>
+      </w:r>
+      <w:proofErr w:type="spellEnd"/>
+      <w:r>
+        <w:t xml:space="preserve"> prikazuje početni zaslon aplikacije (u budućnosti Trenutnu lokaciju), te su u njoj implementirane metode za upravljanje glavnim izbornikom aplikacije. </w:t>
       </w:r>
     </w:p>
     <w:p>
@@ -3370,7 +3997,31 @@
       </w:pPr>
       <w:r>
         <w:lastRenderedPageBreak/>
-        <w:t xml:space="preserve">Klasa Login prikazuje zaslon za prijavu (prije zaslona MainActivity klase) i zadužena je za prijavu korisnika i kreiranje njegove sesije nakon uspješne prijave. Zato ona koristi klasu RetrofitConnection koja se spaja na IndoorTracking Web API servis i provjerava podatke za prijavu, odnosno vraća </w:t>
+        <w:t xml:space="preserve">Klasa Login prikazuje zaslon za prijavu (prije zaslona </w:t>
+      </w:r>
+      <w:proofErr w:type="spellStart"/>
+      <w:r>
+        <w:t>MainActivity</w:t>
+      </w:r>
+      <w:proofErr w:type="spellEnd"/>
+      <w:r>
+        <w:t xml:space="preserve"> klase) i zadužena je za prijavu korisnika i kreiranje njegove sesije nakon uspješne prijave. Zato ona koristi klasu </w:t>
+      </w:r>
+      <w:proofErr w:type="spellStart"/>
+      <w:r>
+        <w:t>RetrofitConnection</w:t>
+      </w:r>
+      <w:proofErr w:type="spellEnd"/>
+      <w:r>
+        <w:t xml:space="preserve"> koja se spaja na </w:t>
+      </w:r>
+      <w:proofErr w:type="spellStart"/>
+      <w:r>
+        <w:t>IndoorTracking</w:t>
+      </w:r>
+      <w:proofErr w:type="spellEnd"/>
+      <w:r>
+        <w:t xml:space="preserve"> Web API servis i provjerava podatke za prijavu, odnosno vraća </w:t>
       </w:r>
       <w:r>
         <w:t xml:space="preserve">sve ostale podatke o korisniku koje nam trebaju. </w:t>
@@ -3385,8 +4036,102 @@
         <w:ind w:firstLine="708"/>
       </w:pPr>
       <w:r>
-        <w:t>Klasa SessionManager zadužena je za pohranjivanje korisničke sesije, jer izlazak iz aplikacije ne znači odjavu korisnika. Prijavljeni korisnik se sprema u sesiju, i prilikom ponovnog pokretanja aplikacije ne traži se prijava, već se odmah otvara zaslon MainActivity. Ipak, kada se klikne na gumb „Odjava“, korisnik se odjavljuje, sesija se briše i prilikom ponovnog pokretanja aplikacije traži se korisnička prijava.</w:t>
-      </w:r>
+        <w:t xml:space="preserve">Klasa </w:t>
+      </w:r>
+      <w:proofErr w:type="spellStart"/>
+      <w:r>
+        <w:t>SessionManager</w:t>
+      </w:r>
+      <w:proofErr w:type="spellEnd"/>
+      <w:r>
+        <w:t xml:space="preserve"> zadužena je za pohranjivanje korisničke sesije, jer izlazak iz aplikacije ne znači odjavu korisnika. Prijavljeni korisnik se sprema u sesiju, i prilikom ponovnog pokretanja aplikacije ne traži se prijava, već se odmah otvara zaslon </w:t>
+      </w:r>
+      <w:proofErr w:type="spellStart"/>
+      <w:r>
+        <w:t>MainActivity</w:t>
+      </w:r>
+      <w:proofErr w:type="spellEnd"/>
+      <w:r>
+        <w:t>. Ipak, kada se klikne na gumb „Odjava“, korisnik se odjavljuje, sesija se briše i prilikom ponovnog pokretanja aplikacije traži se korisnička prijava.</w:t>
+      </w:r>
+    </w:p>
+    <w:p>
+      <w:pPr>
+        <w:pStyle w:val="Normalnitekst"/>
+        <w:ind w:firstLine="708"/>
+      </w:pPr>
+      <w:r>
+        <w:t xml:space="preserve">Klasa </w:t>
+      </w:r>
+      <w:proofErr w:type="spellStart"/>
+      <w:r>
+        <w:t>BluetothMonitoringService</w:t>
+      </w:r>
+      <w:proofErr w:type="spellEnd"/>
+      <w:r>
+        <w:t xml:space="preserve"> provjerava dali je došlo do kakvih promjena vezanih uz sam </w:t>
+      </w:r>
+      <w:proofErr w:type="spellStart"/>
+      <w:r>
+        <w:t>bluetooth</w:t>
+      </w:r>
+      <w:proofErr w:type="spellEnd"/>
+      <w:r>
+        <w:t xml:space="preserve"> na uređaju, te bilježi te promjene. </w:t>
+      </w:r>
+      <w:r>
+        <w:t xml:space="preserve">Unutar klase </w:t>
+      </w:r>
+      <w:proofErr w:type="spellStart"/>
+      <w:r>
+        <w:t>Sensor</w:t>
+      </w:r>
+      <w:proofErr w:type="spellEnd"/>
+      <w:r>
+        <w:t xml:space="preserve"> se nalazi struktura podataka vezana uz BLE </w:t>
+      </w:r>
+      <w:proofErr w:type="spellStart"/>
+      <w:r>
+        <w:t>beacone</w:t>
+      </w:r>
+      <w:proofErr w:type="spellEnd"/>
+      <w:r>
+        <w:t xml:space="preserve"> te upravljanje njihovim promjenama, dok se u klasi </w:t>
+      </w:r>
+      <w:proofErr w:type="spellStart"/>
+      <w:r>
+        <w:t>BeaconsMonitoringService</w:t>
+      </w:r>
+      <w:proofErr w:type="spellEnd"/>
+      <w:r>
+        <w:t xml:space="preserve"> nalaze metode koje se cijelo vrijeme izvršavaju u pozadini i detektiraju BLE </w:t>
+      </w:r>
+      <w:proofErr w:type="spellStart"/>
+      <w:r>
+        <w:t>beacone</w:t>
+      </w:r>
+      <w:proofErr w:type="spellEnd"/>
+      <w:r>
+        <w:t xml:space="preserve">, čitaju njihove podatke te ih zapisuju u liste iz kojih se zatim određuje koji je </w:t>
+      </w:r>
+      <w:proofErr w:type="spellStart"/>
+      <w:r>
+        <w:t>beaconn</w:t>
+      </w:r>
+      <w:proofErr w:type="spellEnd"/>
+      <w:r>
+        <w:t xml:space="preserve"> najbliži i koja je njegova </w:t>
+      </w:r>
+      <w:proofErr w:type="spellStart"/>
+      <w:r>
+        <w:t>mac</w:t>
+      </w:r>
+      <w:proofErr w:type="spellEnd"/>
+      <w:r>
+        <w:t xml:space="preserve"> adresa.</w:t>
+      </w:r>
+      <w:bookmarkStart w:id="5" w:name="_GoBack"/>
+      <w:bookmarkEnd w:id="5"/>
     </w:p>
     <w:p>
       <w:pPr>
@@ -3404,7 +4149,7 @@
 </file>
 
 <file path=word/endnotes.xml><?xml version="1.0" encoding="utf-8"?>
-<w:endnotes xmlns:wpc="http://schemas.microsoft.com/office/word/2010/wordprocessingCanvas" xmlns:mc="http://schemas.openxmlformats.org/markup-compatibility/2006" xmlns:o="urn:schemas-microsoft-com:office:office" xmlns:r="http://schemas.openxmlformats.org/officeDocument/2006/relationships" xmlns:m="http://schemas.openxmlformats.org/officeDocument/2006/math" xmlns:v="urn:schemas-microsoft-com:vml" xmlns:wp14="http://schemas.microsoft.com/office/word/2010/wordprocessingDrawing" xmlns:wp="http://schemas.openxmlformats.org/drawingml/2006/wordprocessingDrawing" xmlns:w10="urn:schemas-microsoft-com:office:word" xmlns:w="http://schemas.openxmlformats.org/wordprocessingml/2006/main" xmlns:w14="http://schemas.microsoft.com/office/word/2010/wordml" xmlns:w15="http://schemas.microsoft.com/office/word/2012/wordml" xmlns:wpg="http://schemas.microsoft.com/office/word/2010/wordprocessingGroup" xmlns:wpi="http://schemas.microsoft.com/office/word/2010/wordprocessingInk" xmlns:wne="http://schemas.microsoft.com/office/word/2006/wordml" xmlns:wps="http://schemas.microsoft.com/office/word/2010/wordprocessingShape" mc:Ignorable="w14 w15 wp14">
+<w:endnotes xmlns:wpc="http://schemas.microsoft.com/office/word/2010/wordprocessingCanvas" xmlns:cx="http://schemas.microsoft.com/office/drawing/2014/chartex" xmlns:cx1="http://schemas.microsoft.com/office/drawing/2015/9/8/chartex" xmlns:cx2="http://schemas.microsoft.com/office/drawing/2015/10/21/chartex" xmlns:cx3="http://schemas.microsoft.com/office/drawing/2016/5/9/chartex" xmlns:cx4="http://schemas.microsoft.com/office/drawing/2016/5/10/chartex" xmlns:cx5="http://schemas.microsoft.com/office/drawing/2016/5/11/chartex" xmlns:mc="http://schemas.openxmlformats.org/markup-compatibility/2006" xmlns:o="urn:schemas-microsoft-com:office:office" xmlns:r="http://schemas.openxmlformats.org/officeDocument/2006/relationships" xmlns:m="http://schemas.openxmlformats.org/officeDocument/2006/math" xmlns:v="urn:schemas-microsoft-com:vml" xmlns:wp14="http://schemas.microsoft.com/office/word/2010/wordprocessingDrawing" xmlns:wp="http://schemas.openxmlformats.org/drawingml/2006/wordprocessingDrawing" xmlns:w10="urn:schemas-microsoft-com:office:word" xmlns:w="http://schemas.openxmlformats.org/wordprocessingml/2006/main" xmlns:w14="http://schemas.microsoft.com/office/word/2010/wordml" xmlns:w15="http://schemas.microsoft.com/office/word/2012/wordml" xmlns:w16se="http://schemas.microsoft.com/office/word/2015/wordml/symex" xmlns:wpg="http://schemas.microsoft.com/office/word/2010/wordprocessingGroup" xmlns:wpi="http://schemas.microsoft.com/office/word/2010/wordprocessingInk" xmlns:wne="http://schemas.microsoft.com/office/word/2006/wordml" xmlns:wps="http://schemas.microsoft.com/office/word/2010/wordprocessingShape" mc:Ignorable="w14 w15 w16se wp14">
   <w:endnote w:type="separator" w:id="-1">
     <w:p>
       <w:pPr>
@@ -3429,7 +4174,7 @@
 </file>
 
 <file path=word/footer1.xml><?xml version="1.0" encoding="utf-8"?>
-<w:ftr xmlns:wpc="http://schemas.microsoft.com/office/word/2010/wordprocessingCanvas" xmlns:mc="http://schemas.openxmlformats.org/markup-compatibility/2006" xmlns:o="urn:schemas-microsoft-com:office:office" xmlns:r="http://schemas.openxmlformats.org/officeDocument/2006/relationships" xmlns:m="http://schemas.openxmlformats.org/officeDocument/2006/math" xmlns:v="urn:schemas-microsoft-com:vml" xmlns:wp14="http://schemas.microsoft.com/office/word/2010/wordprocessingDrawing" xmlns:wp="http://schemas.openxmlformats.org/drawingml/2006/wordprocessingDrawing" xmlns:w10="urn:schemas-microsoft-com:office:word" xmlns:w="http://schemas.openxmlformats.org/wordprocessingml/2006/main" xmlns:w14="http://schemas.microsoft.com/office/word/2010/wordml" xmlns:w15="http://schemas.microsoft.com/office/word/2012/wordml" xmlns:wpg="http://schemas.microsoft.com/office/word/2010/wordprocessingGroup" xmlns:wpi="http://schemas.microsoft.com/office/word/2010/wordprocessingInk" xmlns:wne="http://schemas.microsoft.com/office/word/2006/wordml" xmlns:wps="http://schemas.microsoft.com/office/word/2010/wordprocessingShape" mc:Ignorable="w14 w15 wp14">
+<w:ftr xmlns:wpc="http://schemas.microsoft.com/office/word/2010/wordprocessingCanvas" xmlns:cx="http://schemas.microsoft.com/office/drawing/2014/chartex" xmlns:cx1="http://schemas.microsoft.com/office/drawing/2015/9/8/chartex" xmlns:cx2="http://schemas.microsoft.com/office/drawing/2015/10/21/chartex" xmlns:cx3="http://schemas.microsoft.com/office/drawing/2016/5/9/chartex" xmlns:cx4="http://schemas.microsoft.com/office/drawing/2016/5/10/chartex" xmlns:cx5="http://schemas.microsoft.com/office/drawing/2016/5/11/chartex" xmlns:mc="http://schemas.openxmlformats.org/markup-compatibility/2006" xmlns:o="urn:schemas-microsoft-com:office:office" xmlns:r="http://schemas.openxmlformats.org/officeDocument/2006/relationships" xmlns:m="http://schemas.openxmlformats.org/officeDocument/2006/math" xmlns:v="urn:schemas-microsoft-com:vml" xmlns:wp14="http://schemas.microsoft.com/office/word/2010/wordprocessingDrawing" xmlns:wp="http://schemas.openxmlformats.org/drawingml/2006/wordprocessingDrawing" xmlns:w10="urn:schemas-microsoft-com:office:word" xmlns:w="http://schemas.openxmlformats.org/wordprocessingml/2006/main" xmlns:w14="http://schemas.microsoft.com/office/word/2010/wordml" xmlns:w15="http://schemas.microsoft.com/office/word/2012/wordml" xmlns:w16se="http://schemas.microsoft.com/office/word/2015/wordml/symex" xmlns:wpg="http://schemas.microsoft.com/office/word/2010/wordprocessingGroup" xmlns:wpi="http://schemas.microsoft.com/office/word/2010/wordprocessingInk" xmlns:wne="http://schemas.microsoft.com/office/word/2006/wordml" xmlns:wps="http://schemas.microsoft.com/office/word/2010/wordprocessingShape" mc:Ignorable="w14 w15 w16se wp14">
   <w:sdt>
     <w:sdtPr>
       <w:id w:val="-351957273"/>
@@ -3462,7 +4207,7 @@
           <w:rPr>
             <w:noProof/>
           </w:rPr>
-          <w:t>6</w:t>
+          <w:t>5</w:t>
         </w:r>
         <w:r>
           <w:rPr>
@@ -3482,7 +4227,7 @@
 </file>
 
 <file path=word/footnotes.xml><?xml version="1.0" encoding="utf-8"?>
-<w:footnotes xmlns:wpc="http://schemas.microsoft.com/office/word/2010/wordprocessingCanvas" xmlns:mc="http://schemas.openxmlformats.org/markup-compatibility/2006" xmlns:o="urn:schemas-microsoft-com:office:office" xmlns:r="http://schemas.openxmlformats.org/officeDocument/2006/relationships" xmlns:m="http://schemas.openxmlformats.org/officeDocument/2006/math" xmlns:v="urn:schemas-microsoft-com:vml" xmlns:wp14="http://schemas.microsoft.com/office/word/2010/wordprocessingDrawing" xmlns:wp="http://schemas.openxmlformats.org/drawingml/2006/wordprocessingDrawing" xmlns:w10="urn:schemas-microsoft-com:office:word" xmlns:w="http://schemas.openxmlformats.org/wordprocessingml/2006/main" xmlns:w14="http://schemas.microsoft.com/office/word/2010/wordml" xmlns:w15="http://schemas.microsoft.com/office/word/2012/wordml" xmlns:wpg="http://schemas.microsoft.com/office/word/2010/wordprocessingGroup" xmlns:wpi="http://schemas.microsoft.com/office/word/2010/wordprocessingInk" xmlns:wne="http://schemas.microsoft.com/office/word/2006/wordml" xmlns:wps="http://schemas.microsoft.com/office/word/2010/wordprocessingShape" mc:Ignorable="w14 w15 wp14">
+<w:footnotes xmlns:wpc="http://schemas.microsoft.com/office/word/2010/wordprocessingCanvas" xmlns:cx="http://schemas.microsoft.com/office/drawing/2014/chartex" xmlns:cx1="http://schemas.microsoft.com/office/drawing/2015/9/8/chartex" xmlns:cx2="http://schemas.microsoft.com/office/drawing/2015/10/21/chartex" xmlns:cx3="http://schemas.microsoft.com/office/drawing/2016/5/9/chartex" xmlns:cx4="http://schemas.microsoft.com/office/drawing/2016/5/10/chartex" xmlns:cx5="http://schemas.microsoft.com/office/drawing/2016/5/11/chartex" xmlns:mc="http://schemas.openxmlformats.org/markup-compatibility/2006" xmlns:o="urn:schemas-microsoft-com:office:office" xmlns:r="http://schemas.openxmlformats.org/officeDocument/2006/relationships" xmlns:m="http://schemas.openxmlformats.org/officeDocument/2006/math" xmlns:v="urn:schemas-microsoft-com:vml" xmlns:wp14="http://schemas.microsoft.com/office/word/2010/wordprocessingDrawing" xmlns:wp="http://schemas.openxmlformats.org/drawingml/2006/wordprocessingDrawing" xmlns:w10="urn:schemas-microsoft-com:office:word" xmlns:w="http://schemas.openxmlformats.org/wordprocessingml/2006/main" xmlns:w14="http://schemas.microsoft.com/office/word/2010/wordml" xmlns:w15="http://schemas.microsoft.com/office/word/2012/wordml" xmlns:w16se="http://schemas.microsoft.com/office/word/2015/wordml/symex" xmlns:wpg="http://schemas.microsoft.com/office/word/2010/wordprocessingGroup" xmlns:wpi="http://schemas.microsoft.com/office/word/2010/wordprocessingInk" xmlns:wne="http://schemas.microsoft.com/office/word/2006/wordml" xmlns:wps="http://schemas.microsoft.com/office/word/2010/wordprocessingShape" mc:Ignorable="w14 w15 w16se wp14">
   <w:footnote w:type="separator" w:id="-1">
     <w:p>
       <w:pPr>
@@ -3507,8 +4252,8 @@
 </file>
 
 <file path=word/numbering.xml><?xml version="1.0" encoding="utf-8"?>
-<w:numbering xmlns:wpc="http://schemas.microsoft.com/office/word/2010/wordprocessingCanvas" xmlns:mc="http://schemas.openxmlformats.org/markup-compatibility/2006" xmlns:o="urn:schemas-microsoft-com:office:office" xmlns:r="http://schemas.openxmlformats.org/officeDocument/2006/relationships" xmlns:m="http://schemas.openxmlformats.org/officeDocument/2006/math" xmlns:v="urn:schemas-microsoft-com:vml" xmlns:wp14="http://schemas.microsoft.com/office/word/2010/wordprocessingDrawing" xmlns:wp="http://schemas.openxmlformats.org/drawingml/2006/wordprocessingDrawing" xmlns:w10="urn:schemas-microsoft-com:office:word" xmlns:w="http://schemas.openxmlformats.org/wordprocessingml/2006/main" xmlns:w14="http://schemas.microsoft.com/office/word/2010/wordml" xmlns:w15="http://schemas.microsoft.com/office/word/2012/wordml" xmlns:wpg="http://schemas.microsoft.com/office/word/2010/wordprocessingGroup" xmlns:wpi="http://schemas.microsoft.com/office/word/2010/wordprocessingInk" xmlns:wne="http://schemas.microsoft.com/office/word/2006/wordml" xmlns:wps="http://schemas.microsoft.com/office/word/2010/wordprocessingShape" mc:Ignorable="w14 w15 wp14">
-  <w:abstractNum w:abstractNumId="0">
+<w:numbering xmlns:wpc="http://schemas.microsoft.com/office/word/2010/wordprocessingCanvas" xmlns:cx="http://schemas.microsoft.com/office/drawing/2014/chartex" xmlns:cx1="http://schemas.microsoft.com/office/drawing/2015/9/8/chartex" xmlns:cx2="http://schemas.microsoft.com/office/drawing/2015/10/21/chartex" xmlns:cx3="http://schemas.microsoft.com/office/drawing/2016/5/9/chartex" xmlns:cx4="http://schemas.microsoft.com/office/drawing/2016/5/10/chartex" xmlns:cx5="http://schemas.microsoft.com/office/drawing/2016/5/11/chartex" xmlns:mc="http://schemas.openxmlformats.org/markup-compatibility/2006" xmlns:o="urn:schemas-microsoft-com:office:office" xmlns:r="http://schemas.openxmlformats.org/officeDocument/2006/relationships" xmlns:m="http://schemas.openxmlformats.org/officeDocument/2006/math" xmlns:v="urn:schemas-microsoft-com:vml" xmlns:wp14="http://schemas.microsoft.com/office/word/2010/wordprocessingDrawing" xmlns:wp="http://schemas.openxmlformats.org/drawingml/2006/wordprocessingDrawing" xmlns:w10="urn:schemas-microsoft-com:office:word" xmlns:w="http://schemas.openxmlformats.org/wordprocessingml/2006/main" xmlns:w14="http://schemas.microsoft.com/office/word/2010/wordml" xmlns:w15="http://schemas.microsoft.com/office/word/2012/wordml" xmlns:w16se="http://schemas.microsoft.com/office/word/2015/wordml/symex" xmlns:wpg="http://schemas.microsoft.com/office/word/2010/wordprocessingGroup" xmlns:wpi="http://schemas.microsoft.com/office/word/2010/wordprocessingInk" xmlns:wne="http://schemas.microsoft.com/office/word/2006/wordml" xmlns:wps="http://schemas.microsoft.com/office/word/2010/wordprocessingShape" mc:Ignorable="w14 w15 w16se wp14">
+  <w:abstractNum w:abstractNumId="0" w15:restartNumberingAfterBreak="0">
     <w:nsid w:val="2F3D03EA"/>
     <w:multiLevelType w:val="hybridMultilevel"/>
     <w:tmpl w:val="949CCBB8"/>
@@ -3621,7 +4366,7 @@
       </w:rPr>
     </w:lvl>
   </w:abstractNum>
-  <w:abstractNum w:abstractNumId="1">
+  <w:abstractNum w:abstractNumId="1" w15:restartNumberingAfterBreak="0">
     <w:nsid w:val="5BB57842"/>
     <w:multiLevelType w:val="hybridMultilevel"/>
     <w:tmpl w:val="EB9C71E4"/>
@@ -3707,7 +4452,7 @@
       </w:pPr>
     </w:lvl>
   </w:abstractNum>
-  <w:abstractNum w:abstractNumId="2">
+  <w:abstractNum w:abstractNumId="2" w15:restartNumberingAfterBreak="0">
     <w:nsid w:val="750B7D89"/>
     <w:multiLevelType w:val="multilevel"/>
     <w:tmpl w:val="057E19AA"/>
@@ -3808,7 +4553,7 @@
 </file>
 
 <file path=word/styles.xml><?xml version="1.0" encoding="utf-8"?>
-<w:styles xmlns:mc="http://schemas.openxmlformats.org/markup-compatibility/2006" xmlns:r="http://schemas.openxmlformats.org/officeDocument/2006/relationships" xmlns:w="http://schemas.openxmlformats.org/wordprocessingml/2006/main" xmlns:w14="http://schemas.microsoft.com/office/word/2010/wordml" xmlns:w15="http://schemas.microsoft.com/office/word/2012/wordml" mc:Ignorable="w14 w15">
+<w:styles xmlns:mc="http://schemas.openxmlformats.org/markup-compatibility/2006" xmlns:r="http://schemas.openxmlformats.org/officeDocument/2006/relationships" xmlns:w="http://schemas.openxmlformats.org/wordprocessingml/2006/main" xmlns:w14="http://schemas.microsoft.com/office/word/2010/wordml" xmlns:w15="http://schemas.microsoft.com/office/word/2012/wordml" xmlns:w16se="http://schemas.microsoft.com/office/word/2015/wordml/symex" mc:Ignorable="w14 w15 w16se">
   <w:docDefaults>
     <w:rPrDefault>
       <w:rPr>
@@ -3824,7 +4569,7 @@
       </w:pPr>
     </w:pPrDefault>
   </w:docDefaults>
-  <w:latentStyles w:defLockedState="0" w:defUIPriority="99" w:defSemiHidden="0" w:defUnhideWhenUsed="0" w:defQFormat="0" w:count="371">
+  <w:latentStyles w:defLockedState="0" w:defUIPriority="99" w:defSemiHidden="0" w:defUnhideWhenUsed="0" w:defQFormat="0" w:count="374">
     <w:lsdException w:name="Normal" w:uiPriority="0" w:qFormat="1"/>
     <w:lsdException w:name="heading 1" w:uiPriority="9" w:qFormat="1"/>
     <w:lsdException w:name="heading 2" w:semiHidden="1" w:uiPriority="9" w:unhideWhenUsed="1" w:qFormat="1"/>
@@ -3930,7 +4675,6 @@
     <w:lsdException w:name="HTML Sample" w:semiHidden="1" w:unhideWhenUsed="1"/>
     <w:lsdException w:name="HTML Typewriter" w:semiHidden="1" w:unhideWhenUsed="1"/>
     <w:lsdException w:name="HTML Variable" w:semiHidden="1" w:unhideWhenUsed="1"/>
-    <w:lsdException w:name="Normal Table" w:semiHidden="1" w:unhideWhenUsed="1"/>
     <w:lsdException w:name="annotation subject" w:semiHidden="1" w:unhideWhenUsed="1"/>
     <w:lsdException w:name="No List" w:semiHidden="1" w:unhideWhenUsed="1"/>
     <w:lsdException w:name="Outline List 1" w:semiHidden="1" w:unhideWhenUsed="1"/>
@@ -3975,7 +4719,6 @@
     <w:lsdException w:name="Table Professional" w:semiHidden="1" w:unhideWhenUsed="1"/>
     <w:lsdException w:name="Table Subtle 1" w:semiHidden="1" w:unhideWhenUsed="1"/>
     <w:lsdException w:name="Table Subtle 2" w:semiHidden="1" w:unhideWhenUsed="1"/>
-    <w:lsdException w:name="Table Web 1" w:semiHidden="1" w:unhideWhenUsed="1"/>
     <w:lsdException w:name="Table Web 2" w:semiHidden="1" w:unhideWhenUsed="1"/>
     <w:lsdException w:name="Table Web 3" w:semiHidden="1" w:unhideWhenUsed="1"/>
     <w:lsdException w:name="Balloon Text" w:semiHidden="1" w:unhideWhenUsed="1"/>
@@ -4196,6 +4939,9 @@
     <w:lsdException w:name="List Table 5 Dark Accent 6" w:uiPriority="50"/>
     <w:lsdException w:name="List Table 6 Colorful Accent 6" w:uiPriority="51"/>
     <w:lsdException w:name="List Table 7 Colorful Accent 6" w:uiPriority="52"/>
+    <w:lsdException w:name="Mention" w:semiHidden="1" w:unhideWhenUsed="1"/>
+    <w:lsdException w:name="Smart Hyperlink" w:semiHidden="1" w:unhideWhenUsed="1"/>
+    <w:lsdException w:name="Hashtag" w:semiHidden="1" w:unhideWhenUsed="1"/>
   </w:latentStyles>
   <w:style w:type="paragraph" w:default="1" w:styleId="Normal">
     <w:name w:val="Normal"/>
@@ -4823,7 +5569,7 @@
 </file>
 
 <file path=customXml/itemProps1.xml><?xml version="1.0" encoding="utf-8"?>
-<ds:datastoreItem xmlns:ds="http://schemas.openxmlformats.org/officeDocument/2006/customXml" ds:itemID="{93F30E2C-A8A9-4435-91FE-1E19641CB365}">
+<ds:datastoreItem xmlns:ds="http://schemas.openxmlformats.org/officeDocument/2006/customXml" ds:itemID="{7FC63108-F9A5-447A-B60B-940FD3CF18AA}">
   <ds:schemaRefs>
     <ds:schemaRef ds:uri="http://schemas.openxmlformats.org/officeDocument/2006/bibliography"/>
   </ds:schemaRefs>

</xml_diff>

<commit_message>
TD - Arhitektura sustava
</commit_message>
<xml_diff>
--- a/AIR1613 TD IndoorTracking - Kokić, Pokec, Zekić/AIR1613 TD IndoorTracking - Kokić, Pokec, Zekić.docx
+++ b/AIR1613 TD IndoorTracking - Kokić, Pokec, Zekić/AIR1613 TD IndoorTracking - Kokić, Pokec, Zekić.docx
@@ -667,7 +667,25 @@
           <w:sz w:val="28"/>
           <w:szCs w:val="28"/>
         </w:rPr>
-        <w:t>Varaždin, studeni 2016.</w:t>
+        <w:t xml:space="preserve">Varaždin, </w:t>
+      </w:r>
+      <w:r>
+        <w:rPr>
+          <w:rFonts w:ascii="Times New Roman" w:hAnsi="Times New Roman" w:cs="Times New Roman"/>
+          <w:b/>
+          <w:sz w:val="28"/>
+          <w:szCs w:val="28"/>
+        </w:rPr>
+        <w:t>prosinac</w:t>
+      </w:r>
+      <w:r>
+        <w:rPr>
+          <w:rFonts w:ascii="Times New Roman" w:hAnsi="Times New Roman" w:cs="Times New Roman"/>
+          <w:b/>
+          <w:sz w:val="28"/>
+          <w:szCs w:val="28"/>
+        </w:rPr>
+        <w:t xml:space="preserve"> 2016.</w:t>
       </w:r>
     </w:p>
     <w:p>
@@ -739,10 +757,8 @@
               <w:tab w:val="right" w:leader="dot" w:pos="9062"/>
             </w:tabs>
             <w:rPr>
-              <w:rFonts w:ascii="Times New Roman" w:eastAsiaTheme="minorEastAsia" w:hAnsi="Times New Roman" w:cs="Times New Roman"/>
+              <w:rFonts w:eastAsiaTheme="minorEastAsia"/>
               <w:noProof/>
-              <w:sz w:val="24"/>
-              <w:szCs w:val="24"/>
               <w:lang w:eastAsia="hr-HR"/>
             </w:rPr>
           </w:pPr>
@@ -770,23 +786,18 @@
             </w:rPr>
             <w:fldChar w:fldCharType="separate"/>
           </w:r>
-          <w:hyperlink w:anchor="_Toc467014868" w:history="1">
+          <w:hyperlink w:anchor="_Toc470886954" w:history="1">
             <w:r>
               <w:rPr>
                 <w:rStyle w:val="Hyperlink"/>
-                <w:rFonts w:ascii="Times New Roman" w:hAnsi="Times New Roman" w:cs="Times New Roman"/>
-                <w:noProof/>
-                <w:sz w:val="24"/>
-                <w:szCs w:val="24"/>
+                <w:noProof/>
               </w:rPr>
               <w:t>1.</w:t>
             </w:r>
             <w:r>
               <w:rPr>
-                <w:rFonts w:ascii="Times New Roman" w:eastAsiaTheme="minorEastAsia" w:hAnsi="Times New Roman" w:cs="Times New Roman"/>
-                <w:noProof/>
-                <w:sz w:val="24"/>
-                <w:szCs w:val="24"/>
+                <w:rFonts w:eastAsiaTheme="minorEastAsia"/>
+                <w:noProof/>
                 <w:lang w:eastAsia="hr-HR"/>
               </w:rPr>
               <w:tab/>
@@ -794,79 +805,55 @@
             <w:r>
               <w:rPr>
                 <w:rStyle w:val="Hyperlink"/>
-                <w:rFonts w:ascii="Times New Roman" w:hAnsi="Times New Roman" w:cs="Times New Roman"/>
-                <w:noProof/>
-                <w:sz w:val="24"/>
-                <w:szCs w:val="24"/>
+                <w:noProof/>
               </w:rPr>
               <w:t>Korištene tehnologije i alati</w:t>
             </w:r>
             <w:r>
               <w:rPr>
-                <w:rFonts w:ascii="Times New Roman" w:hAnsi="Times New Roman" w:cs="Times New Roman"/>
                 <w:noProof/>
                 <w:webHidden/>
-                <w:sz w:val="24"/>
-                <w:szCs w:val="24"/>
               </w:rPr>
               <w:tab/>
             </w:r>
             <w:r>
               <w:rPr>
-                <w:rFonts w:ascii="Times New Roman" w:hAnsi="Times New Roman" w:cs="Times New Roman"/>
                 <w:noProof/>
                 <w:webHidden/>
-                <w:sz w:val="24"/>
-                <w:szCs w:val="24"/>
               </w:rPr>
               <w:fldChar w:fldCharType="begin"/>
             </w:r>
             <w:r>
               <w:rPr>
-                <w:rFonts w:ascii="Times New Roman" w:hAnsi="Times New Roman" w:cs="Times New Roman"/>
                 <w:noProof/>
                 <w:webHidden/>
-                <w:sz w:val="24"/>
-                <w:szCs w:val="24"/>
-              </w:rPr>
-              <w:instrText xml:space="preserve"> PAGEREF _Toc467014868 \h </w:instrText>
-            </w:r>
-            <w:r>
-              <w:rPr>
-                <w:rFonts w:ascii="Times New Roman" w:hAnsi="Times New Roman" w:cs="Times New Roman"/>
+              </w:rPr>
+              <w:instrText xml:space="preserve"> PAGEREF _Toc470886954 \h </w:instrText>
+            </w:r>
+            <w:r>
+              <w:rPr>
                 <w:noProof/>
                 <w:webHidden/>
-                <w:sz w:val="24"/>
-                <w:szCs w:val="24"/>
-              </w:rPr>
-            </w:r>
-            <w:r>
-              <w:rPr>
-                <w:rFonts w:ascii="Times New Roman" w:hAnsi="Times New Roman" w:cs="Times New Roman"/>
+              </w:rPr>
+            </w:r>
+            <w:r>
+              <w:rPr>
                 <w:noProof/>
                 <w:webHidden/>
-                <w:sz w:val="24"/>
-                <w:szCs w:val="24"/>
               </w:rPr>
               <w:fldChar w:fldCharType="separate"/>
             </w:r>
             <w:r>
               <w:rPr>
-                <w:rFonts w:ascii="Times New Roman" w:hAnsi="Times New Roman" w:cs="Times New Roman"/>
                 <w:noProof/>
                 <w:webHidden/>
-                <w:sz w:val="24"/>
-                <w:szCs w:val="24"/>
               </w:rPr>
               <w:t>1</w:t>
             </w:r>
             <w:r>
               <w:rPr>
-                <w:rFonts w:ascii="Times New Roman" w:hAnsi="Times New Roman" w:cs="Times New Roman"/>
                 <w:noProof/>
                 <w:webHidden/>
-                <w:sz w:val="24"/>
-                <w:szCs w:val="24"/>
               </w:rPr>
               <w:fldChar w:fldCharType="end"/>
             </w:r>
@@ -880,30 +867,23 @@
               <w:tab w:val="right" w:leader="dot" w:pos="9062"/>
             </w:tabs>
             <w:rPr>
-              <w:rFonts w:ascii="Times New Roman" w:eastAsiaTheme="minorEastAsia" w:hAnsi="Times New Roman" w:cs="Times New Roman"/>
+              <w:rFonts w:eastAsiaTheme="minorEastAsia"/>
               <w:noProof/>
-              <w:sz w:val="24"/>
-              <w:szCs w:val="24"/>
               <w:lang w:eastAsia="hr-HR"/>
             </w:rPr>
           </w:pPr>
-          <w:hyperlink w:anchor="_Toc467014869" w:history="1">
+          <w:hyperlink w:anchor="_Toc470886955" w:history="1">
             <w:r>
               <w:rPr>
                 <w:rStyle w:val="Hyperlink"/>
-                <w:rFonts w:ascii="Times New Roman" w:hAnsi="Times New Roman" w:cs="Times New Roman"/>
-                <w:noProof/>
-                <w:sz w:val="24"/>
-                <w:szCs w:val="24"/>
+                <w:noProof/>
               </w:rPr>
               <w:t>2.</w:t>
             </w:r>
             <w:r>
               <w:rPr>
-                <w:rFonts w:ascii="Times New Roman" w:eastAsiaTheme="minorEastAsia" w:hAnsi="Times New Roman" w:cs="Times New Roman"/>
-                <w:noProof/>
-                <w:sz w:val="24"/>
-                <w:szCs w:val="24"/>
+                <w:rFonts w:eastAsiaTheme="minorEastAsia"/>
+                <w:noProof/>
                 <w:lang w:eastAsia="hr-HR"/>
               </w:rPr>
               <w:tab/>
@@ -911,79 +891,223 @@
             <w:r>
               <w:rPr>
                 <w:rStyle w:val="Hyperlink"/>
-                <w:rFonts w:ascii="Times New Roman" w:hAnsi="Times New Roman" w:cs="Times New Roman"/>
-                <w:noProof/>
-                <w:sz w:val="24"/>
-                <w:szCs w:val="24"/>
-              </w:rPr>
-              <w:t>Arhitektura aplikacije</w:t>
-            </w:r>
-            <w:r>
-              <w:rPr>
-                <w:rFonts w:ascii="Times New Roman" w:hAnsi="Times New Roman" w:cs="Times New Roman"/>
+                <w:noProof/>
+              </w:rPr>
+              <w:t>Arhitektura aplikacije i sustava</w:t>
+            </w:r>
+            <w:r>
+              <w:rPr>
                 <w:noProof/>
                 <w:webHidden/>
-                <w:sz w:val="24"/>
-                <w:szCs w:val="24"/>
               </w:rPr>
               <w:tab/>
             </w:r>
             <w:r>
               <w:rPr>
-                <w:rFonts w:ascii="Times New Roman" w:hAnsi="Times New Roman" w:cs="Times New Roman"/>
                 <w:noProof/>
                 <w:webHidden/>
-                <w:sz w:val="24"/>
-                <w:szCs w:val="24"/>
               </w:rPr>
               <w:fldChar w:fldCharType="begin"/>
             </w:r>
             <w:r>
               <w:rPr>
-                <w:rFonts w:ascii="Times New Roman" w:hAnsi="Times New Roman" w:cs="Times New Roman"/>
                 <w:noProof/>
                 <w:webHidden/>
-                <w:sz w:val="24"/>
-                <w:szCs w:val="24"/>
-              </w:rPr>
-              <w:instrText xml:space="preserve"> PAGEREF _Toc467014869 \h </w:instrText>
-            </w:r>
-            <w:r>
-              <w:rPr>
-                <w:rFonts w:ascii="Times New Roman" w:hAnsi="Times New Roman" w:cs="Times New Roman"/>
+              </w:rPr>
+              <w:instrText xml:space="preserve"> PAGEREF _Toc470886955 \h </w:instrText>
+            </w:r>
+            <w:r>
+              <w:rPr>
                 <w:noProof/>
                 <w:webHidden/>
-                <w:sz w:val="24"/>
-                <w:szCs w:val="24"/>
-              </w:rPr>
-            </w:r>
-            <w:r>
-              <w:rPr>
-                <w:rFonts w:ascii="Times New Roman" w:hAnsi="Times New Roman" w:cs="Times New Roman"/>
+              </w:rPr>
+            </w:r>
+            <w:r>
+              <w:rPr>
                 <w:noProof/>
                 <w:webHidden/>
-                <w:sz w:val="24"/>
-                <w:szCs w:val="24"/>
               </w:rPr>
               <w:fldChar w:fldCharType="separate"/>
             </w:r>
             <w:r>
               <w:rPr>
-                <w:rFonts w:ascii="Times New Roman" w:hAnsi="Times New Roman" w:cs="Times New Roman"/>
                 <w:noProof/>
                 <w:webHidden/>
-                <w:sz w:val="24"/>
-                <w:szCs w:val="24"/>
               </w:rPr>
               <w:t>2</w:t>
             </w:r>
             <w:r>
               <w:rPr>
-                <w:rFonts w:ascii="Times New Roman" w:hAnsi="Times New Roman" w:cs="Times New Roman"/>
                 <w:noProof/>
                 <w:webHidden/>
-                <w:sz w:val="24"/>
-                <w:szCs w:val="24"/>
+              </w:rPr>
+              <w:fldChar w:fldCharType="end"/>
+            </w:r>
+          </w:hyperlink>
+        </w:p>
+        <w:p>
+          <w:pPr>
+            <w:pStyle w:val="TOC2"/>
+            <w:tabs>
+              <w:tab w:val="left" w:pos="880"/>
+              <w:tab w:val="right" w:leader="dot" w:pos="9062"/>
+            </w:tabs>
+            <w:rPr>
+              <w:rFonts w:cstheme="minorBidi"/>
+              <w:noProof/>
+            </w:rPr>
+          </w:pPr>
+          <w:hyperlink w:anchor="_Toc470886956" w:history="1">
+            <w:r>
+              <w:rPr>
+                <w:rStyle w:val="Hyperlink"/>
+                <w:noProof/>
+              </w:rPr>
+              <w:t>2.1.</w:t>
+            </w:r>
+            <w:r>
+              <w:rPr>
+                <w:rFonts w:cstheme="minorBidi"/>
+                <w:noProof/>
+              </w:rPr>
+              <w:tab/>
+            </w:r>
+            <w:r>
+              <w:rPr>
+                <w:rStyle w:val="Hyperlink"/>
+                <w:noProof/>
+              </w:rPr>
+              <w:t>Arhitektura aplikacije Indoor Tracking</w:t>
+            </w:r>
+            <w:r>
+              <w:rPr>
+                <w:noProof/>
+                <w:webHidden/>
+              </w:rPr>
+              <w:tab/>
+            </w:r>
+            <w:r>
+              <w:rPr>
+                <w:noProof/>
+                <w:webHidden/>
+              </w:rPr>
+              <w:fldChar w:fldCharType="begin"/>
+            </w:r>
+            <w:r>
+              <w:rPr>
+                <w:noProof/>
+                <w:webHidden/>
+              </w:rPr>
+              <w:instrText xml:space="preserve"> PAGEREF _Toc470886956 \h </w:instrText>
+            </w:r>
+            <w:r>
+              <w:rPr>
+                <w:noProof/>
+                <w:webHidden/>
+              </w:rPr>
+            </w:r>
+            <w:r>
+              <w:rPr>
+                <w:noProof/>
+                <w:webHidden/>
+              </w:rPr>
+              <w:fldChar w:fldCharType="separate"/>
+            </w:r>
+            <w:r>
+              <w:rPr>
+                <w:noProof/>
+                <w:webHidden/>
+              </w:rPr>
+              <w:t>2</w:t>
+            </w:r>
+            <w:r>
+              <w:rPr>
+                <w:noProof/>
+                <w:webHidden/>
+              </w:rPr>
+              <w:fldChar w:fldCharType="end"/>
+            </w:r>
+          </w:hyperlink>
+        </w:p>
+        <w:p>
+          <w:pPr>
+            <w:pStyle w:val="TOC2"/>
+            <w:tabs>
+              <w:tab w:val="left" w:pos="880"/>
+              <w:tab w:val="right" w:leader="dot" w:pos="9062"/>
+            </w:tabs>
+            <w:rPr>
+              <w:rFonts w:cstheme="minorBidi"/>
+              <w:noProof/>
+            </w:rPr>
+          </w:pPr>
+          <w:hyperlink w:anchor="_Toc470886957" w:history="1">
+            <w:r>
+              <w:rPr>
+                <w:rStyle w:val="Hyperlink"/>
+                <w:noProof/>
+              </w:rPr>
+              <w:t>2.2.</w:t>
+            </w:r>
+            <w:r>
+              <w:rPr>
+                <w:rFonts w:cstheme="minorBidi"/>
+                <w:noProof/>
+              </w:rPr>
+              <w:tab/>
+            </w:r>
+            <w:r>
+              <w:rPr>
+                <w:rStyle w:val="Hyperlink"/>
+                <w:noProof/>
+              </w:rPr>
+              <w:t>Arhitektura sustava</w:t>
+            </w:r>
+            <w:r>
+              <w:rPr>
+                <w:noProof/>
+                <w:webHidden/>
+              </w:rPr>
+              <w:tab/>
+            </w:r>
+            <w:r>
+              <w:rPr>
+                <w:noProof/>
+                <w:webHidden/>
+              </w:rPr>
+              <w:fldChar w:fldCharType="begin"/>
+            </w:r>
+            <w:r>
+              <w:rPr>
+                <w:noProof/>
+                <w:webHidden/>
+              </w:rPr>
+              <w:instrText xml:space="preserve"> PAGEREF _Toc470886957 \h </w:instrText>
+            </w:r>
+            <w:r>
+              <w:rPr>
+                <w:noProof/>
+                <w:webHidden/>
+              </w:rPr>
+            </w:r>
+            <w:r>
+              <w:rPr>
+                <w:noProof/>
+                <w:webHidden/>
+              </w:rPr>
+              <w:fldChar w:fldCharType="separate"/>
+            </w:r>
+            <w:r>
+              <w:rPr>
+                <w:noProof/>
+                <w:webHidden/>
+              </w:rPr>
+              <w:t>3</w:t>
+            </w:r>
+            <w:r>
+              <w:rPr>
+                <w:noProof/>
+                <w:webHidden/>
               </w:rPr>
               <w:fldChar w:fldCharType="end"/>
             </w:r>
@@ -997,30 +1121,23 @@
               <w:tab w:val="right" w:leader="dot" w:pos="9062"/>
             </w:tabs>
             <w:rPr>
-              <w:rFonts w:ascii="Times New Roman" w:eastAsiaTheme="minorEastAsia" w:hAnsi="Times New Roman" w:cs="Times New Roman"/>
+              <w:rFonts w:eastAsiaTheme="minorEastAsia"/>
               <w:noProof/>
-              <w:sz w:val="24"/>
-              <w:szCs w:val="24"/>
               <w:lang w:eastAsia="hr-HR"/>
             </w:rPr>
           </w:pPr>
-          <w:hyperlink w:anchor="_Toc467014870" w:history="1">
+          <w:hyperlink w:anchor="_Toc470886958" w:history="1">
             <w:r>
               <w:rPr>
                 <w:rStyle w:val="Hyperlink"/>
-                <w:rFonts w:ascii="Times New Roman" w:hAnsi="Times New Roman" w:cs="Times New Roman"/>
-                <w:noProof/>
-                <w:sz w:val="24"/>
-                <w:szCs w:val="24"/>
+                <w:noProof/>
               </w:rPr>
               <w:t>3.</w:t>
             </w:r>
             <w:r>
               <w:rPr>
-                <w:rFonts w:ascii="Times New Roman" w:eastAsiaTheme="minorEastAsia" w:hAnsi="Times New Roman" w:cs="Times New Roman"/>
-                <w:noProof/>
-                <w:sz w:val="24"/>
-                <w:szCs w:val="24"/>
+                <w:rFonts w:eastAsiaTheme="minorEastAsia"/>
+                <w:noProof/>
                 <w:lang w:eastAsia="hr-HR"/>
               </w:rPr>
               <w:tab/>
@@ -1028,79 +1145,55 @@
             <w:r>
               <w:rPr>
                 <w:rStyle w:val="Hyperlink"/>
-                <w:rFonts w:ascii="Times New Roman" w:hAnsi="Times New Roman" w:cs="Times New Roman"/>
-                <w:noProof/>
-                <w:sz w:val="24"/>
-                <w:szCs w:val="24"/>
+                <w:noProof/>
               </w:rPr>
               <w:t>Podatkovni model</w:t>
             </w:r>
             <w:r>
               <w:rPr>
-                <w:rFonts w:ascii="Times New Roman" w:hAnsi="Times New Roman" w:cs="Times New Roman"/>
                 <w:noProof/>
                 <w:webHidden/>
-                <w:sz w:val="24"/>
-                <w:szCs w:val="24"/>
               </w:rPr>
               <w:tab/>
             </w:r>
             <w:r>
               <w:rPr>
-                <w:rFonts w:ascii="Times New Roman" w:hAnsi="Times New Roman" w:cs="Times New Roman"/>
                 <w:noProof/>
                 <w:webHidden/>
-                <w:sz w:val="24"/>
-                <w:szCs w:val="24"/>
               </w:rPr>
               <w:fldChar w:fldCharType="begin"/>
             </w:r>
             <w:r>
               <w:rPr>
-                <w:rFonts w:ascii="Times New Roman" w:hAnsi="Times New Roman" w:cs="Times New Roman"/>
                 <w:noProof/>
                 <w:webHidden/>
-                <w:sz w:val="24"/>
-                <w:szCs w:val="24"/>
-              </w:rPr>
-              <w:instrText xml:space="preserve"> PAGEREF _Toc467014870 \h </w:instrText>
-            </w:r>
-            <w:r>
-              <w:rPr>
-                <w:rFonts w:ascii="Times New Roman" w:hAnsi="Times New Roman" w:cs="Times New Roman"/>
+              </w:rPr>
+              <w:instrText xml:space="preserve"> PAGEREF _Toc470886958 \h </w:instrText>
+            </w:r>
+            <w:r>
+              <w:rPr>
                 <w:noProof/>
                 <w:webHidden/>
-                <w:sz w:val="24"/>
-                <w:szCs w:val="24"/>
-              </w:rPr>
-            </w:r>
-            <w:r>
-              <w:rPr>
-                <w:rFonts w:ascii="Times New Roman" w:hAnsi="Times New Roman" w:cs="Times New Roman"/>
+              </w:rPr>
+            </w:r>
+            <w:r>
+              <w:rPr>
                 <w:noProof/>
                 <w:webHidden/>
-                <w:sz w:val="24"/>
-                <w:szCs w:val="24"/>
               </w:rPr>
               <w:fldChar w:fldCharType="separate"/>
             </w:r>
             <w:r>
               <w:rPr>
-                <w:rFonts w:ascii="Times New Roman" w:hAnsi="Times New Roman" w:cs="Times New Roman"/>
                 <w:noProof/>
                 <w:webHidden/>
-                <w:sz w:val="24"/>
-                <w:szCs w:val="24"/>
-              </w:rPr>
-              <w:t>3</w:t>
-            </w:r>
-            <w:r>
-              <w:rPr>
-                <w:rFonts w:ascii="Times New Roman" w:hAnsi="Times New Roman" w:cs="Times New Roman"/>
+              </w:rPr>
+              <w:t>4</w:t>
+            </w:r>
+            <w:r>
+              <w:rPr>
                 <w:noProof/>
                 <w:webHidden/>
-                <w:sz w:val="24"/>
-                <w:szCs w:val="24"/>
               </w:rPr>
               <w:fldChar w:fldCharType="end"/>
             </w:r>
@@ -1114,30 +1207,23 @@
               <w:tab w:val="right" w:leader="dot" w:pos="9062"/>
             </w:tabs>
             <w:rPr>
-              <w:rFonts w:ascii="Times New Roman" w:eastAsiaTheme="minorEastAsia" w:hAnsi="Times New Roman" w:cs="Times New Roman"/>
+              <w:rFonts w:eastAsiaTheme="minorEastAsia"/>
               <w:noProof/>
-              <w:sz w:val="24"/>
-              <w:szCs w:val="24"/>
               <w:lang w:eastAsia="hr-HR"/>
             </w:rPr>
           </w:pPr>
-          <w:hyperlink w:anchor="_Toc467014871" w:history="1">
+          <w:hyperlink w:anchor="_Toc470886959" w:history="1">
             <w:r>
               <w:rPr>
                 <w:rStyle w:val="Hyperlink"/>
-                <w:rFonts w:ascii="Times New Roman" w:hAnsi="Times New Roman" w:cs="Times New Roman"/>
-                <w:noProof/>
-                <w:sz w:val="24"/>
-                <w:szCs w:val="24"/>
+                <w:noProof/>
               </w:rPr>
               <w:t>4.</w:t>
             </w:r>
             <w:r>
               <w:rPr>
-                <w:rFonts w:ascii="Times New Roman" w:eastAsiaTheme="minorEastAsia" w:hAnsi="Times New Roman" w:cs="Times New Roman"/>
-                <w:noProof/>
-                <w:sz w:val="24"/>
-                <w:szCs w:val="24"/>
+                <w:rFonts w:eastAsiaTheme="minorEastAsia"/>
+                <w:noProof/>
                 <w:lang w:eastAsia="hr-HR"/>
               </w:rPr>
               <w:tab/>
@@ -1145,79 +1231,55 @@
             <w:r>
               <w:rPr>
                 <w:rStyle w:val="Hyperlink"/>
-                <w:rFonts w:ascii="Times New Roman" w:hAnsi="Times New Roman" w:cs="Times New Roman"/>
-                <w:noProof/>
-                <w:sz w:val="24"/>
-                <w:szCs w:val="24"/>
+                <w:noProof/>
               </w:rPr>
               <w:t>IndoorTracking WEB API</w:t>
             </w:r>
             <w:r>
               <w:rPr>
-                <w:rFonts w:ascii="Times New Roman" w:hAnsi="Times New Roman" w:cs="Times New Roman"/>
                 <w:noProof/>
                 <w:webHidden/>
-                <w:sz w:val="24"/>
-                <w:szCs w:val="24"/>
               </w:rPr>
               <w:tab/>
             </w:r>
             <w:r>
               <w:rPr>
-                <w:rFonts w:ascii="Times New Roman" w:hAnsi="Times New Roman" w:cs="Times New Roman"/>
                 <w:noProof/>
                 <w:webHidden/>
-                <w:sz w:val="24"/>
-                <w:szCs w:val="24"/>
               </w:rPr>
               <w:fldChar w:fldCharType="begin"/>
             </w:r>
             <w:r>
               <w:rPr>
-                <w:rFonts w:ascii="Times New Roman" w:hAnsi="Times New Roman" w:cs="Times New Roman"/>
                 <w:noProof/>
                 <w:webHidden/>
-                <w:sz w:val="24"/>
-                <w:szCs w:val="24"/>
-              </w:rPr>
-              <w:instrText xml:space="preserve"> PAGEREF _Toc467014871 \h </w:instrText>
-            </w:r>
-            <w:r>
-              <w:rPr>
-                <w:rFonts w:ascii="Times New Roman" w:hAnsi="Times New Roman" w:cs="Times New Roman"/>
+              </w:rPr>
+              <w:instrText xml:space="preserve"> PAGEREF _Toc470886959 \h </w:instrText>
+            </w:r>
+            <w:r>
+              <w:rPr>
                 <w:noProof/>
                 <w:webHidden/>
-                <w:sz w:val="24"/>
-                <w:szCs w:val="24"/>
-              </w:rPr>
-            </w:r>
-            <w:r>
-              <w:rPr>
-                <w:rFonts w:ascii="Times New Roman" w:hAnsi="Times New Roman" w:cs="Times New Roman"/>
+              </w:rPr>
+            </w:r>
+            <w:r>
+              <w:rPr>
                 <w:noProof/>
                 <w:webHidden/>
-                <w:sz w:val="24"/>
-                <w:szCs w:val="24"/>
               </w:rPr>
               <w:fldChar w:fldCharType="separate"/>
             </w:r>
             <w:r>
               <w:rPr>
-                <w:rFonts w:ascii="Times New Roman" w:hAnsi="Times New Roman" w:cs="Times New Roman"/>
                 <w:noProof/>
                 <w:webHidden/>
-                <w:sz w:val="24"/>
-                <w:szCs w:val="24"/>
-              </w:rPr>
-              <w:t>4</w:t>
-            </w:r>
-            <w:r>
-              <w:rPr>
-                <w:rFonts w:ascii="Times New Roman" w:hAnsi="Times New Roman" w:cs="Times New Roman"/>
+              </w:rPr>
+              <w:t>5</w:t>
+            </w:r>
+            <w:r>
+              <w:rPr>
                 <w:noProof/>
                 <w:webHidden/>
-                <w:sz w:val="24"/>
-                <w:szCs w:val="24"/>
               </w:rPr>
               <w:fldChar w:fldCharType="end"/>
             </w:r>
@@ -1231,30 +1293,23 @@
               <w:tab w:val="right" w:leader="dot" w:pos="9062"/>
             </w:tabs>
             <w:rPr>
-              <w:rFonts w:ascii="Times New Roman" w:eastAsiaTheme="minorEastAsia" w:hAnsi="Times New Roman" w:cs="Times New Roman"/>
+              <w:rFonts w:eastAsiaTheme="minorEastAsia"/>
               <w:noProof/>
-              <w:sz w:val="24"/>
-              <w:szCs w:val="24"/>
               <w:lang w:eastAsia="hr-HR"/>
             </w:rPr>
           </w:pPr>
-          <w:hyperlink w:anchor="_Toc467014872" w:history="1">
+          <w:hyperlink w:anchor="_Toc470886960" w:history="1">
             <w:r>
               <w:rPr>
                 <w:rStyle w:val="Hyperlink"/>
-                <w:rFonts w:ascii="Times New Roman" w:hAnsi="Times New Roman" w:cs="Times New Roman"/>
-                <w:noProof/>
-                <w:sz w:val="24"/>
-                <w:szCs w:val="24"/>
+                <w:noProof/>
               </w:rPr>
               <w:t>5.</w:t>
             </w:r>
             <w:r>
               <w:rPr>
-                <w:rFonts w:ascii="Times New Roman" w:eastAsiaTheme="minorEastAsia" w:hAnsi="Times New Roman" w:cs="Times New Roman"/>
-                <w:noProof/>
-                <w:sz w:val="24"/>
-                <w:szCs w:val="24"/>
+                <w:rFonts w:eastAsiaTheme="minorEastAsia"/>
+                <w:noProof/>
                 <w:lang w:eastAsia="hr-HR"/>
               </w:rPr>
               <w:tab/>
@@ -1262,79 +1317,55 @@
             <w:r>
               <w:rPr>
                 <w:rStyle w:val="Hyperlink"/>
-                <w:rFonts w:ascii="Times New Roman" w:hAnsi="Times New Roman" w:cs="Times New Roman"/>
-                <w:noProof/>
-                <w:sz w:val="24"/>
-                <w:szCs w:val="24"/>
+                <w:noProof/>
               </w:rPr>
               <w:t>Dijagram klasa</w:t>
             </w:r>
             <w:r>
               <w:rPr>
-                <w:rFonts w:ascii="Times New Roman" w:hAnsi="Times New Roman" w:cs="Times New Roman"/>
                 <w:noProof/>
                 <w:webHidden/>
-                <w:sz w:val="24"/>
-                <w:szCs w:val="24"/>
               </w:rPr>
               <w:tab/>
             </w:r>
             <w:r>
               <w:rPr>
-                <w:rFonts w:ascii="Times New Roman" w:hAnsi="Times New Roman" w:cs="Times New Roman"/>
                 <w:noProof/>
                 <w:webHidden/>
-                <w:sz w:val="24"/>
-                <w:szCs w:val="24"/>
               </w:rPr>
               <w:fldChar w:fldCharType="begin"/>
             </w:r>
             <w:r>
               <w:rPr>
-                <w:rFonts w:ascii="Times New Roman" w:hAnsi="Times New Roman" w:cs="Times New Roman"/>
                 <w:noProof/>
                 <w:webHidden/>
-                <w:sz w:val="24"/>
-                <w:szCs w:val="24"/>
-              </w:rPr>
-              <w:instrText xml:space="preserve"> PAGEREF _Toc467014872 \h </w:instrText>
-            </w:r>
-            <w:r>
-              <w:rPr>
-                <w:rFonts w:ascii="Times New Roman" w:hAnsi="Times New Roman" w:cs="Times New Roman"/>
+              </w:rPr>
+              <w:instrText xml:space="preserve"> PAGEREF _Toc470886960 \h </w:instrText>
+            </w:r>
+            <w:r>
+              <w:rPr>
                 <w:noProof/>
                 <w:webHidden/>
-                <w:sz w:val="24"/>
-                <w:szCs w:val="24"/>
-              </w:rPr>
-            </w:r>
-            <w:r>
-              <w:rPr>
-                <w:rFonts w:ascii="Times New Roman" w:hAnsi="Times New Roman" w:cs="Times New Roman"/>
+              </w:rPr>
+            </w:r>
+            <w:r>
+              <w:rPr>
                 <w:noProof/>
                 <w:webHidden/>
-                <w:sz w:val="24"/>
-                <w:szCs w:val="24"/>
               </w:rPr>
               <w:fldChar w:fldCharType="separate"/>
             </w:r>
             <w:r>
               <w:rPr>
-                <w:rFonts w:ascii="Times New Roman" w:hAnsi="Times New Roman" w:cs="Times New Roman"/>
                 <w:noProof/>
                 <w:webHidden/>
-                <w:sz w:val="24"/>
-                <w:szCs w:val="24"/>
-              </w:rPr>
-              <w:t>5</w:t>
-            </w:r>
-            <w:r>
-              <w:rPr>
-                <w:rFonts w:ascii="Times New Roman" w:hAnsi="Times New Roman" w:cs="Times New Roman"/>
+              </w:rPr>
+              <w:t>6</w:t>
+            </w:r>
+            <w:r>
+              <w:rPr>
                 <w:noProof/>
                 <w:webHidden/>
-                <w:sz w:val="24"/>
-                <w:szCs w:val="24"/>
               </w:rPr>
               <w:fldChar w:fldCharType="end"/>
             </w:r>
@@ -1378,6 +1409,8 @@
           <w:szCs w:val="28"/>
         </w:rPr>
       </w:pPr>
+      <w:bookmarkStart w:id="0" w:name="_GoBack"/>
+      <w:bookmarkEnd w:id="0"/>
     </w:p>
     <w:p>
       <w:pPr>
@@ -1406,7 +1439,7 @@
         <w:pStyle w:val="1Naslov"/>
         <w:outlineLvl w:val="0"/>
       </w:pPr>
-      <w:bookmarkStart w:id="0" w:name="_Toc467014868"/>
+      <w:bookmarkStart w:id="1" w:name="_Toc470886954"/>
       <w:r>
         <w:lastRenderedPageBreak/>
         <w:t>Korištene tehnologije</w:t>
@@ -1414,7 +1447,7 @@
       <w:r>
         <w:t xml:space="preserve"> i alati</w:t>
       </w:r>
-      <w:bookmarkEnd w:id="0"/>
+      <w:bookmarkEnd w:id="1"/>
     </w:p>
     <w:p>
       <w:pPr>
@@ -1594,7 +1627,7 @@
         <w:pStyle w:val="1Naslov"/>
         <w:outlineLvl w:val="0"/>
       </w:pPr>
-      <w:bookmarkStart w:id="1" w:name="_Toc467014869"/>
+      <w:bookmarkStart w:id="2" w:name="_Toc470886955"/>
       <w:r>
         <w:lastRenderedPageBreak/>
         <w:t>Arhitektura</w:t>
@@ -1602,7 +1635,21 @@
       <w:r>
         <w:t xml:space="preserve"> aplikacije</w:t>
       </w:r>
-      <w:bookmarkEnd w:id="1"/>
+      <w:r>
+        <w:t xml:space="preserve"> i sustava</w:t>
+      </w:r>
+      <w:bookmarkEnd w:id="2"/>
+    </w:p>
+    <w:p>
+      <w:pPr>
+        <w:pStyle w:val="11Podnaslov"/>
+        <w:outlineLvl w:val="1"/>
+      </w:pPr>
+      <w:bookmarkStart w:id="3" w:name="_Toc470886956"/>
+      <w:r>
+        <w:t>Arhitektura aplikacije Indoor Tracking</w:t>
+      </w:r>
+      <w:bookmarkEnd w:id="3"/>
     </w:p>
     <w:p>
       <w:pPr>
@@ -2016,7 +2063,13 @@
         <w:t>App modul implementirat će korisničko sučelje te će služiti za prikaz podataka, koje dobiva od Core modula. Core modul implementira sva sučelja i klase potrebne za komuniciranje svih modula, tako da je on u vezi za svim modulima. BLE modul sadrži klase koje implementiraju algoritme za učitavanje ICD uređaja te algoritme za određivanje najbližeg ICD uređaja</w:t>
       </w:r>
       <w:r>
-        <w:t xml:space="preserve">, odnosno određivanje korisničke lokacije. DbAccess modul sadrži web servis za pristupanje serverskoj MS SQL bazi podataka, budući da baza nije javna te se nalazi iza sigurnosne stijene (eng. </w:t>
+        <w:t xml:space="preserve">, odnosno određivanje korisničke lokacije. DbAccess modul sadrži web </w:t>
+      </w:r>
+      <w:r>
+        <w:t>API</w:t>
+      </w:r>
+      <w:r>
+        <w:t xml:space="preserve"> za pristupanje serverskoj MS SQL bazi podataka, budući da baza nije javna te se nalazi iza sigurnosne stijene (eng. </w:t>
       </w:r>
       <w:r>
         <w:rPr>
@@ -2033,6 +2086,338 @@
         <w:pStyle w:val="Normalnitekst"/>
         <w:ind w:firstLine="708"/>
       </w:pPr>
+      <w:r>
+        <w:t>Navedeni opis odnosi se na aplikaciju koja se instalira na svaki Android pametni telefon, pojedinačno za svakog korisnika. U nastavku bit će opisana arhitektura cijelog sustava.</w:t>
+      </w:r>
+    </w:p>
+    <w:p>
+      <w:pPr>
+        <w:rPr>
+          <w:rFonts w:ascii="Times New Roman" w:hAnsi="Times New Roman" w:cs="Times New Roman"/>
+          <w:sz w:val="24"/>
+          <w:szCs w:val="24"/>
+        </w:rPr>
+      </w:pPr>
+      <w:r>
+        <w:br w:type="page"/>
+      </w:r>
+    </w:p>
+    <w:p>
+      <w:pPr>
+        <w:pStyle w:val="11Podnaslov"/>
+        <w:outlineLvl w:val="1"/>
+      </w:pPr>
+      <w:bookmarkStart w:id="4" w:name="_Toc470886957"/>
+      <w:r>
+        <w:lastRenderedPageBreak/>
+        <w:t>Arhitektura sustava</w:t>
+      </w:r>
+      <w:bookmarkEnd w:id="4"/>
+    </w:p>
+    <w:p>
+      <w:pPr>
+        <w:pStyle w:val="Normalnitekst"/>
+        <w:ind w:firstLine="708"/>
+      </w:pPr>
+      <w:r>
+        <w:rPr>
+          <w:noProof/>
+        </w:rPr>
+        <mc:AlternateContent>
+          <mc:Choice Requires="wps">
+            <w:drawing>
+              <wp:anchor distT="0" distB="0" distL="114300" distR="114300" simplePos="0" relativeHeight="251669504" behindDoc="0" locked="0" layoutInCell="1" allowOverlap="1" wp14:anchorId="385BCBF2" wp14:editId="34ABC779">
+                <wp:simplePos x="0" y="0"/>
+                <wp:positionH relativeFrom="column">
+                  <wp:posOffset>0</wp:posOffset>
+                </wp:positionH>
+                <wp:positionV relativeFrom="paragraph">
+                  <wp:posOffset>4641850</wp:posOffset>
+                </wp:positionV>
+                <wp:extent cx="5760720" cy="635"/>
+                <wp:effectExtent l="0" t="0" r="0" b="0"/>
+                <wp:wrapSquare wrapText="bothSides"/>
+                <wp:docPr id="8" name="Text Box 8"/>
+                <wp:cNvGraphicFramePr/>
+                <a:graphic xmlns:a="http://schemas.openxmlformats.org/drawingml/2006/main">
+                  <a:graphicData uri="http://schemas.microsoft.com/office/word/2010/wordprocessingShape">
+                    <wps:wsp>
+                      <wps:cNvSpPr txBox="1"/>
+                      <wps:spPr>
+                        <a:xfrm>
+                          <a:off x="0" y="0"/>
+                          <a:ext cx="5760720" cy="635"/>
+                        </a:xfrm>
+                        <a:prstGeom prst="rect">
+                          <a:avLst/>
+                        </a:prstGeom>
+                        <a:solidFill>
+                          <a:prstClr val="white"/>
+                        </a:solidFill>
+                        <a:ln>
+                          <a:noFill/>
+                        </a:ln>
+                        <a:effectLst/>
+                      </wps:spPr>
+                      <wps:txbx>
+                        <w:txbxContent>
+                          <w:p>
+                            <w:pPr>
+                              <w:pStyle w:val="Caption"/>
+                              <w:jc w:val="center"/>
+                              <w:rPr>
+                                <w:rFonts w:ascii="Times New Roman" w:hAnsi="Times New Roman" w:cs="Times New Roman"/>
+                                <w:noProof/>
+                                <w:color w:val="auto"/>
+                                <w:sz w:val="20"/>
+                                <w:szCs w:val="20"/>
+                              </w:rPr>
+                            </w:pPr>
+                            <w:r>
+                              <w:rPr>
+                                <w:rFonts w:ascii="Times New Roman" w:hAnsi="Times New Roman" w:cs="Times New Roman"/>
+                                <w:color w:val="auto"/>
+                                <w:sz w:val="20"/>
+                                <w:szCs w:val="20"/>
+                              </w:rPr>
+                              <w:t xml:space="preserve">Slika </w:t>
+                            </w:r>
+                            <w:r>
+                              <w:rPr>
+                                <w:rFonts w:ascii="Times New Roman" w:hAnsi="Times New Roman" w:cs="Times New Roman"/>
+                                <w:color w:val="auto"/>
+                                <w:sz w:val="20"/>
+                                <w:szCs w:val="20"/>
+                              </w:rPr>
+                              <w:fldChar w:fldCharType="begin"/>
+                            </w:r>
+                            <w:r>
+                              <w:rPr>
+                                <w:rFonts w:ascii="Times New Roman" w:hAnsi="Times New Roman" w:cs="Times New Roman"/>
+                                <w:color w:val="auto"/>
+                                <w:sz w:val="20"/>
+                                <w:szCs w:val="20"/>
+                              </w:rPr>
+                              <w:instrText xml:space="preserve"> SEQ Slika \* ARABIC </w:instrText>
+                            </w:r>
+                            <w:r>
+                              <w:rPr>
+                                <w:rFonts w:ascii="Times New Roman" w:hAnsi="Times New Roman" w:cs="Times New Roman"/>
+                                <w:color w:val="auto"/>
+                                <w:sz w:val="20"/>
+                                <w:szCs w:val="20"/>
+                              </w:rPr>
+                              <w:fldChar w:fldCharType="separate"/>
+                            </w:r>
+                            <w:r>
+                              <w:rPr>
+                                <w:rFonts w:ascii="Times New Roman" w:hAnsi="Times New Roman" w:cs="Times New Roman"/>
+                                <w:noProof/>
+                                <w:color w:val="auto"/>
+                                <w:sz w:val="20"/>
+                                <w:szCs w:val="20"/>
+                              </w:rPr>
+                              <w:t>2</w:t>
+                            </w:r>
+                            <w:r>
+                              <w:rPr>
+                                <w:rFonts w:ascii="Times New Roman" w:hAnsi="Times New Roman" w:cs="Times New Roman"/>
+                                <w:color w:val="auto"/>
+                                <w:sz w:val="20"/>
+                                <w:szCs w:val="20"/>
+                              </w:rPr>
+                              <w:fldChar w:fldCharType="end"/>
+                            </w:r>
+                            <w:r>
+                              <w:rPr>
+                                <w:rFonts w:ascii="Times New Roman" w:hAnsi="Times New Roman" w:cs="Times New Roman"/>
+                                <w:color w:val="auto"/>
+                                <w:sz w:val="20"/>
+                                <w:szCs w:val="20"/>
+                              </w:rPr>
+                              <w:t>. Dijagram arhitekture sustava</w:t>
+                            </w:r>
+                          </w:p>
+                        </w:txbxContent>
+                      </wps:txbx>
+                      <wps:bodyPr rot="0" spcFirstLastPara="0" vertOverflow="overflow" horzOverflow="overflow" vert="horz" wrap="square" lIns="0" tIns="0" rIns="0" bIns="0" numCol="1" spcCol="0" rtlCol="0" fromWordArt="0" anchor="t" anchorCtr="0" forceAA="0" compatLnSpc="1">
+                        <a:prstTxWarp prst="textNoShape">
+                          <a:avLst/>
+                        </a:prstTxWarp>
+                        <a:spAutoFit/>
+                      </wps:bodyPr>
+                    </wps:wsp>
+                  </a:graphicData>
+                </a:graphic>
+              </wp:anchor>
+            </w:drawing>
+          </mc:Choice>
+          <mc:Fallback>
+            <w:pict>
+              <v:shape w14:anchorId="385BCBF2" id="Text Box 8" o:spid="_x0000_s1027" type="#_x0000_t202" style="position:absolute;left:0;text-align:left;margin-left:0;margin-top:365.5pt;width:453.6pt;height:.05pt;z-index:251669504;visibility:visible;mso-wrap-style:square;mso-wrap-distance-left:9pt;mso-wrap-distance-top:0;mso-wrap-distance-right:9pt;mso-wrap-distance-bottom:0;mso-position-horizontal:absolute;mso-position-horizontal-relative:text;mso-position-vertical:absolute;mso-position-vertical-relative:text;v-text-anchor:top" o:gfxdata="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" stroked="f">
+                <v:textbox style="mso-fit-shape-to-text:t" inset="0,0,0,0">
+                  <w:txbxContent>
+                    <w:p>
+                      <w:pPr>
+                        <w:pStyle w:val="Caption"/>
+                        <w:jc w:val="center"/>
+                        <w:rPr>
+                          <w:rFonts w:ascii="Times New Roman" w:hAnsi="Times New Roman" w:cs="Times New Roman"/>
+                          <w:noProof/>
+                          <w:color w:val="auto"/>
+                          <w:sz w:val="20"/>
+                          <w:szCs w:val="20"/>
+                        </w:rPr>
+                      </w:pPr>
+                      <w:r>
+                        <w:rPr>
+                          <w:rFonts w:ascii="Times New Roman" w:hAnsi="Times New Roman" w:cs="Times New Roman"/>
+                          <w:color w:val="auto"/>
+                          <w:sz w:val="20"/>
+                          <w:szCs w:val="20"/>
+                        </w:rPr>
+                        <w:t xml:space="preserve">Slika </w:t>
+                      </w:r>
+                      <w:r>
+                        <w:rPr>
+                          <w:rFonts w:ascii="Times New Roman" w:hAnsi="Times New Roman" w:cs="Times New Roman"/>
+                          <w:color w:val="auto"/>
+                          <w:sz w:val="20"/>
+                          <w:szCs w:val="20"/>
+                        </w:rPr>
+                        <w:fldChar w:fldCharType="begin"/>
+                      </w:r>
+                      <w:r>
+                        <w:rPr>
+                          <w:rFonts w:ascii="Times New Roman" w:hAnsi="Times New Roman" w:cs="Times New Roman"/>
+                          <w:color w:val="auto"/>
+                          <w:sz w:val="20"/>
+                          <w:szCs w:val="20"/>
+                        </w:rPr>
+                        <w:instrText xml:space="preserve"> SEQ Slika \* ARABIC </w:instrText>
+                      </w:r>
+                      <w:r>
+                        <w:rPr>
+                          <w:rFonts w:ascii="Times New Roman" w:hAnsi="Times New Roman" w:cs="Times New Roman"/>
+                          <w:color w:val="auto"/>
+                          <w:sz w:val="20"/>
+                          <w:szCs w:val="20"/>
+                        </w:rPr>
+                        <w:fldChar w:fldCharType="separate"/>
+                      </w:r>
+                      <w:r>
+                        <w:rPr>
+                          <w:rFonts w:ascii="Times New Roman" w:hAnsi="Times New Roman" w:cs="Times New Roman"/>
+                          <w:noProof/>
+                          <w:color w:val="auto"/>
+                          <w:sz w:val="20"/>
+                          <w:szCs w:val="20"/>
+                        </w:rPr>
+                        <w:t>2</w:t>
+                      </w:r>
+                      <w:r>
+                        <w:rPr>
+                          <w:rFonts w:ascii="Times New Roman" w:hAnsi="Times New Roman" w:cs="Times New Roman"/>
+                          <w:color w:val="auto"/>
+                          <w:sz w:val="20"/>
+                          <w:szCs w:val="20"/>
+                        </w:rPr>
+                        <w:fldChar w:fldCharType="end"/>
+                      </w:r>
+                      <w:r>
+                        <w:rPr>
+                          <w:rFonts w:ascii="Times New Roman" w:hAnsi="Times New Roman" w:cs="Times New Roman"/>
+                          <w:color w:val="auto"/>
+                          <w:sz w:val="20"/>
+                          <w:szCs w:val="20"/>
+                        </w:rPr>
+                        <w:t>. Dijagram arhitekture sustava</w:t>
+                      </w:r>
+                    </w:p>
+                  </w:txbxContent>
+                </v:textbox>
+                <w10:wrap type="square"/>
+              </v:shape>
+            </w:pict>
+          </mc:Fallback>
+        </mc:AlternateContent>
+      </w:r>
+      <w:r>
+        <w:rPr>
+          <w:noProof/>
+          <w:lang w:eastAsia="hr-HR"/>
+        </w:rPr>
+        <w:drawing>
+          <wp:anchor distT="0" distB="0" distL="114300" distR="114300" simplePos="0" relativeHeight="251667456" behindDoc="0" locked="0" layoutInCell="1" allowOverlap="1" wp14:anchorId="2F1BD7A1" wp14:editId="5A2C03DE">
+            <wp:simplePos x="0" y="0"/>
+            <wp:positionH relativeFrom="margin">
+              <wp:align>right</wp:align>
+            </wp:positionH>
+            <wp:positionV relativeFrom="paragraph">
+              <wp:posOffset>264160</wp:posOffset>
+            </wp:positionV>
+            <wp:extent cx="5760720" cy="4320540"/>
+            <wp:effectExtent l="0" t="0" r="0" b="3810"/>
+            <wp:wrapSquare wrapText="bothSides"/>
+            <wp:docPr id="7" name="Picture 7"/>
+            <wp:cNvGraphicFramePr>
+              <a:graphicFrameLocks xmlns:a="http://schemas.openxmlformats.org/drawingml/2006/main" noChangeAspect="1"/>
+            </wp:cNvGraphicFramePr>
+            <a:graphic xmlns:a="http://schemas.openxmlformats.org/drawingml/2006/main">
+              <a:graphicData uri="http://schemas.openxmlformats.org/drawingml/2006/picture">
+                <pic:pic xmlns:pic="http://schemas.openxmlformats.org/drawingml/2006/picture">
+                  <pic:nvPicPr>
+                    <pic:cNvPr id="7" name="arhitektura.jpg"/>
+                    <pic:cNvPicPr/>
+                  </pic:nvPicPr>
+                  <pic:blipFill>
+                    <a:blip r:embed="rId12" cstate="print">
+                      <a:extLst>
+                        <a:ext uri="{28A0092B-C50C-407E-A947-70E740481C1C}">
+                          <a14:useLocalDpi xmlns:a14="http://schemas.microsoft.com/office/drawing/2010/main" val="0"/>
+                        </a:ext>
+                      </a:extLst>
+                    </a:blip>
+                    <a:stretch>
+                      <a:fillRect/>
+                    </a:stretch>
+                  </pic:blipFill>
+                  <pic:spPr>
+                    <a:xfrm>
+                      <a:off x="0" y="0"/>
+                      <a:ext cx="5760720" cy="4320540"/>
+                    </a:xfrm>
+                    <a:prstGeom prst="rect">
+                      <a:avLst/>
+                    </a:prstGeom>
+                  </pic:spPr>
+                </pic:pic>
+              </a:graphicData>
+            </a:graphic>
+          </wp:anchor>
+        </w:drawing>
+      </w:r>
+      <w:r>
+        <w:t xml:space="preserve">Na Slici 2. prikazana je arhitektura cijelog sustava. </w:t>
+      </w:r>
+    </w:p>
+    <w:p>
+      <w:pPr>
+        <w:pStyle w:val="Normalnitekst"/>
+        <w:ind w:firstLine="708"/>
+      </w:pPr>
+      <w:r>
+        <w:t>Aplikacija Indoor Tracking instalira se na Android pametni telefon svakog korisnika. Aplikacija zahtijeva korištenje Bluetooth i Wi-Fi tehnologija. Nakon pokretanja aplikacije, uređaj može putem Bluetooth-a učitavati obližnje ICD uređaje, koji su postavljeni po jedan u svakoj prostoriji zgrade. Nakon određivanja najbližeg ICD uređaja</w:t>
+      </w:r>
+      <w:r>
+        <w:t xml:space="preserve"> i dohvaćanja njegove MAC adrese</w:t>
+      </w:r>
+      <w:r>
+        <w:t xml:space="preserve">, </w:t>
+      </w:r>
+      <w:r>
+        <w:t xml:space="preserve">aplikacija putem Interneta, preko Web API sučelja šalje zahtjev sustavu za upravljanje bazom podataka (MS SQL Server). Sustav preko istog API-ja vraća odgovor aplikaciji, odnosno naziv lokacije na kojoj se nalazi korisnik. Kada se promijeni lokacija, odnosno najbliži ICD uređaj, postupak se ponavlja na isti način. Kada korisnik putem aplikacije zatraži bilo kakve podatke (npr. o korisnicima, postojećim lokacijama i sl.), podaci se na isti način dohvaćaju preko API-ja iz baze podataka te šalju korisniku na pametni telefon. </w:t>
+      </w:r>
     </w:p>
     <w:p>
       <w:pPr>
@@ -2051,12 +2436,12 @@
         <w:pStyle w:val="1Naslov"/>
         <w:outlineLvl w:val="0"/>
       </w:pPr>
-      <w:bookmarkStart w:id="2" w:name="_Toc467014870"/>
+      <w:bookmarkStart w:id="5" w:name="_Toc470886958"/>
       <w:r>
         <w:lastRenderedPageBreak/>
         <w:t>Podatkovni model</w:t>
       </w:r>
-      <w:bookmarkEnd w:id="2"/>
+      <w:bookmarkEnd w:id="5"/>
     </w:p>
     <w:p>
       <w:pPr>
@@ -2170,7 +2555,7 @@
                                 <w:sz w:val="20"/>
                                 <w:szCs w:val="20"/>
                               </w:rPr>
-                              <w:t>2</w:t>
+                              <w:t>3</w:t>
                             </w:r>
                             <w:r>
                               <w:rPr>
@@ -2207,7 +2592,7 @@
           </mc:Choice>
           <mc:Fallback>
             <w:pict>
-              <v:shape w14:anchorId="52207186" id="Text Box 4" o:spid="_x0000_s1027" type="#_x0000_t202" style="position:absolute;left:0;text-align:left;margin-left:402.4pt;margin-top:226.7pt;width:453.6pt;height:.05pt;z-index:-251653120;visibility:visible;mso-wrap-style:square;mso-wrap-distance-left:9pt;mso-wrap-distance-top:0;mso-wrap-distance-right:9pt;mso-wrap-distance-bottom:0;mso-position-horizontal:right;mso-position-horizontal-relative:margin;mso-position-vertical:absolute;mso-position-vertical-relative:text;v-text-anchor:top" o:gfxdata="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" stroked="f">
+              <v:shape w14:anchorId="52207186" id="Text Box 4" o:spid="_x0000_s1028" type="#_x0000_t202" style="position:absolute;left:0;text-align:left;margin-left:402.4pt;margin-top:226.7pt;width:453.6pt;height:.05pt;z-index:-251653120;visibility:visible;mso-wrap-style:square;mso-wrap-distance-left:9pt;mso-wrap-distance-top:0;mso-wrap-distance-right:9pt;mso-wrap-distance-bottom:0;mso-position-horizontal:right;mso-position-horizontal-relative:margin;mso-position-vertical:absolute;mso-position-vertical-relative:text;v-text-anchor:top" o:gfxdata="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" stroked="f">
                 <v:textbox style="mso-fit-shape-to-text:t" inset="0,0,0,0">
                   <w:txbxContent>
                     <w:p>
@@ -2266,7 +2651,7 @@
                           <w:sz w:val="20"/>
                           <w:szCs w:val="20"/>
                         </w:rPr>
-                        <w:t>2</w:t>
+                        <w:t>3</w:t>
                       </w:r>
                       <w:r>
                         <w:rPr>
@@ -2296,7 +2681,10 @@
         </mc:AlternateContent>
       </w:r>
       <w:r>
-        <w:t xml:space="preserve">Na Slici 2. prikazan je podatkovni model (ERA dijagram) aplikacije. </w:t>
+        <w:t>Na Slici 3</w:t>
+      </w:r>
+      <w:r>
+        <w:t xml:space="preserve">. prikazan je podatkovni model (ERA dijagram) aplikacije. </w:t>
       </w:r>
     </w:p>
     <w:p>
@@ -2340,7 +2728,7 @@
                     <pic:cNvPicPr/>
                   </pic:nvPicPr>
                   <pic:blipFill>
-                    <a:blip r:embed="rId12">
+                    <a:blip r:embed="rId13">
                       <a:extLst>
                         <a:ext uri="{28A0092B-C50C-407E-A947-70E740481C1C}">
                           <a14:useLocalDpi xmlns:a14="http://schemas.microsoft.com/office/drawing/2010/main" val="0"/>
@@ -2534,7 +2922,7 @@
         <w:pStyle w:val="Normalnitekst"/>
         <w:ind w:firstLine="708"/>
         <w:sectPr>
-          <w:footerReference w:type="default" r:id="rId13"/>
+          <w:footerReference w:type="default" r:id="rId14"/>
           <w:pgSz w:w="11906" w:h="16838"/>
           <w:pgMar w:top="1417" w:right="1417" w:bottom="1417" w:left="1417" w:header="708" w:footer="708" w:gutter="0"/>
           <w:pgNumType w:start="1"/>
@@ -2560,17 +2948,17 @@
         <w:pStyle w:val="1Naslov"/>
         <w:outlineLvl w:val="0"/>
       </w:pPr>
-      <w:bookmarkStart w:id="3" w:name="_Toc467014871"/>
+      <w:bookmarkStart w:id="6" w:name="_Toc470886959"/>
       <w:r>
         <w:lastRenderedPageBreak/>
         <w:t>IndoorTracking WEB API</w:t>
       </w:r>
-      <w:bookmarkEnd w:id="3"/>
+      <w:bookmarkEnd w:id="6"/>
     </w:p>
     <w:p>
       <w:pPr>
         <w:spacing w:line="360" w:lineRule="auto"/>
-        <w:ind w:firstLine="426"/>
+        <w:ind w:firstLine="708"/>
         <w:jc w:val="both"/>
         <w:rPr>
           <w:rFonts w:ascii="Times New Roman" w:hAnsi="Times New Roman" w:cs="Times New Roman"/>
@@ -3039,12 +3427,12 @@
         <w:pStyle w:val="1Naslov"/>
         <w:outlineLvl w:val="0"/>
       </w:pPr>
-      <w:bookmarkStart w:id="4" w:name="_Toc467014872"/>
+      <w:bookmarkStart w:id="7" w:name="_Toc470886960"/>
       <w:r>
         <w:lastRenderedPageBreak/>
         <w:t>Dijagram klasa</w:t>
       </w:r>
-      <w:bookmarkEnd w:id="4"/>
+      <w:bookmarkEnd w:id="7"/>
     </w:p>
     <w:p>
       <w:pPr>
@@ -3080,7 +3468,7 @@
                     <pic:cNvPicPr/>
                   </pic:nvPicPr>
                   <pic:blipFill>
-                    <a:blip r:embed="rId14" cstate="print">
+                    <a:blip r:embed="rId15" cstate="print">
                       <a:extLst>
                         <a:ext uri="{28A0092B-C50C-407E-A947-70E740481C1C}">
                           <a14:useLocalDpi xmlns:a14="http://schemas.microsoft.com/office/drawing/2010/main" val="0"/>
@@ -3110,7 +3498,13 @@
         </w:drawing>
       </w:r>
       <w:r>
-        <w:t>Na Slici 3. prikazan je dijagram klasa za aplikaciju Indoor Tracking.</w:t>
+        <w:t xml:space="preserve">Na Slici </w:t>
+      </w:r>
+      <w:r>
+        <w:t>4</w:t>
+      </w:r>
+      <w:r>
+        <w:t>. prikazan je dijagram klasa za aplikaciju Indoor Tracking.</w:t>
       </w:r>
     </w:p>
     <w:p>
@@ -3217,7 +3611,7 @@
                                 <w:sz w:val="20"/>
                                 <w:szCs w:val="20"/>
                               </w:rPr>
-                              <w:t>3</w:t>
+                              <w:t>4</w:t>
                             </w:r>
                             <w:r>
                               <w:rPr>
@@ -3254,7 +3648,7 @@
           </mc:Choice>
           <mc:Fallback>
             <w:pict>
-              <v:shape w14:anchorId="4CD2F359" id="Text Box 6" o:spid="_x0000_s1028" type="#_x0000_t202" style="position:absolute;left:0;text-align:left;margin-left:402.4pt;margin-top:493.45pt;width:453.6pt;height:.05pt;z-index:251666432;visibility:visible;mso-wrap-style:square;mso-wrap-distance-left:9pt;mso-wrap-distance-top:0;mso-wrap-distance-right:9pt;mso-wrap-distance-bottom:0;mso-position-horizontal:right;mso-position-horizontal-relative:margin;mso-position-vertical:absolute;mso-position-vertical-relative:text;v-text-anchor:top" o:gfxdata="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" stroked="f">
+              <v:shape w14:anchorId="4CD2F359" id="Text Box 6" o:spid="_x0000_s1029" type="#_x0000_t202" style="position:absolute;left:0;text-align:left;margin-left:402.4pt;margin-top:493.45pt;width:453.6pt;height:.05pt;z-index:251666432;visibility:visible;mso-wrap-style:square;mso-wrap-distance-left:9pt;mso-wrap-distance-top:0;mso-wrap-distance-right:9pt;mso-wrap-distance-bottom:0;mso-position-horizontal:right;mso-position-horizontal-relative:margin;mso-position-vertical:absolute;mso-position-vertical-relative:text;v-text-anchor:top" o:gfxdata="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" stroked="f">
                 <v:textbox style="mso-fit-shape-to-text:t" inset="0,0,0,0">
                   <w:txbxContent>
                     <w:p>
@@ -3314,7 +3708,7 @@
                           <w:sz w:val="20"/>
                           <w:szCs w:val="20"/>
                         </w:rPr>
-                        <w:t>3</w:t>
+                        <w:t>4</w:t>
                       </w:r>
                       <w:r>
                         <w:rPr>
@@ -3419,8 +3813,6 @@
       <w:r>
         <w:t xml:space="preserve">MAC </w:t>
       </w:r>
-      <w:bookmarkStart w:id="5" w:name="_GoBack"/>
-      <w:bookmarkEnd w:id="5"/>
       <w:r>
         <w:t>adresa.</w:t>
       </w:r>
@@ -3499,7 +3891,7 @@
           <w:rPr>
             <w:noProof/>
           </w:rPr>
-          <w:t>5</w:t>
+          <w:t>2</w:t>
         </w:r>
         <w:r>
           <w:rPr>
@@ -4860,7 +5252,7 @@
 </file>
 
 <file path=customXml/itemProps1.xml><?xml version="1.0" encoding="utf-8"?>
-<ds:datastoreItem xmlns:ds="http://schemas.openxmlformats.org/officeDocument/2006/customXml" ds:itemID="{7E3C7728-1C94-4E07-A5D7-C630E626647B}">
+<ds:datastoreItem xmlns:ds="http://schemas.openxmlformats.org/officeDocument/2006/customXml" ds:itemID="{41DB6A8A-3DE2-487F-ABA1-7A350E30DF60}">
   <ds:schemaRefs>
     <ds:schemaRef ds:uri="http://schemas.openxmlformats.org/officeDocument/2006/bibliography"/>
   </ds:schemaRefs>

</xml_diff>

<commit_message>
TD - dijagram klasa
</commit_message>
<xml_diff>
--- a/AIR1613 TD IndoorTracking - Kokić, Pokec, Zekić/AIR1613 TD IndoorTracking - Kokić, Pokec, Zekić.docx
+++ b/AIR1613 TD IndoorTracking - Kokić, Pokec, Zekić/AIR1613 TD IndoorTracking - Kokić, Pokec, Zekić.docx
@@ -4,7 +4,7 @@
   <w:body>
     <w:p>
       <w:pPr>
-        <w:pStyle w:val="Bezproreda"/>
+        <w:pStyle w:val="NoSpacing"/>
         <w:spacing w:line="360" w:lineRule="auto"/>
         <w:jc w:val="center"/>
         <w:rPr>
@@ -26,7 +26,7 @@
     </w:p>
     <w:p>
       <w:pPr>
-        <w:pStyle w:val="Bezproreda"/>
+        <w:pStyle w:val="NoSpacing"/>
         <w:spacing w:line="360" w:lineRule="auto"/>
         <w:jc w:val="center"/>
         <w:rPr>
@@ -48,7 +48,7 @@
     </w:p>
     <w:p>
       <w:pPr>
-        <w:pStyle w:val="Bezproreda"/>
+        <w:pStyle w:val="NoSpacing"/>
         <w:spacing w:line="360" w:lineRule="auto"/>
         <w:jc w:val="center"/>
         <w:rPr>
@@ -70,7 +70,7 @@
     </w:p>
     <w:p>
       <w:pPr>
-        <w:pStyle w:val="Bezproreda"/>
+        <w:pStyle w:val="NoSpacing"/>
         <w:spacing w:line="360" w:lineRule="auto"/>
         <w:jc w:val="center"/>
         <w:rPr>
@@ -83,7 +83,7 @@
     </w:p>
     <w:p>
       <w:pPr>
-        <w:pStyle w:val="Bezproreda"/>
+        <w:pStyle w:val="NoSpacing"/>
         <w:spacing w:line="360" w:lineRule="auto"/>
         <w:jc w:val="center"/>
         <w:rPr>
@@ -96,7 +96,7 @@
     </w:p>
     <w:p>
       <w:pPr>
-        <w:pStyle w:val="Bezproreda"/>
+        <w:pStyle w:val="NoSpacing"/>
         <w:spacing w:line="360" w:lineRule="auto"/>
         <w:rPr>
           <w:rFonts w:ascii="Times New Roman" w:hAnsi="Times New Roman" w:cs="Times New Roman"/>
@@ -117,7 +117,7 @@
     </w:p>
     <w:p>
       <w:pPr>
-        <w:pStyle w:val="Bezproreda"/>
+        <w:pStyle w:val="NoSpacing"/>
         <w:spacing w:line="360" w:lineRule="auto"/>
         <w:rPr>
           <w:rFonts w:ascii="Times New Roman" w:hAnsi="Times New Roman" w:cs="Times New Roman"/>
@@ -133,23 +133,33 @@
           <w:sz w:val="24"/>
           <w:szCs w:val="24"/>
         </w:rPr>
-        <w:t xml:space="preserve">Paula Kokić/ </w:t>
-      </w:r>
-      <w:proofErr w:type="spellStart"/>
-      <w:r>
+        <w:t>Paula Kokić/ Acerinth</w:t>
+      </w:r>
+    </w:p>
+    <w:p>
+      <w:pPr>
+        <w:pStyle w:val="NoSpacing"/>
+        <w:spacing w:line="360" w:lineRule="auto"/>
         <w:rPr>
           <w:rFonts w:ascii="Times New Roman" w:hAnsi="Times New Roman" w:cs="Times New Roman"/>
           <w:b/>
           <w:sz w:val="24"/>
           <w:szCs w:val="24"/>
         </w:rPr>
-        <w:t>Acerinth</w:t>
-      </w:r>
-      <w:proofErr w:type="spellEnd"/>
-    </w:p>
-    <w:p>
-      <w:pPr>
-        <w:pStyle w:val="Bezproreda"/>
+      </w:pPr>
+      <w:r>
+        <w:rPr>
+          <w:rFonts w:ascii="Times New Roman" w:hAnsi="Times New Roman" w:cs="Times New Roman"/>
+          <w:b/>
+          <w:sz w:val="24"/>
+          <w:szCs w:val="24"/>
+        </w:rPr>
+        <w:t>Ivan Pokec/ ivanpokec</w:t>
+      </w:r>
+    </w:p>
+    <w:p>
+      <w:pPr>
+        <w:pStyle w:val="NoSpacing"/>
         <w:spacing w:line="360" w:lineRule="auto"/>
         <w:rPr>
           <w:rFonts w:ascii="Times New Roman" w:hAnsi="Times New Roman" w:cs="Times New Roman"/>
@@ -165,19 +175,20 @@
           <w:sz w:val="24"/>
           <w:szCs w:val="24"/>
         </w:rPr>
-        <w:t xml:space="preserve">Ivan </w:t>
-      </w:r>
-      <w:proofErr w:type="spellStart"/>
-      <w:r>
+        <w:t>Žana Zekić/ zanzekic</w:t>
+      </w:r>
+    </w:p>
+    <w:p>
+      <w:pPr>
+        <w:pStyle w:val="NoSpacing"/>
+        <w:spacing w:line="360" w:lineRule="auto"/>
         <w:rPr>
           <w:rFonts w:ascii="Times New Roman" w:hAnsi="Times New Roman" w:cs="Times New Roman"/>
           <w:b/>
           <w:sz w:val="24"/>
           <w:szCs w:val="24"/>
         </w:rPr>
-        <w:t>Pokec</w:t>
-      </w:r>
-      <w:proofErr w:type="spellEnd"/>
+      </w:pPr>
       <w:r>
         <w:rPr>
           <w:rFonts w:ascii="Times New Roman" w:hAnsi="Times New Roman" w:cs="Times New Roman"/>
@@ -185,87 +196,12 @@
           <w:sz w:val="24"/>
           <w:szCs w:val="24"/>
         </w:rPr>
-        <w:t xml:space="preserve">/ </w:t>
-      </w:r>
-      <w:proofErr w:type="spellStart"/>
-      <w:r>
-        <w:rPr>
-          <w:rFonts w:ascii="Times New Roman" w:hAnsi="Times New Roman" w:cs="Times New Roman"/>
-          <w:b/>
-          <w:sz w:val="24"/>
-          <w:szCs w:val="24"/>
-        </w:rPr>
-        <w:t>ivanpokec</w:t>
-      </w:r>
-      <w:proofErr w:type="spellEnd"/>
-    </w:p>
-    <w:p>
-      <w:pPr>
-        <w:pStyle w:val="Bezproreda"/>
-        <w:spacing w:line="360" w:lineRule="auto"/>
-        <w:rPr>
-          <w:rFonts w:ascii="Times New Roman" w:hAnsi="Times New Roman" w:cs="Times New Roman"/>
-          <w:b/>
-          <w:sz w:val="24"/>
-          <w:szCs w:val="24"/>
-        </w:rPr>
-      </w:pPr>
-      <w:r>
-        <w:rPr>
-          <w:rFonts w:ascii="Times New Roman" w:hAnsi="Times New Roman" w:cs="Times New Roman"/>
-          <w:b/>
-          <w:sz w:val="24"/>
-          <w:szCs w:val="24"/>
-        </w:rPr>
-        <w:t xml:space="preserve">Žana Zekić/ </w:t>
-      </w:r>
-      <w:proofErr w:type="spellStart"/>
-      <w:r>
-        <w:rPr>
-          <w:rFonts w:ascii="Times New Roman" w:hAnsi="Times New Roman" w:cs="Times New Roman"/>
-          <w:b/>
-          <w:sz w:val="24"/>
-          <w:szCs w:val="24"/>
-        </w:rPr>
-        <w:t>zanzekic</w:t>
-      </w:r>
-      <w:proofErr w:type="spellEnd"/>
-    </w:p>
-    <w:p>
-      <w:pPr>
-        <w:pStyle w:val="Bezproreda"/>
-        <w:spacing w:line="360" w:lineRule="auto"/>
-        <w:rPr>
-          <w:rFonts w:ascii="Times New Roman" w:hAnsi="Times New Roman" w:cs="Times New Roman"/>
-          <w:b/>
-          <w:sz w:val="24"/>
-          <w:szCs w:val="24"/>
-        </w:rPr>
-      </w:pPr>
-      <w:proofErr w:type="spellStart"/>
-      <w:r>
-        <w:rPr>
-          <w:rFonts w:ascii="Times New Roman" w:hAnsi="Times New Roman" w:cs="Times New Roman"/>
-          <w:b/>
-          <w:sz w:val="24"/>
-          <w:szCs w:val="24"/>
-        </w:rPr>
-        <w:t>GitHub</w:t>
-      </w:r>
-      <w:proofErr w:type="spellEnd"/>
-      <w:r>
-        <w:rPr>
-          <w:rFonts w:ascii="Times New Roman" w:hAnsi="Times New Roman" w:cs="Times New Roman"/>
-          <w:b/>
-          <w:sz w:val="24"/>
-          <w:szCs w:val="24"/>
-        </w:rPr>
-        <w:t xml:space="preserve"> repozitorij: </w:t>
+        <w:t xml:space="preserve">GitHub repozitorij: </w:t>
       </w:r>
       <w:hyperlink r:id="rId8" w:history="1">
         <w:r>
           <w:rPr>
-            <w:rStyle w:val="Hiperveza"/>
+            <w:rStyle w:val="Hyperlink"/>
             <w:rFonts w:ascii="Times New Roman" w:hAnsi="Times New Roman" w:cs="Times New Roman"/>
             <w:b/>
             <w:sz w:val="24"/>
@@ -277,7 +213,7 @@
     </w:p>
     <w:p>
       <w:pPr>
-        <w:pStyle w:val="Bezproreda"/>
+        <w:pStyle w:val="NoSpacing"/>
         <w:spacing w:line="360" w:lineRule="auto"/>
         <w:rPr>
           <w:rFonts w:ascii="Times New Roman" w:hAnsi="Times New Roman" w:cs="Times New Roman"/>
@@ -289,7 +225,7 @@
     </w:p>
     <w:p>
       <w:pPr>
-        <w:pStyle w:val="Bezproreda"/>
+        <w:pStyle w:val="NoSpacing"/>
         <w:spacing w:line="360" w:lineRule="auto"/>
         <w:rPr>
           <w:rFonts w:ascii="Times New Roman" w:hAnsi="Times New Roman" w:cs="Times New Roman"/>
@@ -301,7 +237,7 @@
     </w:p>
     <w:p>
       <w:pPr>
-        <w:pStyle w:val="Bezproreda"/>
+        <w:pStyle w:val="NoSpacing"/>
         <w:spacing w:line="360" w:lineRule="auto"/>
         <w:rPr>
           <w:rFonts w:ascii="Times New Roman" w:hAnsi="Times New Roman" w:cs="Times New Roman"/>
@@ -313,7 +249,7 @@
     </w:p>
     <w:p>
       <w:pPr>
-        <w:pStyle w:val="Bezproreda"/>
+        <w:pStyle w:val="NoSpacing"/>
         <w:spacing w:line="360" w:lineRule="auto"/>
         <w:jc w:val="center"/>
         <w:rPr>
@@ -335,7 +271,7 @@
     </w:p>
     <w:p>
       <w:pPr>
-        <w:pStyle w:val="Bezproreda"/>
+        <w:pStyle w:val="NoSpacing"/>
         <w:spacing w:line="360" w:lineRule="auto"/>
         <w:jc w:val="center"/>
         <w:rPr>
@@ -366,7 +302,7 @@
     </w:p>
     <w:p>
       <w:pPr>
-        <w:pStyle w:val="Bezproreda"/>
+        <w:pStyle w:val="NoSpacing"/>
         <w:spacing w:line="360" w:lineRule="auto"/>
         <w:jc w:val="center"/>
         <w:rPr>
@@ -379,7 +315,7 @@
     </w:p>
     <w:p>
       <w:pPr>
-        <w:pStyle w:val="Bezproreda"/>
+        <w:pStyle w:val="NoSpacing"/>
         <w:spacing w:line="360" w:lineRule="auto"/>
         <w:jc w:val="center"/>
         <w:rPr>
@@ -410,7 +346,7 @@
     </w:p>
     <w:p>
       <w:pPr>
-        <w:pStyle w:val="Bezproreda"/>
+        <w:pStyle w:val="NoSpacing"/>
         <w:spacing w:line="360" w:lineRule="auto"/>
         <w:jc w:val="center"/>
         <w:rPr>
@@ -423,7 +359,7 @@
     </w:p>
     <w:p>
       <w:pPr>
-        <w:pStyle w:val="Bezproreda"/>
+        <w:pStyle w:val="NoSpacing"/>
         <w:spacing w:line="360" w:lineRule="auto"/>
         <w:jc w:val="center"/>
         <w:rPr>
@@ -436,7 +372,7 @@
     </w:p>
     <w:p>
       <w:pPr>
-        <w:pStyle w:val="Bezproreda"/>
+        <w:pStyle w:val="NoSpacing"/>
         <w:spacing w:line="360" w:lineRule="auto"/>
         <w:jc w:val="center"/>
         <w:rPr>
@@ -449,7 +385,7 @@
     </w:p>
     <w:p>
       <w:pPr>
-        <w:pStyle w:val="Bezproreda"/>
+        <w:pStyle w:val="NoSpacing"/>
         <w:spacing w:line="360" w:lineRule="auto"/>
         <w:jc w:val="center"/>
         <w:rPr>
@@ -462,7 +398,7 @@
     </w:p>
     <w:p>
       <w:pPr>
-        <w:pStyle w:val="Bezproreda"/>
+        <w:pStyle w:val="NoSpacing"/>
         <w:spacing w:line="360" w:lineRule="auto"/>
         <w:jc w:val="center"/>
         <w:rPr>
@@ -475,7 +411,7 @@
     </w:p>
     <w:p>
       <w:pPr>
-        <w:pStyle w:val="Bezproreda"/>
+        <w:pStyle w:val="NoSpacing"/>
         <w:spacing w:line="360" w:lineRule="auto"/>
         <w:rPr>
           <w:rFonts w:ascii="Times New Roman" w:hAnsi="Times New Roman" w:cs="Times New Roman"/>
@@ -568,7 +504,7 @@
     </w:p>
     <w:p>
       <w:pPr>
-        <w:pStyle w:val="Bezproreda"/>
+        <w:pStyle w:val="NoSpacing"/>
         <w:spacing w:line="360" w:lineRule="auto"/>
         <w:rPr>
           <w:rFonts w:ascii="Times New Roman" w:hAnsi="Times New Roman" w:cs="Times New Roman"/>
@@ -654,22 +590,12 @@
           <w:sz w:val="24"/>
           <w:szCs w:val="24"/>
         </w:rPr>
-        <w:t xml:space="preserve">doc.dr.sc. Zlatko </w:t>
-      </w:r>
-      <w:proofErr w:type="spellStart"/>
-      <w:r>
-        <w:rPr>
-          <w:rFonts w:ascii="Times New Roman" w:hAnsi="Times New Roman" w:cs="Times New Roman"/>
-          <w:sz w:val="24"/>
-          <w:szCs w:val="24"/>
-        </w:rPr>
-        <w:t>Stapić</w:t>
-      </w:r>
-      <w:proofErr w:type="spellEnd"/>
-    </w:p>
-    <w:p>
-      <w:pPr>
-        <w:pStyle w:val="Bezproreda"/>
+        <w:t>doc.dr.sc. Zlatko Stapić</w:t>
+      </w:r>
+    </w:p>
+    <w:p>
+      <w:pPr>
+        <w:pStyle w:val="NoSpacing"/>
         <w:spacing w:line="360" w:lineRule="auto"/>
         <w:rPr>
           <w:rFonts w:ascii="Times New Roman" w:hAnsi="Times New Roman" w:cs="Times New Roman"/>
@@ -680,7 +606,7 @@
     </w:p>
     <w:p>
       <w:pPr>
-        <w:pStyle w:val="Bezproreda"/>
+        <w:pStyle w:val="NoSpacing"/>
         <w:spacing w:line="360" w:lineRule="auto"/>
         <w:rPr>
           <w:rFonts w:ascii="Times New Roman" w:hAnsi="Times New Roman" w:cs="Times New Roman"/>
@@ -691,7 +617,7 @@
     </w:p>
     <w:p>
       <w:pPr>
-        <w:pStyle w:val="Bezproreda"/>
+        <w:pStyle w:val="NoSpacing"/>
         <w:spacing w:line="360" w:lineRule="auto"/>
         <w:rPr>
           <w:rFonts w:ascii="Times New Roman" w:hAnsi="Times New Roman" w:cs="Times New Roman"/>
@@ -702,7 +628,7 @@
     </w:p>
     <w:p>
       <w:pPr>
-        <w:pStyle w:val="Bezproreda"/>
+        <w:pStyle w:val="NoSpacing"/>
         <w:spacing w:line="360" w:lineRule="auto"/>
         <w:rPr>
           <w:rFonts w:ascii="Times New Roman" w:hAnsi="Times New Roman" w:cs="Times New Roman"/>
@@ -713,7 +639,7 @@
     </w:p>
     <w:p>
       <w:pPr>
-        <w:pStyle w:val="Bezproreda"/>
+        <w:pStyle w:val="NoSpacing"/>
         <w:spacing w:line="360" w:lineRule="auto"/>
         <w:rPr>
           <w:rFonts w:ascii="Times New Roman" w:hAnsi="Times New Roman" w:cs="Times New Roman"/>
@@ -724,7 +650,7 @@
     </w:p>
     <w:p>
       <w:pPr>
-        <w:pStyle w:val="Bezproreda"/>
+        <w:pStyle w:val="NoSpacing"/>
         <w:spacing w:line="360" w:lineRule="auto"/>
         <w:jc w:val="center"/>
         <w:rPr>
@@ -801,7 +727,7 @@
       <w:sdtContent>
         <w:p>
           <w:pPr>
-            <w:pStyle w:val="TOCNaslov"/>
+            <w:pStyle w:val="TOCHeading"/>
             <w:spacing w:after="240"/>
             <w:rPr>
               <w:rFonts w:ascii="Times New Roman" w:hAnsi="Times New Roman" w:cs="Times New Roman"/>
@@ -825,7 +751,7 @@
         </w:p>
         <w:p>
           <w:pPr>
-            <w:pStyle w:val="Sadraj1"/>
+            <w:pStyle w:val="TOC1"/>
             <w:tabs>
               <w:tab w:val="left" w:pos="440"/>
               <w:tab w:val="right" w:leader="dot" w:pos="9062"/>
@@ -863,7 +789,7 @@
           <w:hyperlink w:anchor="_Toc470886954" w:history="1">
             <w:r>
               <w:rPr>
-                <w:rStyle w:val="Hiperveza"/>
+                <w:rStyle w:val="Hyperlink"/>
                 <w:noProof/>
               </w:rPr>
               <w:t>1.</w:t>
@@ -878,7 +804,7 @@
             </w:r>
             <w:r>
               <w:rPr>
-                <w:rStyle w:val="Hiperveza"/>
+                <w:rStyle w:val="Hyperlink"/>
                 <w:noProof/>
               </w:rPr>
               <w:t>Korištene tehnologije i alati</w:t>
@@ -935,7 +861,7 @@
         </w:p>
         <w:p>
           <w:pPr>
-            <w:pStyle w:val="Sadraj1"/>
+            <w:pStyle w:val="TOC1"/>
             <w:tabs>
               <w:tab w:val="left" w:pos="440"/>
               <w:tab w:val="right" w:leader="dot" w:pos="9062"/>
@@ -949,7 +875,7 @@
           <w:hyperlink w:anchor="_Toc470886955" w:history="1">
             <w:r>
               <w:rPr>
-                <w:rStyle w:val="Hiperveza"/>
+                <w:rStyle w:val="Hyperlink"/>
                 <w:noProof/>
               </w:rPr>
               <w:t>2.</w:t>
@@ -964,7 +890,7 @@
             </w:r>
             <w:r>
               <w:rPr>
-                <w:rStyle w:val="Hiperveza"/>
+                <w:rStyle w:val="Hyperlink"/>
                 <w:noProof/>
               </w:rPr>
               <w:t>Arhitektura aplikacije i sustava</w:t>
@@ -1021,7 +947,7 @@
         </w:p>
         <w:p>
           <w:pPr>
-            <w:pStyle w:val="Sadraj2"/>
+            <w:pStyle w:val="TOC2"/>
             <w:tabs>
               <w:tab w:val="left" w:pos="880"/>
               <w:tab w:val="right" w:leader="dot" w:pos="9062"/>
@@ -1034,7 +960,7 @@
           <w:hyperlink w:anchor="_Toc470886956" w:history="1">
             <w:r>
               <w:rPr>
-                <w:rStyle w:val="Hiperveza"/>
+                <w:rStyle w:val="Hyperlink"/>
                 <w:noProof/>
               </w:rPr>
               <w:t>2.1.</w:t>
@@ -1048,7 +974,7 @@
             </w:r>
             <w:r>
               <w:rPr>
-                <w:rStyle w:val="Hiperveza"/>
+                <w:rStyle w:val="Hyperlink"/>
                 <w:noProof/>
               </w:rPr>
               <w:t>Arhitektura aplikacije Indoor Tracking</w:t>
@@ -1105,7 +1031,7 @@
         </w:p>
         <w:p>
           <w:pPr>
-            <w:pStyle w:val="Sadraj2"/>
+            <w:pStyle w:val="TOC2"/>
             <w:tabs>
               <w:tab w:val="left" w:pos="880"/>
               <w:tab w:val="right" w:leader="dot" w:pos="9062"/>
@@ -1118,7 +1044,7 @@
           <w:hyperlink w:anchor="_Toc470886957" w:history="1">
             <w:r>
               <w:rPr>
-                <w:rStyle w:val="Hiperveza"/>
+                <w:rStyle w:val="Hyperlink"/>
                 <w:noProof/>
               </w:rPr>
               <w:t>2.2.</w:t>
@@ -1132,7 +1058,7 @@
             </w:r>
             <w:r>
               <w:rPr>
-                <w:rStyle w:val="Hiperveza"/>
+                <w:rStyle w:val="Hyperlink"/>
                 <w:noProof/>
               </w:rPr>
               <w:t>Arhitektura sustava</w:t>
@@ -1189,7 +1115,7 @@
         </w:p>
         <w:p>
           <w:pPr>
-            <w:pStyle w:val="Sadraj1"/>
+            <w:pStyle w:val="TOC1"/>
             <w:tabs>
               <w:tab w:val="left" w:pos="440"/>
               <w:tab w:val="right" w:leader="dot" w:pos="9062"/>
@@ -1203,7 +1129,7 @@
           <w:hyperlink w:anchor="_Toc470886958" w:history="1">
             <w:r>
               <w:rPr>
-                <w:rStyle w:val="Hiperveza"/>
+                <w:rStyle w:val="Hyperlink"/>
                 <w:noProof/>
               </w:rPr>
               <w:t>3.</w:t>
@@ -1218,7 +1144,7 @@
             </w:r>
             <w:r>
               <w:rPr>
-                <w:rStyle w:val="Hiperveza"/>
+                <w:rStyle w:val="Hyperlink"/>
                 <w:noProof/>
               </w:rPr>
               <w:t>Podatkovni model</w:t>
@@ -1275,7 +1201,7 @@
         </w:p>
         <w:p>
           <w:pPr>
-            <w:pStyle w:val="Sadraj1"/>
+            <w:pStyle w:val="TOC1"/>
             <w:tabs>
               <w:tab w:val="left" w:pos="440"/>
               <w:tab w:val="right" w:leader="dot" w:pos="9062"/>
@@ -1289,7 +1215,7 @@
           <w:hyperlink w:anchor="_Toc470886959" w:history="1">
             <w:r>
               <w:rPr>
-                <w:rStyle w:val="Hiperveza"/>
+                <w:rStyle w:val="Hyperlink"/>
                 <w:noProof/>
               </w:rPr>
               <w:t>4.</w:t>
@@ -1304,7 +1230,7 @@
             </w:r>
             <w:r>
               <w:rPr>
-                <w:rStyle w:val="Hiperveza"/>
+                <w:rStyle w:val="Hyperlink"/>
                 <w:noProof/>
               </w:rPr>
               <w:t>IndoorTracking WEB API</w:t>
@@ -1361,7 +1287,7 @@
         </w:p>
         <w:p>
           <w:pPr>
-            <w:pStyle w:val="Sadraj1"/>
+            <w:pStyle w:val="TOC1"/>
             <w:tabs>
               <w:tab w:val="left" w:pos="440"/>
               <w:tab w:val="right" w:leader="dot" w:pos="9062"/>
@@ -1375,7 +1301,7 @@
           <w:hyperlink w:anchor="_Toc470886960" w:history="1">
             <w:r>
               <w:rPr>
-                <w:rStyle w:val="Hiperveza"/>
+                <w:rStyle w:val="Hyperlink"/>
                 <w:noProof/>
               </w:rPr>
               <w:t>5.</w:t>
@@ -1390,7 +1316,7 @@
             </w:r>
             <w:r>
               <w:rPr>
-                <w:rStyle w:val="Hiperveza"/>
+                <w:rStyle w:val="Hyperlink"/>
                 <w:noProof/>
               </w:rPr>
               <w:t>Dijagram klasa</w:t>
@@ -1552,32 +1478,19 @@
         </w:numPr>
         <w:ind w:left="709"/>
       </w:pPr>
-      <w:proofErr w:type="spellStart"/>
-      <w:r>
-        <w:t>VivifyScrum</w:t>
-      </w:r>
-      <w:proofErr w:type="spellEnd"/>
-      <w:r>
-        <w:t xml:space="preserve"> (</w:t>
+      <w:r>
+        <w:t>VivifyScrum (</w:t>
       </w:r>
       <w:hyperlink r:id="rId9" w:history="1">
         <w:r>
           <w:rPr>
-            <w:rStyle w:val="Hiperveza"/>
+            <w:rStyle w:val="Hyperlink"/>
           </w:rPr>
           <w:t>https://www.vivifyscrum.com</w:t>
         </w:r>
       </w:hyperlink>
       <w:r>
-        <w:t xml:space="preserve">) – online alat za agilno upravljanje projektom i kolaboracijom koristeći </w:t>
-      </w:r>
-      <w:proofErr w:type="spellStart"/>
-      <w:r>
-        <w:t>Scrum</w:t>
-      </w:r>
-      <w:proofErr w:type="spellEnd"/>
-      <w:r>
-        <w:t xml:space="preserve"> metodu </w:t>
+        <w:t xml:space="preserve">) – online alat za agilno upravljanje projektom i kolaboracijom koristeći Scrum metodu </w:t>
       </w:r>
     </w:p>
     <w:p>
@@ -1589,32 +1502,19 @@
         </w:numPr>
         <w:ind w:left="709"/>
       </w:pPr>
-      <w:proofErr w:type="spellStart"/>
-      <w:r>
-        <w:t>GitHub</w:t>
-      </w:r>
-      <w:proofErr w:type="spellEnd"/>
-      <w:r>
-        <w:t xml:space="preserve"> (</w:t>
+      <w:r>
+        <w:t>GitHub (</w:t>
       </w:r>
       <w:hyperlink r:id="rId10" w:history="1">
         <w:r>
           <w:rPr>
-            <w:rStyle w:val="Hiperveza"/>
+            <w:rStyle w:val="Hyperlink"/>
           </w:rPr>
           <w:t>https://github.com/</w:t>
         </w:r>
       </w:hyperlink>
       <w:r>
-        <w:t xml:space="preserve">) – online sustav za </w:t>
-      </w:r>
-      <w:proofErr w:type="spellStart"/>
-      <w:r>
-        <w:t>verzioniranje</w:t>
-      </w:r>
-      <w:proofErr w:type="spellEnd"/>
-      <w:r>
-        <w:t xml:space="preserve"> programskog koda</w:t>
+        <w:t>) – online sustav za verzioniranje programskog koda</w:t>
       </w:r>
     </w:p>
     <w:p>
@@ -1626,21 +1526,8 @@
         </w:numPr>
         <w:ind w:left="709"/>
       </w:pPr>
-      <w:proofErr w:type="spellStart"/>
-      <w:r>
-        <w:t>SourceTree</w:t>
-      </w:r>
-      <w:proofErr w:type="spellEnd"/>
-      <w:r>
-        <w:t xml:space="preserve"> – alat za lakše upravljanje kodom u skladu s </w:t>
-      </w:r>
-      <w:proofErr w:type="spellStart"/>
-      <w:r>
-        <w:t>GitHub</w:t>
-      </w:r>
-      <w:proofErr w:type="spellEnd"/>
-      <w:r>
-        <w:t xml:space="preserve"> sustavom</w:t>
+      <w:r>
+        <w:t>SourceTree – alat za lakše upravljanje kodom u skladu s GitHub sustavom</w:t>
       </w:r>
     </w:p>
     <w:p>
@@ -1652,13 +1539,8 @@
         </w:numPr>
         <w:ind w:left="709"/>
       </w:pPr>
-      <w:proofErr w:type="spellStart"/>
-      <w:r>
-        <w:t>VisualParadigm</w:t>
-      </w:r>
-      <w:proofErr w:type="spellEnd"/>
-      <w:r>
-        <w:t xml:space="preserve"> – alat za izradu UML dijagrama</w:t>
+      <w:r>
+        <w:t>VisualParadigm – alat za izradu UML dijagrama</w:t>
       </w:r>
     </w:p>
     <w:p>
@@ -1670,13 +1552,8 @@
         </w:numPr>
         <w:ind w:left="709"/>
       </w:pPr>
-      <w:proofErr w:type="spellStart"/>
-      <w:r>
-        <w:t>VisualStudio</w:t>
-      </w:r>
-      <w:proofErr w:type="spellEnd"/>
-      <w:r>
-        <w:t xml:space="preserve"> – razvojno okruženje za .NET i C# aplikacije</w:t>
+      <w:r>
+        <w:t>VisualStudio – razvojno okruženje za .NET i C# aplikacije</w:t>
       </w:r>
     </w:p>
     <w:p>
@@ -1703,23 +1580,7 @@
         <w:ind w:firstLine="708"/>
       </w:pPr>
       <w:r>
-        <w:t xml:space="preserve">Svi korišteni alati su besplatni za preuzimanje i korištenje. </w:t>
-      </w:r>
-      <w:proofErr w:type="spellStart"/>
-      <w:r>
-        <w:t>VivifyScrum</w:t>
-      </w:r>
-      <w:proofErr w:type="spellEnd"/>
-      <w:r>
-        <w:t xml:space="preserve">, </w:t>
-      </w:r>
-      <w:proofErr w:type="spellStart"/>
-      <w:r>
-        <w:t>VisualStudio</w:t>
-      </w:r>
-      <w:proofErr w:type="spellEnd"/>
-      <w:r>
-        <w:t xml:space="preserve"> i MS SQL Management Studio dobiveni su besplatno putem studentske licence.</w:t>
+        <w:t>Svi korišteni alati su besplatni za preuzimanje i korištenje. VivifyScrum, VisualStudio i MS SQL Management Studio dobiveni su besplatno putem studentske licence.</w:t>
       </w:r>
     </w:p>
     <w:p>
@@ -1728,37 +1589,16 @@
         <w:ind w:firstLine="708"/>
       </w:pPr>
       <w:r>
-        <w:t xml:space="preserve">Projekt je </w:t>
-      </w:r>
-      <w:proofErr w:type="spellStart"/>
-      <w:r>
-        <w:t>impementiran</w:t>
-      </w:r>
-      <w:proofErr w:type="spellEnd"/>
-      <w:r>
-        <w:t xml:space="preserve"> za Android </w:t>
+        <w:t xml:space="preserve">Projekt je impementiran za Android </w:t>
       </w:r>
       <w:r>
         <w:t xml:space="preserve">4.4 </w:t>
       </w:r>
-      <w:proofErr w:type="spellStart"/>
-      <w:r>
-        <w:t>KitKat</w:t>
-      </w:r>
-      <w:proofErr w:type="spellEnd"/>
-      <w:r>
-        <w:t xml:space="preserve"> </w:t>
-      </w:r>
-      <w:r>
-        <w:t xml:space="preserve">(API </w:t>
-      </w:r>
-      <w:proofErr w:type="spellStart"/>
-      <w:r>
-        <w:t>level</w:t>
-      </w:r>
-      <w:proofErr w:type="spellEnd"/>
-      <w:r>
-        <w:t xml:space="preserve"> </w:t>
+      <w:r>
+        <w:t xml:space="preserve">KitKat </w:t>
+      </w:r>
+      <w:r>
+        <w:t xml:space="preserve">(API level </w:t>
       </w:r>
       <w:r>
         <w:t>19</w:t>
@@ -1805,22 +1645,9 @@
       </w:pPr>
       <w:bookmarkStart w:id="2" w:name="_Toc470886956"/>
       <w:r>
-        <w:t xml:space="preserve">Arhitektura aplikacije </w:t>
-      </w:r>
-      <w:proofErr w:type="spellStart"/>
-      <w:r>
-        <w:t>Indoor</w:t>
-      </w:r>
-      <w:proofErr w:type="spellEnd"/>
-      <w:r>
-        <w:t xml:space="preserve"> </w:t>
-      </w:r>
-      <w:proofErr w:type="spellStart"/>
-      <w:r>
-        <w:t>Tracking</w:t>
+        <w:t>Arhitektura aplikacije Indoor Tracking</w:t>
       </w:r>
       <w:bookmarkEnd w:id="2"/>
-      <w:proofErr w:type="spellEnd"/>
     </w:p>
     <w:p>
       <w:pPr>
@@ -1836,44 +1663,20 @@
       <w:r>
         <w:t xml:space="preserve"> modul, </w:t>
       </w:r>
-      <w:proofErr w:type="spellStart"/>
       <w:r>
         <w:t>DbAccess</w:t>
       </w:r>
-      <w:proofErr w:type="spellEnd"/>
       <w:r>
         <w:t xml:space="preserve"> modul, </w:t>
       </w:r>
       <w:r>
-        <w:t>BLE modul (</w:t>
-      </w:r>
-      <w:proofErr w:type="spellStart"/>
-      <w:r>
-        <w:t>eng</w:t>
-      </w:r>
-      <w:proofErr w:type="spellEnd"/>
-      <w:r>
-        <w:t xml:space="preserve">. </w:t>
+        <w:t xml:space="preserve">BLE modul (eng. </w:t>
       </w:r>
       <w:r>
         <w:rPr>
           <w:i/>
         </w:rPr>
-        <w:t xml:space="preserve">Bluetooth </w:t>
-      </w:r>
-      <w:proofErr w:type="spellStart"/>
-      <w:r>
-        <w:rPr>
-          <w:i/>
-        </w:rPr>
-        <w:t>Low</w:t>
-      </w:r>
-      <w:proofErr w:type="spellEnd"/>
-      <w:r>
-        <w:rPr>
-          <w:i/>
-        </w:rPr>
-        <w:t xml:space="preserve"> Energy</w:t>
+        <w:t>Bluetooth Low Energy</w:t>
       </w:r>
       <w:r>
         <w:t xml:space="preserve">) te Core modul. </w:t>
@@ -2073,7 +1876,7 @@
                         <w:txbxContent>
                           <w:p>
                             <w:pPr>
-                              <w:pStyle w:val="Opisslike"/>
+                              <w:pStyle w:val="Caption"/>
                               <w:jc w:val="center"/>
                               <w:rPr>
                                 <w:rFonts w:ascii="Times New Roman" w:hAnsi="Times New Roman" w:cs="Times New Roman"/>
@@ -2258,38 +2061,20 @@
         <w:t>App modul implementirat će korisničko sučelje te će služiti za prikaz podataka, koje dobiva od Core modula. Core modul implementira sva sučelja i klase potrebne za komuniciranje svih modula, tako da je on u vezi za svim modulima. BLE modul sadrži klase koje implementiraju algoritme za učitavanje ICD uređaja te algoritme za određivanje najbližeg ICD uređaja</w:t>
       </w:r>
       <w:r>
-        <w:t xml:space="preserve">, odnosno određivanje korisničke lokacije. </w:t>
-      </w:r>
-      <w:proofErr w:type="spellStart"/>
-      <w:r>
-        <w:t>DbAccess</w:t>
-      </w:r>
-      <w:proofErr w:type="spellEnd"/>
-      <w:r>
-        <w:t xml:space="preserve"> modul sadrži web </w:t>
+        <w:t xml:space="preserve">, odnosno određivanje korisničke lokacije. DbAccess modul sadrži web </w:t>
       </w:r>
       <w:r>
         <w:t>API</w:t>
       </w:r>
       <w:r>
-        <w:t xml:space="preserve"> za pristupanje serverskoj MS SQL bazi podataka, budući da baza nije javna te se nalazi iza sigurnosne stijene (</w:t>
-      </w:r>
-      <w:proofErr w:type="spellStart"/>
-      <w:r>
-        <w:t>eng</w:t>
-      </w:r>
-      <w:proofErr w:type="spellEnd"/>
-      <w:r>
-        <w:t xml:space="preserve">. </w:t>
-      </w:r>
-      <w:proofErr w:type="spellStart"/>
+        <w:t xml:space="preserve"> za pristupanje serverskoj MS SQL bazi podataka, budući da baza nije javna te se nalazi iza sigurnosne stijene (eng. </w:t>
+      </w:r>
       <w:r>
         <w:rPr>
           <w:i/>
         </w:rPr>
         <w:t>firewall</w:t>
       </w:r>
-      <w:proofErr w:type="spellEnd"/>
       <w:r>
         <w:t>) pa joj se ne može direktno pristupiti.</w:t>
       </w:r>
@@ -2377,7 +2162,7 @@
                         <w:txbxContent>
                           <w:p>
                             <w:pPr>
-                              <w:pStyle w:val="Opisslike"/>
+                              <w:pStyle w:val="Caption"/>
                               <w:jc w:val="center"/>
                               <w:rPr>
                                 <w:rFonts w:ascii="Times New Roman" w:hAnsi="Times New Roman" w:cs="Times New Roman"/>
@@ -2621,23 +2406,7 @@
         <w:ind w:firstLine="708"/>
       </w:pPr>
       <w:r>
-        <w:t xml:space="preserve">Aplikacija </w:t>
-      </w:r>
-      <w:proofErr w:type="spellStart"/>
-      <w:r>
-        <w:t>Indoor</w:t>
-      </w:r>
-      <w:proofErr w:type="spellEnd"/>
-      <w:r>
-        <w:t xml:space="preserve"> </w:t>
-      </w:r>
-      <w:proofErr w:type="spellStart"/>
-      <w:r>
-        <w:t>Tracking</w:t>
-      </w:r>
-      <w:proofErr w:type="spellEnd"/>
-      <w:r>
-        <w:t xml:space="preserve"> instalira se na Android pametni telefon svakog korisnika. Aplikacija zahtijeva korištenje Bluetooth i Wi-Fi tehnologija. Nakon pokretanja aplikacije, uređaj može putem Bluetooth-a učitavati obližnje ICD uređaje, koji su postavljeni po jedan u svakoj prostoriji zgrade. Nakon određivanja najbližeg ICD uređaja</w:t>
+        <w:t>Aplikacija Indoor Tracking instalira se na Android pametni telefon svakog korisnika. Aplikacija zahtijeva korištenje Bluetooth i Wi-Fi tehnologija. Nakon pokretanja aplikacije, uređaj može putem Bluetooth-a učitavati obližnje ICD uređaje, koji su postavljeni po jedan u svakoj prostoriji zgrade. Nakon određivanja najbližeg ICD uređaja</w:t>
       </w:r>
       <w:r>
         <w:t xml:space="preserve"> i dohvaćanja njegove MAC adrese</w:t>
@@ -2731,7 +2500,7 @@
                         <w:txbxContent>
                           <w:p>
                             <w:pPr>
-                              <w:pStyle w:val="Opisslike"/>
+                              <w:pStyle w:val="Caption"/>
                               <w:jc w:val="center"/>
                               <w:rPr>
                                 <w:rFonts w:ascii="Times New Roman" w:hAnsi="Times New Roman" w:cs="Times New Roman"/>
@@ -3011,69 +2780,57 @@
       <w:r>
         <w:t xml:space="preserve"> sadrži sve potrebne podatke o korisnicima aplikacije. Kao primarni ključ koristit će se atribut </w:t>
       </w:r>
-      <w:proofErr w:type="spellStart"/>
       <w:r>
         <w:rPr>
           <w:i/>
         </w:rPr>
         <w:t>kor_id</w:t>
       </w:r>
-      <w:proofErr w:type="spellEnd"/>
       <w:r>
         <w:t xml:space="preserve">, korisničko ime sprema se u atribut </w:t>
       </w:r>
-      <w:proofErr w:type="spellStart"/>
       <w:r>
         <w:rPr>
           <w:i/>
         </w:rPr>
         <w:t>kor_username</w:t>
       </w:r>
-      <w:proofErr w:type="spellEnd"/>
       <w:r>
         <w:t xml:space="preserve">, a ostali atributi služe za općeniti opis pojedinog korisnika. </w:t>
       </w:r>
-      <w:proofErr w:type="spellStart"/>
       <w:r>
         <w:rPr>
           <w:i/>
         </w:rPr>
         <w:t>Kor_ime</w:t>
       </w:r>
-      <w:proofErr w:type="spellEnd"/>
       <w:r>
         <w:t xml:space="preserve"> predstavlja ime i prezime korisnika, </w:t>
       </w:r>
-      <w:proofErr w:type="spellStart"/>
       <w:r>
         <w:rPr>
           <w:i/>
         </w:rPr>
         <w:t>kor_lozinka</w:t>
       </w:r>
-      <w:proofErr w:type="spellEnd"/>
       <w:r>
         <w:t xml:space="preserve"> njegovu lozinku, </w:t>
       </w:r>
-      <w:proofErr w:type="spellStart"/>
       <w:r>
         <w:rPr>
           <w:i/>
         </w:rPr>
         <w:t>kor_tip</w:t>
       </w:r>
-      <w:proofErr w:type="spellEnd"/>
       <w:r>
         <w:t xml:space="preserve"> predstavlja tip korisnika, </w:t>
       </w:r>
-      <w:proofErr w:type="spellStart"/>
       <w:r>
         <w:rPr>
           <w:i/>
         </w:rPr>
         <w:t>kor_lokacija</w:t>
       </w:r>
-      <w:proofErr w:type="spellEnd"/>
       <w:r>
         <w:t xml:space="preserve"> predstavlja korisnikovu primarnu lokaciju (njegovu radnu sobu). </w:t>
       </w:r>
@@ -3086,14 +2843,12 @@
       <w:r>
         <w:t xml:space="preserve">Tablica </w:t>
       </w:r>
-      <w:proofErr w:type="spellStart"/>
       <w:r>
         <w:rPr>
           <w:i/>
         </w:rPr>
         <w:t>tip_korisnika</w:t>
       </w:r>
-      <w:proofErr w:type="spellEnd"/>
       <w:r>
         <w:t xml:space="preserve"> sadrži kategorije korisnika, za potrebe kategoriziranja korisnika (obični korisnik, šef odjela, direktor i sl.).</w:t>
       </w:r>
@@ -3115,60 +2870,68 @@
       <w:r>
         <w:t xml:space="preserve"> sadrži podatke o lokacijama (prostorijama) u zgradi. Primarni ključ je </w:t>
       </w:r>
-      <w:proofErr w:type="spellStart"/>
       <w:r>
         <w:rPr>
           <w:i/>
         </w:rPr>
         <w:t>lok_id</w:t>
       </w:r>
-      <w:proofErr w:type="spellEnd"/>
       <w:r>
         <w:t xml:space="preserve">, a svaku lokaciju dodatno opisuju sljedeći atributi: </w:t>
       </w:r>
-      <w:proofErr w:type="spellStart"/>
       <w:r>
         <w:rPr>
           <w:i/>
         </w:rPr>
         <w:t>lok_naziv</w:t>
       </w:r>
-      <w:proofErr w:type="spellEnd"/>
       <w:r>
         <w:t xml:space="preserve"> predstavlja naziv prostorije, </w:t>
       </w:r>
-      <w:proofErr w:type="spellStart"/>
       <w:r>
         <w:rPr>
           <w:i/>
         </w:rPr>
         <w:t>lok_opis</w:t>
       </w:r>
-      <w:proofErr w:type="spellEnd"/>
       <w:r>
         <w:t xml:space="preserve"> predstavlja njezin opis, </w:t>
       </w:r>
-      <w:proofErr w:type="spellStart"/>
       <w:r>
         <w:rPr>
           <w:i/>
         </w:rPr>
         <w:t>lok_ble_mac</w:t>
       </w:r>
-      <w:proofErr w:type="spellEnd"/>
       <w:r>
         <w:t xml:space="preserve"> predstavlja MAC adresu BLE uređaja koji je postavljen u toj prostoriji (i prema kojemu se zapravo određuje položaj korisnika) i </w:t>
       </w:r>
-      <w:proofErr w:type="spellStart"/>
       <w:r>
         <w:rPr>
           <w:i/>
         </w:rPr>
         <w:t>lok_kategorija</w:t>
       </w:r>
-      <w:proofErr w:type="spellEnd"/>
       <w:r>
         <w:t xml:space="preserve"> predstavlja vanjski ključ na kategoriju lokacije.</w:t>
+      </w:r>
+    </w:p>
+    <w:p>
+      <w:pPr>
+        <w:pStyle w:val="Normalnitekst"/>
+        <w:ind w:firstLine="708"/>
+      </w:pPr>
+      <w:r>
+        <w:t xml:space="preserve">Tablica </w:t>
+      </w:r>
+      <w:r>
+        <w:rPr>
+          <w:i/>
+        </w:rPr>
+        <w:t>kategorija_prostorija</w:t>
+      </w:r>
+      <w:r>
+        <w:t xml:space="preserve"> sadrži nazive kategorija prema kojima su svrstane prostorije, radi lakše pretrage u aplikaciji.</w:t>
       </w:r>
     </w:p>
     <w:p>
@@ -3185,18 +2948,13 @@
         </w:sectPr>
       </w:pPr>
       <w:r>
-        <w:t xml:space="preserve">Tablica </w:t>
-      </w:r>
-      <w:proofErr w:type="spellStart"/>
-      <w:r>
-        <w:rPr>
-          <w:i/>
-        </w:rPr>
-        <w:t>kategorija_prostorija</w:t>
-      </w:r>
-      <w:proofErr w:type="spellEnd"/>
-      <w:r>
-        <w:t xml:space="preserve"> sadrži nazive kategorija prema kojima su svrstane prostorije, radi lakše pretrage u aplikaciji.</w:t>
+        <w:t xml:space="preserve">Navedeni podatkovni model impelementiran je </w:t>
+      </w:r>
+      <w:r>
+        <w:t xml:space="preserve">kao zasebna baza podataka </w:t>
+      </w:r>
+      <w:r>
+        <w:t xml:space="preserve">unutar MS SQL Servera tvrtke Mobilisis. Podacima se pristupa preko Web API servisa koji će biti opisan u sljedećem poglavlju. </w:t>
       </w:r>
     </w:p>
     <w:p>
@@ -3205,14 +2963,9 @@
         <w:outlineLvl w:val="0"/>
       </w:pPr>
       <w:bookmarkStart w:id="5" w:name="_Toc470886959"/>
-      <w:proofErr w:type="spellStart"/>
       <w:r>
         <w:lastRenderedPageBreak/>
-        <w:t>IndoorTracking</w:t>
-      </w:r>
-      <w:proofErr w:type="spellEnd"/>
-      <w:r>
-        <w:t xml:space="preserve"> WEB API</w:t>
+        <w:t>IndoorTracking WEB API</w:t>
       </w:r>
       <w:bookmarkEnd w:id="5"/>
     </w:p>
@@ -3227,69 +2980,22 @@
           <w:szCs w:val="24"/>
         </w:rPr>
       </w:pPr>
-      <w:proofErr w:type="spellStart"/>
-      <w:r>
-        <w:rPr>
-          <w:rFonts w:ascii="Times New Roman" w:hAnsi="Times New Roman" w:cs="Times New Roman"/>
-          <w:sz w:val="24"/>
-          <w:szCs w:val="24"/>
-        </w:rPr>
-        <w:t>IndoorTracking</w:t>
-      </w:r>
-      <w:proofErr w:type="spellEnd"/>
-      <w:r>
-        <w:rPr>
-          <w:rFonts w:ascii="Times New Roman" w:hAnsi="Times New Roman" w:cs="Times New Roman"/>
-          <w:sz w:val="24"/>
-          <w:szCs w:val="24"/>
-        </w:rPr>
-        <w:t xml:space="preserve"> Web API je </w:t>
-      </w:r>
-      <w:proofErr w:type="spellStart"/>
-      <w:r>
-        <w:rPr>
-          <w:rFonts w:ascii="Times New Roman" w:hAnsi="Times New Roman" w:cs="Times New Roman"/>
-          <w:sz w:val="24"/>
-          <w:szCs w:val="24"/>
-        </w:rPr>
-        <w:t>RESTful</w:t>
-      </w:r>
-      <w:proofErr w:type="spellEnd"/>
-      <w:r>
-        <w:rPr>
-          <w:rFonts w:ascii="Times New Roman" w:hAnsi="Times New Roman" w:cs="Times New Roman"/>
-          <w:sz w:val="24"/>
-          <w:szCs w:val="24"/>
-        </w:rPr>
-        <w:t xml:space="preserve"> online servis preko kojeg se dohvaćaju podaci iz baze koja se nalazi iza </w:t>
-      </w:r>
-      <w:r>
-        <w:rPr>
-          <w:rFonts w:ascii="Times New Roman" w:hAnsi="Times New Roman" w:cs="Times New Roman"/>
-          <w:sz w:val="24"/>
-          <w:szCs w:val="24"/>
-        </w:rPr>
-        <w:t>sigurnosne stijene (</w:t>
-      </w:r>
-      <w:proofErr w:type="spellStart"/>
-      <w:r>
-        <w:rPr>
-          <w:rFonts w:ascii="Times New Roman" w:hAnsi="Times New Roman" w:cs="Times New Roman"/>
-          <w:sz w:val="24"/>
-          <w:szCs w:val="24"/>
-        </w:rPr>
-        <w:t>eng</w:t>
-      </w:r>
-      <w:proofErr w:type="spellEnd"/>
-      <w:r>
-        <w:rPr>
-          <w:rFonts w:ascii="Times New Roman" w:hAnsi="Times New Roman" w:cs="Times New Roman"/>
-          <w:sz w:val="24"/>
-          <w:szCs w:val="24"/>
-        </w:rPr>
-        <w:t xml:space="preserve">. </w:t>
-      </w:r>
-      <w:proofErr w:type="spellStart"/>
+      <w:r>
+        <w:rPr>
+          <w:rFonts w:ascii="Times New Roman" w:hAnsi="Times New Roman" w:cs="Times New Roman"/>
+          <w:sz w:val="24"/>
+          <w:szCs w:val="24"/>
+        </w:rPr>
+        <w:t xml:space="preserve">IndoorTracking Web API je RESTful online servis preko kojeg se dohvaćaju podaci iz baze koja se nalazi iza </w:t>
+      </w:r>
+      <w:r>
+        <w:rPr>
+          <w:rFonts w:ascii="Times New Roman" w:hAnsi="Times New Roman" w:cs="Times New Roman"/>
+          <w:sz w:val="24"/>
+          <w:szCs w:val="24"/>
+        </w:rPr>
+        <w:t xml:space="preserve">sigurnosne stijene (eng. </w:t>
+      </w:r>
       <w:r>
         <w:rPr>
           <w:rFonts w:ascii="Times New Roman" w:hAnsi="Times New Roman" w:cs="Times New Roman"/>
@@ -3299,34 +3005,14 @@
         </w:rPr>
         <w:t>firewall</w:t>
       </w:r>
-      <w:proofErr w:type="spellEnd"/>
-      <w:r>
-        <w:rPr>
-          <w:rFonts w:ascii="Times New Roman" w:hAnsi="Times New Roman" w:cs="Times New Roman"/>
-          <w:sz w:val="24"/>
-          <w:szCs w:val="24"/>
-        </w:rPr>
-        <w:t>) te nema javni pristup. REST (</w:t>
-      </w:r>
-      <w:proofErr w:type="spellStart"/>
-      <w:r>
-        <w:rPr>
-          <w:rFonts w:ascii="Times New Roman" w:hAnsi="Times New Roman" w:cs="Times New Roman"/>
-          <w:sz w:val="24"/>
-          <w:szCs w:val="24"/>
-        </w:rPr>
-        <w:t>eng</w:t>
-      </w:r>
-      <w:proofErr w:type="spellEnd"/>
-      <w:r>
-        <w:rPr>
-          <w:rFonts w:ascii="Times New Roman" w:hAnsi="Times New Roman" w:cs="Times New Roman"/>
-          <w:sz w:val="24"/>
-          <w:szCs w:val="24"/>
-        </w:rPr>
-        <w:t xml:space="preserve">. </w:t>
-      </w:r>
-      <w:proofErr w:type="spellStart"/>
+      <w:r>
+        <w:rPr>
+          <w:rFonts w:ascii="Times New Roman" w:hAnsi="Times New Roman" w:cs="Times New Roman"/>
+          <w:sz w:val="24"/>
+          <w:szCs w:val="24"/>
+        </w:rPr>
+        <w:t xml:space="preserve">) te nema javni pristup. REST (eng. </w:t>
+      </w:r>
       <w:r>
         <w:rPr>
           <w:rFonts w:ascii="Times New Roman" w:hAnsi="Times New Roman" w:cs="Times New Roman"/>
@@ -3334,9 +3020,8 @@
           <w:sz w:val="24"/>
           <w:szCs w:val="24"/>
         </w:rPr>
-        <w:t>Representational</w:t>
-      </w:r>
-      <w:proofErr w:type="spellEnd"/>
+        <w:t>Representational State T</w:t>
+      </w:r>
       <w:r>
         <w:rPr>
           <w:rFonts w:ascii="Times New Roman" w:hAnsi="Times New Roman" w:cs="Times New Roman"/>
@@ -3344,15 +3029,6 @@
           <w:sz w:val="24"/>
           <w:szCs w:val="24"/>
         </w:rPr>
-        <w:t xml:space="preserve"> State T</w:t>
-      </w:r>
-      <w:r>
-        <w:rPr>
-          <w:rFonts w:ascii="Times New Roman" w:hAnsi="Times New Roman" w:cs="Times New Roman"/>
-          <w:i/>
-          <w:sz w:val="24"/>
-          <w:szCs w:val="24"/>
-        </w:rPr>
         <w:t>ransfer</w:t>
       </w:r>
       <w:r>
@@ -3361,87 +3037,15 @@
           <w:sz w:val="24"/>
           <w:szCs w:val="24"/>
         </w:rPr>
-        <w:t xml:space="preserve">) ili </w:t>
-      </w:r>
-      <w:proofErr w:type="spellStart"/>
-      <w:r>
-        <w:rPr>
-          <w:rFonts w:ascii="Times New Roman" w:hAnsi="Times New Roman" w:cs="Times New Roman"/>
-          <w:sz w:val="24"/>
-          <w:szCs w:val="24"/>
-        </w:rPr>
-        <w:t>RESTful</w:t>
-      </w:r>
-      <w:proofErr w:type="spellEnd"/>
-      <w:r>
-        <w:rPr>
-          <w:rFonts w:ascii="Times New Roman" w:hAnsi="Times New Roman" w:cs="Times New Roman"/>
-          <w:sz w:val="24"/>
-          <w:szCs w:val="24"/>
-        </w:rPr>
-        <w:t xml:space="preserve"> web servisi su jedan od načina za pružanje </w:t>
-      </w:r>
-      <w:proofErr w:type="spellStart"/>
-      <w:r>
-        <w:rPr>
-          <w:rFonts w:ascii="Times New Roman" w:hAnsi="Times New Roman" w:cs="Times New Roman"/>
-          <w:sz w:val="24"/>
-          <w:szCs w:val="24"/>
-        </w:rPr>
-        <w:t>interoperabilnosti</w:t>
-      </w:r>
-      <w:proofErr w:type="spellEnd"/>
-      <w:r>
-        <w:rPr>
-          <w:rFonts w:ascii="Times New Roman" w:hAnsi="Times New Roman" w:cs="Times New Roman"/>
-          <w:sz w:val="24"/>
-          <w:szCs w:val="24"/>
-        </w:rPr>
-        <w:t xml:space="preserve"> računalnih sustava. Ovaj servis omogućuje dohvaćanje i manipulaciju podacima preko </w:t>
-      </w:r>
-      <w:proofErr w:type="spellStart"/>
-      <w:r>
-        <w:rPr>
-          <w:rFonts w:ascii="Times New Roman" w:hAnsi="Times New Roman" w:cs="Times New Roman"/>
-          <w:sz w:val="24"/>
-          <w:szCs w:val="24"/>
-        </w:rPr>
-        <w:t>predefiniranih</w:t>
-      </w:r>
-      <w:proofErr w:type="spellEnd"/>
-      <w:r>
-        <w:rPr>
-          <w:rFonts w:ascii="Times New Roman" w:hAnsi="Times New Roman" w:cs="Times New Roman"/>
-          <w:sz w:val="24"/>
-          <w:szCs w:val="24"/>
-        </w:rPr>
-        <w:t xml:space="preserve"> setova operacija. Ovom servisu se pristupa preko URI adrese http://development.mobilisis.hr/IndoorTracking/api te </w:t>
-      </w:r>
-      <w:r>
-        <w:rPr>
-          <w:rFonts w:ascii="Times New Roman" w:hAnsi="Times New Roman" w:cs="Times New Roman"/>
-          <w:sz w:val="24"/>
-          <w:szCs w:val="24"/>
-        </w:rPr>
-        <w:t xml:space="preserve">ovisno o poslanim </w:t>
-      </w:r>
-      <w:proofErr w:type="spellStart"/>
-      <w:r>
-        <w:rPr>
-          <w:rFonts w:ascii="Times New Roman" w:hAnsi="Times New Roman" w:cs="Times New Roman"/>
-          <w:sz w:val="24"/>
-          <w:szCs w:val="24"/>
-        </w:rPr>
-        <w:t>paramtrima</w:t>
-      </w:r>
-      <w:proofErr w:type="spellEnd"/>
-      <w:r>
-        <w:rPr>
-          <w:rFonts w:ascii="Times New Roman" w:hAnsi="Times New Roman" w:cs="Times New Roman"/>
-          <w:sz w:val="24"/>
-          <w:szCs w:val="24"/>
-        </w:rPr>
-        <w:t xml:space="preserve"> se vrać</w:t>
+        <w:t xml:space="preserve">) ili RESTful web servisi su jedan od načina za pružanje interoperabilnosti računalnih sustava. Ovaj servis omogućuje dohvaćanje i manipulaciju podacima preko predefiniranih setova operacija. Ovom servisu se pristupa preko URI adrese http://development.mobilisis.hr/IndoorTracking/api te </w:t>
+      </w:r>
+      <w:r>
+        <w:rPr>
+          <w:rFonts w:ascii="Times New Roman" w:hAnsi="Times New Roman" w:cs="Times New Roman"/>
+          <w:sz w:val="24"/>
+          <w:szCs w:val="24"/>
+        </w:rPr>
+        <w:t>ovisno o poslanim paramtrima se vrać</w:t>
       </w:r>
       <w:r>
         <w:rPr>
@@ -3497,25 +3101,7 @@
           <w:sz w:val="24"/>
           <w:szCs w:val="24"/>
         </w:rPr>
-        <w:t xml:space="preserve"> kreiraju se klase kontrolori koje služe za upravljanje zahtjevima i klase modeli koje </w:t>
-      </w:r>
-      <w:proofErr w:type="spellStart"/>
-      <w:r>
-        <w:rPr>
-          <w:rFonts w:ascii="Times New Roman" w:hAnsi="Times New Roman" w:cs="Times New Roman"/>
-          <w:sz w:val="24"/>
-          <w:szCs w:val="24"/>
-        </w:rPr>
-        <w:t>predstvljaju</w:t>
-      </w:r>
-      <w:proofErr w:type="spellEnd"/>
-      <w:r>
-        <w:rPr>
-          <w:rFonts w:ascii="Times New Roman" w:hAnsi="Times New Roman" w:cs="Times New Roman"/>
-          <w:sz w:val="24"/>
-          <w:szCs w:val="24"/>
-        </w:rPr>
-        <w:t xml:space="preserve"> oblik odgovora koji se vraća na zahtjev. Unu</w:t>
+        <w:t xml:space="preserve"> kreiraju se klase kontrolori koje služe za upravljanje zahtjevima i klase modeli koje predstvljaju oblik odgovora koji se vraća na zahtjev. Unu</w:t>
       </w:r>
       <w:r>
         <w:rPr>
@@ -3531,25 +3117,7 @@
           <w:sz w:val="24"/>
           <w:szCs w:val="24"/>
         </w:rPr>
-        <w:t xml:space="preserve"> klasa </w:t>
-      </w:r>
-      <w:proofErr w:type="spellStart"/>
-      <w:r>
-        <w:rPr>
-          <w:rFonts w:ascii="Times New Roman" w:hAnsi="Times New Roman" w:cs="Times New Roman"/>
-          <w:sz w:val="24"/>
-          <w:szCs w:val="24"/>
-        </w:rPr>
-        <w:t>kontrolera</w:t>
-      </w:r>
-      <w:proofErr w:type="spellEnd"/>
-      <w:r>
-        <w:rPr>
-          <w:rFonts w:ascii="Times New Roman" w:hAnsi="Times New Roman" w:cs="Times New Roman"/>
-          <w:sz w:val="24"/>
-          <w:szCs w:val="24"/>
-        </w:rPr>
-        <w:t xml:space="preserve"> je implementi</w:t>
+        <w:t xml:space="preserve"> klasa kontrolera je implementi</w:t>
       </w:r>
       <w:r>
         <w:rPr>
@@ -3581,69 +3149,15 @@
           <w:sz w:val="24"/>
           <w:szCs w:val="24"/>
         </w:rPr>
-        <w:t xml:space="preserve"> podatke o lokaciji  moramo preko POST zahtjeva na http//development.mobilisis.hr/</w:t>
-      </w:r>
-      <w:proofErr w:type="spellStart"/>
-      <w:r>
-        <w:rPr>
-          <w:rFonts w:ascii="Times New Roman" w:hAnsi="Times New Roman" w:cs="Times New Roman"/>
-          <w:sz w:val="24"/>
-          <w:szCs w:val="24"/>
-        </w:rPr>
-        <w:t>IndoorTrac</w:t>
-      </w:r>
-      <w:r>
-        <w:rPr>
-          <w:rFonts w:ascii="Times New Roman" w:hAnsi="Times New Roman" w:cs="Times New Roman"/>
-          <w:sz w:val="24"/>
-          <w:szCs w:val="24"/>
-        </w:rPr>
-        <w:t>king</w:t>
-      </w:r>
-      <w:proofErr w:type="spellEnd"/>
-      <w:r>
-        <w:rPr>
-          <w:rFonts w:ascii="Times New Roman" w:hAnsi="Times New Roman" w:cs="Times New Roman"/>
-          <w:sz w:val="24"/>
-          <w:szCs w:val="24"/>
-        </w:rPr>
-        <w:t>/</w:t>
-      </w:r>
-      <w:proofErr w:type="spellStart"/>
-      <w:r>
-        <w:rPr>
-          <w:rFonts w:ascii="Times New Roman" w:hAnsi="Times New Roman" w:cs="Times New Roman"/>
-          <w:sz w:val="24"/>
-          <w:szCs w:val="24"/>
-        </w:rPr>
-        <w:t>api</w:t>
-      </w:r>
-      <w:proofErr w:type="spellEnd"/>
-      <w:r>
-        <w:rPr>
-          <w:rFonts w:ascii="Times New Roman" w:hAnsi="Times New Roman" w:cs="Times New Roman"/>
-          <w:sz w:val="24"/>
-          <w:szCs w:val="24"/>
-        </w:rPr>
-        <w:t>/</w:t>
-      </w:r>
-      <w:proofErr w:type="spellStart"/>
-      <w:r>
-        <w:rPr>
-          <w:rFonts w:ascii="Times New Roman" w:hAnsi="Times New Roman" w:cs="Times New Roman"/>
-          <w:sz w:val="24"/>
-          <w:szCs w:val="24"/>
-        </w:rPr>
-        <w:t>location</w:t>
-      </w:r>
-      <w:proofErr w:type="spellEnd"/>
-      <w:r>
-        <w:rPr>
-          <w:rFonts w:ascii="Times New Roman" w:hAnsi="Times New Roman" w:cs="Times New Roman"/>
-          <w:sz w:val="24"/>
-          <w:szCs w:val="24"/>
-        </w:rPr>
-        <w:t xml:space="preserve"> poslati u JSON</w:t>
+        <w:t xml:space="preserve"> podatke o lokaciji  moramo preko POST zahtjeva na http//development.mobilisis.hr/IndoorTrac</w:t>
+      </w:r>
+      <w:r>
+        <w:rPr>
+          <w:rFonts w:ascii="Times New Roman" w:hAnsi="Times New Roman" w:cs="Times New Roman"/>
+          <w:sz w:val="24"/>
+          <w:szCs w:val="24"/>
+        </w:rPr>
+        <w:t>king/api/location poslati u JSON</w:t>
       </w:r>
       <w:r>
         <w:rPr>
@@ -3667,25 +3181,7 @@
           <w:sz w:val="24"/>
           <w:szCs w:val="24"/>
         </w:rPr>
-        <w:t xml:space="preserve"> adresu najbližeg uređaja </w:t>
-      </w:r>
-      <w:proofErr w:type="spellStart"/>
-      <w:r>
-        <w:rPr>
-          <w:rFonts w:ascii="Times New Roman" w:hAnsi="Times New Roman" w:cs="Times New Roman"/>
-          <w:sz w:val="24"/>
-          <w:szCs w:val="24"/>
-        </w:rPr>
-        <w:t>npr</w:t>
-      </w:r>
-      <w:proofErr w:type="spellEnd"/>
-      <w:r>
-        <w:rPr>
-          <w:rFonts w:ascii="Times New Roman" w:hAnsi="Times New Roman" w:cs="Times New Roman"/>
-          <w:sz w:val="24"/>
-          <w:szCs w:val="24"/>
-        </w:rPr>
-        <w:t>:{ 'mac':'A0:E6:</w:t>
+        <w:t xml:space="preserve"> adresu najbližeg uređaja npr:{ 'mac':'A0:E6:</w:t>
       </w:r>
       <w:r>
         <w:rPr>
@@ -3757,25 +3253,7 @@
           <w:sz w:val="24"/>
           <w:szCs w:val="24"/>
         </w:rPr>
-        <w:t xml:space="preserve">u klasi </w:t>
-      </w:r>
-      <w:proofErr w:type="spellStart"/>
-      <w:r>
-        <w:rPr>
-          <w:rFonts w:ascii="Times New Roman" w:hAnsi="Times New Roman" w:cs="Times New Roman"/>
-          <w:sz w:val="24"/>
-          <w:szCs w:val="24"/>
-        </w:rPr>
-        <w:t>Location</w:t>
-      </w:r>
-      <w:proofErr w:type="spellEnd"/>
-      <w:r>
-        <w:rPr>
-          <w:rFonts w:ascii="Times New Roman" w:hAnsi="Times New Roman" w:cs="Times New Roman"/>
-          <w:sz w:val="24"/>
-          <w:szCs w:val="24"/>
-        </w:rPr>
-        <w:t xml:space="preserve"> unutar servisa.</w:t>
+        <w:t>u klasi Location unutar servisa.</w:t>
       </w:r>
       <w:r>
         <w:rPr>
@@ -3869,25 +3347,7 @@
           <w:sz w:val="24"/>
           <w:szCs w:val="24"/>
         </w:rPr>
-        <w:t xml:space="preserve">      "</w:t>
-      </w:r>
-      <w:proofErr w:type="spellStart"/>
-      <w:r>
-        <w:rPr>
-          <w:rFonts w:ascii="Times New Roman" w:hAnsi="Times New Roman" w:cs="Times New Roman"/>
-          <w:sz w:val="24"/>
-          <w:szCs w:val="24"/>
-        </w:rPr>
-        <w:t>Id</w:t>
-      </w:r>
-      <w:proofErr w:type="spellEnd"/>
-      <w:r>
-        <w:rPr>
-          <w:rFonts w:ascii="Times New Roman" w:hAnsi="Times New Roman" w:cs="Times New Roman"/>
-          <w:sz w:val="24"/>
-          <w:szCs w:val="24"/>
-        </w:rPr>
-        <w:t>": 1,</w:t>
+        <w:t xml:space="preserve">      "Id": 1,</w:t>
       </w:r>
     </w:p>
     <w:p>
@@ -3906,25 +3366,7 @@
           <w:sz w:val="24"/>
           <w:szCs w:val="24"/>
         </w:rPr>
-        <w:t xml:space="preserve">      "</w:t>
-      </w:r>
-      <w:proofErr w:type="spellStart"/>
-      <w:r>
-        <w:rPr>
-          <w:rFonts w:ascii="Times New Roman" w:hAnsi="Times New Roman" w:cs="Times New Roman"/>
-          <w:sz w:val="24"/>
-          <w:szCs w:val="24"/>
-        </w:rPr>
-        <w:t>name</w:t>
-      </w:r>
-      <w:proofErr w:type="spellEnd"/>
-      <w:r>
-        <w:rPr>
-          <w:rFonts w:ascii="Times New Roman" w:hAnsi="Times New Roman" w:cs="Times New Roman"/>
-          <w:sz w:val="24"/>
-          <w:szCs w:val="24"/>
-        </w:rPr>
-        <w:t>": "soba1 T1",</w:t>
+        <w:t xml:space="preserve">      "name": "soba1 T1",</w:t>
       </w:r>
     </w:p>
     <w:p>
@@ -3943,25 +3385,7 @@
           <w:sz w:val="24"/>
           <w:szCs w:val="24"/>
         </w:rPr>
-        <w:t xml:space="preserve">      "</w:t>
-      </w:r>
-      <w:proofErr w:type="spellStart"/>
-      <w:r>
-        <w:rPr>
-          <w:rFonts w:ascii="Times New Roman" w:hAnsi="Times New Roman" w:cs="Times New Roman"/>
-          <w:sz w:val="24"/>
-          <w:szCs w:val="24"/>
-        </w:rPr>
-        <w:t>macAddress</w:t>
-      </w:r>
-      <w:proofErr w:type="spellEnd"/>
-      <w:r>
-        <w:rPr>
-          <w:rFonts w:ascii="Times New Roman" w:hAnsi="Times New Roman" w:cs="Times New Roman"/>
-          <w:sz w:val="24"/>
-          <w:szCs w:val="24"/>
-        </w:rPr>
-        <w:t>": "A0:E6:F8:4F:AF:BC",</w:t>
+        <w:t xml:space="preserve">      "macAddress": "A0:E6:F8:4F:AF:BC",</w:t>
       </w:r>
     </w:p>
     <w:p>
@@ -3980,25 +3404,7 @@
           <w:sz w:val="24"/>
           <w:szCs w:val="24"/>
         </w:rPr>
-        <w:t xml:space="preserve">      "</w:t>
-      </w:r>
-      <w:proofErr w:type="spellStart"/>
-      <w:r>
-        <w:rPr>
-          <w:rFonts w:ascii="Times New Roman" w:hAnsi="Times New Roman" w:cs="Times New Roman"/>
-          <w:sz w:val="24"/>
-          <w:szCs w:val="24"/>
-        </w:rPr>
-        <w:t>description</w:t>
-      </w:r>
-      <w:proofErr w:type="spellEnd"/>
-      <w:r>
-        <w:rPr>
-          <w:rFonts w:ascii="Times New Roman" w:hAnsi="Times New Roman" w:cs="Times New Roman"/>
-          <w:sz w:val="24"/>
-          <w:szCs w:val="24"/>
-        </w:rPr>
-        <w:t>": "T1 ICD"</w:t>
+        <w:t xml:space="preserve">      "description": "T1 ICD"</w:t>
       </w:r>
     </w:p>
     <w:p>
@@ -4053,16 +3459,16 @@
           <w:lang w:eastAsia="hr-HR"/>
         </w:rPr>
         <w:drawing>
-          <wp:anchor distT="0" distB="0" distL="114300" distR="114300" simplePos="0" relativeHeight="251664384" behindDoc="0" locked="0" layoutInCell="1" allowOverlap="1" wp14:anchorId="0BFC5440" wp14:editId="6A38D28B">
+          <wp:anchor distT="0" distB="0" distL="114300" distR="114300" simplePos="0" relativeHeight="251664384" behindDoc="0" locked="0" layoutInCell="1" allowOverlap="1" wp14:anchorId="60F1E0AC" wp14:editId="3A451408">
             <wp:simplePos x="0" y="0"/>
             <wp:positionH relativeFrom="margin">
-              <wp:align>right</wp:align>
+              <wp:posOffset>2540</wp:posOffset>
             </wp:positionH>
             <wp:positionV relativeFrom="paragraph">
-              <wp:posOffset>370205</wp:posOffset>
+              <wp:posOffset>326390</wp:posOffset>
             </wp:positionV>
-            <wp:extent cx="5760720" cy="5956300"/>
-            <wp:effectExtent l="0" t="0" r="0" b="6350"/>
+            <wp:extent cx="5760720" cy="4376420"/>
+            <wp:effectExtent l="0" t="0" r="0" b="5080"/>
             <wp:wrapSquare wrapText="bothSides"/>
             <wp:docPr id="5" name="Picture 5"/>
             <wp:cNvGraphicFramePr>
@@ -4090,7 +3496,7 @@
                   <pic:spPr>
                     <a:xfrm>
                       <a:off x="0" y="0"/>
-                      <a:ext cx="5760720" cy="5956300"/>
+                      <a:ext cx="5760720" cy="4376420"/>
                     </a:xfrm>
                     <a:prstGeom prst="rect">
                       <a:avLst/>
@@ -4112,23 +3518,7 @@
         <w:t>4</w:t>
       </w:r>
       <w:r>
-        <w:t xml:space="preserve">. prikazan je dijagram klasa za aplikaciju </w:t>
-      </w:r>
-      <w:proofErr w:type="spellStart"/>
-      <w:r>
-        <w:t>Indoor</w:t>
-      </w:r>
-      <w:proofErr w:type="spellEnd"/>
-      <w:r>
-        <w:t xml:space="preserve"> </w:t>
-      </w:r>
-      <w:proofErr w:type="spellStart"/>
-      <w:r>
-        <w:t>Tracking</w:t>
-      </w:r>
-      <w:proofErr w:type="spellEnd"/>
-      <w:r>
-        <w:t>.</w:t>
+        <w:t>. prikazan je dijagram klasa za aplikaciju Indoor Tracking.</w:t>
       </w:r>
     </w:p>
     <w:p>
@@ -4143,13 +3533,13 @@
         <mc:AlternateContent>
           <mc:Choice Requires="wps">
             <w:drawing>
-              <wp:anchor distT="0" distB="0" distL="114300" distR="114300" simplePos="0" relativeHeight="251666432" behindDoc="0" locked="0" layoutInCell="1" allowOverlap="1" wp14:anchorId="4CD2F359" wp14:editId="53CE7F90">
+              <wp:anchor distT="0" distB="0" distL="114300" distR="114300" simplePos="0" relativeHeight="251666432" behindDoc="0" locked="0" layoutInCell="1" allowOverlap="1" wp14:anchorId="27F2F264" wp14:editId="2E49A8B7">
                 <wp:simplePos x="0" y="0"/>
                 <wp:positionH relativeFrom="margin">
                   <wp:align>right</wp:align>
                 </wp:positionH>
                 <wp:positionV relativeFrom="paragraph">
-                  <wp:posOffset>6266815</wp:posOffset>
+                  <wp:posOffset>4662302</wp:posOffset>
                 </wp:positionV>
                 <wp:extent cx="5760720" cy="635"/>
                 <wp:effectExtent l="0" t="0" r="0" b="0"/>
@@ -4180,7 +3570,7 @@
                         <w:txbxContent>
                           <w:p>
                             <w:pPr>
-                              <w:pStyle w:val="Opisslike"/>
+                              <w:pStyle w:val="Caption"/>
                               <w:jc w:val="center"/>
                               <w:rPr>
                                 <w:rFonts w:ascii="Times New Roman" w:hAnsi="Times New Roman" w:cs="Times New Roman"/>
@@ -4272,7 +3662,11 @@
           </mc:Choice>
           <mc:Fallback>
             <w:pict>
-              <v:shape w14:anchorId="4CD2F359" id="Text Box 6" o:spid="_x0000_s1029" type="#_x0000_t202" style="position:absolute;left:0;text-align:left;margin-left:402.4pt;margin-top:493.45pt;width:453.6pt;height:.05pt;z-index:251666432;visibility:visible;mso-wrap-style:square;mso-wrap-distance-left:9pt;mso-wrap-distance-top:0;mso-wrap-distance-right:9pt;mso-wrap-distance-bottom:0;mso-position-horizontal:right;mso-position-horizontal-relative:margin;mso-position-vertical:absolute;mso-position-vertical-relative:text;v-text-anchor:top" o:gfxdata="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" stroked="f">
+              <v:shapetype w14:anchorId="27F2F264" id="_x0000_t202" coordsize="21600,21600" o:spt="202" path="m,l,21600r21600,l21600,xe">
+                <v:stroke joinstyle="miter"/>
+                <v:path gradientshapeok="t" o:connecttype="rect"/>
+              </v:shapetype>
+              <v:shape id="Text Box 6" o:spid="_x0000_s1029" type="#_x0000_t202" style="position:absolute;left:0;text-align:left;margin-left:402.4pt;margin-top:367.1pt;width:453.6pt;height:.05pt;z-index:251666432;visibility:visible;mso-wrap-style:square;mso-wrap-distance-left:9pt;mso-wrap-distance-top:0;mso-wrap-distance-right:9pt;mso-wrap-distance-bottom:0;mso-position-horizontal:right;mso-position-horizontal-relative:margin;mso-position-vertical:absolute;mso-position-vertical-relative:text;v-text-anchor:top" o:gfxdata="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" stroked="f">
                 <v:textbox style="mso-fit-shape-to-text:t" inset="0,0,0,0">
                   <w:txbxContent>
                     <w:p>
@@ -4368,31 +3762,7 @@
         <w:ind w:firstLine="708"/>
       </w:pPr>
       <w:r>
-        <w:t>Na dijagramu su navedene klase koje su trenutno implementirane u projektu, a navedene su i neke općenite Android klase i sučelja koja se koriste (</w:t>
-      </w:r>
-      <w:proofErr w:type="spellStart"/>
-      <w:r>
-        <w:t>AppCompatActivity</w:t>
-      </w:r>
-      <w:proofErr w:type="spellEnd"/>
-      <w:r>
-        <w:t xml:space="preserve">, Service, </w:t>
-      </w:r>
-      <w:proofErr w:type="spellStart"/>
-      <w:r>
-        <w:t>BluetoothAdapter</w:t>
-      </w:r>
-      <w:proofErr w:type="spellEnd"/>
-      <w:r>
-        <w:t xml:space="preserve">, </w:t>
-      </w:r>
-      <w:proofErr w:type="spellStart"/>
-      <w:r>
-        <w:t>BluetoothDevice</w:t>
-      </w:r>
-      <w:proofErr w:type="spellEnd"/>
-      <w:r>
-        <w:t xml:space="preserve"> i sl.) te njihovi atributi i metode nisu navedene.</w:t>
+        <w:t>Na dijagramu su navedene klase koje su trenutno implementirane u projektu, a navedene su i neke općenite Android klase i sučelja koja se koriste (AppCompatActivity, Service, BluetoothAdapter, BluetoothDevice i sl.) te njihovi atributi i metode nisu navedene.</w:t>
       </w:r>
     </w:p>
     <w:p>
@@ -4401,15 +3771,7 @@
         <w:ind w:firstLine="708"/>
       </w:pPr>
       <w:r>
-        <w:t xml:space="preserve">Klasa </w:t>
-      </w:r>
-      <w:proofErr w:type="spellStart"/>
-      <w:r>
-        <w:t>MainActivity</w:t>
-      </w:r>
-      <w:proofErr w:type="spellEnd"/>
-      <w:r>
-        <w:t xml:space="preserve"> prikazuje početni zaslon aplikacije (u budućnosti Trenutnu lokaciju), te su u njoj implementirane metode za upravljanje glavnim izbornikom aplikacije. </w:t>
+        <w:t xml:space="preserve">Klasa MainActivity prikazuje početni zaslon aplikacije (u budućnosti Trenutnu lokaciju), te su u njoj implementirane metode za upravljanje glavnim izbornikom aplikacije. </w:t>
       </w:r>
     </w:p>
     <w:p>
@@ -4418,32 +3780,7 @@
         <w:ind w:firstLine="708"/>
       </w:pPr>
       <w:r>
-        <w:lastRenderedPageBreak/>
-        <w:t xml:space="preserve">Klasa Login prikazuje zaslon za prijavu (prije zaslona </w:t>
-      </w:r>
-      <w:proofErr w:type="spellStart"/>
-      <w:r>
-        <w:t>MainActivity</w:t>
-      </w:r>
-      <w:proofErr w:type="spellEnd"/>
-      <w:r>
-        <w:t xml:space="preserve"> klase) i zadužena je za prijavu korisnika i kreiranje njegove sesije nakon uspješne prijave. Zato ona koristi klasu </w:t>
-      </w:r>
-      <w:proofErr w:type="spellStart"/>
-      <w:r>
-        <w:t>RetrofitConnection</w:t>
-      </w:r>
-      <w:proofErr w:type="spellEnd"/>
-      <w:r>
-        <w:t xml:space="preserve"> koja se spaja na </w:t>
-      </w:r>
-      <w:proofErr w:type="spellStart"/>
-      <w:r>
-        <w:t>IndoorTracking</w:t>
-      </w:r>
-      <w:proofErr w:type="spellEnd"/>
-      <w:r>
-        <w:t xml:space="preserve"> Web API servis i provjerava podatke za prijavu, odnosno vraća </w:t>
+        <w:t xml:space="preserve">Klasa Login prikazuje zaslon za prijavu (prije zaslona MainActivity klase) i zadužena je za prijavu korisnika i kreiranje njegove sesije nakon uspješne prijave. Zato ona koristi klasu RetrofitConnection koja se spaja na IndoorTracking Web API servis i provjerava podatke za prijavu, odnosno vraća </w:t>
       </w:r>
       <w:r>
         <w:t xml:space="preserve">sve ostale podatke o korisniku koje nam trebaju. </w:t>
@@ -4458,23 +3795,11 @@
         <w:ind w:firstLine="708"/>
       </w:pPr>
       <w:r>
-        <w:t xml:space="preserve">Klasa </w:t>
-      </w:r>
-      <w:proofErr w:type="spellStart"/>
-      <w:r>
-        <w:t>SessionManager</w:t>
-      </w:r>
-      <w:proofErr w:type="spellEnd"/>
-      <w:r>
-        <w:t xml:space="preserve"> zadužena je za pohranjivanje korisničke sesije, jer izlazak iz aplikacije ne znači odjavu korisnika. Prijavljeni korisnik se sprema u sesiju, i prilikom ponovnog pokretanja aplikacije ne traži se prijava, već se odmah otvara zaslon </w:t>
-      </w:r>
-      <w:proofErr w:type="spellStart"/>
-      <w:r>
-        <w:t>MainActivity</w:t>
-      </w:r>
-      <w:proofErr w:type="spellEnd"/>
-      <w:r>
-        <w:t>. Ipak, kada se klikne na gumb „Odjava“, korisnik se odjavljuje, sesija se briše i prilikom ponovnog pokretanja aplikacije traži se korisnička prijava.</w:t>
+        <w:t xml:space="preserve">Klasa SessionManager zadužena je za pohranjivanje korisničke sesije, jer izlazak iz aplikacije ne znači odjavu korisnika. Prijavljeni korisnik se sprema u sesiju, i prilikom ponovnog pokretanja aplikacije ne traži se prijava, već se odmah otvara zaslon MainActivity. </w:t>
+      </w:r>
+      <w:r>
+        <w:lastRenderedPageBreak/>
+        <w:t>Ipak, kada se klikne na gumb „Odjava“, korisnik se odjavljuje, sesija se briše i prilikom ponovnog pokretanja aplikacije traži se korisnička prijava.</w:t>
       </w:r>
     </w:p>
     <w:p>
@@ -4483,15 +3808,7 @@
         <w:ind w:firstLine="708"/>
       </w:pPr>
       <w:r>
-        <w:t xml:space="preserve">Klasa </w:t>
-      </w:r>
-      <w:proofErr w:type="spellStart"/>
-      <w:r>
-        <w:t>BluetothMonitoringService</w:t>
-      </w:r>
-      <w:proofErr w:type="spellEnd"/>
-      <w:r>
-        <w:t xml:space="preserve"> provjerava da</w:t>
+        <w:t>Klasa BluetothMonitoringService provjerava da</w:t>
       </w:r>
       <w:r>
         <w:t xml:space="preserve"> </w:t>
@@ -4499,62 +3816,20 @@
       <w:r>
         <w:t xml:space="preserve">li je došlo do kakvih promjena vezanih uz sam </w:t>
       </w:r>
-      <w:proofErr w:type="spellStart"/>
       <w:r>
         <w:t>bluetooth</w:t>
       </w:r>
-      <w:proofErr w:type="spellEnd"/>
       <w:r>
         <w:t xml:space="preserve"> na uređaju, te bilježi te promjene. </w:t>
       </w:r>
       <w:r>
-        <w:t xml:space="preserve">Unutar klase </w:t>
-      </w:r>
-      <w:proofErr w:type="spellStart"/>
-      <w:r>
-        <w:t>Sensor</w:t>
-      </w:r>
-      <w:proofErr w:type="spellEnd"/>
-      <w:r>
-        <w:t xml:space="preserve"> se nalazi struktura podataka vezana uz BLE </w:t>
-      </w:r>
-      <w:proofErr w:type="spellStart"/>
-      <w:r>
-        <w:t>beacone</w:t>
-      </w:r>
-      <w:proofErr w:type="spellEnd"/>
-      <w:r>
-        <w:t xml:space="preserve"> te upravljanje njihovim promjenama, dok se u klasi </w:t>
-      </w:r>
-      <w:proofErr w:type="spellStart"/>
-      <w:r>
-        <w:t>BeaconsMonitoringService</w:t>
-      </w:r>
-      <w:proofErr w:type="spellEnd"/>
-      <w:r>
-        <w:t xml:space="preserve"> nalaze metode koje se cijelo vrijeme izvršavaju u pozadini i detektiraju BLE </w:t>
-      </w:r>
-      <w:proofErr w:type="spellStart"/>
-      <w:r>
-        <w:t>beacone</w:t>
-      </w:r>
-      <w:proofErr w:type="spellEnd"/>
-      <w:r>
-        <w:t xml:space="preserve">, čitaju njihove podatke te ih zapisuju u liste iz kojih </w:t>
-      </w:r>
-      <w:r>
-        <w:t xml:space="preserve">se zatim određuje koji je </w:t>
-      </w:r>
-      <w:proofErr w:type="spellStart"/>
-      <w:r>
-        <w:t>beaco</w:t>
-      </w:r>
-      <w:r>
-        <w:t>n</w:t>
-      </w:r>
-      <w:proofErr w:type="spellEnd"/>
-      <w:r>
-        <w:t xml:space="preserve"> najbliži i koja je njegova </w:t>
+        <w:t xml:space="preserve">Unutar klase Sensor se nalazi struktura podataka vezana uz BLE beacone te upravljanje njihovim promjenama, dok se u klasi BeaconsMonitoringService nalaze metode koje se cijelo vrijeme izvršavaju u pozadini i detektiraju BLE beacone, čitaju njihove podatke te ih zapisuju u liste iz kojih </w:t>
+      </w:r>
+      <w:r>
+        <w:t>se zatim određuje koji je beaco</w:t>
+      </w:r>
+      <w:r>
+        <w:t xml:space="preserve">n najbliži i koja je njegova </w:t>
       </w:r>
       <w:r>
         <w:t xml:space="preserve">MAC </w:t>
@@ -4574,6 +3849,14 @@
           <w:docGrid w:linePitch="360"/>
         </w:sectPr>
       </w:pPr>
+      <w:r>
+        <w:t>Sučelja RetrofitConnection i ApiEndpoint služe za pristupu bazi podataka.</w:t>
+      </w:r>
+      <w:r>
+        <w:t xml:space="preserve"> LocationModel i UserModel su klase koje odgovaraju entitetima lokacija i korisnik iz baze podataka te sadrže odgovarajuće atribute koje ih opisuju. Klasa LoggedUser je klasa namijenjena pristupu klasi UserModel, koja sadrži podatke o logiranom korisniku. Klasa MainService je klasa koja povezuje sve algoritme za nadzor i određivanje najbližeg senzora, te javlja ostalim klasama kada dođe do promjene lokacije. Klase MyMovements, DetailsCurrentLocation i HistoryAll još su uvijek u razvoju, a služit će realizaciji prikaza pojedinih funkcionalnosti.</w:t>
+      </w:r>
+      <w:bookmarkStart w:id="7" w:name="_GoBack"/>
+      <w:bookmarkEnd w:id="7"/>
     </w:p>
     <w:p>
       <w:pPr>
@@ -5367,17 +4650,7 @@
           <w:sz w:val="24"/>
           <w:szCs w:val="24"/>
         </w:rPr>
-        <w:t xml:space="preserve">Na slici 8. možemo vidjeti profil prijavljenog korisnika. On može pregledavati svoje vlastite podatke, a pritiskom </w:t>
-      </w:r>
-      <w:bookmarkStart w:id="7" w:name="_GoBack"/>
-      <w:bookmarkEnd w:id="7"/>
-      <w:r>
-        <w:rPr>
-          <w:rFonts w:ascii="Times New Roman" w:hAnsi="Times New Roman" w:cs="Times New Roman"/>
-          <w:sz w:val="24"/>
-          <w:szCs w:val="24"/>
-        </w:rPr>
-        <w:t>na lozinku može ju promijeniti što je vidljivo na slici 8.</w:t>
+        <w:t>Na slici 8. možemo vidjeti profil prijavljenog korisnika. On može pregledavati svoje vlastite podatke, a pritiskom na lozinku može ju promijeniti što je vidljivo na slici 8.</w:t>
       </w:r>
     </w:p>
     <w:p>
@@ -5637,7 +4910,7 @@
     <w:sdtContent>
       <w:p>
         <w:pPr>
-          <w:pStyle w:val="Podnoje"/>
+          <w:pStyle w:val="Footer"/>
           <w:jc w:val="right"/>
         </w:pPr>
         <w:r>
@@ -5653,7 +4926,7 @@
           <w:rPr>
             <w:noProof/>
           </w:rPr>
-          <w:t>8</w:t>
+          <w:t>6</w:t>
         </w:r>
         <w:r>
           <w:rPr>
@@ -5666,7 +4939,7 @@
   </w:sdt>
   <w:p>
     <w:pPr>
-      <w:pStyle w:val="Podnoje"/>
+      <w:pStyle w:val="Footer"/>
     </w:pPr>
   </w:p>
 </w:ftr>
@@ -5699,7 +4972,7 @@
 
 <file path=word/numbering.xml><?xml version="1.0" encoding="utf-8"?>
 <w:numbering xmlns:wpc="http://schemas.microsoft.com/office/word/2010/wordprocessingCanvas" xmlns:mc="http://schemas.openxmlformats.org/markup-compatibility/2006" xmlns:o="urn:schemas-microsoft-com:office:office" xmlns:r="http://schemas.openxmlformats.org/officeDocument/2006/relationships" xmlns:m="http://schemas.openxmlformats.org/officeDocument/2006/math" xmlns:v="urn:schemas-microsoft-com:vml" xmlns:wp14="http://schemas.microsoft.com/office/word/2010/wordprocessingDrawing" xmlns:wp="http://schemas.openxmlformats.org/drawingml/2006/wordprocessingDrawing" xmlns:w10="urn:schemas-microsoft-com:office:word" xmlns:w="http://schemas.openxmlformats.org/wordprocessingml/2006/main" xmlns:w14="http://schemas.microsoft.com/office/word/2010/wordml" xmlns:w15="http://schemas.microsoft.com/office/word/2012/wordml" xmlns:wpg="http://schemas.microsoft.com/office/word/2010/wordprocessingGroup" xmlns:wpi="http://schemas.microsoft.com/office/word/2010/wordprocessingInk" xmlns:wne="http://schemas.microsoft.com/office/word/2006/wordml" xmlns:wps="http://schemas.microsoft.com/office/word/2010/wordprocessingShape" mc:Ignorable="w14 w15 wp14">
-  <w:abstractNum w:abstractNumId="0" w15:restartNumberingAfterBreak="0">
+  <w:abstractNum w:abstractNumId="0">
     <w:nsid w:val="2F3D03EA"/>
     <w:multiLevelType w:val="hybridMultilevel"/>
     <w:tmpl w:val="949CCBB8"/>
@@ -5812,7 +5085,7 @@
       </w:rPr>
     </w:lvl>
   </w:abstractNum>
-  <w:abstractNum w:abstractNumId="1" w15:restartNumberingAfterBreak="0">
+  <w:abstractNum w:abstractNumId="1">
     <w:nsid w:val="5BB57842"/>
     <w:multiLevelType w:val="hybridMultilevel"/>
     <w:tmpl w:val="EB9C71E4"/>
@@ -5898,7 +5171,7 @@
       </w:pPr>
     </w:lvl>
   </w:abstractNum>
-  <w:abstractNum w:abstractNumId="2" w15:restartNumberingAfterBreak="0">
+  <w:abstractNum w:abstractNumId="2">
     <w:nsid w:val="750B7D89"/>
     <w:multiLevelType w:val="multilevel"/>
     <w:tmpl w:val="057E19AA"/>
@@ -6392,11 +5665,11 @@
     <w:name w:val="Normal"/>
     <w:qFormat/>
   </w:style>
-  <w:style w:type="paragraph" w:styleId="Naslov1">
+  <w:style w:type="paragraph" w:styleId="Heading1">
     <w:name w:val="heading 1"/>
     <w:basedOn w:val="Normal"/>
     <w:next w:val="Normal"/>
-    <w:link w:val="Naslov1Char"/>
+    <w:link w:val="Heading1Char"/>
     <w:uiPriority w:val="9"/>
     <w:qFormat/>
     <w:rsid w:val="00851CE4"/>
@@ -6413,13 +5686,13 @@
       <w:szCs w:val="32"/>
     </w:rPr>
   </w:style>
-  <w:style w:type="character" w:default="1" w:styleId="Zadanifontodlomka">
+  <w:style w:type="character" w:default="1" w:styleId="DefaultParagraphFont">
     <w:name w:val="Default Paragraph Font"/>
     <w:uiPriority w:val="1"/>
     <w:semiHidden/>
     <w:unhideWhenUsed/>
   </w:style>
-  <w:style w:type="table" w:default="1" w:styleId="Obinatablica">
+  <w:style w:type="table" w:default="1" w:styleId="TableNormal">
     <w:name w:val="Normal Table"/>
     <w:uiPriority w:val="99"/>
     <w:semiHidden/>
@@ -6434,13 +5707,13 @@
       </w:tblCellMar>
     </w:tblPr>
   </w:style>
-  <w:style w:type="numbering" w:default="1" w:styleId="Bezpopisa">
+  <w:style w:type="numbering" w:default="1" w:styleId="NoList">
     <w:name w:val="No List"/>
     <w:uiPriority w:val="99"/>
     <w:semiHidden/>
     <w:unhideWhenUsed/>
   </w:style>
-  <w:style w:type="paragraph" w:styleId="Bezproreda">
+  <w:style w:type="paragraph" w:styleId="NoSpacing">
     <w:name w:val="No Spacing"/>
     <w:uiPriority w:val="1"/>
     <w:qFormat/>
@@ -6449,10 +5722,10 @@
       <w:spacing w:after="0" w:line="240" w:lineRule="auto"/>
     </w:pPr>
   </w:style>
-  <w:style w:type="character" w:customStyle="1" w:styleId="Naslov1Char">
-    <w:name w:val="Naslov 1 Char"/>
-    <w:basedOn w:val="Zadanifontodlomka"/>
-    <w:link w:val="Naslov1"/>
+  <w:style w:type="character" w:customStyle="1" w:styleId="Heading1Char">
+    <w:name w:val="Heading 1 Char"/>
+    <w:basedOn w:val="DefaultParagraphFont"/>
+    <w:link w:val="Heading1"/>
     <w:uiPriority w:val="9"/>
     <w:rsid w:val="00851CE4"/>
     <w:rPr>
@@ -6462,9 +5735,9 @@
       <w:szCs w:val="32"/>
     </w:rPr>
   </w:style>
-  <w:style w:type="paragraph" w:styleId="TOCNaslov">
+  <w:style w:type="paragraph" w:styleId="TOCHeading">
     <w:name w:val="TOC Heading"/>
-    <w:basedOn w:val="Naslov1"/>
+    <w:basedOn w:val="Heading1"/>
     <w:next w:val="Normal"/>
     <w:uiPriority w:val="39"/>
     <w:unhideWhenUsed/>
@@ -6477,10 +5750,10 @@
       <w:lang w:val="en-US"/>
     </w:rPr>
   </w:style>
-  <w:style w:type="paragraph" w:styleId="Zaglavlje">
+  <w:style w:type="paragraph" w:styleId="Header">
     <w:name w:val="header"/>
     <w:basedOn w:val="Normal"/>
-    <w:link w:val="ZaglavljeChar"/>
+    <w:link w:val="HeaderChar"/>
     <w:uiPriority w:val="99"/>
     <w:unhideWhenUsed/>
     <w:rsid w:val="00851CE4"/>
@@ -6492,17 +5765,17 @@
       <w:spacing w:after="0" w:line="240" w:lineRule="auto"/>
     </w:pPr>
   </w:style>
-  <w:style w:type="character" w:customStyle="1" w:styleId="ZaglavljeChar">
-    <w:name w:val="Zaglavlje Char"/>
-    <w:basedOn w:val="Zadanifontodlomka"/>
-    <w:link w:val="Zaglavlje"/>
+  <w:style w:type="character" w:customStyle="1" w:styleId="HeaderChar">
+    <w:name w:val="Header Char"/>
+    <w:basedOn w:val="DefaultParagraphFont"/>
+    <w:link w:val="Header"/>
     <w:uiPriority w:val="99"/>
     <w:rsid w:val="00851CE4"/>
   </w:style>
-  <w:style w:type="paragraph" w:styleId="Podnoje">
+  <w:style w:type="paragraph" w:styleId="Footer">
     <w:name w:val="footer"/>
     <w:basedOn w:val="Normal"/>
-    <w:link w:val="PodnojeChar"/>
+    <w:link w:val="FooterChar"/>
     <w:uiPriority w:val="99"/>
     <w:unhideWhenUsed/>
     <w:rsid w:val="00851CE4"/>
@@ -6514,17 +5787,17 @@
       <w:spacing w:after="0" w:line="240" w:lineRule="auto"/>
     </w:pPr>
   </w:style>
-  <w:style w:type="character" w:customStyle="1" w:styleId="PodnojeChar">
-    <w:name w:val="Podnožje Char"/>
-    <w:basedOn w:val="Zadanifontodlomka"/>
-    <w:link w:val="Podnoje"/>
+  <w:style w:type="character" w:customStyle="1" w:styleId="FooterChar">
+    <w:name w:val="Footer Char"/>
+    <w:basedOn w:val="DefaultParagraphFont"/>
+    <w:link w:val="Footer"/>
     <w:uiPriority w:val="99"/>
     <w:rsid w:val="00851CE4"/>
   </w:style>
-  <w:style w:type="paragraph" w:styleId="Odlomakpopisa">
+  <w:style w:type="paragraph" w:styleId="ListParagraph">
     <w:name w:val="List Paragraph"/>
     <w:basedOn w:val="Normal"/>
-    <w:link w:val="OdlomakpopisaChar"/>
+    <w:link w:val="ListParagraphChar"/>
     <w:uiPriority w:val="34"/>
     <w:qFormat/>
     <w:rsid w:val="00E728EB"/>
@@ -6535,7 +5808,7 @@
   </w:style>
   <w:style w:type="paragraph" w:customStyle="1" w:styleId="1Naslov">
     <w:name w:val="1. Naslov"/>
-    <w:basedOn w:val="Odlomakpopisa"/>
+    <w:basedOn w:val="ListParagraph"/>
     <w:link w:val="1NaslovChar"/>
     <w:qFormat/>
     <w:rsid w:val="00165A1F"/>
@@ -6573,16 +5846,16 @@
       <w:szCs w:val="32"/>
     </w:rPr>
   </w:style>
-  <w:style w:type="character" w:customStyle="1" w:styleId="OdlomakpopisaChar">
-    <w:name w:val="Odlomak popisa Char"/>
-    <w:basedOn w:val="Zadanifontodlomka"/>
-    <w:link w:val="Odlomakpopisa"/>
+  <w:style w:type="character" w:customStyle="1" w:styleId="ListParagraphChar">
+    <w:name w:val="List Paragraph Char"/>
+    <w:basedOn w:val="DefaultParagraphFont"/>
+    <w:link w:val="ListParagraph"/>
     <w:uiPriority w:val="34"/>
     <w:rsid w:val="00165A1F"/>
   </w:style>
   <w:style w:type="character" w:customStyle="1" w:styleId="1NaslovChar">
     <w:name w:val="1. Naslov Char"/>
-    <w:basedOn w:val="OdlomakpopisaChar"/>
+    <w:basedOn w:val="ListParagraphChar"/>
     <w:link w:val="1Naslov"/>
     <w:rsid w:val="00165A1F"/>
     <w:rPr>
@@ -6635,7 +5908,7 @@
       <w:szCs w:val="24"/>
     </w:rPr>
   </w:style>
-  <w:style w:type="paragraph" w:styleId="Opisslike">
+  <w:style w:type="paragraph" w:styleId="Caption">
     <w:name w:val="caption"/>
     <w:basedOn w:val="Normal"/>
     <w:next w:val="Normal"/>
@@ -6654,7 +5927,7 @@
       <w:szCs w:val="18"/>
     </w:rPr>
   </w:style>
-  <w:style w:type="paragraph" w:styleId="Sadraj1">
+  <w:style w:type="paragraph" w:styleId="TOC1">
     <w:name w:val="toc 1"/>
     <w:basedOn w:val="Normal"/>
     <w:next w:val="Normal"/>
@@ -6666,9 +5939,9 @@
       <w:spacing w:after="100"/>
     </w:pPr>
   </w:style>
-  <w:style w:type="character" w:styleId="Hiperveza">
+  <w:style w:type="character" w:styleId="Hyperlink">
     <w:name w:val="Hyperlink"/>
-    <w:basedOn w:val="Zadanifontodlomka"/>
+    <w:basedOn w:val="DefaultParagraphFont"/>
     <w:uiPriority w:val="99"/>
     <w:unhideWhenUsed/>
     <w:rsid w:val="00554235"/>
@@ -6677,11 +5950,11 @@
       <w:u w:val="single"/>
     </w:rPr>
   </w:style>
-  <w:style w:type="paragraph" w:styleId="Naslov">
+  <w:style w:type="paragraph" w:styleId="Title">
     <w:name w:val="Title"/>
     <w:basedOn w:val="Normal"/>
     <w:next w:val="Normal"/>
-    <w:link w:val="NaslovChar"/>
+    <w:link w:val="TitleChar"/>
     <w:uiPriority w:val="10"/>
     <w:qFormat/>
     <w:rsid w:val="007B7FD4"/>
@@ -6697,10 +5970,10 @@
       <w:szCs w:val="56"/>
     </w:rPr>
   </w:style>
-  <w:style w:type="character" w:customStyle="1" w:styleId="NaslovChar">
-    <w:name w:val="Naslov Char"/>
-    <w:basedOn w:val="Zadanifontodlomka"/>
-    <w:link w:val="Naslov"/>
+  <w:style w:type="character" w:customStyle="1" w:styleId="TitleChar">
+    <w:name w:val="Title Char"/>
+    <w:basedOn w:val="DefaultParagraphFont"/>
+    <w:link w:val="Title"/>
     <w:uiPriority w:val="10"/>
     <w:rsid w:val="007B7FD4"/>
     <w:rPr>
@@ -6711,7 +5984,7 @@
       <w:szCs w:val="56"/>
     </w:rPr>
   </w:style>
-  <w:style w:type="paragraph" w:styleId="Sadraj2">
+  <w:style w:type="paragraph" w:styleId="TOC2">
     <w:name w:val="toc 2"/>
     <w:basedOn w:val="Normal"/>
     <w:next w:val="Normal"/>
@@ -6728,7 +6001,7 @@
       <w:lang w:eastAsia="hr-HR"/>
     </w:rPr>
   </w:style>
-  <w:style w:type="paragraph" w:styleId="Sadraj3">
+  <w:style w:type="paragraph" w:styleId="TOC3">
     <w:name w:val="toc 3"/>
     <w:basedOn w:val="Normal"/>
     <w:next w:val="Normal"/>
@@ -7014,7 +6287,7 @@
 </file>
 
 <file path=customXml/itemProps1.xml><?xml version="1.0" encoding="utf-8"?>
-<ds:datastoreItem xmlns:ds="http://schemas.openxmlformats.org/officeDocument/2006/customXml" ds:itemID="{B806760E-C847-4182-9849-AEE94EBE3C27}">
+<ds:datastoreItem xmlns:ds="http://schemas.openxmlformats.org/officeDocument/2006/customXml" ds:itemID="{1846A5ED-23AA-4875-8016-037C30B38A11}">
   <ds:schemaRefs>
     <ds:schemaRef ds:uri="http://schemas.openxmlformats.org/officeDocument/2006/bibliography"/>
   </ds:schemaRefs>

</xml_diff>

<commit_message>
TD - Ažuriran ERA dijagram unutar dokumenta
</commit_message>
<xml_diff>
--- a/AIR1613 TD IndoorTracking - Kokić, Pokec, Zekić/AIR1613 TD IndoorTracking - Kokić, Pokec, Zekić.docx
+++ b/AIR1613 TD IndoorTracking - Kokić, Pokec, Zekić/AIR1613 TD IndoorTracking - Kokić, Pokec, Zekić.docx
@@ -1743,8 +1743,6 @@
           <w:szCs w:val="28"/>
         </w:rPr>
       </w:pPr>
-      <w:bookmarkStart w:id="0" w:name="_GoBack"/>
-      <w:bookmarkEnd w:id="0"/>
     </w:p>
     <w:p>
       <w:pPr>
@@ -1773,7 +1771,7 @@
         <w:pStyle w:val="1Naslov"/>
         <w:outlineLvl w:val="0"/>
       </w:pPr>
-      <w:bookmarkStart w:id="1" w:name="_Toc471474781"/>
+      <w:bookmarkStart w:id="0" w:name="_Toc471474781"/>
       <w:r>
         <w:lastRenderedPageBreak/>
         <w:t>Korištene tehnologije</w:t>
@@ -1781,7 +1779,7 @@
       <w:r>
         <w:t xml:space="preserve"> i alati</w:t>
       </w:r>
-      <w:bookmarkEnd w:id="1"/>
+      <w:bookmarkEnd w:id="0"/>
     </w:p>
     <w:p>
       <w:pPr>
@@ -1961,7 +1959,7 @@
         <w:pStyle w:val="1Naslov"/>
         <w:outlineLvl w:val="0"/>
       </w:pPr>
-      <w:bookmarkStart w:id="2" w:name="_Toc471474782"/>
+      <w:bookmarkStart w:id="1" w:name="_Toc471474782"/>
       <w:r>
         <w:lastRenderedPageBreak/>
         <w:t>Arhitektura</w:t>
@@ -1972,18 +1970,18 @@
       <w:r>
         <w:t xml:space="preserve"> i sustava</w:t>
       </w:r>
-      <w:bookmarkEnd w:id="2"/>
+      <w:bookmarkEnd w:id="1"/>
     </w:p>
     <w:p>
       <w:pPr>
         <w:pStyle w:val="11Podnaslov"/>
         <w:outlineLvl w:val="1"/>
       </w:pPr>
-      <w:bookmarkStart w:id="3" w:name="_Toc471474783"/>
+      <w:bookmarkStart w:id="2" w:name="_Toc471474783"/>
       <w:r>
         <w:t>Arhitektura aplikacije Indoor Tracking</w:t>
       </w:r>
-      <w:bookmarkEnd w:id="3"/>
+      <w:bookmarkEnd w:id="2"/>
     </w:p>
     <w:p>
       <w:pPr>
@@ -2441,12 +2439,12 @@
         <w:pStyle w:val="11Podnaslov"/>
         <w:outlineLvl w:val="1"/>
       </w:pPr>
-      <w:bookmarkStart w:id="4" w:name="_Toc471474784"/>
+      <w:bookmarkStart w:id="3" w:name="_Toc471474784"/>
       <w:r>
         <w:lastRenderedPageBreak/>
         <w:t>Arhitektura sustava</w:t>
       </w:r>
-      <w:bookmarkEnd w:id="4"/>
+      <w:bookmarkEnd w:id="3"/>
     </w:p>
     <w:p>
       <w:pPr>
@@ -2771,12 +2769,12 @@
         <w:pStyle w:val="1Naslov"/>
         <w:outlineLvl w:val="0"/>
       </w:pPr>
-      <w:bookmarkStart w:id="5" w:name="_Toc471474785"/>
+      <w:bookmarkStart w:id="4" w:name="_Toc471474785"/>
       <w:r>
         <w:lastRenderedPageBreak/>
         <w:t>Podatkovni model</w:t>
       </w:r>
-      <w:bookmarkEnd w:id="5"/>
+      <w:bookmarkEnd w:id="4"/>
     </w:p>
     <w:p>
       <w:pPr>
@@ -3035,19 +3033,19 @@
           <wp:anchor distT="0" distB="0" distL="114300" distR="114300" simplePos="0" relativeHeight="251662336" behindDoc="1" locked="0" layoutInCell="1" allowOverlap="1" wp14:anchorId="166259BA" wp14:editId="5618E460">
             <wp:simplePos x="0" y="0"/>
             <wp:positionH relativeFrom="margin">
-              <wp:align>right</wp:align>
+              <wp:posOffset>24765</wp:posOffset>
             </wp:positionH>
             <wp:positionV relativeFrom="page">
-              <wp:posOffset>2041525</wp:posOffset>
+              <wp:posOffset>2038350</wp:posOffset>
             </wp:positionV>
-            <wp:extent cx="5760720" cy="2117725"/>
+            <wp:extent cx="5701665" cy="2117725"/>
             <wp:effectExtent l="0" t="0" r="0" b="0"/>
             <wp:wrapTight wrapText="bothSides">
               <wp:wrapPolygon edited="0">
                 <wp:start x="0" y="0"/>
                 <wp:lineTo x="0" y="21373"/>
-                <wp:lineTo x="21500" y="21373"/>
-                <wp:lineTo x="21500" y="0"/>
+                <wp:lineTo x="21506" y="21373"/>
+                <wp:lineTo x="21506" y="0"/>
                 <wp:lineTo x="0" y="0"/>
               </wp:wrapPolygon>
             </wp:wrapTight>
@@ -3077,7 +3075,7 @@
                   <pic:spPr>
                     <a:xfrm>
                       <a:off x="0" y="0"/>
-                      <a:ext cx="5760720" cy="2117725"/>
+                      <a:ext cx="5701665" cy="2117725"/>
                     </a:xfrm>
                     <a:prstGeom prst="rect">
                       <a:avLst/>
@@ -3086,6 +3084,9 @@
                 </pic:pic>
               </a:graphicData>
             </a:graphic>
+            <wp14:sizeRelH relativeFrom="margin">
+              <wp14:pctWidth>0</wp14:pctWidth>
+            </wp14:sizeRelH>
             <wp14:sizeRelV relativeFrom="margin">
               <wp14:pctHeight>0</wp14:pctHeight>
             </wp14:sizeRelV>
@@ -3105,12 +3106,18 @@
         <w:ind w:firstLine="708"/>
       </w:pPr>
       <w:r>
-        <w:t>Tablica k</w:t>
+        <w:t xml:space="preserve">Tablica </w:t>
       </w:r>
       <w:r>
         <w:rPr>
           <w:i/>
         </w:rPr>
+        <w:t>k</w:t>
+      </w:r>
+      <w:r>
+        <w:rPr>
+          <w:i/>
+        </w:rPr>
         <w:t>orisnici</w:t>
       </w:r>
       <w:r>
@@ -3168,8 +3175,25 @@
         <w:t>kor_lokacija</w:t>
       </w:r>
       <w:r>
-        <w:t xml:space="preserve"> predstavlja korisnikovu primarnu lokaciju (njegovu radnu sobu). </w:t>
-      </w:r>
+        <w:t xml:space="preserve"> predstavlja korisnikovu primarnu lokaciju (njegovu radnu sobu)</w:t>
+      </w:r>
+      <w:r>
+        <w:t xml:space="preserve">, dok </w:t>
+      </w:r>
+      <w:r>
+        <w:rPr>
+          <w:i/>
+        </w:rPr>
+        <w:t>kor_trenutna_lokacija</w:t>
+      </w:r>
+      <w:r>
+        <w:t xml:space="preserve"> predstavlja lokaciju na kojoj se korisnik trenutno nalazi</w:t>
+      </w:r>
+      <w:r>
+        <w:t xml:space="preserve">. </w:t>
+      </w:r>
+      <w:bookmarkStart w:id="5" w:name="_GoBack"/>
+      <w:bookmarkEnd w:id="5"/>
     </w:p>
     <w:p>
       <w:pPr>
@@ -5759,7 +5783,7 @@
           <w:rPr>
             <w:noProof/>
           </w:rPr>
-          <w:t>13</w:t>
+          <w:t>4</w:t>
         </w:r>
         <w:r>
           <w:rPr>
@@ -7120,7 +7144,7 @@
 </file>
 
 <file path=customXml/itemProps1.xml><?xml version="1.0" encoding="utf-8"?>
-<ds:datastoreItem xmlns:ds="http://schemas.openxmlformats.org/officeDocument/2006/customXml" ds:itemID="{AA93848D-D6F0-42BC-8D84-D63288393887}">
+<ds:datastoreItem xmlns:ds="http://schemas.openxmlformats.org/officeDocument/2006/customXml" ds:itemID="{C586CEBA-CB8A-4E23-B3DD-C0C6C10A21F0}">
   <ds:schemaRefs>
     <ds:schemaRef ds:uri="http://schemas.openxmlformats.org/officeDocument/2006/bibliography"/>
   </ds:schemaRefs>

</xml_diff>

<commit_message>
Dorada tehničke dokumentacije: -ažuriranje ERA modela -tablica svih poziva za Indoor Tracking API
</commit_message>
<xml_diff>
--- a/AIR1613 TD IndoorTracking - Kokić, Pokec, Zekić/AIR1613 TD IndoorTracking - Kokić, Pokec, Zekić.docx
+++ b/AIR1613 TD IndoorTracking - Kokić, Pokec, Zekić/AIR1613 TD IndoorTracking - Kokić, Pokec, Zekić.docx
@@ -1,6 +1,6 @@
 
 <file path=word/document.xml><?xml version="1.0" encoding="utf-8"?>
-<w:document xmlns:wpc="http://schemas.microsoft.com/office/word/2010/wordprocessingCanvas" xmlns:mc="http://schemas.openxmlformats.org/markup-compatibility/2006" xmlns:o="urn:schemas-microsoft-com:office:office" xmlns:r="http://schemas.openxmlformats.org/officeDocument/2006/relationships" xmlns:m="http://schemas.openxmlformats.org/officeDocument/2006/math" xmlns:v="urn:schemas-microsoft-com:vml" xmlns:wp14="http://schemas.microsoft.com/office/word/2010/wordprocessingDrawing" xmlns:wp="http://schemas.openxmlformats.org/drawingml/2006/wordprocessingDrawing" xmlns:w10="urn:schemas-microsoft-com:office:word" xmlns:w="http://schemas.openxmlformats.org/wordprocessingml/2006/main" xmlns:w14="http://schemas.microsoft.com/office/word/2010/wordml" xmlns:w15="http://schemas.microsoft.com/office/word/2012/wordml" xmlns:wpg="http://schemas.microsoft.com/office/word/2010/wordprocessingGroup" xmlns:wpi="http://schemas.microsoft.com/office/word/2010/wordprocessingInk" xmlns:wne="http://schemas.microsoft.com/office/word/2006/wordml" xmlns:wps="http://schemas.microsoft.com/office/word/2010/wordprocessingShape" mc:Ignorable="w14 w15 wp14">
+<w:document xmlns:wpc="http://schemas.microsoft.com/office/word/2010/wordprocessingCanvas" xmlns:cx="http://schemas.microsoft.com/office/drawing/2014/chartex" xmlns:cx1="http://schemas.microsoft.com/office/drawing/2015/9/8/chartex" xmlns:cx2="http://schemas.microsoft.com/office/drawing/2015/10/21/chartex" xmlns:cx3="http://schemas.microsoft.com/office/drawing/2016/5/9/chartex" xmlns:cx4="http://schemas.microsoft.com/office/drawing/2016/5/10/chartex" xmlns:cx5="http://schemas.microsoft.com/office/drawing/2016/5/11/chartex" xmlns:mc="http://schemas.openxmlformats.org/markup-compatibility/2006" xmlns:o="urn:schemas-microsoft-com:office:office" xmlns:r="http://schemas.openxmlformats.org/officeDocument/2006/relationships" xmlns:m="http://schemas.openxmlformats.org/officeDocument/2006/math" xmlns:v="urn:schemas-microsoft-com:vml" xmlns:wp14="http://schemas.microsoft.com/office/word/2010/wordprocessingDrawing" xmlns:wp="http://schemas.openxmlformats.org/drawingml/2006/wordprocessingDrawing" xmlns:w10="urn:schemas-microsoft-com:office:word" xmlns:w="http://schemas.openxmlformats.org/wordprocessingml/2006/main" xmlns:w14="http://schemas.microsoft.com/office/word/2010/wordml" xmlns:w15="http://schemas.microsoft.com/office/word/2012/wordml" xmlns:w16se="http://schemas.microsoft.com/office/word/2015/wordml/symex" xmlns:wpg="http://schemas.microsoft.com/office/word/2010/wordprocessingGroup" xmlns:wpi="http://schemas.microsoft.com/office/word/2010/wordprocessingInk" xmlns:wne="http://schemas.microsoft.com/office/word/2006/wordml" xmlns:wps="http://schemas.microsoft.com/office/word/2010/wordprocessingShape" mc:Ignorable="w14 w15 w16se wp14">
   <w:body>
     <w:p>
       <w:pPr>
@@ -133,8 +133,19 @@
           <w:sz w:val="24"/>
           <w:szCs w:val="24"/>
         </w:rPr>
-        <w:t>Paula Kokić/ Acerinth</w:t>
-      </w:r>
+        <w:t xml:space="preserve">Paula Kokić/ </w:t>
+      </w:r>
+      <w:proofErr w:type="spellStart"/>
+      <w:r>
+        <w:rPr>
+          <w:rFonts w:ascii="Times New Roman" w:hAnsi="Times New Roman" w:cs="Times New Roman"/>
+          <w:b/>
+          <w:sz w:val="24"/>
+          <w:szCs w:val="24"/>
+        </w:rPr>
+        <w:t>Acerinth</w:t>
+      </w:r>
+      <w:proofErr w:type="spellEnd"/>
     </w:p>
     <w:p>
       <w:pPr>
@@ -154,8 +165,19 @@
           <w:sz w:val="24"/>
           <w:szCs w:val="24"/>
         </w:rPr>
-        <w:t>Ivan Pokec/ ivanpokec</w:t>
-      </w:r>
+        <w:t xml:space="preserve">Ivan Pokec/ </w:t>
+      </w:r>
+      <w:proofErr w:type="spellStart"/>
+      <w:r>
+        <w:rPr>
+          <w:rFonts w:ascii="Times New Roman" w:hAnsi="Times New Roman" w:cs="Times New Roman"/>
+          <w:b/>
+          <w:sz w:val="24"/>
+          <w:szCs w:val="24"/>
+        </w:rPr>
+        <w:t>ivanpokec</w:t>
+      </w:r>
+      <w:proofErr w:type="spellEnd"/>
     </w:p>
     <w:p>
       <w:pPr>
@@ -175,8 +197,39 @@
           <w:sz w:val="24"/>
           <w:szCs w:val="24"/>
         </w:rPr>
-        <w:t>Žana Zekić/ zanzekic</w:t>
-      </w:r>
+        <w:t xml:space="preserve">Žana </w:t>
+      </w:r>
+      <w:proofErr w:type="spellStart"/>
+      <w:r>
+        <w:rPr>
+          <w:rFonts w:ascii="Times New Roman" w:hAnsi="Times New Roman" w:cs="Times New Roman"/>
+          <w:b/>
+          <w:sz w:val="24"/>
+          <w:szCs w:val="24"/>
+        </w:rPr>
+        <w:t>Zekić</w:t>
+      </w:r>
+      <w:proofErr w:type="spellEnd"/>
+      <w:r>
+        <w:rPr>
+          <w:rFonts w:ascii="Times New Roman" w:hAnsi="Times New Roman" w:cs="Times New Roman"/>
+          <w:b/>
+          <w:sz w:val="24"/>
+          <w:szCs w:val="24"/>
+        </w:rPr>
+        <w:t xml:space="preserve">/ </w:t>
+      </w:r>
+      <w:proofErr w:type="spellStart"/>
+      <w:r>
+        <w:rPr>
+          <w:rFonts w:ascii="Times New Roman" w:hAnsi="Times New Roman" w:cs="Times New Roman"/>
+          <w:b/>
+          <w:sz w:val="24"/>
+          <w:szCs w:val="24"/>
+        </w:rPr>
+        <w:t>zanzekic</w:t>
+      </w:r>
+      <w:proofErr w:type="spellEnd"/>
     </w:p>
     <w:p>
       <w:pPr>
@@ -189,6 +242,7 @@
           <w:szCs w:val="24"/>
         </w:rPr>
       </w:pPr>
+      <w:proofErr w:type="spellStart"/>
       <w:r>
         <w:rPr>
           <w:rFonts w:ascii="Times New Roman" w:hAnsi="Times New Roman" w:cs="Times New Roman"/>
@@ -196,7 +250,17 @@
           <w:sz w:val="24"/>
           <w:szCs w:val="24"/>
         </w:rPr>
-        <w:t xml:space="preserve">GitHub repozitorij: </w:t>
+        <w:t>GitHub</w:t>
+      </w:r>
+      <w:proofErr w:type="spellEnd"/>
+      <w:r>
+        <w:rPr>
+          <w:rFonts w:ascii="Times New Roman" w:hAnsi="Times New Roman" w:cs="Times New Roman"/>
+          <w:b/>
+          <w:sz w:val="24"/>
+          <w:szCs w:val="24"/>
+        </w:rPr>
+        <w:t xml:space="preserve"> repozitorij: </w:t>
       </w:r>
       <w:hyperlink r:id="rId8" w:history="1">
         <w:r>
@@ -590,8 +654,18 @@
           <w:sz w:val="24"/>
           <w:szCs w:val="24"/>
         </w:rPr>
-        <w:t>doc.dr.sc. Zlatko Stapić</w:t>
-      </w:r>
+        <w:t xml:space="preserve">doc.dr.sc. Zlatko </w:t>
+      </w:r>
+      <w:proofErr w:type="spellStart"/>
+      <w:r>
+        <w:rPr>
+          <w:rFonts w:ascii="Times New Roman" w:hAnsi="Times New Roman" w:cs="Times New Roman"/>
+          <w:sz w:val="24"/>
+          <w:szCs w:val="24"/>
+        </w:rPr>
+        <w:t>Stapić</w:t>
+      </w:r>
+      <w:proofErr w:type="spellEnd"/>
     </w:p>
     <w:p>
       <w:pPr>
@@ -2077,8 +2151,6 @@
           <w:szCs w:val="28"/>
         </w:rPr>
       </w:pPr>
-      <w:bookmarkStart w:id="0" w:name="_GoBack"/>
-      <w:bookmarkEnd w:id="0"/>
     </w:p>
     <w:p>
       <w:pPr>
@@ -2115,7 +2187,7 @@
         <w:pStyle w:val="1Naslov"/>
         <w:outlineLvl w:val="0"/>
       </w:pPr>
-      <w:bookmarkStart w:id="1" w:name="_Toc473637767"/>
+      <w:bookmarkStart w:id="0" w:name="_Toc473637767"/>
       <w:r>
         <w:lastRenderedPageBreak/>
         <w:t>Korištene tehnologije</w:t>
@@ -2123,7 +2195,7 @@
       <w:r>
         <w:t xml:space="preserve"> i alati</w:t>
       </w:r>
-      <w:bookmarkEnd w:id="1"/>
+      <w:bookmarkEnd w:id="0"/>
     </w:p>
     <w:p>
       <w:pPr>
@@ -2156,8 +2228,13 @@
         </w:numPr>
         <w:ind w:left="709"/>
       </w:pPr>
-      <w:r>
-        <w:t>VivifyScrum (</w:t>
+      <w:proofErr w:type="spellStart"/>
+      <w:r>
+        <w:t>VivifyScrum</w:t>
+      </w:r>
+      <w:proofErr w:type="spellEnd"/>
+      <w:r>
+        <w:t xml:space="preserve"> (</w:t>
       </w:r>
       <w:hyperlink r:id="rId9" w:history="1">
         <w:r>
@@ -2168,7 +2245,15 @@
         </w:r>
       </w:hyperlink>
       <w:r>
-        <w:t xml:space="preserve">) – online alat za agilno upravljanje projektom i kolaboracijom koristeći Scrum metodu </w:t>
+        <w:t xml:space="preserve">) – online alat za agilno upravljanje projektom i kolaboracijom koristeći </w:t>
+      </w:r>
+      <w:proofErr w:type="spellStart"/>
+      <w:r>
+        <w:t>Scrum</w:t>
+      </w:r>
+      <w:proofErr w:type="spellEnd"/>
+      <w:r>
+        <w:t xml:space="preserve"> metodu </w:t>
       </w:r>
     </w:p>
     <w:p>
@@ -2180,8 +2265,13 @@
         </w:numPr>
         <w:ind w:left="709"/>
       </w:pPr>
-      <w:r>
-        <w:t>GitHub (</w:t>
+      <w:proofErr w:type="spellStart"/>
+      <w:r>
+        <w:t>GitHub</w:t>
+      </w:r>
+      <w:proofErr w:type="spellEnd"/>
+      <w:r>
+        <w:t xml:space="preserve"> (</w:t>
       </w:r>
       <w:hyperlink r:id="rId10" w:history="1">
         <w:r>
@@ -2192,7 +2282,15 @@
         </w:r>
       </w:hyperlink>
       <w:r>
-        <w:t>) – online sustav za verzioniranje programskog koda</w:t>
+        <w:t xml:space="preserve">) – online sustav za </w:t>
+      </w:r>
+      <w:proofErr w:type="spellStart"/>
+      <w:r>
+        <w:t>verzioniranje</w:t>
+      </w:r>
+      <w:proofErr w:type="spellEnd"/>
+      <w:r>
+        <w:t xml:space="preserve"> programskog koda</w:t>
       </w:r>
     </w:p>
     <w:p>
@@ -2204,8 +2302,21 @@
         </w:numPr>
         <w:ind w:left="709"/>
       </w:pPr>
-      <w:r>
-        <w:t>SourceTree – alat za lakše upravljanje kodom u skladu s GitHub sustavom</w:t>
+      <w:proofErr w:type="spellStart"/>
+      <w:r>
+        <w:t>SourceTree</w:t>
+      </w:r>
+      <w:proofErr w:type="spellEnd"/>
+      <w:r>
+        <w:t xml:space="preserve"> – alat za lakše upravljanje kodom u skladu s </w:t>
+      </w:r>
+      <w:proofErr w:type="spellStart"/>
+      <w:r>
+        <w:t>GitHub</w:t>
+      </w:r>
+      <w:proofErr w:type="spellEnd"/>
+      <w:r>
+        <w:t xml:space="preserve"> sustavom</w:t>
       </w:r>
     </w:p>
     <w:p>
@@ -2217,8 +2328,13 @@
         </w:numPr>
         <w:ind w:left="709"/>
       </w:pPr>
-      <w:r>
-        <w:t>VisualParadigm – alat za izradu UML dijagrama</w:t>
+      <w:proofErr w:type="spellStart"/>
+      <w:r>
+        <w:t>VisualParadigm</w:t>
+      </w:r>
+      <w:proofErr w:type="spellEnd"/>
+      <w:r>
+        <w:t xml:space="preserve"> – alat za izradu UML dijagrama</w:t>
       </w:r>
     </w:p>
     <w:p>
@@ -2230,8 +2346,13 @@
         </w:numPr>
         <w:ind w:left="709"/>
       </w:pPr>
-      <w:r>
-        <w:t>VisualStudio – razvojno okruženje za .NET i C# aplikacije</w:t>
+      <w:proofErr w:type="spellStart"/>
+      <w:r>
+        <w:t>VisualStudio</w:t>
+      </w:r>
+      <w:proofErr w:type="spellEnd"/>
+      <w:r>
+        <w:t xml:space="preserve"> – razvojno okruženje za .NET i C# aplikacije</w:t>
       </w:r>
     </w:p>
     <w:p>
@@ -2258,7 +2379,23 @@
         <w:ind w:firstLine="708"/>
       </w:pPr>
       <w:r>
-        <w:t>Svi korišteni alati su besplatni za preuzimanje i korištenje. VivifyScrum, VisualStudio i MS SQL Management Studio dobiveni su besplatno putem studentske licence.</w:t>
+        <w:t xml:space="preserve">Svi korišteni alati su besplatni za preuzimanje i korištenje. </w:t>
+      </w:r>
+      <w:proofErr w:type="spellStart"/>
+      <w:r>
+        <w:t>VivifyScrum</w:t>
+      </w:r>
+      <w:proofErr w:type="spellEnd"/>
+      <w:r>
+        <w:t xml:space="preserve">, </w:t>
+      </w:r>
+      <w:proofErr w:type="spellStart"/>
+      <w:r>
+        <w:t>VisualStudio</w:t>
+      </w:r>
+      <w:proofErr w:type="spellEnd"/>
+      <w:r>
+        <w:t xml:space="preserve"> i MS SQL Management Studio dobiveni su besplatno putem studentske licence.</w:t>
       </w:r>
     </w:p>
     <w:p>
@@ -2267,16 +2404,37 @@
         <w:ind w:firstLine="708"/>
       </w:pPr>
       <w:r>
-        <w:t xml:space="preserve">Projekt je impementiran za Android </w:t>
+        <w:t xml:space="preserve">Projekt je </w:t>
+      </w:r>
+      <w:proofErr w:type="spellStart"/>
+      <w:r>
+        <w:t>impementiran</w:t>
+      </w:r>
+      <w:proofErr w:type="spellEnd"/>
+      <w:r>
+        <w:t xml:space="preserve"> za Android </w:t>
       </w:r>
       <w:r>
         <w:t xml:space="preserve">4.4 </w:t>
       </w:r>
-      <w:r>
-        <w:t xml:space="preserve">KitKat </w:t>
-      </w:r>
-      <w:r>
-        <w:t xml:space="preserve">(API level </w:t>
+      <w:proofErr w:type="spellStart"/>
+      <w:r>
+        <w:t>KitKat</w:t>
+      </w:r>
+      <w:proofErr w:type="spellEnd"/>
+      <w:r>
+        <w:t xml:space="preserve"> </w:t>
+      </w:r>
+      <w:r>
+        <w:t xml:space="preserve">(API </w:t>
+      </w:r>
+      <w:proofErr w:type="spellStart"/>
+      <w:r>
+        <w:t>level</w:t>
+      </w:r>
+      <w:proofErr w:type="spellEnd"/>
+      <w:r>
+        <w:t xml:space="preserve"> </w:t>
       </w:r>
       <w:r>
         <w:t>19</w:t>
@@ -2303,7 +2461,7 @@
         <w:pStyle w:val="1Naslov"/>
         <w:outlineLvl w:val="0"/>
       </w:pPr>
-      <w:bookmarkStart w:id="2" w:name="_Toc473637768"/>
+      <w:bookmarkStart w:id="1" w:name="_Toc473637768"/>
       <w:r>
         <w:lastRenderedPageBreak/>
         <w:t>Arhitektura</w:t>
@@ -2314,18 +2472,18 @@
       <w:r>
         <w:t xml:space="preserve"> i sustava</w:t>
       </w:r>
-      <w:bookmarkEnd w:id="2"/>
+      <w:bookmarkEnd w:id="1"/>
     </w:p>
     <w:p>
       <w:pPr>
         <w:pStyle w:val="11Podnaslov"/>
         <w:outlineLvl w:val="1"/>
       </w:pPr>
-      <w:bookmarkStart w:id="3" w:name="_Toc473637769"/>
+      <w:bookmarkStart w:id="2" w:name="_Toc473637769"/>
       <w:r>
         <w:t>Arhitektura sustava</w:t>
       </w:r>
-      <w:bookmarkEnd w:id="3"/>
+      <w:bookmarkEnd w:id="2"/>
     </w:p>
     <w:p>
       <w:pPr>
@@ -2625,7 +2783,23 @@
         <w:ind w:firstLine="708"/>
       </w:pPr>
       <w:r>
-        <w:t xml:space="preserve">Aplikacija Indoor Tracking instalira se na Android pametni telefon svakog korisnika. Aplikacija zahtijeva korištenje Bluetooth i Wi-Fi tehnologija. Nakon pokretanja aplikacije, uređaj može putem Bluetooth-a učitavati obližnje ICD uređaje, koji su postavljeni po jedan u svakoj prostoriji zgrade. Nakon određivanja najbližeg ICD uređaja i dohvaćanja njegove MAC adrese, aplikacija putem Interneta, preko Web API sučelja šalje zahtjev sustavu za upravljanje bazom podataka (MS SQL Server). Sustav preko istog API-ja vraća odgovor aplikaciji, odnosno naziv lokacije na kojoj se nalazi korisnik. Kada se promijeni lokacija, odnosno najbliži ICD uređaj, postupak se ponavlja na isti način. Kada korisnik putem aplikacije zatraži bilo kakve podatke (npr. o korisnicima, postojećim lokacijama i sl.), podaci se na isti način dohvaćaju preko API-ja iz baze podataka te šalju korisniku na pametni telefon. </w:t>
+        <w:t xml:space="preserve">Aplikacija </w:t>
+      </w:r>
+      <w:proofErr w:type="spellStart"/>
+      <w:r>
+        <w:t>Indoor</w:t>
+      </w:r>
+      <w:proofErr w:type="spellEnd"/>
+      <w:r>
+        <w:t xml:space="preserve"> </w:t>
+      </w:r>
+      <w:proofErr w:type="spellStart"/>
+      <w:r>
+        <w:t>Tracking</w:t>
+      </w:r>
+      <w:proofErr w:type="spellEnd"/>
+      <w:r>
+        <w:t xml:space="preserve"> instalira se na Android pametni telefon svakog korisnika. Aplikacija zahtijeva korištenje Bluetooth i Wi-Fi tehnologija. Nakon pokretanja aplikacije, uređaj može putem Bluetooth-a učitavati obližnje ICD uređaje, koji su postavljeni po jedan u svakoj prostoriji zgrade. Nakon određivanja najbližeg ICD uređaja i dohvaćanja njegove MAC adrese, aplikacija putem Interneta, preko Web API sučelja šalje zahtjev sustavu za upravljanje bazom podataka (MS SQL Server). Sustav preko istog API-ja vraća odgovor aplikaciji, odnosno naziv lokacije na kojoj se nalazi korisnik. Kada se promijeni lokacija, odnosno najbliži ICD uređaj, postupak se ponavlja na isti način. Kada korisnik putem aplikacije zatraži bilo kakve podatke (npr. o korisnicima, postojećim lokacijama i sl.), podaci se na isti način dohvaćaju preko API-ja iz baze podataka te šalju korisniku na pametni telefon. </w:t>
       </w:r>
     </w:p>
     <w:p>
@@ -2633,12 +2807,25 @@
         <w:pStyle w:val="11Podnaslov"/>
         <w:outlineLvl w:val="1"/>
       </w:pPr>
-      <w:bookmarkStart w:id="4" w:name="_Toc473637770"/>
+      <w:bookmarkStart w:id="3" w:name="_Toc473637770"/>
       <w:r>
         <w:lastRenderedPageBreak/>
-        <w:t>Arhitektura aplikacije Indoor Tracking</w:t>
-      </w:r>
-      <w:bookmarkEnd w:id="4"/>
+        <w:t xml:space="preserve">Arhitektura aplikacije </w:t>
+      </w:r>
+      <w:proofErr w:type="spellStart"/>
+      <w:r>
+        <w:t>Indoor</w:t>
+      </w:r>
+      <w:proofErr w:type="spellEnd"/>
+      <w:r>
+        <w:t xml:space="preserve"> </w:t>
+      </w:r>
+      <w:proofErr w:type="spellStart"/>
+      <w:r>
+        <w:t>Tracking</w:t>
+      </w:r>
+      <w:bookmarkEnd w:id="3"/>
+      <w:proofErr w:type="spellEnd"/>
     </w:p>
     <w:p>
       <w:pPr>
@@ -2654,20 +2841,44 @@
       <w:r>
         <w:t xml:space="preserve"> modul, </w:t>
       </w:r>
+      <w:proofErr w:type="spellStart"/>
       <w:r>
         <w:t>DbAccess</w:t>
       </w:r>
+      <w:proofErr w:type="spellEnd"/>
       <w:r>
         <w:t xml:space="preserve"> modul, </w:t>
       </w:r>
       <w:r>
-        <w:t xml:space="preserve">BLE modul (eng. </w:t>
+        <w:t>BLE modul (</w:t>
+      </w:r>
+      <w:proofErr w:type="spellStart"/>
+      <w:r>
+        <w:t>eng</w:t>
+      </w:r>
+      <w:proofErr w:type="spellEnd"/>
+      <w:r>
+        <w:t xml:space="preserve">. </w:t>
       </w:r>
       <w:r>
         <w:rPr>
           <w:i/>
         </w:rPr>
-        <w:t>Bluetooth Low Energy</w:t>
+        <w:t xml:space="preserve">Bluetooth </w:t>
+      </w:r>
+      <w:proofErr w:type="spellStart"/>
+      <w:r>
+        <w:rPr>
+          <w:i/>
+        </w:rPr>
+        <w:t>Low</w:t>
+      </w:r>
+      <w:proofErr w:type="spellEnd"/>
+      <w:r>
+        <w:rPr>
+          <w:i/>
+        </w:rPr>
+        <w:t xml:space="preserve"> Energy</w:t>
       </w:r>
       <w:r>
         <w:t xml:space="preserve">) te Core modul. </w:t>
@@ -3048,20 +3259,38 @@
         <w:t>App modul implementirat će korisničko sučelje te će služiti za prikaz podataka, koje dobiva od Core modula. Core modul implementira sva sučelja i klase potrebne za komuniciranje svih modula, tako da je on u vezi za svim modulima. BLE modul sadrži klase koje implementiraju algoritme za učitavanje ICD uređaja te algoritme za određivanje najbližeg ICD uređaja</w:t>
       </w:r>
       <w:r>
-        <w:t xml:space="preserve">, odnosno određivanje korisničke lokacije. DbAccess modul sadrži web </w:t>
+        <w:t xml:space="preserve">, odnosno određivanje korisničke lokacije. </w:t>
+      </w:r>
+      <w:proofErr w:type="spellStart"/>
+      <w:r>
+        <w:t>DbAccess</w:t>
+      </w:r>
+      <w:proofErr w:type="spellEnd"/>
+      <w:r>
+        <w:t xml:space="preserve"> modul sadrži web </w:t>
       </w:r>
       <w:r>
         <w:t>API</w:t>
       </w:r>
       <w:r>
-        <w:t xml:space="preserve"> za pristupanje serverskoj MS SQL bazi podataka, budući da baza nije javna te se nalazi iza sigurnosne stijene (eng. </w:t>
-      </w:r>
+        <w:t xml:space="preserve"> za pristupanje serverskoj MS SQL bazi podataka, budući da baza nije javna te se nalazi iza sigurnosne stijene (</w:t>
+      </w:r>
+      <w:proofErr w:type="spellStart"/>
+      <w:r>
+        <w:t>eng</w:t>
+      </w:r>
+      <w:proofErr w:type="spellEnd"/>
+      <w:r>
+        <w:t xml:space="preserve">. </w:t>
+      </w:r>
+      <w:proofErr w:type="spellStart"/>
       <w:r>
         <w:rPr>
           <w:i/>
         </w:rPr>
         <w:t>firewall</w:t>
       </w:r>
+      <w:proofErr w:type="spellEnd"/>
       <w:r>
         <w:t>) pa joj se ne može direktno pristupiti.</w:t>
       </w:r>
@@ -3092,12 +3321,12 @@
         <w:pStyle w:val="1Naslov"/>
         <w:outlineLvl w:val="0"/>
       </w:pPr>
-      <w:bookmarkStart w:id="5" w:name="_Toc473637771"/>
+      <w:bookmarkStart w:id="4" w:name="_Toc473637771"/>
       <w:r>
         <w:lastRenderedPageBreak/>
         <w:t>Podatkovni model</w:t>
       </w:r>
-      <w:bookmarkEnd w:id="5"/>
+      <w:bookmarkEnd w:id="4"/>
     </w:p>
     <w:p>
       <w:pPr>
@@ -3356,18 +3585,18 @@
           <wp:anchor distT="0" distB="0" distL="114300" distR="114300" simplePos="0" relativeHeight="251662336" behindDoc="1" locked="0" layoutInCell="1" allowOverlap="1" wp14:anchorId="166259BA" wp14:editId="5618E460">
             <wp:simplePos x="0" y="0"/>
             <wp:positionH relativeFrom="margin">
-              <wp:posOffset>24765</wp:posOffset>
+              <wp:posOffset>22860</wp:posOffset>
             </wp:positionH>
             <wp:positionV relativeFrom="page">
-              <wp:posOffset>2038350</wp:posOffset>
+              <wp:posOffset>2035810</wp:posOffset>
             </wp:positionV>
-            <wp:extent cx="5701665" cy="2117725"/>
+            <wp:extent cx="5701665" cy="2117090"/>
             <wp:effectExtent l="0" t="0" r="0" b="0"/>
             <wp:wrapTight wrapText="bothSides">
               <wp:wrapPolygon edited="0">
                 <wp:start x="0" y="0"/>
-                <wp:lineTo x="0" y="21373"/>
-                <wp:lineTo x="21506" y="21373"/>
+                <wp:lineTo x="0" y="21380"/>
+                <wp:lineTo x="21506" y="21380"/>
                 <wp:lineTo x="21506" y="0"/>
                 <wp:lineTo x="0" y="0"/>
               </wp:wrapPolygon>
@@ -3398,7 +3627,7 @@
                   <pic:spPr>
                     <a:xfrm>
                       <a:off x="0" y="0"/>
-                      <a:ext cx="5701665" cy="2117725"/>
+                      <a:ext cx="5701665" cy="2117090"/>
                     </a:xfrm>
                     <a:prstGeom prst="rect">
                       <a:avLst/>
@@ -3446,71 +3675,102 @@
       <w:r>
         <w:t xml:space="preserve"> sadrži sve potrebne podatke o korisnicima aplikacije. Kao primarni ključ koristit će se atribut </w:t>
       </w:r>
+      <w:proofErr w:type="spellStart"/>
       <w:r>
         <w:rPr>
           <w:i/>
         </w:rPr>
         <w:t>kor_id</w:t>
       </w:r>
+      <w:proofErr w:type="spellEnd"/>
       <w:r>
         <w:t xml:space="preserve">, korisničko ime sprema se u atribut </w:t>
       </w:r>
+      <w:proofErr w:type="spellStart"/>
       <w:r>
         <w:rPr>
           <w:i/>
         </w:rPr>
         <w:t>kor_username</w:t>
       </w:r>
+      <w:proofErr w:type="spellEnd"/>
       <w:r>
         <w:t xml:space="preserve">, a ostali atributi služe za općeniti opis pojedinog korisnika. </w:t>
       </w:r>
+      <w:proofErr w:type="spellStart"/>
       <w:r>
         <w:rPr>
           <w:i/>
         </w:rPr>
         <w:t>Kor_ime</w:t>
       </w:r>
+      <w:proofErr w:type="spellEnd"/>
       <w:r>
         <w:t xml:space="preserve"> predstavlja ime i prezime korisnika, </w:t>
       </w:r>
+      <w:proofErr w:type="spellStart"/>
       <w:r>
         <w:rPr>
           <w:i/>
         </w:rPr>
         <w:t>kor_lozinka</w:t>
       </w:r>
+      <w:proofErr w:type="spellEnd"/>
       <w:r>
         <w:t xml:space="preserve"> njegovu lozinku, </w:t>
       </w:r>
+      <w:proofErr w:type="spellStart"/>
       <w:r>
         <w:rPr>
           <w:i/>
         </w:rPr>
         <w:t>kor_tip</w:t>
       </w:r>
+      <w:proofErr w:type="spellEnd"/>
       <w:r>
         <w:t xml:space="preserve"> predstavlja tip korisnika, </w:t>
       </w:r>
+      <w:proofErr w:type="spellStart"/>
       <w:r>
         <w:rPr>
           <w:i/>
         </w:rPr>
         <w:t>kor_lokacija</w:t>
       </w:r>
+      <w:proofErr w:type="spellEnd"/>
       <w:r>
         <w:t xml:space="preserve"> predstavlja korisnikovu primarnu lokaciju (njegovu radnu sobu)</w:t>
       </w:r>
       <w:r>
-        <w:t xml:space="preserve">, dok </w:t>
-      </w:r>
+        <w:t xml:space="preserve">, </w:t>
+      </w:r>
+      <w:proofErr w:type="spellStart"/>
       <w:r>
         <w:rPr>
           <w:i/>
         </w:rPr>
         <w:t>kor_trenutna_lokacija</w:t>
       </w:r>
+      <w:proofErr w:type="spellEnd"/>
       <w:r>
         <w:t xml:space="preserve"> predstavlja lokaciju na kojoj se korisnik trenutno nalazi</w:t>
+      </w:r>
+      <w:r>
+        <w:t xml:space="preserve">, dok se u </w:t>
+      </w:r>
+      <w:proofErr w:type="spellStart"/>
+      <w:r>
+        <w:rPr>
+          <w:i/>
+        </w:rPr>
+        <w:t>kor_notification</w:t>
+      </w:r>
+      <w:proofErr w:type="spellEnd"/>
+      <w:r>
+        <w:t xml:space="preserve"> sprema korisnikovo dopuštenje o primanju </w:t>
+      </w:r>
+      <w:r>
+        <w:t>obavijesti</w:t>
       </w:r>
       <w:r>
         <w:t xml:space="preserve">. </w:t>
@@ -3524,12 +3784,14 @@
       <w:r>
         <w:t xml:space="preserve">Tablica </w:t>
       </w:r>
+      <w:proofErr w:type="spellStart"/>
       <w:r>
         <w:rPr>
           <w:i/>
         </w:rPr>
         <w:t>tip_korisnika</w:t>
       </w:r>
+      <w:proofErr w:type="spellEnd"/>
       <w:r>
         <w:t xml:space="preserve"> sadrži kategorije korisnika, za potrebe kategoriziranja korisnika (obični korisnik, šef odjela, direktor i sl.).</w:t>
       </w:r>
@@ -3551,48 +3813,58 @@
       <w:r>
         <w:t xml:space="preserve"> sadrži podatke o lokacijama (prostorijama) u zgradi. Primarni ključ je </w:t>
       </w:r>
+      <w:proofErr w:type="spellStart"/>
       <w:r>
         <w:rPr>
           <w:i/>
         </w:rPr>
         <w:t>lok_id</w:t>
       </w:r>
+      <w:proofErr w:type="spellEnd"/>
       <w:r>
         <w:t xml:space="preserve">, a svaku lokaciju dodatno opisuju sljedeći atributi: </w:t>
       </w:r>
+      <w:proofErr w:type="spellStart"/>
       <w:r>
         <w:rPr>
           <w:i/>
         </w:rPr>
         <w:t>lok_naziv</w:t>
       </w:r>
+      <w:proofErr w:type="spellEnd"/>
       <w:r>
         <w:t xml:space="preserve"> predstavlja naziv prostorije, </w:t>
       </w:r>
+      <w:proofErr w:type="spellStart"/>
       <w:r>
         <w:rPr>
           <w:i/>
         </w:rPr>
         <w:t>lok_opis</w:t>
       </w:r>
+      <w:proofErr w:type="spellEnd"/>
       <w:r>
         <w:t xml:space="preserve"> predstavlja njezin opis, </w:t>
       </w:r>
+      <w:proofErr w:type="spellStart"/>
       <w:r>
         <w:rPr>
           <w:i/>
         </w:rPr>
         <w:t>lok_ble_mac</w:t>
       </w:r>
+      <w:proofErr w:type="spellEnd"/>
       <w:r>
         <w:t xml:space="preserve"> predstavlja MAC adresu BLE uređaja koji je postavljen u toj prostoriji (i prema kojemu se zapravo određuje položaj korisnika) i </w:t>
       </w:r>
+      <w:proofErr w:type="spellStart"/>
       <w:r>
         <w:rPr>
           <w:i/>
         </w:rPr>
         <w:t>lok_kategorija</w:t>
       </w:r>
+      <w:proofErr w:type="spellEnd"/>
       <w:r>
         <w:t xml:space="preserve"> predstavlja vanjski ključ na kategoriju lokacije.</w:t>
       </w:r>
@@ -3605,12 +3877,14 @@
       <w:r>
         <w:t xml:space="preserve">Tablica </w:t>
       </w:r>
+      <w:proofErr w:type="spellStart"/>
       <w:r>
         <w:rPr>
           <w:i/>
         </w:rPr>
         <w:t>kategorija_prostorija</w:t>
       </w:r>
+      <w:proofErr w:type="spellEnd"/>
       <w:r>
         <w:t xml:space="preserve"> sadrži nazive kategorija prema kojima su svrstane prostorije, radi lakše pretrage u aplikaciji.</w:t>
       </w:r>
@@ -3629,13 +3903,29 @@
         </w:sectPr>
       </w:pPr>
       <w:r>
-        <w:t xml:space="preserve">Navedeni podatkovni model impelementiran je </w:t>
+        <w:t xml:space="preserve">Navedeni podatkovni model </w:t>
+      </w:r>
+      <w:proofErr w:type="spellStart"/>
+      <w:r>
+        <w:t>impelementiran</w:t>
+      </w:r>
+      <w:proofErr w:type="spellEnd"/>
+      <w:r>
+        <w:t xml:space="preserve"> je </w:t>
       </w:r>
       <w:r>
         <w:t xml:space="preserve">kao zasebna baza podataka </w:t>
       </w:r>
       <w:r>
-        <w:t xml:space="preserve">unutar MS SQL Servera tvrtke Mobilisis. Podacima se pristupa preko Web API servisa koji će biti opisan u sljedećem poglavlju. </w:t>
+        <w:t xml:space="preserve">unutar MS SQL Servera tvrtke </w:t>
+      </w:r>
+      <w:proofErr w:type="spellStart"/>
+      <w:r>
+        <w:t>Mobilisis</w:t>
+      </w:r>
+      <w:proofErr w:type="spellEnd"/>
+      <w:r>
+        <w:t xml:space="preserve">. Podacima se pristupa preko Web API servisa koji će biti opisan u sljedećem poglavlju. </w:t>
       </w:r>
     </w:p>
     <w:p>
@@ -3643,12 +3933,17 @@
         <w:pStyle w:val="1Naslov"/>
         <w:outlineLvl w:val="0"/>
       </w:pPr>
-      <w:bookmarkStart w:id="6" w:name="_Toc473637772"/>
+      <w:bookmarkStart w:id="5" w:name="_Toc473637772"/>
+      <w:proofErr w:type="spellStart"/>
       <w:r>
         <w:lastRenderedPageBreak/>
-        <w:t>IndoorTracking WEB API</w:t>
-      </w:r>
-      <w:bookmarkEnd w:id="6"/>
+        <w:t>IndoorTracking</w:t>
+      </w:r>
+      <w:proofErr w:type="spellEnd"/>
+      <w:r>
+        <w:t xml:space="preserve"> WEB API</w:t>
+      </w:r>
+      <w:bookmarkEnd w:id="5"/>
     </w:p>
     <w:p>
       <w:pPr>
@@ -3661,22 +3956,69 @@
           <w:szCs w:val="24"/>
         </w:rPr>
       </w:pPr>
-      <w:r>
-        <w:rPr>
-          <w:rFonts w:ascii="Times New Roman" w:hAnsi="Times New Roman" w:cs="Times New Roman"/>
-          <w:sz w:val="24"/>
-          <w:szCs w:val="24"/>
-        </w:rPr>
-        <w:t xml:space="preserve">IndoorTracking Web API je RESTful online servis preko kojeg se dohvaćaju podaci iz baze koja se nalazi iza </w:t>
-      </w:r>
-      <w:r>
-        <w:rPr>
-          <w:rFonts w:ascii="Times New Roman" w:hAnsi="Times New Roman" w:cs="Times New Roman"/>
-          <w:sz w:val="24"/>
-          <w:szCs w:val="24"/>
-        </w:rPr>
-        <w:t xml:space="preserve">sigurnosne stijene (eng. </w:t>
-      </w:r>
+      <w:proofErr w:type="spellStart"/>
+      <w:r>
+        <w:rPr>
+          <w:rFonts w:ascii="Times New Roman" w:hAnsi="Times New Roman" w:cs="Times New Roman"/>
+          <w:sz w:val="24"/>
+          <w:szCs w:val="24"/>
+        </w:rPr>
+        <w:t>IndoorTracking</w:t>
+      </w:r>
+      <w:proofErr w:type="spellEnd"/>
+      <w:r>
+        <w:rPr>
+          <w:rFonts w:ascii="Times New Roman" w:hAnsi="Times New Roman" w:cs="Times New Roman"/>
+          <w:sz w:val="24"/>
+          <w:szCs w:val="24"/>
+        </w:rPr>
+        <w:t xml:space="preserve"> Web API je </w:t>
+      </w:r>
+      <w:proofErr w:type="spellStart"/>
+      <w:r>
+        <w:rPr>
+          <w:rFonts w:ascii="Times New Roman" w:hAnsi="Times New Roman" w:cs="Times New Roman"/>
+          <w:sz w:val="24"/>
+          <w:szCs w:val="24"/>
+        </w:rPr>
+        <w:t>RESTful</w:t>
+      </w:r>
+      <w:proofErr w:type="spellEnd"/>
+      <w:r>
+        <w:rPr>
+          <w:rFonts w:ascii="Times New Roman" w:hAnsi="Times New Roman" w:cs="Times New Roman"/>
+          <w:sz w:val="24"/>
+          <w:szCs w:val="24"/>
+        </w:rPr>
+        <w:t xml:space="preserve"> online servis preko kojeg se dohvaćaju podaci iz baze koja se nalazi iza </w:t>
+      </w:r>
+      <w:r>
+        <w:rPr>
+          <w:rFonts w:ascii="Times New Roman" w:hAnsi="Times New Roman" w:cs="Times New Roman"/>
+          <w:sz w:val="24"/>
+          <w:szCs w:val="24"/>
+        </w:rPr>
+        <w:t>sigurnosne stijene (</w:t>
+      </w:r>
+      <w:proofErr w:type="spellStart"/>
+      <w:r>
+        <w:rPr>
+          <w:rFonts w:ascii="Times New Roman" w:hAnsi="Times New Roman" w:cs="Times New Roman"/>
+          <w:sz w:val="24"/>
+          <w:szCs w:val="24"/>
+        </w:rPr>
+        <w:t>eng</w:t>
+      </w:r>
+      <w:proofErr w:type="spellEnd"/>
+      <w:r>
+        <w:rPr>
+          <w:rFonts w:ascii="Times New Roman" w:hAnsi="Times New Roman" w:cs="Times New Roman"/>
+          <w:sz w:val="24"/>
+          <w:szCs w:val="24"/>
+        </w:rPr>
+        <w:t xml:space="preserve">. </w:t>
+      </w:r>
+      <w:proofErr w:type="spellStart"/>
       <w:r>
         <w:rPr>
           <w:rFonts w:ascii="Times New Roman" w:hAnsi="Times New Roman" w:cs="Times New Roman"/>
@@ -3686,14 +4028,34 @@
         </w:rPr>
         <w:t>firewall</w:t>
       </w:r>
-      <w:r>
-        <w:rPr>
-          <w:rFonts w:ascii="Times New Roman" w:hAnsi="Times New Roman" w:cs="Times New Roman"/>
-          <w:sz w:val="24"/>
-          <w:szCs w:val="24"/>
-        </w:rPr>
-        <w:t xml:space="preserve">) te nema javni pristup. REST (eng. </w:t>
-      </w:r>
+      <w:proofErr w:type="spellEnd"/>
+      <w:r>
+        <w:rPr>
+          <w:rFonts w:ascii="Times New Roman" w:hAnsi="Times New Roman" w:cs="Times New Roman"/>
+          <w:sz w:val="24"/>
+          <w:szCs w:val="24"/>
+        </w:rPr>
+        <w:t>) te nema javni pristup. REST (</w:t>
+      </w:r>
+      <w:proofErr w:type="spellStart"/>
+      <w:r>
+        <w:rPr>
+          <w:rFonts w:ascii="Times New Roman" w:hAnsi="Times New Roman" w:cs="Times New Roman"/>
+          <w:sz w:val="24"/>
+          <w:szCs w:val="24"/>
+        </w:rPr>
+        <w:t>eng</w:t>
+      </w:r>
+      <w:proofErr w:type="spellEnd"/>
+      <w:r>
+        <w:rPr>
+          <w:rFonts w:ascii="Times New Roman" w:hAnsi="Times New Roman" w:cs="Times New Roman"/>
+          <w:sz w:val="24"/>
+          <w:szCs w:val="24"/>
+        </w:rPr>
+        <w:t xml:space="preserve">. </w:t>
+      </w:r>
+      <w:proofErr w:type="spellStart"/>
       <w:r>
         <w:rPr>
           <w:rFonts w:ascii="Times New Roman" w:hAnsi="Times New Roman" w:cs="Times New Roman"/>
@@ -3701,8 +4063,9 @@
           <w:sz w:val="24"/>
           <w:szCs w:val="24"/>
         </w:rPr>
-        <w:t>Representational State T</w:t>
-      </w:r>
+        <w:t>Representational</w:t>
+      </w:r>
+      <w:proofErr w:type="spellEnd"/>
       <w:r>
         <w:rPr>
           <w:rFonts w:ascii="Times New Roman" w:hAnsi="Times New Roman" w:cs="Times New Roman"/>
@@ -3710,6 +4073,15 @@
           <w:sz w:val="24"/>
           <w:szCs w:val="24"/>
         </w:rPr>
+        <w:t xml:space="preserve"> State T</w:t>
+      </w:r>
+      <w:r>
+        <w:rPr>
+          <w:rFonts w:ascii="Times New Roman" w:hAnsi="Times New Roman" w:cs="Times New Roman"/>
+          <w:i/>
+          <w:sz w:val="24"/>
+          <w:szCs w:val="24"/>
+        </w:rPr>
         <w:t>ransfer</w:t>
       </w:r>
       <w:r>
@@ -3718,15 +4090,85 @@
           <w:sz w:val="24"/>
           <w:szCs w:val="24"/>
         </w:rPr>
-        <w:t xml:space="preserve">) ili RESTful web servisi su jedan od načina za pružanje interoperabilnosti računalnih sustava. Ovaj servis omogućuje dohvaćanje i manipulaciju podacima preko predefiniranih setova operacija. Ovom servisu se pristupa preko URI adrese http://development.mobilisis.hr/IndoorTracking/api te </w:t>
-      </w:r>
-      <w:r>
-        <w:rPr>
-          <w:rFonts w:ascii="Times New Roman" w:hAnsi="Times New Roman" w:cs="Times New Roman"/>
-          <w:sz w:val="24"/>
-          <w:szCs w:val="24"/>
-        </w:rPr>
-        <w:t>ovisno o poslanim paramtrima se vrać</w:t>
+        <w:t xml:space="preserve">) ili </w:t>
+      </w:r>
+      <w:proofErr w:type="spellStart"/>
+      <w:r>
+        <w:rPr>
+          <w:rFonts w:ascii="Times New Roman" w:hAnsi="Times New Roman" w:cs="Times New Roman"/>
+          <w:sz w:val="24"/>
+          <w:szCs w:val="24"/>
+        </w:rPr>
+        <w:t>RESTful</w:t>
+      </w:r>
+      <w:proofErr w:type="spellEnd"/>
+      <w:r>
+        <w:rPr>
+          <w:rFonts w:ascii="Times New Roman" w:hAnsi="Times New Roman" w:cs="Times New Roman"/>
+          <w:sz w:val="24"/>
+          <w:szCs w:val="24"/>
+        </w:rPr>
+        <w:t xml:space="preserve"> web servisi su jedan od načina za pružanje </w:t>
+      </w:r>
+      <w:proofErr w:type="spellStart"/>
+      <w:r>
+        <w:rPr>
+          <w:rFonts w:ascii="Times New Roman" w:hAnsi="Times New Roman" w:cs="Times New Roman"/>
+          <w:sz w:val="24"/>
+          <w:szCs w:val="24"/>
+        </w:rPr>
+        <w:t>interoperabilnosti</w:t>
+      </w:r>
+      <w:proofErr w:type="spellEnd"/>
+      <w:r>
+        <w:rPr>
+          <w:rFonts w:ascii="Times New Roman" w:hAnsi="Times New Roman" w:cs="Times New Roman"/>
+          <w:sz w:val="24"/>
+          <w:szCs w:val="24"/>
+        </w:rPr>
+        <w:t xml:space="preserve"> računalnih sustava. Ovaj servis omogućuje dohvaćanje i manipulaciju podacima preko </w:t>
+      </w:r>
+      <w:proofErr w:type="spellStart"/>
+      <w:r>
+        <w:rPr>
+          <w:rFonts w:ascii="Times New Roman" w:hAnsi="Times New Roman" w:cs="Times New Roman"/>
+          <w:sz w:val="24"/>
+          <w:szCs w:val="24"/>
+        </w:rPr>
+        <w:t>predefiniranih</w:t>
+      </w:r>
+      <w:proofErr w:type="spellEnd"/>
+      <w:r>
+        <w:rPr>
+          <w:rFonts w:ascii="Times New Roman" w:hAnsi="Times New Roman" w:cs="Times New Roman"/>
+          <w:sz w:val="24"/>
+          <w:szCs w:val="24"/>
+        </w:rPr>
+        <w:t xml:space="preserve"> setova operacija. Ovom servisu se pristupa preko URI adrese http://development.mobilisis.hr/IndoorTracking/api te </w:t>
+      </w:r>
+      <w:r>
+        <w:rPr>
+          <w:rFonts w:ascii="Times New Roman" w:hAnsi="Times New Roman" w:cs="Times New Roman"/>
+          <w:sz w:val="24"/>
+          <w:szCs w:val="24"/>
+        </w:rPr>
+        <w:t>ovisno o poslanim param</w:t>
+      </w:r>
+      <w:r>
+        <w:rPr>
+          <w:rFonts w:ascii="Times New Roman" w:hAnsi="Times New Roman" w:cs="Times New Roman"/>
+          <w:sz w:val="24"/>
+          <w:szCs w:val="24"/>
+        </w:rPr>
+        <w:t>e</w:t>
+      </w:r>
+      <w:r>
+        <w:rPr>
+          <w:rFonts w:ascii="Times New Roman" w:hAnsi="Times New Roman" w:cs="Times New Roman"/>
+          <w:sz w:val="24"/>
+          <w:szCs w:val="24"/>
+        </w:rPr>
+        <w:t>trima se vrać</w:t>
       </w:r>
       <w:r>
         <w:rPr>
@@ -3782,7 +4224,23 @@
           <w:sz w:val="24"/>
           <w:szCs w:val="24"/>
         </w:rPr>
-        <w:t xml:space="preserve"> kreiraju se klase kontrolori koje služe za upravljanje zahtjevima i klase modeli koje predstvljaju oblik odgovora koji se vraća na zahtjev. Unu</w:t>
+        <w:t xml:space="preserve"> kreiraju se klase kontrolori koje služe za upravljanje zahtjevima i klase modeli koje predst</w:t>
+      </w:r>
+      <w:r>
+        <w:rPr>
+          <w:rFonts w:ascii="Times New Roman" w:hAnsi="Times New Roman" w:cs="Times New Roman"/>
+          <w:sz w:val="24"/>
+          <w:szCs w:val="24"/>
+        </w:rPr>
+        <w:t>a</w:t>
+      </w:r>
+      <w:r>
+        <w:rPr>
+          <w:rFonts w:ascii="Times New Roman" w:hAnsi="Times New Roman" w:cs="Times New Roman"/>
+          <w:sz w:val="24"/>
+          <w:szCs w:val="24"/>
+        </w:rPr>
+        <w:t>vljaju oblik odgovora koji se vraća na zahtjev. Unu</w:t>
       </w:r>
       <w:r>
         <w:rPr>
@@ -3798,7 +4256,25 @@
           <w:sz w:val="24"/>
           <w:szCs w:val="24"/>
         </w:rPr>
-        <w:t xml:space="preserve"> klasa kontrolera je implementi</w:t>
+        <w:t xml:space="preserve"> klasa </w:t>
+      </w:r>
+      <w:proofErr w:type="spellStart"/>
+      <w:r>
+        <w:rPr>
+          <w:rFonts w:ascii="Times New Roman" w:hAnsi="Times New Roman" w:cs="Times New Roman"/>
+          <w:sz w:val="24"/>
+          <w:szCs w:val="24"/>
+        </w:rPr>
+        <w:t>kontrolera</w:t>
+      </w:r>
+      <w:proofErr w:type="spellEnd"/>
+      <w:r>
+        <w:rPr>
+          <w:rFonts w:ascii="Times New Roman" w:hAnsi="Times New Roman" w:cs="Times New Roman"/>
+          <w:sz w:val="24"/>
+          <w:szCs w:val="24"/>
+        </w:rPr>
+        <w:t xml:space="preserve"> je implementi</w:t>
       </w:r>
       <w:r>
         <w:rPr>
@@ -3830,15 +4306,69 @@
           <w:sz w:val="24"/>
           <w:szCs w:val="24"/>
         </w:rPr>
-        <w:t xml:space="preserve"> podatke o lokaciji  moramo preko POST zahtjeva na http//development.mobilisis.hr/IndoorTrac</w:t>
-      </w:r>
-      <w:r>
-        <w:rPr>
-          <w:rFonts w:ascii="Times New Roman" w:hAnsi="Times New Roman" w:cs="Times New Roman"/>
-          <w:sz w:val="24"/>
-          <w:szCs w:val="24"/>
-        </w:rPr>
-        <w:t>king/api/location poslati u JSON</w:t>
+        <w:t xml:space="preserve"> podatke o lokaciji  moramo preko POST zahtjeva na http//development.mobilisis.hr/</w:t>
+      </w:r>
+      <w:proofErr w:type="spellStart"/>
+      <w:r>
+        <w:rPr>
+          <w:rFonts w:ascii="Times New Roman" w:hAnsi="Times New Roman" w:cs="Times New Roman"/>
+          <w:sz w:val="24"/>
+          <w:szCs w:val="24"/>
+        </w:rPr>
+        <w:t>IndoorTrac</w:t>
+      </w:r>
+      <w:r>
+        <w:rPr>
+          <w:rFonts w:ascii="Times New Roman" w:hAnsi="Times New Roman" w:cs="Times New Roman"/>
+          <w:sz w:val="24"/>
+          <w:szCs w:val="24"/>
+        </w:rPr>
+        <w:t>king</w:t>
+      </w:r>
+      <w:proofErr w:type="spellEnd"/>
+      <w:r>
+        <w:rPr>
+          <w:rFonts w:ascii="Times New Roman" w:hAnsi="Times New Roman" w:cs="Times New Roman"/>
+          <w:sz w:val="24"/>
+          <w:szCs w:val="24"/>
+        </w:rPr>
+        <w:t>/</w:t>
+      </w:r>
+      <w:proofErr w:type="spellStart"/>
+      <w:r>
+        <w:rPr>
+          <w:rFonts w:ascii="Times New Roman" w:hAnsi="Times New Roman" w:cs="Times New Roman"/>
+          <w:sz w:val="24"/>
+          <w:szCs w:val="24"/>
+        </w:rPr>
+        <w:t>api</w:t>
+      </w:r>
+      <w:proofErr w:type="spellEnd"/>
+      <w:r>
+        <w:rPr>
+          <w:rFonts w:ascii="Times New Roman" w:hAnsi="Times New Roman" w:cs="Times New Roman"/>
+          <w:sz w:val="24"/>
+          <w:szCs w:val="24"/>
+        </w:rPr>
+        <w:t>/</w:t>
+      </w:r>
+      <w:proofErr w:type="spellStart"/>
+      <w:r>
+        <w:rPr>
+          <w:rFonts w:ascii="Times New Roman" w:hAnsi="Times New Roman" w:cs="Times New Roman"/>
+          <w:sz w:val="24"/>
+          <w:szCs w:val="24"/>
+        </w:rPr>
+        <w:t>location</w:t>
+      </w:r>
+      <w:proofErr w:type="spellEnd"/>
+      <w:r>
+        <w:rPr>
+          <w:rFonts w:ascii="Times New Roman" w:hAnsi="Times New Roman" w:cs="Times New Roman"/>
+          <w:sz w:val="24"/>
+          <w:szCs w:val="24"/>
+        </w:rPr>
+        <w:t xml:space="preserve"> poslati u JSON</w:t>
       </w:r>
       <w:r>
         <w:rPr>
@@ -3862,7 +4392,23 @@
           <w:sz w:val="24"/>
           <w:szCs w:val="24"/>
         </w:rPr>
-        <w:t xml:space="preserve"> adresu najbližeg uređaja npr:{ 'mac':'A0:E6:</w:t>
+        <w:t xml:space="preserve"> adresu najbližeg uređaja </w:t>
+      </w:r>
+      <w:r>
+        <w:rPr>
+          <w:rFonts w:ascii="Times New Roman" w:hAnsi="Times New Roman" w:cs="Times New Roman"/>
+          <w:sz w:val="24"/>
+          <w:szCs w:val="24"/>
+        </w:rPr>
+        <w:t>npr.</w:t>
+      </w:r>
+      <w:r>
+        <w:rPr>
+          <w:rFonts w:ascii="Times New Roman" w:hAnsi="Times New Roman" w:cs="Times New Roman"/>
+          <w:sz w:val="24"/>
+          <w:szCs w:val="24"/>
+        </w:rPr>
+        <w:t>:{ 'mac':'A0:E6:</w:t>
       </w:r>
       <w:r>
         <w:rPr>
@@ -3934,7 +4480,25 @@
           <w:sz w:val="24"/>
           <w:szCs w:val="24"/>
         </w:rPr>
-        <w:t>u klasi Location unutar servisa.</w:t>
+        <w:t xml:space="preserve">u klasi </w:t>
+      </w:r>
+      <w:proofErr w:type="spellStart"/>
+      <w:r>
+        <w:rPr>
+          <w:rFonts w:ascii="Times New Roman" w:hAnsi="Times New Roman" w:cs="Times New Roman"/>
+          <w:sz w:val="24"/>
+          <w:szCs w:val="24"/>
+        </w:rPr>
+        <w:t>Location</w:t>
+      </w:r>
+      <w:proofErr w:type="spellEnd"/>
+      <w:r>
+        <w:rPr>
+          <w:rFonts w:ascii="Times New Roman" w:hAnsi="Times New Roman" w:cs="Times New Roman"/>
+          <w:sz w:val="24"/>
+          <w:szCs w:val="24"/>
+        </w:rPr>
+        <w:t xml:space="preserve"> unutar servisa.</w:t>
       </w:r>
       <w:r>
         <w:rPr>
@@ -4028,7 +4592,25 @@
           <w:sz w:val="24"/>
           <w:szCs w:val="24"/>
         </w:rPr>
-        <w:t xml:space="preserve">      "Id": 1,</w:t>
+        <w:t xml:space="preserve">      "</w:t>
+      </w:r>
+      <w:proofErr w:type="spellStart"/>
+      <w:r>
+        <w:rPr>
+          <w:rFonts w:ascii="Times New Roman" w:hAnsi="Times New Roman" w:cs="Times New Roman"/>
+          <w:sz w:val="24"/>
+          <w:szCs w:val="24"/>
+        </w:rPr>
+        <w:t>Id</w:t>
+      </w:r>
+      <w:proofErr w:type="spellEnd"/>
+      <w:r>
+        <w:rPr>
+          <w:rFonts w:ascii="Times New Roman" w:hAnsi="Times New Roman" w:cs="Times New Roman"/>
+          <w:sz w:val="24"/>
+          <w:szCs w:val="24"/>
+        </w:rPr>
+        <w:t>": 1,</w:t>
       </w:r>
     </w:p>
     <w:p>
@@ -4047,7 +4629,25 @@
           <w:sz w:val="24"/>
           <w:szCs w:val="24"/>
         </w:rPr>
-        <w:t xml:space="preserve">      "name": "soba1 T1",</w:t>
+        <w:t xml:space="preserve">      "</w:t>
+      </w:r>
+      <w:proofErr w:type="spellStart"/>
+      <w:r>
+        <w:rPr>
+          <w:rFonts w:ascii="Times New Roman" w:hAnsi="Times New Roman" w:cs="Times New Roman"/>
+          <w:sz w:val="24"/>
+          <w:szCs w:val="24"/>
+        </w:rPr>
+        <w:t>name</w:t>
+      </w:r>
+      <w:proofErr w:type="spellEnd"/>
+      <w:r>
+        <w:rPr>
+          <w:rFonts w:ascii="Times New Roman" w:hAnsi="Times New Roman" w:cs="Times New Roman"/>
+          <w:sz w:val="24"/>
+          <w:szCs w:val="24"/>
+        </w:rPr>
+        <w:t>": "soba1 T1",</w:t>
       </w:r>
     </w:p>
     <w:p>
@@ -4066,7 +4666,25 @@
           <w:sz w:val="24"/>
           <w:szCs w:val="24"/>
         </w:rPr>
-        <w:t xml:space="preserve">      "macAddress": "A0:E6:F8:4F:AF:BC",</w:t>
+        <w:t xml:space="preserve">      "</w:t>
+      </w:r>
+      <w:proofErr w:type="spellStart"/>
+      <w:r>
+        <w:rPr>
+          <w:rFonts w:ascii="Times New Roman" w:hAnsi="Times New Roman" w:cs="Times New Roman"/>
+          <w:sz w:val="24"/>
+          <w:szCs w:val="24"/>
+        </w:rPr>
+        <w:t>macAddress</w:t>
+      </w:r>
+      <w:proofErr w:type="spellEnd"/>
+      <w:r>
+        <w:rPr>
+          <w:rFonts w:ascii="Times New Roman" w:hAnsi="Times New Roman" w:cs="Times New Roman"/>
+          <w:sz w:val="24"/>
+          <w:szCs w:val="24"/>
+        </w:rPr>
+        <w:t>": "A0:E6:F8:4F:AF:BC",</w:t>
       </w:r>
     </w:p>
     <w:p>
@@ -4085,7 +4703,25 @@
           <w:sz w:val="24"/>
           <w:szCs w:val="24"/>
         </w:rPr>
-        <w:t xml:space="preserve">      "description": "T1 ICD"</w:t>
+        <w:t xml:space="preserve">      "</w:t>
+      </w:r>
+      <w:proofErr w:type="spellStart"/>
+      <w:r>
+        <w:rPr>
+          <w:rFonts w:ascii="Times New Roman" w:hAnsi="Times New Roman" w:cs="Times New Roman"/>
+          <w:sz w:val="24"/>
+          <w:szCs w:val="24"/>
+        </w:rPr>
+        <w:t>description</w:t>
+      </w:r>
+      <w:proofErr w:type="spellEnd"/>
+      <w:r>
+        <w:rPr>
+          <w:rFonts w:ascii="Times New Roman" w:hAnsi="Times New Roman" w:cs="Times New Roman"/>
+          <w:sz w:val="24"/>
+          <w:szCs w:val="24"/>
+        </w:rPr>
+        <w:t>": "T1 ICD"</w:t>
       </w:r>
     </w:p>
     <w:p>
@@ -4106,6 +4742,2336 @@
         </w:rPr>
         <w:t xml:space="preserve">   }]</w:t>
       </w:r>
+    </w:p>
+    <w:p>
+      <w:pPr>
+        <w:spacing w:line="360" w:lineRule="auto"/>
+        <w:jc w:val="both"/>
+        <w:rPr>
+          <w:rFonts w:ascii="Times New Roman" w:hAnsi="Times New Roman" w:cs="Times New Roman"/>
+          <w:sz w:val="24"/>
+          <w:szCs w:val="24"/>
+        </w:rPr>
+      </w:pPr>
+      <w:r>
+        <w:rPr>
+          <w:rFonts w:ascii="Times New Roman" w:hAnsi="Times New Roman" w:cs="Times New Roman"/>
+          <w:sz w:val="24"/>
+          <w:szCs w:val="24"/>
+        </w:rPr>
+        <w:t xml:space="preserve">Popis svih </w:t>
+      </w:r>
+      <w:proofErr w:type="spellStart"/>
+      <w:r>
+        <w:rPr>
+          <w:rFonts w:ascii="Times New Roman" w:hAnsi="Times New Roman" w:cs="Times New Roman"/>
+          <w:sz w:val="24"/>
+          <w:szCs w:val="24"/>
+        </w:rPr>
+        <w:t>kontrolera</w:t>
+      </w:r>
+      <w:proofErr w:type="spellEnd"/>
+      <w:r>
+        <w:rPr>
+          <w:rFonts w:ascii="Times New Roman" w:hAnsi="Times New Roman" w:cs="Times New Roman"/>
+          <w:sz w:val="24"/>
+          <w:szCs w:val="24"/>
+        </w:rPr>
+        <w:t xml:space="preserve"> se nalazi u tablici koja je u </w:t>
+      </w:r>
+      <w:r>
+        <w:rPr>
+          <w:rFonts w:ascii="Times New Roman" w:hAnsi="Times New Roman" w:cs="Times New Roman"/>
+          <w:sz w:val="24"/>
+          <w:szCs w:val="24"/>
+        </w:rPr>
+        <w:t>nastavku</w:t>
+      </w:r>
+      <w:r>
+        <w:rPr>
+          <w:rFonts w:ascii="Times New Roman" w:hAnsi="Times New Roman" w:cs="Times New Roman"/>
+          <w:sz w:val="24"/>
+          <w:szCs w:val="24"/>
+        </w:rPr>
+        <w:t>.</w:t>
+      </w:r>
+    </w:p>
+    <w:p>
+      <w:pPr>
+        <w:rPr>
+          <w:rFonts w:ascii="Times New Roman" w:hAnsi="Times New Roman" w:cs="Times New Roman"/>
+          <w:sz w:val="24"/>
+          <w:szCs w:val="24"/>
+        </w:rPr>
+      </w:pPr>
+      <w:r>
+        <w:rPr>
+          <w:rFonts w:ascii="Times New Roman" w:hAnsi="Times New Roman" w:cs="Times New Roman"/>
+          <w:sz w:val="24"/>
+          <w:szCs w:val="24"/>
+        </w:rPr>
+        <w:br w:type="page"/>
+      </w:r>
+    </w:p>
+    <w:p>
+      <w:pPr>
+        <w:spacing w:line="360" w:lineRule="auto"/>
+        <w:jc w:val="both"/>
+        <w:rPr>
+          <w:rFonts w:ascii="Times New Roman" w:hAnsi="Times New Roman" w:cs="Times New Roman"/>
+          <w:sz w:val="24"/>
+          <w:szCs w:val="24"/>
+        </w:rPr>
+      </w:pPr>
+    </w:p>
+    <w:tbl>
+      <w:tblPr>
+        <w:tblStyle w:val="GridTable4-Accent5"/>
+        <w:tblW w:w="9833" w:type="dxa"/>
+        <w:tblLook w:val="04A0" w:firstRow="1" w:lastRow="0" w:firstColumn="1" w:lastColumn="0" w:noHBand="0" w:noVBand="1"/>
+      </w:tblPr>
+      <w:tblGrid>
+        <w:gridCol w:w="4096"/>
+        <w:gridCol w:w="839"/>
+        <w:gridCol w:w="1574"/>
+        <w:gridCol w:w="3324"/>
+      </w:tblGrid>
+      <w:tr>
+        <w:trPr>
+          <w:cnfStyle w:val="100000000000" w:firstRow="1" w:lastRow="0" w:firstColumn="0" w:lastColumn="0" w:oddVBand="0" w:evenVBand="0" w:oddHBand="0" w:evenHBand="0" w:firstRowFirstColumn="0" w:firstRowLastColumn="0" w:lastRowFirstColumn="0" w:lastRowLastColumn="0"/>
+        </w:trPr>
+        <w:tc>
+          <w:tcPr>
+            <w:cnfStyle w:val="001000000000" w:firstRow="0" w:lastRow="0" w:firstColumn="1" w:lastColumn="0" w:oddVBand="0" w:evenVBand="0" w:oddHBand="0" w:evenHBand="0" w:firstRowFirstColumn="0" w:firstRowLastColumn="0" w:lastRowFirstColumn="0" w:lastRowLastColumn="0"/>
+            <w:tcW w:w="4096" w:type="dxa"/>
+          </w:tcPr>
+          <w:p>
+            <w:pPr>
+              <w:spacing w:line="360" w:lineRule="auto"/>
+              <w:jc w:val="both"/>
+              <w:rPr>
+                <w:rFonts w:ascii="Times New Roman" w:hAnsi="Times New Roman" w:cs="Times New Roman"/>
+                <w:sz w:val="24"/>
+                <w:szCs w:val="24"/>
+              </w:rPr>
+            </w:pPr>
+            <w:r>
+              <w:rPr>
+                <w:rFonts w:ascii="Times New Roman" w:hAnsi="Times New Roman" w:cs="Times New Roman"/>
+                <w:sz w:val="24"/>
+                <w:szCs w:val="24"/>
+              </w:rPr>
+              <w:t>Putanja</w:t>
+            </w:r>
+          </w:p>
+        </w:tc>
+        <w:tc>
+          <w:tcPr>
+            <w:tcW w:w="839" w:type="dxa"/>
+          </w:tcPr>
+          <w:p>
+            <w:pPr>
+              <w:spacing w:line="360" w:lineRule="auto"/>
+              <w:jc w:val="both"/>
+              <w:cnfStyle w:val="100000000000" w:firstRow="1" w:lastRow="0" w:firstColumn="0" w:lastColumn="0" w:oddVBand="0" w:evenVBand="0" w:oddHBand="0" w:evenHBand="0" w:firstRowFirstColumn="0" w:firstRowLastColumn="0" w:lastRowFirstColumn="0" w:lastRowLastColumn="0"/>
+              <w:rPr>
+                <w:rFonts w:ascii="Times New Roman" w:hAnsi="Times New Roman" w:cs="Times New Roman"/>
+                <w:sz w:val="24"/>
+                <w:szCs w:val="24"/>
+              </w:rPr>
+            </w:pPr>
+            <w:r>
+              <w:rPr>
+                <w:rFonts w:ascii="Times New Roman" w:hAnsi="Times New Roman" w:cs="Times New Roman"/>
+                <w:sz w:val="24"/>
+                <w:szCs w:val="24"/>
+              </w:rPr>
+              <w:t>Vrsta</w:t>
+            </w:r>
+          </w:p>
+        </w:tc>
+        <w:tc>
+          <w:tcPr>
+            <w:tcW w:w="1574" w:type="dxa"/>
+          </w:tcPr>
+          <w:p>
+            <w:pPr>
+              <w:spacing w:line="360" w:lineRule="auto"/>
+              <w:jc w:val="both"/>
+              <w:cnfStyle w:val="100000000000" w:firstRow="1" w:lastRow="0" w:firstColumn="0" w:lastColumn="0" w:oddVBand="0" w:evenVBand="0" w:oddHBand="0" w:evenHBand="0" w:firstRowFirstColumn="0" w:firstRowLastColumn="0" w:lastRowFirstColumn="0" w:lastRowLastColumn="0"/>
+              <w:rPr>
+                <w:rFonts w:ascii="Times New Roman" w:hAnsi="Times New Roman" w:cs="Times New Roman"/>
+                <w:sz w:val="24"/>
+                <w:szCs w:val="24"/>
+              </w:rPr>
+            </w:pPr>
+            <w:r>
+              <w:rPr>
+                <w:rFonts w:ascii="Times New Roman" w:hAnsi="Times New Roman" w:cs="Times New Roman"/>
+                <w:sz w:val="24"/>
+                <w:szCs w:val="24"/>
+              </w:rPr>
+              <w:t>Parametri</w:t>
+            </w:r>
+          </w:p>
+        </w:tc>
+        <w:tc>
+          <w:tcPr>
+            <w:tcW w:w="3324" w:type="dxa"/>
+          </w:tcPr>
+          <w:p>
+            <w:pPr>
+              <w:spacing w:line="360" w:lineRule="auto"/>
+              <w:jc w:val="both"/>
+              <w:cnfStyle w:val="100000000000" w:firstRow="1" w:lastRow="0" w:firstColumn="0" w:lastColumn="0" w:oddVBand="0" w:evenVBand="0" w:oddHBand="0" w:evenHBand="0" w:firstRowFirstColumn="0" w:firstRowLastColumn="0" w:lastRowFirstColumn="0" w:lastRowLastColumn="0"/>
+              <w:rPr>
+                <w:rFonts w:ascii="Times New Roman" w:hAnsi="Times New Roman" w:cs="Times New Roman"/>
+                <w:sz w:val="24"/>
+                <w:szCs w:val="24"/>
+              </w:rPr>
+            </w:pPr>
+            <w:r>
+              <w:rPr>
+                <w:rFonts w:ascii="Times New Roman" w:hAnsi="Times New Roman" w:cs="Times New Roman"/>
+                <w:sz w:val="24"/>
+                <w:szCs w:val="24"/>
+              </w:rPr>
+              <w:t>Opis</w:t>
+            </w:r>
+          </w:p>
+        </w:tc>
+      </w:tr>
+      <w:tr>
+        <w:trPr>
+          <w:cnfStyle w:val="000000100000" w:firstRow="0" w:lastRow="0" w:firstColumn="0" w:lastColumn="0" w:oddVBand="0" w:evenVBand="0" w:oddHBand="1" w:evenHBand="0" w:firstRowFirstColumn="0" w:firstRowLastColumn="0" w:lastRowFirstColumn="0" w:lastRowLastColumn="0"/>
+        </w:trPr>
+        <w:tc>
+          <w:tcPr>
+            <w:cnfStyle w:val="001000000000" w:firstRow="0" w:lastRow="0" w:firstColumn="1" w:lastColumn="0" w:oddVBand="0" w:evenVBand="0" w:oddHBand="0" w:evenHBand="0" w:firstRowFirstColumn="0" w:firstRowLastColumn="0" w:lastRowFirstColumn="0" w:lastRowLastColumn="0"/>
+            <w:tcW w:w="4096" w:type="dxa"/>
+          </w:tcPr>
+          <w:p>
+            <w:pPr>
+              <w:spacing w:line="360" w:lineRule="auto"/>
+              <w:jc w:val="both"/>
+              <w:rPr>
+                <w:rFonts w:ascii="Times New Roman" w:hAnsi="Times New Roman" w:cs="Times New Roman"/>
+                <w:sz w:val="24"/>
+                <w:szCs w:val="24"/>
+              </w:rPr>
+            </w:pPr>
+            <w:proofErr w:type="spellStart"/>
+            <w:r>
+              <w:rPr>
+                <w:rFonts w:ascii="Times New Roman" w:hAnsi="Times New Roman" w:cs="Times New Roman"/>
+                <w:sz w:val="24"/>
+                <w:szCs w:val="24"/>
+              </w:rPr>
+              <w:t>History</w:t>
+            </w:r>
+            <w:proofErr w:type="spellEnd"/>
+            <w:r>
+              <w:rPr>
+                <w:rFonts w:ascii="Times New Roman" w:hAnsi="Times New Roman" w:cs="Times New Roman"/>
+                <w:sz w:val="24"/>
+                <w:szCs w:val="24"/>
+              </w:rPr>
+              <w:t>/</w:t>
+            </w:r>
+            <w:proofErr w:type="spellStart"/>
+            <w:r>
+              <w:rPr>
+                <w:rFonts w:ascii="Times New Roman" w:hAnsi="Times New Roman" w:cs="Times New Roman"/>
+                <w:sz w:val="24"/>
+                <w:szCs w:val="24"/>
+              </w:rPr>
+              <w:t>GetAllHistoryForUser</w:t>
+            </w:r>
+            <w:proofErr w:type="spellEnd"/>
+          </w:p>
+        </w:tc>
+        <w:tc>
+          <w:tcPr>
+            <w:tcW w:w="839" w:type="dxa"/>
+          </w:tcPr>
+          <w:p>
+            <w:pPr>
+              <w:spacing w:line="360" w:lineRule="auto"/>
+              <w:jc w:val="both"/>
+              <w:cnfStyle w:val="000000100000" w:firstRow="0" w:lastRow="0" w:firstColumn="0" w:lastColumn="0" w:oddVBand="0" w:evenVBand="0" w:oddHBand="1" w:evenHBand="0" w:firstRowFirstColumn="0" w:firstRowLastColumn="0" w:lastRowFirstColumn="0" w:lastRowLastColumn="0"/>
+              <w:rPr>
+                <w:rFonts w:ascii="Times New Roman" w:hAnsi="Times New Roman" w:cs="Times New Roman"/>
+                <w:sz w:val="24"/>
+                <w:szCs w:val="24"/>
+              </w:rPr>
+            </w:pPr>
+            <w:r>
+              <w:rPr>
+                <w:rFonts w:ascii="Times New Roman" w:hAnsi="Times New Roman" w:cs="Times New Roman"/>
+                <w:sz w:val="24"/>
+                <w:szCs w:val="24"/>
+              </w:rPr>
+              <w:t>POST</w:t>
+            </w:r>
+          </w:p>
+        </w:tc>
+        <w:tc>
+          <w:tcPr>
+            <w:tcW w:w="1574" w:type="dxa"/>
+          </w:tcPr>
+          <w:p>
+            <w:pPr>
+              <w:spacing w:line="360" w:lineRule="auto"/>
+              <w:jc w:val="both"/>
+              <w:cnfStyle w:val="000000100000" w:firstRow="0" w:lastRow="0" w:firstColumn="0" w:lastColumn="0" w:oddVBand="0" w:evenVBand="0" w:oddHBand="1" w:evenHBand="0" w:firstRowFirstColumn="0" w:firstRowLastColumn="0" w:lastRowFirstColumn="0" w:lastRowLastColumn="0"/>
+              <w:rPr>
+                <w:rFonts w:ascii="Times New Roman" w:hAnsi="Times New Roman" w:cs="Times New Roman"/>
+                <w:sz w:val="24"/>
+                <w:szCs w:val="24"/>
+              </w:rPr>
+            </w:pPr>
+            <w:proofErr w:type="spellStart"/>
+            <w:r>
+              <w:rPr>
+                <w:rFonts w:ascii="Times New Roman" w:hAnsi="Times New Roman" w:cs="Times New Roman"/>
+                <w:sz w:val="24"/>
+                <w:szCs w:val="24"/>
+              </w:rPr>
+              <w:t>UserId</w:t>
+            </w:r>
+            <w:proofErr w:type="spellEnd"/>
+          </w:p>
+        </w:tc>
+        <w:tc>
+          <w:tcPr>
+            <w:tcW w:w="3324" w:type="dxa"/>
+          </w:tcPr>
+          <w:p>
+            <w:pPr>
+              <w:spacing w:line="360" w:lineRule="auto"/>
+              <w:jc w:val="both"/>
+              <w:cnfStyle w:val="000000100000" w:firstRow="0" w:lastRow="0" w:firstColumn="0" w:lastColumn="0" w:oddVBand="0" w:evenVBand="0" w:oddHBand="1" w:evenHBand="0" w:firstRowFirstColumn="0" w:firstRowLastColumn="0" w:lastRowFirstColumn="0" w:lastRowLastColumn="0"/>
+              <w:rPr>
+                <w:rFonts w:ascii="Times New Roman" w:hAnsi="Times New Roman" w:cs="Times New Roman"/>
+                <w:sz w:val="24"/>
+                <w:szCs w:val="24"/>
+              </w:rPr>
+            </w:pPr>
+            <w:r>
+              <w:rPr>
+                <w:rFonts w:ascii="Times New Roman" w:hAnsi="Times New Roman" w:cs="Times New Roman"/>
+                <w:sz w:val="24"/>
+                <w:szCs w:val="24"/>
+              </w:rPr>
+              <w:t>V</w:t>
+            </w:r>
+            <w:r>
+              <w:rPr>
+                <w:rFonts w:ascii="Times New Roman" w:hAnsi="Times New Roman" w:cs="Times New Roman"/>
+                <w:sz w:val="24"/>
+                <w:szCs w:val="24"/>
+              </w:rPr>
+              <w:t>rać</w:t>
+            </w:r>
+            <w:r>
+              <w:rPr>
+                <w:rFonts w:ascii="Times New Roman" w:hAnsi="Times New Roman" w:cs="Times New Roman"/>
+                <w:sz w:val="24"/>
+                <w:szCs w:val="24"/>
+              </w:rPr>
+              <w:t>a cijelu povijest kretanja za traženog korisnika</w:t>
+            </w:r>
+          </w:p>
+        </w:tc>
+      </w:tr>
+      <w:tr>
+        <w:tc>
+          <w:tcPr>
+            <w:cnfStyle w:val="001000000000" w:firstRow="0" w:lastRow="0" w:firstColumn="1" w:lastColumn="0" w:oddVBand="0" w:evenVBand="0" w:oddHBand="0" w:evenHBand="0" w:firstRowFirstColumn="0" w:firstRowLastColumn="0" w:lastRowFirstColumn="0" w:lastRowLastColumn="0"/>
+            <w:tcW w:w="4096" w:type="dxa"/>
+          </w:tcPr>
+          <w:p>
+            <w:pPr>
+              <w:spacing w:line="360" w:lineRule="auto"/>
+              <w:jc w:val="both"/>
+              <w:rPr>
+                <w:rFonts w:ascii="Times New Roman" w:hAnsi="Times New Roman" w:cs="Times New Roman"/>
+                <w:sz w:val="24"/>
+                <w:szCs w:val="24"/>
+              </w:rPr>
+            </w:pPr>
+            <w:proofErr w:type="spellStart"/>
+            <w:r>
+              <w:rPr>
+                <w:rFonts w:ascii="Times New Roman" w:hAnsi="Times New Roman" w:cs="Times New Roman"/>
+                <w:sz w:val="24"/>
+                <w:szCs w:val="24"/>
+              </w:rPr>
+              <w:t>History</w:t>
+            </w:r>
+            <w:proofErr w:type="spellEnd"/>
+            <w:r>
+              <w:rPr>
+                <w:rFonts w:ascii="Times New Roman" w:hAnsi="Times New Roman" w:cs="Times New Roman"/>
+                <w:sz w:val="24"/>
+                <w:szCs w:val="24"/>
+              </w:rPr>
+              <w:t>/</w:t>
+            </w:r>
+            <w:proofErr w:type="spellStart"/>
+            <w:r>
+              <w:rPr>
+                <w:rFonts w:ascii="Times New Roman" w:hAnsi="Times New Roman" w:cs="Times New Roman"/>
+                <w:sz w:val="24"/>
+                <w:szCs w:val="24"/>
+              </w:rPr>
+              <w:t>GetDateForUser</w:t>
+            </w:r>
+            <w:proofErr w:type="spellEnd"/>
+          </w:p>
+        </w:tc>
+        <w:tc>
+          <w:tcPr>
+            <w:tcW w:w="839" w:type="dxa"/>
+          </w:tcPr>
+          <w:p>
+            <w:pPr>
+              <w:cnfStyle w:val="000000000000" w:firstRow="0" w:lastRow="0" w:firstColumn="0" w:lastColumn="0" w:oddVBand="0" w:evenVBand="0" w:oddHBand="0" w:evenHBand="0" w:firstRowFirstColumn="0" w:firstRowLastColumn="0" w:lastRowFirstColumn="0" w:lastRowLastColumn="0"/>
+            </w:pPr>
+            <w:r>
+              <w:rPr>
+                <w:rFonts w:ascii="Times New Roman" w:hAnsi="Times New Roman" w:cs="Times New Roman"/>
+                <w:sz w:val="24"/>
+                <w:szCs w:val="24"/>
+              </w:rPr>
+              <w:t>POST</w:t>
+            </w:r>
+          </w:p>
+        </w:tc>
+        <w:tc>
+          <w:tcPr>
+            <w:tcW w:w="1574" w:type="dxa"/>
+          </w:tcPr>
+          <w:p>
+            <w:pPr>
+              <w:spacing w:line="360" w:lineRule="auto"/>
+              <w:jc w:val="both"/>
+              <w:cnfStyle w:val="000000000000" w:firstRow="0" w:lastRow="0" w:firstColumn="0" w:lastColumn="0" w:oddVBand="0" w:evenVBand="0" w:oddHBand="0" w:evenHBand="0" w:firstRowFirstColumn="0" w:firstRowLastColumn="0" w:lastRowFirstColumn="0" w:lastRowLastColumn="0"/>
+              <w:rPr>
+                <w:rFonts w:ascii="Times New Roman" w:hAnsi="Times New Roman" w:cs="Times New Roman"/>
+                <w:sz w:val="24"/>
+                <w:szCs w:val="24"/>
+              </w:rPr>
+            </w:pPr>
+            <w:proofErr w:type="spellStart"/>
+            <w:r>
+              <w:rPr>
+                <w:rFonts w:ascii="Times New Roman" w:hAnsi="Times New Roman" w:cs="Times New Roman"/>
+                <w:sz w:val="24"/>
+                <w:szCs w:val="24"/>
+              </w:rPr>
+              <w:t>UserId</w:t>
+            </w:r>
+            <w:proofErr w:type="spellEnd"/>
+          </w:p>
+        </w:tc>
+        <w:tc>
+          <w:tcPr>
+            <w:tcW w:w="3324" w:type="dxa"/>
+          </w:tcPr>
+          <w:p>
+            <w:pPr>
+              <w:spacing w:line="360" w:lineRule="auto"/>
+              <w:jc w:val="both"/>
+              <w:cnfStyle w:val="000000000000" w:firstRow="0" w:lastRow="0" w:firstColumn="0" w:lastColumn="0" w:oddVBand="0" w:evenVBand="0" w:oddHBand="0" w:evenHBand="0" w:firstRowFirstColumn="0" w:firstRowLastColumn="0" w:lastRowFirstColumn="0" w:lastRowLastColumn="0"/>
+              <w:rPr>
+                <w:rFonts w:ascii="Times New Roman" w:hAnsi="Times New Roman" w:cs="Times New Roman"/>
+                <w:sz w:val="24"/>
+                <w:szCs w:val="24"/>
+              </w:rPr>
+            </w:pPr>
+            <w:r>
+              <w:rPr>
+                <w:rFonts w:ascii="Times New Roman" w:hAnsi="Times New Roman" w:cs="Times New Roman"/>
+                <w:sz w:val="24"/>
+                <w:szCs w:val="24"/>
+              </w:rPr>
+              <w:t>V</w:t>
+            </w:r>
+            <w:r>
+              <w:rPr>
+                <w:rFonts w:ascii="Times New Roman" w:hAnsi="Times New Roman" w:cs="Times New Roman"/>
+                <w:sz w:val="24"/>
+                <w:szCs w:val="24"/>
+              </w:rPr>
+              <w:t>rać</w:t>
+            </w:r>
+            <w:r>
+              <w:rPr>
+                <w:rFonts w:ascii="Times New Roman" w:hAnsi="Times New Roman" w:cs="Times New Roman"/>
+                <w:sz w:val="24"/>
+                <w:szCs w:val="24"/>
+              </w:rPr>
+              <w:t xml:space="preserve">a listu datuma za koje postoji neki zapis unutar tablice </w:t>
+            </w:r>
+            <w:proofErr w:type="spellStart"/>
+            <w:r>
+              <w:rPr>
+                <w:rFonts w:ascii="Times New Roman" w:hAnsi="Times New Roman" w:cs="Times New Roman"/>
+                <w:i/>
+                <w:sz w:val="24"/>
+                <w:szCs w:val="24"/>
+              </w:rPr>
+              <w:t>povijest_kretanja</w:t>
+            </w:r>
+            <w:proofErr w:type="spellEnd"/>
+          </w:p>
+        </w:tc>
+      </w:tr>
+      <w:tr>
+        <w:trPr>
+          <w:cnfStyle w:val="000000100000" w:firstRow="0" w:lastRow="0" w:firstColumn="0" w:lastColumn="0" w:oddVBand="0" w:evenVBand="0" w:oddHBand="1" w:evenHBand="0" w:firstRowFirstColumn="0" w:firstRowLastColumn="0" w:lastRowFirstColumn="0" w:lastRowLastColumn="0"/>
+        </w:trPr>
+        <w:tc>
+          <w:tcPr>
+            <w:cnfStyle w:val="001000000000" w:firstRow="0" w:lastRow="0" w:firstColumn="1" w:lastColumn="0" w:oddVBand="0" w:evenVBand="0" w:oddHBand="0" w:evenHBand="0" w:firstRowFirstColumn="0" w:firstRowLastColumn="0" w:lastRowFirstColumn="0" w:lastRowLastColumn="0"/>
+            <w:tcW w:w="4096" w:type="dxa"/>
+          </w:tcPr>
+          <w:p>
+            <w:pPr>
+              <w:spacing w:line="360" w:lineRule="auto"/>
+              <w:jc w:val="both"/>
+              <w:rPr>
+                <w:rFonts w:ascii="Times New Roman" w:hAnsi="Times New Roman" w:cs="Times New Roman"/>
+                <w:sz w:val="24"/>
+                <w:szCs w:val="24"/>
+              </w:rPr>
+            </w:pPr>
+            <w:proofErr w:type="spellStart"/>
+            <w:r>
+              <w:rPr>
+                <w:rFonts w:ascii="Times New Roman" w:hAnsi="Times New Roman" w:cs="Times New Roman"/>
+                <w:sz w:val="24"/>
+                <w:szCs w:val="24"/>
+              </w:rPr>
+              <w:t>History</w:t>
+            </w:r>
+            <w:proofErr w:type="spellEnd"/>
+            <w:r>
+              <w:rPr>
+                <w:rFonts w:ascii="Times New Roman" w:hAnsi="Times New Roman" w:cs="Times New Roman"/>
+                <w:sz w:val="24"/>
+                <w:szCs w:val="24"/>
+              </w:rPr>
+              <w:t>/</w:t>
+            </w:r>
+            <w:proofErr w:type="spellStart"/>
+            <w:r>
+              <w:rPr>
+                <w:rFonts w:ascii="Times New Roman" w:hAnsi="Times New Roman" w:cs="Times New Roman"/>
+                <w:sz w:val="24"/>
+                <w:szCs w:val="24"/>
+              </w:rPr>
+              <w:t>GetHistoryForDateAndUser</w:t>
+            </w:r>
+            <w:proofErr w:type="spellEnd"/>
+          </w:p>
+        </w:tc>
+        <w:tc>
+          <w:tcPr>
+            <w:tcW w:w="839" w:type="dxa"/>
+          </w:tcPr>
+          <w:p>
+            <w:pPr>
+              <w:cnfStyle w:val="000000100000" w:firstRow="0" w:lastRow="0" w:firstColumn="0" w:lastColumn="0" w:oddVBand="0" w:evenVBand="0" w:oddHBand="1" w:evenHBand="0" w:firstRowFirstColumn="0" w:firstRowLastColumn="0" w:lastRowFirstColumn="0" w:lastRowLastColumn="0"/>
+            </w:pPr>
+            <w:r>
+              <w:rPr>
+                <w:rFonts w:ascii="Times New Roman" w:hAnsi="Times New Roman" w:cs="Times New Roman"/>
+                <w:sz w:val="24"/>
+                <w:szCs w:val="24"/>
+              </w:rPr>
+              <w:t>POST</w:t>
+            </w:r>
+          </w:p>
+        </w:tc>
+        <w:tc>
+          <w:tcPr>
+            <w:tcW w:w="1574" w:type="dxa"/>
+          </w:tcPr>
+          <w:p>
+            <w:pPr>
+              <w:spacing w:line="360" w:lineRule="auto"/>
+              <w:jc w:val="both"/>
+              <w:cnfStyle w:val="000000100000" w:firstRow="0" w:lastRow="0" w:firstColumn="0" w:lastColumn="0" w:oddVBand="0" w:evenVBand="0" w:oddHBand="1" w:evenHBand="0" w:firstRowFirstColumn="0" w:firstRowLastColumn="0" w:lastRowFirstColumn="0" w:lastRowLastColumn="0"/>
+              <w:rPr>
+                <w:rFonts w:ascii="Times New Roman" w:hAnsi="Times New Roman" w:cs="Times New Roman"/>
+                <w:sz w:val="24"/>
+                <w:szCs w:val="24"/>
+              </w:rPr>
+            </w:pPr>
+            <w:proofErr w:type="spellStart"/>
+            <w:r>
+              <w:rPr>
+                <w:rFonts w:ascii="Times New Roman" w:hAnsi="Times New Roman" w:cs="Times New Roman"/>
+                <w:sz w:val="24"/>
+                <w:szCs w:val="24"/>
+              </w:rPr>
+              <w:t>UserId</w:t>
+            </w:r>
+            <w:proofErr w:type="spellEnd"/>
+            <w:r>
+              <w:rPr>
+                <w:rFonts w:ascii="Times New Roman" w:hAnsi="Times New Roman" w:cs="Times New Roman"/>
+                <w:sz w:val="24"/>
+                <w:szCs w:val="24"/>
+              </w:rPr>
+              <w:t xml:space="preserve"> i date</w:t>
+            </w:r>
+          </w:p>
+        </w:tc>
+        <w:tc>
+          <w:tcPr>
+            <w:tcW w:w="3324" w:type="dxa"/>
+          </w:tcPr>
+          <w:p>
+            <w:pPr>
+              <w:spacing w:line="360" w:lineRule="auto"/>
+              <w:jc w:val="both"/>
+              <w:cnfStyle w:val="000000100000" w:firstRow="0" w:lastRow="0" w:firstColumn="0" w:lastColumn="0" w:oddVBand="0" w:evenVBand="0" w:oddHBand="1" w:evenHBand="0" w:firstRowFirstColumn="0" w:firstRowLastColumn="0" w:lastRowFirstColumn="0" w:lastRowLastColumn="0"/>
+              <w:rPr>
+                <w:rFonts w:ascii="Times New Roman" w:hAnsi="Times New Roman" w:cs="Times New Roman"/>
+                <w:sz w:val="24"/>
+                <w:szCs w:val="24"/>
+              </w:rPr>
+            </w:pPr>
+            <w:r>
+              <w:rPr>
+                <w:rFonts w:ascii="Times New Roman" w:hAnsi="Times New Roman" w:cs="Times New Roman"/>
+                <w:sz w:val="24"/>
+                <w:szCs w:val="24"/>
+              </w:rPr>
+              <w:t>Vrać</w:t>
+            </w:r>
+            <w:r>
+              <w:rPr>
+                <w:rFonts w:ascii="Times New Roman" w:hAnsi="Times New Roman" w:cs="Times New Roman"/>
+                <w:sz w:val="24"/>
+                <w:szCs w:val="24"/>
+              </w:rPr>
+              <w:t>a popis kretanja nekog korisnika za određeni dan</w:t>
+            </w:r>
+          </w:p>
+        </w:tc>
+      </w:tr>
+      <w:tr>
+        <w:tc>
+          <w:tcPr>
+            <w:cnfStyle w:val="001000000000" w:firstRow="0" w:lastRow="0" w:firstColumn="1" w:lastColumn="0" w:oddVBand="0" w:evenVBand="0" w:oddHBand="0" w:evenHBand="0" w:firstRowFirstColumn="0" w:firstRowLastColumn="0" w:lastRowFirstColumn="0" w:lastRowLastColumn="0"/>
+            <w:tcW w:w="4096" w:type="dxa"/>
+          </w:tcPr>
+          <w:p>
+            <w:pPr>
+              <w:spacing w:line="360" w:lineRule="auto"/>
+              <w:jc w:val="both"/>
+              <w:rPr>
+                <w:rFonts w:ascii="Times New Roman" w:hAnsi="Times New Roman" w:cs="Times New Roman"/>
+                <w:sz w:val="24"/>
+                <w:szCs w:val="24"/>
+              </w:rPr>
+            </w:pPr>
+            <w:proofErr w:type="spellStart"/>
+            <w:r>
+              <w:rPr>
+                <w:rFonts w:ascii="Times New Roman" w:hAnsi="Times New Roman" w:cs="Times New Roman"/>
+                <w:sz w:val="24"/>
+                <w:szCs w:val="24"/>
+              </w:rPr>
+              <w:t>History</w:t>
+            </w:r>
+            <w:proofErr w:type="spellEnd"/>
+            <w:r>
+              <w:rPr>
+                <w:rFonts w:ascii="Times New Roman" w:hAnsi="Times New Roman" w:cs="Times New Roman"/>
+                <w:sz w:val="24"/>
+                <w:szCs w:val="24"/>
+              </w:rPr>
+              <w:t>/</w:t>
+            </w:r>
+            <w:proofErr w:type="spellStart"/>
+            <w:r>
+              <w:rPr>
+                <w:rFonts w:ascii="Times New Roman" w:hAnsi="Times New Roman" w:cs="Times New Roman"/>
+                <w:sz w:val="24"/>
+                <w:szCs w:val="24"/>
+              </w:rPr>
+              <w:t>GetHistoryFromTo</w:t>
+            </w:r>
+            <w:proofErr w:type="spellEnd"/>
+          </w:p>
+        </w:tc>
+        <w:tc>
+          <w:tcPr>
+            <w:tcW w:w="839" w:type="dxa"/>
+          </w:tcPr>
+          <w:p>
+            <w:pPr>
+              <w:cnfStyle w:val="000000000000" w:firstRow="0" w:lastRow="0" w:firstColumn="0" w:lastColumn="0" w:oddVBand="0" w:evenVBand="0" w:oddHBand="0" w:evenHBand="0" w:firstRowFirstColumn="0" w:firstRowLastColumn="0" w:lastRowFirstColumn="0" w:lastRowLastColumn="0"/>
+            </w:pPr>
+            <w:r>
+              <w:rPr>
+                <w:rFonts w:ascii="Times New Roman" w:hAnsi="Times New Roman" w:cs="Times New Roman"/>
+                <w:sz w:val="24"/>
+                <w:szCs w:val="24"/>
+              </w:rPr>
+              <w:t>POST</w:t>
+            </w:r>
+          </w:p>
+        </w:tc>
+        <w:tc>
+          <w:tcPr>
+            <w:tcW w:w="1574" w:type="dxa"/>
+          </w:tcPr>
+          <w:p>
+            <w:pPr>
+              <w:spacing w:line="360" w:lineRule="auto"/>
+              <w:jc w:val="both"/>
+              <w:cnfStyle w:val="000000000000" w:firstRow="0" w:lastRow="0" w:firstColumn="0" w:lastColumn="0" w:oddVBand="0" w:evenVBand="0" w:oddHBand="0" w:evenHBand="0" w:firstRowFirstColumn="0" w:firstRowLastColumn="0" w:lastRowFirstColumn="0" w:lastRowLastColumn="0"/>
+              <w:rPr>
+                <w:rFonts w:ascii="Times New Roman" w:hAnsi="Times New Roman" w:cs="Times New Roman"/>
+                <w:sz w:val="24"/>
+                <w:szCs w:val="24"/>
+              </w:rPr>
+            </w:pPr>
+            <w:proofErr w:type="spellStart"/>
+            <w:r>
+              <w:rPr>
+                <w:rFonts w:ascii="Times New Roman" w:hAnsi="Times New Roman" w:cs="Times New Roman"/>
+                <w:sz w:val="24"/>
+                <w:szCs w:val="24"/>
+              </w:rPr>
+              <w:t>UserId</w:t>
+            </w:r>
+            <w:proofErr w:type="spellEnd"/>
+            <w:r>
+              <w:rPr>
+                <w:rFonts w:ascii="Times New Roman" w:hAnsi="Times New Roman" w:cs="Times New Roman"/>
+                <w:sz w:val="24"/>
+                <w:szCs w:val="24"/>
+              </w:rPr>
+              <w:t xml:space="preserve">, </w:t>
+            </w:r>
+            <w:proofErr w:type="spellStart"/>
+            <w:r>
+              <w:rPr>
+                <w:rFonts w:ascii="Times New Roman" w:hAnsi="Times New Roman" w:cs="Times New Roman"/>
+                <w:sz w:val="24"/>
+                <w:szCs w:val="24"/>
+              </w:rPr>
+              <w:t>dateFrom</w:t>
+            </w:r>
+            <w:proofErr w:type="spellEnd"/>
+            <w:r>
+              <w:rPr>
+                <w:rFonts w:ascii="Times New Roman" w:hAnsi="Times New Roman" w:cs="Times New Roman"/>
+                <w:sz w:val="24"/>
+                <w:szCs w:val="24"/>
+              </w:rPr>
+              <w:t xml:space="preserve"> i </w:t>
+            </w:r>
+            <w:proofErr w:type="spellStart"/>
+            <w:r>
+              <w:rPr>
+                <w:rFonts w:ascii="Times New Roman" w:hAnsi="Times New Roman" w:cs="Times New Roman"/>
+                <w:sz w:val="24"/>
+                <w:szCs w:val="24"/>
+              </w:rPr>
+              <w:t>dateTo</w:t>
+            </w:r>
+            <w:proofErr w:type="spellEnd"/>
+          </w:p>
+        </w:tc>
+        <w:tc>
+          <w:tcPr>
+            <w:tcW w:w="3324" w:type="dxa"/>
+          </w:tcPr>
+          <w:p>
+            <w:pPr>
+              <w:spacing w:line="360" w:lineRule="auto"/>
+              <w:jc w:val="both"/>
+              <w:cnfStyle w:val="000000000000" w:firstRow="0" w:lastRow="0" w:firstColumn="0" w:lastColumn="0" w:oddVBand="0" w:evenVBand="0" w:oddHBand="0" w:evenHBand="0" w:firstRowFirstColumn="0" w:firstRowLastColumn="0" w:lastRowFirstColumn="0" w:lastRowLastColumn="0"/>
+              <w:rPr>
+                <w:rFonts w:ascii="Times New Roman" w:hAnsi="Times New Roman" w:cs="Times New Roman"/>
+                <w:sz w:val="24"/>
+                <w:szCs w:val="24"/>
+              </w:rPr>
+            </w:pPr>
+            <w:r>
+              <w:rPr>
+                <w:rFonts w:ascii="Times New Roman" w:hAnsi="Times New Roman" w:cs="Times New Roman"/>
+                <w:sz w:val="24"/>
+                <w:szCs w:val="24"/>
+              </w:rPr>
+              <w:t>Vrać</w:t>
+            </w:r>
+            <w:r>
+              <w:rPr>
+                <w:rFonts w:ascii="Times New Roman" w:hAnsi="Times New Roman" w:cs="Times New Roman"/>
+                <w:sz w:val="24"/>
+                <w:szCs w:val="24"/>
+              </w:rPr>
+              <w:t>a popis kretanja korisnika za određeni period</w:t>
+            </w:r>
+          </w:p>
+        </w:tc>
+      </w:tr>
+      <w:tr>
+        <w:trPr>
+          <w:cnfStyle w:val="000000100000" w:firstRow="0" w:lastRow="0" w:firstColumn="0" w:lastColumn="0" w:oddVBand="0" w:evenVBand="0" w:oddHBand="1" w:evenHBand="0" w:firstRowFirstColumn="0" w:firstRowLastColumn="0" w:lastRowFirstColumn="0" w:lastRowLastColumn="0"/>
+        </w:trPr>
+        <w:tc>
+          <w:tcPr>
+            <w:cnfStyle w:val="001000000000" w:firstRow="0" w:lastRow="0" w:firstColumn="1" w:lastColumn="0" w:oddVBand="0" w:evenVBand="0" w:oddHBand="0" w:evenHBand="0" w:firstRowFirstColumn="0" w:firstRowLastColumn="0" w:lastRowFirstColumn="0" w:lastRowLastColumn="0"/>
+            <w:tcW w:w="4096" w:type="dxa"/>
+          </w:tcPr>
+          <w:p>
+            <w:pPr>
+              <w:spacing w:line="360" w:lineRule="auto"/>
+              <w:jc w:val="both"/>
+              <w:rPr>
+                <w:rFonts w:ascii="Times New Roman" w:hAnsi="Times New Roman" w:cs="Times New Roman"/>
+                <w:sz w:val="24"/>
+                <w:szCs w:val="24"/>
+              </w:rPr>
+            </w:pPr>
+            <w:proofErr w:type="spellStart"/>
+            <w:r>
+              <w:rPr>
+                <w:rFonts w:ascii="Times New Roman" w:hAnsi="Times New Roman" w:cs="Times New Roman"/>
+                <w:sz w:val="24"/>
+                <w:szCs w:val="24"/>
+              </w:rPr>
+              <w:t>History</w:t>
+            </w:r>
+            <w:proofErr w:type="spellEnd"/>
+            <w:r>
+              <w:rPr>
+                <w:rFonts w:ascii="Times New Roman" w:hAnsi="Times New Roman" w:cs="Times New Roman"/>
+                <w:sz w:val="24"/>
+                <w:szCs w:val="24"/>
+              </w:rPr>
+              <w:t>/</w:t>
+            </w:r>
+            <w:proofErr w:type="spellStart"/>
+            <w:r>
+              <w:rPr>
+                <w:rFonts w:ascii="Times New Roman" w:hAnsi="Times New Roman" w:cs="Times New Roman"/>
+                <w:sz w:val="24"/>
+                <w:szCs w:val="24"/>
+              </w:rPr>
+              <w:t>GetHistoryForUserLocation</w:t>
+            </w:r>
+            <w:proofErr w:type="spellEnd"/>
+          </w:p>
+        </w:tc>
+        <w:tc>
+          <w:tcPr>
+            <w:tcW w:w="839" w:type="dxa"/>
+          </w:tcPr>
+          <w:p>
+            <w:pPr>
+              <w:cnfStyle w:val="000000100000" w:firstRow="0" w:lastRow="0" w:firstColumn="0" w:lastColumn="0" w:oddVBand="0" w:evenVBand="0" w:oddHBand="1" w:evenHBand="0" w:firstRowFirstColumn="0" w:firstRowLastColumn="0" w:lastRowFirstColumn="0" w:lastRowLastColumn="0"/>
+            </w:pPr>
+            <w:r>
+              <w:rPr>
+                <w:rFonts w:ascii="Times New Roman" w:hAnsi="Times New Roman" w:cs="Times New Roman"/>
+                <w:sz w:val="24"/>
+                <w:szCs w:val="24"/>
+              </w:rPr>
+              <w:t>POST</w:t>
+            </w:r>
+          </w:p>
+        </w:tc>
+        <w:tc>
+          <w:tcPr>
+            <w:tcW w:w="1574" w:type="dxa"/>
+          </w:tcPr>
+          <w:p>
+            <w:pPr>
+              <w:spacing w:line="360" w:lineRule="auto"/>
+              <w:jc w:val="both"/>
+              <w:cnfStyle w:val="000000100000" w:firstRow="0" w:lastRow="0" w:firstColumn="0" w:lastColumn="0" w:oddVBand="0" w:evenVBand="0" w:oddHBand="1" w:evenHBand="0" w:firstRowFirstColumn="0" w:firstRowLastColumn="0" w:lastRowFirstColumn="0" w:lastRowLastColumn="0"/>
+              <w:rPr>
+                <w:rFonts w:ascii="Times New Roman" w:hAnsi="Times New Roman" w:cs="Times New Roman"/>
+                <w:sz w:val="24"/>
+                <w:szCs w:val="24"/>
+              </w:rPr>
+            </w:pPr>
+            <w:proofErr w:type="spellStart"/>
+            <w:r>
+              <w:rPr>
+                <w:rFonts w:ascii="Times New Roman" w:hAnsi="Times New Roman" w:cs="Times New Roman"/>
+                <w:sz w:val="24"/>
+                <w:szCs w:val="24"/>
+              </w:rPr>
+              <w:t>UserId</w:t>
+            </w:r>
+            <w:proofErr w:type="spellEnd"/>
+            <w:r>
+              <w:rPr>
+                <w:rFonts w:ascii="Times New Roman" w:hAnsi="Times New Roman" w:cs="Times New Roman"/>
+                <w:sz w:val="24"/>
+                <w:szCs w:val="24"/>
+              </w:rPr>
+              <w:t xml:space="preserve"> i </w:t>
+            </w:r>
+            <w:proofErr w:type="spellStart"/>
+            <w:r>
+              <w:rPr>
+                <w:rFonts w:ascii="Times New Roman" w:hAnsi="Times New Roman" w:cs="Times New Roman"/>
+                <w:sz w:val="24"/>
+                <w:szCs w:val="24"/>
+              </w:rPr>
+              <w:t>locationId</w:t>
+            </w:r>
+            <w:proofErr w:type="spellEnd"/>
+          </w:p>
+        </w:tc>
+        <w:tc>
+          <w:tcPr>
+            <w:tcW w:w="3324" w:type="dxa"/>
+          </w:tcPr>
+          <w:p>
+            <w:pPr>
+              <w:keepNext/>
+              <w:spacing w:line="360" w:lineRule="auto"/>
+              <w:jc w:val="both"/>
+              <w:cnfStyle w:val="000000100000" w:firstRow="0" w:lastRow="0" w:firstColumn="0" w:lastColumn="0" w:oddVBand="0" w:evenVBand="0" w:oddHBand="1" w:evenHBand="0" w:firstRowFirstColumn="0" w:firstRowLastColumn="0" w:lastRowFirstColumn="0" w:lastRowLastColumn="0"/>
+              <w:rPr>
+                <w:rFonts w:ascii="Times New Roman" w:hAnsi="Times New Roman" w:cs="Times New Roman"/>
+                <w:sz w:val="24"/>
+                <w:szCs w:val="24"/>
+              </w:rPr>
+            </w:pPr>
+            <w:r>
+              <w:rPr>
+                <w:rFonts w:ascii="Times New Roman" w:hAnsi="Times New Roman" w:cs="Times New Roman"/>
+                <w:sz w:val="24"/>
+                <w:szCs w:val="24"/>
+              </w:rPr>
+              <w:t>V</w:t>
+            </w:r>
+            <w:r>
+              <w:rPr>
+                <w:rFonts w:ascii="Times New Roman" w:hAnsi="Times New Roman" w:cs="Times New Roman"/>
+                <w:sz w:val="24"/>
+                <w:szCs w:val="24"/>
+              </w:rPr>
+              <w:t>rać</w:t>
+            </w:r>
+            <w:r>
+              <w:rPr>
+                <w:rFonts w:ascii="Times New Roman" w:hAnsi="Times New Roman" w:cs="Times New Roman"/>
+                <w:sz w:val="24"/>
+                <w:szCs w:val="24"/>
+              </w:rPr>
+              <w:t>a datum i vrijeme kada je korisnik bio na određenoj lokaciji</w:t>
+            </w:r>
+          </w:p>
+        </w:tc>
+      </w:tr>
+      <w:tr>
+        <w:tc>
+          <w:tcPr>
+            <w:cnfStyle w:val="001000000000" w:firstRow="0" w:lastRow="0" w:firstColumn="1" w:lastColumn="0" w:oddVBand="0" w:evenVBand="0" w:oddHBand="0" w:evenHBand="0" w:firstRowFirstColumn="0" w:firstRowLastColumn="0" w:lastRowFirstColumn="0" w:lastRowLastColumn="0"/>
+            <w:tcW w:w="4096" w:type="dxa"/>
+          </w:tcPr>
+          <w:p>
+            <w:pPr>
+              <w:spacing w:line="360" w:lineRule="auto"/>
+              <w:jc w:val="both"/>
+              <w:rPr>
+                <w:rFonts w:ascii="Times New Roman" w:hAnsi="Times New Roman" w:cs="Times New Roman"/>
+                <w:sz w:val="24"/>
+                <w:szCs w:val="24"/>
+              </w:rPr>
+            </w:pPr>
+            <w:proofErr w:type="spellStart"/>
+            <w:r>
+              <w:rPr>
+                <w:rFonts w:ascii="Times New Roman" w:hAnsi="Times New Roman" w:cs="Times New Roman"/>
+                <w:sz w:val="24"/>
+                <w:szCs w:val="24"/>
+              </w:rPr>
+              <w:t>Location</w:t>
+            </w:r>
+            <w:proofErr w:type="spellEnd"/>
+          </w:p>
+        </w:tc>
+        <w:tc>
+          <w:tcPr>
+            <w:tcW w:w="839" w:type="dxa"/>
+          </w:tcPr>
+          <w:p>
+            <w:pPr>
+              <w:cnfStyle w:val="000000000000" w:firstRow="0" w:lastRow="0" w:firstColumn="0" w:lastColumn="0" w:oddVBand="0" w:evenVBand="0" w:oddHBand="0" w:evenHBand="0" w:firstRowFirstColumn="0" w:firstRowLastColumn="0" w:lastRowFirstColumn="0" w:lastRowLastColumn="0"/>
+              <w:rPr>
+                <w:rFonts w:ascii="Times New Roman" w:hAnsi="Times New Roman" w:cs="Times New Roman"/>
+                <w:sz w:val="24"/>
+                <w:szCs w:val="24"/>
+              </w:rPr>
+            </w:pPr>
+            <w:r>
+              <w:rPr>
+                <w:rFonts w:ascii="Times New Roman" w:hAnsi="Times New Roman" w:cs="Times New Roman"/>
+                <w:sz w:val="24"/>
+                <w:szCs w:val="24"/>
+              </w:rPr>
+              <w:t>GET</w:t>
+            </w:r>
+          </w:p>
+        </w:tc>
+        <w:tc>
+          <w:tcPr>
+            <w:tcW w:w="1574" w:type="dxa"/>
+          </w:tcPr>
+          <w:p>
+            <w:pPr>
+              <w:spacing w:line="360" w:lineRule="auto"/>
+              <w:jc w:val="both"/>
+              <w:cnfStyle w:val="000000000000" w:firstRow="0" w:lastRow="0" w:firstColumn="0" w:lastColumn="0" w:oddVBand="0" w:evenVBand="0" w:oddHBand="0" w:evenHBand="0" w:firstRowFirstColumn="0" w:firstRowLastColumn="0" w:lastRowFirstColumn="0" w:lastRowLastColumn="0"/>
+              <w:rPr>
+                <w:rFonts w:ascii="Times New Roman" w:hAnsi="Times New Roman" w:cs="Times New Roman"/>
+                <w:sz w:val="24"/>
+                <w:szCs w:val="24"/>
+              </w:rPr>
+            </w:pPr>
+          </w:p>
+        </w:tc>
+        <w:tc>
+          <w:tcPr>
+            <w:tcW w:w="3324" w:type="dxa"/>
+          </w:tcPr>
+          <w:p>
+            <w:pPr>
+              <w:keepNext/>
+              <w:spacing w:line="360" w:lineRule="auto"/>
+              <w:jc w:val="both"/>
+              <w:cnfStyle w:val="000000000000" w:firstRow="0" w:lastRow="0" w:firstColumn="0" w:lastColumn="0" w:oddVBand="0" w:evenVBand="0" w:oddHBand="0" w:evenHBand="0" w:firstRowFirstColumn="0" w:firstRowLastColumn="0" w:lastRowFirstColumn="0" w:lastRowLastColumn="0"/>
+              <w:rPr>
+                <w:rFonts w:ascii="Times New Roman" w:hAnsi="Times New Roman" w:cs="Times New Roman"/>
+                <w:sz w:val="24"/>
+                <w:szCs w:val="24"/>
+              </w:rPr>
+            </w:pPr>
+            <w:r>
+              <w:rPr>
+                <w:rFonts w:ascii="Times New Roman" w:hAnsi="Times New Roman" w:cs="Times New Roman"/>
+                <w:sz w:val="24"/>
+                <w:szCs w:val="24"/>
+              </w:rPr>
+              <w:t xml:space="preserve">Vraća </w:t>
+            </w:r>
+            <w:r>
+              <w:rPr>
+                <w:rFonts w:ascii="Times New Roman" w:hAnsi="Times New Roman" w:cs="Times New Roman"/>
+                <w:sz w:val="24"/>
+                <w:szCs w:val="24"/>
+              </w:rPr>
+              <w:t>listu svih lokacija i podatke o njima</w:t>
+            </w:r>
+          </w:p>
+        </w:tc>
+      </w:tr>
+      <w:tr>
+        <w:trPr>
+          <w:cnfStyle w:val="000000100000" w:firstRow="0" w:lastRow="0" w:firstColumn="0" w:lastColumn="0" w:oddVBand="0" w:evenVBand="0" w:oddHBand="1" w:evenHBand="0" w:firstRowFirstColumn="0" w:firstRowLastColumn="0" w:lastRowFirstColumn="0" w:lastRowLastColumn="0"/>
+        </w:trPr>
+        <w:tc>
+          <w:tcPr>
+            <w:cnfStyle w:val="001000000000" w:firstRow="0" w:lastRow="0" w:firstColumn="1" w:lastColumn="0" w:oddVBand="0" w:evenVBand="0" w:oddHBand="0" w:evenHBand="0" w:firstRowFirstColumn="0" w:firstRowLastColumn="0" w:lastRowFirstColumn="0" w:lastRowLastColumn="0"/>
+            <w:tcW w:w="4096" w:type="dxa"/>
+          </w:tcPr>
+          <w:p>
+            <w:pPr>
+              <w:spacing w:line="360" w:lineRule="auto"/>
+              <w:jc w:val="both"/>
+              <w:rPr>
+                <w:rFonts w:ascii="Times New Roman" w:hAnsi="Times New Roman" w:cs="Times New Roman"/>
+                <w:sz w:val="24"/>
+                <w:szCs w:val="24"/>
+              </w:rPr>
+            </w:pPr>
+            <w:proofErr w:type="spellStart"/>
+            <w:r>
+              <w:rPr>
+                <w:rFonts w:ascii="Times New Roman" w:hAnsi="Times New Roman" w:cs="Times New Roman"/>
+                <w:sz w:val="24"/>
+                <w:szCs w:val="24"/>
+              </w:rPr>
+              <w:t>Location</w:t>
+            </w:r>
+            <w:proofErr w:type="spellEnd"/>
+          </w:p>
+        </w:tc>
+        <w:tc>
+          <w:tcPr>
+            <w:tcW w:w="839" w:type="dxa"/>
+          </w:tcPr>
+          <w:p>
+            <w:pPr>
+              <w:cnfStyle w:val="000000100000" w:firstRow="0" w:lastRow="0" w:firstColumn="0" w:lastColumn="0" w:oddVBand="0" w:evenVBand="0" w:oddHBand="1" w:evenHBand="0" w:firstRowFirstColumn="0" w:firstRowLastColumn="0" w:lastRowFirstColumn="0" w:lastRowLastColumn="0"/>
+              <w:rPr>
+                <w:rFonts w:ascii="Times New Roman" w:hAnsi="Times New Roman" w:cs="Times New Roman"/>
+                <w:sz w:val="24"/>
+                <w:szCs w:val="24"/>
+              </w:rPr>
+            </w:pPr>
+            <w:r>
+              <w:rPr>
+                <w:rFonts w:ascii="Times New Roman" w:hAnsi="Times New Roman" w:cs="Times New Roman"/>
+                <w:sz w:val="24"/>
+                <w:szCs w:val="24"/>
+              </w:rPr>
+              <w:t>POST</w:t>
+            </w:r>
+          </w:p>
+        </w:tc>
+        <w:tc>
+          <w:tcPr>
+            <w:tcW w:w="1574" w:type="dxa"/>
+          </w:tcPr>
+          <w:p>
+            <w:pPr>
+              <w:spacing w:line="360" w:lineRule="auto"/>
+              <w:jc w:val="both"/>
+              <w:cnfStyle w:val="000000100000" w:firstRow="0" w:lastRow="0" w:firstColumn="0" w:lastColumn="0" w:oddVBand="0" w:evenVBand="0" w:oddHBand="1" w:evenHBand="0" w:firstRowFirstColumn="0" w:firstRowLastColumn="0" w:lastRowFirstColumn="0" w:lastRowLastColumn="0"/>
+              <w:rPr>
+                <w:rFonts w:ascii="Times New Roman" w:hAnsi="Times New Roman" w:cs="Times New Roman"/>
+                <w:sz w:val="24"/>
+                <w:szCs w:val="24"/>
+              </w:rPr>
+            </w:pPr>
+            <w:proofErr w:type="spellStart"/>
+            <w:r>
+              <w:rPr>
+                <w:rFonts w:ascii="Times New Roman" w:hAnsi="Times New Roman" w:cs="Times New Roman"/>
+                <w:sz w:val="24"/>
+                <w:szCs w:val="24"/>
+              </w:rPr>
+              <w:t>MacAddress</w:t>
+            </w:r>
+            <w:proofErr w:type="spellEnd"/>
+            <w:r>
+              <w:rPr>
+                <w:rFonts w:ascii="Times New Roman" w:hAnsi="Times New Roman" w:cs="Times New Roman"/>
+                <w:sz w:val="24"/>
+                <w:szCs w:val="24"/>
+              </w:rPr>
+              <w:t xml:space="preserve">, </w:t>
+            </w:r>
+            <w:proofErr w:type="spellStart"/>
+            <w:r>
+              <w:rPr>
+                <w:rFonts w:ascii="Times New Roman" w:hAnsi="Times New Roman" w:cs="Times New Roman"/>
+                <w:sz w:val="24"/>
+                <w:szCs w:val="24"/>
+              </w:rPr>
+              <w:t>UsrId</w:t>
+            </w:r>
+            <w:proofErr w:type="spellEnd"/>
+          </w:p>
+        </w:tc>
+        <w:tc>
+          <w:tcPr>
+            <w:tcW w:w="3324" w:type="dxa"/>
+          </w:tcPr>
+          <w:p>
+            <w:pPr>
+              <w:keepNext/>
+              <w:spacing w:line="360" w:lineRule="auto"/>
+              <w:jc w:val="both"/>
+              <w:cnfStyle w:val="000000100000" w:firstRow="0" w:lastRow="0" w:firstColumn="0" w:lastColumn="0" w:oddVBand="0" w:evenVBand="0" w:oddHBand="1" w:evenHBand="0" w:firstRowFirstColumn="0" w:firstRowLastColumn="0" w:lastRowFirstColumn="0" w:lastRowLastColumn="0"/>
+              <w:rPr>
+                <w:rFonts w:ascii="Times New Roman" w:hAnsi="Times New Roman" w:cs="Times New Roman"/>
+                <w:sz w:val="24"/>
+                <w:szCs w:val="24"/>
+              </w:rPr>
+            </w:pPr>
+            <w:r>
+              <w:rPr>
+                <w:rFonts w:ascii="Times New Roman" w:hAnsi="Times New Roman" w:cs="Times New Roman"/>
+                <w:sz w:val="24"/>
+                <w:szCs w:val="24"/>
+              </w:rPr>
+              <w:t xml:space="preserve">Služi za zapis lokacije u </w:t>
+            </w:r>
+            <w:proofErr w:type="spellStart"/>
+            <w:r>
+              <w:rPr>
+                <w:rFonts w:ascii="Times New Roman" w:hAnsi="Times New Roman" w:cs="Times New Roman"/>
+                <w:i/>
+                <w:sz w:val="24"/>
+                <w:szCs w:val="24"/>
+              </w:rPr>
+              <w:t>povije</w:t>
+            </w:r>
+            <w:r>
+              <w:rPr>
+                <w:rFonts w:ascii="Times New Roman" w:hAnsi="Times New Roman" w:cs="Times New Roman"/>
+                <w:i/>
+                <w:sz w:val="24"/>
+                <w:szCs w:val="24"/>
+              </w:rPr>
+              <w:t>s</w:t>
+            </w:r>
+            <w:r>
+              <w:rPr>
+                <w:rFonts w:ascii="Times New Roman" w:hAnsi="Times New Roman" w:cs="Times New Roman"/>
+                <w:i/>
+                <w:sz w:val="24"/>
+                <w:szCs w:val="24"/>
+              </w:rPr>
+              <w:t>t_kretanja</w:t>
+            </w:r>
+            <w:proofErr w:type="spellEnd"/>
+            <w:r>
+              <w:rPr>
+                <w:rFonts w:ascii="Times New Roman" w:hAnsi="Times New Roman" w:cs="Times New Roman"/>
+                <w:sz w:val="24"/>
+                <w:szCs w:val="24"/>
+              </w:rPr>
+              <w:t xml:space="preserve"> i za dohvaćanje podataka o lokaciji na kojoj se korisnik nalazi</w:t>
+            </w:r>
+          </w:p>
+        </w:tc>
+      </w:tr>
+      <w:tr>
+        <w:tc>
+          <w:tcPr>
+            <w:cnfStyle w:val="001000000000" w:firstRow="0" w:lastRow="0" w:firstColumn="1" w:lastColumn="0" w:oddVBand="0" w:evenVBand="0" w:oddHBand="0" w:evenHBand="0" w:firstRowFirstColumn="0" w:firstRowLastColumn="0" w:lastRowFirstColumn="0" w:lastRowLastColumn="0"/>
+            <w:tcW w:w="4096" w:type="dxa"/>
+          </w:tcPr>
+          <w:p>
+            <w:pPr>
+              <w:spacing w:line="360" w:lineRule="auto"/>
+              <w:jc w:val="both"/>
+              <w:rPr>
+                <w:rFonts w:ascii="Times New Roman" w:hAnsi="Times New Roman" w:cs="Times New Roman"/>
+                <w:sz w:val="24"/>
+                <w:szCs w:val="24"/>
+              </w:rPr>
+            </w:pPr>
+            <w:proofErr w:type="spellStart"/>
+            <w:r>
+              <w:rPr>
+                <w:rFonts w:ascii="Times New Roman" w:hAnsi="Times New Roman" w:cs="Times New Roman"/>
+                <w:sz w:val="24"/>
+                <w:szCs w:val="24"/>
+              </w:rPr>
+              <w:t>UsersOnLocation</w:t>
+            </w:r>
+            <w:proofErr w:type="spellEnd"/>
+          </w:p>
+        </w:tc>
+        <w:tc>
+          <w:tcPr>
+            <w:tcW w:w="839" w:type="dxa"/>
+          </w:tcPr>
+          <w:p>
+            <w:pPr>
+              <w:cnfStyle w:val="000000000000" w:firstRow="0" w:lastRow="0" w:firstColumn="0" w:lastColumn="0" w:oddVBand="0" w:evenVBand="0" w:oddHBand="0" w:evenHBand="0" w:firstRowFirstColumn="0" w:firstRowLastColumn="0" w:lastRowFirstColumn="0" w:lastRowLastColumn="0"/>
+              <w:rPr>
+                <w:rFonts w:ascii="Times New Roman" w:hAnsi="Times New Roman" w:cs="Times New Roman"/>
+                <w:sz w:val="24"/>
+                <w:szCs w:val="24"/>
+              </w:rPr>
+            </w:pPr>
+            <w:r>
+              <w:rPr>
+                <w:rFonts w:ascii="Times New Roman" w:hAnsi="Times New Roman" w:cs="Times New Roman"/>
+                <w:sz w:val="24"/>
+                <w:szCs w:val="24"/>
+              </w:rPr>
+              <w:t>POST</w:t>
+            </w:r>
+          </w:p>
+        </w:tc>
+        <w:tc>
+          <w:tcPr>
+            <w:tcW w:w="1574" w:type="dxa"/>
+          </w:tcPr>
+          <w:p>
+            <w:pPr>
+              <w:spacing w:line="360" w:lineRule="auto"/>
+              <w:jc w:val="both"/>
+              <w:cnfStyle w:val="000000000000" w:firstRow="0" w:lastRow="0" w:firstColumn="0" w:lastColumn="0" w:oddVBand="0" w:evenVBand="0" w:oddHBand="0" w:evenHBand="0" w:firstRowFirstColumn="0" w:firstRowLastColumn="0" w:lastRowFirstColumn="0" w:lastRowLastColumn="0"/>
+              <w:rPr>
+                <w:rFonts w:ascii="Times New Roman" w:hAnsi="Times New Roman" w:cs="Times New Roman"/>
+                <w:sz w:val="24"/>
+                <w:szCs w:val="24"/>
+              </w:rPr>
+            </w:pPr>
+            <w:proofErr w:type="spellStart"/>
+            <w:r>
+              <w:rPr>
+                <w:rFonts w:ascii="Times New Roman" w:hAnsi="Times New Roman" w:cs="Times New Roman"/>
+                <w:sz w:val="24"/>
+                <w:szCs w:val="24"/>
+              </w:rPr>
+              <w:t>locationId</w:t>
+            </w:r>
+            <w:proofErr w:type="spellEnd"/>
+          </w:p>
+        </w:tc>
+        <w:tc>
+          <w:tcPr>
+            <w:tcW w:w="3324" w:type="dxa"/>
+          </w:tcPr>
+          <w:p>
+            <w:pPr>
+              <w:keepNext/>
+              <w:spacing w:line="360" w:lineRule="auto"/>
+              <w:jc w:val="both"/>
+              <w:cnfStyle w:val="000000000000" w:firstRow="0" w:lastRow="0" w:firstColumn="0" w:lastColumn="0" w:oddVBand="0" w:evenVBand="0" w:oddHBand="0" w:evenHBand="0" w:firstRowFirstColumn="0" w:firstRowLastColumn="0" w:lastRowFirstColumn="0" w:lastRowLastColumn="0"/>
+              <w:rPr>
+                <w:rFonts w:ascii="Times New Roman" w:hAnsi="Times New Roman" w:cs="Times New Roman"/>
+                <w:sz w:val="24"/>
+                <w:szCs w:val="24"/>
+              </w:rPr>
+            </w:pPr>
+            <w:r>
+              <w:rPr>
+                <w:rFonts w:ascii="Times New Roman" w:hAnsi="Times New Roman" w:cs="Times New Roman"/>
+                <w:sz w:val="24"/>
+                <w:szCs w:val="24"/>
+              </w:rPr>
+              <w:t xml:space="preserve">Služi za </w:t>
+            </w:r>
+            <w:r>
+              <w:rPr>
+                <w:rFonts w:ascii="Times New Roman" w:hAnsi="Times New Roman" w:cs="Times New Roman"/>
+                <w:sz w:val="24"/>
+                <w:szCs w:val="24"/>
+              </w:rPr>
+              <w:t>dohvaćanje</w:t>
+            </w:r>
+            <w:r>
+              <w:rPr>
+                <w:rFonts w:ascii="Times New Roman" w:hAnsi="Times New Roman" w:cs="Times New Roman"/>
+                <w:sz w:val="24"/>
+                <w:szCs w:val="24"/>
+              </w:rPr>
+              <w:t xml:space="preserve"> svih korisnika koji su trenutno na nekoj lokaciji</w:t>
+            </w:r>
+          </w:p>
+        </w:tc>
+      </w:tr>
+      <w:tr>
+        <w:trPr>
+          <w:cnfStyle w:val="000000100000" w:firstRow="0" w:lastRow="0" w:firstColumn="0" w:lastColumn="0" w:oddVBand="0" w:evenVBand="0" w:oddHBand="1" w:evenHBand="0" w:firstRowFirstColumn="0" w:firstRowLastColumn="0" w:lastRowFirstColumn="0" w:lastRowLastColumn="0"/>
+        </w:trPr>
+        <w:tc>
+          <w:tcPr>
+            <w:cnfStyle w:val="001000000000" w:firstRow="0" w:lastRow="0" w:firstColumn="1" w:lastColumn="0" w:oddVBand="0" w:evenVBand="0" w:oddHBand="0" w:evenHBand="0" w:firstRowFirstColumn="0" w:firstRowLastColumn="0" w:lastRowFirstColumn="0" w:lastRowLastColumn="0"/>
+            <w:tcW w:w="4096" w:type="dxa"/>
+          </w:tcPr>
+          <w:p>
+            <w:pPr>
+              <w:spacing w:line="360" w:lineRule="auto"/>
+              <w:jc w:val="both"/>
+              <w:rPr>
+                <w:rFonts w:ascii="Times New Roman" w:hAnsi="Times New Roman" w:cs="Times New Roman"/>
+                <w:sz w:val="24"/>
+                <w:szCs w:val="24"/>
+              </w:rPr>
+            </w:pPr>
+            <w:proofErr w:type="spellStart"/>
+            <w:r>
+              <w:rPr>
+                <w:rFonts w:ascii="Times New Roman" w:hAnsi="Times New Roman" w:cs="Times New Roman"/>
+                <w:sz w:val="24"/>
+                <w:szCs w:val="24"/>
+              </w:rPr>
+              <w:t>Category</w:t>
+            </w:r>
+            <w:proofErr w:type="spellEnd"/>
+          </w:p>
+        </w:tc>
+        <w:tc>
+          <w:tcPr>
+            <w:tcW w:w="839" w:type="dxa"/>
+          </w:tcPr>
+          <w:p>
+            <w:pPr>
+              <w:cnfStyle w:val="000000100000" w:firstRow="0" w:lastRow="0" w:firstColumn="0" w:lastColumn="0" w:oddVBand="0" w:evenVBand="0" w:oddHBand="1" w:evenHBand="0" w:firstRowFirstColumn="0" w:firstRowLastColumn="0" w:lastRowFirstColumn="0" w:lastRowLastColumn="0"/>
+              <w:rPr>
+                <w:rFonts w:ascii="Times New Roman" w:hAnsi="Times New Roman" w:cs="Times New Roman"/>
+                <w:sz w:val="24"/>
+                <w:szCs w:val="24"/>
+              </w:rPr>
+            </w:pPr>
+            <w:r>
+              <w:rPr>
+                <w:rFonts w:ascii="Times New Roman" w:hAnsi="Times New Roman" w:cs="Times New Roman"/>
+                <w:sz w:val="24"/>
+                <w:szCs w:val="24"/>
+              </w:rPr>
+              <w:t>GET</w:t>
+            </w:r>
+          </w:p>
+        </w:tc>
+        <w:tc>
+          <w:tcPr>
+            <w:tcW w:w="1574" w:type="dxa"/>
+          </w:tcPr>
+          <w:p>
+            <w:pPr>
+              <w:spacing w:line="360" w:lineRule="auto"/>
+              <w:jc w:val="both"/>
+              <w:cnfStyle w:val="000000100000" w:firstRow="0" w:lastRow="0" w:firstColumn="0" w:lastColumn="0" w:oddVBand="0" w:evenVBand="0" w:oddHBand="1" w:evenHBand="0" w:firstRowFirstColumn="0" w:firstRowLastColumn="0" w:lastRowFirstColumn="0" w:lastRowLastColumn="0"/>
+              <w:rPr>
+                <w:rFonts w:ascii="Times New Roman" w:hAnsi="Times New Roman" w:cs="Times New Roman"/>
+                <w:sz w:val="24"/>
+                <w:szCs w:val="24"/>
+              </w:rPr>
+            </w:pPr>
+          </w:p>
+        </w:tc>
+        <w:tc>
+          <w:tcPr>
+            <w:tcW w:w="3324" w:type="dxa"/>
+          </w:tcPr>
+          <w:p>
+            <w:pPr>
+              <w:keepNext/>
+              <w:spacing w:line="360" w:lineRule="auto"/>
+              <w:jc w:val="both"/>
+              <w:cnfStyle w:val="000000100000" w:firstRow="0" w:lastRow="0" w:firstColumn="0" w:lastColumn="0" w:oddVBand="0" w:evenVBand="0" w:oddHBand="1" w:evenHBand="0" w:firstRowFirstColumn="0" w:firstRowLastColumn="0" w:lastRowFirstColumn="0" w:lastRowLastColumn="0"/>
+              <w:rPr>
+                <w:rFonts w:ascii="Times New Roman" w:hAnsi="Times New Roman" w:cs="Times New Roman"/>
+                <w:sz w:val="24"/>
+                <w:szCs w:val="24"/>
+              </w:rPr>
+            </w:pPr>
+            <w:r>
+              <w:rPr>
+                <w:rFonts w:ascii="Times New Roman" w:hAnsi="Times New Roman" w:cs="Times New Roman"/>
+                <w:sz w:val="24"/>
+                <w:szCs w:val="24"/>
+              </w:rPr>
+              <w:t xml:space="preserve">Vraća </w:t>
+            </w:r>
+            <w:r>
+              <w:rPr>
+                <w:rFonts w:ascii="Times New Roman" w:hAnsi="Times New Roman" w:cs="Times New Roman"/>
+                <w:sz w:val="24"/>
+                <w:szCs w:val="24"/>
+              </w:rPr>
+              <w:t>listu svih kategorija</w:t>
+            </w:r>
+          </w:p>
+        </w:tc>
+      </w:tr>
+      <w:tr>
+        <w:tc>
+          <w:tcPr>
+            <w:cnfStyle w:val="001000000000" w:firstRow="0" w:lastRow="0" w:firstColumn="1" w:lastColumn="0" w:oddVBand="0" w:evenVBand="0" w:oddHBand="0" w:evenHBand="0" w:firstRowFirstColumn="0" w:firstRowLastColumn="0" w:lastRowFirstColumn="0" w:lastRowLastColumn="0"/>
+            <w:tcW w:w="4096" w:type="dxa"/>
+          </w:tcPr>
+          <w:p>
+            <w:pPr>
+              <w:spacing w:line="360" w:lineRule="auto"/>
+              <w:jc w:val="both"/>
+              <w:rPr>
+                <w:rFonts w:ascii="Times New Roman" w:hAnsi="Times New Roman" w:cs="Times New Roman"/>
+                <w:sz w:val="24"/>
+                <w:szCs w:val="24"/>
+              </w:rPr>
+            </w:pPr>
+            <w:proofErr w:type="spellStart"/>
+            <w:r>
+              <w:rPr>
+                <w:rFonts w:ascii="Times New Roman" w:hAnsi="Times New Roman" w:cs="Times New Roman"/>
+                <w:sz w:val="24"/>
+                <w:szCs w:val="24"/>
+              </w:rPr>
+              <w:t>LocationInCategori</w:t>
+            </w:r>
+            <w:proofErr w:type="spellEnd"/>
+          </w:p>
+        </w:tc>
+        <w:tc>
+          <w:tcPr>
+            <w:tcW w:w="839" w:type="dxa"/>
+          </w:tcPr>
+          <w:p>
+            <w:pPr>
+              <w:cnfStyle w:val="000000000000" w:firstRow="0" w:lastRow="0" w:firstColumn="0" w:lastColumn="0" w:oddVBand="0" w:evenVBand="0" w:oddHBand="0" w:evenHBand="0" w:firstRowFirstColumn="0" w:firstRowLastColumn="0" w:lastRowFirstColumn="0" w:lastRowLastColumn="0"/>
+              <w:rPr>
+                <w:rFonts w:ascii="Times New Roman" w:hAnsi="Times New Roman" w:cs="Times New Roman"/>
+                <w:sz w:val="24"/>
+                <w:szCs w:val="24"/>
+              </w:rPr>
+            </w:pPr>
+            <w:r>
+              <w:rPr>
+                <w:rFonts w:ascii="Times New Roman" w:hAnsi="Times New Roman" w:cs="Times New Roman"/>
+                <w:sz w:val="24"/>
+                <w:szCs w:val="24"/>
+              </w:rPr>
+              <w:t>POST</w:t>
+            </w:r>
+          </w:p>
+        </w:tc>
+        <w:tc>
+          <w:tcPr>
+            <w:tcW w:w="1574" w:type="dxa"/>
+          </w:tcPr>
+          <w:p>
+            <w:pPr>
+              <w:spacing w:line="360" w:lineRule="auto"/>
+              <w:jc w:val="both"/>
+              <w:cnfStyle w:val="000000000000" w:firstRow="0" w:lastRow="0" w:firstColumn="0" w:lastColumn="0" w:oddVBand="0" w:evenVBand="0" w:oddHBand="0" w:evenHBand="0" w:firstRowFirstColumn="0" w:firstRowLastColumn="0" w:lastRowFirstColumn="0" w:lastRowLastColumn="0"/>
+              <w:rPr>
+                <w:rFonts w:ascii="Times New Roman" w:hAnsi="Times New Roman" w:cs="Times New Roman"/>
+                <w:sz w:val="24"/>
+                <w:szCs w:val="24"/>
+              </w:rPr>
+            </w:pPr>
+            <w:proofErr w:type="spellStart"/>
+            <w:r>
+              <w:rPr>
+                <w:rFonts w:ascii="Times New Roman" w:hAnsi="Times New Roman" w:cs="Times New Roman"/>
+                <w:sz w:val="24"/>
+                <w:szCs w:val="24"/>
+              </w:rPr>
+              <w:t>catId</w:t>
+            </w:r>
+            <w:proofErr w:type="spellEnd"/>
+          </w:p>
+        </w:tc>
+        <w:tc>
+          <w:tcPr>
+            <w:tcW w:w="3324" w:type="dxa"/>
+          </w:tcPr>
+          <w:p>
+            <w:pPr>
+              <w:keepNext/>
+              <w:spacing w:line="360" w:lineRule="auto"/>
+              <w:jc w:val="both"/>
+              <w:cnfStyle w:val="000000000000" w:firstRow="0" w:lastRow="0" w:firstColumn="0" w:lastColumn="0" w:oddVBand="0" w:evenVBand="0" w:oddHBand="0" w:evenHBand="0" w:firstRowFirstColumn="0" w:firstRowLastColumn="0" w:lastRowFirstColumn="0" w:lastRowLastColumn="0"/>
+              <w:rPr>
+                <w:rFonts w:ascii="Times New Roman" w:hAnsi="Times New Roman" w:cs="Times New Roman"/>
+                <w:sz w:val="24"/>
+                <w:szCs w:val="24"/>
+              </w:rPr>
+            </w:pPr>
+            <w:r>
+              <w:rPr>
+                <w:rFonts w:ascii="Times New Roman" w:hAnsi="Times New Roman" w:cs="Times New Roman"/>
+                <w:sz w:val="24"/>
+                <w:szCs w:val="24"/>
+              </w:rPr>
+              <w:t>Vraća</w:t>
+            </w:r>
+            <w:bookmarkStart w:id="6" w:name="_GoBack"/>
+            <w:bookmarkEnd w:id="6"/>
+            <w:r>
+              <w:rPr>
+                <w:rFonts w:ascii="Times New Roman" w:hAnsi="Times New Roman" w:cs="Times New Roman"/>
+                <w:sz w:val="24"/>
+                <w:szCs w:val="24"/>
+              </w:rPr>
+              <w:t xml:space="preserve"> </w:t>
+            </w:r>
+            <w:r>
+              <w:rPr>
+                <w:rFonts w:ascii="Times New Roman" w:hAnsi="Times New Roman" w:cs="Times New Roman"/>
+                <w:sz w:val="24"/>
+                <w:szCs w:val="24"/>
+              </w:rPr>
+              <w:t>listu svih lokacija koje se nalaze unutar određene kategorije</w:t>
+            </w:r>
+          </w:p>
+        </w:tc>
+      </w:tr>
+      <w:tr>
+        <w:trPr>
+          <w:cnfStyle w:val="000000100000" w:firstRow="0" w:lastRow="0" w:firstColumn="0" w:lastColumn="0" w:oddVBand="0" w:evenVBand="0" w:oddHBand="1" w:evenHBand="0" w:firstRowFirstColumn="0" w:firstRowLastColumn="0" w:lastRowFirstColumn="0" w:lastRowLastColumn="0"/>
+        </w:trPr>
+        <w:tc>
+          <w:tcPr>
+            <w:cnfStyle w:val="001000000000" w:firstRow="0" w:lastRow="0" w:firstColumn="1" w:lastColumn="0" w:oddVBand="0" w:evenVBand="0" w:oddHBand="0" w:evenHBand="0" w:firstRowFirstColumn="0" w:firstRowLastColumn="0" w:lastRowFirstColumn="0" w:lastRowLastColumn="0"/>
+            <w:tcW w:w="4096" w:type="dxa"/>
+          </w:tcPr>
+          <w:p>
+            <w:pPr>
+              <w:spacing w:line="360" w:lineRule="auto"/>
+              <w:ind w:left="708" w:hanging="708"/>
+              <w:jc w:val="both"/>
+              <w:rPr>
+                <w:rFonts w:ascii="Times New Roman" w:hAnsi="Times New Roman" w:cs="Times New Roman"/>
+                <w:sz w:val="24"/>
+                <w:szCs w:val="24"/>
+              </w:rPr>
+            </w:pPr>
+            <w:proofErr w:type="spellStart"/>
+            <w:r>
+              <w:rPr>
+                <w:rFonts w:ascii="Times New Roman" w:hAnsi="Times New Roman" w:cs="Times New Roman"/>
+                <w:sz w:val="24"/>
+                <w:szCs w:val="24"/>
+              </w:rPr>
+              <w:t>UserPassUpdate</w:t>
+            </w:r>
+            <w:proofErr w:type="spellEnd"/>
+          </w:p>
+        </w:tc>
+        <w:tc>
+          <w:tcPr>
+            <w:tcW w:w="839" w:type="dxa"/>
+          </w:tcPr>
+          <w:p>
+            <w:pPr>
+              <w:cnfStyle w:val="000000100000" w:firstRow="0" w:lastRow="0" w:firstColumn="0" w:lastColumn="0" w:oddVBand="0" w:evenVBand="0" w:oddHBand="1" w:evenHBand="0" w:firstRowFirstColumn="0" w:firstRowLastColumn="0" w:lastRowFirstColumn="0" w:lastRowLastColumn="0"/>
+              <w:rPr>
+                <w:rFonts w:ascii="Times New Roman" w:hAnsi="Times New Roman" w:cs="Times New Roman"/>
+                <w:sz w:val="24"/>
+                <w:szCs w:val="24"/>
+              </w:rPr>
+            </w:pPr>
+            <w:r>
+              <w:rPr>
+                <w:rFonts w:ascii="Times New Roman" w:hAnsi="Times New Roman" w:cs="Times New Roman"/>
+                <w:sz w:val="24"/>
+                <w:szCs w:val="24"/>
+              </w:rPr>
+              <w:t>POST</w:t>
+            </w:r>
+          </w:p>
+        </w:tc>
+        <w:tc>
+          <w:tcPr>
+            <w:tcW w:w="1574" w:type="dxa"/>
+          </w:tcPr>
+          <w:p>
+            <w:pPr>
+              <w:spacing w:line="360" w:lineRule="auto"/>
+              <w:jc w:val="both"/>
+              <w:cnfStyle w:val="000000100000" w:firstRow="0" w:lastRow="0" w:firstColumn="0" w:lastColumn="0" w:oddVBand="0" w:evenVBand="0" w:oddHBand="1" w:evenHBand="0" w:firstRowFirstColumn="0" w:firstRowLastColumn="0" w:lastRowFirstColumn="0" w:lastRowLastColumn="0"/>
+              <w:rPr>
+                <w:rFonts w:ascii="Times New Roman" w:hAnsi="Times New Roman" w:cs="Times New Roman"/>
+                <w:sz w:val="24"/>
+                <w:szCs w:val="24"/>
+              </w:rPr>
+            </w:pPr>
+            <w:proofErr w:type="spellStart"/>
+            <w:r>
+              <w:rPr>
+                <w:rFonts w:ascii="Times New Roman" w:hAnsi="Times New Roman" w:cs="Times New Roman"/>
+                <w:sz w:val="24"/>
+                <w:szCs w:val="24"/>
+              </w:rPr>
+              <w:t>passWord</w:t>
+            </w:r>
+            <w:proofErr w:type="spellEnd"/>
+            <w:r>
+              <w:rPr>
+                <w:rFonts w:ascii="Times New Roman" w:hAnsi="Times New Roman" w:cs="Times New Roman"/>
+                <w:sz w:val="24"/>
+                <w:szCs w:val="24"/>
+              </w:rPr>
+              <w:t xml:space="preserve"> i </w:t>
+            </w:r>
+            <w:proofErr w:type="spellStart"/>
+            <w:r>
+              <w:rPr>
+                <w:rFonts w:ascii="Times New Roman" w:hAnsi="Times New Roman" w:cs="Times New Roman"/>
+                <w:sz w:val="24"/>
+                <w:szCs w:val="24"/>
+              </w:rPr>
+              <w:t>usrId</w:t>
+            </w:r>
+            <w:proofErr w:type="spellEnd"/>
+          </w:p>
+        </w:tc>
+        <w:tc>
+          <w:tcPr>
+            <w:tcW w:w="3324" w:type="dxa"/>
+          </w:tcPr>
+          <w:p>
+            <w:pPr>
+              <w:keepNext/>
+              <w:spacing w:line="360" w:lineRule="auto"/>
+              <w:jc w:val="both"/>
+              <w:cnfStyle w:val="000000100000" w:firstRow="0" w:lastRow="0" w:firstColumn="0" w:lastColumn="0" w:oddVBand="0" w:evenVBand="0" w:oddHBand="1" w:evenHBand="0" w:firstRowFirstColumn="0" w:firstRowLastColumn="0" w:lastRowFirstColumn="0" w:lastRowLastColumn="0"/>
+              <w:rPr>
+                <w:rFonts w:ascii="Times New Roman" w:hAnsi="Times New Roman" w:cs="Times New Roman"/>
+                <w:sz w:val="24"/>
+                <w:szCs w:val="24"/>
+              </w:rPr>
+            </w:pPr>
+            <w:r>
+              <w:rPr>
+                <w:rFonts w:ascii="Times New Roman" w:hAnsi="Times New Roman" w:cs="Times New Roman"/>
+                <w:sz w:val="24"/>
+                <w:szCs w:val="24"/>
+              </w:rPr>
+              <w:t xml:space="preserve">Služi za ažuriranje </w:t>
+            </w:r>
+            <w:r>
+              <w:rPr>
+                <w:rFonts w:ascii="Times New Roman" w:hAnsi="Times New Roman" w:cs="Times New Roman"/>
+                <w:sz w:val="24"/>
+                <w:szCs w:val="24"/>
+              </w:rPr>
+              <w:t>korisnikove lozinke</w:t>
+            </w:r>
+          </w:p>
+        </w:tc>
+      </w:tr>
+      <w:tr>
+        <w:tc>
+          <w:tcPr>
+            <w:cnfStyle w:val="001000000000" w:firstRow="0" w:lastRow="0" w:firstColumn="1" w:lastColumn="0" w:oddVBand="0" w:evenVBand="0" w:oddHBand="0" w:evenHBand="0" w:firstRowFirstColumn="0" w:firstRowLastColumn="0" w:lastRowFirstColumn="0" w:lastRowLastColumn="0"/>
+            <w:tcW w:w="4096" w:type="dxa"/>
+          </w:tcPr>
+          <w:p>
+            <w:pPr>
+              <w:spacing w:line="360" w:lineRule="auto"/>
+              <w:jc w:val="both"/>
+              <w:rPr>
+                <w:rFonts w:ascii="Times New Roman" w:hAnsi="Times New Roman" w:cs="Times New Roman"/>
+                <w:sz w:val="24"/>
+                <w:szCs w:val="24"/>
+              </w:rPr>
+            </w:pPr>
+            <w:proofErr w:type="spellStart"/>
+            <w:r>
+              <w:rPr>
+                <w:rFonts w:ascii="Times New Roman" w:hAnsi="Times New Roman" w:cs="Times New Roman"/>
+                <w:sz w:val="24"/>
+                <w:szCs w:val="24"/>
+              </w:rPr>
+              <w:t>User</w:t>
+            </w:r>
+            <w:proofErr w:type="spellEnd"/>
+          </w:p>
+        </w:tc>
+        <w:tc>
+          <w:tcPr>
+            <w:tcW w:w="839" w:type="dxa"/>
+          </w:tcPr>
+          <w:p>
+            <w:pPr>
+              <w:cnfStyle w:val="000000000000" w:firstRow="0" w:lastRow="0" w:firstColumn="0" w:lastColumn="0" w:oddVBand="0" w:evenVBand="0" w:oddHBand="0" w:evenHBand="0" w:firstRowFirstColumn="0" w:firstRowLastColumn="0" w:lastRowFirstColumn="0" w:lastRowLastColumn="0"/>
+              <w:rPr>
+                <w:rFonts w:ascii="Times New Roman" w:hAnsi="Times New Roman" w:cs="Times New Roman"/>
+                <w:sz w:val="24"/>
+                <w:szCs w:val="24"/>
+              </w:rPr>
+            </w:pPr>
+            <w:r>
+              <w:rPr>
+                <w:rFonts w:ascii="Times New Roman" w:hAnsi="Times New Roman" w:cs="Times New Roman"/>
+                <w:sz w:val="24"/>
+                <w:szCs w:val="24"/>
+              </w:rPr>
+              <w:t>GET</w:t>
+            </w:r>
+          </w:p>
+        </w:tc>
+        <w:tc>
+          <w:tcPr>
+            <w:tcW w:w="1574" w:type="dxa"/>
+          </w:tcPr>
+          <w:p>
+            <w:pPr>
+              <w:spacing w:line="360" w:lineRule="auto"/>
+              <w:jc w:val="both"/>
+              <w:cnfStyle w:val="000000000000" w:firstRow="0" w:lastRow="0" w:firstColumn="0" w:lastColumn="0" w:oddVBand="0" w:evenVBand="0" w:oddHBand="0" w:evenHBand="0" w:firstRowFirstColumn="0" w:firstRowLastColumn="0" w:lastRowFirstColumn="0" w:lastRowLastColumn="0"/>
+              <w:rPr>
+                <w:rFonts w:ascii="Times New Roman" w:hAnsi="Times New Roman" w:cs="Times New Roman"/>
+                <w:sz w:val="24"/>
+                <w:szCs w:val="24"/>
+              </w:rPr>
+            </w:pPr>
+          </w:p>
+        </w:tc>
+        <w:tc>
+          <w:tcPr>
+            <w:tcW w:w="3324" w:type="dxa"/>
+          </w:tcPr>
+          <w:p>
+            <w:pPr>
+              <w:keepNext/>
+              <w:spacing w:line="360" w:lineRule="auto"/>
+              <w:jc w:val="both"/>
+              <w:cnfStyle w:val="000000000000" w:firstRow="0" w:lastRow="0" w:firstColumn="0" w:lastColumn="0" w:oddVBand="0" w:evenVBand="0" w:oddHBand="0" w:evenHBand="0" w:firstRowFirstColumn="0" w:firstRowLastColumn="0" w:lastRowFirstColumn="0" w:lastRowLastColumn="0"/>
+              <w:rPr>
+                <w:rFonts w:ascii="Times New Roman" w:hAnsi="Times New Roman" w:cs="Times New Roman"/>
+                <w:sz w:val="24"/>
+                <w:szCs w:val="24"/>
+              </w:rPr>
+            </w:pPr>
+            <w:r>
+              <w:rPr>
+                <w:rFonts w:ascii="Times New Roman" w:hAnsi="Times New Roman" w:cs="Times New Roman"/>
+                <w:sz w:val="24"/>
+                <w:szCs w:val="24"/>
+              </w:rPr>
+              <w:t xml:space="preserve">Vraća </w:t>
+            </w:r>
+            <w:r>
+              <w:rPr>
+                <w:rFonts w:ascii="Times New Roman" w:hAnsi="Times New Roman" w:cs="Times New Roman"/>
+                <w:sz w:val="24"/>
+                <w:szCs w:val="24"/>
+              </w:rPr>
+              <w:t>listu svih korisnika i njihove podatke</w:t>
+            </w:r>
+          </w:p>
+        </w:tc>
+      </w:tr>
+      <w:tr>
+        <w:trPr>
+          <w:cnfStyle w:val="000000100000" w:firstRow="0" w:lastRow="0" w:firstColumn="0" w:lastColumn="0" w:oddVBand="0" w:evenVBand="0" w:oddHBand="1" w:evenHBand="0" w:firstRowFirstColumn="0" w:firstRowLastColumn="0" w:lastRowFirstColumn="0" w:lastRowLastColumn="0"/>
+        </w:trPr>
+        <w:tc>
+          <w:tcPr>
+            <w:cnfStyle w:val="001000000000" w:firstRow="0" w:lastRow="0" w:firstColumn="1" w:lastColumn="0" w:oddVBand="0" w:evenVBand="0" w:oddHBand="0" w:evenHBand="0" w:firstRowFirstColumn="0" w:firstRowLastColumn="0" w:lastRowFirstColumn="0" w:lastRowLastColumn="0"/>
+            <w:tcW w:w="4096" w:type="dxa"/>
+          </w:tcPr>
+          <w:p>
+            <w:pPr>
+              <w:spacing w:line="360" w:lineRule="auto"/>
+              <w:jc w:val="both"/>
+              <w:rPr>
+                <w:rFonts w:ascii="Times New Roman" w:hAnsi="Times New Roman" w:cs="Times New Roman"/>
+                <w:sz w:val="24"/>
+                <w:szCs w:val="24"/>
+              </w:rPr>
+            </w:pPr>
+            <w:proofErr w:type="spellStart"/>
+            <w:r>
+              <w:rPr>
+                <w:rFonts w:ascii="Times New Roman" w:hAnsi="Times New Roman" w:cs="Times New Roman"/>
+                <w:sz w:val="24"/>
+                <w:szCs w:val="24"/>
+              </w:rPr>
+              <w:lastRenderedPageBreak/>
+              <w:t>User</w:t>
+            </w:r>
+            <w:proofErr w:type="spellEnd"/>
+          </w:p>
+        </w:tc>
+        <w:tc>
+          <w:tcPr>
+            <w:tcW w:w="839" w:type="dxa"/>
+          </w:tcPr>
+          <w:p>
+            <w:pPr>
+              <w:cnfStyle w:val="000000100000" w:firstRow="0" w:lastRow="0" w:firstColumn="0" w:lastColumn="0" w:oddVBand="0" w:evenVBand="0" w:oddHBand="1" w:evenHBand="0" w:firstRowFirstColumn="0" w:firstRowLastColumn="0" w:lastRowFirstColumn="0" w:lastRowLastColumn="0"/>
+              <w:rPr>
+                <w:rFonts w:ascii="Times New Roman" w:hAnsi="Times New Roman" w:cs="Times New Roman"/>
+                <w:sz w:val="24"/>
+                <w:szCs w:val="24"/>
+              </w:rPr>
+            </w:pPr>
+            <w:r>
+              <w:rPr>
+                <w:rFonts w:ascii="Times New Roman" w:hAnsi="Times New Roman" w:cs="Times New Roman"/>
+                <w:sz w:val="24"/>
+                <w:szCs w:val="24"/>
+              </w:rPr>
+              <w:t>POST</w:t>
+            </w:r>
+          </w:p>
+        </w:tc>
+        <w:tc>
+          <w:tcPr>
+            <w:tcW w:w="1574" w:type="dxa"/>
+          </w:tcPr>
+          <w:p>
+            <w:pPr>
+              <w:spacing w:line="360" w:lineRule="auto"/>
+              <w:jc w:val="both"/>
+              <w:cnfStyle w:val="000000100000" w:firstRow="0" w:lastRow="0" w:firstColumn="0" w:lastColumn="0" w:oddVBand="0" w:evenVBand="0" w:oddHBand="1" w:evenHBand="0" w:firstRowFirstColumn="0" w:firstRowLastColumn="0" w:lastRowFirstColumn="0" w:lastRowLastColumn="0"/>
+              <w:rPr>
+                <w:rFonts w:ascii="Times New Roman" w:hAnsi="Times New Roman" w:cs="Times New Roman"/>
+                <w:sz w:val="24"/>
+                <w:szCs w:val="24"/>
+              </w:rPr>
+            </w:pPr>
+            <w:proofErr w:type="spellStart"/>
+            <w:r>
+              <w:rPr>
+                <w:rFonts w:ascii="Times New Roman" w:hAnsi="Times New Roman" w:cs="Times New Roman"/>
+                <w:sz w:val="24"/>
+                <w:szCs w:val="24"/>
+              </w:rPr>
+              <w:t>UserId</w:t>
+            </w:r>
+            <w:proofErr w:type="spellEnd"/>
+          </w:p>
+        </w:tc>
+        <w:tc>
+          <w:tcPr>
+            <w:tcW w:w="3324" w:type="dxa"/>
+          </w:tcPr>
+          <w:p>
+            <w:pPr>
+              <w:keepNext/>
+              <w:spacing w:line="360" w:lineRule="auto"/>
+              <w:jc w:val="both"/>
+              <w:cnfStyle w:val="000000100000" w:firstRow="0" w:lastRow="0" w:firstColumn="0" w:lastColumn="0" w:oddVBand="0" w:evenVBand="0" w:oddHBand="1" w:evenHBand="0" w:firstRowFirstColumn="0" w:firstRowLastColumn="0" w:lastRowFirstColumn="0" w:lastRowLastColumn="0"/>
+              <w:rPr>
+                <w:rFonts w:ascii="Times New Roman" w:hAnsi="Times New Roman" w:cs="Times New Roman"/>
+                <w:sz w:val="24"/>
+                <w:szCs w:val="24"/>
+              </w:rPr>
+            </w:pPr>
+            <w:r>
+              <w:rPr>
+                <w:rFonts w:ascii="Times New Roman" w:hAnsi="Times New Roman" w:cs="Times New Roman"/>
+                <w:sz w:val="24"/>
+                <w:szCs w:val="24"/>
+              </w:rPr>
+              <w:t xml:space="preserve">Vraća </w:t>
+            </w:r>
+            <w:r>
+              <w:rPr>
+                <w:rFonts w:ascii="Times New Roman" w:hAnsi="Times New Roman" w:cs="Times New Roman"/>
+                <w:sz w:val="24"/>
+                <w:szCs w:val="24"/>
+              </w:rPr>
+              <w:t>podatke o određenom korisniku</w:t>
+            </w:r>
+          </w:p>
+        </w:tc>
+      </w:tr>
+      <w:tr>
+        <w:tc>
+          <w:tcPr>
+            <w:cnfStyle w:val="001000000000" w:firstRow="0" w:lastRow="0" w:firstColumn="1" w:lastColumn="0" w:oddVBand="0" w:evenVBand="0" w:oddHBand="0" w:evenHBand="0" w:firstRowFirstColumn="0" w:firstRowLastColumn="0" w:lastRowFirstColumn="0" w:lastRowLastColumn="0"/>
+            <w:tcW w:w="4096" w:type="dxa"/>
+          </w:tcPr>
+          <w:p>
+            <w:pPr>
+              <w:spacing w:line="360" w:lineRule="auto"/>
+              <w:jc w:val="both"/>
+              <w:rPr>
+                <w:rFonts w:ascii="Times New Roman" w:hAnsi="Times New Roman" w:cs="Times New Roman"/>
+                <w:sz w:val="24"/>
+                <w:szCs w:val="24"/>
+              </w:rPr>
+            </w:pPr>
+            <w:proofErr w:type="spellStart"/>
+            <w:r>
+              <w:rPr>
+                <w:rFonts w:ascii="Times New Roman" w:hAnsi="Times New Roman" w:cs="Times New Roman"/>
+                <w:sz w:val="24"/>
+                <w:szCs w:val="24"/>
+              </w:rPr>
+              <w:t>UserLocation</w:t>
+            </w:r>
+            <w:proofErr w:type="spellEnd"/>
+          </w:p>
+        </w:tc>
+        <w:tc>
+          <w:tcPr>
+            <w:tcW w:w="839" w:type="dxa"/>
+          </w:tcPr>
+          <w:p>
+            <w:pPr>
+              <w:cnfStyle w:val="000000000000" w:firstRow="0" w:lastRow="0" w:firstColumn="0" w:lastColumn="0" w:oddVBand="0" w:evenVBand="0" w:oddHBand="0" w:evenHBand="0" w:firstRowFirstColumn="0" w:firstRowLastColumn="0" w:lastRowFirstColumn="0" w:lastRowLastColumn="0"/>
+              <w:rPr>
+                <w:rFonts w:ascii="Times New Roman" w:hAnsi="Times New Roman" w:cs="Times New Roman"/>
+                <w:sz w:val="24"/>
+                <w:szCs w:val="24"/>
+              </w:rPr>
+            </w:pPr>
+            <w:r>
+              <w:rPr>
+                <w:rFonts w:ascii="Times New Roman" w:hAnsi="Times New Roman" w:cs="Times New Roman"/>
+                <w:sz w:val="24"/>
+                <w:szCs w:val="24"/>
+              </w:rPr>
+              <w:t>POST</w:t>
+            </w:r>
+          </w:p>
+        </w:tc>
+        <w:tc>
+          <w:tcPr>
+            <w:tcW w:w="1574" w:type="dxa"/>
+          </w:tcPr>
+          <w:p>
+            <w:pPr>
+              <w:spacing w:line="360" w:lineRule="auto"/>
+              <w:jc w:val="both"/>
+              <w:cnfStyle w:val="000000000000" w:firstRow="0" w:lastRow="0" w:firstColumn="0" w:lastColumn="0" w:oddVBand="0" w:evenVBand="0" w:oddHBand="0" w:evenHBand="0" w:firstRowFirstColumn="0" w:firstRowLastColumn="0" w:lastRowFirstColumn="0" w:lastRowLastColumn="0"/>
+              <w:rPr>
+                <w:rFonts w:ascii="Times New Roman" w:hAnsi="Times New Roman" w:cs="Times New Roman"/>
+                <w:sz w:val="24"/>
+                <w:szCs w:val="24"/>
+              </w:rPr>
+            </w:pPr>
+            <w:proofErr w:type="spellStart"/>
+            <w:r>
+              <w:rPr>
+                <w:rFonts w:ascii="Times New Roman" w:hAnsi="Times New Roman" w:cs="Times New Roman"/>
+                <w:sz w:val="24"/>
+                <w:szCs w:val="24"/>
+              </w:rPr>
+              <w:t>locationId</w:t>
+            </w:r>
+            <w:proofErr w:type="spellEnd"/>
+          </w:p>
+        </w:tc>
+        <w:tc>
+          <w:tcPr>
+            <w:tcW w:w="3324" w:type="dxa"/>
+          </w:tcPr>
+          <w:p>
+            <w:pPr>
+              <w:keepNext/>
+              <w:spacing w:line="360" w:lineRule="auto"/>
+              <w:jc w:val="both"/>
+              <w:cnfStyle w:val="000000000000" w:firstRow="0" w:lastRow="0" w:firstColumn="0" w:lastColumn="0" w:oddVBand="0" w:evenVBand="0" w:oddHBand="0" w:evenHBand="0" w:firstRowFirstColumn="0" w:firstRowLastColumn="0" w:lastRowFirstColumn="0" w:lastRowLastColumn="0"/>
+              <w:rPr>
+                <w:rFonts w:ascii="Times New Roman" w:hAnsi="Times New Roman" w:cs="Times New Roman"/>
+                <w:sz w:val="24"/>
+                <w:szCs w:val="24"/>
+              </w:rPr>
+            </w:pPr>
+            <w:r>
+              <w:rPr>
+                <w:rFonts w:ascii="Times New Roman" w:hAnsi="Times New Roman" w:cs="Times New Roman"/>
+                <w:sz w:val="24"/>
+                <w:szCs w:val="24"/>
+              </w:rPr>
+              <w:t xml:space="preserve">Vraća </w:t>
+            </w:r>
+            <w:r>
+              <w:rPr>
+                <w:rFonts w:ascii="Times New Roman" w:hAnsi="Times New Roman" w:cs="Times New Roman"/>
+                <w:sz w:val="24"/>
+                <w:szCs w:val="24"/>
+              </w:rPr>
+              <w:t>sve korisnike koji bi trebali biti na lokaciji kojoj su pridruženi, a trenutno se ne nalaze na njoj</w:t>
+            </w:r>
+          </w:p>
+        </w:tc>
+      </w:tr>
+      <w:tr>
+        <w:trPr>
+          <w:cnfStyle w:val="000000100000" w:firstRow="0" w:lastRow="0" w:firstColumn="0" w:lastColumn="0" w:oddVBand="0" w:evenVBand="0" w:oddHBand="1" w:evenHBand="0" w:firstRowFirstColumn="0" w:firstRowLastColumn="0" w:lastRowFirstColumn="0" w:lastRowLastColumn="0"/>
+        </w:trPr>
+        <w:tc>
+          <w:tcPr>
+            <w:cnfStyle w:val="001000000000" w:firstRow="0" w:lastRow="0" w:firstColumn="1" w:lastColumn="0" w:oddVBand="0" w:evenVBand="0" w:oddHBand="0" w:evenHBand="0" w:firstRowFirstColumn="0" w:firstRowLastColumn="0" w:lastRowFirstColumn="0" w:lastRowLastColumn="0"/>
+            <w:tcW w:w="4096" w:type="dxa"/>
+          </w:tcPr>
+          <w:p>
+            <w:pPr>
+              <w:spacing w:line="360" w:lineRule="auto"/>
+              <w:jc w:val="both"/>
+              <w:rPr>
+                <w:rFonts w:ascii="Times New Roman" w:hAnsi="Times New Roman" w:cs="Times New Roman"/>
+                <w:sz w:val="24"/>
+                <w:szCs w:val="24"/>
+              </w:rPr>
+            </w:pPr>
+            <w:r>
+              <w:rPr>
+                <w:rFonts w:ascii="Times New Roman" w:hAnsi="Times New Roman" w:cs="Times New Roman"/>
+                <w:sz w:val="24"/>
+                <w:szCs w:val="24"/>
+              </w:rPr>
+              <w:t>Login</w:t>
+            </w:r>
+          </w:p>
+        </w:tc>
+        <w:tc>
+          <w:tcPr>
+            <w:tcW w:w="839" w:type="dxa"/>
+          </w:tcPr>
+          <w:p>
+            <w:pPr>
+              <w:cnfStyle w:val="000000100000" w:firstRow="0" w:lastRow="0" w:firstColumn="0" w:lastColumn="0" w:oddVBand="0" w:evenVBand="0" w:oddHBand="1" w:evenHBand="0" w:firstRowFirstColumn="0" w:firstRowLastColumn="0" w:lastRowFirstColumn="0" w:lastRowLastColumn="0"/>
+              <w:rPr>
+                <w:rFonts w:ascii="Times New Roman" w:hAnsi="Times New Roman" w:cs="Times New Roman"/>
+                <w:sz w:val="24"/>
+                <w:szCs w:val="24"/>
+              </w:rPr>
+            </w:pPr>
+            <w:r>
+              <w:rPr>
+                <w:rFonts w:ascii="Times New Roman" w:hAnsi="Times New Roman" w:cs="Times New Roman"/>
+                <w:sz w:val="24"/>
+                <w:szCs w:val="24"/>
+              </w:rPr>
+              <w:t>POST</w:t>
+            </w:r>
+          </w:p>
+        </w:tc>
+        <w:tc>
+          <w:tcPr>
+            <w:tcW w:w="1574" w:type="dxa"/>
+          </w:tcPr>
+          <w:p>
+            <w:pPr>
+              <w:spacing w:line="360" w:lineRule="auto"/>
+              <w:jc w:val="both"/>
+              <w:cnfStyle w:val="000000100000" w:firstRow="0" w:lastRow="0" w:firstColumn="0" w:lastColumn="0" w:oddVBand="0" w:evenVBand="0" w:oddHBand="1" w:evenHBand="0" w:firstRowFirstColumn="0" w:firstRowLastColumn="0" w:lastRowFirstColumn="0" w:lastRowLastColumn="0"/>
+              <w:rPr>
+                <w:rFonts w:ascii="Times New Roman" w:hAnsi="Times New Roman" w:cs="Times New Roman"/>
+                <w:sz w:val="24"/>
+                <w:szCs w:val="24"/>
+              </w:rPr>
+            </w:pPr>
+            <w:proofErr w:type="spellStart"/>
+            <w:r>
+              <w:rPr>
+                <w:rFonts w:ascii="Times New Roman" w:hAnsi="Times New Roman" w:cs="Times New Roman"/>
+                <w:sz w:val="24"/>
+                <w:szCs w:val="24"/>
+              </w:rPr>
+              <w:t>userName</w:t>
+            </w:r>
+            <w:proofErr w:type="spellEnd"/>
+            <w:r>
+              <w:rPr>
+                <w:rFonts w:ascii="Times New Roman" w:hAnsi="Times New Roman" w:cs="Times New Roman"/>
+                <w:sz w:val="24"/>
+                <w:szCs w:val="24"/>
+              </w:rPr>
+              <w:t xml:space="preserve"> i </w:t>
+            </w:r>
+            <w:proofErr w:type="spellStart"/>
+            <w:r>
+              <w:rPr>
+                <w:rFonts w:ascii="Times New Roman" w:hAnsi="Times New Roman" w:cs="Times New Roman"/>
+                <w:sz w:val="24"/>
+                <w:szCs w:val="24"/>
+              </w:rPr>
+              <w:t>passWord</w:t>
+            </w:r>
+            <w:proofErr w:type="spellEnd"/>
+          </w:p>
+        </w:tc>
+        <w:tc>
+          <w:tcPr>
+            <w:tcW w:w="3324" w:type="dxa"/>
+          </w:tcPr>
+          <w:p>
+            <w:pPr>
+              <w:keepNext/>
+              <w:spacing w:line="360" w:lineRule="auto"/>
+              <w:jc w:val="both"/>
+              <w:cnfStyle w:val="000000100000" w:firstRow="0" w:lastRow="0" w:firstColumn="0" w:lastColumn="0" w:oddVBand="0" w:evenVBand="0" w:oddHBand="1" w:evenHBand="0" w:firstRowFirstColumn="0" w:firstRowLastColumn="0" w:lastRowFirstColumn="0" w:lastRowLastColumn="0"/>
+              <w:rPr>
+                <w:rFonts w:ascii="Times New Roman" w:hAnsi="Times New Roman" w:cs="Times New Roman"/>
+                <w:sz w:val="24"/>
+                <w:szCs w:val="24"/>
+              </w:rPr>
+            </w:pPr>
+            <w:r>
+              <w:rPr>
+                <w:rFonts w:ascii="Times New Roman" w:hAnsi="Times New Roman" w:cs="Times New Roman"/>
+                <w:sz w:val="24"/>
+                <w:szCs w:val="24"/>
+              </w:rPr>
+              <w:t>Služi za prijavu u aplikaciju i vrača sve podatke o prijavljenom korisniku, zajedno sa njegovim postavkama o primanju obavijesti</w:t>
+            </w:r>
+          </w:p>
+        </w:tc>
+      </w:tr>
+      <w:tr>
+        <w:tc>
+          <w:tcPr>
+            <w:cnfStyle w:val="001000000000" w:firstRow="0" w:lastRow="0" w:firstColumn="1" w:lastColumn="0" w:oddVBand="0" w:evenVBand="0" w:oddHBand="0" w:evenHBand="0" w:firstRowFirstColumn="0" w:firstRowLastColumn="0" w:lastRowFirstColumn="0" w:lastRowLastColumn="0"/>
+            <w:tcW w:w="4096" w:type="dxa"/>
+          </w:tcPr>
+          <w:p>
+            <w:pPr>
+              <w:spacing w:line="360" w:lineRule="auto"/>
+              <w:jc w:val="both"/>
+              <w:rPr>
+                <w:rFonts w:ascii="Times New Roman" w:hAnsi="Times New Roman" w:cs="Times New Roman"/>
+                <w:sz w:val="24"/>
+                <w:szCs w:val="24"/>
+              </w:rPr>
+            </w:pPr>
+            <w:proofErr w:type="spellStart"/>
+            <w:r>
+              <w:rPr>
+                <w:rFonts w:ascii="Times New Roman" w:hAnsi="Times New Roman" w:cs="Times New Roman"/>
+                <w:sz w:val="24"/>
+                <w:szCs w:val="24"/>
+              </w:rPr>
+              <w:t>UserUpdateNotification</w:t>
+            </w:r>
+            <w:proofErr w:type="spellEnd"/>
+          </w:p>
+        </w:tc>
+        <w:tc>
+          <w:tcPr>
+            <w:tcW w:w="839" w:type="dxa"/>
+          </w:tcPr>
+          <w:p>
+            <w:pPr>
+              <w:cnfStyle w:val="000000000000" w:firstRow="0" w:lastRow="0" w:firstColumn="0" w:lastColumn="0" w:oddVBand="0" w:evenVBand="0" w:oddHBand="0" w:evenHBand="0" w:firstRowFirstColumn="0" w:firstRowLastColumn="0" w:lastRowFirstColumn="0" w:lastRowLastColumn="0"/>
+              <w:rPr>
+                <w:rFonts w:ascii="Times New Roman" w:hAnsi="Times New Roman" w:cs="Times New Roman"/>
+                <w:sz w:val="24"/>
+                <w:szCs w:val="24"/>
+              </w:rPr>
+            </w:pPr>
+            <w:r>
+              <w:rPr>
+                <w:rFonts w:ascii="Times New Roman" w:hAnsi="Times New Roman" w:cs="Times New Roman"/>
+                <w:sz w:val="24"/>
+                <w:szCs w:val="24"/>
+              </w:rPr>
+              <w:t>POST</w:t>
+            </w:r>
+          </w:p>
+        </w:tc>
+        <w:tc>
+          <w:tcPr>
+            <w:tcW w:w="1574" w:type="dxa"/>
+          </w:tcPr>
+          <w:p>
+            <w:pPr>
+              <w:spacing w:line="360" w:lineRule="auto"/>
+              <w:jc w:val="both"/>
+              <w:cnfStyle w:val="000000000000" w:firstRow="0" w:lastRow="0" w:firstColumn="0" w:lastColumn="0" w:oddVBand="0" w:evenVBand="0" w:oddHBand="0" w:evenHBand="0" w:firstRowFirstColumn="0" w:firstRowLastColumn="0" w:lastRowFirstColumn="0" w:lastRowLastColumn="0"/>
+              <w:rPr>
+                <w:rFonts w:ascii="Times New Roman" w:hAnsi="Times New Roman" w:cs="Times New Roman"/>
+                <w:sz w:val="24"/>
+                <w:szCs w:val="24"/>
+              </w:rPr>
+            </w:pPr>
+            <w:proofErr w:type="spellStart"/>
+            <w:r>
+              <w:rPr>
+                <w:rFonts w:ascii="Times New Roman" w:hAnsi="Times New Roman" w:cs="Times New Roman"/>
+                <w:sz w:val="24"/>
+                <w:szCs w:val="24"/>
+              </w:rPr>
+              <w:t>Notification</w:t>
+            </w:r>
+            <w:proofErr w:type="spellEnd"/>
+            <w:r>
+              <w:rPr>
+                <w:rFonts w:ascii="Times New Roman" w:hAnsi="Times New Roman" w:cs="Times New Roman"/>
+                <w:sz w:val="24"/>
+                <w:szCs w:val="24"/>
+              </w:rPr>
+              <w:t xml:space="preserve"> i </w:t>
+            </w:r>
+            <w:proofErr w:type="spellStart"/>
+            <w:r>
+              <w:rPr>
+                <w:rFonts w:ascii="Times New Roman" w:hAnsi="Times New Roman" w:cs="Times New Roman"/>
+                <w:sz w:val="24"/>
+                <w:szCs w:val="24"/>
+              </w:rPr>
+              <w:t>usrId</w:t>
+            </w:r>
+            <w:proofErr w:type="spellEnd"/>
+          </w:p>
+        </w:tc>
+        <w:tc>
+          <w:tcPr>
+            <w:tcW w:w="3324" w:type="dxa"/>
+          </w:tcPr>
+          <w:p>
+            <w:pPr>
+              <w:keepNext/>
+              <w:spacing w:line="360" w:lineRule="auto"/>
+              <w:jc w:val="both"/>
+              <w:cnfStyle w:val="000000000000" w:firstRow="0" w:lastRow="0" w:firstColumn="0" w:lastColumn="0" w:oddVBand="0" w:evenVBand="0" w:oddHBand="0" w:evenHBand="0" w:firstRowFirstColumn="0" w:firstRowLastColumn="0" w:lastRowFirstColumn="0" w:lastRowLastColumn="0"/>
+              <w:rPr>
+                <w:rFonts w:ascii="Times New Roman" w:hAnsi="Times New Roman" w:cs="Times New Roman"/>
+                <w:sz w:val="24"/>
+                <w:szCs w:val="24"/>
+              </w:rPr>
+            </w:pPr>
+            <w:r>
+              <w:rPr>
+                <w:rFonts w:ascii="Times New Roman" w:hAnsi="Times New Roman" w:cs="Times New Roman"/>
+                <w:sz w:val="24"/>
+                <w:szCs w:val="24"/>
+              </w:rPr>
+              <w:t>Služi za ažuriranje postavki o primanju obavijesti</w:t>
+            </w:r>
+          </w:p>
+        </w:tc>
+      </w:tr>
+    </w:tbl>
+    <w:p>
+      <w:pPr>
+        <w:jc w:val="center"/>
+        <w:rPr>
+          <w:rFonts w:ascii="Times New Roman" w:hAnsi="Times New Roman" w:cs="Times New Roman"/>
+          <w:sz w:val="24"/>
+          <w:szCs w:val="24"/>
+        </w:rPr>
+      </w:pPr>
+      <w:r>
+        <w:t xml:space="preserve">Tablica </w:t>
+      </w:r>
+      <w:r>
+        <w:fldChar w:fldCharType="begin"/>
+      </w:r>
+      <w:r>
+        <w:instrText xml:space="preserve"> SEQ Tablica \* ARABIC </w:instrText>
+      </w:r>
+      <w:r>
+        <w:fldChar w:fldCharType="separate"/>
+      </w:r>
+      <w:r>
+        <w:rPr>
+          <w:noProof/>
+        </w:rPr>
+        <w:t>1</w:t>
+      </w:r>
+      <w:r>
+        <w:fldChar w:fldCharType="end"/>
+      </w:r>
+      <w:r>
+        <w:t xml:space="preserve">. Tablica </w:t>
+      </w:r>
+      <w:proofErr w:type="spellStart"/>
+      <w:r>
+        <w:t>kontrolera</w:t>
+      </w:r>
+      <w:proofErr w:type="spellEnd"/>
+      <w:r>
+        <w:t xml:space="preserve"> za pozive prema </w:t>
+      </w:r>
+      <w:proofErr w:type="spellStart"/>
+      <w:r>
+        <w:t>IndoorTracking</w:t>
+      </w:r>
+      <w:proofErr w:type="spellEnd"/>
+      <w:r>
+        <w:t xml:space="preserve"> API-u</w:t>
+      </w:r>
+    </w:p>
+    <w:p>
+      <w:pPr>
+        <w:spacing w:line="360" w:lineRule="auto"/>
+        <w:jc w:val="both"/>
+        <w:rPr>
+          <w:rFonts w:ascii="Times New Roman" w:hAnsi="Times New Roman" w:cs="Times New Roman"/>
+          <w:sz w:val="24"/>
+          <w:szCs w:val="24"/>
+        </w:rPr>
+      </w:pPr>
     </w:p>
     <w:p>
       <w:pPr>
@@ -4199,7 +7165,23 @@
         <w:t>4</w:t>
       </w:r>
       <w:r>
-        <w:t>. prikazan je dijagram klasa za aplikaciju Indoor Tracking.</w:t>
+        <w:t xml:space="preserve">. prikazan je dijagram klasa za aplikaciju </w:t>
+      </w:r>
+      <w:proofErr w:type="spellStart"/>
+      <w:r>
+        <w:t>Indoor</w:t>
+      </w:r>
+      <w:proofErr w:type="spellEnd"/>
+      <w:r>
+        <w:t xml:space="preserve"> </w:t>
+      </w:r>
+      <w:proofErr w:type="spellStart"/>
+      <w:r>
+        <w:t>Tracking</w:t>
+      </w:r>
+      <w:proofErr w:type="spellEnd"/>
+      <w:r>
+        <w:t>.</w:t>
       </w:r>
     </w:p>
     <w:p>
@@ -4439,7 +7421,31 @@
         <w:ind w:firstLine="708"/>
       </w:pPr>
       <w:r>
-        <w:t>Na dijagramu su navedene klase koje su trenutno implementirane u projektu, a navedene su i neke općenite Android klase i sučelja koja se koriste (AppCompatActivity, Service, BluetoothAdapter, BluetoothDevice i sl.) te njihovi atributi i metode nisu navedene.</w:t>
+        <w:t>Na dijagramu su navedene klase koje su trenutno implementirane u projektu, a navedene su i neke općenite Android klase i sučelja koja se koriste (</w:t>
+      </w:r>
+      <w:proofErr w:type="spellStart"/>
+      <w:r>
+        <w:t>AppCompatActivity</w:t>
+      </w:r>
+      <w:proofErr w:type="spellEnd"/>
+      <w:r>
+        <w:t xml:space="preserve">, Service, </w:t>
+      </w:r>
+      <w:proofErr w:type="spellStart"/>
+      <w:r>
+        <w:t>BluetoothAdapter</w:t>
+      </w:r>
+      <w:proofErr w:type="spellEnd"/>
+      <w:r>
+        <w:t xml:space="preserve">, </w:t>
+      </w:r>
+      <w:proofErr w:type="spellStart"/>
+      <w:r>
+        <w:t>BluetoothDevice</w:t>
+      </w:r>
+      <w:proofErr w:type="spellEnd"/>
+      <w:r>
+        <w:t xml:space="preserve"> i sl.) te njihovi atributi i metode nisu navedene.</w:t>
       </w:r>
     </w:p>
     <w:p>
@@ -4448,7 +7454,15 @@
         <w:ind w:firstLine="708"/>
       </w:pPr>
       <w:r>
-        <w:t xml:space="preserve">Klasa MainActivity prikazuje početni zaslon aplikacije (u budućnosti Trenutnu lokaciju), te su u njoj implementirane metode za upravljanje glavnim izbornikom aplikacije. </w:t>
+        <w:t xml:space="preserve">Klasa </w:t>
+      </w:r>
+      <w:proofErr w:type="spellStart"/>
+      <w:r>
+        <w:t>MainActivity</w:t>
+      </w:r>
+      <w:proofErr w:type="spellEnd"/>
+      <w:r>
+        <w:t xml:space="preserve"> prikazuje početni zaslon aplikacije (u budućnosti Trenutnu lokaciju), te su u njoj implementirane metode za upravljanje glavnim izbornikom aplikacije. </w:t>
       </w:r>
     </w:p>
     <w:p>
@@ -4457,7 +7471,31 @@
         <w:ind w:firstLine="708"/>
       </w:pPr>
       <w:r>
-        <w:t xml:space="preserve">Klasa Login prikazuje zaslon za prijavu (prije zaslona MainActivity klase) i zadužena je za prijavu korisnika i kreiranje njegove sesije nakon uspješne prijave. Zato ona koristi klasu RetrofitConnection koja se spaja na IndoorTracking Web API servis i provjerava podatke za prijavu, odnosno vraća </w:t>
+        <w:t xml:space="preserve">Klasa Login prikazuje zaslon za prijavu (prije zaslona </w:t>
+      </w:r>
+      <w:proofErr w:type="spellStart"/>
+      <w:r>
+        <w:t>MainActivity</w:t>
+      </w:r>
+      <w:proofErr w:type="spellEnd"/>
+      <w:r>
+        <w:t xml:space="preserve"> klase) i zadužena je za prijavu korisnika i kreiranje njegove sesije nakon uspješne prijave. Zato ona koristi klasu </w:t>
+      </w:r>
+      <w:proofErr w:type="spellStart"/>
+      <w:r>
+        <w:t>RetrofitConnection</w:t>
+      </w:r>
+      <w:proofErr w:type="spellEnd"/>
+      <w:r>
+        <w:t xml:space="preserve"> koja se spaja na </w:t>
+      </w:r>
+      <w:proofErr w:type="spellStart"/>
+      <w:r>
+        <w:t>IndoorTracking</w:t>
+      </w:r>
+      <w:proofErr w:type="spellEnd"/>
+      <w:r>
+        <w:t xml:space="preserve"> Web API servis i provjerava podatke za prijavu, odnosno vraća </w:t>
       </w:r>
       <w:r>
         <w:t xml:space="preserve">sve ostale podatke o korisniku koje nam trebaju. </w:t>
@@ -4472,7 +7510,23 @@
         <w:ind w:firstLine="708"/>
       </w:pPr>
       <w:r>
-        <w:t xml:space="preserve">Klasa SessionManager zadužena je za pohranjivanje korisničke sesije, jer izlazak iz aplikacije ne znači odjavu korisnika. Prijavljeni korisnik se sprema u sesiju, i prilikom ponovnog pokretanja aplikacije ne traži se prijava, već se odmah otvara zaslon MainActivity. </w:t>
+        <w:t xml:space="preserve">Klasa </w:t>
+      </w:r>
+      <w:proofErr w:type="spellStart"/>
+      <w:r>
+        <w:t>SessionManager</w:t>
+      </w:r>
+      <w:proofErr w:type="spellEnd"/>
+      <w:r>
+        <w:t xml:space="preserve"> zadužena je za pohranjivanje korisničke sesije, jer izlazak iz aplikacije ne znači odjavu korisnika. Prijavljeni korisnik se sprema u sesiju, i prilikom ponovnog pokretanja aplikacije ne traži se prijava, već se odmah otvara zaslon </w:t>
+      </w:r>
+      <w:proofErr w:type="spellStart"/>
+      <w:r>
+        <w:t>MainActivity</w:t>
+      </w:r>
+      <w:proofErr w:type="spellEnd"/>
+      <w:r>
+        <w:t xml:space="preserve">. </w:t>
       </w:r>
       <w:r>
         <w:lastRenderedPageBreak/>
@@ -4485,7 +7539,15 @@
         <w:ind w:firstLine="708"/>
       </w:pPr>
       <w:r>
-        <w:t>Klasa BluetothMonitoringService provjerava da</w:t>
+        <w:t xml:space="preserve">Klasa </w:t>
+      </w:r>
+      <w:proofErr w:type="spellStart"/>
+      <w:r>
+        <w:t>BluetothMonitoringService</w:t>
+      </w:r>
+      <w:proofErr w:type="spellEnd"/>
+      <w:r>
+        <w:t xml:space="preserve"> provjerava da</w:t>
       </w:r>
       <w:r>
         <w:t xml:space="preserve"> </w:t>
@@ -4493,20 +7555,62 @@
       <w:r>
         <w:t xml:space="preserve">li je došlo do kakvih promjena vezanih uz sam </w:t>
       </w:r>
+      <w:proofErr w:type="spellStart"/>
       <w:r>
         <w:t>bluetooth</w:t>
       </w:r>
+      <w:proofErr w:type="spellEnd"/>
       <w:r>
         <w:t xml:space="preserve"> na uređaju, te bilježi te promjene. </w:t>
       </w:r>
       <w:r>
-        <w:t xml:space="preserve">Unutar klase Sensor se nalazi struktura podataka vezana uz BLE beacone te upravljanje njihovim promjenama, dok se u klasi BeaconsMonitoringService nalaze metode koje se cijelo vrijeme izvršavaju u pozadini i detektiraju BLE beacone, čitaju njihove podatke te ih zapisuju u liste iz kojih </w:t>
-      </w:r>
-      <w:r>
-        <w:t>se zatim određuje koji je beaco</w:t>
-      </w:r>
-      <w:r>
-        <w:t xml:space="preserve">n najbliži i koja je njegova </w:t>
+        <w:t xml:space="preserve">Unutar klase </w:t>
+      </w:r>
+      <w:proofErr w:type="spellStart"/>
+      <w:r>
+        <w:t>Sensor</w:t>
+      </w:r>
+      <w:proofErr w:type="spellEnd"/>
+      <w:r>
+        <w:t xml:space="preserve"> se nalazi struktura podataka vezana uz BLE </w:t>
+      </w:r>
+      <w:proofErr w:type="spellStart"/>
+      <w:r>
+        <w:t>beacone</w:t>
+      </w:r>
+      <w:proofErr w:type="spellEnd"/>
+      <w:r>
+        <w:t xml:space="preserve"> te upravljanje njihovim promjenama, dok se u klasi </w:t>
+      </w:r>
+      <w:proofErr w:type="spellStart"/>
+      <w:r>
+        <w:t>BeaconsMonitoringService</w:t>
+      </w:r>
+      <w:proofErr w:type="spellEnd"/>
+      <w:r>
+        <w:t xml:space="preserve"> nalaze metode koje se cijelo vrijeme izvršavaju u pozadini i detektiraju BLE </w:t>
+      </w:r>
+      <w:proofErr w:type="spellStart"/>
+      <w:r>
+        <w:t>beacone</w:t>
+      </w:r>
+      <w:proofErr w:type="spellEnd"/>
+      <w:r>
+        <w:t xml:space="preserve">, čitaju njihove podatke te ih zapisuju u liste iz kojih </w:t>
+      </w:r>
+      <w:r>
+        <w:t xml:space="preserve">se zatim određuje koji je </w:t>
+      </w:r>
+      <w:proofErr w:type="spellStart"/>
+      <w:r>
+        <w:t>beaco</w:t>
+      </w:r>
+      <w:r>
+        <w:t>n</w:t>
+      </w:r>
+      <w:proofErr w:type="spellEnd"/>
+      <w:r>
+        <w:t xml:space="preserve"> najbliži i koja je njegova </w:t>
       </w:r>
       <w:r>
         <w:t xml:space="preserve">MAC </w:t>
@@ -4515,7 +7619,31 @@
         <w:t>adresa.</w:t>
       </w:r>
       <w:r>
-        <w:t xml:space="preserve"> Važno je napomenuti da smo ovu klasu, kao i sve ostale klase koje sudjeluju u algoritmu detekcije BLE uređaja te određivanja najbližeg uređaja, dobili gotove na slobodno korištenje od tvrtke Mobilisis. Bilo je potrebno samo uskladiti neke metode, odnosno izvući iz tih klasa ono što je nama bilo potrebno za aplikaciju Indoor Tracking te integrirati s ostatkom koda.</w:t>
+        <w:t xml:space="preserve"> Važno je napomenuti da smo ovu klasu, kao i sve ostale klase koje sudjeluju u algoritmu detekcije BLE uređaja te određivanja najbližeg uređaja, dobili gotove na slobodno korištenje od tvrtke </w:t>
+      </w:r>
+      <w:proofErr w:type="spellStart"/>
+      <w:r>
+        <w:t>Mobilisis</w:t>
+      </w:r>
+      <w:proofErr w:type="spellEnd"/>
+      <w:r>
+        <w:t xml:space="preserve">. Bilo je potrebno samo uskladiti neke metode, odnosno izvući iz tih klasa ono što je nama bilo potrebno za aplikaciju </w:t>
+      </w:r>
+      <w:proofErr w:type="spellStart"/>
+      <w:r>
+        <w:t>Indoor</w:t>
+      </w:r>
+      <w:proofErr w:type="spellEnd"/>
+      <w:r>
+        <w:t xml:space="preserve"> </w:t>
+      </w:r>
+      <w:proofErr w:type="spellStart"/>
+      <w:r>
+        <w:t>Tracking</w:t>
+      </w:r>
+      <w:proofErr w:type="spellEnd"/>
+      <w:r>
+        <w:t xml:space="preserve"> te integrirati s ostatkom koda.</w:t>
       </w:r>
     </w:p>
     <w:p>
@@ -4524,10 +7652,98 @@
         <w:ind w:firstLine="708"/>
       </w:pPr>
       <w:r>
-        <w:t>Sučelja RetrofitConnection i ApiEndpoint služe za pristupu bazi podataka.</w:t>
-      </w:r>
-      <w:r>
-        <w:t xml:space="preserve"> LocationModel i UserModel su klase koje odgovaraju entitetima lokacija i korisnik iz baze podataka te sadrže odgovarajuće atribute koje ih opisuju. Klasa LoggedUser je klasa namijenjena pristupu klasi UserModel, koja sadrži podatke o logiranom korisniku. Klasa MainService je klasa koja povezuje sve algoritme za nadzor i određivanje najbližeg senzora, te javlja ostalim klasama kada dođe do promjene lokacije. Klase MyMovements, DetailsCurrentLocation i HistoryAll još su uvijek u razvoju, a služit će realizaciji prikaza pojedinih funkcionalnosti.</w:t>
+        <w:t xml:space="preserve">Sučelja </w:t>
+      </w:r>
+      <w:proofErr w:type="spellStart"/>
+      <w:r>
+        <w:t>RetrofitConnection</w:t>
+      </w:r>
+      <w:proofErr w:type="spellEnd"/>
+      <w:r>
+        <w:t xml:space="preserve"> i </w:t>
+      </w:r>
+      <w:proofErr w:type="spellStart"/>
+      <w:r>
+        <w:t>ApiEndpoint</w:t>
+      </w:r>
+      <w:proofErr w:type="spellEnd"/>
+      <w:r>
+        <w:t xml:space="preserve"> služe za pristupu bazi podataka.</w:t>
+      </w:r>
+      <w:r>
+        <w:t xml:space="preserve"> </w:t>
+      </w:r>
+      <w:proofErr w:type="spellStart"/>
+      <w:r>
+        <w:t>LocationModel</w:t>
+      </w:r>
+      <w:proofErr w:type="spellEnd"/>
+      <w:r>
+        <w:t xml:space="preserve"> i </w:t>
+      </w:r>
+      <w:proofErr w:type="spellStart"/>
+      <w:r>
+        <w:t>UserModel</w:t>
+      </w:r>
+      <w:proofErr w:type="spellEnd"/>
+      <w:r>
+        <w:t xml:space="preserve"> su klase koje odgovaraju entitetima lokacija i korisnik iz baze podataka te sadrže odgovarajuće atribute koje ih opisuju. Klasa </w:t>
+      </w:r>
+      <w:proofErr w:type="spellStart"/>
+      <w:r>
+        <w:t>LoggedUser</w:t>
+      </w:r>
+      <w:proofErr w:type="spellEnd"/>
+      <w:r>
+        <w:t xml:space="preserve"> je klasa namijenjena pristupu klasi </w:t>
+      </w:r>
+      <w:proofErr w:type="spellStart"/>
+      <w:r>
+        <w:t>UserModel</w:t>
+      </w:r>
+      <w:proofErr w:type="spellEnd"/>
+      <w:r>
+        <w:t xml:space="preserve">, koja sadrži podatke o </w:t>
+      </w:r>
+      <w:proofErr w:type="spellStart"/>
+      <w:r>
+        <w:t>logiranom</w:t>
+      </w:r>
+      <w:proofErr w:type="spellEnd"/>
+      <w:r>
+        <w:t xml:space="preserve"> korisniku. Klasa </w:t>
+      </w:r>
+      <w:proofErr w:type="spellStart"/>
+      <w:r>
+        <w:t>MainService</w:t>
+      </w:r>
+      <w:proofErr w:type="spellEnd"/>
+      <w:r>
+        <w:t xml:space="preserve"> je klasa koja povezuje sve algoritme za nadzor i određivanje najbližeg senzora, te javlja ostalim klasama kada dođe do promjene lokacije. Klase </w:t>
+      </w:r>
+      <w:proofErr w:type="spellStart"/>
+      <w:r>
+        <w:t>MyMovements</w:t>
+      </w:r>
+      <w:proofErr w:type="spellEnd"/>
+      <w:r>
+        <w:t xml:space="preserve">, </w:t>
+      </w:r>
+      <w:proofErr w:type="spellStart"/>
+      <w:r>
+        <w:t>DetailsCurrentLocation</w:t>
+      </w:r>
+      <w:proofErr w:type="spellEnd"/>
+      <w:r>
+        <w:t xml:space="preserve"> i </w:t>
+      </w:r>
+      <w:proofErr w:type="spellStart"/>
+      <w:r>
+        <w:t>HistoryAll</w:t>
+      </w:r>
+      <w:proofErr w:type="spellEnd"/>
+      <w:r>
+        <w:t xml:space="preserve"> još su uvijek u razvoju, a služit će realizaciji prikaza pojedinih funkcionalnosti.</w:t>
       </w:r>
     </w:p>
     <w:p>
@@ -4603,7 +7819,25 @@
           <w:sz w:val="24"/>
           <w:szCs w:val="24"/>
         </w:rPr>
-        <w:t>Prilikom pokretanja aplikacije prikazuje se zaslon za prijavu. Korisnik mora unijeti ispravno korisničko ime i lozinku kako bi mogao početi s korištenjem aplikacije. Za registraciju korisnika potrebno se javiti u tvrtku Mobilisis. Na Slici 5. prikazan je ekran za prijavu korisnika, a na Slici 6. prikazan je izbornik iz kojeg je dostupna opcija za odjavu korisnika.</w:t>
+        <w:t xml:space="preserve">Prilikom pokretanja aplikacije prikazuje se zaslon za prijavu. Korisnik mora unijeti ispravno korisničko ime i lozinku kako bi mogao početi s korištenjem aplikacije. Za registraciju korisnika potrebno se javiti u tvrtku </w:t>
+      </w:r>
+      <w:proofErr w:type="spellStart"/>
+      <w:r>
+        <w:rPr>
+          <w:rFonts w:ascii="Times New Roman" w:hAnsi="Times New Roman" w:cs="Times New Roman"/>
+          <w:sz w:val="24"/>
+          <w:szCs w:val="24"/>
+        </w:rPr>
+        <w:t>Mobilisis</w:t>
+      </w:r>
+      <w:proofErr w:type="spellEnd"/>
+      <w:r>
+        <w:rPr>
+          <w:rFonts w:ascii="Times New Roman" w:hAnsi="Times New Roman" w:cs="Times New Roman"/>
+          <w:sz w:val="24"/>
+          <w:szCs w:val="24"/>
+        </w:rPr>
+        <w:t>. Na Slici 5. prikazan je ekran za prijavu korisnika, a na Slici 6. prikazan je izbornik iz kojeg je dostupna opcija za odjavu korisnika.</w:t>
       </w:r>
     </w:p>
     <w:p>
@@ -4785,6 +8019,7 @@
       <w:r>
         <w:rPr>
           <w:noProof/>
+          <w:lang w:eastAsia="hr-HR"/>
         </w:rPr>
         <mc:AlternateContent>
           <mc:Choice Requires="wps">
@@ -5026,6 +8261,7 @@
       <w:r>
         <w:rPr>
           <w:noProof/>
+          <w:lang w:eastAsia="hr-HR"/>
         </w:rPr>
         <mc:AlternateContent>
           <mc:Choice Requires="wps">
@@ -5454,7 +8690,15 @@
         <w:t>Funkcionalnost pregleda vlastite povijesti kretanja implementirali smo modularno.</w:t>
       </w:r>
       <w:r>
-        <w:t xml:space="preserve"> Kreirali smo sučelje kojim smo definirali metodu za prihvaćanje podataka te četiri različite klase (dvije služe za prikaz cijele povijesti, te po jedna za filtriranje po datumu i po lokaciji) koje implementiraju to sučelje. Kreirana je jedna klasa koja sadrži adapter i ostale elemente za prikaz podataka na ekranu, koja ovisno o pritisnutom gumbu u prethodnoj aktivnosti, instancira objekt jedne od ove četiri klase i poziva metodu za dohvaćanje podataka nad tim objektom.</w:t>
+        <w:t xml:space="preserve"> Kreirali smo sučelje kojim smo definirali metodu za prihvaćanje podataka te četiri različite klase (dvije služe za prikaz cijele povijesti, te po jedna za filtriranje po datumu i po lokaciji) koje implementiraju to sučelje. Kreirana je jedna klasa koja sadrži adapter i ostale elemente za prikaz podataka na ekranu, koja ovisno o pritisnutom gumbu u prethodnoj aktivnosti, </w:t>
+      </w:r>
+      <w:proofErr w:type="spellStart"/>
+      <w:r>
+        <w:t>instancira</w:t>
+      </w:r>
+      <w:proofErr w:type="spellEnd"/>
+      <w:r>
+        <w:t xml:space="preserve"> objekt jedne od ove četiri klase i poziva metodu za dohvaćanje podataka nad tim objektom.</w:t>
       </w:r>
     </w:p>
     <w:p>
@@ -5562,7 +8806,15 @@
         <w:ind w:firstLine="708"/>
       </w:pPr>
       <w:r>
-        <w:t xml:space="preserve">Aplikaciju je potrebno testirati na odgovarajućim Android uređajima, s instaliranim API-jem 19 ili više. Prije pokretanja aplikacije, potrebno je uključiti Bluetooth, osigurati valjanu internetsku vezu te dozvoliti upotrebu lokacije. </w:t>
+        <w:t>Aplikaciju je potrebno testirati na odgovarajućim Android uređajima, s instaliranim API-</w:t>
+      </w:r>
+      <w:proofErr w:type="spellStart"/>
+      <w:r>
+        <w:t>jem</w:t>
+      </w:r>
+      <w:proofErr w:type="spellEnd"/>
+      <w:r>
+        <w:t xml:space="preserve"> 19 ili više. Prije pokretanja aplikacije, potrebno je uključiti Bluetooth, osigurati valjanu internetsku vezu te dozvoliti upotrebu lokacije. </w:t>
       </w:r>
     </w:p>
     <w:p>
@@ -5571,7 +8823,15 @@
         <w:ind w:firstLine="708"/>
       </w:pPr>
       <w:r>
-        <w:t xml:space="preserve">Pri prvom pokretanju, aplikacija će zahtijevati autetikaciju. Podaci za prijavu koji se mogu koristiti jesu: </w:t>
+        <w:t xml:space="preserve">Pri prvom pokretanju, aplikacija će zahtijevati </w:t>
+      </w:r>
+      <w:proofErr w:type="spellStart"/>
+      <w:r>
+        <w:t>autetikaciju</w:t>
+      </w:r>
+      <w:proofErr w:type="spellEnd"/>
+      <w:r>
+        <w:t xml:space="preserve">. Podaci za prijavu koji se mogu koristiti jesu: </w:t>
       </w:r>
     </w:p>
     <w:p>
@@ -5588,6 +8848,7 @@
         </w:rPr>
         <w:t xml:space="preserve">korisničko ime: </w:t>
       </w:r>
+      <w:proofErr w:type="spellStart"/>
       <w:r>
         <w:rPr>
           <w:rFonts w:ascii="Courier New" w:hAnsi="Courier New" w:cs="Courier New"/>
@@ -5595,6 +8856,7 @@
         </w:rPr>
         <w:t>zzekic</w:t>
       </w:r>
+      <w:proofErr w:type="spellEnd"/>
     </w:p>
     <w:p>
       <w:pPr>
@@ -5610,6 +8872,7 @@
         </w:rPr>
         <w:t xml:space="preserve">lozinka: </w:t>
       </w:r>
+      <w:proofErr w:type="spellStart"/>
       <w:r>
         <w:rPr>
           <w:rFonts w:ascii="Courier New" w:hAnsi="Courier New" w:cs="Courier New"/>
@@ -5617,6 +8880,7 @@
         </w:rPr>
         <w:t>zanaz</w:t>
       </w:r>
+      <w:proofErr w:type="spellEnd"/>
     </w:p>
     <w:p>
       <w:pPr>
@@ -5624,7 +8888,15 @@
         <w:ind w:firstLine="708"/>
       </w:pPr>
       <w:r>
-        <w:t>Kako bi mogli u potpunosti koristiti sve funkcionalnosti aplikacije, potrebno je nalaziti se u blizini barem jednog ICD uređaja koji je registriran u bazu podataka aplikacije. Za naše potrebe razvoja i testiranja aplikacije, tvrtka Mobilisis nam je posudila na slobodno korištenje svoje vlastite ICD uređaje.</w:t>
+        <w:t xml:space="preserve">Kako bi mogli u potpunosti koristiti sve funkcionalnosti aplikacije, potrebno je nalaziti se u blizini barem jednog ICD uređaja koji je registriran u bazu podataka aplikacije. Za naše potrebe razvoja i testiranja aplikacije, tvrtka </w:t>
+      </w:r>
+      <w:proofErr w:type="spellStart"/>
+      <w:r>
+        <w:t>Mobilisis</w:t>
+      </w:r>
+      <w:proofErr w:type="spellEnd"/>
+      <w:r>
+        <w:t xml:space="preserve"> nam je posudila na slobodno korištenje svoje vlastite ICD uređaje.</w:t>
       </w:r>
     </w:p>
     <w:sectPr>
@@ -5638,7 +8910,7 @@
 </file>
 
 <file path=word/endnotes.xml><?xml version="1.0" encoding="utf-8"?>
-<w:endnotes xmlns:wpc="http://schemas.microsoft.com/office/word/2010/wordprocessingCanvas" xmlns:mc="http://schemas.openxmlformats.org/markup-compatibility/2006" xmlns:o="urn:schemas-microsoft-com:office:office" xmlns:r="http://schemas.openxmlformats.org/officeDocument/2006/relationships" xmlns:m="http://schemas.openxmlformats.org/officeDocument/2006/math" xmlns:v="urn:schemas-microsoft-com:vml" xmlns:wp14="http://schemas.microsoft.com/office/word/2010/wordprocessingDrawing" xmlns:wp="http://schemas.openxmlformats.org/drawingml/2006/wordprocessingDrawing" xmlns:w10="urn:schemas-microsoft-com:office:word" xmlns:w="http://schemas.openxmlformats.org/wordprocessingml/2006/main" xmlns:w14="http://schemas.microsoft.com/office/word/2010/wordml" xmlns:w15="http://schemas.microsoft.com/office/word/2012/wordml" xmlns:wpg="http://schemas.microsoft.com/office/word/2010/wordprocessingGroup" xmlns:wpi="http://schemas.microsoft.com/office/word/2010/wordprocessingInk" xmlns:wne="http://schemas.microsoft.com/office/word/2006/wordml" xmlns:wps="http://schemas.microsoft.com/office/word/2010/wordprocessingShape" mc:Ignorable="w14 w15 wp14">
+<w:endnotes xmlns:wpc="http://schemas.microsoft.com/office/word/2010/wordprocessingCanvas" xmlns:cx="http://schemas.microsoft.com/office/drawing/2014/chartex" xmlns:cx1="http://schemas.microsoft.com/office/drawing/2015/9/8/chartex" xmlns:cx2="http://schemas.microsoft.com/office/drawing/2015/10/21/chartex" xmlns:cx3="http://schemas.microsoft.com/office/drawing/2016/5/9/chartex" xmlns:cx4="http://schemas.microsoft.com/office/drawing/2016/5/10/chartex" xmlns:cx5="http://schemas.microsoft.com/office/drawing/2016/5/11/chartex" xmlns:mc="http://schemas.openxmlformats.org/markup-compatibility/2006" xmlns:o="urn:schemas-microsoft-com:office:office" xmlns:r="http://schemas.openxmlformats.org/officeDocument/2006/relationships" xmlns:m="http://schemas.openxmlformats.org/officeDocument/2006/math" xmlns:v="urn:schemas-microsoft-com:vml" xmlns:wp14="http://schemas.microsoft.com/office/word/2010/wordprocessingDrawing" xmlns:wp="http://schemas.openxmlformats.org/drawingml/2006/wordprocessingDrawing" xmlns:w10="urn:schemas-microsoft-com:office:word" xmlns:w="http://schemas.openxmlformats.org/wordprocessingml/2006/main" xmlns:w14="http://schemas.microsoft.com/office/word/2010/wordml" xmlns:w15="http://schemas.microsoft.com/office/word/2012/wordml" xmlns:w16se="http://schemas.microsoft.com/office/word/2015/wordml/symex" xmlns:wpg="http://schemas.microsoft.com/office/word/2010/wordprocessingGroup" xmlns:wpi="http://schemas.microsoft.com/office/word/2010/wordprocessingInk" xmlns:wne="http://schemas.microsoft.com/office/word/2006/wordml" xmlns:wps="http://schemas.microsoft.com/office/word/2010/wordprocessingShape" mc:Ignorable="w14 w15 w16se wp14">
   <w:endnote w:type="separator" w:id="-1">
     <w:p>
       <w:pPr>
@@ -5663,7 +8935,7 @@
 </file>
 
 <file path=word/footer1.xml><?xml version="1.0" encoding="utf-8"?>
-<w:ftr xmlns:wpc="http://schemas.microsoft.com/office/word/2010/wordprocessingCanvas" xmlns:mc="http://schemas.openxmlformats.org/markup-compatibility/2006" xmlns:o="urn:schemas-microsoft-com:office:office" xmlns:r="http://schemas.openxmlformats.org/officeDocument/2006/relationships" xmlns:m="http://schemas.openxmlformats.org/officeDocument/2006/math" xmlns:v="urn:schemas-microsoft-com:vml" xmlns:wp14="http://schemas.microsoft.com/office/word/2010/wordprocessingDrawing" xmlns:wp="http://schemas.openxmlformats.org/drawingml/2006/wordprocessingDrawing" xmlns:w10="urn:schemas-microsoft-com:office:word" xmlns:w="http://schemas.openxmlformats.org/wordprocessingml/2006/main" xmlns:w14="http://schemas.microsoft.com/office/word/2010/wordml" xmlns:w15="http://schemas.microsoft.com/office/word/2012/wordml" xmlns:wpg="http://schemas.microsoft.com/office/word/2010/wordprocessingGroup" xmlns:wpi="http://schemas.microsoft.com/office/word/2010/wordprocessingInk" xmlns:wne="http://schemas.microsoft.com/office/word/2006/wordml" xmlns:wps="http://schemas.microsoft.com/office/word/2010/wordprocessingShape" mc:Ignorable="w14 w15 wp14">
+<w:ftr xmlns:wpc="http://schemas.microsoft.com/office/word/2010/wordprocessingCanvas" xmlns:cx="http://schemas.microsoft.com/office/drawing/2014/chartex" xmlns:cx1="http://schemas.microsoft.com/office/drawing/2015/9/8/chartex" xmlns:cx2="http://schemas.microsoft.com/office/drawing/2015/10/21/chartex" xmlns:cx3="http://schemas.microsoft.com/office/drawing/2016/5/9/chartex" xmlns:cx4="http://schemas.microsoft.com/office/drawing/2016/5/10/chartex" xmlns:cx5="http://schemas.microsoft.com/office/drawing/2016/5/11/chartex" xmlns:mc="http://schemas.openxmlformats.org/markup-compatibility/2006" xmlns:o="urn:schemas-microsoft-com:office:office" xmlns:r="http://schemas.openxmlformats.org/officeDocument/2006/relationships" xmlns:m="http://schemas.openxmlformats.org/officeDocument/2006/math" xmlns:v="urn:schemas-microsoft-com:vml" xmlns:wp14="http://schemas.microsoft.com/office/word/2010/wordprocessingDrawing" xmlns:wp="http://schemas.openxmlformats.org/drawingml/2006/wordprocessingDrawing" xmlns:w10="urn:schemas-microsoft-com:office:word" xmlns:w="http://schemas.openxmlformats.org/wordprocessingml/2006/main" xmlns:w14="http://schemas.microsoft.com/office/word/2010/wordml" xmlns:w15="http://schemas.microsoft.com/office/word/2012/wordml" xmlns:w16se="http://schemas.microsoft.com/office/word/2015/wordml/symex" xmlns:wpg="http://schemas.microsoft.com/office/word/2010/wordprocessingGroup" xmlns:wpi="http://schemas.microsoft.com/office/word/2010/wordprocessingInk" xmlns:wne="http://schemas.microsoft.com/office/word/2006/wordml" xmlns:wps="http://schemas.microsoft.com/office/word/2010/wordprocessingShape" mc:Ignorable="w14 w15 w16se wp14">
   <w:sdt>
     <w:sdtPr>
       <w:id w:val="1422757001"/>
@@ -5702,7 +8974,7 @@
           <w:rPr>
             <w:noProof/>
           </w:rPr>
-          <w:t>11</w:t>
+          <w:t>7</w:t>
         </w:r>
         <w:r>
           <w:rPr>
@@ -5722,7 +8994,7 @@
 </file>
 
 <file path=word/footnotes.xml><?xml version="1.0" encoding="utf-8"?>
-<w:footnotes xmlns:wpc="http://schemas.microsoft.com/office/word/2010/wordprocessingCanvas" xmlns:mc="http://schemas.openxmlformats.org/markup-compatibility/2006" xmlns:o="urn:schemas-microsoft-com:office:office" xmlns:r="http://schemas.openxmlformats.org/officeDocument/2006/relationships" xmlns:m="http://schemas.openxmlformats.org/officeDocument/2006/math" xmlns:v="urn:schemas-microsoft-com:vml" xmlns:wp14="http://schemas.microsoft.com/office/word/2010/wordprocessingDrawing" xmlns:wp="http://schemas.openxmlformats.org/drawingml/2006/wordprocessingDrawing" xmlns:w10="urn:schemas-microsoft-com:office:word" xmlns:w="http://schemas.openxmlformats.org/wordprocessingml/2006/main" xmlns:w14="http://schemas.microsoft.com/office/word/2010/wordml" xmlns:w15="http://schemas.microsoft.com/office/word/2012/wordml" xmlns:wpg="http://schemas.microsoft.com/office/word/2010/wordprocessingGroup" xmlns:wpi="http://schemas.microsoft.com/office/word/2010/wordprocessingInk" xmlns:wne="http://schemas.microsoft.com/office/word/2006/wordml" xmlns:wps="http://schemas.microsoft.com/office/word/2010/wordprocessingShape" mc:Ignorable="w14 w15 wp14">
+<w:footnotes xmlns:wpc="http://schemas.microsoft.com/office/word/2010/wordprocessingCanvas" xmlns:cx="http://schemas.microsoft.com/office/drawing/2014/chartex" xmlns:cx1="http://schemas.microsoft.com/office/drawing/2015/9/8/chartex" xmlns:cx2="http://schemas.microsoft.com/office/drawing/2015/10/21/chartex" xmlns:cx3="http://schemas.microsoft.com/office/drawing/2016/5/9/chartex" xmlns:cx4="http://schemas.microsoft.com/office/drawing/2016/5/10/chartex" xmlns:cx5="http://schemas.microsoft.com/office/drawing/2016/5/11/chartex" xmlns:mc="http://schemas.openxmlformats.org/markup-compatibility/2006" xmlns:o="urn:schemas-microsoft-com:office:office" xmlns:r="http://schemas.openxmlformats.org/officeDocument/2006/relationships" xmlns:m="http://schemas.openxmlformats.org/officeDocument/2006/math" xmlns:v="urn:schemas-microsoft-com:vml" xmlns:wp14="http://schemas.microsoft.com/office/word/2010/wordprocessingDrawing" xmlns:wp="http://schemas.openxmlformats.org/drawingml/2006/wordprocessingDrawing" xmlns:w10="urn:schemas-microsoft-com:office:word" xmlns:w="http://schemas.openxmlformats.org/wordprocessingml/2006/main" xmlns:w14="http://schemas.microsoft.com/office/word/2010/wordml" xmlns:w15="http://schemas.microsoft.com/office/word/2012/wordml" xmlns:w16se="http://schemas.microsoft.com/office/word/2015/wordml/symex" xmlns:wpg="http://schemas.microsoft.com/office/word/2010/wordprocessingGroup" xmlns:wpi="http://schemas.microsoft.com/office/word/2010/wordprocessingInk" xmlns:wne="http://schemas.microsoft.com/office/word/2006/wordml" xmlns:wps="http://schemas.microsoft.com/office/word/2010/wordprocessingShape" mc:Ignorable="w14 w15 w16se wp14">
   <w:footnote w:type="separator" w:id="-1">
     <w:p>
       <w:pPr>
@@ -5747,8 +9019,8 @@
 </file>
 
 <file path=word/numbering.xml><?xml version="1.0" encoding="utf-8"?>
-<w:numbering xmlns:wpc="http://schemas.microsoft.com/office/word/2010/wordprocessingCanvas" xmlns:mc="http://schemas.openxmlformats.org/markup-compatibility/2006" xmlns:o="urn:schemas-microsoft-com:office:office" xmlns:r="http://schemas.openxmlformats.org/officeDocument/2006/relationships" xmlns:m="http://schemas.openxmlformats.org/officeDocument/2006/math" xmlns:v="urn:schemas-microsoft-com:vml" xmlns:wp14="http://schemas.microsoft.com/office/word/2010/wordprocessingDrawing" xmlns:wp="http://schemas.openxmlformats.org/drawingml/2006/wordprocessingDrawing" xmlns:w10="urn:schemas-microsoft-com:office:word" xmlns:w="http://schemas.openxmlformats.org/wordprocessingml/2006/main" xmlns:w14="http://schemas.microsoft.com/office/word/2010/wordml" xmlns:w15="http://schemas.microsoft.com/office/word/2012/wordml" xmlns:wpg="http://schemas.microsoft.com/office/word/2010/wordprocessingGroup" xmlns:wpi="http://schemas.microsoft.com/office/word/2010/wordprocessingInk" xmlns:wne="http://schemas.microsoft.com/office/word/2006/wordml" xmlns:wps="http://schemas.microsoft.com/office/word/2010/wordprocessingShape" mc:Ignorable="w14 w15 wp14">
-  <w:abstractNum w:abstractNumId="0">
+<w:numbering xmlns:wpc="http://schemas.microsoft.com/office/word/2010/wordprocessingCanvas" xmlns:cx="http://schemas.microsoft.com/office/drawing/2014/chartex" xmlns:cx1="http://schemas.microsoft.com/office/drawing/2015/9/8/chartex" xmlns:cx2="http://schemas.microsoft.com/office/drawing/2015/10/21/chartex" xmlns:cx3="http://schemas.microsoft.com/office/drawing/2016/5/9/chartex" xmlns:cx4="http://schemas.microsoft.com/office/drawing/2016/5/10/chartex" xmlns:cx5="http://schemas.microsoft.com/office/drawing/2016/5/11/chartex" xmlns:mc="http://schemas.openxmlformats.org/markup-compatibility/2006" xmlns:o="urn:schemas-microsoft-com:office:office" xmlns:r="http://schemas.openxmlformats.org/officeDocument/2006/relationships" xmlns:m="http://schemas.openxmlformats.org/officeDocument/2006/math" xmlns:v="urn:schemas-microsoft-com:vml" xmlns:wp14="http://schemas.microsoft.com/office/word/2010/wordprocessingDrawing" xmlns:wp="http://schemas.openxmlformats.org/drawingml/2006/wordprocessingDrawing" xmlns:w10="urn:schemas-microsoft-com:office:word" xmlns:w="http://schemas.openxmlformats.org/wordprocessingml/2006/main" xmlns:w14="http://schemas.microsoft.com/office/word/2010/wordml" xmlns:w15="http://schemas.microsoft.com/office/word/2012/wordml" xmlns:w16se="http://schemas.microsoft.com/office/word/2015/wordml/symex" xmlns:wpg="http://schemas.microsoft.com/office/word/2010/wordprocessingGroup" xmlns:wpi="http://schemas.microsoft.com/office/word/2010/wordprocessingInk" xmlns:wne="http://schemas.microsoft.com/office/word/2006/wordml" xmlns:wps="http://schemas.microsoft.com/office/word/2010/wordprocessingShape" mc:Ignorable="w14 w15 w16se wp14">
+  <w:abstractNum w:abstractNumId="0" w15:restartNumberingAfterBreak="0">
     <w:nsid w:val="249523B6"/>
     <w:multiLevelType w:val="hybridMultilevel"/>
     <w:tmpl w:val="751E5A8E"/>
@@ -5861,7 +9133,7 @@
       </w:rPr>
     </w:lvl>
   </w:abstractNum>
-  <w:abstractNum w:abstractNumId="1">
+  <w:abstractNum w:abstractNumId="1" w15:restartNumberingAfterBreak="0">
     <w:nsid w:val="2F3D03EA"/>
     <w:multiLevelType w:val="hybridMultilevel"/>
     <w:tmpl w:val="790E977A"/>
@@ -5974,7 +9246,7 @@
       </w:rPr>
     </w:lvl>
   </w:abstractNum>
-  <w:abstractNum w:abstractNumId="2">
+  <w:abstractNum w:abstractNumId="2" w15:restartNumberingAfterBreak="0">
     <w:nsid w:val="5BB57842"/>
     <w:multiLevelType w:val="hybridMultilevel"/>
     <w:tmpl w:val="EB9C71E4"/>
@@ -6060,7 +9332,7 @@
       </w:pPr>
     </w:lvl>
   </w:abstractNum>
-  <w:abstractNum w:abstractNumId="3">
+  <w:abstractNum w:abstractNumId="3" w15:restartNumberingAfterBreak="0">
     <w:nsid w:val="750B7D89"/>
     <w:multiLevelType w:val="multilevel"/>
     <w:tmpl w:val="057E19AA"/>
@@ -6164,7 +9436,7 @@
 </file>
 
 <file path=word/styles.xml><?xml version="1.0" encoding="utf-8"?>
-<w:styles xmlns:mc="http://schemas.openxmlformats.org/markup-compatibility/2006" xmlns:r="http://schemas.openxmlformats.org/officeDocument/2006/relationships" xmlns:w="http://schemas.openxmlformats.org/wordprocessingml/2006/main" xmlns:w14="http://schemas.microsoft.com/office/word/2010/wordml" xmlns:w15="http://schemas.microsoft.com/office/word/2012/wordml" mc:Ignorable="w14 w15">
+<w:styles xmlns:mc="http://schemas.openxmlformats.org/markup-compatibility/2006" xmlns:r="http://schemas.openxmlformats.org/officeDocument/2006/relationships" xmlns:w="http://schemas.openxmlformats.org/wordprocessingml/2006/main" xmlns:w14="http://schemas.microsoft.com/office/word/2010/wordml" xmlns:w15="http://schemas.microsoft.com/office/word/2012/wordml" xmlns:w16se="http://schemas.microsoft.com/office/word/2015/wordml/symex" mc:Ignorable="w14 w15 w16se">
   <w:docDefaults>
     <w:rPrDefault>
       <w:rPr>
@@ -6180,7 +9452,7 @@
       </w:pPr>
     </w:pPrDefault>
   </w:docDefaults>
-  <w:latentStyles w:defLockedState="0" w:defUIPriority="99" w:defSemiHidden="0" w:defUnhideWhenUsed="0" w:defQFormat="0" w:count="371">
+  <w:latentStyles w:defLockedState="0" w:defUIPriority="99" w:defSemiHidden="0" w:defUnhideWhenUsed="0" w:defQFormat="0" w:count="374">
     <w:lsdException w:name="Normal" w:uiPriority="0" w:qFormat="1"/>
     <w:lsdException w:name="heading 1" w:uiPriority="9" w:qFormat="1"/>
     <w:lsdException w:name="heading 2" w:semiHidden="1" w:uiPriority="9" w:unhideWhenUsed="1" w:qFormat="1"/>
@@ -6286,7 +9558,6 @@
     <w:lsdException w:name="HTML Sample" w:semiHidden="1" w:unhideWhenUsed="1"/>
     <w:lsdException w:name="HTML Typewriter" w:semiHidden="1" w:unhideWhenUsed="1"/>
     <w:lsdException w:name="HTML Variable" w:semiHidden="1" w:unhideWhenUsed="1"/>
-    <w:lsdException w:name="Normal Table" w:semiHidden="1" w:unhideWhenUsed="1"/>
     <w:lsdException w:name="annotation subject" w:semiHidden="1" w:unhideWhenUsed="1"/>
     <w:lsdException w:name="No List" w:semiHidden="1" w:unhideWhenUsed="1"/>
     <w:lsdException w:name="Outline List 1" w:semiHidden="1" w:unhideWhenUsed="1"/>
@@ -6331,7 +9602,6 @@
     <w:lsdException w:name="Table Professional" w:semiHidden="1" w:unhideWhenUsed="1"/>
     <w:lsdException w:name="Table Subtle 1" w:semiHidden="1" w:unhideWhenUsed="1"/>
     <w:lsdException w:name="Table Subtle 2" w:semiHidden="1" w:unhideWhenUsed="1"/>
-    <w:lsdException w:name="Table Web 1" w:semiHidden="1" w:unhideWhenUsed="1"/>
     <w:lsdException w:name="Table Web 2" w:semiHidden="1" w:unhideWhenUsed="1"/>
     <w:lsdException w:name="Table Web 3" w:semiHidden="1" w:unhideWhenUsed="1"/>
     <w:lsdException w:name="Balloon Text" w:semiHidden="1" w:unhideWhenUsed="1"/>
@@ -6552,6 +9822,9 @@
     <w:lsdException w:name="List Table 5 Dark Accent 6" w:uiPriority="50"/>
     <w:lsdException w:name="List Table 6 Colorful Accent 6" w:uiPriority="51"/>
     <w:lsdException w:name="List Table 7 Colorful Accent 6" w:uiPriority="52"/>
+    <w:lsdException w:name="Mention" w:semiHidden="1" w:unhideWhenUsed="1"/>
+    <w:lsdException w:name="Smart Hyperlink" w:semiHidden="1" w:unhideWhenUsed="1"/>
+    <w:lsdException w:name="Hashtag" w:semiHidden="1" w:unhideWhenUsed="1"/>
   </w:latentStyles>
   <w:style w:type="paragraph" w:default="1" w:styleId="Normal">
     <w:name w:val="Normal"/>
@@ -6911,6 +10184,306 @@
       <w:lang w:eastAsia="hr-HR"/>
     </w:rPr>
   </w:style>
+  <w:style w:type="table" w:styleId="TableGrid">
+    <w:name w:val="Table Grid"/>
+    <w:basedOn w:val="TableNormal"/>
+    <w:uiPriority w:val="39"/>
+    <w:rsid w:val="00B11374"/>
+    <w:pPr>
+      <w:spacing w:after="0" w:line="240" w:lineRule="auto"/>
+    </w:pPr>
+    <w:tblPr>
+      <w:tblBorders>
+        <w:top w:val="single" w:sz="4" w:space="0" w:color="auto"/>
+        <w:left w:val="single" w:sz="4" w:space="0" w:color="auto"/>
+        <w:bottom w:val="single" w:sz="4" w:space="0" w:color="auto"/>
+        <w:right w:val="single" w:sz="4" w:space="0" w:color="auto"/>
+        <w:insideH w:val="single" w:sz="4" w:space="0" w:color="auto"/>
+        <w:insideV w:val="single" w:sz="4" w:space="0" w:color="auto"/>
+      </w:tblBorders>
+    </w:tblPr>
+  </w:style>
+  <w:style w:type="table" w:styleId="PlainTable1">
+    <w:name w:val="Plain Table 1"/>
+    <w:basedOn w:val="TableNormal"/>
+    <w:uiPriority w:val="41"/>
+    <w:rsid w:val="00B11374"/>
+    <w:pPr>
+      <w:spacing w:after="0" w:line="240" w:lineRule="auto"/>
+    </w:pPr>
+    <w:tblPr>
+      <w:tblStyleRowBandSize w:val="1"/>
+      <w:tblStyleColBandSize w:val="1"/>
+      <w:tblBorders>
+        <w:top w:val="single" w:sz="4" w:space="0" w:color="BFBFBF" w:themeColor="background1" w:themeShade="BF"/>
+        <w:left w:val="single" w:sz="4" w:space="0" w:color="BFBFBF" w:themeColor="background1" w:themeShade="BF"/>
+        <w:bottom w:val="single" w:sz="4" w:space="0" w:color="BFBFBF" w:themeColor="background1" w:themeShade="BF"/>
+        <w:right w:val="single" w:sz="4" w:space="0" w:color="BFBFBF" w:themeColor="background1" w:themeShade="BF"/>
+        <w:insideH w:val="single" w:sz="4" w:space="0" w:color="BFBFBF" w:themeColor="background1" w:themeShade="BF"/>
+        <w:insideV w:val="single" w:sz="4" w:space="0" w:color="BFBFBF" w:themeColor="background1" w:themeShade="BF"/>
+      </w:tblBorders>
+    </w:tblPr>
+    <w:tblStylePr w:type="firstRow">
+      <w:rPr>
+        <w:b/>
+        <w:bCs/>
+      </w:rPr>
+    </w:tblStylePr>
+    <w:tblStylePr w:type="lastRow">
+      <w:rPr>
+        <w:b/>
+        <w:bCs/>
+      </w:rPr>
+      <w:tblPr/>
+      <w:tcPr>
+        <w:tcBorders>
+          <w:top w:val="double" w:sz="4" w:space="0" w:color="BFBFBF" w:themeColor="background1" w:themeShade="BF"/>
+        </w:tcBorders>
+      </w:tcPr>
+    </w:tblStylePr>
+    <w:tblStylePr w:type="firstCol">
+      <w:rPr>
+        <w:b/>
+        <w:bCs/>
+      </w:rPr>
+    </w:tblStylePr>
+    <w:tblStylePr w:type="lastCol">
+      <w:rPr>
+        <w:b/>
+        <w:bCs/>
+      </w:rPr>
+    </w:tblStylePr>
+    <w:tblStylePr w:type="band1Vert">
+      <w:tblPr/>
+      <w:tcPr>
+        <w:shd w:val="clear" w:color="auto" w:fill="F2F2F2" w:themeFill="background1" w:themeFillShade="F2"/>
+      </w:tcPr>
+    </w:tblStylePr>
+    <w:tblStylePr w:type="band1Horz">
+      <w:tblPr/>
+      <w:tcPr>
+        <w:shd w:val="clear" w:color="auto" w:fill="F2F2F2" w:themeFill="background1" w:themeFillShade="F2"/>
+      </w:tcPr>
+    </w:tblStylePr>
+  </w:style>
+  <w:style w:type="table" w:styleId="PlainTable3">
+    <w:name w:val="Plain Table 3"/>
+    <w:basedOn w:val="TableNormal"/>
+    <w:uiPriority w:val="43"/>
+    <w:rsid w:val="00B11374"/>
+    <w:pPr>
+      <w:spacing w:after="0" w:line="240" w:lineRule="auto"/>
+    </w:pPr>
+    <w:tblPr>
+      <w:tblStyleRowBandSize w:val="1"/>
+      <w:tblStyleColBandSize w:val="1"/>
+    </w:tblPr>
+    <w:tblStylePr w:type="firstRow">
+      <w:rPr>
+        <w:b/>
+        <w:bCs/>
+        <w:caps/>
+      </w:rPr>
+      <w:tblPr/>
+      <w:tcPr>
+        <w:tcBorders>
+          <w:bottom w:val="single" w:sz="4" w:space="0" w:color="7F7F7F" w:themeColor="text1" w:themeTint="80"/>
+        </w:tcBorders>
+      </w:tcPr>
+    </w:tblStylePr>
+    <w:tblStylePr w:type="lastRow">
+      <w:rPr>
+        <w:b/>
+        <w:bCs/>
+        <w:caps/>
+      </w:rPr>
+      <w:tblPr/>
+      <w:tcPr>
+        <w:tcBorders>
+          <w:top w:val="nil"/>
+        </w:tcBorders>
+      </w:tcPr>
+    </w:tblStylePr>
+    <w:tblStylePr w:type="firstCol">
+      <w:rPr>
+        <w:b/>
+        <w:bCs/>
+        <w:caps/>
+      </w:rPr>
+      <w:tblPr/>
+      <w:tcPr>
+        <w:tcBorders>
+          <w:right w:val="single" w:sz="4" w:space="0" w:color="7F7F7F" w:themeColor="text1" w:themeTint="80"/>
+        </w:tcBorders>
+      </w:tcPr>
+    </w:tblStylePr>
+    <w:tblStylePr w:type="lastCol">
+      <w:rPr>
+        <w:b/>
+        <w:bCs/>
+        <w:caps/>
+      </w:rPr>
+      <w:tblPr/>
+      <w:tcPr>
+        <w:tcBorders>
+          <w:left w:val="nil"/>
+        </w:tcBorders>
+      </w:tcPr>
+    </w:tblStylePr>
+    <w:tblStylePr w:type="band1Vert">
+      <w:tblPr/>
+      <w:tcPr>
+        <w:shd w:val="clear" w:color="auto" w:fill="F2F2F2" w:themeFill="background1" w:themeFillShade="F2"/>
+      </w:tcPr>
+    </w:tblStylePr>
+    <w:tblStylePr w:type="band1Horz">
+      <w:tblPr/>
+      <w:tcPr>
+        <w:shd w:val="clear" w:color="auto" w:fill="F2F2F2" w:themeFill="background1" w:themeFillShade="F2"/>
+      </w:tcPr>
+    </w:tblStylePr>
+    <w:tblStylePr w:type="neCell">
+      <w:tblPr/>
+      <w:tcPr>
+        <w:tcBorders>
+          <w:left w:val="nil"/>
+        </w:tcBorders>
+      </w:tcPr>
+    </w:tblStylePr>
+    <w:tblStylePr w:type="nwCell">
+      <w:tblPr/>
+      <w:tcPr>
+        <w:tcBorders>
+          <w:right w:val="nil"/>
+        </w:tcBorders>
+      </w:tcPr>
+    </w:tblStylePr>
+  </w:style>
+  <w:style w:type="table" w:styleId="PlainTable4">
+    <w:name w:val="Plain Table 4"/>
+    <w:basedOn w:val="TableNormal"/>
+    <w:uiPriority w:val="44"/>
+    <w:rsid w:val="00B11374"/>
+    <w:pPr>
+      <w:spacing w:after="0" w:line="240" w:lineRule="auto"/>
+    </w:pPr>
+    <w:tblPr>
+      <w:tblStyleRowBandSize w:val="1"/>
+      <w:tblStyleColBandSize w:val="1"/>
+    </w:tblPr>
+    <w:tblStylePr w:type="firstRow">
+      <w:rPr>
+        <w:b/>
+        <w:bCs/>
+      </w:rPr>
+    </w:tblStylePr>
+    <w:tblStylePr w:type="lastRow">
+      <w:rPr>
+        <w:b/>
+        <w:bCs/>
+      </w:rPr>
+    </w:tblStylePr>
+    <w:tblStylePr w:type="firstCol">
+      <w:rPr>
+        <w:b/>
+        <w:bCs/>
+      </w:rPr>
+    </w:tblStylePr>
+    <w:tblStylePr w:type="lastCol">
+      <w:rPr>
+        <w:b/>
+        <w:bCs/>
+      </w:rPr>
+    </w:tblStylePr>
+    <w:tblStylePr w:type="band1Vert">
+      <w:tblPr/>
+      <w:tcPr>
+        <w:shd w:val="clear" w:color="auto" w:fill="F2F2F2" w:themeFill="background1" w:themeFillShade="F2"/>
+      </w:tcPr>
+    </w:tblStylePr>
+    <w:tblStylePr w:type="band1Horz">
+      <w:tblPr/>
+      <w:tcPr>
+        <w:shd w:val="clear" w:color="auto" w:fill="F2F2F2" w:themeFill="background1" w:themeFillShade="F2"/>
+      </w:tcPr>
+    </w:tblStylePr>
+  </w:style>
+  <w:style w:type="table" w:styleId="GridTable4-Accent5">
+    <w:name w:val="Grid Table 4 Accent 5"/>
+    <w:basedOn w:val="TableNormal"/>
+    <w:uiPriority w:val="49"/>
+    <w:rsid w:val="00B11374"/>
+    <w:pPr>
+      <w:spacing w:after="0" w:line="240" w:lineRule="auto"/>
+    </w:pPr>
+    <w:tblPr>
+      <w:tblStyleRowBandSize w:val="1"/>
+      <w:tblStyleColBandSize w:val="1"/>
+      <w:tblBorders>
+        <w:top w:val="single" w:sz="4" w:space="0" w:color="8EAADB" w:themeColor="accent5" w:themeTint="99"/>
+        <w:left w:val="single" w:sz="4" w:space="0" w:color="8EAADB" w:themeColor="accent5" w:themeTint="99"/>
+        <w:bottom w:val="single" w:sz="4" w:space="0" w:color="8EAADB" w:themeColor="accent5" w:themeTint="99"/>
+        <w:right w:val="single" w:sz="4" w:space="0" w:color="8EAADB" w:themeColor="accent5" w:themeTint="99"/>
+        <w:insideH w:val="single" w:sz="4" w:space="0" w:color="8EAADB" w:themeColor="accent5" w:themeTint="99"/>
+        <w:insideV w:val="single" w:sz="4" w:space="0" w:color="8EAADB" w:themeColor="accent5" w:themeTint="99"/>
+      </w:tblBorders>
+    </w:tblPr>
+    <w:tblStylePr w:type="firstRow">
+      <w:rPr>
+        <w:b/>
+        <w:bCs/>
+        <w:color w:val="FFFFFF" w:themeColor="background1"/>
+      </w:rPr>
+      <w:tblPr/>
+      <w:tcPr>
+        <w:tcBorders>
+          <w:top w:val="single" w:sz="4" w:space="0" w:color="4472C4" w:themeColor="accent5"/>
+          <w:left w:val="single" w:sz="4" w:space="0" w:color="4472C4" w:themeColor="accent5"/>
+          <w:bottom w:val="single" w:sz="4" w:space="0" w:color="4472C4" w:themeColor="accent5"/>
+          <w:right w:val="single" w:sz="4" w:space="0" w:color="4472C4" w:themeColor="accent5"/>
+          <w:insideH w:val="nil"/>
+          <w:insideV w:val="nil"/>
+        </w:tcBorders>
+        <w:shd w:val="clear" w:color="auto" w:fill="4472C4" w:themeFill="accent5"/>
+      </w:tcPr>
+    </w:tblStylePr>
+    <w:tblStylePr w:type="lastRow">
+      <w:rPr>
+        <w:b/>
+        <w:bCs/>
+      </w:rPr>
+      <w:tblPr/>
+      <w:tcPr>
+        <w:tcBorders>
+          <w:top w:val="double" w:sz="4" w:space="0" w:color="4472C4" w:themeColor="accent5"/>
+        </w:tcBorders>
+      </w:tcPr>
+    </w:tblStylePr>
+    <w:tblStylePr w:type="firstCol">
+      <w:rPr>
+        <w:b/>
+        <w:bCs/>
+      </w:rPr>
+    </w:tblStylePr>
+    <w:tblStylePr w:type="lastCol">
+      <w:rPr>
+        <w:b/>
+        <w:bCs/>
+      </w:rPr>
+    </w:tblStylePr>
+    <w:tblStylePr w:type="band1Vert">
+      <w:tblPr/>
+      <w:tcPr>
+        <w:shd w:val="clear" w:color="auto" w:fill="D9E2F3" w:themeFill="accent5" w:themeFillTint="33"/>
+      </w:tcPr>
+    </w:tblStylePr>
+    <w:tblStylePr w:type="band1Horz">
+      <w:tblPr/>
+      <w:tcPr>
+        <w:shd w:val="clear" w:color="auto" w:fill="D9E2F3" w:themeFill="accent5" w:themeFillTint="33"/>
+      </w:tcPr>
+    </w:tblStylePr>
+  </w:style>
 </w:styles>
 </file>
 
@@ -7180,7 +10753,7 @@
 </file>
 
 <file path=customXml/itemProps1.xml><?xml version="1.0" encoding="utf-8"?>
-<ds:datastoreItem xmlns:ds="http://schemas.openxmlformats.org/officeDocument/2006/customXml" ds:itemID="{8BC02537-D3C2-4080-BCEF-2BFAE0E8AE63}">
+<ds:datastoreItem xmlns:ds="http://schemas.openxmlformats.org/officeDocument/2006/customXml" ds:itemID="{740D6F0E-E9D5-42A0-8A40-B1A90895C3DA}">
   <ds:schemaRefs>
     <ds:schemaRef ds:uri="http://schemas.openxmlformats.org/officeDocument/2006/bibliography"/>
   </ds:schemaRefs>

</xml_diff>

<commit_message>
dodati testovi u TD
</commit_message>
<xml_diff>
--- a/AIR1613 TD IndoorTracking - Kokić, Pokec, Zekić/AIR1613 TD IndoorTracking - Kokić, Pokec, Zekić.docx
+++ b/AIR1613 TD IndoorTracking - Kokić, Pokec, Zekić/AIR1613 TD IndoorTracking - Kokić, Pokec, Zekić.docx
@@ -1,10 +1,10 @@
 
 <file path=word/document.xml><?xml version="1.0" encoding="utf-8"?>
-<w:document xmlns:wpc="http://schemas.microsoft.com/office/word/2010/wordprocessingCanvas" xmlns:cx="http://schemas.microsoft.com/office/drawing/2014/chartex" xmlns:cx1="http://schemas.microsoft.com/office/drawing/2015/9/8/chartex" xmlns:cx2="http://schemas.microsoft.com/office/drawing/2015/10/21/chartex" xmlns:cx3="http://schemas.microsoft.com/office/drawing/2016/5/9/chartex" xmlns:cx4="http://schemas.microsoft.com/office/drawing/2016/5/10/chartex" xmlns:cx5="http://schemas.microsoft.com/office/drawing/2016/5/11/chartex" xmlns:mc="http://schemas.openxmlformats.org/markup-compatibility/2006" xmlns:o="urn:schemas-microsoft-com:office:office" xmlns:r="http://schemas.openxmlformats.org/officeDocument/2006/relationships" xmlns:m="http://schemas.openxmlformats.org/officeDocument/2006/math" xmlns:v="urn:schemas-microsoft-com:vml" xmlns:wp14="http://schemas.microsoft.com/office/word/2010/wordprocessingDrawing" xmlns:wp="http://schemas.openxmlformats.org/drawingml/2006/wordprocessingDrawing" xmlns:w10="urn:schemas-microsoft-com:office:word" xmlns:w="http://schemas.openxmlformats.org/wordprocessingml/2006/main" xmlns:w14="http://schemas.microsoft.com/office/word/2010/wordml" xmlns:w15="http://schemas.microsoft.com/office/word/2012/wordml" xmlns:w16se="http://schemas.microsoft.com/office/word/2015/wordml/symex" xmlns:wpg="http://schemas.microsoft.com/office/word/2010/wordprocessingGroup" xmlns:wpi="http://schemas.microsoft.com/office/word/2010/wordprocessingInk" xmlns:wne="http://schemas.microsoft.com/office/word/2006/wordml" xmlns:wps="http://schemas.microsoft.com/office/word/2010/wordprocessingShape" mc:Ignorable="w14 w15 w16se wp14">
+<w:document xmlns:wpc="http://schemas.microsoft.com/office/word/2010/wordprocessingCanvas" xmlns:mc="http://schemas.openxmlformats.org/markup-compatibility/2006" xmlns:o="urn:schemas-microsoft-com:office:office" xmlns:r="http://schemas.openxmlformats.org/officeDocument/2006/relationships" xmlns:m="http://schemas.openxmlformats.org/officeDocument/2006/math" xmlns:v="urn:schemas-microsoft-com:vml" xmlns:wp14="http://schemas.microsoft.com/office/word/2010/wordprocessingDrawing" xmlns:wp="http://schemas.openxmlformats.org/drawingml/2006/wordprocessingDrawing" xmlns:w10="urn:schemas-microsoft-com:office:word" xmlns:w="http://schemas.openxmlformats.org/wordprocessingml/2006/main" xmlns:w14="http://schemas.microsoft.com/office/word/2010/wordml" xmlns:w15="http://schemas.microsoft.com/office/word/2012/wordml" xmlns:wpg="http://schemas.microsoft.com/office/word/2010/wordprocessingGroup" xmlns:wpi="http://schemas.microsoft.com/office/word/2010/wordprocessingInk" xmlns:wne="http://schemas.microsoft.com/office/word/2006/wordml" xmlns:wps="http://schemas.microsoft.com/office/word/2010/wordprocessingShape" mc:Ignorable="w14 w15 wp14">
   <w:body>
     <w:p>
       <w:pPr>
-        <w:pStyle w:val="NoSpacing"/>
+        <w:pStyle w:val="Bezproreda"/>
         <w:spacing w:line="360" w:lineRule="auto"/>
         <w:jc w:val="center"/>
         <w:rPr>
@@ -26,7 +26,7 @@
     </w:p>
     <w:p>
       <w:pPr>
-        <w:pStyle w:val="NoSpacing"/>
+        <w:pStyle w:val="Bezproreda"/>
         <w:spacing w:line="360" w:lineRule="auto"/>
         <w:jc w:val="center"/>
         <w:rPr>
@@ -48,7 +48,7 @@
     </w:p>
     <w:p>
       <w:pPr>
-        <w:pStyle w:val="NoSpacing"/>
+        <w:pStyle w:val="Bezproreda"/>
         <w:spacing w:line="360" w:lineRule="auto"/>
         <w:jc w:val="center"/>
         <w:rPr>
@@ -70,7 +70,7 @@
     </w:p>
     <w:p>
       <w:pPr>
-        <w:pStyle w:val="NoSpacing"/>
+        <w:pStyle w:val="Bezproreda"/>
         <w:spacing w:line="360" w:lineRule="auto"/>
         <w:jc w:val="center"/>
         <w:rPr>
@@ -83,7 +83,7 @@
     </w:p>
     <w:p>
       <w:pPr>
-        <w:pStyle w:val="NoSpacing"/>
+        <w:pStyle w:val="Bezproreda"/>
         <w:spacing w:line="360" w:lineRule="auto"/>
         <w:jc w:val="center"/>
         <w:rPr>
@@ -96,7 +96,7 @@
     </w:p>
     <w:p>
       <w:pPr>
-        <w:pStyle w:val="NoSpacing"/>
+        <w:pStyle w:val="Bezproreda"/>
         <w:spacing w:line="360" w:lineRule="auto"/>
         <w:rPr>
           <w:rFonts w:ascii="Times New Roman" w:hAnsi="Times New Roman" w:cs="Times New Roman"/>
@@ -117,7 +117,7 @@
     </w:p>
     <w:p>
       <w:pPr>
-        <w:pStyle w:val="NoSpacing"/>
+        <w:pStyle w:val="Bezproreda"/>
         <w:spacing w:line="360" w:lineRule="auto"/>
         <w:rPr>
           <w:rFonts w:ascii="Times New Roman" w:hAnsi="Times New Roman" w:cs="Times New Roman"/>
@@ -149,7 +149,7 @@
     </w:p>
     <w:p>
       <w:pPr>
-        <w:pStyle w:val="NoSpacing"/>
+        <w:pStyle w:val="Bezproreda"/>
         <w:spacing w:line="360" w:lineRule="auto"/>
         <w:rPr>
           <w:rFonts w:ascii="Times New Roman" w:hAnsi="Times New Roman" w:cs="Times New Roman"/>
@@ -165,7 +165,7 @@
           <w:sz w:val="24"/>
           <w:szCs w:val="24"/>
         </w:rPr>
-        <w:t xml:space="preserve">Ivan Pokec/ </w:t>
+        <w:t xml:space="preserve">Ivan </w:t>
       </w:r>
       <w:proofErr w:type="spellStart"/>
       <w:r>
@@ -175,13 +175,33 @@
           <w:sz w:val="24"/>
           <w:szCs w:val="24"/>
         </w:rPr>
+        <w:t>Pokec</w:t>
+      </w:r>
+      <w:proofErr w:type="spellEnd"/>
+      <w:r>
+        <w:rPr>
+          <w:rFonts w:ascii="Times New Roman" w:hAnsi="Times New Roman" w:cs="Times New Roman"/>
+          <w:b/>
+          <w:sz w:val="24"/>
+          <w:szCs w:val="24"/>
+        </w:rPr>
+        <w:t xml:space="preserve">/ </w:t>
+      </w:r>
+      <w:proofErr w:type="spellStart"/>
+      <w:r>
+        <w:rPr>
+          <w:rFonts w:ascii="Times New Roman" w:hAnsi="Times New Roman" w:cs="Times New Roman"/>
+          <w:b/>
+          <w:sz w:val="24"/>
+          <w:szCs w:val="24"/>
+        </w:rPr>
         <w:t>ivanpokec</w:t>
       </w:r>
       <w:proofErr w:type="spellEnd"/>
     </w:p>
     <w:p>
       <w:pPr>
-        <w:pStyle w:val="NoSpacing"/>
+        <w:pStyle w:val="Bezproreda"/>
         <w:spacing w:line="360" w:lineRule="auto"/>
         <w:rPr>
           <w:rFonts w:ascii="Times New Roman" w:hAnsi="Times New Roman" w:cs="Times New Roman"/>
@@ -197,7 +217,7 @@
           <w:sz w:val="24"/>
           <w:szCs w:val="24"/>
         </w:rPr>
-        <w:t xml:space="preserve">Žana </w:t>
+        <w:t xml:space="preserve">Žana Zekić/ </w:t>
       </w:r>
       <w:proofErr w:type="spellStart"/>
       <w:r>
@@ -207,33 +227,13 @@
           <w:sz w:val="24"/>
           <w:szCs w:val="24"/>
         </w:rPr>
-        <w:t>Zekić</w:t>
+        <w:t>zanzekic</w:t>
       </w:r>
       <w:proofErr w:type="spellEnd"/>
-      <w:r>
-        <w:rPr>
-          <w:rFonts w:ascii="Times New Roman" w:hAnsi="Times New Roman" w:cs="Times New Roman"/>
-          <w:b/>
-          <w:sz w:val="24"/>
-          <w:szCs w:val="24"/>
-        </w:rPr>
-        <w:t xml:space="preserve">/ </w:t>
-      </w:r>
-      <w:proofErr w:type="spellStart"/>
-      <w:r>
-        <w:rPr>
-          <w:rFonts w:ascii="Times New Roman" w:hAnsi="Times New Roman" w:cs="Times New Roman"/>
-          <w:b/>
-          <w:sz w:val="24"/>
-          <w:szCs w:val="24"/>
-        </w:rPr>
-        <w:t>zanzekic</w:t>
-      </w:r>
-      <w:proofErr w:type="spellEnd"/>
-    </w:p>
-    <w:p>
-      <w:pPr>
-        <w:pStyle w:val="NoSpacing"/>
+    </w:p>
+    <w:p>
+      <w:pPr>
+        <w:pStyle w:val="Bezproreda"/>
         <w:spacing w:line="360" w:lineRule="auto"/>
         <w:rPr>
           <w:rFonts w:ascii="Times New Roman" w:hAnsi="Times New Roman" w:cs="Times New Roman"/>
@@ -265,7 +265,7 @@
       <w:hyperlink r:id="rId8" w:history="1">
         <w:r>
           <w:rPr>
-            <w:rStyle w:val="Hyperlink"/>
+            <w:rStyle w:val="Hiperveza"/>
             <w:rFonts w:ascii="Times New Roman" w:hAnsi="Times New Roman" w:cs="Times New Roman"/>
             <w:b/>
             <w:sz w:val="24"/>
@@ -277,7 +277,7 @@
     </w:p>
     <w:p>
       <w:pPr>
-        <w:pStyle w:val="NoSpacing"/>
+        <w:pStyle w:val="Bezproreda"/>
         <w:spacing w:line="360" w:lineRule="auto"/>
         <w:rPr>
           <w:rFonts w:ascii="Times New Roman" w:hAnsi="Times New Roman" w:cs="Times New Roman"/>
@@ -289,7 +289,7 @@
     </w:p>
     <w:p>
       <w:pPr>
-        <w:pStyle w:val="NoSpacing"/>
+        <w:pStyle w:val="Bezproreda"/>
         <w:spacing w:line="360" w:lineRule="auto"/>
         <w:rPr>
           <w:rFonts w:ascii="Times New Roman" w:hAnsi="Times New Roman" w:cs="Times New Roman"/>
@@ -301,7 +301,7 @@
     </w:p>
     <w:p>
       <w:pPr>
-        <w:pStyle w:val="NoSpacing"/>
+        <w:pStyle w:val="Bezproreda"/>
         <w:spacing w:line="360" w:lineRule="auto"/>
         <w:rPr>
           <w:rFonts w:ascii="Times New Roman" w:hAnsi="Times New Roman" w:cs="Times New Roman"/>
@@ -313,7 +313,7 @@
     </w:p>
     <w:p>
       <w:pPr>
-        <w:pStyle w:val="NoSpacing"/>
+        <w:pStyle w:val="Bezproreda"/>
         <w:spacing w:line="360" w:lineRule="auto"/>
         <w:jc w:val="center"/>
         <w:rPr>
@@ -335,7 +335,7 @@
     </w:p>
     <w:p>
       <w:pPr>
-        <w:pStyle w:val="NoSpacing"/>
+        <w:pStyle w:val="Bezproreda"/>
         <w:spacing w:line="360" w:lineRule="auto"/>
         <w:jc w:val="center"/>
         <w:rPr>
@@ -366,7 +366,7 @@
     </w:p>
     <w:p>
       <w:pPr>
-        <w:pStyle w:val="NoSpacing"/>
+        <w:pStyle w:val="Bezproreda"/>
         <w:spacing w:line="360" w:lineRule="auto"/>
         <w:jc w:val="center"/>
         <w:rPr>
@@ -379,7 +379,7 @@
     </w:p>
     <w:p>
       <w:pPr>
-        <w:pStyle w:val="NoSpacing"/>
+        <w:pStyle w:val="Bezproreda"/>
         <w:spacing w:line="360" w:lineRule="auto"/>
         <w:jc w:val="center"/>
         <w:rPr>
@@ -410,7 +410,7 @@
     </w:p>
     <w:p>
       <w:pPr>
-        <w:pStyle w:val="NoSpacing"/>
+        <w:pStyle w:val="Bezproreda"/>
         <w:spacing w:line="360" w:lineRule="auto"/>
         <w:jc w:val="center"/>
         <w:rPr>
@@ -423,7 +423,7 @@
     </w:p>
     <w:p>
       <w:pPr>
-        <w:pStyle w:val="NoSpacing"/>
+        <w:pStyle w:val="Bezproreda"/>
         <w:spacing w:line="360" w:lineRule="auto"/>
         <w:jc w:val="center"/>
         <w:rPr>
@@ -436,7 +436,7 @@
     </w:p>
     <w:p>
       <w:pPr>
-        <w:pStyle w:val="NoSpacing"/>
+        <w:pStyle w:val="Bezproreda"/>
         <w:spacing w:line="360" w:lineRule="auto"/>
         <w:jc w:val="center"/>
         <w:rPr>
@@ -449,7 +449,7 @@
     </w:p>
     <w:p>
       <w:pPr>
-        <w:pStyle w:val="NoSpacing"/>
+        <w:pStyle w:val="Bezproreda"/>
         <w:spacing w:line="360" w:lineRule="auto"/>
         <w:jc w:val="center"/>
         <w:rPr>
@@ -462,7 +462,7 @@
     </w:p>
     <w:p>
       <w:pPr>
-        <w:pStyle w:val="NoSpacing"/>
+        <w:pStyle w:val="Bezproreda"/>
         <w:spacing w:line="360" w:lineRule="auto"/>
         <w:jc w:val="center"/>
         <w:rPr>
@@ -475,7 +475,7 @@
     </w:p>
     <w:p>
       <w:pPr>
-        <w:pStyle w:val="NoSpacing"/>
+        <w:pStyle w:val="Bezproreda"/>
         <w:spacing w:line="360" w:lineRule="auto"/>
         <w:rPr>
           <w:rFonts w:ascii="Times New Roman" w:hAnsi="Times New Roman" w:cs="Times New Roman"/>
@@ -568,7 +568,7 @@
     </w:p>
     <w:p>
       <w:pPr>
-        <w:pStyle w:val="NoSpacing"/>
+        <w:pStyle w:val="Bezproreda"/>
         <w:spacing w:line="360" w:lineRule="auto"/>
         <w:rPr>
           <w:rFonts w:ascii="Times New Roman" w:hAnsi="Times New Roman" w:cs="Times New Roman"/>
@@ -669,7 +669,7 @@
     </w:p>
     <w:p>
       <w:pPr>
-        <w:pStyle w:val="NoSpacing"/>
+        <w:pStyle w:val="Bezproreda"/>
         <w:spacing w:line="360" w:lineRule="auto"/>
         <w:rPr>
           <w:rFonts w:ascii="Times New Roman" w:hAnsi="Times New Roman" w:cs="Times New Roman"/>
@@ -680,7 +680,7 @@
     </w:p>
     <w:p>
       <w:pPr>
-        <w:pStyle w:val="NoSpacing"/>
+        <w:pStyle w:val="Bezproreda"/>
         <w:spacing w:line="360" w:lineRule="auto"/>
         <w:rPr>
           <w:rFonts w:ascii="Times New Roman" w:hAnsi="Times New Roman" w:cs="Times New Roman"/>
@@ -691,7 +691,7 @@
     </w:p>
     <w:p>
       <w:pPr>
-        <w:pStyle w:val="NoSpacing"/>
+        <w:pStyle w:val="Bezproreda"/>
         <w:spacing w:line="360" w:lineRule="auto"/>
         <w:rPr>
           <w:rFonts w:ascii="Times New Roman" w:hAnsi="Times New Roman" w:cs="Times New Roman"/>
@@ -702,7 +702,7 @@
     </w:p>
     <w:p>
       <w:pPr>
-        <w:pStyle w:val="NoSpacing"/>
+        <w:pStyle w:val="Bezproreda"/>
         <w:spacing w:line="360" w:lineRule="auto"/>
         <w:rPr>
           <w:rFonts w:ascii="Times New Roman" w:hAnsi="Times New Roman" w:cs="Times New Roman"/>
@@ -713,7 +713,7 @@
     </w:p>
     <w:p>
       <w:pPr>
-        <w:pStyle w:val="NoSpacing"/>
+        <w:pStyle w:val="Bezproreda"/>
         <w:spacing w:line="360" w:lineRule="auto"/>
         <w:rPr>
           <w:rFonts w:ascii="Times New Roman" w:hAnsi="Times New Roman" w:cs="Times New Roman"/>
@@ -724,7 +724,7 @@
     </w:p>
     <w:p>
       <w:pPr>
-        <w:pStyle w:val="NoSpacing"/>
+        <w:pStyle w:val="Bezproreda"/>
         <w:spacing w:line="360" w:lineRule="auto"/>
         <w:jc w:val="center"/>
         <w:rPr>
@@ -801,7 +801,7 @@
       <w:sdtContent>
         <w:p>
           <w:pPr>
-            <w:pStyle w:val="TOCHeading"/>
+            <w:pStyle w:val="TOCNaslov"/>
             <w:spacing w:after="240"/>
             <w:rPr>
               <w:rFonts w:ascii="Times New Roman" w:hAnsi="Times New Roman" w:cs="Times New Roman"/>
@@ -825,7 +825,7 @@
         </w:p>
         <w:p>
           <w:pPr>
-            <w:pStyle w:val="TOC1"/>
+            <w:pStyle w:val="Sadraj1"/>
             <w:tabs>
               <w:tab w:val="left" w:pos="440"/>
               <w:tab w:val="right" w:leader="dot" w:pos="9062"/>
@@ -860,10 +860,10 @@
             </w:rPr>
             <w:fldChar w:fldCharType="separate"/>
           </w:r>
-          <w:hyperlink w:anchor="_Toc473637767" w:history="1">
-            <w:r>
-              <w:rPr>
-                <w:rStyle w:val="Hyperlink"/>
+          <w:hyperlink w:anchor="_Toc473660328" w:history="1">
+            <w:r>
+              <w:rPr>
+                <w:rStyle w:val="Hiperveza"/>
                 <w:noProof/>
               </w:rPr>
               <w:t>1.</w:t>
@@ -878,7 +878,7 @@
             </w:r>
             <w:r>
               <w:rPr>
-                <w:rStyle w:val="Hyperlink"/>
+                <w:rStyle w:val="Hiperveza"/>
                 <w:noProof/>
               </w:rPr>
               <w:t>Korištene tehnologije i alati</w:t>
@@ -902,7 +902,7 @@
                 <w:noProof/>
                 <w:webHidden/>
               </w:rPr>
-              <w:instrText xml:space="preserve"> PAGEREF _Toc473637767 \h </w:instrText>
+              <w:instrText xml:space="preserve"> PAGEREF _Toc473660328 \h </w:instrText>
             </w:r>
             <w:r>
               <w:rPr>
@@ -935,7 +935,7 @@
         </w:p>
         <w:p>
           <w:pPr>
-            <w:pStyle w:val="TOC1"/>
+            <w:pStyle w:val="Sadraj1"/>
             <w:tabs>
               <w:tab w:val="left" w:pos="440"/>
               <w:tab w:val="right" w:leader="dot" w:pos="9062"/>
@@ -946,10 +946,10 @@
               <w:lang w:eastAsia="hr-HR"/>
             </w:rPr>
           </w:pPr>
-          <w:hyperlink w:anchor="_Toc473637768" w:history="1">
-            <w:r>
-              <w:rPr>
-                <w:rStyle w:val="Hyperlink"/>
+          <w:hyperlink w:anchor="_Toc473660329" w:history="1">
+            <w:r>
+              <w:rPr>
+                <w:rStyle w:val="Hiperveza"/>
                 <w:noProof/>
               </w:rPr>
               <w:t>2.</w:t>
@@ -964,7 +964,7 @@
             </w:r>
             <w:r>
               <w:rPr>
-                <w:rStyle w:val="Hyperlink"/>
+                <w:rStyle w:val="Hiperveza"/>
                 <w:noProof/>
               </w:rPr>
               <w:t>Arhitektura aplikacije i sustava</w:t>
@@ -988,7 +988,7 @@
                 <w:noProof/>
                 <w:webHidden/>
               </w:rPr>
-              <w:instrText xml:space="preserve"> PAGEREF _Toc473637768 \h </w:instrText>
+              <w:instrText xml:space="preserve"> PAGEREF _Toc473660329 \h </w:instrText>
             </w:r>
             <w:r>
               <w:rPr>
@@ -1021,7 +1021,7 @@
         </w:p>
         <w:p>
           <w:pPr>
-            <w:pStyle w:val="TOC2"/>
+            <w:pStyle w:val="Sadraj2"/>
             <w:tabs>
               <w:tab w:val="left" w:pos="880"/>
               <w:tab w:val="right" w:leader="dot" w:pos="9062"/>
@@ -1031,10 +1031,10 @@
               <w:noProof/>
             </w:rPr>
           </w:pPr>
-          <w:hyperlink w:anchor="_Toc473637769" w:history="1">
-            <w:r>
-              <w:rPr>
-                <w:rStyle w:val="Hyperlink"/>
+          <w:hyperlink w:anchor="_Toc473660330" w:history="1">
+            <w:r>
+              <w:rPr>
+                <w:rStyle w:val="Hiperveza"/>
                 <w:noProof/>
               </w:rPr>
               <w:t>2.1.</w:t>
@@ -1048,7 +1048,7 @@
             </w:r>
             <w:r>
               <w:rPr>
-                <w:rStyle w:val="Hyperlink"/>
+                <w:rStyle w:val="Hiperveza"/>
                 <w:noProof/>
               </w:rPr>
               <w:t>Arhitektura sustava</w:t>
@@ -1072,7 +1072,7 @@
                 <w:noProof/>
                 <w:webHidden/>
               </w:rPr>
-              <w:instrText xml:space="preserve"> PAGEREF _Toc473637769 \h </w:instrText>
+              <w:instrText xml:space="preserve"> PAGEREF _Toc473660330 \h </w:instrText>
             </w:r>
             <w:r>
               <w:rPr>
@@ -1105,7 +1105,7 @@
         </w:p>
         <w:p>
           <w:pPr>
-            <w:pStyle w:val="TOC2"/>
+            <w:pStyle w:val="Sadraj2"/>
             <w:tabs>
               <w:tab w:val="left" w:pos="880"/>
               <w:tab w:val="right" w:leader="dot" w:pos="9062"/>
@@ -1115,10 +1115,10 @@
               <w:noProof/>
             </w:rPr>
           </w:pPr>
-          <w:hyperlink w:anchor="_Toc473637770" w:history="1">
-            <w:r>
-              <w:rPr>
-                <w:rStyle w:val="Hyperlink"/>
+          <w:hyperlink w:anchor="_Toc473660331" w:history="1">
+            <w:r>
+              <w:rPr>
+                <w:rStyle w:val="Hiperveza"/>
                 <w:noProof/>
               </w:rPr>
               <w:t>2.2.</w:t>
@@ -1132,7 +1132,7 @@
             </w:r>
             <w:r>
               <w:rPr>
-                <w:rStyle w:val="Hyperlink"/>
+                <w:rStyle w:val="Hiperveza"/>
                 <w:noProof/>
               </w:rPr>
               <w:t>Arhitektura aplikacije Indoor Tracking</w:t>
@@ -1156,7 +1156,7 @@
                 <w:noProof/>
                 <w:webHidden/>
               </w:rPr>
-              <w:instrText xml:space="preserve"> PAGEREF _Toc473637770 \h </w:instrText>
+              <w:instrText xml:space="preserve"> PAGEREF _Toc473660331 \h </w:instrText>
             </w:r>
             <w:r>
               <w:rPr>
@@ -1189,7 +1189,7 @@
         </w:p>
         <w:p>
           <w:pPr>
-            <w:pStyle w:val="TOC1"/>
+            <w:pStyle w:val="Sadraj1"/>
             <w:tabs>
               <w:tab w:val="left" w:pos="440"/>
               <w:tab w:val="right" w:leader="dot" w:pos="9062"/>
@@ -1200,10 +1200,10 @@
               <w:lang w:eastAsia="hr-HR"/>
             </w:rPr>
           </w:pPr>
-          <w:hyperlink w:anchor="_Toc473637771" w:history="1">
-            <w:r>
-              <w:rPr>
-                <w:rStyle w:val="Hyperlink"/>
+          <w:hyperlink w:anchor="_Toc473660332" w:history="1">
+            <w:r>
+              <w:rPr>
+                <w:rStyle w:val="Hiperveza"/>
                 <w:noProof/>
               </w:rPr>
               <w:t>3.</w:t>
@@ -1218,7 +1218,7 @@
             </w:r>
             <w:r>
               <w:rPr>
-                <w:rStyle w:val="Hyperlink"/>
+                <w:rStyle w:val="Hiperveza"/>
                 <w:noProof/>
               </w:rPr>
               <w:t>Podatkovni model</w:t>
@@ -1242,7 +1242,7 @@
                 <w:noProof/>
                 <w:webHidden/>
               </w:rPr>
-              <w:instrText xml:space="preserve"> PAGEREF _Toc473637771 \h </w:instrText>
+              <w:instrText xml:space="preserve"> PAGEREF _Toc473660332 \h </w:instrText>
             </w:r>
             <w:r>
               <w:rPr>
@@ -1275,7 +1275,7 @@
         </w:p>
         <w:p>
           <w:pPr>
-            <w:pStyle w:val="TOC1"/>
+            <w:pStyle w:val="Sadraj1"/>
             <w:tabs>
               <w:tab w:val="left" w:pos="440"/>
               <w:tab w:val="right" w:leader="dot" w:pos="9062"/>
@@ -1286,10 +1286,10 @@
               <w:lang w:eastAsia="hr-HR"/>
             </w:rPr>
           </w:pPr>
-          <w:hyperlink w:anchor="_Toc473637772" w:history="1">
-            <w:r>
-              <w:rPr>
-                <w:rStyle w:val="Hyperlink"/>
+          <w:hyperlink w:anchor="_Toc473660333" w:history="1">
+            <w:r>
+              <w:rPr>
+                <w:rStyle w:val="Hiperveza"/>
                 <w:noProof/>
               </w:rPr>
               <w:t>4.</w:t>
@@ -1304,7 +1304,7 @@
             </w:r>
             <w:r>
               <w:rPr>
-                <w:rStyle w:val="Hyperlink"/>
+                <w:rStyle w:val="Hiperveza"/>
                 <w:noProof/>
               </w:rPr>
               <w:t>IndoorTracking WEB API</w:t>
@@ -1328,7 +1328,7 @@
                 <w:noProof/>
                 <w:webHidden/>
               </w:rPr>
-              <w:instrText xml:space="preserve"> PAGEREF _Toc473637772 \h </w:instrText>
+              <w:instrText xml:space="preserve"> PAGEREF _Toc473660333 \h </w:instrText>
             </w:r>
             <w:r>
               <w:rPr>
@@ -1361,7 +1361,7 @@
         </w:p>
         <w:p>
           <w:pPr>
-            <w:pStyle w:val="TOC1"/>
+            <w:pStyle w:val="Sadraj1"/>
             <w:tabs>
               <w:tab w:val="left" w:pos="440"/>
               <w:tab w:val="right" w:leader="dot" w:pos="9062"/>
@@ -1372,10 +1372,10 @@
               <w:lang w:eastAsia="hr-HR"/>
             </w:rPr>
           </w:pPr>
-          <w:hyperlink w:anchor="_Toc473637773" w:history="1">
-            <w:r>
-              <w:rPr>
-                <w:rStyle w:val="Hyperlink"/>
+          <w:hyperlink w:anchor="_Toc473660334" w:history="1">
+            <w:r>
+              <w:rPr>
+                <w:rStyle w:val="Hiperveza"/>
                 <w:noProof/>
               </w:rPr>
               <w:t>5.</w:t>
@@ -1390,7 +1390,7 @@
             </w:r>
             <w:r>
               <w:rPr>
-                <w:rStyle w:val="Hyperlink"/>
+                <w:rStyle w:val="Hiperveza"/>
                 <w:noProof/>
               </w:rPr>
               <w:t>Dijagram klasa</w:t>
@@ -1414,7 +1414,7 @@
                 <w:noProof/>
                 <w:webHidden/>
               </w:rPr>
-              <w:instrText xml:space="preserve"> PAGEREF _Toc473637773 \h </w:instrText>
+              <w:instrText xml:space="preserve"> PAGEREF _Toc473660334 \h </w:instrText>
             </w:r>
             <w:r>
               <w:rPr>
@@ -1434,7 +1434,7 @@
                 <w:noProof/>
                 <w:webHidden/>
               </w:rPr>
-              <w:t>6</w:t>
+              <w:t>8</w:t>
             </w:r>
             <w:r>
               <w:rPr>
@@ -1447,7 +1447,7 @@
         </w:p>
         <w:p>
           <w:pPr>
-            <w:pStyle w:val="TOC1"/>
+            <w:pStyle w:val="Sadraj1"/>
             <w:tabs>
               <w:tab w:val="left" w:pos="440"/>
               <w:tab w:val="right" w:leader="dot" w:pos="9062"/>
@@ -1458,10 +1458,10 @@
               <w:lang w:eastAsia="hr-HR"/>
             </w:rPr>
           </w:pPr>
-          <w:hyperlink w:anchor="_Toc473637774" w:history="1">
-            <w:r>
-              <w:rPr>
-                <w:rStyle w:val="Hyperlink"/>
+          <w:hyperlink w:anchor="_Toc473660335" w:history="1">
+            <w:r>
+              <w:rPr>
+                <w:rStyle w:val="Hiperveza"/>
                 <w:noProof/>
               </w:rPr>
               <w:t>6.</w:t>
@@ -1476,7 +1476,7 @@
             </w:r>
             <w:r>
               <w:rPr>
-                <w:rStyle w:val="Hyperlink"/>
+                <w:rStyle w:val="Hiperveza"/>
                 <w:noProof/>
               </w:rPr>
               <w:t>Implementirane funkcionalnosti</w:t>
@@ -1500,7 +1500,7 @@
                 <w:noProof/>
                 <w:webHidden/>
               </w:rPr>
-              <w:instrText xml:space="preserve"> PAGEREF _Toc473637774 \h </w:instrText>
+              <w:instrText xml:space="preserve"> PAGEREF _Toc473660335 \h </w:instrText>
             </w:r>
             <w:r>
               <w:rPr>
@@ -1520,7 +1520,7 @@
                 <w:noProof/>
                 <w:webHidden/>
               </w:rPr>
-              <w:t>8</w:t>
+              <w:t>10</w:t>
             </w:r>
             <w:r>
               <w:rPr>
@@ -1533,7 +1533,7 @@
         </w:p>
         <w:p>
           <w:pPr>
-            <w:pStyle w:val="TOC2"/>
+            <w:pStyle w:val="Sadraj2"/>
             <w:tabs>
               <w:tab w:val="left" w:pos="880"/>
               <w:tab w:val="right" w:leader="dot" w:pos="9062"/>
@@ -1543,10 +1543,10 @@
               <w:noProof/>
             </w:rPr>
           </w:pPr>
-          <w:hyperlink w:anchor="_Toc473637775" w:history="1">
-            <w:r>
-              <w:rPr>
-                <w:rStyle w:val="Hyperlink"/>
+          <w:hyperlink w:anchor="_Toc473660336" w:history="1">
+            <w:r>
+              <w:rPr>
+                <w:rStyle w:val="Hiperveza"/>
                 <w:noProof/>
               </w:rPr>
               <w:t>6.1.</w:t>
@@ -1560,7 +1560,7 @@
             </w:r>
             <w:r>
               <w:rPr>
-                <w:rStyle w:val="Hyperlink"/>
+                <w:rStyle w:val="Hiperveza"/>
                 <w:noProof/>
               </w:rPr>
               <w:t>Prijava i odjava korisnika</w:t>
@@ -1584,7 +1584,7 @@
                 <w:noProof/>
                 <w:webHidden/>
               </w:rPr>
-              <w:instrText xml:space="preserve"> PAGEREF _Toc473637775 \h </w:instrText>
+              <w:instrText xml:space="preserve"> PAGEREF _Toc473660336 \h </w:instrText>
             </w:r>
             <w:r>
               <w:rPr>
@@ -1604,7 +1604,7 @@
                 <w:noProof/>
                 <w:webHidden/>
               </w:rPr>
-              <w:t>8</w:t>
+              <w:t>10</w:t>
             </w:r>
             <w:r>
               <w:rPr>
@@ -1617,7 +1617,7 @@
         </w:p>
         <w:p>
           <w:pPr>
-            <w:pStyle w:val="TOC2"/>
+            <w:pStyle w:val="Sadraj2"/>
             <w:tabs>
               <w:tab w:val="left" w:pos="880"/>
               <w:tab w:val="right" w:leader="dot" w:pos="9062"/>
@@ -1627,10 +1627,10 @@
               <w:noProof/>
             </w:rPr>
           </w:pPr>
-          <w:hyperlink w:anchor="_Toc473637776" w:history="1">
-            <w:r>
-              <w:rPr>
-                <w:rStyle w:val="Hyperlink"/>
+          <w:hyperlink w:anchor="_Toc473660337" w:history="1">
+            <w:r>
+              <w:rPr>
+                <w:rStyle w:val="Hiperveza"/>
                 <w:noProof/>
               </w:rPr>
               <w:t>6.2.</w:t>
@@ -1644,7 +1644,7 @@
             </w:r>
             <w:r>
               <w:rPr>
-                <w:rStyle w:val="Hyperlink"/>
+                <w:rStyle w:val="Hiperveza"/>
                 <w:noProof/>
               </w:rPr>
               <w:t>Pozicioniranje korisnika u zgradi</w:t>
@@ -1668,7 +1668,7 @@
                 <w:noProof/>
                 <w:webHidden/>
               </w:rPr>
-              <w:instrText xml:space="preserve"> PAGEREF _Toc473637776 \h </w:instrText>
+              <w:instrText xml:space="preserve"> PAGEREF _Toc473660337 \h </w:instrText>
             </w:r>
             <w:r>
               <w:rPr>
@@ -1688,7 +1688,7 @@
                 <w:noProof/>
                 <w:webHidden/>
               </w:rPr>
-              <w:t>8</w:t>
+              <w:t>10</w:t>
             </w:r>
             <w:r>
               <w:rPr>
@@ -1701,7 +1701,7 @@
         </w:p>
         <w:p>
           <w:pPr>
-            <w:pStyle w:val="TOC2"/>
+            <w:pStyle w:val="Sadraj2"/>
             <w:tabs>
               <w:tab w:val="left" w:pos="880"/>
               <w:tab w:val="right" w:leader="dot" w:pos="9062"/>
@@ -1711,10 +1711,10 @@
               <w:noProof/>
             </w:rPr>
           </w:pPr>
-          <w:hyperlink w:anchor="_Toc473637777" w:history="1">
-            <w:r>
-              <w:rPr>
-                <w:rStyle w:val="Hyperlink"/>
+          <w:hyperlink w:anchor="_Toc473660338" w:history="1">
+            <w:r>
+              <w:rPr>
+                <w:rStyle w:val="Hiperveza"/>
                 <w:noProof/>
               </w:rPr>
               <w:t>6.3.</w:t>
@@ -1728,7 +1728,7 @@
             </w:r>
             <w:r>
               <w:rPr>
-                <w:rStyle w:val="Hyperlink"/>
+                <w:rStyle w:val="Hiperveza"/>
                 <w:noProof/>
               </w:rPr>
               <w:t>Povijest kretanja</w:t>
@@ -1752,7 +1752,7 @@
                 <w:noProof/>
                 <w:webHidden/>
               </w:rPr>
-              <w:instrText xml:space="preserve"> PAGEREF _Toc473637777 \h </w:instrText>
+              <w:instrText xml:space="preserve"> PAGEREF _Toc473660338 \h </w:instrText>
             </w:r>
             <w:r>
               <w:rPr>
@@ -1772,7 +1772,7 @@
                 <w:noProof/>
                 <w:webHidden/>
               </w:rPr>
-              <w:t>9</w:t>
+              <w:t>11</w:t>
             </w:r>
             <w:r>
               <w:rPr>
@@ -1785,7 +1785,7 @@
         </w:p>
         <w:p>
           <w:pPr>
-            <w:pStyle w:val="TOC2"/>
+            <w:pStyle w:val="Sadraj2"/>
             <w:tabs>
               <w:tab w:val="left" w:pos="880"/>
               <w:tab w:val="right" w:leader="dot" w:pos="9062"/>
@@ -1795,10 +1795,10 @@
               <w:noProof/>
             </w:rPr>
           </w:pPr>
-          <w:hyperlink w:anchor="_Toc473637778" w:history="1">
-            <w:r>
-              <w:rPr>
-                <w:rStyle w:val="Hyperlink"/>
+          <w:hyperlink w:anchor="_Toc473660339" w:history="1">
+            <w:r>
+              <w:rPr>
+                <w:rStyle w:val="Hiperveza"/>
                 <w:noProof/>
               </w:rPr>
               <w:t>6.4.</w:t>
@@ -1812,7 +1812,7 @@
             </w:r>
             <w:r>
               <w:rPr>
-                <w:rStyle w:val="Hyperlink"/>
+                <w:rStyle w:val="Hiperveza"/>
                 <w:noProof/>
               </w:rPr>
               <w:t>Pregled svih lokacija</w:t>
@@ -1836,7 +1836,7 @@
                 <w:noProof/>
                 <w:webHidden/>
               </w:rPr>
-              <w:instrText xml:space="preserve"> PAGEREF _Toc473637778 \h </w:instrText>
+              <w:instrText xml:space="preserve"> PAGEREF _Toc473660339 \h </w:instrText>
             </w:r>
             <w:r>
               <w:rPr>
@@ -1856,7 +1856,7 @@
                 <w:noProof/>
                 <w:webHidden/>
               </w:rPr>
-              <w:t>10</w:t>
+              <w:t>12</w:t>
             </w:r>
             <w:r>
               <w:rPr>
@@ -1869,7 +1869,7 @@
         </w:p>
         <w:p>
           <w:pPr>
-            <w:pStyle w:val="TOC2"/>
+            <w:pStyle w:val="Sadraj2"/>
             <w:tabs>
               <w:tab w:val="left" w:pos="880"/>
               <w:tab w:val="right" w:leader="dot" w:pos="9062"/>
@@ -1879,10 +1879,10 @@
               <w:noProof/>
             </w:rPr>
           </w:pPr>
-          <w:hyperlink w:anchor="_Toc473637779" w:history="1">
-            <w:r>
-              <w:rPr>
-                <w:rStyle w:val="Hyperlink"/>
+          <w:hyperlink w:anchor="_Toc473660340" w:history="1">
+            <w:r>
+              <w:rPr>
+                <w:rStyle w:val="Hiperveza"/>
                 <w:noProof/>
               </w:rPr>
               <w:t>6.5.</w:t>
@@ -1896,7 +1896,7 @@
             </w:r>
             <w:r>
               <w:rPr>
-                <w:rStyle w:val="Hyperlink"/>
+                <w:rStyle w:val="Hiperveza"/>
                 <w:noProof/>
               </w:rPr>
               <w:t>Pregled svih korisnika</w:t>
@@ -1920,7 +1920,7 @@
                 <w:noProof/>
                 <w:webHidden/>
               </w:rPr>
-              <w:instrText xml:space="preserve"> PAGEREF _Toc473637779 \h </w:instrText>
+              <w:instrText xml:space="preserve"> PAGEREF _Toc473660340 \h </w:instrText>
             </w:r>
             <w:r>
               <w:rPr>
@@ -1940,7 +1940,7 @@
                 <w:noProof/>
                 <w:webHidden/>
               </w:rPr>
-              <w:t>10</w:t>
+              <w:t>12</w:t>
             </w:r>
             <w:r>
               <w:rPr>
@@ -1953,7 +1953,7 @@
         </w:p>
         <w:p>
           <w:pPr>
-            <w:pStyle w:val="TOC2"/>
+            <w:pStyle w:val="Sadraj2"/>
             <w:tabs>
               <w:tab w:val="left" w:pos="880"/>
               <w:tab w:val="right" w:leader="dot" w:pos="9062"/>
@@ -1963,10 +1963,10 @@
               <w:noProof/>
             </w:rPr>
           </w:pPr>
-          <w:hyperlink w:anchor="_Toc473637780" w:history="1">
-            <w:r>
-              <w:rPr>
-                <w:rStyle w:val="Hyperlink"/>
+          <w:hyperlink w:anchor="_Toc473660341" w:history="1">
+            <w:r>
+              <w:rPr>
+                <w:rStyle w:val="Hiperveza"/>
                 <w:noProof/>
               </w:rPr>
               <w:t>6.6.</w:t>
@@ -1980,7 +1980,7 @@
             </w:r>
             <w:r>
               <w:rPr>
-                <w:rStyle w:val="Hyperlink"/>
+                <w:rStyle w:val="Hiperveza"/>
                 <w:noProof/>
               </w:rPr>
               <w:t>Pregled i djelomično uređivanje vlastitog profila</w:t>
@@ -2004,7 +2004,7 @@
                 <w:noProof/>
                 <w:webHidden/>
               </w:rPr>
-              <w:instrText xml:space="preserve"> PAGEREF _Toc473637780 \h </w:instrText>
+              <w:instrText xml:space="preserve"> PAGEREF _Toc473660341 \h </w:instrText>
             </w:r>
             <w:r>
               <w:rPr>
@@ -2024,7 +2024,7 @@
                 <w:noProof/>
                 <w:webHidden/>
               </w:rPr>
-              <w:t>10</w:t>
+              <w:t>12</w:t>
             </w:r>
             <w:r>
               <w:rPr>
@@ -2037,7 +2037,7 @@
         </w:p>
         <w:p>
           <w:pPr>
-            <w:pStyle w:val="TOC1"/>
+            <w:pStyle w:val="Sadraj1"/>
             <w:tabs>
               <w:tab w:val="left" w:pos="440"/>
               <w:tab w:val="right" w:leader="dot" w:pos="9062"/>
@@ -2048,10 +2048,10 @@
               <w:lang w:eastAsia="hr-HR"/>
             </w:rPr>
           </w:pPr>
-          <w:hyperlink w:anchor="_Toc473637781" w:history="1">
-            <w:r>
-              <w:rPr>
-                <w:rStyle w:val="Hyperlink"/>
+          <w:hyperlink w:anchor="_Toc473660342" w:history="1">
+            <w:r>
+              <w:rPr>
+                <w:rStyle w:val="Hiperveza"/>
                 <w:noProof/>
               </w:rPr>
               <w:t>7.</w:t>
@@ -2066,7 +2066,7 @@
             </w:r>
             <w:r>
               <w:rPr>
-                <w:rStyle w:val="Hyperlink"/>
+                <w:rStyle w:val="Hiperveza"/>
                 <w:noProof/>
               </w:rPr>
               <w:t>Testiranje aplikacije</w:t>
@@ -2090,7 +2090,7 @@
                 <w:noProof/>
                 <w:webHidden/>
               </w:rPr>
-              <w:instrText xml:space="preserve"> PAGEREF _Toc473637781 \h </w:instrText>
+              <w:instrText xml:space="preserve"> PAGEREF _Toc473660342 \h </w:instrText>
             </w:r>
             <w:r>
               <w:rPr>
@@ -2110,7 +2110,175 @@
                 <w:noProof/>
                 <w:webHidden/>
               </w:rPr>
-              <w:t>11</w:t>
+              <w:t>13</w:t>
+            </w:r>
+            <w:r>
+              <w:rPr>
+                <w:noProof/>
+                <w:webHidden/>
+              </w:rPr>
+              <w:fldChar w:fldCharType="end"/>
+            </w:r>
+          </w:hyperlink>
+        </w:p>
+        <w:p>
+          <w:pPr>
+            <w:pStyle w:val="Sadraj2"/>
+            <w:tabs>
+              <w:tab w:val="left" w:pos="880"/>
+              <w:tab w:val="right" w:leader="dot" w:pos="9062"/>
+            </w:tabs>
+            <w:rPr>
+              <w:rFonts w:cstheme="minorBidi"/>
+              <w:noProof/>
+            </w:rPr>
+          </w:pPr>
+          <w:hyperlink w:anchor="_Toc473660343" w:history="1">
+            <w:r>
+              <w:rPr>
+                <w:rStyle w:val="Hiperveza"/>
+                <w:noProof/>
+              </w:rPr>
+              <w:t>7.1.</w:t>
+            </w:r>
+            <w:r>
+              <w:rPr>
+                <w:rFonts w:cstheme="minorBidi"/>
+                <w:noProof/>
+              </w:rPr>
+              <w:tab/>
+            </w:r>
+            <w:r>
+              <w:rPr>
+                <w:rStyle w:val="Hiperveza"/>
+                <w:noProof/>
+              </w:rPr>
+              <w:t>Ručno testiranje</w:t>
+            </w:r>
+            <w:r>
+              <w:rPr>
+                <w:noProof/>
+                <w:webHidden/>
+              </w:rPr>
+              <w:tab/>
+            </w:r>
+            <w:r>
+              <w:rPr>
+                <w:noProof/>
+                <w:webHidden/>
+              </w:rPr>
+              <w:fldChar w:fldCharType="begin"/>
+            </w:r>
+            <w:r>
+              <w:rPr>
+                <w:noProof/>
+                <w:webHidden/>
+              </w:rPr>
+              <w:instrText xml:space="preserve"> PAGEREF _Toc473660343 \h </w:instrText>
+            </w:r>
+            <w:r>
+              <w:rPr>
+                <w:noProof/>
+                <w:webHidden/>
+              </w:rPr>
+            </w:r>
+            <w:r>
+              <w:rPr>
+                <w:noProof/>
+                <w:webHidden/>
+              </w:rPr>
+              <w:fldChar w:fldCharType="separate"/>
+            </w:r>
+            <w:r>
+              <w:rPr>
+                <w:noProof/>
+                <w:webHidden/>
+              </w:rPr>
+              <w:t>13</w:t>
+            </w:r>
+            <w:r>
+              <w:rPr>
+                <w:noProof/>
+                <w:webHidden/>
+              </w:rPr>
+              <w:fldChar w:fldCharType="end"/>
+            </w:r>
+          </w:hyperlink>
+        </w:p>
+        <w:p>
+          <w:pPr>
+            <w:pStyle w:val="Sadraj2"/>
+            <w:tabs>
+              <w:tab w:val="left" w:pos="880"/>
+              <w:tab w:val="right" w:leader="dot" w:pos="9062"/>
+            </w:tabs>
+            <w:rPr>
+              <w:rFonts w:cstheme="minorBidi"/>
+              <w:noProof/>
+            </w:rPr>
+          </w:pPr>
+          <w:hyperlink w:anchor="_Toc473660344" w:history="1">
+            <w:r>
+              <w:rPr>
+                <w:rStyle w:val="Hiperveza"/>
+                <w:noProof/>
+              </w:rPr>
+              <w:t>7.2.</w:t>
+            </w:r>
+            <w:r>
+              <w:rPr>
+                <w:rFonts w:cstheme="minorBidi"/>
+                <w:noProof/>
+              </w:rPr>
+              <w:tab/>
+            </w:r>
+            <w:r>
+              <w:rPr>
+                <w:rStyle w:val="Hiperveza"/>
+                <w:noProof/>
+              </w:rPr>
+              <w:t>Jedinični testovi</w:t>
+            </w:r>
+            <w:r>
+              <w:rPr>
+                <w:noProof/>
+                <w:webHidden/>
+              </w:rPr>
+              <w:tab/>
+            </w:r>
+            <w:r>
+              <w:rPr>
+                <w:noProof/>
+                <w:webHidden/>
+              </w:rPr>
+              <w:fldChar w:fldCharType="begin"/>
+            </w:r>
+            <w:r>
+              <w:rPr>
+                <w:noProof/>
+                <w:webHidden/>
+              </w:rPr>
+              <w:instrText xml:space="preserve"> PAGEREF _Toc473660344 \h </w:instrText>
+            </w:r>
+            <w:r>
+              <w:rPr>
+                <w:noProof/>
+                <w:webHidden/>
+              </w:rPr>
+            </w:r>
+            <w:r>
+              <w:rPr>
+                <w:noProof/>
+                <w:webHidden/>
+              </w:rPr>
+              <w:fldChar w:fldCharType="separate"/>
+            </w:r>
+            <w:r>
+              <w:rPr>
+                <w:noProof/>
+                <w:webHidden/>
+              </w:rPr>
+              <w:t>13</w:t>
             </w:r>
             <w:r>
               <w:rPr>
@@ -2151,6 +2319,8 @@
           <w:szCs w:val="28"/>
         </w:rPr>
       </w:pPr>
+      <w:bookmarkStart w:id="0" w:name="_GoBack"/>
+      <w:bookmarkEnd w:id="0"/>
     </w:p>
     <w:p>
       <w:pPr>
@@ -2187,7 +2357,7 @@
         <w:pStyle w:val="1Naslov"/>
         <w:outlineLvl w:val="0"/>
       </w:pPr>
-      <w:bookmarkStart w:id="0" w:name="_Toc473637767"/>
+      <w:bookmarkStart w:id="1" w:name="_Toc473660328"/>
       <w:r>
         <w:lastRenderedPageBreak/>
         <w:t>Korištene tehnologije</w:t>
@@ -2195,7 +2365,7 @@
       <w:r>
         <w:t xml:space="preserve"> i alati</w:t>
       </w:r>
-      <w:bookmarkEnd w:id="0"/>
+      <w:bookmarkEnd w:id="1"/>
     </w:p>
     <w:p>
       <w:pPr>
@@ -2239,7 +2409,7 @@
       <w:hyperlink r:id="rId9" w:history="1">
         <w:r>
           <w:rPr>
-            <w:rStyle w:val="Hyperlink"/>
+            <w:rStyle w:val="Hiperveza"/>
           </w:rPr>
           <w:t>https://www.vivifyscrum.com</w:t>
         </w:r>
@@ -2276,7 +2446,7 @@
       <w:hyperlink r:id="rId10" w:history="1">
         <w:r>
           <w:rPr>
-            <w:rStyle w:val="Hyperlink"/>
+            <w:rStyle w:val="Hiperveza"/>
           </w:rPr>
           <w:t>https://github.com/</w:t>
         </w:r>
@@ -2461,7 +2631,7 @@
         <w:pStyle w:val="1Naslov"/>
         <w:outlineLvl w:val="0"/>
       </w:pPr>
-      <w:bookmarkStart w:id="1" w:name="_Toc473637768"/>
+      <w:bookmarkStart w:id="2" w:name="_Toc473660329"/>
       <w:r>
         <w:lastRenderedPageBreak/>
         <w:t>Arhitektura</w:t>
@@ -2472,18 +2642,18 @@
       <w:r>
         <w:t xml:space="preserve"> i sustava</w:t>
       </w:r>
-      <w:bookmarkEnd w:id="1"/>
+      <w:bookmarkEnd w:id="2"/>
     </w:p>
     <w:p>
       <w:pPr>
         <w:pStyle w:val="11Podnaslov"/>
         <w:outlineLvl w:val="1"/>
       </w:pPr>
-      <w:bookmarkStart w:id="2" w:name="_Toc473637769"/>
+      <w:bookmarkStart w:id="3" w:name="_Toc473660330"/>
       <w:r>
         <w:t>Arhitektura sustava</w:t>
       </w:r>
-      <w:bookmarkEnd w:id="2"/>
+      <w:bookmarkEnd w:id="3"/>
     </w:p>
     <w:p>
       <w:pPr>
@@ -2535,7 +2705,7 @@
                         <w:txbxContent>
                           <w:p>
                             <w:pPr>
-                              <w:pStyle w:val="Caption"/>
+                              <w:pStyle w:val="Opisslike"/>
                               <w:jc w:val="center"/>
                               <w:rPr>
                                 <w:rFonts w:ascii="Times New Roman" w:hAnsi="Times New Roman" w:cs="Times New Roman"/>
@@ -2635,7 +2805,7 @@
                   <w:txbxContent>
                     <w:p>
                       <w:pPr>
-                        <w:pStyle w:val="Caption"/>
+                        <w:pStyle w:val="Opisslike"/>
                         <w:jc w:val="center"/>
                         <w:rPr>
                           <w:rFonts w:ascii="Times New Roman" w:hAnsi="Times New Roman" w:cs="Times New Roman"/>
@@ -2807,7 +2977,7 @@
         <w:pStyle w:val="11Podnaslov"/>
         <w:outlineLvl w:val="1"/>
       </w:pPr>
-      <w:bookmarkStart w:id="3" w:name="_Toc473637770"/>
+      <w:bookmarkStart w:id="4" w:name="_Toc473660331"/>
       <w:r>
         <w:lastRenderedPageBreak/>
         <w:t xml:space="preserve">Arhitektura aplikacije </w:t>
@@ -2824,7 +2994,7 @@
       <w:r>
         <w:t>Tracking</w:t>
       </w:r>
-      <w:bookmarkEnd w:id="3"/>
+      <w:bookmarkEnd w:id="4"/>
       <w:proofErr w:type="spellEnd"/>
     </w:p>
     <w:p>
@@ -3078,7 +3248,7 @@
                         <w:txbxContent>
                           <w:p>
                             <w:pPr>
-                              <w:pStyle w:val="Caption"/>
+                              <w:pStyle w:val="Opisslike"/>
                               <w:jc w:val="center"/>
                               <w:rPr>
                                 <w:rFonts w:ascii="Times New Roman" w:hAnsi="Times New Roman" w:cs="Times New Roman"/>
@@ -3167,7 +3337,7 @@
                   <w:txbxContent>
                     <w:p>
                       <w:pPr>
-                        <w:pStyle w:val="Caption"/>
+                        <w:pStyle w:val="Opisslike"/>
                         <w:jc w:val="center"/>
                         <w:rPr>
                           <w:rFonts w:ascii="Times New Roman" w:hAnsi="Times New Roman" w:cs="Times New Roman"/>
@@ -3321,12 +3491,12 @@
         <w:pStyle w:val="1Naslov"/>
         <w:outlineLvl w:val="0"/>
       </w:pPr>
-      <w:bookmarkStart w:id="4" w:name="_Toc473637771"/>
+      <w:bookmarkStart w:id="5" w:name="_Toc473660332"/>
       <w:r>
         <w:lastRenderedPageBreak/>
         <w:t>Podatkovni model</w:t>
       </w:r>
-      <w:bookmarkEnd w:id="4"/>
+      <w:bookmarkEnd w:id="5"/>
     </w:p>
     <w:p>
       <w:pPr>
@@ -3386,7 +3556,7 @@
                         <w:txbxContent>
                           <w:p>
                             <w:pPr>
-                              <w:pStyle w:val="Caption"/>
+                              <w:pStyle w:val="Opisslike"/>
                               <w:jc w:val="center"/>
                               <w:rPr>
                                 <w:rFonts w:ascii="Times New Roman" w:hAnsi="Times New Roman" w:cs="Times New Roman"/>
@@ -3482,7 +3652,7 @@
                   <w:txbxContent>
                     <w:p>
                       <w:pPr>
-                        <w:pStyle w:val="Caption"/>
+                        <w:pStyle w:val="Opisslike"/>
                         <w:jc w:val="center"/>
                         <w:rPr>
                           <w:rFonts w:ascii="Times New Roman" w:hAnsi="Times New Roman" w:cs="Times New Roman"/>
@@ -3933,7 +4103,7 @@
         <w:pStyle w:val="1Naslov"/>
         <w:outlineLvl w:val="0"/>
       </w:pPr>
-      <w:bookmarkStart w:id="5" w:name="_Toc473637772"/>
+      <w:bookmarkStart w:id="6" w:name="_Toc473660333"/>
       <w:proofErr w:type="spellStart"/>
       <w:r>
         <w:lastRenderedPageBreak/>
@@ -3943,7 +4113,7 @@
       <w:r>
         <w:t xml:space="preserve"> WEB API</w:t>
       </w:r>
-      <w:bookmarkEnd w:id="5"/>
+      <w:bookmarkEnd w:id="6"/>
     </w:p>
     <w:p>
       <w:pPr>
@@ -4826,7 +4996,7 @@
     </w:p>
     <w:tbl>
       <w:tblPr>
-        <w:tblStyle w:val="GridTable4-Accent5"/>
+        <w:tblStyle w:val="Tablicareetke4-isticanje5"/>
         <w:tblW w:w="9833" w:type="dxa"/>
         <w:tblLook w:val="04A0" w:firstRow="1" w:lastRow="0" w:firstColumn="1" w:lastColumn="0" w:noHBand="0" w:noVBand="1"/>
       </w:tblPr>
@@ -6273,17 +6443,7 @@
                 <w:sz w:val="24"/>
                 <w:szCs w:val="24"/>
               </w:rPr>
-              <w:t>Vraća</w:t>
-            </w:r>
-            <w:bookmarkStart w:id="6" w:name="_GoBack"/>
-            <w:bookmarkEnd w:id="6"/>
-            <w:r>
-              <w:rPr>
-                <w:rFonts w:ascii="Times New Roman" w:hAnsi="Times New Roman" w:cs="Times New Roman"/>
-                <w:sz w:val="24"/>
-                <w:szCs w:val="24"/>
-              </w:rPr>
-              <w:t xml:space="preserve"> </w:t>
+              <w:t xml:space="preserve">Vraća </w:t>
             </w:r>
             <w:r>
               <w:rPr>
@@ -6521,15 +6681,7 @@
                 <w:sz w:val="24"/>
                 <w:szCs w:val="24"/>
               </w:rPr>
-              <w:t xml:space="preserve">Vraća </w:t>
-            </w:r>
-            <w:r>
-              <w:rPr>
-                <w:rFonts w:ascii="Times New Roman" w:hAnsi="Times New Roman" w:cs="Times New Roman"/>
-                <w:sz w:val="24"/>
-                <w:szCs w:val="24"/>
-              </w:rPr>
-              <w:t>listu svih korisnika i njihove podatke</w:t>
+              <w:t>Vraća listu svih korisnika i njihove podatke</w:t>
             </w:r>
           </w:p>
         </w:tc>
@@ -6638,15 +6790,7 @@
                 <w:sz w:val="24"/>
                 <w:szCs w:val="24"/>
               </w:rPr>
-              <w:t xml:space="preserve">Vraća </w:t>
-            </w:r>
-            <w:r>
-              <w:rPr>
-                <w:rFonts w:ascii="Times New Roman" w:hAnsi="Times New Roman" w:cs="Times New Roman"/>
-                <w:sz w:val="24"/>
-                <w:szCs w:val="24"/>
-              </w:rPr>
-              <w:t>podatke o određenom korisniku</w:t>
+              <w:t>Vraća podatke o određenom korisniku</w:t>
             </w:r>
           </w:p>
         </w:tc>
@@ -6751,15 +6895,7 @@
                 <w:sz w:val="24"/>
                 <w:szCs w:val="24"/>
               </w:rPr>
-              <w:t xml:space="preserve">Vraća </w:t>
-            </w:r>
-            <w:r>
-              <w:rPr>
-                <w:rFonts w:ascii="Times New Roman" w:hAnsi="Times New Roman" w:cs="Times New Roman"/>
-                <w:sz w:val="24"/>
-                <w:szCs w:val="24"/>
-              </w:rPr>
-              <w:t>sve korisnike koji bi trebali biti na lokaciji kojoj su pridruženi, a trenutno se ne nalaze na njoj</w:t>
+              <w:t>Vraća sve korisnike koji bi trebali biti na lokaciji kojoj su pridruženi, a trenutno se ne nalaze na njoj</w:t>
             </w:r>
           </w:p>
         </w:tc>
@@ -7088,7 +7224,7 @@
         <w:pStyle w:val="1Naslov"/>
         <w:outlineLvl w:val="0"/>
       </w:pPr>
-      <w:bookmarkStart w:id="7" w:name="_Toc473637773"/>
+      <w:bookmarkStart w:id="7" w:name="_Toc473660334"/>
       <w:r>
         <w:lastRenderedPageBreak/>
         <w:t>Dijagram klasa</w:t>
@@ -7233,7 +7369,7 @@
                         <w:txbxContent>
                           <w:p>
                             <w:pPr>
-                              <w:pStyle w:val="Caption"/>
+                              <w:pStyle w:val="Opisslike"/>
                               <w:jc w:val="center"/>
                               <w:rPr>
                                 <w:rFonts w:ascii="Times New Roman" w:hAnsi="Times New Roman" w:cs="Times New Roman"/>
@@ -7330,7 +7466,7 @@
                   <w:txbxContent>
                     <w:p>
                       <w:pPr>
-                        <w:pStyle w:val="Caption"/>
+                        <w:pStyle w:val="Opisslike"/>
                         <w:jc w:val="center"/>
                         <w:rPr>
                           <w:rFonts w:ascii="Times New Roman" w:hAnsi="Times New Roman" w:cs="Times New Roman"/>
@@ -7769,7 +7905,7 @@
         <w:pStyle w:val="1Naslov"/>
         <w:outlineLvl w:val="0"/>
       </w:pPr>
-      <w:bookmarkStart w:id="8" w:name="_Toc473637774"/>
+      <w:bookmarkStart w:id="8" w:name="_Toc473660335"/>
       <w:r>
         <w:lastRenderedPageBreak/>
         <w:t>Implementirane funkcionalnosti</w:t>
@@ -7793,7 +7929,7 @@
         <w:pStyle w:val="11Podnaslov"/>
         <w:outlineLvl w:val="1"/>
       </w:pPr>
-      <w:bookmarkStart w:id="9" w:name="_Toc473637775"/>
+      <w:bookmarkStart w:id="9" w:name="_Toc473660336"/>
       <w:r>
         <w:t>Prijava</w:t>
       </w:r>
@@ -8061,7 +8197,7 @@
                         <w:txbxContent>
                           <w:p>
                             <w:pPr>
-                              <w:pStyle w:val="Caption"/>
+                              <w:pStyle w:val="Opisslike"/>
                               <w:jc w:val="center"/>
                               <w:rPr>
                                 <w:rFonts w:ascii="Times New Roman" w:hAnsi="Times New Roman" w:cs="Times New Roman"/>
@@ -8166,7 +8302,7 @@
                   <w:txbxContent>
                     <w:p>
                       <w:pPr>
-                        <w:pStyle w:val="Caption"/>
+                        <w:pStyle w:val="Opisslike"/>
                         <w:jc w:val="center"/>
                         <w:rPr>
                           <w:rFonts w:ascii="Times New Roman" w:hAnsi="Times New Roman" w:cs="Times New Roman"/>
@@ -8303,7 +8439,7 @@
                         <w:txbxContent>
                           <w:p>
                             <w:pPr>
-                              <w:pStyle w:val="Caption"/>
+                              <w:pStyle w:val="Opisslike"/>
                               <w:jc w:val="center"/>
                               <w:rPr>
                                 <w:noProof/>
@@ -8407,7 +8543,7 @@
                   <w:txbxContent>
                     <w:p>
                       <w:pPr>
-                        <w:pStyle w:val="Caption"/>
+                        <w:pStyle w:val="Opisslike"/>
                         <w:jc w:val="center"/>
                         <w:rPr>
                           <w:noProof/>
@@ -8505,7 +8641,7 @@
         <w:pStyle w:val="11Podnaslov"/>
         <w:outlineLvl w:val="1"/>
       </w:pPr>
-      <w:bookmarkStart w:id="10" w:name="_Toc473637776"/>
+      <w:bookmarkStart w:id="10" w:name="_Toc473660337"/>
       <w:r>
         <w:rPr>
           <w:lang w:eastAsia="hr-HR"/>
@@ -8599,7 +8735,7 @@
         <w:pStyle w:val="11Podnaslov"/>
         <w:outlineLvl w:val="1"/>
       </w:pPr>
-      <w:bookmarkStart w:id="11" w:name="_Toc473637777"/>
+      <w:bookmarkStart w:id="11" w:name="_Toc473660338"/>
       <w:r>
         <w:t>Povijest kretanja</w:t>
       </w:r>
@@ -8712,7 +8848,7 @@
         <w:pStyle w:val="11Podnaslov"/>
         <w:outlineLvl w:val="1"/>
       </w:pPr>
-      <w:bookmarkStart w:id="12" w:name="_Toc473637778"/>
+      <w:bookmarkStart w:id="12" w:name="_Toc473660339"/>
       <w:r>
         <w:lastRenderedPageBreak/>
         <w:t>Pregled svih lokacija</w:t>
@@ -8736,7 +8872,7 @@
         <w:pStyle w:val="11Podnaslov"/>
         <w:outlineLvl w:val="1"/>
       </w:pPr>
-      <w:bookmarkStart w:id="13" w:name="_Toc473637779"/>
+      <w:bookmarkStart w:id="13" w:name="_Toc473660340"/>
       <w:r>
         <w:t>Pregled svih korisnika</w:t>
       </w:r>
@@ -8761,7 +8897,7 @@
         <w:pStyle w:val="11Podnaslov"/>
         <w:outlineLvl w:val="1"/>
       </w:pPr>
-      <w:bookmarkStart w:id="14" w:name="_Toc473637780"/>
+      <w:bookmarkStart w:id="14" w:name="_Toc473660341"/>
       <w:r>
         <w:t>Pregled i djelomično uređivanje vlastitog profila</w:t>
       </w:r>
@@ -8793,7 +8929,7 @@
         <w:pStyle w:val="1Naslov"/>
         <w:outlineLvl w:val="0"/>
       </w:pPr>
-      <w:bookmarkStart w:id="15" w:name="_Toc473637781"/>
+      <w:bookmarkStart w:id="15" w:name="_Toc473660342"/>
       <w:r>
         <w:lastRenderedPageBreak/>
         <w:t>Testiranje aplikacije</w:t>
@@ -8802,6 +8938,17 @@
     </w:p>
     <w:p>
       <w:pPr>
+        <w:pStyle w:val="11Podnaslov"/>
+        <w:outlineLvl w:val="1"/>
+      </w:pPr>
+      <w:bookmarkStart w:id="16" w:name="_Toc473660343"/>
+      <w:r>
+        <w:t>Ručno testiranje</w:t>
+      </w:r>
+      <w:bookmarkEnd w:id="16"/>
+    </w:p>
+    <w:p>
+      <w:pPr>
         <w:pStyle w:val="Normalnitekst"/>
         <w:ind w:firstLine="708"/>
       </w:pPr>
@@ -8897,6 +9044,993 @@
       <w:proofErr w:type="spellEnd"/>
       <w:r>
         <w:t xml:space="preserve"> nam je posudila na slobodno korištenje svoje vlastite ICD uređaje.</w:t>
+      </w:r>
+    </w:p>
+    <w:p>
+      <w:pPr>
+        <w:pStyle w:val="11Podnaslov"/>
+        <w:outlineLvl w:val="1"/>
+      </w:pPr>
+      <w:bookmarkStart w:id="17" w:name="_Toc473660344"/>
+      <w:r>
+        <w:t>Jedinični testovi</w:t>
+      </w:r>
+      <w:bookmarkEnd w:id="17"/>
+    </w:p>
+    <w:p>
+      <w:pPr>
+        <w:spacing w:line="360" w:lineRule="auto"/>
+        <w:ind w:left="425"/>
+        <w:jc w:val="both"/>
+        <w:rPr>
+          <w:rFonts w:ascii="Times New Roman" w:hAnsi="Times New Roman" w:cs="Times New Roman"/>
+          <w:sz w:val="24"/>
+          <w:szCs w:val="24"/>
+        </w:rPr>
+      </w:pPr>
+      <w:r>
+        <w:rPr>
+          <w:rFonts w:ascii="Times New Roman" w:hAnsi="Times New Roman" w:cs="Times New Roman"/>
+          <w:sz w:val="24"/>
+          <w:szCs w:val="24"/>
+        </w:rPr>
+        <w:t xml:space="preserve">Za našu aplikaciju pomoću Robotium-a napravili smo tri jedinična testa. Svi testovi su uspješno prošli, a testovi su sljedeći: </w:t>
+      </w:r>
+    </w:p>
+    <w:p>
+      <w:pPr>
+        <w:pStyle w:val="Odlomakpopisa"/>
+        <w:numPr>
+          <w:ilvl w:val="0"/>
+          <w:numId w:val="5"/>
+        </w:numPr>
+        <w:spacing w:line="360" w:lineRule="auto"/>
+        <w:jc w:val="both"/>
+        <w:rPr>
+          <w:rFonts w:ascii="Times New Roman" w:hAnsi="Times New Roman" w:cs="Times New Roman"/>
+          <w:sz w:val="24"/>
+          <w:szCs w:val="24"/>
+        </w:rPr>
+      </w:pPr>
+      <w:r>
+        <w:rPr>
+          <w:rFonts w:ascii="Times New Roman" w:hAnsi="Times New Roman" w:cs="Times New Roman"/>
+          <w:sz w:val="24"/>
+          <w:szCs w:val="24"/>
+        </w:rPr>
+        <w:t xml:space="preserve">Testiranje Prijave </w:t>
+      </w:r>
+    </w:p>
+    <w:p>
+      <w:pPr>
+        <w:pStyle w:val="Odlomakpopisa"/>
+        <w:spacing w:line="360" w:lineRule="auto"/>
+        <w:ind w:left="1776"/>
+        <w:jc w:val="both"/>
+        <w:rPr>
+          <w:rFonts w:ascii="Times New Roman" w:hAnsi="Times New Roman" w:cs="Times New Roman"/>
+          <w:sz w:val="24"/>
+          <w:szCs w:val="24"/>
+        </w:rPr>
+      </w:pPr>
+      <w:r>
+        <w:rPr>
+          <w:rFonts w:ascii="Times New Roman" w:hAnsi="Times New Roman" w:cs="Times New Roman"/>
+          <w:sz w:val="24"/>
+          <w:szCs w:val="24"/>
+        </w:rPr>
+        <w:t>Testira se uspješnost prijave za točne podatke. Dakle, u test smo stavili podatke za koje znamo da moraju proći. Nakon toga čekamo hoće li se otvoriti glavna aktivnost. Na sljedećoj slici možemo vidjeti kako je ovaj test uspješno prošao.</w:t>
+      </w:r>
+    </w:p>
+    <w:p>
+      <w:pPr>
+        <w:pStyle w:val="Odlomakpopisa"/>
+        <w:spacing w:line="360" w:lineRule="auto"/>
+        <w:ind w:left="1776"/>
+        <w:jc w:val="both"/>
+        <w:rPr>
+          <w:rFonts w:ascii="Times New Roman" w:hAnsi="Times New Roman" w:cs="Times New Roman"/>
+          <w:noProof/>
+          <w:sz w:val="24"/>
+          <w:szCs w:val="24"/>
+          <w:lang w:eastAsia="hr-HR"/>
+        </w:rPr>
+      </w:pPr>
+    </w:p>
+    <w:p>
+      <w:pPr>
+        <w:pStyle w:val="Odlomakpopisa"/>
+        <w:spacing w:line="360" w:lineRule="auto"/>
+        <w:ind w:left="1776"/>
+        <w:jc w:val="both"/>
+        <w:rPr>
+          <w:rFonts w:ascii="Times New Roman" w:hAnsi="Times New Roman" w:cs="Times New Roman"/>
+          <w:noProof/>
+          <w:sz w:val="24"/>
+          <w:szCs w:val="24"/>
+          <w:lang w:eastAsia="hr-HR"/>
+        </w:rPr>
+      </w:pPr>
+      <w:r>
+        <w:rPr>
+          <w:rFonts w:ascii="Times New Roman" w:hAnsi="Times New Roman" w:cs="Times New Roman"/>
+          <w:noProof/>
+          <w:sz w:val="24"/>
+          <w:szCs w:val="24"/>
+          <w:lang w:eastAsia="hr-HR"/>
+        </w:rPr>
+        <w:drawing>
+          <wp:anchor distT="0" distB="0" distL="114300" distR="114300" simplePos="0" relativeHeight="251691008" behindDoc="1" locked="0" layoutInCell="1" allowOverlap="1">
+            <wp:simplePos x="0" y="0"/>
+            <wp:positionH relativeFrom="margin">
+              <wp:posOffset>890905</wp:posOffset>
+            </wp:positionH>
+            <wp:positionV relativeFrom="paragraph">
+              <wp:posOffset>332740</wp:posOffset>
+            </wp:positionV>
+            <wp:extent cx="4743450" cy="888365"/>
+            <wp:effectExtent l="0" t="0" r="0" b="6985"/>
+            <wp:wrapTight wrapText="bothSides">
+              <wp:wrapPolygon edited="0">
+                <wp:start x="0" y="0"/>
+                <wp:lineTo x="0" y="21307"/>
+                <wp:lineTo x="21513" y="21307"/>
+                <wp:lineTo x="21513" y="0"/>
+                <wp:lineTo x="0" y="0"/>
+              </wp:wrapPolygon>
+            </wp:wrapTight>
+            <wp:docPr id="11" name="Slika 11"/>
+            <wp:cNvGraphicFramePr>
+              <a:graphicFrameLocks xmlns:a="http://schemas.openxmlformats.org/drawingml/2006/main" noChangeAspect="1"/>
+            </wp:cNvGraphicFramePr>
+            <a:graphic xmlns:a="http://schemas.openxmlformats.org/drawingml/2006/main">
+              <a:graphicData uri="http://schemas.openxmlformats.org/drawingml/2006/picture">
+                <pic:pic xmlns:pic="http://schemas.openxmlformats.org/drawingml/2006/picture">
+                  <pic:nvPicPr>
+                    <pic:cNvPr id="11" name="ade43-clip-13kb.png"/>
+                    <pic:cNvPicPr/>
+                  </pic:nvPicPr>
+                  <pic:blipFill rotWithShape="1">
+                    <a:blip r:embed="rId18">
+                      <a:extLst>
+                        <a:ext uri="{28A0092B-C50C-407E-A947-70E740481C1C}">
+                          <a14:useLocalDpi xmlns:a14="http://schemas.microsoft.com/office/drawing/2010/main" val="0"/>
+                        </a:ext>
+                      </a:extLst>
+                    </a:blip>
+                    <a:srcRect l="2810" r="14849"/>
+                    <a:stretch/>
+                  </pic:blipFill>
+                  <pic:spPr bwMode="auto">
+                    <a:xfrm>
+                      <a:off x="0" y="0"/>
+                      <a:ext cx="4743450" cy="888365"/>
+                    </a:xfrm>
+                    <a:prstGeom prst="rect">
+                      <a:avLst/>
+                    </a:prstGeom>
+                    <a:ln>
+                      <a:noFill/>
+                    </a:ln>
+                    <a:extLst>
+                      <a:ext uri="{53640926-AAD7-44D8-BBD7-CCE9431645EC}">
+                        <a14:shadowObscured xmlns:a14="http://schemas.microsoft.com/office/drawing/2010/main"/>
+                      </a:ext>
+                    </a:extLst>
+                  </pic:spPr>
+                </pic:pic>
+              </a:graphicData>
+            </a:graphic>
+            <wp14:sizeRelH relativeFrom="margin">
+              <wp14:pctWidth>0</wp14:pctWidth>
+            </wp14:sizeRelH>
+          </wp:anchor>
+        </w:drawing>
+      </w:r>
+    </w:p>
+    <w:p>
+      <w:pPr>
+        <w:pStyle w:val="Odlomakpopisa"/>
+        <w:tabs>
+          <w:tab w:val="left" w:pos="3000"/>
+        </w:tabs>
+        <w:spacing w:line="360" w:lineRule="auto"/>
+        <w:ind w:left="1776"/>
+        <w:jc w:val="both"/>
+        <w:rPr>
+          <w:rFonts w:ascii="Times New Roman" w:hAnsi="Times New Roman" w:cs="Times New Roman"/>
+          <w:sz w:val="24"/>
+          <w:szCs w:val="24"/>
+        </w:rPr>
+      </w:pPr>
+      <w:r>
+        <w:rPr>
+          <w:noProof/>
+          <w:lang w:eastAsia="hr-HR"/>
+        </w:rPr>
+        <mc:AlternateContent>
+          <mc:Choice Requires="wps">
+            <w:drawing>
+              <wp:anchor distT="0" distB="0" distL="114300" distR="114300" simplePos="0" relativeHeight="251693056" behindDoc="0" locked="0" layoutInCell="1" allowOverlap="1" wp14:anchorId="0A5CDA64" wp14:editId="2732DAEA">
+                <wp:simplePos x="0" y="0"/>
+                <wp:positionH relativeFrom="margin">
+                  <wp:align>center</wp:align>
+                </wp:positionH>
+                <wp:positionV relativeFrom="paragraph">
+                  <wp:posOffset>1108075</wp:posOffset>
+                </wp:positionV>
+                <wp:extent cx="2024380" cy="635"/>
+                <wp:effectExtent l="0" t="0" r="0" b="0"/>
+                <wp:wrapSquare wrapText="bothSides"/>
+                <wp:docPr id="12" name="Text Box 21"/>
+                <wp:cNvGraphicFramePr/>
+                <a:graphic xmlns:a="http://schemas.openxmlformats.org/drawingml/2006/main">
+                  <a:graphicData uri="http://schemas.microsoft.com/office/word/2010/wordprocessingShape">
+                    <wps:wsp>
+                      <wps:cNvSpPr txBox="1"/>
+                      <wps:spPr>
+                        <a:xfrm>
+                          <a:off x="0" y="0"/>
+                          <a:ext cx="2024380" cy="635"/>
+                        </a:xfrm>
+                        <a:prstGeom prst="rect">
+                          <a:avLst/>
+                        </a:prstGeom>
+                        <a:solidFill>
+                          <a:prstClr val="white"/>
+                        </a:solidFill>
+                        <a:ln>
+                          <a:noFill/>
+                        </a:ln>
+                        <a:effectLst/>
+                      </wps:spPr>
+                      <wps:txbx>
+                        <w:txbxContent>
+                          <w:p>
+                            <w:pPr>
+                              <w:pStyle w:val="Opisslike"/>
+                              <w:jc w:val="center"/>
+                              <w:rPr>
+                                <w:noProof/>
+                                <w:color w:val="auto"/>
+                                <w:sz w:val="24"/>
+                                <w:szCs w:val="24"/>
+                              </w:rPr>
+                            </w:pPr>
+                            <w:r>
+                              <w:rPr>
+                                <w:color w:val="auto"/>
+                                <w:sz w:val="24"/>
+                                <w:szCs w:val="24"/>
+                              </w:rPr>
+                              <w:t xml:space="preserve">Slika  </w:t>
+                            </w:r>
+                            <w:r>
+                              <w:rPr>
+                                <w:color w:val="auto"/>
+                                <w:sz w:val="24"/>
+                                <w:szCs w:val="24"/>
+                              </w:rPr>
+                              <w:t>Testiranje prijave</w:t>
+                            </w:r>
+                          </w:p>
+                        </w:txbxContent>
+                      </wps:txbx>
+                      <wps:bodyPr rot="0" spcFirstLastPara="0" vertOverflow="overflow" horzOverflow="overflow" vert="horz" wrap="square" lIns="0" tIns="0" rIns="0" bIns="0" numCol="1" spcCol="0" rtlCol="0" fromWordArt="0" anchor="t" anchorCtr="0" forceAA="0" compatLnSpc="1">
+                        <a:prstTxWarp prst="textNoShape">
+                          <a:avLst/>
+                        </a:prstTxWarp>
+                        <a:spAutoFit/>
+                      </wps:bodyPr>
+                    </wps:wsp>
+                  </a:graphicData>
+                </a:graphic>
+              </wp:anchor>
+            </w:drawing>
+          </mc:Choice>
+          <mc:Fallback>
+            <w:pict>
+              <v:shape w14:anchorId="0A5CDA64" id="_x0000_s1032" type="#_x0000_t202" style="position:absolute;left:0;text-align:left;margin-left:0;margin-top:87.25pt;width:159.4pt;height:.05pt;z-index:251693056;visibility:visible;mso-wrap-style:square;mso-wrap-distance-left:9pt;mso-wrap-distance-top:0;mso-wrap-distance-right:9pt;mso-wrap-distance-bottom:0;mso-position-horizontal:center;mso-position-horizontal-relative:margin;mso-position-vertical:absolute;mso-position-vertical-relative:text;v-text-anchor:top" o:gfxdata="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" stroked="f">
+                <v:textbox style="mso-fit-shape-to-text:t" inset="0,0,0,0">
+                  <w:txbxContent>
+                    <w:p>
+                      <w:pPr>
+                        <w:pStyle w:val="Opisslike"/>
+                        <w:jc w:val="center"/>
+                        <w:rPr>
+                          <w:noProof/>
+                          <w:color w:val="auto"/>
+                          <w:sz w:val="24"/>
+                          <w:szCs w:val="24"/>
+                        </w:rPr>
+                      </w:pPr>
+                      <w:r>
+                        <w:rPr>
+                          <w:color w:val="auto"/>
+                          <w:sz w:val="24"/>
+                          <w:szCs w:val="24"/>
+                        </w:rPr>
+                        <w:t xml:space="preserve">Slika  </w:t>
+                      </w:r>
+                      <w:r>
+                        <w:rPr>
+                          <w:color w:val="auto"/>
+                          <w:sz w:val="24"/>
+                          <w:szCs w:val="24"/>
+                        </w:rPr>
+                        <w:t>Testiranje prijave</w:t>
+                      </w:r>
+                    </w:p>
+                  </w:txbxContent>
+                </v:textbox>
+                <w10:wrap type="square" anchorx="margin"/>
+              </v:shape>
+            </w:pict>
+          </mc:Fallback>
+        </mc:AlternateContent>
+      </w:r>
+      <w:r>
+        <w:rPr>
+          <w:rFonts w:ascii="Times New Roman" w:hAnsi="Times New Roman" w:cs="Times New Roman"/>
+          <w:sz w:val="24"/>
+          <w:szCs w:val="24"/>
+        </w:rPr>
+        <w:tab/>
+      </w:r>
+    </w:p>
+    <w:p>
+      <w:pPr>
+        <w:pStyle w:val="Odlomakpopisa"/>
+        <w:spacing w:line="360" w:lineRule="auto"/>
+        <w:ind w:left="1776"/>
+        <w:jc w:val="both"/>
+        <w:rPr>
+          <w:rFonts w:ascii="Times New Roman" w:hAnsi="Times New Roman" w:cs="Times New Roman"/>
+          <w:sz w:val="24"/>
+          <w:szCs w:val="24"/>
+        </w:rPr>
+      </w:pPr>
+    </w:p>
+    <w:p>
+      <w:pPr>
+        <w:pStyle w:val="Odlomakpopisa"/>
+        <w:spacing w:line="360" w:lineRule="auto"/>
+        <w:ind w:left="1776"/>
+        <w:jc w:val="both"/>
+        <w:rPr>
+          <w:rFonts w:ascii="Times New Roman" w:hAnsi="Times New Roman" w:cs="Times New Roman"/>
+          <w:sz w:val="24"/>
+          <w:szCs w:val="24"/>
+        </w:rPr>
+      </w:pPr>
+    </w:p>
+    <w:p>
+      <w:pPr>
+        <w:pStyle w:val="Odlomakpopisa"/>
+        <w:numPr>
+          <w:ilvl w:val="0"/>
+          <w:numId w:val="5"/>
+        </w:numPr>
+        <w:spacing w:line="360" w:lineRule="auto"/>
+        <w:jc w:val="both"/>
+        <w:rPr>
+          <w:rFonts w:ascii="Times New Roman" w:hAnsi="Times New Roman" w:cs="Times New Roman"/>
+          <w:sz w:val="24"/>
+          <w:szCs w:val="24"/>
+        </w:rPr>
+      </w:pPr>
+      <w:r>
+        <w:rPr>
+          <w:rFonts w:ascii="Times New Roman" w:hAnsi="Times New Roman" w:cs="Times New Roman"/>
+          <w:sz w:val="24"/>
+          <w:szCs w:val="24"/>
+        </w:rPr>
+        <w:lastRenderedPageBreak/>
+        <w:t>Testiranje prikaza korisnika i gumba za nazad</w:t>
+      </w:r>
+    </w:p>
+    <w:p>
+      <w:pPr>
+        <w:pStyle w:val="Odlomakpopisa"/>
+        <w:spacing w:line="360" w:lineRule="auto"/>
+        <w:ind w:left="1776"/>
+        <w:jc w:val="both"/>
+        <w:rPr>
+          <w:rFonts w:ascii="Times New Roman" w:hAnsi="Times New Roman" w:cs="Times New Roman"/>
+          <w:sz w:val="24"/>
+          <w:szCs w:val="24"/>
+        </w:rPr>
+      </w:pPr>
+      <w:r>
+        <w:rPr>
+          <w:rFonts w:ascii="Times New Roman" w:hAnsi="Times New Roman" w:cs="Times New Roman"/>
+          <w:sz w:val="24"/>
+          <w:szCs w:val="24"/>
+        </w:rPr>
+        <w:t>Sljedeći test koji je napravljen jest za testiranje hoće li se prikazati svi korisnici te hoće li se prikazati korisnik za kojeg znamo da je u bazi i da se mora pokazati. Kada se klikne na njega mora se otvoriti njegov profil. Ako sve te aktivnosti prođu onda smo testirali gumb za nazad te hoće li se vratiti na prethodnu aktivnost. Na sljedećoj slici vidimo da je i ovaj test prošao.</w:t>
+      </w:r>
+    </w:p>
+    <w:p>
+      <w:pPr>
+        <w:pStyle w:val="Odlomakpopisa"/>
+        <w:spacing w:line="360" w:lineRule="auto"/>
+        <w:ind w:left="1776"/>
+        <w:jc w:val="both"/>
+        <w:rPr>
+          <w:rFonts w:ascii="Times New Roman" w:hAnsi="Times New Roman" w:cs="Times New Roman"/>
+          <w:noProof/>
+          <w:sz w:val="24"/>
+          <w:szCs w:val="24"/>
+          <w:lang w:eastAsia="hr-HR"/>
+        </w:rPr>
+      </w:pPr>
+      <w:r>
+        <w:rPr>
+          <w:rFonts w:ascii="Times New Roman" w:hAnsi="Times New Roman" w:cs="Times New Roman"/>
+          <w:noProof/>
+          <w:sz w:val="24"/>
+          <w:szCs w:val="24"/>
+          <w:lang w:eastAsia="hr-HR"/>
+        </w:rPr>
+        <w:drawing>
+          <wp:anchor distT="0" distB="0" distL="114300" distR="114300" simplePos="0" relativeHeight="251689984" behindDoc="1" locked="0" layoutInCell="1" allowOverlap="1">
+            <wp:simplePos x="0" y="0"/>
+            <wp:positionH relativeFrom="margin">
+              <wp:posOffset>1186180</wp:posOffset>
+            </wp:positionH>
+            <wp:positionV relativeFrom="paragraph">
+              <wp:posOffset>315595</wp:posOffset>
+            </wp:positionV>
+            <wp:extent cx="4286250" cy="762000"/>
+            <wp:effectExtent l="0" t="0" r="0" b="0"/>
+            <wp:wrapTight wrapText="bothSides">
+              <wp:wrapPolygon edited="0">
+                <wp:start x="0" y="0"/>
+                <wp:lineTo x="0" y="21060"/>
+                <wp:lineTo x="21504" y="21060"/>
+                <wp:lineTo x="21504" y="0"/>
+                <wp:lineTo x="0" y="0"/>
+              </wp:wrapPolygon>
+            </wp:wrapTight>
+            <wp:docPr id="9" name="Slika 9"/>
+            <wp:cNvGraphicFramePr>
+              <a:graphicFrameLocks xmlns:a="http://schemas.openxmlformats.org/drawingml/2006/main" noChangeAspect="1"/>
+            </wp:cNvGraphicFramePr>
+            <a:graphic xmlns:a="http://schemas.openxmlformats.org/drawingml/2006/main">
+              <a:graphicData uri="http://schemas.openxmlformats.org/drawingml/2006/picture">
+                <pic:pic xmlns:pic="http://schemas.openxmlformats.org/drawingml/2006/picture">
+                  <pic:nvPicPr>
+                    <pic:cNvPr id="9" name="b74d2-clip-15kb.png"/>
+                    <pic:cNvPicPr/>
+                  </pic:nvPicPr>
+                  <pic:blipFill rotWithShape="1">
+                    <a:blip r:embed="rId19">
+                      <a:extLst>
+                        <a:ext uri="{28A0092B-C50C-407E-A947-70E740481C1C}">
+                          <a14:useLocalDpi xmlns:a14="http://schemas.microsoft.com/office/drawing/2010/main" val="0"/>
+                        </a:ext>
+                      </a:extLst>
+                    </a:blip>
+                    <a:srcRect l="2645" r="22950"/>
+                    <a:stretch/>
+                  </pic:blipFill>
+                  <pic:spPr bwMode="auto">
+                    <a:xfrm>
+                      <a:off x="0" y="0"/>
+                      <a:ext cx="4286250" cy="762000"/>
+                    </a:xfrm>
+                    <a:prstGeom prst="rect">
+                      <a:avLst/>
+                    </a:prstGeom>
+                    <a:ln>
+                      <a:noFill/>
+                    </a:ln>
+                    <a:extLst>
+                      <a:ext uri="{53640926-AAD7-44D8-BBD7-CCE9431645EC}">
+                        <a14:shadowObscured xmlns:a14="http://schemas.microsoft.com/office/drawing/2010/main"/>
+                      </a:ext>
+                    </a:extLst>
+                  </pic:spPr>
+                </pic:pic>
+              </a:graphicData>
+            </a:graphic>
+            <wp14:sizeRelH relativeFrom="margin">
+              <wp14:pctWidth>0</wp14:pctWidth>
+            </wp14:sizeRelH>
+          </wp:anchor>
+        </w:drawing>
+      </w:r>
+    </w:p>
+    <w:p>
+      <w:pPr>
+        <w:pStyle w:val="Odlomakpopisa"/>
+        <w:spacing w:line="360" w:lineRule="auto"/>
+        <w:ind w:left="1776"/>
+        <w:jc w:val="both"/>
+        <w:rPr>
+          <w:rFonts w:ascii="Times New Roman" w:hAnsi="Times New Roman" w:cs="Times New Roman"/>
+          <w:noProof/>
+          <w:sz w:val="24"/>
+          <w:szCs w:val="24"/>
+          <w:lang w:eastAsia="hr-HR"/>
+        </w:rPr>
+      </w:pPr>
+      <w:r>
+        <w:rPr>
+          <w:noProof/>
+          <w:lang w:eastAsia="hr-HR"/>
+        </w:rPr>
+        <mc:AlternateContent>
+          <mc:Choice Requires="wps">
+            <w:drawing>
+              <wp:anchor distT="0" distB="0" distL="114300" distR="114300" simplePos="0" relativeHeight="251695104" behindDoc="0" locked="0" layoutInCell="1" allowOverlap="1" wp14:anchorId="381851C8" wp14:editId="180641E5">
+                <wp:simplePos x="0" y="0"/>
+                <wp:positionH relativeFrom="margin">
+                  <wp:posOffset>2066925</wp:posOffset>
+                </wp:positionH>
+                <wp:positionV relativeFrom="paragraph">
+                  <wp:posOffset>942340</wp:posOffset>
+                </wp:positionV>
+                <wp:extent cx="2024380" cy="635"/>
+                <wp:effectExtent l="0" t="0" r="0" b="0"/>
+                <wp:wrapSquare wrapText="bothSides"/>
+                <wp:docPr id="13" name="Text Box 21"/>
+                <wp:cNvGraphicFramePr/>
+                <a:graphic xmlns:a="http://schemas.openxmlformats.org/drawingml/2006/main">
+                  <a:graphicData uri="http://schemas.microsoft.com/office/word/2010/wordprocessingShape">
+                    <wps:wsp>
+                      <wps:cNvSpPr txBox="1"/>
+                      <wps:spPr>
+                        <a:xfrm>
+                          <a:off x="0" y="0"/>
+                          <a:ext cx="2024380" cy="635"/>
+                        </a:xfrm>
+                        <a:prstGeom prst="rect">
+                          <a:avLst/>
+                        </a:prstGeom>
+                        <a:solidFill>
+                          <a:prstClr val="white"/>
+                        </a:solidFill>
+                        <a:ln>
+                          <a:noFill/>
+                        </a:ln>
+                        <a:effectLst/>
+                      </wps:spPr>
+                      <wps:txbx>
+                        <w:txbxContent>
+                          <w:p>
+                            <w:pPr>
+                              <w:pStyle w:val="Opisslike"/>
+                              <w:jc w:val="center"/>
+                              <w:rPr>
+                                <w:noProof/>
+                                <w:color w:val="auto"/>
+                                <w:sz w:val="24"/>
+                                <w:szCs w:val="24"/>
+                              </w:rPr>
+                            </w:pPr>
+                            <w:r>
+                              <w:rPr>
+                                <w:color w:val="auto"/>
+                                <w:sz w:val="24"/>
+                                <w:szCs w:val="24"/>
+                              </w:rPr>
+                              <w:t xml:space="preserve">Slika  </w:t>
+                            </w:r>
+                            <w:r>
+                              <w:rPr>
+                                <w:color w:val="auto"/>
+                                <w:sz w:val="24"/>
+                                <w:szCs w:val="24"/>
+                              </w:rPr>
+                              <w:t xml:space="preserve">Testiranje </w:t>
+                            </w:r>
+                            <w:r>
+                              <w:rPr>
+                                <w:color w:val="auto"/>
+                                <w:sz w:val="24"/>
+                                <w:szCs w:val="24"/>
+                              </w:rPr>
+                              <w:t>korisnika</w:t>
+                            </w:r>
+                          </w:p>
+                        </w:txbxContent>
+                      </wps:txbx>
+                      <wps:bodyPr rot="0" spcFirstLastPara="0" vertOverflow="overflow" horzOverflow="overflow" vert="horz" wrap="square" lIns="0" tIns="0" rIns="0" bIns="0" numCol="1" spcCol="0" rtlCol="0" fromWordArt="0" anchor="t" anchorCtr="0" forceAA="0" compatLnSpc="1">
+                        <a:prstTxWarp prst="textNoShape">
+                          <a:avLst/>
+                        </a:prstTxWarp>
+                        <a:spAutoFit/>
+                      </wps:bodyPr>
+                    </wps:wsp>
+                  </a:graphicData>
+                </a:graphic>
+              </wp:anchor>
+            </w:drawing>
+          </mc:Choice>
+          <mc:Fallback>
+            <w:pict>
+              <v:shape w14:anchorId="381851C8" id="_x0000_s1033" type="#_x0000_t202" style="position:absolute;left:0;text-align:left;margin-left:162.75pt;margin-top:74.2pt;width:159.4pt;height:.05pt;z-index:251695104;visibility:visible;mso-wrap-style:square;mso-wrap-distance-left:9pt;mso-wrap-distance-top:0;mso-wrap-distance-right:9pt;mso-wrap-distance-bottom:0;mso-position-horizontal:absolute;mso-position-horizontal-relative:margin;mso-position-vertical:absolute;mso-position-vertical-relative:text;v-text-anchor:top" o:gfxdata="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" stroked="f">
+                <v:textbox style="mso-fit-shape-to-text:t" inset="0,0,0,0">
+                  <w:txbxContent>
+                    <w:p>
+                      <w:pPr>
+                        <w:pStyle w:val="Opisslike"/>
+                        <w:jc w:val="center"/>
+                        <w:rPr>
+                          <w:noProof/>
+                          <w:color w:val="auto"/>
+                          <w:sz w:val="24"/>
+                          <w:szCs w:val="24"/>
+                        </w:rPr>
+                      </w:pPr>
+                      <w:r>
+                        <w:rPr>
+                          <w:color w:val="auto"/>
+                          <w:sz w:val="24"/>
+                          <w:szCs w:val="24"/>
+                        </w:rPr>
+                        <w:t xml:space="preserve">Slika  </w:t>
+                      </w:r>
+                      <w:r>
+                        <w:rPr>
+                          <w:color w:val="auto"/>
+                          <w:sz w:val="24"/>
+                          <w:szCs w:val="24"/>
+                        </w:rPr>
+                        <w:t xml:space="preserve">Testiranje </w:t>
+                      </w:r>
+                      <w:r>
+                        <w:rPr>
+                          <w:color w:val="auto"/>
+                          <w:sz w:val="24"/>
+                          <w:szCs w:val="24"/>
+                        </w:rPr>
+                        <w:t>korisnika</w:t>
+                      </w:r>
+                    </w:p>
+                  </w:txbxContent>
+                </v:textbox>
+                <w10:wrap type="square" anchorx="margin"/>
+              </v:shape>
+            </w:pict>
+          </mc:Fallback>
+        </mc:AlternateContent>
+      </w:r>
+    </w:p>
+    <w:p>
+      <w:pPr>
+        <w:pStyle w:val="Odlomakpopisa"/>
+        <w:spacing w:line="360" w:lineRule="auto"/>
+        <w:ind w:left="1776"/>
+        <w:jc w:val="both"/>
+        <w:rPr>
+          <w:rFonts w:ascii="Times New Roman" w:hAnsi="Times New Roman" w:cs="Times New Roman"/>
+          <w:sz w:val="24"/>
+          <w:szCs w:val="24"/>
+        </w:rPr>
+      </w:pPr>
+    </w:p>
+    <w:p>
+      <w:pPr>
+        <w:pStyle w:val="Odlomakpopisa"/>
+        <w:spacing w:line="360" w:lineRule="auto"/>
+        <w:ind w:left="1776"/>
+        <w:jc w:val="both"/>
+        <w:rPr>
+          <w:rFonts w:ascii="Times New Roman" w:hAnsi="Times New Roman" w:cs="Times New Roman"/>
+          <w:sz w:val="24"/>
+          <w:szCs w:val="24"/>
+        </w:rPr>
+      </w:pPr>
+    </w:p>
+    <w:p>
+      <w:pPr>
+        <w:pStyle w:val="Odlomakpopisa"/>
+        <w:numPr>
+          <w:ilvl w:val="0"/>
+          <w:numId w:val="5"/>
+        </w:numPr>
+        <w:spacing w:line="360" w:lineRule="auto"/>
+        <w:jc w:val="both"/>
+        <w:rPr>
+          <w:rFonts w:ascii="Times New Roman" w:hAnsi="Times New Roman" w:cs="Times New Roman"/>
+          <w:sz w:val="24"/>
+          <w:szCs w:val="24"/>
+        </w:rPr>
+      </w:pPr>
+      <w:r>
+        <w:rPr>
+          <w:rFonts w:ascii="Times New Roman" w:hAnsi="Times New Roman" w:cs="Times New Roman"/>
+          <w:sz w:val="24"/>
+          <w:szCs w:val="24"/>
+        </w:rPr>
+        <w:t>Testiranje kategorija lokacija, lokacija i detalja lokacija</w:t>
+      </w:r>
+    </w:p>
+    <w:p>
+      <w:pPr>
+        <w:pStyle w:val="Odlomakpopisa"/>
+        <w:spacing w:line="360" w:lineRule="auto"/>
+        <w:ind w:left="1776"/>
+        <w:jc w:val="both"/>
+        <w:rPr>
+          <w:rFonts w:ascii="Times New Roman" w:hAnsi="Times New Roman" w:cs="Times New Roman"/>
+          <w:noProof/>
+          <w:sz w:val="24"/>
+          <w:szCs w:val="24"/>
+          <w:lang w:eastAsia="hr-HR"/>
+        </w:rPr>
+      </w:pPr>
+    </w:p>
+    <w:p>
+      <w:pPr>
+        <w:pStyle w:val="Odlomakpopisa"/>
+        <w:spacing w:line="360" w:lineRule="auto"/>
+        <w:ind w:left="1776"/>
+        <w:jc w:val="both"/>
+        <w:rPr>
+          <w:rFonts w:ascii="Times New Roman" w:hAnsi="Times New Roman" w:cs="Times New Roman"/>
+          <w:sz w:val="24"/>
+          <w:szCs w:val="24"/>
+        </w:rPr>
+      </w:pPr>
+      <w:r>
+        <w:rPr>
+          <w:rFonts w:ascii="Times New Roman" w:hAnsi="Times New Roman" w:cs="Times New Roman"/>
+          <w:sz w:val="24"/>
+          <w:szCs w:val="24"/>
+        </w:rPr>
+        <w:t>Ovim testom htjeli smo vidjeti hoće li aplikacija ići u dubinu te hoće li se moći vratiti na početni ekran. Dakle kada smo kliknuli da kategoriju za koju znamo da se mora pojaviti, onda smo kliknuli na lokaciju za koju također znamo da se mora pojaviti unutar te lokacije te na kraju se mora otvoriti aktivnost detalji lokacije. Kada smo došli do zadnje aktivnosti htjeli smo provjeriti hoće li se pomoću gumba za natrag moći redom vratiti do aktivnosti kategorija. Na sljedećoj slici možemo vidjeti kako je i ovaj test prošao.</w:t>
+      </w:r>
+    </w:p>
+    <w:p>
+      <w:pPr>
+        <w:pStyle w:val="Odlomakpopisa"/>
+        <w:spacing w:line="360" w:lineRule="auto"/>
+        <w:ind w:left="1776"/>
+        <w:jc w:val="both"/>
+        <w:rPr>
+          <w:rFonts w:ascii="Times New Roman" w:hAnsi="Times New Roman" w:cs="Times New Roman"/>
+          <w:noProof/>
+          <w:sz w:val="24"/>
+          <w:szCs w:val="24"/>
+          <w:lang w:eastAsia="hr-HR"/>
+        </w:rPr>
+      </w:pPr>
+      <w:r>
+        <w:rPr>
+          <w:rFonts w:ascii="Times New Roman" w:hAnsi="Times New Roman" w:cs="Times New Roman"/>
+          <w:noProof/>
+          <w:sz w:val="24"/>
+          <w:szCs w:val="24"/>
+          <w:lang w:eastAsia="hr-HR"/>
+        </w:rPr>
+        <w:drawing>
+          <wp:anchor distT="0" distB="0" distL="114300" distR="114300" simplePos="0" relativeHeight="251688960" behindDoc="1" locked="0" layoutInCell="1" allowOverlap="1">
+            <wp:simplePos x="0" y="0"/>
+            <wp:positionH relativeFrom="page">
+              <wp:posOffset>2105891</wp:posOffset>
+            </wp:positionH>
+            <wp:positionV relativeFrom="paragraph">
+              <wp:posOffset>165389</wp:posOffset>
+            </wp:positionV>
+            <wp:extent cx="4197350" cy="817245"/>
+            <wp:effectExtent l="0" t="0" r="0" b="1905"/>
+            <wp:wrapTight wrapText="bothSides">
+              <wp:wrapPolygon edited="0">
+                <wp:start x="0" y="0"/>
+                <wp:lineTo x="0" y="21147"/>
+                <wp:lineTo x="21469" y="21147"/>
+                <wp:lineTo x="21469" y="0"/>
+                <wp:lineTo x="0" y="0"/>
+              </wp:wrapPolygon>
+            </wp:wrapTight>
+            <wp:docPr id="10" name="Slika 10"/>
+            <wp:cNvGraphicFramePr>
+              <a:graphicFrameLocks xmlns:a="http://schemas.openxmlformats.org/drawingml/2006/main" noChangeAspect="1"/>
+            </wp:cNvGraphicFramePr>
+            <a:graphic xmlns:a="http://schemas.openxmlformats.org/drawingml/2006/main">
+              <a:graphicData uri="http://schemas.openxmlformats.org/drawingml/2006/picture">
+                <pic:pic xmlns:pic="http://schemas.openxmlformats.org/drawingml/2006/picture">
+                  <pic:nvPicPr>
+                    <pic:cNvPr id="10" name="26137-clip-16kb.png"/>
+                    <pic:cNvPicPr/>
+                  </pic:nvPicPr>
+                  <pic:blipFill rotWithShape="1">
+                    <a:blip r:embed="rId20">
+                      <a:extLst>
+                        <a:ext uri="{28A0092B-C50C-407E-A947-70E740481C1C}">
+                          <a14:useLocalDpi xmlns:a14="http://schemas.microsoft.com/office/drawing/2010/main" val="0"/>
+                        </a:ext>
+                      </a:extLst>
+                    </a:blip>
+                    <a:srcRect l="-1" t="-2449" r="27129" b="-1246"/>
+                    <a:stretch/>
+                  </pic:blipFill>
+                  <pic:spPr bwMode="auto">
+                    <a:xfrm>
+                      <a:off x="0" y="0"/>
+                      <a:ext cx="4197350" cy="817245"/>
+                    </a:xfrm>
+                    <a:prstGeom prst="rect">
+                      <a:avLst/>
+                    </a:prstGeom>
+                    <a:ln>
+                      <a:noFill/>
+                    </a:ln>
+                    <a:extLst>
+                      <a:ext uri="{53640926-AAD7-44D8-BBD7-CCE9431645EC}">
+                        <a14:shadowObscured xmlns:a14="http://schemas.microsoft.com/office/drawing/2010/main"/>
+                      </a:ext>
+                    </a:extLst>
+                  </pic:spPr>
+                </pic:pic>
+              </a:graphicData>
+            </a:graphic>
+            <wp14:sizeRelH relativeFrom="page">
+              <wp14:pctWidth>0</wp14:pctWidth>
+            </wp14:sizeRelH>
+            <wp14:sizeRelV relativeFrom="page">
+              <wp14:pctHeight>0</wp14:pctHeight>
+            </wp14:sizeRelV>
+          </wp:anchor>
+        </w:drawing>
+      </w:r>
+    </w:p>
+    <w:p>
+      <w:pPr>
+        <w:pStyle w:val="Odlomakpopisa"/>
+        <w:spacing w:line="360" w:lineRule="auto"/>
+        <w:ind w:left="1776"/>
+        <w:jc w:val="both"/>
+        <w:rPr>
+          <w:rFonts w:ascii="Times New Roman" w:hAnsi="Times New Roman" w:cs="Times New Roman"/>
+          <w:sz w:val="24"/>
+          <w:szCs w:val="24"/>
+        </w:rPr>
+      </w:pPr>
+      <w:r>
+        <w:rPr>
+          <w:noProof/>
+          <w:lang w:eastAsia="hr-HR"/>
+        </w:rPr>
+        <mc:AlternateContent>
+          <mc:Choice Requires="wps">
+            <w:drawing>
+              <wp:anchor distT="0" distB="0" distL="114300" distR="114300" simplePos="0" relativeHeight="251697152" behindDoc="0" locked="0" layoutInCell="1" allowOverlap="1" wp14:anchorId="381851C8" wp14:editId="180641E5">
+                <wp:simplePos x="0" y="0"/>
+                <wp:positionH relativeFrom="margin">
+                  <wp:align>center</wp:align>
+                </wp:positionH>
+                <wp:positionV relativeFrom="paragraph">
+                  <wp:posOffset>885825</wp:posOffset>
+                </wp:positionV>
+                <wp:extent cx="2024380" cy="635"/>
+                <wp:effectExtent l="0" t="0" r="0" b="0"/>
+                <wp:wrapSquare wrapText="bothSides"/>
+                <wp:docPr id="15" name="Text Box 21"/>
+                <wp:cNvGraphicFramePr/>
+                <a:graphic xmlns:a="http://schemas.openxmlformats.org/drawingml/2006/main">
+                  <a:graphicData uri="http://schemas.microsoft.com/office/word/2010/wordprocessingShape">
+                    <wps:wsp>
+                      <wps:cNvSpPr txBox="1"/>
+                      <wps:spPr>
+                        <a:xfrm>
+                          <a:off x="0" y="0"/>
+                          <a:ext cx="2024380" cy="635"/>
+                        </a:xfrm>
+                        <a:prstGeom prst="rect">
+                          <a:avLst/>
+                        </a:prstGeom>
+                        <a:solidFill>
+                          <a:prstClr val="white"/>
+                        </a:solidFill>
+                        <a:ln>
+                          <a:noFill/>
+                        </a:ln>
+                        <a:effectLst/>
+                      </wps:spPr>
+                      <wps:txbx>
+                        <w:txbxContent>
+                          <w:p>
+                            <w:pPr>
+                              <w:pStyle w:val="Opisslike"/>
+                              <w:jc w:val="center"/>
+                              <w:rPr>
+                                <w:noProof/>
+                                <w:color w:val="auto"/>
+                                <w:sz w:val="24"/>
+                                <w:szCs w:val="24"/>
+                              </w:rPr>
+                            </w:pPr>
+                            <w:r>
+                              <w:rPr>
+                                <w:color w:val="auto"/>
+                                <w:sz w:val="24"/>
+                                <w:szCs w:val="24"/>
+                              </w:rPr>
+                              <w:t xml:space="preserve">Slika  </w:t>
+                            </w:r>
+                            <w:r>
+                              <w:rPr>
+                                <w:color w:val="auto"/>
+                                <w:sz w:val="24"/>
+                                <w:szCs w:val="24"/>
+                              </w:rPr>
+                              <w:t xml:space="preserve">Testiranje </w:t>
+                            </w:r>
+                            <w:r>
+                              <w:rPr>
+                                <w:color w:val="auto"/>
+                                <w:sz w:val="24"/>
+                                <w:szCs w:val="24"/>
+                              </w:rPr>
+                              <w:t>lokacija</w:t>
+                            </w:r>
+                          </w:p>
+                        </w:txbxContent>
+                      </wps:txbx>
+                      <wps:bodyPr rot="0" spcFirstLastPara="0" vertOverflow="overflow" horzOverflow="overflow" vert="horz" wrap="square" lIns="0" tIns="0" rIns="0" bIns="0" numCol="1" spcCol="0" rtlCol="0" fromWordArt="0" anchor="t" anchorCtr="0" forceAA="0" compatLnSpc="1">
+                        <a:prstTxWarp prst="textNoShape">
+                          <a:avLst/>
+                        </a:prstTxWarp>
+                        <a:spAutoFit/>
+                      </wps:bodyPr>
+                    </wps:wsp>
+                  </a:graphicData>
+                </a:graphic>
+              </wp:anchor>
+            </w:drawing>
+          </mc:Choice>
+          <mc:Fallback>
+            <w:pict>
+              <v:shape w14:anchorId="381851C8" id="_x0000_s1034" type="#_x0000_t202" style="position:absolute;left:0;text-align:left;margin-left:0;margin-top:69.75pt;width:159.4pt;height:.05pt;z-index:251697152;visibility:visible;mso-wrap-style:square;mso-wrap-distance-left:9pt;mso-wrap-distance-top:0;mso-wrap-distance-right:9pt;mso-wrap-distance-bottom:0;mso-position-horizontal:center;mso-position-horizontal-relative:margin;mso-position-vertical:absolute;mso-position-vertical-relative:text;v-text-anchor:top" o:gfxdata="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" stroked="f">
+                <v:textbox style="mso-fit-shape-to-text:t" inset="0,0,0,0">
+                  <w:txbxContent>
+                    <w:p>
+                      <w:pPr>
+                        <w:pStyle w:val="Opisslike"/>
+                        <w:jc w:val="center"/>
+                        <w:rPr>
+                          <w:noProof/>
+                          <w:color w:val="auto"/>
+                          <w:sz w:val="24"/>
+                          <w:szCs w:val="24"/>
+                        </w:rPr>
+                      </w:pPr>
+                      <w:r>
+                        <w:rPr>
+                          <w:color w:val="auto"/>
+                          <w:sz w:val="24"/>
+                          <w:szCs w:val="24"/>
+                        </w:rPr>
+                        <w:t xml:space="preserve">Slika  </w:t>
+                      </w:r>
+                      <w:r>
+                        <w:rPr>
+                          <w:color w:val="auto"/>
+                          <w:sz w:val="24"/>
+                          <w:szCs w:val="24"/>
+                        </w:rPr>
+                        <w:t xml:space="preserve">Testiranje </w:t>
+                      </w:r>
+                      <w:r>
+                        <w:rPr>
+                          <w:color w:val="auto"/>
+                          <w:sz w:val="24"/>
+                          <w:szCs w:val="24"/>
+                        </w:rPr>
+                        <w:t>lokacija</w:t>
+                      </w:r>
+                    </w:p>
+                  </w:txbxContent>
+                </v:textbox>
+                <w10:wrap type="square" anchorx="margin"/>
+              </v:shape>
+            </w:pict>
+          </mc:Fallback>
+        </mc:AlternateContent>
       </w:r>
     </w:p>
     <w:sectPr>
@@ -8910,7 +10044,7 @@
 </file>
 
 <file path=word/endnotes.xml><?xml version="1.0" encoding="utf-8"?>
-<w:endnotes xmlns:wpc="http://schemas.microsoft.com/office/word/2010/wordprocessingCanvas" xmlns:cx="http://schemas.microsoft.com/office/drawing/2014/chartex" xmlns:cx1="http://schemas.microsoft.com/office/drawing/2015/9/8/chartex" xmlns:cx2="http://schemas.microsoft.com/office/drawing/2015/10/21/chartex" xmlns:cx3="http://schemas.microsoft.com/office/drawing/2016/5/9/chartex" xmlns:cx4="http://schemas.microsoft.com/office/drawing/2016/5/10/chartex" xmlns:cx5="http://schemas.microsoft.com/office/drawing/2016/5/11/chartex" xmlns:mc="http://schemas.openxmlformats.org/markup-compatibility/2006" xmlns:o="urn:schemas-microsoft-com:office:office" xmlns:r="http://schemas.openxmlformats.org/officeDocument/2006/relationships" xmlns:m="http://schemas.openxmlformats.org/officeDocument/2006/math" xmlns:v="urn:schemas-microsoft-com:vml" xmlns:wp14="http://schemas.microsoft.com/office/word/2010/wordprocessingDrawing" xmlns:wp="http://schemas.openxmlformats.org/drawingml/2006/wordprocessingDrawing" xmlns:w10="urn:schemas-microsoft-com:office:word" xmlns:w="http://schemas.openxmlformats.org/wordprocessingml/2006/main" xmlns:w14="http://schemas.microsoft.com/office/word/2010/wordml" xmlns:w15="http://schemas.microsoft.com/office/word/2012/wordml" xmlns:w16se="http://schemas.microsoft.com/office/word/2015/wordml/symex" xmlns:wpg="http://schemas.microsoft.com/office/word/2010/wordprocessingGroup" xmlns:wpi="http://schemas.microsoft.com/office/word/2010/wordprocessingInk" xmlns:wne="http://schemas.microsoft.com/office/word/2006/wordml" xmlns:wps="http://schemas.microsoft.com/office/word/2010/wordprocessingShape" mc:Ignorable="w14 w15 w16se wp14">
+<w:endnotes xmlns:wpc="http://schemas.microsoft.com/office/word/2010/wordprocessingCanvas" xmlns:mc="http://schemas.openxmlformats.org/markup-compatibility/2006" xmlns:o="urn:schemas-microsoft-com:office:office" xmlns:r="http://schemas.openxmlformats.org/officeDocument/2006/relationships" xmlns:m="http://schemas.openxmlformats.org/officeDocument/2006/math" xmlns:v="urn:schemas-microsoft-com:vml" xmlns:wp14="http://schemas.microsoft.com/office/word/2010/wordprocessingDrawing" xmlns:wp="http://schemas.openxmlformats.org/drawingml/2006/wordprocessingDrawing" xmlns:w10="urn:schemas-microsoft-com:office:word" xmlns:w="http://schemas.openxmlformats.org/wordprocessingml/2006/main" xmlns:w14="http://schemas.microsoft.com/office/word/2010/wordml" xmlns:w15="http://schemas.microsoft.com/office/word/2012/wordml" xmlns:wpg="http://schemas.microsoft.com/office/word/2010/wordprocessingGroup" xmlns:wpi="http://schemas.microsoft.com/office/word/2010/wordprocessingInk" xmlns:wne="http://schemas.microsoft.com/office/word/2006/wordml" xmlns:wps="http://schemas.microsoft.com/office/word/2010/wordprocessingShape" mc:Ignorable="w14 w15 wp14">
   <w:endnote w:type="separator" w:id="-1">
     <w:p>
       <w:pPr>
@@ -8935,7 +10069,7 @@
 </file>
 
 <file path=word/footer1.xml><?xml version="1.0" encoding="utf-8"?>
-<w:ftr xmlns:wpc="http://schemas.microsoft.com/office/word/2010/wordprocessingCanvas" xmlns:cx="http://schemas.microsoft.com/office/drawing/2014/chartex" xmlns:cx1="http://schemas.microsoft.com/office/drawing/2015/9/8/chartex" xmlns:cx2="http://schemas.microsoft.com/office/drawing/2015/10/21/chartex" xmlns:cx3="http://schemas.microsoft.com/office/drawing/2016/5/9/chartex" xmlns:cx4="http://schemas.microsoft.com/office/drawing/2016/5/10/chartex" xmlns:cx5="http://schemas.microsoft.com/office/drawing/2016/5/11/chartex" xmlns:mc="http://schemas.openxmlformats.org/markup-compatibility/2006" xmlns:o="urn:schemas-microsoft-com:office:office" xmlns:r="http://schemas.openxmlformats.org/officeDocument/2006/relationships" xmlns:m="http://schemas.openxmlformats.org/officeDocument/2006/math" xmlns:v="urn:schemas-microsoft-com:vml" xmlns:wp14="http://schemas.microsoft.com/office/word/2010/wordprocessingDrawing" xmlns:wp="http://schemas.openxmlformats.org/drawingml/2006/wordprocessingDrawing" xmlns:w10="urn:schemas-microsoft-com:office:word" xmlns:w="http://schemas.openxmlformats.org/wordprocessingml/2006/main" xmlns:w14="http://schemas.microsoft.com/office/word/2010/wordml" xmlns:w15="http://schemas.microsoft.com/office/word/2012/wordml" xmlns:w16se="http://schemas.microsoft.com/office/word/2015/wordml/symex" xmlns:wpg="http://schemas.microsoft.com/office/word/2010/wordprocessingGroup" xmlns:wpi="http://schemas.microsoft.com/office/word/2010/wordprocessingInk" xmlns:wne="http://schemas.microsoft.com/office/word/2006/wordml" xmlns:wps="http://schemas.microsoft.com/office/word/2010/wordprocessingShape" mc:Ignorable="w14 w15 w16se wp14">
+<w:ftr xmlns:wpc="http://schemas.microsoft.com/office/word/2010/wordprocessingCanvas" xmlns:mc="http://schemas.openxmlformats.org/markup-compatibility/2006" xmlns:o="urn:schemas-microsoft-com:office:office" xmlns:r="http://schemas.openxmlformats.org/officeDocument/2006/relationships" xmlns:m="http://schemas.openxmlformats.org/officeDocument/2006/math" xmlns:v="urn:schemas-microsoft-com:vml" xmlns:wp14="http://schemas.microsoft.com/office/word/2010/wordprocessingDrawing" xmlns:wp="http://schemas.openxmlformats.org/drawingml/2006/wordprocessingDrawing" xmlns:w10="urn:schemas-microsoft-com:office:word" xmlns:w="http://schemas.openxmlformats.org/wordprocessingml/2006/main" xmlns:w14="http://schemas.microsoft.com/office/word/2010/wordml" xmlns:w15="http://schemas.microsoft.com/office/word/2012/wordml" xmlns:wpg="http://schemas.microsoft.com/office/word/2010/wordprocessingGroup" xmlns:wpi="http://schemas.microsoft.com/office/word/2010/wordprocessingInk" xmlns:wne="http://schemas.microsoft.com/office/word/2006/wordml" xmlns:wps="http://schemas.microsoft.com/office/word/2010/wordprocessingShape" mc:Ignorable="w14 w15 wp14">
   <w:sdt>
     <w:sdtPr>
       <w:id w:val="1422757001"/>
@@ -8952,13 +10086,13 @@
     <w:sdtContent>
       <w:p>
         <w:pPr>
-          <w:pStyle w:val="Footer"/>
+          <w:pStyle w:val="Podnoje"/>
           <w:jc w:val="right"/>
         </w:pPr>
       </w:p>
       <w:p>
         <w:pPr>
-          <w:pStyle w:val="Footer"/>
+          <w:pStyle w:val="Podnoje"/>
           <w:jc w:val="right"/>
         </w:pPr>
         <w:r>
@@ -8974,7 +10108,7 @@
           <w:rPr>
             <w:noProof/>
           </w:rPr>
-          <w:t>7</w:t>
+          <w:t>14</w:t>
         </w:r>
         <w:r>
           <w:rPr>
@@ -8987,14 +10121,14 @@
   </w:sdt>
   <w:p>
     <w:pPr>
-      <w:pStyle w:val="Footer"/>
+      <w:pStyle w:val="Podnoje"/>
     </w:pPr>
   </w:p>
 </w:ftr>
 </file>
 
 <file path=word/footnotes.xml><?xml version="1.0" encoding="utf-8"?>
-<w:footnotes xmlns:wpc="http://schemas.microsoft.com/office/word/2010/wordprocessingCanvas" xmlns:cx="http://schemas.microsoft.com/office/drawing/2014/chartex" xmlns:cx1="http://schemas.microsoft.com/office/drawing/2015/9/8/chartex" xmlns:cx2="http://schemas.microsoft.com/office/drawing/2015/10/21/chartex" xmlns:cx3="http://schemas.microsoft.com/office/drawing/2016/5/9/chartex" xmlns:cx4="http://schemas.microsoft.com/office/drawing/2016/5/10/chartex" xmlns:cx5="http://schemas.microsoft.com/office/drawing/2016/5/11/chartex" xmlns:mc="http://schemas.openxmlformats.org/markup-compatibility/2006" xmlns:o="urn:schemas-microsoft-com:office:office" xmlns:r="http://schemas.openxmlformats.org/officeDocument/2006/relationships" xmlns:m="http://schemas.openxmlformats.org/officeDocument/2006/math" xmlns:v="urn:schemas-microsoft-com:vml" xmlns:wp14="http://schemas.microsoft.com/office/word/2010/wordprocessingDrawing" xmlns:wp="http://schemas.openxmlformats.org/drawingml/2006/wordprocessingDrawing" xmlns:w10="urn:schemas-microsoft-com:office:word" xmlns:w="http://schemas.openxmlformats.org/wordprocessingml/2006/main" xmlns:w14="http://schemas.microsoft.com/office/word/2010/wordml" xmlns:w15="http://schemas.microsoft.com/office/word/2012/wordml" xmlns:w16se="http://schemas.microsoft.com/office/word/2015/wordml/symex" xmlns:wpg="http://schemas.microsoft.com/office/word/2010/wordprocessingGroup" xmlns:wpi="http://schemas.microsoft.com/office/word/2010/wordprocessingInk" xmlns:wne="http://schemas.microsoft.com/office/word/2006/wordml" xmlns:wps="http://schemas.microsoft.com/office/word/2010/wordprocessingShape" mc:Ignorable="w14 w15 w16se wp14">
+<w:footnotes xmlns:wpc="http://schemas.microsoft.com/office/word/2010/wordprocessingCanvas" xmlns:mc="http://schemas.openxmlformats.org/markup-compatibility/2006" xmlns:o="urn:schemas-microsoft-com:office:office" xmlns:r="http://schemas.openxmlformats.org/officeDocument/2006/relationships" xmlns:m="http://schemas.openxmlformats.org/officeDocument/2006/math" xmlns:v="urn:schemas-microsoft-com:vml" xmlns:wp14="http://schemas.microsoft.com/office/word/2010/wordprocessingDrawing" xmlns:wp="http://schemas.openxmlformats.org/drawingml/2006/wordprocessingDrawing" xmlns:w10="urn:schemas-microsoft-com:office:word" xmlns:w="http://schemas.openxmlformats.org/wordprocessingml/2006/main" xmlns:w14="http://schemas.microsoft.com/office/word/2010/wordml" xmlns:w15="http://schemas.microsoft.com/office/word/2012/wordml" xmlns:wpg="http://schemas.microsoft.com/office/word/2010/wordprocessingGroup" xmlns:wpi="http://schemas.microsoft.com/office/word/2010/wordprocessingInk" xmlns:wne="http://schemas.microsoft.com/office/word/2006/wordml" xmlns:wps="http://schemas.microsoft.com/office/word/2010/wordprocessingShape" mc:Ignorable="w14 w15 wp14">
   <w:footnote w:type="separator" w:id="-1">
     <w:p>
       <w:pPr>
@@ -9019,7 +10153,7 @@
 </file>
 
 <file path=word/numbering.xml><?xml version="1.0" encoding="utf-8"?>
-<w:numbering xmlns:wpc="http://schemas.microsoft.com/office/word/2010/wordprocessingCanvas" xmlns:cx="http://schemas.microsoft.com/office/drawing/2014/chartex" xmlns:cx1="http://schemas.microsoft.com/office/drawing/2015/9/8/chartex" xmlns:cx2="http://schemas.microsoft.com/office/drawing/2015/10/21/chartex" xmlns:cx3="http://schemas.microsoft.com/office/drawing/2016/5/9/chartex" xmlns:cx4="http://schemas.microsoft.com/office/drawing/2016/5/10/chartex" xmlns:cx5="http://schemas.microsoft.com/office/drawing/2016/5/11/chartex" xmlns:mc="http://schemas.openxmlformats.org/markup-compatibility/2006" xmlns:o="urn:schemas-microsoft-com:office:office" xmlns:r="http://schemas.openxmlformats.org/officeDocument/2006/relationships" xmlns:m="http://schemas.openxmlformats.org/officeDocument/2006/math" xmlns:v="urn:schemas-microsoft-com:vml" xmlns:wp14="http://schemas.microsoft.com/office/word/2010/wordprocessingDrawing" xmlns:wp="http://schemas.openxmlformats.org/drawingml/2006/wordprocessingDrawing" xmlns:w10="urn:schemas-microsoft-com:office:word" xmlns:w="http://schemas.openxmlformats.org/wordprocessingml/2006/main" xmlns:w14="http://schemas.microsoft.com/office/word/2010/wordml" xmlns:w15="http://schemas.microsoft.com/office/word/2012/wordml" xmlns:w16se="http://schemas.microsoft.com/office/word/2015/wordml/symex" xmlns:wpg="http://schemas.microsoft.com/office/word/2010/wordprocessingGroup" xmlns:wpi="http://schemas.microsoft.com/office/word/2010/wordprocessingInk" xmlns:wne="http://schemas.microsoft.com/office/word/2006/wordml" xmlns:wps="http://schemas.microsoft.com/office/word/2010/wordprocessingShape" mc:Ignorable="w14 w15 w16se wp14">
+<w:numbering xmlns:wpc="http://schemas.microsoft.com/office/word/2010/wordprocessingCanvas" xmlns:mc="http://schemas.openxmlformats.org/markup-compatibility/2006" xmlns:o="urn:schemas-microsoft-com:office:office" xmlns:r="http://schemas.openxmlformats.org/officeDocument/2006/relationships" xmlns:m="http://schemas.openxmlformats.org/officeDocument/2006/math" xmlns:v="urn:schemas-microsoft-com:vml" xmlns:wp14="http://schemas.microsoft.com/office/word/2010/wordprocessingDrawing" xmlns:wp="http://schemas.openxmlformats.org/drawingml/2006/wordprocessingDrawing" xmlns:w10="urn:schemas-microsoft-com:office:word" xmlns:w="http://schemas.openxmlformats.org/wordprocessingml/2006/main" xmlns:w14="http://schemas.microsoft.com/office/word/2010/wordml" xmlns:w15="http://schemas.microsoft.com/office/word/2012/wordml" xmlns:wpg="http://schemas.microsoft.com/office/word/2010/wordprocessingGroup" xmlns:wpi="http://schemas.microsoft.com/office/word/2010/wordprocessingInk" xmlns:wne="http://schemas.microsoft.com/office/word/2006/wordml" xmlns:wps="http://schemas.microsoft.com/office/word/2010/wordprocessingShape" mc:Ignorable="w14 w15 wp14">
   <w:abstractNum w:abstractNumId="0" w15:restartNumberingAfterBreak="0">
     <w:nsid w:val="249523B6"/>
     <w:multiLevelType w:val="hybridMultilevel"/>
@@ -9247,6 +10381,92 @@
     </w:lvl>
   </w:abstractNum>
   <w:abstractNum w:abstractNumId="2" w15:restartNumberingAfterBreak="0">
+    <w:nsid w:val="46BA0626"/>
+    <w:multiLevelType w:val="hybridMultilevel"/>
+    <w:tmpl w:val="1AE41E3A"/>
+    <w:lvl w:ilvl="0" w:tplc="041A000F">
+      <w:start w:val="1"/>
+      <w:numFmt w:val="decimal"/>
+      <w:lvlText w:val="%1."/>
+      <w:lvlJc w:val="left"/>
+      <w:pPr>
+        <w:ind w:left="1776" w:hanging="360"/>
+      </w:pPr>
+    </w:lvl>
+    <w:lvl w:ilvl="1" w:tplc="041A0019" w:tentative="1">
+      <w:start w:val="1"/>
+      <w:numFmt w:val="lowerLetter"/>
+      <w:lvlText w:val="%2."/>
+      <w:lvlJc w:val="left"/>
+      <w:pPr>
+        <w:ind w:left="2496" w:hanging="360"/>
+      </w:pPr>
+    </w:lvl>
+    <w:lvl w:ilvl="2" w:tplc="041A001B" w:tentative="1">
+      <w:start w:val="1"/>
+      <w:numFmt w:val="lowerRoman"/>
+      <w:lvlText w:val="%3."/>
+      <w:lvlJc w:val="right"/>
+      <w:pPr>
+        <w:ind w:left="3216" w:hanging="180"/>
+      </w:pPr>
+    </w:lvl>
+    <w:lvl w:ilvl="3" w:tplc="041A000F" w:tentative="1">
+      <w:start w:val="1"/>
+      <w:numFmt w:val="decimal"/>
+      <w:lvlText w:val="%4."/>
+      <w:lvlJc w:val="left"/>
+      <w:pPr>
+        <w:ind w:left="3936" w:hanging="360"/>
+      </w:pPr>
+    </w:lvl>
+    <w:lvl w:ilvl="4" w:tplc="041A0019" w:tentative="1">
+      <w:start w:val="1"/>
+      <w:numFmt w:val="lowerLetter"/>
+      <w:lvlText w:val="%5."/>
+      <w:lvlJc w:val="left"/>
+      <w:pPr>
+        <w:ind w:left="4656" w:hanging="360"/>
+      </w:pPr>
+    </w:lvl>
+    <w:lvl w:ilvl="5" w:tplc="041A001B" w:tentative="1">
+      <w:start w:val="1"/>
+      <w:numFmt w:val="lowerRoman"/>
+      <w:lvlText w:val="%6."/>
+      <w:lvlJc w:val="right"/>
+      <w:pPr>
+        <w:ind w:left="5376" w:hanging="180"/>
+      </w:pPr>
+    </w:lvl>
+    <w:lvl w:ilvl="6" w:tplc="041A000F" w:tentative="1">
+      <w:start w:val="1"/>
+      <w:numFmt w:val="decimal"/>
+      <w:lvlText w:val="%7."/>
+      <w:lvlJc w:val="left"/>
+      <w:pPr>
+        <w:ind w:left="6096" w:hanging="360"/>
+      </w:pPr>
+    </w:lvl>
+    <w:lvl w:ilvl="7" w:tplc="041A0019" w:tentative="1">
+      <w:start w:val="1"/>
+      <w:numFmt w:val="lowerLetter"/>
+      <w:lvlText w:val="%8."/>
+      <w:lvlJc w:val="left"/>
+      <w:pPr>
+        <w:ind w:left="6816" w:hanging="360"/>
+      </w:pPr>
+    </w:lvl>
+    <w:lvl w:ilvl="8" w:tplc="041A001B" w:tentative="1">
+      <w:start w:val="1"/>
+      <w:numFmt w:val="lowerRoman"/>
+      <w:lvlText w:val="%9."/>
+      <w:lvlJc w:val="right"/>
+      <w:pPr>
+        <w:ind w:left="7536" w:hanging="180"/>
+      </w:pPr>
+    </w:lvl>
+  </w:abstractNum>
+  <w:abstractNum w:abstractNumId="3" w15:restartNumberingAfterBreak="0">
     <w:nsid w:val="5BB57842"/>
     <w:multiLevelType w:val="hybridMultilevel"/>
     <w:tmpl w:val="EB9C71E4"/>
@@ -9332,7 +10552,7 @@
       </w:pPr>
     </w:lvl>
   </w:abstractNum>
-  <w:abstractNum w:abstractNumId="3" w15:restartNumberingAfterBreak="0">
+  <w:abstractNum w:abstractNumId="4" w15:restartNumberingAfterBreak="0">
     <w:nsid w:val="750B7D89"/>
     <w:multiLevelType w:val="multilevel"/>
     <w:tmpl w:val="057E19AA"/>
@@ -9421,10 +10641,10 @@
     </w:lvl>
   </w:abstractNum>
   <w:num w:numId="1">
-    <w:abstractNumId w:val="2"/>
+    <w:abstractNumId w:val="3"/>
   </w:num>
   <w:num w:numId="2">
-    <w:abstractNumId w:val="3"/>
+    <w:abstractNumId w:val="4"/>
   </w:num>
   <w:num w:numId="3">
     <w:abstractNumId w:val="1"/>
@@ -9432,11 +10652,14 @@
   <w:num w:numId="4">
     <w:abstractNumId w:val="0"/>
   </w:num>
+  <w:num w:numId="5">
+    <w:abstractNumId w:val="2"/>
+  </w:num>
 </w:numbering>
 </file>
 
 <file path=word/styles.xml><?xml version="1.0" encoding="utf-8"?>
-<w:styles xmlns:mc="http://schemas.openxmlformats.org/markup-compatibility/2006" xmlns:r="http://schemas.openxmlformats.org/officeDocument/2006/relationships" xmlns:w="http://schemas.openxmlformats.org/wordprocessingml/2006/main" xmlns:w14="http://schemas.microsoft.com/office/word/2010/wordml" xmlns:w15="http://schemas.microsoft.com/office/word/2012/wordml" xmlns:w16se="http://schemas.microsoft.com/office/word/2015/wordml/symex" mc:Ignorable="w14 w15 w16se">
+<w:styles xmlns:mc="http://schemas.openxmlformats.org/markup-compatibility/2006" xmlns:r="http://schemas.openxmlformats.org/officeDocument/2006/relationships" xmlns:w="http://schemas.openxmlformats.org/wordprocessingml/2006/main" xmlns:w14="http://schemas.microsoft.com/office/word/2010/wordml" xmlns:w15="http://schemas.microsoft.com/office/word/2012/wordml" mc:Ignorable="w14 w15">
   <w:docDefaults>
     <w:rPrDefault>
       <w:rPr>
@@ -9452,7 +10675,7 @@
       </w:pPr>
     </w:pPrDefault>
   </w:docDefaults>
-  <w:latentStyles w:defLockedState="0" w:defUIPriority="99" w:defSemiHidden="0" w:defUnhideWhenUsed="0" w:defQFormat="0" w:count="374">
+  <w:latentStyles w:defLockedState="0" w:defUIPriority="99" w:defSemiHidden="0" w:defUnhideWhenUsed="0" w:defQFormat="0" w:count="371">
     <w:lsdException w:name="Normal" w:uiPriority="0" w:qFormat="1"/>
     <w:lsdException w:name="heading 1" w:uiPriority="9" w:qFormat="1"/>
     <w:lsdException w:name="heading 2" w:semiHidden="1" w:uiPriority="9" w:unhideWhenUsed="1" w:qFormat="1"/>
@@ -9558,6 +10781,7 @@
     <w:lsdException w:name="HTML Sample" w:semiHidden="1" w:unhideWhenUsed="1"/>
     <w:lsdException w:name="HTML Typewriter" w:semiHidden="1" w:unhideWhenUsed="1"/>
     <w:lsdException w:name="HTML Variable" w:semiHidden="1" w:unhideWhenUsed="1"/>
+    <w:lsdException w:name="Normal Table" w:semiHidden="1" w:unhideWhenUsed="1"/>
     <w:lsdException w:name="annotation subject" w:semiHidden="1" w:unhideWhenUsed="1"/>
     <w:lsdException w:name="No List" w:semiHidden="1" w:unhideWhenUsed="1"/>
     <w:lsdException w:name="Outline List 1" w:semiHidden="1" w:unhideWhenUsed="1"/>
@@ -9602,6 +10826,7 @@
     <w:lsdException w:name="Table Professional" w:semiHidden="1" w:unhideWhenUsed="1"/>
     <w:lsdException w:name="Table Subtle 1" w:semiHidden="1" w:unhideWhenUsed="1"/>
     <w:lsdException w:name="Table Subtle 2" w:semiHidden="1" w:unhideWhenUsed="1"/>
+    <w:lsdException w:name="Table Web 1" w:semiHidden="1" w:unhideWhenUsed="1"/>
     <w:lsdException w:name="Table Web 2" w:semiHidden="1" w:unhideWhenUsed="1"/>
     <w:lsdException w:name="Table Web 3" w:semiHidden="1" w:unhideWhenUsed="1"/>
     <w:lsdException w:name="Balloon Text" w:semiHidden="1" w:unhideWhenUsed="1"/>
@@ -9822,20 +11047,17 @@
     <w:lsdException w:name="List Table 5 Dark Accent 6" w:uiPriority="50"/>
     <w:lsdException w:name="List Table 6 Colorful Accent 6" w:uiPriority="51"/>
     <w:lsdException w:name="List Table 7 Colorful Accent 6" w:uiPriority="52"/>
-    <w:lsdException w:name="Mention" w:semiHidden="1" w:unhideWhenUsed="1"/>
-    <w:lsdException w:name="Smart Hyperlink" w:semiHidden="1" w:unhideWhenUsed="1"/>
-    <w:lsdException w:name="Hashtag" w:semiHidden="1" w:unhideWhenUsed="1"/>
   </w:latentStyles>
   <w:style w:type="paragraph" w:default="1" w:styleId="Normal">
     <w:name w:val="Normal"/>
     <w:qFormat/>
     <w:rsid w:val="004F3FE2"/>
   </w:style>
-  <w:style w:type="paragraph" w:styleId="Heading1">
+  <w:style w:type="paragraph" w:styleId="Naslov1">
     <w:name w:val="heading 1"/>
     <w:basedOn w:val="Normal"/>
     <w:next w:val="Normal"/>
-    <w:link w:val="Heading1Char"/>
+    <w:link w:val="Naslov1Char"/>
     <w:uiPriority w:val="9"/>
     <w:qFormat/>
     <w:rsid w:val="00851CE4"/>
@@ -9852,13 +11074,13 @@
       <w:szCs w:val="32"/>
     </w:rPr>
   </w:style>
-  <w:style w:type="character" w:default="1" w:styleId="DefaultParagraphFont">
+  <w:style w:type="character" w:default="1" w:styleId="Zadanifontodlomka">
     <w:name w:val="Default Paragraph Font"/>
     <w:uiPriority w:val="1"/>
     <w:semiHidden/>
     <w:unhideWhenUsed/>
   </w:style>
-  <w:style w:type="table" w:default="1" w:styleId="TableNormal">
+  <w:style w:type="table" w:default="1" w:styleId="Obinatablica">
     <w:name w:val="Normal Table"/>
     <w:uiPriority w:val="99"/>
     <w:semiHidden/>
@@ -9873,13 +11095,13 @@
       </w:tblCellMar>
     </w:tblPr>
   </w:style>
-  <w:style w:type="numbering" w:default="1" w:styleId="NoList">
+  <w:style w:type="numbering" w:default="1" w:styleId="Bezpopisa">
     <w:name w:val="No List"/>
     <w:uiPriority w:val="99"/>
     <w:semiHidden/>
     <w:unhideWhenUsed/>
   </w:style>
-  <w:style w:type="paragraph" w:styleId="NoSpacing">
+  <w:style w:type="paragraph" w:styleId="Bezproreda">
     <w:name w:val="No Spacing"/>
     <w:uiPriority w:val="1"/>
     <w:qFormat/>
@@ -9888,10 +11110,10 @@
       <w:spacing w:after="0" w:line="240" w:lineRule="auto"/>
     </w:pPr>
   </w:style>
-  <w:style w:type="character" w:customStyle="1" w:styleId="Heading1Char">
-    <w:name w:val="Heading 1 Char"/>
-    <w:basedOn w:val="DefaultParagraphFont"/>
-    <w:link w:val="Heading1"/>
+  <w:style w:type="character" w:customStyle="1" w:styleId="Naslov1Char">
+    <w:name w:val="Naslov 1 Char"/>
+    <w:basedOn w:val="Zadanifontodlomka"/>
+    <w:link w:val="Naslov1"/>
     <w:uiPriority w:val="9"/>
     <w:rsid w:val="00851CE4"/>
     <w:rPr>
@@ -9901,9 +11123,9 @@
       <w:szCs w:val="32"/>
     </w:rPr>
   </w:style>
-  <w:style w:type="paragraph" w:styleId="TOCHeading">
+  <w:style w:type="paragraph" w:styleId="TOCNaslov">
     <w:name w:val="TOC Heading"/>
-    <w:basedOn w:val="Heading1"/>
+    <w:basedOn w:val="Naslov1"/>
     <w:next w:val="Normal"/>
     <w:uiPriority w:val="39"/>
     <w:unhideWhenUsed/>
@@ -9916,10 +11138,10 @@
       <w:lang w:val="en-US"/>
     </w:rPr>
   </w:style>
-  <w:style w:type="paragraph" w:styleId="Header">
+  <w:style w:type="paragraph" w:styleId="Zaglavlje">
     <w:name w:val="header"/>
     <w:basedOn w:val="Normal"/>
-    <w:link w:val="HeaderChar"/>
+    <w:link w:val="ZaglavljeChar"/>
     <w:uiPriority w:val="99"/>
     <w:unhideWhenUsed/>
     <w:rsid w:val="00851CE4"/>
@@ -9931,17 +11153,17 @@
       <w:spacing w:after="0" w:line="240" w:lineRule="auto"/>
     </w:pPr>
   </w:style>
-  <w:style w:type="character" w:customStyle="1" w:styleId="HeaderChar">
-    <w:name w:val="Header Char"/>
-    <w:basedOn w:val="DefaultParagraphFont"/>
-    <w:link w:val="Header"/>
+  <w:style w:type="character" w:customStyle="1" w:styleId="ZaglavljeChar">
+    <w:name w:val="Zaglavlje Char"/>
+    <w:basedOn w:val="Zadanifontodlomka"/>
+    <w:link w:val="Zaglavlje"/>
     <w:uiPriority w:val="99"/>
     <w:rsid w:val="00851CE4"/>
   </w:style>
-  <w:style w:type="paragraph" w:styleId="Footer">
+  <w:style w:type="paragraph" w:styleId="Podnoje">
     <w:name w:val="footer"/>
     <w:basedOn w:val="Normal"/>
-    <w:link w:val="FooterChar"/>
+    <w:link w:val="PodnojeChar"/>
     <w:uiPriority w:val="99"/>
     <w:unhideWhenUsed/>
     <w:rsid w:val="00851CE4"/>
@@ -9953,17 +11175,17 @@
       <w:spacing w:after="0" w:line="240" w:lineRule="auto"/>
     </w:pPr>
   </w:style>
-  <w:style w:type="character" w:customStyle="1" w:styleId="FooterChar">
-    <w:name w:val="Footer Char"/>
-    <w:basedOn w:val="DefaultParagraphFont"/>
-    <w:link w:val="Footer"/>
+  <w:style w:type="character" w:customStyle="1" w:styleId="PodnojeChar">
+    <w:name w:val="Podnožje Char"/>
+    <w:basedOn w:val="Zadanifontodlomka"/>
+    <w:link w:val="Podnoje"/>
     <w:uiPriority w:val="99"/>
     <w:rsid w:val="00851CE4"/>
   </w:style>
-  <w:style w:type="paragraph" w:styleId="ListParagraph">
+  <w:style w:type="paragraph" w:styleId="Odlomakpopisa">
     <w:name w:val="List Paragraph"/>
     <w:basedOn w:val="Normal"/>
-    <w:link w:val="ListParagraphChar"/>
+    <w:link w:val="OdlomakpopisaChar"/>
     <w:uiPriority w:val="34"/>
     <w:qFormat/>
     <w:rsid w:val="00E728EB"/>
@@ -9974,7 +11196,7 @@
   </w:style>
   <w:style w:type="paragraph" w:customStyle="1" w:styleId="1Naslov">
     <w:name w:val="1. Naslov"/>
-    <w:basedOn w:val="ListParagraph"/>
+    <w:basedOn w:val="Odlomakpopisa"/>
     <w:link w:val="1NaslovChar"/>
     <w:qFormat/>
     <w:rsid w:val="00165A1F"/>
@@ -10012,16 +11234,16 @@
       <w:szCs w:val="32"/>
     </w:rPr>
   </w:style>
-  <w:style w:type="character" w:customStyle="1" w:styleId="ListParagraphChar">
-    <w:name w:val="List Paragraph Char"/>
-    <w:basedOn w:val="DefaultParagraphFont"/>
-    <w:link w:val="ListParagraph"/>
+  <w:style w:type="character" w:customStyle="1" w:styleId="OdlomakpopisaChar">
+    <w:name w:val="Odlomak popisa Char"/>
+    <w:basedOn w:val="Zadanifontodlomka"/>
+    <w:link w:val="Odlomakpopisa"/>
     <w:uiPriority w:val="34"/>
     <w:rsid w:val="00165A1F"/>
   </w:style>
   <w:style w:type="character" w:customStyle="1" w:styleId="1NaslovChar">
     <w:name w:val="1. Naslov Char"/>
-    <w:basedOn w:val="ListParagraphChar"/>
+    <w:basedOn w:val="OdlomakpopisaChar"/>
     <w:link w:val="1Naslov"/>
     <w:rsid w:val="00165A1F"/>
     <w:rPr>
@@ -10074,7 +11296,7 @@
       <w:szCs w:val="24"/>
     </w:rPr>
   </w:style>
-  <w:style w:type="paragraph" w:styleId="Caption">
+  <w:style w:type="paragraph" w:styleId="Opisslike">
     <w:name w:val="caption"/>
     <w:basedOn w:val="Normal"/>
     <w:next w:val="Normal"/>
@@ -10093,7 +11315,7 @@
       <w:szCs w:val="18"/>
     </w:rPr>
   </w:style>
-  <w:style w:type="paragraph" w:styleId="TOC1">
+  <w:style w:type="paragraph" w:styleId="Sadraj1">
     <w:name w:val="toc 1"/>
     <w:basedOn w:val="Normal"/>
     <w:next w:val="Normal"/>
@@ -10105,9 +11327,9 @@
       <w:spacing w:after="100"/>
     </w:pPr>
   </w:style>
-  <w:style w:type="character" w:styleId="Hyperlink">
+  <w:style w:type="character" w:styleId="Hiperveza">
     <w:name w:val="Hyperlink"/>
-    <w:basedOn w:val="DefaultParagraphFont"/>
+    <w:basedOn w:val="Zadanifontodlomka"/>
     <w:uiPriority w:val="99"/>
     <w:unhideWhenUsed/>
     <w:rsid w:val="00554235"/>
@@ -10116,11 +11338,11 @@
       <w:u w:val="single"/>
     </w:rPr>
   </w:style>
-  <w:style w:type="paragraph" w:styleId="Title">
+  <w:style w:type="paragraph" w:styleId="Naslov">
     <w:name w:val="Title"/>
     <w:basedOn w:val="Normal"/>
     <w:next w:val="Normal"/>
-    <w:link w:val="TitleChar"/>
+    <w:link w:val="NaslovChar"/>
     <w:uiPriority w:val="10"/>
     <w:qFormat/>
     <w:rsid w:val="007B7FD4"/>
@@ -10136,10 +11358,10 @@
       <w:szCs w:val="56"/>
     </w:rPr>
   </w:style>
-  <w:style w:type="character" w:customStyle="1" w:styleId="TitleChar">
-    <w:name w:val="Title Char"/>
-    <w:basedOn w:val="DefaultParagraphFont"/>
-    <w:link w:val="Title"/>
+  <w:style w:type="character" w:customStyle="1" w:styleId="NaslovChar">
+    <w:name w:val="Naslov Char"/>
+    <w:basedOn w:val="Zadanifontodlomka"/>
+    <w:link w:val="Naslov"/>
     <w:uiPriority w:val="10"/>
     <w:rsid w:val="007B7FD4"/>
     <w:rPr>
@@ -10150,7 +11372,7 @@
       <w:szCs w:val="56"/>
     </w:rPr>
   </w:style>
-  <w:style w:type="paragraph" w:styleId="TOC2">
+  <w:style w:type="paragraph" w:styleId="Sadraj2">
     <w:name w:val="toc 2"/>
     <w:basedOn w:val="Normal"/>
     <w:next w:val="Normal"/>
@@ -10167,7 +11389,7 @@
       <w:lang w:eastAsia="hr-HR"/>
     </w:rPr>
   </w:style>
-  <w:style w:type="paragraph" w:styleId="TOC3">
+  <w:style w:type="paragraph" w:styleId="Sadraj3">
     <w:name w:val="toc 3"/>
     <w:basedOn w:val="Normal"/>
     <w:next w:val="Normal"/>
@@ -10184,9 +11406,9 @@
       <w:lang w:eastAsia="hr-HR"/>
     </w:rPr>
   </w:style>
-  <w:style w:type="table" w:styleId="TableGrid">
+  <w:style w:type="table" w:styleId="Reetkatablice">
     <w:name w:val="Table Grid"/>
-    <w:basedOn w:val="TableNormal"/>
+    <w:basedOn w:val="Obinatablica"/>
     <w:uiPriority w:val="39"/>
     <w:rsid w:val="00B11374"/>
     <w:pPr>
@@ -10203,9 +11425,9 @@
       </w:tblBorders>
     </w:tblPr>
   </w:style>
-  <w:style w:type="table" w:styleId="PlainTable1">
+  <w:style w:type="table" w:styleId="Obinatablica1">
     <w:name w:val="Plain Table 1"/>
-    <w:basedOn w:val="TableNormal"/>
+    <w:basedOn w:val="Obinatablica"/>
     <w:uiPriority w:val="41"/>
     <w:rsid w:val="00B11374"/>
     <w:pPr>
@@ -10266,9 +11488,9 @@
       </w:tcPr>
     </w:tblStylePr>
   </w:style>
-  <w:style w:type="table" w:styleId="PlainTable3">
+  <w:style w:type="table" w:styleId="Obinatablica3">
     <w:name w:val="Plain Table 3"/>
-    <w:basedOn w:val="TableNormal"/>
+    <w:basedOn w:val="Obinatablica"/>
     <w:uiPriority w:val="43"/>
     <w:rsid w:val="00B11374"/>
     <w:pPr>
@@ -10359,9 +11581,9 @@
       </w:tcPr>
     </w:tblStylePr>
   </w:style>
-  <w:style w:type="table" w:styleId="PlainTable4">
+  <w:style w:type="table" w:styleId="Obinatablica4">
     <w:name w:val="Plain Table 4"/>
-    <w:basedOn w:val="TableNormal"/>
+    <w:basedOn w:val="Obinatablica"/>
     <w:uiPriority w:val="44"/>
     <w:rsid w:val="00B11374"/>
     <w:pPr>
@@ -10408,9 +11630,9 @@
       </w:tcPr>
     </w:tblStylePr>
   </w:style>
-  <w:style w:type="table" w:styleId="GridTable4-Accent5">
+  <w:style w:type="table" w:styleId="Tablicareetke4-isticanje5">
     <w:name w:val="Grid Table 4 Accent 5"/>
-    <w:basedOn w:val="TableNormal"/>
+    <w:basedOn w:val="Obinatablica"/>
     <w:uiPriority w:val="49"/>
     <w:rsid w:val="00B11374"/>
     <w:pPr>
@@ -10753,7 +11975,7 @@
 </file>
 
 <file path=customXml/itemProps1.xml><?xml version="1.0" encoding="utf-8"?>
-<ds:datastoreItem xmlns:ds="http://schemas.openxmlformats.org/officeDocument/2006/customXml" ds:itemID="{740D6F0E-E9D5-42A0-8A40-B1A90895C3DA}">
+<ds:datastoreItem xmlns:ds="http://schemas.openxmlformats.org/officeDocument/2006/customXml" ds:itemID="{D9F1009D-3E2A-41E5-885A-1D9B9B5157AB}">
   <ds:schemaRefs>
     <ds:schemaRef ds:uri="http://schemas.openxmlformats.org/officeDocument/2006/bibliography"/>
   </ds:schemaRefs>

</xml_diff>

<commit_message>
TD - novi dijagram klasa
</commit_message>
<xml_diff>
--- a/AIR1613 TD IndoorTracking - Kokić, Pokec, Zekić/AIR1613 TD IndoorTracking - Kokić, Pokec, Zekić.docx
+++ b/AIR1613 TD IndoorTracking - Kokić, Pokec, Zekić/AIR1613 TD IndoorTracking - Kokić, Pokec, Zekić.docx
@@ -788,7 +788,7 @@
             </w:rPr>
             <w:fldChar w:fldCharType="separate"/>
           </w:r>
-          <w:hyperlink w:anchor="_Toc473669709" w:history="1">
+          <w:hyperlink w:anchor="_Toc475962090" w:history="1">
             <w:r>
               <w:rPr>
                 <w:rStyle w:val="Hyperlink"/>
@@ -847,7 +847,7 @@
                 <w:sz w:val="24"/>
                 <w:szCs w:val="24"/>
               </w:rPr>
-              <w:instrText xml:space="preserve"> PAGEREF _Toc473669709 \h </w:instrText>
+              <w:instrText xml:space="preserve"> PAGEREF _Toc475962090 \h </w:instrText>
             </w:r>
             <w:r>
               <w:rPr>
@@ -905,7 +905,7 @@
               <w:lang w:eastAsia="hr-HR"/>
             </w:rPr>
           </w:pPr>
-          <w:hyperlink w:anchor="_Toc473669710" w:history="1">
+          <w:hyperlink w:anchor="_Toc475962091" w:history="1">
             <w:r>
               <w:rPr>
                 <w:rStyle w:val="Hyperlink"/>
@@ -964,7 +964,7 @@
                 <w:sz w:val="24"/>
                 <w:szCs w:val="24"/>
               </w:rPr>
-              <w:instrText xml:space="preserve"> PAGEREF _Toc473669710 \h </w:instrText>
+              <w:instrText xml:space="preserve"> PAGEREF _Toc475962091 \h </w:instrText>
             </w:r>
             <w:r>
               <w:rPr>
@@ -1021,7 +1021,7 @@
               <w:szCs w:val="24"/>
             </w:rPr>
           </w:pPr>
-          <w:hyperlink w:anchor="_Toc473669711" w:history="1">
+          <w:hyperlink w:anchor="_Toc475962092" w:history="1">
             <w:r>
               <w:rPr>
                 <w:rStyle w:val="Hyperlink"/>
@@ -1079,7 +1079,7 @@
                 <w:sz w:val="24"/>
                 <w:szCs w:val="24"/>
               </w:rPr>
-              <w:instrText xml:space="preserve"> PAGEREF _Toc473669711 \h </w:instrText>
+              <w:instrText xml:space="preserve"> PAGEREF _Toc475962092 \h </w:instrText>
             </w:r>
             <w:r>
               <w:rPr>
@@ -1136,7 +1136,7 @@
               <w:szCs w:val="24"/>
             </w:rPr>
           </w:pPr>
-          <w:hyperlink w:anchor="_Toc473669712" w:history="1">
+          <w:hyperlink w:anchor="_Toc475962093" w:history="1">
             <w:r>
               <w:rPr>
                 <w:rStyle w:val="Hyperlink"/>
@@ -1194,7 +1194,7 @@
                 <w:sz w:val="24"/>
                 <w:szCs w:val="24"/>
               </w:rPr>
-              <w:instrText xml:space="preserve"> PAGEREF _Toc473669712 \h </w:instrText>
+              <w:instrText xml:space="preserve"> PAGEREF _Toc475962093 \h </w:instrText>
             </w:r>
             <w:r>
               <w:rPr>
@@ -1252,7 +1252,7 @@
               <w:lang w:eastAsia="hr-HR"/>
             </w:rPr>
           </w:pPr>
-          <w:hyperlink w:anchor="_Toc473669713" w:history="1">
+          <w:hyperlink w:anchor="_Toc475962094" w:history="1">
             <w:r>
               <w:rPr>
                 <w:rStyle w:val="Hyperlink"/>
@@ -1311,7 +1311,7 @@
                 <w:sz w:val="24"/>
                 <w:szCs w:val="24"/>
               </w:rPr>
-              <w:instrText xml:space="preserve"> PAGEREF _Toc473669713 \h </w:instrText>
+              <w:instrText xml:space="preserve"> PAGEREF _Toc475962094 \h </w:instrText>
             </w:r>
             <w:r>
               <w:rPr>
@@ -1369,7 +1369,7 @@
               <w:lang w:eastAsia="hr-HR"/>
             </w:rPr>
           </w:pPr>
-          <w:hyperlink w:anchor="_Toc473669714" w:history="1">
+          <w:hyperlink w:anchor="_Toc475962095" w:history="1">
             <w:r>
               <w:rPr>
                 <w:rStyle w:val="Hyperlink"/>
@@ -1428,7 +1428,7 @@
                 <w:sz w:val="24"/>
                 <w:szCs w:val="24"/>
               </w:rPr>
-              <w:instrText xml:space="preserve"> PAGEREF _Toc473669714 \h </w:instrText>
+              <w:instrText xml:space="preserve"> PAGEREF _Toc475962095 \h </w:instrText>
             </w:r>
             <w:r>
               <w:rPr>
@@ -1486,7 +1486,7 @@
               <w:lang w:eastAsia="hr-HR"/>
             </w:rPr>
           </w:pPr>
-          <w:hyperlink w:anchor="_Toc473669715" w:history="1">
+          <w:hyperlink w:anchor="_Toc475962096" w:history="1">
             <w:r>
               <w:rPr>
                 <w:rStyle w:val="Hyperlink"/>
@@ -1545,7 +1545,7 @@
                 <w:sz w:val="24"/>
                 <w:szCs w:val="24"/>
               </w:rPr>
-              <w:instrText xml:space="preserve"> PAGEREF _Toc473669715 \h </w:instrText>
+              <w:instrText xml:space="preserve"> PAGEREF _Toc475962096 \h </w:instrText>
             </w:r>
             <w:r>
               <w:rPr>
@@ -1603,7 +1603,7 @@
               <w:lang w:eastAsia="hr-HR"/>
             </w:rPr>
           </w:pPr>
-          <w:hyperlink w:anchor="_Toc473669716" w:history="1">
+          <w:hyperlink w:anchor="_Toc475962097" w:history="1">
             <w:r>
               <w:rPr>
                 <w:rStyle w:val="Hyperlink"/>
@@ -1662,7 +1662,7 @@
                 <w:sz w:val="24"/>
                 <w:szCs w:val="24"/>
               </w:rPr>
-              <w:instrText xml:space="preserve"> PAGEREF _Toc473669716 \h </w:instrText>
+              <w:instrText xml:space="preserve"> PAGEREF _Toc475962097 \h </w:instrText>
             </w:r>
             <w:r>
               <w:rPr>
@@ -1691,7 +1691,7 @@
                 <w:sz w:val="24"/>
                 <w:szCs w:val="24"/>
               </w:rPr>
-              <w:t>10</w:t>
+              <w:t>11</w:t>
             </w:r>
             <w:r>
               <w:rPr>
@@ -1720,7 +1720,7 @@
               <w:lang w:eastAsia="hr-HR"/>
             </w:rPr>
           </w:pPr>
-          <w:hyperlink w:anchor="_Toc473669717" w:history="1">
+          <w:hyperlink w:anchor="_Toc475962098" w:history="1">
             <w:r>
               <w:rPr>
                 <w:rStyle w:val="Hyperlink"/>
@@ -1779,7 +1779,7 @@
                 <w:sz w:val="24"/>
                 <w:szCs w:val="24"/>
               </w:rPr>
-              <w:instrText xml:space="preserve"> PAGEREF _Toc473669717 \h </w:instrText>
+              <w:instrText xml:space="preserve"> PAGEREF _Toc475962098 \h </w:instrText>
             </w:r>
             <w:r>
               <w:rPr>
@@ -1836,7 +1836,7 @@
               <w:szCs w:val="24"/>
             </w:rPr>
           </w:pPr>
-          <w:hyperlink w:anchor="_Toc473669718" w:history="1">
+          <w:hyperlink w:anchor="_Toc475962099" w:history="1">
             <w:r>
               <w:rPr>
                 <w:rStyle w:val="Hyperlink"/>
@@ -1894,7 +1894,7 @@
                 <w:sz w:val="24"/>
                 <w:szCs w:val="24"/>
               </w:rPr>
-              <w:instrText xml:space="preserve"> PAGEREF _Toc473669718 \h </w:instrText>
+              <w:instrText xml:space="preserve"> PAGEREF _Toc475962099 \h </w:instrText>
             </w:r>
             <w:r>
               <w:rPr>
@@ -1951,7 +1951,7 @@
               <w:szCs w:val="24"/>
             </w:rPr>
           </w:pPr>
-          <w:hyperlink w:anchor="_Toc473669719" w:history="1">
+          <w:hyperlink w:anchor="_Toc475962100" w:history="1">
             <w:r>
               <w:rPr>
                 <w:rStyle w:val="Hyperlink"/>
@@ -2009,7 +2009,7 @@
                 <w:sz w:val="24"/>
                 <w:szCs w:val="24"/>
               </w:rPr>
-              <w:instrText xml:space="preserve"> PAGEREF _Toc473669719 \h </w:instrText>
+              <w:instrText xml:space="preserve"> PAGEREF _Toc475962100 \h </w:instrText>
             </w:r>
             <w:r>
               <w:rPr>
@@ -2066,7 +2066,7 @@
               <w:szCs w:val="24"/>
             </w:rPr>
           </w:pPr>
-          <w:hyperlink w:anchor="_Toc473669720" w:history="1">
+          <w:hyperlink w:anchor="_Toc475962101" w:history="1">
             <w:r>
               <w:rPr>
                 <w:rStyle w:val="Hyperlink"/>
@@ -2124,7 +2124,7 @@
                 <w:sz w:val="24"/>
                 <w:szCs w:val="24"/>
               </w:rPr>
-              <w:instrText xml:space="preserve"> PAGEREF _Toc473669720 \h </w:instrText>
+              <w:instrText xml:space="preserve"> PAGEREF _Toc475962101 \h </w:instrText>
             </w:r>
             <w:r>
               <w:rPr>
@@ -2181,7 +2181,7 @@
               <w:szCs w:val="24"/>
             </w:rPr>
           </w:pPr>
-          <w:hyperlink w:anchor="_Toc473669721" w:history="1">
+          <w:hyperlink w:anchor="_Toc475962102" w:history="1">
             <w:r>
               <w:rPr>
                 <w:rStyle w:val="Hyperlink"/>
@@ -2239,7 +2239,7 @@
                 <w:sz w:val="24"/>
                 <w:szCs w:val="24"/>
               </w:rPr>
-              <w:instrText xml:space="preserve"> PAGEREF _Toc473669721 \h </w:instrText>
+              <w:instrText xml:space="preserve"> PAGEREF _Toc475962102 \h </w:instrText>
             </w:r>
             <w:r>
               <w:rPr>
@@ -2296,7 +2296,7 @@
               <w:szCs w:val="24"/>
             </w:rPr>
           </w:pPr>
-          <w:hyperlink w:anchor="_Toc473669722" w:history="1">
+          <w:hyperlink w:anchor="_Toc475962103" w:history="1">
             <w:r>
               <w:rPr>
                 <w:rStyle w:val="Hyperlink"/>
@@ -2354,7 +2354,7 @@
                 <w:sz w:val="24"/>
                 <w:szCs w:val="24"/>
               </w:rPr>
-              <w:instrText xml:space="preserve"> PAGEREF _Toc473669722 \h </w:instrText>
+              <w:instrText xml:space="preserve"> PAGEREF _Toc475962103 \h </w:instrText>
             </w:r>
             <w:r>
               <w:rPr>
@@ -2411,7 +2411,7 @@
               <w:szCs w:val="24"/>
             </w:rPr>
           </w:pPr>
-          <w:hyperlink w:anchor="_Toc473669723" w:history="1">
+          <w:hyperlink w:anchor="_Toc475962104" w:history="1">
             <w:r>
               <w:rPr>
                 <w:rStyle w:val="Hyperlink"/>
@@ -2469,7 +2469,7 @@
                 <w:sz w:val="24"/>
                 <w:szCs w:val="24"/>
               </w:rPr>
-              <w:instrText xml:space="preserve"> PAGEREF _Toc473669723 \h </w:instrText>
+              <w:instrText xml:space="preserve"> PAGEREF _Toc475962104 \h </w:instrText>
             </w:r>
             <w:r>
               <w:rPr>
@@ -2527,7 +2527,7 @@
               <w:lang w:eastAsia="hr-HR"/>
             </w:rPr>
           </w:pPr>
-          <w:hyperlink w:anchor="_Toc473669724" w:history="1">
+          <w:hyperlink w:anchor="_Toc475962105" w:history="1">
             <w:r>
               <w:rPr>
                 <w:rStyle w:val="Hyperlink"/>
@@ -2586,7 +2586,7 @@
                 <w:sz w:val="24"/>
                 <w:szCs w:val="24"/>
               </w:rPr>
-              <w:instrText xml:space="preserve"> PAGEREF _Toc473669724 \h </w:instrText>
+              <w:instrText xml:space="preserve"> PAGEREF _Toc475962105 \h </w:instrText>
             </w:r>
             <w:r>
               <w:rPr>
@@ -2643,7 +2643,7 @@
               <w:szCs w:val="24"/>
             </w:rPr>
           </w:pPr>
-          <w:hyperlink w:anchor="_Toc473669725" w:history="1">
+          <w:hyperlink w:anchor="_Toc475962106" w:history="1">
             <w:r>
               <w:rPr>
                 <w:rStyle w:val="Hyperlink"/>
@@ -2701,7 +2701,7 @@
                 <w:sz w:val="24"/>
                 <w:szCs w:val="24"/>
               </w:rPr>
-              <w:instrText xml:space="preserve"> PAGEREF _Toc473669725 \h </w:instrText>
+              <w:instrText xml:space="preserve"> PAGEREF _Toc475962106 \h </w:instrText>
             </w:r>
             <w:r>
               <w:rPr>
@@ -2758,7 +2758,7 @@
               <w:szCs w:val="24"/>
             </w:rPr>
           </w:pPr>
-          <w:hyperlink w:anchor="_Toc473669726" w:history="1">
+          <w:hyperlink w:anchor="_Toc475962107" w:history="1">
             <w:r>
               <w:rPr>
                 <w:rStyle w:val="Hyperlink"/>
@@ -2816,7 +2816,7 @@
                 <w:sz w:val="24"/>
                 <w:szCs w:val="24"/>
               </w:rPr>
-              <w:instrText xml:space="preserve"> PAGEREF _Toc473669726 \h </w:instrText>
+              <w:instrText xml:space="preserve"> PAGEREF _Toc475962107 \h </w:instrText>
             </w:r>
             <w:r>
               <w:rPr>
@@ -2850,123 +2850,6 @@
             <w:r>
               <w:rPr>
                 <w:rFonts w:ascii="Times New Roman" w:hAnsi="Times New Roman"/>
-                <w:noProof/>
-                <w:webHidden/>
-                <w:sz w:val="24"/>
-                <w:szCs w:val="24"/>
-              </w:rPr>
-              <w:fldChar w:fldCharType="end"/>
-            </w:r>
-          </w:hyperlink>
-        </w:p>
-        <w:p>
-          <w:pPr>
-            <w:pStyle w:val="TOC1"/>
-            <w:tabs>
-              <w:tab w:val="left" w:pos="440"/>
-              <w:tab w:val="right" w:leader="dot" w:pos="9062"/>
-            </w:tabs>
-            <w:rPr>
-              <w:rFonts w:ascii="Times New Roman" w:eastAsiaTheme="minorEastAsia" w:hAnsi="Times New Roman" w:cs="Times New Roman"/>
-              <w:noProof/>
-              <w:sz w:val="24"/>
-              <w:szCs w:val="24"/>
-              <w:lang w:eastAsia="hr-HR"/>
-            </w:rPr>
-          </w:pPr>
-          <w:hyperlink w:anchor="_Toc473669727" w:history="1">
-            <w:r>
-              <w:rPr>
-                <w:rStyle w:val="Hyperlink"/>
-                <w:rFonts w:ascii="Times New Roman" w:hAnsi="Times New Roman" w:cs="Times New Roman"/>
-                <w:noProof/>
-                <w:sz w:val="24"/>
-                <w:szCs w:val="24"/>
-              </w:rPr>
-              <w:t>9.</w:t>
-            </w:r>
-            <w:r>
-              <w:rPr>
-                <w:rFonts w:ascii="Times New Roman" w:eastAsiaTheme="minorEastAsia" w:hAnsi="Times New Roman" w:cs="Times New Roman"/>
-                <w:noProof/>
-                <w:sz w:val="24"/>
-                <w:szCs w:val="24"/>
-                <w:lang w:eastAsia="hr-HR"/>
-              </w:rPr>
-              <w:tab/>
-            </w:r>
-            <w:r>
-              <w:rPr>
-                <w:rStyle w:val="Hyperlink"/>
-                <w:rFonts w:ascii="Times New Roman" w:hAnsi="Times New Roman" w:cs="Times New Roman"/>
-                <w:noProof/>
-                <w:sz w:val="24"/>
-                <w:szCs w:val="24"/>
-              </w:rPr>
-              <w:t>Prilozi</w:t>
-            </w:r>
-            <w:r>
-              <w:rPr>
-                <w:rFonts w:ascii="Times New Roman" w:hAnsi="Times New Roman" w:cs="Times New Roman"/>
-                <w:noProof/>
-                <w:webHidden/>
-                <w:sz w:val="24"/>
-                <w:szCs w:val="24"/>
-              </w:rPr>
-              <w:tab/>
-            </w:r>
-            <w:r>
-              <w:rPr>
-                <w:rFonts w:ascii="Times New Roman" w:hAnsi="Times New Roman" w:cs="Times New Roman"/>
-                <w:noProof/>
-                <w:webHidden/>
-                <w:sz w:val="24"/>
-                <w:szCs w:val="24"/>
-              </w:rPr>
-              <w:fldChar w:fldCharType="begin"/>
-            </w:r>
-            <w:r>
-              <w:rPr>
-                <w:rFonts w:ascii="Times New Roman" w:hAnsi="Times New Roman" w:cs="Times New Roman"/>
-                <w:noProof/>
-                <w:webHidden/>
-                <w:sz w:val="24"/>
-                <w:szCs w:val="24"/>
-              </w:rPr>
-              <w:instrText xml:space="preserve"> PAGEREF _Toc473669727 \h </w:instrText>
-            </w:r>
-            <w:r>
-              <w:rPr>
-                <w:rFonts w:ascii="Times New Roman" w:hAnsi="Times New Roman" w:cs="Times New Roman"/>
-                <w:noProof/>
-                <w:webHidden/>
-                <w:sz w:val="24"/>
-                <w:szCs w:val="24"/>
-              </w:rPr>
-            </w:r>
-            <w:r>
-              <w:rPr>
-                <w:rFonts w:ascii="Times New Roman" w:hAnsi="Times New Roman" w:cs="Times New Roman"/>
-                <w:noProof/>
-                <w:webHidden/>
-                <w:sz w:val="24"/>
-                <w:szCs w:val="24"/>
-              </w:rPr>
-              <w:fldChar w:fldCharType="separate"/>
-            </w:r>
-            <w:r>
-              <w:rPr>
-                <w:rFonts w:ascii="Times New Roman" w:hAnsi="Times New Roman" w:cs="Times New Roman"/>
-                <w:noProof/>
-                <w:webHidden/>
-                <w:sz w:val="24"/>
-                <w:szCs w:val="24"/>
-              </w:rPr>
-              <w:t>23</w:t>
-            </w:r>
-            <w:r>
-              <w:rPr>
-                <w:rFonts w:ascii="Times New Roman" w:hAnsi="Times New Roman" w:cs="Times New Roman"/>
                 <w:noProof/>
                 <w:webHidden/>
                 <w:sz w:val="24"/>
@@ -2998,6 +2881,8 @@
           <w:szCs w:val="28"/>
         </w:rPr>
       </w:pPr>
+      <w:bookmarkStart w:id="0" w:name="_GoBack"/>
+      <w:bookmarkEnd w:id="0"/>
     </w:p>
     <w:p>
       <w:pPr>
@@ -3036,15 +2921,13 @@
           <w:docGrid w:linePitch="360"/>
         </w:sectPr>
       </w:pPr>
-      <w:bookmarkStart w:id="0" w:name="_GoBack"/>
-      <w:bookmarkEnd w:id="0"/>
     </w:p>
     <w:p>
       <w:pPr>
         <w:pStyle w:val="1Naslov"/>
         <w:outlineLvl w:val="0"/>
       </w:pPr>
-      <w:bookmarkStart w:id="1" w:name="_Toc473669709"/>
+      <w:bookmarkStart w:id="1" w:name="_Toc475962090"/>
       <w:r>
         <w:lastRenderedPageBreak/>
         <w:t>Korištene tehnologije</w:t>
@@ -3232,7 +3115,7 @@
         <w:pStyle w:val="1Naslov"/>
         <w:outlineLvl w:val="0"/>
       </w:pPr>
-      <w:bookmarkStart w:id="2" w:name="_Toc473669710"/>
+      <w:bookmarkStart w:id="2" w:name="_Toc475962091"/>
       <w:r>
         <w:lastRenderedPageBreak/>
         <w:t>Arhitektura</w:t>
@@ -3250,7 +3133,7 @@
         <w:pStyle w:val="11Podnaslov"/>
         <w:outlineLvl w:val="1"/>
       </w:pPr>
-      <w:bookmarkStart w:id="3" w:name="_Toc473669711"/>
+      <w:bookmarkStart w:id="3" w:name="_Toc475962092"/>
       <w:r>
         <w:t>Arhitektura sustava</w:t>
       </w:r>
@@ -3562,7 +3445,7 @@
         <w:pStyle w:val="11Podnaslov"/>
         <w:outlineLvl w:val="1"/>
       </w:pPr>
-      <w:bookmarkStart w:id="4" w:name="_Toc473669712"/>
+      <w:bookmarkStart w:id="4" w:name="_Toc475962093"/>
       <w:r>
         <w:lastRenderedPageBreak/>
         <w:t>Arhitektura aplikacije Indoor Tracking</w:t>
@@ -4027,7 +3910,7 @@
         <w:pStyle w:val="1Naslov"/>
         <w:outlineLvl w:val="0"/>
       </w:pPr>
-      <w:bookmarkStart w:id="5" w:name="_Toc473669713"/>
+      <w:bookmarkStart w:id="5" w:name="_Toc475962094"/>
       <w:r>
         <w:lastRenderedPageBreak/>
         <w:t>Podatkovni model</w:t>
@@ -4593,7 +4476,7 @@
         <w:pStyle w:val="1Naslov"/>
         <w:outlineLvl w:val="0"/>
       </w:pPr>
-      <w:bookmarkStart w:id="6" w:name="_Toc473669714"/>
+      <w:bookmarkStart w:id="6" w:name="_Toc475962095"/>
       <w:r>
         <w:lastRenderedPageBreak/>
         <w:t>IndoorTracking WEB API</w:t>
@@ -7160,14 +7043,27 @@
       <w:r>
         <w:t xml:space="preserve">Tablica </w:t>
       </w:r>
-      <w:fldSimple w:instr=" SEQ Tablica \* ARABIC ">
-        <w:r>
-          <w:rPr>
-            <w:noProof/>
-          </w:rPr>
-          <w:t>1</w:t>
-        </w:r>
-      </w:fldSimple>
+      <w:r>
+        <w:fldChar w:fldCharType="begin"/>
+      </w:r>
+      <w:r>
+        <w:instrText xml:space="preserve"> SEQ Tablica \* ARABIC </w:instrText>
+      </w:r>
+      <w:r>
+        <w:fldChar w:fldCharType="separate"/>
+      </w:r>
+      <w:r>
+        <w:rPr>
+          <w:noProof/>
+        </w:rPr>
+        <w:t>1</w:t>
+      </w:r>
+      <w:r>
+        <w:rPr>
+          <w:noProof/>
+        </w:rPr>
+        <w:fldChar w:fldCharType="end"/>
+      </w:r>
       <w:r>
         <w:t>. Tablica kontrolera za pozive prema IndoorTracking API-u</w:t>
       </w:r>
@@ -7198,7 +7094,7 @@
         <w:pStyle w:val="1Naslov"/>
         <w:outlineLvl w:val="0"/>
       </w:pPr>
-      <w:bookmarkStart w:id="7" w:name="_Toc473669715"/>
+      <w:bookmarkStart w:id="7" w:name="_Toc475962096"/>
       <w:r>
         <w:lastRenderedPageBreak/>
         <w:t>Dijagram klasa</w:t>
@@ -7214,13 +7110,7 @@
         <w:t xml:space="preserve">Na Slici </w:t>
       </w:r>
       <w:r>
-        <w:t>23</w:t>
-      </w:r>
-      <w:r>
-        <w:t>.</w:t>
-      </w:r>
-      <w:r>
-        <w:t>, u Prilozima,</w:t>
+        <w:t>4.</w:t>
       </w:r>
       <w:r>
         <w:t xml:space="preserve"> prikazan je dijagram klasa za aplikaciju Indoor Tracking.</w:t>
@@ -7663,17 +7553,163 @@
     <w:p>
       <w:pPr>
         <w:pStyle w:val="Normalnitekst"/>
+        <w:sectPr>
+          <w:pgSz w:w="11906" w:h="16838"/>
+          <w:pgMar w:top="1417" w:right="1417" w:bottom="1417" w:left="1417" w:header="708" w:footer="708" w:gutter="0"/>
+          <w:cols w:space="708"/>
+          <w:docGrid w:linePitch="360"/>
+        </w:sectPr>
       </w:pPr>
       <w:r>
         <w:br w:type="page"/>
       </w:r>
+    </w:p>
+    <w:p>
+      <w:pPr>
+        <w:pStyle w:val="Normalnitekst"/>
+        <w:keepNext/>
+        <w:rPr>
+          <w:rFonts w:asciiTheme="minorHAnsi" w:hAnsiTheme="minorHAnsi" w:cstheme="minorHAnsi"/>
+        </w:rPr>
+      </w:pPr>
+      <w:r>
+        <w:rPr>
+          <w:noProof/>
+          <w:lang w:eastAsia="hr-HR"/>
+        </w:rPr>
+        <w:lastRenderedPageBreak/>
+        <w:drawing>
+          <wp:anchor distT="0" distB="0" distL="114300" distR="114300" simplePos="0" relativeHeight="251748352" behindDoc="0" locked="0" layoutInCell="1" allowOverlap="1">
+            <wp:simplePos x="0" y="0"/>
+            <wp:positionH relativeFrom="margin">
+              <wp:align>left</wp:align>
+            </wp:positionH>
+            <wp:positionV relativeFrom="paragraph">
+              <wp:posOffset>0</wp:posOffset>
+            </wp:positionV>
+            <wp:extent cx="13116560" cy="8091170"/>
+            <wp:effectExtent l="0" t="0" r="8890" b="5080"/>
+            <wp:wrapSquare wrapText="bothSides"/>
+            <wp:docPr id="5" name="Picture 5"/>
+            <wp:cNvGraphicFramePr>
+              <a:graphicFrameLocks xmlns:a="http://schemas.openxmlformats.org/drawingml/2006/main" noChangeAspect="1"/>
+            </wp:cNvGraphicFramePr>
+            <a:graphic xmlns:a="http://schemas.openxmlformats.org/drawingml/2006/main">
+              <a:graphicData uri="http://schemas.openxmlformats.org/drawingml/2006/picture">
+                <pic:pic xmlns:pic="http://schemas.openxmlformats.org/drawingml/2006/picture">
+                  <pic:nvPicPr>
+                    <pic:cNvPr id="5" name="DijagramKlasa v3.1.png"/>
+                    <pic:cNvPicPr/>
+                  </pic:nvPicPr>
+                  <pic:blipFill>
+                    <a:blip r:embed="rId15" cstate="print">
+                      <a:extLst>
+                        <a:ext uri="{28A0092B-C50C-407E-A947-70E740481C1C}">
+                          <a14:useLocalDpi xmlns:a14="http://schemas.microsoft.com/office/drawing/2010/main" val="0"/>
+                        </a:ext>
+                      </a:extLst>
+                    </a:blip>
+                    <a:stretch>
+                      <a:fillRect/>
+                    </a:stretch>
+                  </pic:blipFill>
+                  <pic:spPr>
+                    <a:xfrm>
+                      <a:off x="0" y="0"/>
+                      <a:ext cx="13116560" cy="8091170"/>
+                    </a:xfrm>
+                    <a:prstGeom prst="rect">
+                      <a:avLst/>
+                    </a:prstGeom>
+                  </pic:spPr>
+                </pic:pic>
+              </a:graphicData>
+            </a:graphic>
+            <wp14:sizeRelH relativeFrom="margin">
+              <wp14:pctWidth>0</wp14:pctWidth>
+            </wp14:sizeRelH>
+            <wp14:sizeRelV relativeFrom="margin">
+              <wp14:pctHeight>0</wp14:pctHeight>
+            </wp14:sizeRelV>
+          </wp:anchor>
+        </w:drawing>
+      </w:r>
+    </w:p>
+    <w:p>
+      <w:pPr>
+        <w:pStyle w:val="Normalnitekst"/>
+        <w:keepNext/>
+        <w:rPr>
+          <w:rFonts w:asciiTheme="minorHAnsi" w:hAnsiTheme="minorHAnsi" w:cstheme="minorHAnsi"/>
+        </w:rPr>
+      </w:pPr>
+      <w:r>
+        <w:rPr>
+          <w:rFonts w:asciiTheme="minorHAnsi" w:hAnsiTheme="minorHAnsi" w:cstheme="minorHAnsi"/>
+        </w:rPr>
+        <w:t xml:space="preserve">Slika </w:t>
+      </w:r>
+      <w:r>
+        <w:rPr>
+          <w:rFonts w:asciiTheme="minorHAnsi" w:hAnsiTheme="minorHAnsi" w:cstheme="minorHAnsi"/>
+        </w:rPr>
+        <w:fldChar w:fldCharType="begin"/>
+      </w:r>
+      <w:r>
+        <w:rPr>
+          <w:rFonts w:asciiTheme="minorHAnsi" w:hAnsiTheme="minorHAnsi" w:cstheme="minorHAnsi"/>
+        </w:rPr>
+        <w:instrText xml:space="preserve"> SEQ Slika \* ARABIC </w:instrText>
+      </w:r>
+      <w:r>
+        <w:rPr>
+          <w:rFonts w:asciiTheme="minorHAnsi" w:hAnsiTheme="minorHAnsi" w:cstheme="minorHAnsi"/>
+        </w:rPr>
+        <w:fldChar w:fldCharType="separate"/>
+      </w:r>
+      <w:r>
+        <w:rPr>
+          <w:rFonts w:asciiTheme="minorHAnsi" w:hAnsiTheme="minorHAnsi" w:cstheme="minorHAnsi"/>
+          <w:noProof/>
+        </w:rPr>
+        <w:t>4</w:t>
+      </w:r>
+      <w:r>
+        <w:rPr>
+          <w:rFonts w:asciiTheme="minorHAnsi" w:hAnsiTheme="minorHAnsi" w:cstheme="minorHAnsi"/>
+        </w:rPr>
+        <w:fldChar w:fldCharType="end"/>
+      </w:r>
+      <w:r>
+        <w:rPr>
+          <w:rFonts w:asciiTheme="minorHAnsi" w:hAnsiTheme="minorHAnsi" w:cstheme="minorHAnsi"/>
+        </w:rPr>
+        <w:t>. Dijagram klasa aplikacije IndoorTracking</w:t>
+      </w:r>
+    </w:p>
+    <w:p>
+      <w:pPr>
+        <w:pStyle w:val="Normalnitekst"/>
+      </w:pPr>
+    </w:p>
+    <w:p>
+      <w:pPr>
+        <w:pStyle w:val="Normalnitekst"/>
+        <w:sectPr>
+          <w:headerReference w:type="default" r:id="rId16"/>
+          <w:pgSz w:w="23814" w:h="16839" w:orient="landscape" w:code="8"/>
+          <w:pgMar w:top="1417" w:right="1417" w:bottom="1417" w:left="1417" w:header="708" w:footer="708" w:gutter="0"/>
+          <w:cols w:space="708"/>
+          <w:docGrid w:linePitch="360"/>
+        </w:sectPr>
+      </w:pPr>
     </w:p>
     <w:p>
       <w:pPr>
         <w:pStyle w:val="1Naslov"/>
         <w:outlineLvl w:val="0"/>
       </w:pPr>
-      <w:bookmarkStart w:id="8" w:name="_Toc473669716"/>
+      <w:bookmarkStart w:id="8" w:name="_Toc475962097"/>
       <w:r>
         <w:lastRenderedPageBreak/>
         <w:t>Skica ekrana aplikacije</w:t>
@@ -7715,7 +7751,7 @@
                     <pic:cNvPicPr/>
                   </pic:nvPicPr>
                   <pic:blipFill>
-                    <a:blip r:embed="rId15" cstate="print">
+                    <a:blip r:embed="rId17" cstate="print">
                       <a:extLst>
                         <a:ext uri="{28A0092B-C50C-407E-A947-70E740481C1C}">
                           <a14:useLocalDpi xmlns:a14="http://schemas.microsoft.com/office/drawing/2010/main" val="0"/>
@@ -7803,7 +7839,7 @@
           <w:sz w:val="24"/>
           <w:szCs w:val="24"/>
         </w:rPr>
-        <w:t>4</w:t>
+        <w:t>5</w:t>
       </w:r>
       <w:r>
         <w:rPr>
@@ -7962,24 +7998,19 @@
         <w:rPr>
           <w:lang w:eastAsia="hr-HR"/>
         </w:rPr>
-        <w:sectPr>
-          <w:pgSz w:w="11906" w:h="16838"/>
-          <w:pgMar w:top="1417" w:right="1417" w:bottom="1417" w:left="1417" w:header="708" w:footer="708" w:gutter="0"/>
-          <w:cols w:space="708"/>
-          <w:docGrid w:linePitch="360"/>
-        </w:sectPr>
       </w:pPr>
       <w:r>
         <w:rPr>
           <w:lang w:eastAsia="hr-HR"/>
         </w:rPr>
-        <w:t xml:space="preserve">Ukoliko se korisnik ne odjavi, već samo izađe iz aplikacije, njegovi podaci ostaju spremljeni te se prilikom ponovnog otvaranja nije potrebno prijavljivati. Također, sve dok je korisnik prijavljen u aplikaciju, prilikom promjene lokacije stići će mu notifikacija o promjeni. </w:t>
-      </w:r>
-    </w:p>
-    <w:p>
-      <w:pPr>
-        <w:pStyle w:val="Normalnitekst"/>
-      </w:pPr>
+        <w:t>Ukoliko se korisnik ne odjavi, već samo izađe iz aplikacije, njegovi podaci ostaju spremljeni te se prilikom ponovnog otvaranja nije potrebno prijavljivati. Također, sve dok je korisnik prijavljen u aplikaciju, prilikom promjene lokacije stići</w:t>
+      </w:r>
+      <w:r>
+        <w:rPr>
+          <w:lang w:eastAsia="hr-HR"/>
+        </w:rPr>
+        <w:t xml:space="preserve"> će mu notifikacija o promjeni.</w:t>
+      </w:r>
     </w:p>
     <w:p>
       <w:pPr>
@@ -7987,9 +8018,13 @@
           <w:rFonts w:ascii="Times New Roman" w:hAnsi="Times New Roman" w:cs="Times New Roman"/>
           <w:sz w:val="24"/>
           <w:szCs w:val="24"/>
-        </w:rPr>
-      </w:pPr>
-      <w:r>
+          <w:lang w:eastAsia="hr-HR"/>
+        </w:rPr>
+      </w:pPr>
+      <w:r>
+        <w:rPr>
+          <w:lang w:eastAsia="hr-HR"/>
+        </w:rPr>
         <w:br w:type="page"/>
       </w:r>
     </w:p>
@@ -7998,7 +8033,7 @@
         <w:pStyle w:val="1Naslov"/>
         <w:outlineLvl w:val="0"/>
       </w:pPr>
-      <w:bookmarkStart w:id="9" w:name="_Toc473669717"/>
+      <w:bookmarkStart w:id="9" w:name="_Toc475962098"/>
       <w:r>
         <w:lastRenderedPageBreak/>
         <w:t>Implementirane funkcionalnosti</w:t>
@@ -8022,7 +8057,7 @@
         <w:pStyle w:val="11Podnaslov"/>
         <w:outlineLvl w:val="1"/>
       </w:pPr>
-      <w:bookmarkStart w:id="10" w:name="_Toc473669718"/>
+      <w:bookmarkStart w:id="10" w:name="_Toc475962099"/>
       <w:r>
         <w:t>Prijava</w:t>
       </w:r>
@@ -8056,7 +8091,7 @@
           <w:sz w:val="24"/>
           <w:szCs w:val="24"/>
         </w:rPr>
-        <w:t>5</w:t>
+        <w:t>6</w:t>
       </w:r>
       <w:r>
         <w:rPr>
@@ -8072,7 +8107,7 @@
           <w:sz w:val="24"/>
           <w:szCs w:val="24"/>
         </w:rPr>
-        <w:t>6</w:t>
+        <w:t>7</w:t>
       </w:r>
       <w:r>
         <w:rPr>
@@ -8123,7 +8158,7 @@
                     <pic:cNvPicPr/>
                   </pic:nvPicPr>
                   <pic:blipFill>
-                    <a:blip r:embed="rId16" cstate="print">
+                    <a:blip r:embed="rId18" cstate="print">
                       <a:extLst>
                         <a:ext uri="{28A0092B-C50C-407E-A947-70E740481C1C}">
                           <a14:useLocalDpi xmlns:a14="http://schemas.microsoft.com/office/drawing/2010/main" val="0"/>
@@ -8181,7 +8216,7 @@
                     <pic:cNvPicPr/>
                   </pic:nvPicPr>
                   <pic:blipFill>
-                    <a:blip r:embed="rId17" cstate="print">
+                    <a:blip r:embed="rId19" cstate="print">
                       <a:extLst>
                         <a:ext uri="{28A0092B-C50C-407E-A947-70E740481C1C}">
                           <a14:useLocalDpi xmlns:a14="http://schemas.microsoft.com/office/drawing/2010/main" val="0"/>
@@ -8353,7 +8388,7 @@
                                 <w:sz w:val="24"/>
                                 <w:szCs w:val="24"/>
                               </w:rPr>
-                              <w:t>5</w:t>
+                              <w:t>6</w:t>
                             </w:r>
                             <w:r>
                               <w:rPr>
@@ -8458,7 +8493,7 @@
                           <w:sz w:val="24"/>
                           <w:szCs w:val="24"/>
                         </w:rPr>
-                        <w:t>5</w:t>
+                        <w:t>6</w:t>
                       </w:r>
                       <w:r>
                         <w:rPr>
@@ -8594,7 +8629,7 @@
                                 <w:sz w:val="24"/>
                                 <w:szCs w:val="24"/>
                               </w:rPr>
-                              <w:t>6</w:t>
+                              <w:t>7</w:t>
                             </w:r>
                             <w:r>
                               <w:rPr>
@@ -8698,7 +8733,7 @@
                           <w:sz w:val="24"/>
                           <w:szCs w:val="24"/>
                         </w:rPr>
-                        <w:t>6</w:t>
+                        <w:t>7</w:t>
                       </w:r>
                       <w:r>
                         <w:rPr>
@@ -8754,7 +8789,7 @@
         <w:pStyle w:val="11Podnaslov"/>
         <w:outlineLvl w:val="1"/>
       </w:pPr>
-      <w:bookmarkStart w:id="11" w:name="_Toc473669719"/>
+      <w:bookmarkStart w:id="11" w:name="_Toc475962100"/>
       <w:r>
         <w:rPr>
           <w:lang w:eastAsia="hr-HR"/>
@@ -8812,6 +8847,7 @@
       <w:r>
         <w:rPr>
           <w:noProof/>
+          <w:lang w:eastAsia="hr-HR"/>
         </w:rPr>
         <mc:AlternateContent>
           <mc:Choice Requires="wps">
@@ -8901,7 +8937,7 @@
                                 <w:sz w:val="24"/>
                                 <w:szCs w:val="24"/>
                               </w:rPr>
-                              <w:t>7</w:t>
+                              <w:t>8</w:t>
                             </w:r>
                             <w:r>
                               <w:rPr>
@@ -8997,7 +9033,7 @@
                           <w:sz w:val="24"/>
                           <w:szCs w:val="24"/>
                         </w:rPr>
-                        <w:t>7</w:t>
+                        <w:t>8</w:t>
                       </w:r>
                       <w:r>
                         <w:rPr>
@@ -9035,6 +9071,7 @@
       <w:r>
         <w:rPr>
           <w:noProof/>
+          <w:lang w:eastAsia="hr-HR"/>
         </w:rPr>
         <mc:AlternateContent>
           <mc:Choice Requires="wps">
@@ -9124,7 +9161,7 @@
                                 <w:sz w:val="24"/>
                                 <w:szCs w:val="24"/>
                               </w:rPr>
-                              <w:t>8</w:t>
+                              <w:t>9</w:t>
                             </w:r>
                             <w:r>
                               <w:rPr>
@@ -9220,7 +9257,7 @@
                           <w:sz w:val="24"/>
                           <w:szCs w:val="24"/>
                         </w:rPr>
-                        <w:t>8</w:t>
+                        <w:t>9</w:t>
                       </w:r>
                       <w:r>
                         <w:rPr>
@@ -9284,7 +9321,7 @@
                     <pic:cNvPicPr/>
                   </pic:nvPicPr>
                   <pic:blipFill>
-                    <a:blip r:embed="rId18" cstate="print">
+                    <a:blip r:embed="rId20" cstate="print">
                       <a:extLst>
                         <a:ext uri="{28A0092B-C50C-407E-A947-70E740481C1C}">
                           <a14:useLocalDpi xmlns:a14="http://schemas.microsoft.com/office/drawing/2010/main" val="0"/>
@@ -9345,7 +9382,7 @@
                     <pic:cNvPicPr/>
                   </pic:nvPicPr>
                   <pic:blipFill>
-                    <a:blip r:embed="rId19" cstate="print">
+                    <a:blip r:embed="rId21" cstate="print">
                       <a:extLst>
                         <a:ext uri="{28A0092B-C50C-407E-A947-70E740481C1C}">
                           <a14:useLocalDpi xmlns:a14="http://schemas.microsoft.com/office/drawing/2010/main" val="0"/>
@@ -9390,7 +9427,16 @@
         <w:ind w:firstLine="708"/>
       </w:pPr>
       <w:r>
-        <w:t>Na Slici 7. nalazi se prikaz glavnog izbornika, odnosno lista svih implementiranih funkcionalnosti. Na Slici 8. prikazan je početni ekran aplikacije, tj. „Trenutna lokacija“. Prikazuje se naziv lokacije, kategorija kojoj ona pripada te kratki opis. Sličica pokazuje gdje se korisnik nalazi u okviru kata zgrade. Klikom na gumb „Detalji“ prikazuje se popis korisnika koji se trenutno nalaze na toj lokaciji te popis korisnika kojima je ta lokacija pridružena kao njihov ured (a trenutno se ne nalaze tamo), kao što je prikazano na Slici 9.</w:t>
+        <w:t>Na Slici 9</w:t>
+      </w:r>
+      <w:r>
+        <w:t xml:space="preserve">. nalazi se prikaz glavnog izbornika, odnosno lista svih implementiranih funkcionalnosti. Na Slici 8. prikazan je početni ekran aplikacije, tj. „Trenutna lokacija“. Prikazuje se naziv lokacije, kategorija kojoj ona pripada te kratki opis. Sličica pokazuje gdje se korisnik nalazi u okviru kata zgrade. Klikom na gumb „Detalji“ prikazuje se popis korisnika koji se trenutno nalaze na toj lokaciji te popis korisnika kojima je ta lokacija pridružena kao njihov ured (a trenutno se ne nalaze tamo), kao što je prikazano na Slici </w:t>
+      </w:r>
+      <w:r>
+        <w:t>10</w:t>
+      </w:r>
+      <w:r>
+        <w:t>.</w:t>
       </w:r>
     </w:p>
     <w:p>
@@ -9399,7 +9445,10 @@
         <w:ind w:firstLine="708"/>
       </w:pPr>
       <w:r>
-        <w:t xml:space="preserve">Na Slici 10. </w:t>
+        <w:t>Na Slici 11</w:t>
+      </w:r>
+      <w:r>
+        <w:t xml:space="preserve">. </w:t>
       </w:r>
       <w:r>
         <w:t xml:space="preserve">prikazan je ekran s primljenom obavijesti o promjeni lokacije. </w:t>
@@ -9434,6 +9483,7 @@
       <w:r>
         <w:rPr>
           <w:noProof/>
+          <w:lang w:eastAsia="hr-HR"/>
         </w:rPr>
         <w:lastRenderedPageBreak/>
         <mc:AlternateContent>
@@ -9524,7 +9574,7 @@
                                 <w:sz w:val="24"/>
                                 <w:szCs w:val="24"/>
                               </w:rPr>
-                              <w:t>9</w:t>
+                              <w:t>10</w:t>
                             </w:r>
                             <w:r>
                               <w:rPr>
@@ -9612,7 +9662,7 @@
                           <w:sz w:val="24"/>
                           <w:szCs w:val="24"/>
                         </w:rPr>
-                        <w:t>9</w:t>
+                        <w:t>10</w:t>
                       </w:r>
                       <w:r>
                         <w:rPr>
@@ -9642,6 +9692,7 @@
       <w:r>
         <w:rPr>
           <w:noProof/>
+          <w:lang w:eastAsia="hr-HR"/>
         </w:rPr>
         <mc:AlternateContent>
           <mc:Choice Requires="wps">
@@ -9732,7 +9783,7 @@
                                 <w:sz w:val="24"/>
                                 <w:szCs w:val="24"/>
                               </w:rPr>
-                              <w:t>10</w:t>
+                              <w:t>11</w:t>
                             </w:r>
                             <w:r>
                               <w:rPr>
@@ -9821,7 +9872,7 @@
                           <w:sz w:val="24"/>
                           <w:szCs w:val="24"/>
                         </w:rPr>
-                        <w:t>10</w:t>
+                        <w:t>11</w:t>
                       </w:r>
                       <w:r>
                         <w:rPr>
@@ -9877,7 +9928,7 @@
                     <pic:cNvPicPr/>
                   </pic:nvPicPr>
                   <pic:blipFill>
-                    <a:blip r:embed="rId20" cstate="print">
+                    <a:blip r:embed="rId22" cstate="print">
                       <a:extLst>
                         <a:ext uri="{28A0092B-C50C-407E-A947-70E740481C1C}">
                           <a14:useLocalDpi xmlns:a14="http://schemas.microsoft.com/office/drawing/2010/main" val="0"/>
@@ -9932,7 +9983,7 @@
                     <pic:cNvPicPr/>
                   </pic:nvPicPr>
                   <pic:blipFill>
-                    <a:blip r:embed="rId21" cstate="print">
+                    <a:blip r:embed="rId23" cstate="print">
                       <a:extLst>
                         <a:ext uri="{28A0092B-C50C-407E-A947-70E740481C1C}">
                           <a14:useLocalDpi xmlns:a14="http://schemas.microsoft.com/office/drawing/2010/main" val="0"/>
@@ -9986,7 +10037,7 @@
         <w:pStyle w:val="11Podnaslov"/>
         <w:outlineLvl w:val="1"/>
       </w:pPr>
-      <w:bookmarkStart w:id="12" w:name="_Toc473669720"/>
+      <w:bookmarkStart w:id="12" w:name="_Toc475962101"/>
       <w:r>
         <w:rPr>
           <w:noProof/>
@@ -10017,7 +10068,7 @@
                     <pic:cNvPicPr/>
                   </pic:nvPicPr>
                   <pic:blipFill>
-                    <a:blip r:embed="rId22" cstate="print">
+                    <a:blip r:embed="rId24" cstate="print">
                       <a:extLst>
                         <a:ext uri="{28A0092B-C50C-407E-A947-70E740481C1C}">
                           <a14:useLocalDpi xmlns:a14="http://schemas.microsoft.com/office/drawing/2010/main" val="0"/>
@@ -10052,6 +10103,7 @@
       <w:r>
         <w:rPr>
           <w:noProof/>
+          <w:lang w:eastAsia="hr-HR"/>
         </w:rPr>
         <mc:AlternateContent>
           <mc:Choice Requires="wps">
@@ -10143,7 +10195,7 @@
                                 <w:sz w:val="24"/>
                                 <w:szCs w:val="24"/>
                               </w:rPr>
-                              <w:t>11</w:t>
+                              <w:t>12</w:t>
                             </w:r>
                             <w:r>
                               <w:rPr>
@@ -10233,7 +10285,7 @@
                           <w:sz w:val="24"/>
                           <w:szCs w:val="24"/>
                         </w:rPr>
-                        <w:t>11</w:t>
+                        <w:t>12</w:t>
                       </w:r>
                       <w:r>
                         <w:rPr>
@@ -10316,6 +10368,7 @@
       <w:r>
         <w:rPr>
           <w:noProof/>
+          <w:lang w:eastAsia="hr-HR"/>
         </w:rPr>
         <mc:AlternateContent>
           <mc:Choice Requires="wps">
@@ -10406,7 +10459,7 @@
                                 <w:sz w:val="24"/>
                                 <w:szCs w:val="24"/>
                               </w:rPr>
-                              <w:t>12</w:t>
+                              <w:t>13</w:t>
                             </w:r>
                             <w:r>
                               <w:rPr>
@@ -10498,7 +10551,7 @@
                           <w:sz w:val="24"/>
                           <w:szCs w:val="24"/>
                         </w:rPr>
-                        <w:t>12</w:t>
+                        <w:t>13</w:t>
                       </w:r>
                       <w:r>
                         <w:rPr>
@@ -10528,6 +10581,7 @@
       <w:r>
         <w:rPr>
           <w:noProof/>
+          <w:lang w:eastAsia="hr-HR"/>
         </w:rPr>
         <mc:AlternateContent>
           <mc:Choice Requires="wps">
@@ -10617,7 +10671,7 @@
                                 <w:sz w:val="24"/>
                                 <w:szCs w:val="24"/>
                               </w:rPr>
-                              <w:t>13</w:t>
+                              <w:t>14</w:t>
                             </w:r>
                             <w:r>
                               <w:rPr>
@@ -10708,7 +10762,7 @@
                           <w:sz w:val="24"/>
                           <w:szCs w:val="24"/>
                         </w:rPr>
-                        <w:t>13</w:t>
+                        <w:t>14</w:t>
                       </w:r>
                       <w:r>
                         <w:rPr>
@@ -10764,7 +10818,7 @@
                     <pic:cNvPicPr/>
                   </pic:nvPicPr>
                   <pic:blipFill>
-                    <a:blip r:embed="rId23" cstate="print">
+                    <a:blip r:embed="rId25" cstate="print">
                       <a:extLst>
                         <a:ext uri="{28A0092B-C50C-407E-A947-70E740481C1C}">
                           <a14:useLocalDpi xmlns:a14="http://schemas.microsoft.com/office/drawing/2010/main" val="0"/>
@@ -10825,7 +10879,7 @@
                     <pic:cNvPicPr/>
                   </pic:nvPicPr>
                   <pic:blipFill>
-                    <a:blip r:embed="rId24" cstate="print">
+                    <a:blip r:embed="rId26" cstate="print">
                       <a:extLst>
                         <a:ext uri="{28A0092B-C50C-407E-A947-70E740481C1C}">
                           <a14:useLocalDpi xmlns:a14="http://schemas.microsoft.com/office/drawing/2010/main" val="0"/>
@@ -10858,7 +10912,19 @@
         </w:drawing>
       </w:r>
       <w:r>
-        <w:t>Pregled vlastite povijesti kretanja dostupan je odabirom opcije „Moja kretanja“ iz glavnog izbornika. Otvara se ekran kao na Slici 11., gdje su dostupne tri opcije prikaza povijesti. Prva opcija je prikaz cijele povijesti: najprije se ispisuju datumi, a klikom na datum možemo dobiti ispis vremena i mjesta, kao što je prikazano na slikama 12. i 13.</w:t>
+        <w:t>Pregled vlastite povijesti kretanja dostupan je odabirom opcije „Moja kretanja“ iz glavnog izbornika.</w:t>
+      </w:r>
+      <w:r>
+        <w:t xml:space="preserve"> Otvara se ekran kao na Slici 12</w:t>
+      </w:r>
+      <w:r>
+        <w:t>., gdje su dostupne tri opcije prikaza povijesti. Prva opcija je prikaz cijele povijesti: najprije se ispisuju datumi, a klikom na datum možemo dobiti ispis vremena i mjesta, ka</w:t>
+      </w:r>
+      <w:r>
+        <w:t>o što je prikazano na slikama 13. i 14</w:t>
+      </w:r>
+      <w:r>
+        <w:t>.</w:t>
       </w:r>
     </w:p>
     <w:p>
@@ -10869,6 +10935,7 @@
       <w:r>
         <w:rPr>
           <w:noProof/>
+          <w:lang w:eastAsia="hr-HR"/>
         </w:rPr>
         <w:lastRenderedPageBreak/>
         <mc:AlternateContent>
@@ -10959,7 +11026,7 @@
                                 <w:sz w:val="24"/>
                                 <w:szCs w:val="24"/>
                               </w:rPr>
-                              <w:t>14</w:t>
+                              <w:t>15</w:t>
                             </w:r>
                             <w:r>
                               <w:rPr>
@@ -11050,7 +11117,7 @@
                           <w:sz w:val="24"/>
                           <w:szCs w:val="24"/>
                         </w:rPr>
-                        <w:t>14</w:t>
+                        <w:t>15</w:t>
                       </w:r>
                       <w:r>
                         <w:rPr>
@@ -11080,6 +11147,7 @@
       <w:r>
         <w:rPr>
           <w:noProof/>
+          <w:lang w:eastAsia="hr-HR"/>
         </w:rPr>
         <mc:AlternateContent>
           <mc:Choice Requires="wps">
@@ -11169,7 +11237,7 @@
                                 <w:sz w:val="24"/>
                                 <w:szCs w:val="24"/>
                               </w:rPr>
-                              <w:t>15</w:t>
+                              <w:t>16</w:t>
                             </w:r>
                             <w:r>
                               <w:rPr>
@@ -11260,7 +11328,7 @@
                           <w:sz w:val="24"/>
                           <w:szCs w:val="24"/>
                         </w:rPr>
-                        <w:t>15</w:t>
+                        <w:t>16</w:t>
                       </w:r>
                       <w:r>
                         <w:rPr>
@@ -11316,7 +11384,7 @@
                     <pic:cNvPicPr/>
                   </pic:nvPicPr>
                   <pic:blipFill>
-                    <a:blip r:embed="rId25" cstate="print">
+                    <a:blip r:embed="rId27" cstate="print">
                       <a:extLst>
                         <a:ext uri="{28A0092B-C50C-407E-A947-70E740481C1C}">
                           <a14:useLocalDpi xmlns:a14="http://schemas.microsoft.com/office/drawing/2010/main" val="0"/>
@@ -11371,7 +11439,7 @@
                     <pic:cNvPicPr/>
                   </pic:nvPicPr>
                   <pic:blipFill>
-                    <a:blip r:embed="rId26" cstate="print">
+                    <a:blip r:embed="rId28" cstate="print">
                       <a:extLst>
                         <a:ext uri="{28A0092B-C50C-407E-A947-70E740481C1C}">
                           <a14:useLocalDpi xmlns:a14="http://schemas.microsoft.com/office/drawing/2010/main" val="0"/>
@@ -11407,7 +11475,10 @@
         <w:t>Druga opcija je filtriranje prikaza prema datumu – nakon odabira određenog vremenskog raspona, otvara nam se ekran s listom datuma, vremen</w:t>
       </w:r>
       <w:r>
-        <w:t>a i mjesta iz odabranog raspona, kao što je prikazano na Slici 14.</w:t>
+        <w:t>a i mjesta iz odabranog raspona, k</w:t>
+      </w:r>
+      <w:r>
+        <w:t>ao što je prikazano na Slici 16.</w:t>
       </w:r>
     </w:p>
     <w:p>
@@ -11469,7 +11540,7 @@
         <w:pStyle w:val="11Podnaslov"/>
         <w:outlineLvl w:val="1"/>
       </w:pPr>
-      <w:bookmarkStart w:id="13" w:name="_Toc473669721"/>
+      <w:bookmarkStart w:id="13" w:name="_Toc475962102"/>
       <w:r>
         <w:lastRenderedPageBreak/>
         <w:t>Pregled svih lokacija</w:t>
@@ -11485,7 +11556,13 @@
         <w:t>Pregled svih lokacija je obuhvać</w:t>
       </w:r>
       <w:r>
-        <w:t>a funkcionalnosti ispisa svih dostupnih lokacija te ispisa korisnika koji se trenutno nalaze na tim lokacijama, odnosno onih korisnika kojima je ta prostorija definirana kao ured (a trenutno se ne nalaze tamo). Na Slici 16. prikazan je ispis svih</w:t>
+        <w:t>a funkcionalnosti ispisa svih dostupnih lokacija te ispisa korisnika koji se trenutno nalaze na tim lokacijama, odnosno onih korisnika kojima je ta prostorija definirana kao ured (a trenutno</w:t>
+      </w:r>
+      <w:r>
+        <w:t xml:space="preserve"> se ne nalaze tamo). Na Slici 17</w:t>
+      </w:r>
+      <w:r>
+        <w:t>. prikazan je ispis svih</w:t>
       </w:r>
       <w:r>
         <w:t xml:space="preserve"> kategorija</w:t>
@@ -11494,13 +11571,16 @@
         <w:t xml:space="preserve"> lokacija, te na Slici 1</w:t>
       </w:r>
       <w:r>
-        <w:t>8</w:t>
+        <w:t>9</w:t>
       </w:r>
       <w:r>
         <w:t xml:space="preserve">. ispis svih </w:t>
       </w:r>
       <w:r>
-        <w:t xml:space="preserve">lokacija, te Slici 17. ispis </w:t>
+        <w:t>lokacija, te Slici 18</w:t>
+      </w:r>
+      <w:r>
+        <w:t xml:space="preserve">. ispis </w:t>
       </w:r>
       <w:r>
         <w:t>korisnika odabrane lokacije.</w:t>
@@ -11517,6 +11597,7 @@
       <w:r>
         <w:rPr>
           <w:noProof/>
+          <w:lang w:eastAsia="hr-HR"/>
         </w:rPr>
         <mc:AlternateContent>
           <mc:Choice Requires="wps">
@@ -11606,7 +11687,7 @@
                                 <w:sz w:val="24"/>
                                 <w:szCs w:val="24"/>
                               </w:rPr>
-                              <w:t>16</w:t>
+                              <w:t>17</w:t>
                             </w:r>
                             <w:r>
                               <w:rPr>
@@ -11694,7 +11775,7 @@
                           <w:sz w:val="24"/>
                           <w:szCs w:val="24"/>
                         </w:rPr>
-                        <w:t>16</w:t>
+                        <w:t>17</w:t>
                       </w:r>
                       <w:r>
                         <w:rPr>
@@ -11724,6 +11805,7 @@
       <w:r>
         <w:rPr>
           <w:noProof/>
+          <w:lang w:eastAsia="hr-HR"/>
         </w:rPr>
         <mc:AlternateContent>
           <mc:Choice Requires="wps">
@@ -11812,7 +11894,7 @@
                                 <w:sz w:val="24"/>
                                 <w:szCs w:val="24"/>
                               </w:rPr>
-                              <w:t>17</w:t>
+                              <w:t>18</w:t>
                             </w:r>
                             <w:r>
                               <w:rPr>
@@ -11899,7 +11981,7 @@
                           <w:sz w:val="24"/>
                           <w:szCs w:val="24"/>
                         </w:rPr>
-                        <w:t>17</w:t>
+                        <w:t>18</w:t>
                       </w:r>
                       <w:r>
                         <w:rPr>
@@ -11958,7 +12040,7 @@
                     <pic:cNvPicPr/>
                   </pic:nvPicPr>
                   <pic:blipFill>
-                    <a:blip r:embed="rId27" cstate="print">
+                    <a:blip r:embed="rId29" cstate="print">
                       <a:extLst>
                         <a:ext uri="{28A0092B-C50C-407E-A947-70E740481C1C}">
                           <a14:useLocalDpi xmlns:a14="http://schemas.microsoft.com/office/drawing/2010/main" val="0"/>
@@ -11993,6 +12075,7 @@
       <w:r>
         <w:rPr>
           <w:noProof/>
+          <w:lang w:eastAsia="hr-HR"/>
         </w:rPr>
         <mc:AlternateContent>
           <mc:Choice Requires="wps">
@@ -12082,7 +12165,7 @@
                                 <w:sz w:val="24"/>
                                 <w:szCs w:val="24"/>
                               </w:rPr>
-                              <w:t>18</w:t>
+                              <w:t>19</w:t>
                             </w:r>
                             <w:r>
                               <w:rPr>
@@ -12170,7 +12253,7 @@
                           <w:sz w:val="24"/>
                           <w:szCs w:val="24"/>
                         </w:rPr>
-                        <w:t>18</w:t>
+                        <w:t>19</w:t>
                       </w:r>
                       <w:r>
                         <w:rPr>
@@ -12226,7 +12309,7 @@
                     <pic:cNvPicPr/>
                   </pic:nvPicPr>
                   <pic:blipFill>
-                    <a:blip r:embed="rId28" cstate="print">
+                    <a:blip r:embed="rId30" cstate="print">
                       <a:extLst>
                         <a:ext uri="{28A0092B-C50C-407E-A947-70E740481C1C}">
                           <a14:useLocalDpi xmlns:a14="http://schemas.microsoft.com/office/drawing/2010/main" val="0"/>
@@ -12290,7 +12373,7 @@
                     <pic:cNvPicPr/>
                   </pic:nvPicPr>
                   <pic:blipFill>
-                    <a:blip r:embed="rId29" cstate="print">
+                    <a:blip r:embed="rId31" cstate="print">
                       <a:extLst>
                         <a:ext uri="{28A0092B-C50C-407E-A947-70E740481C1C}">
                           <a14:useLocalDpi xmlns:a14="http://schemas.microsoft.com/office/drawing/2010/main" val="0"/>
@@ -12331,7 +12414,7 @@
         <w:pStyle w:val="11Podnaslov"/>
         <w:outlineLvl w:val="1"/>
       </w:pPr>
-      <w:bookmarkStart w:id="14" w:name="_Toc473669722"/>
+      <w:bookmarkStart w:id="14" w:name="_Toc475962103"/>
       <w:r>
         <w:lastRenderedPageBreak/>
         <w:t>Pregled svih korisnika</w:t>
@@ -12346,6 +12429,7 @@
       <w:r>
         <w:rPr>
           <w:noProof/>
+          <w:lang w:eastAsia="hr-HR"/>
         </w:rPr>
         <mc:AlternateContent>
           <mc:Choice Requires="wps">
@@ -12436,7 +12520,7 @@
                                 <w:sz w:val="24"/>
                                 <w:szCs w:val="24"/>
                               </w:rPr>
-                              <w:t>19</w:t>
+                              <w:t>20</w:t>
                             </w:r>
                             <w:r>
                               <w:rPr>
@@ -12525,7 +12609,7 @@
                           <w:sz w:val="24"/>
                           <w:szCs w:val="24"/>
                         </w:rPr>
-                        <w:t>19</w:t>
+                        <w:t>20</w:t>
                       </w:r>
                       <w:r>
                         <w:rPr>
@@ -12555,6 +12639,7 @@
       <w:r>
         <w:rPr>
           <w:noProof/>
+          <w:lang w:eastAsia="hr-HR"/>
         </w:rPr>
         <mc:AlternateContent>
           <mc:Choice Requires="wps">
@@ -12644,7 +12729,7 @@
                                 <w:sz w:val="24"/>
                                 <w:szCs w:val="24"/>
                               </w:rPr>
-                              <w:t>20</w:t>
+                              <w:t>21</w:t>
                             </w:r>
                             <w:r>
                               <w:rPr>
@@ -12732,7 +12817,7 @@
                           <w:sz w:val="24"/>
                           <w:szCs w:val="24"/>
                         </w:rPr>
-                        <w:t>20</w:t>
+                        <w:t>21</w:t>
                       </w:r>
                       <w:r>
                         <w:rPr>
@@ -12788,7 +12873,7 @@
                     <pic:cNvPicPr/>
                   </pic:nvPicPr>
                   <pic:blipFill>
-                    <a:blip r:embed="rId30" cstate="print">
+                    <a:blip r:embed="rId32" cstate="print">
                       <a:extLst>
                         <a:ext uri="{28A0092B-C50C-407E-A947-70E740481C1C}">
                           <a14:useLocalDpi xmlns:a14="http://schemas.microsoft.com/office/drawing/2010/main" val="0"/>
@@ -12821,7 +12906,19 @@
         </w:drawing>
       </w:r>
       <w:r>
-        <w:t>Pregled svih korisnika obuhvaća ispis svih korisnika te prikaz detalja o odabranom korisniku. Na Slici 18. prikazan je ispis korisnika, a na Slici 19. prikaz detalja o odabranom korisniku.</w:t>
+        <w:t xml:space="preserve">Pregled svih korisnika obuhvaća ispis svih korisnika te prikaz detalja o </w:t>
+      </w:r>
+      <w:r>
+        <w:t>odabranom korisniku. Na Slici 20</w:t>
+      </w:r>
+      <w:r>
+        <w:t>. prikazan je ispis korisnika, a n</w:t>
+      </w:r>
+      <w:r>
+        <w:t>a Slici 21</w:t>
+      </w:r>
+      <w:r>
+        <w:t>. prikaz detalja o odabranom korisniku.</w:t>
       </w:r>
     </w:p>
     <w:p>
@@ -12858,7 +12955,7 @@
                     <pic:cNvPicPr/>
                   </pic:nvPicPr>
                   <pic:blipFill>
-                    <a:blip r:embed="rId31" cstate="print">
+                    <a:blip r:embed="rId33" cstate="print">
                       <a:extLst>
                         <a:ext uri="{28A0092B-C50C-407E-A947-70E740481C1C}">
                           <a14:useLocalDpi xmlns:a14="http://schemas.microsoft.com/office/drawing/2010/main" val="0"/>
@@ -12902,7 +12999,7 @@
         <w:pStyle w:val="11Podnaslov"/>
         <w:outlineLvl w:val="1"/>
       </w:pPr>
-      <w:bookmarkStart w:id="15" w:name="_Toc473669723"/>
+      <w:bookmarkStart w:id="15" w:name="_Toc475962104"/>
       <w:r>
         <w:lastRenderedPageBreak/>
         <w:t>Pregled i djelomično uređivanje vlastitog profila</w:t>
@@ -12921,7 +13018,16 @@
         <w:t xml:space="preserve"> te gumb za odjavu,</w:t>
       </w:r>
       <w:r>
-        <w:t xml:space="preserve"> kako je prikazano na Slici 20. Lozinku je moguće promijeniti samim klikom na nju, kao što je prikazano na Slici 21.</w:t>
+        <w:t xml:space="preserve"> kako je prikazano na Slici 23</w:t>
+      </w:r>
+      <w:r>
+        <w:t xml:space="preserve">. Lozinku je moguće promijeniti samim klikom na nju, </w:t>
+      </w:r>
+      <w:r>
+        <w:t>kao što je prikazano na Slici 22</w:t>
+      </w:r>
+      <w:r>
+        <w:t>.</w:t>
       </w:r>
     </w:p>
     <w:p>
@@ -12932,6 +13038,7 @@
       <w:r>
         <w:rPr>
           <w:noProof/>
+          <w:lang w:eastAsia="hr-HR"/>
         </w:rPr>
         <mc:AlternateContent>
           <mc:Choice Requires="wps">
@@ -13022,7 +13129,7 @@
                                 <w:sz w:val="24"/>
                                 <w:szCs w:val="24"/>
                               </w:rPr>
-                              <w:t>21</w:t>
+                              <w:t>22</w:t>
                             </w:r>
                             <w:r>
                               <w:rPr>
@@ -13111,7 +13218,7 @@
                           <w:sz w:val="24"/>
                           <w:szCs w:val="24"/>
                         </w:rPr>
-                        <w:t>21</w:t>
+                        <w:t>22</w:t>
                       </w:r>
                       <w:r>
                         <w:rPr>
@@ -13167,7 +13274,7 @@
                     <pic:cNvPicPr/>
                   </pic:nvPicPr>
                   <pic:blipFill>
-                    <a:blip r:embed="rId32" cstate="print">
+                    <a:blip r:embed="rId34" cstate="print">
                       <a:extLst>
                         <a:ext uri="{28A0092B-C50C-407E-A947-70E740481C1C}">
                           <a14:useLocalDpi xmlns:a14="http://schemas.microsoft.com/office/drawing/2010/main" val="0"/>
@@ -13202,6 +13309,7 @@
       <w:r>
         <w:rPr>
           <w:noProof/>
+          <w:lang w:eastAsia="hr-HR"/>
         </w:rPr>
         <mc:AlternateContent>
           <mc:Choice Requires="wps">
@@ -13292,7 +13400,7 @@
                                 <w:sz w:val="24"/>
                                 <w:szCs w:val="24"/>
                               </w:rPr>
-                              <w:t>22</w:t>
+                              <w:t>23</w:t>
                             </w:r>
                             <w:r>
                               <w:rPr>
@@ -13381,7 +13489,7 @@
                           <w:sz w:val="24"/>
                           <w:szCs w:val="24"/>
                         </w:rPr>
-                        <w:t>22</w:t>
+                        <w:t>23</w:t>
                       </w:r>
                       <w:r>
                         <w:rPr>
@@ -13437,7 +13545,7 @@
                     <pic:cNvPicPr/>
                   </pic:nvPicPr>
                   <pic:blipFill>
-                    <a:blip r:embed="rId33" cstate="print">
+                    <a:blip r:embed="rId35" cstate="print">
                       <a:extLst>
                         <a:ext uri="{28A0092B-C50C-407E-A947-70E740481C1C}">
                           <a14:useLocalDpi xmlns:a14="http://schemas.microsoft.com/office/drawing/2010/main" val="0"/>
@@ -13487,7 +13595,7 @@
         <w:pStyle w:val="1Naslov"/>
         <w:outlineLvl w:val="0"/>
       </w:pPr>
-      <w:bookmarkStart w:id="16" w:name="_Toc473669724"/>
+      <w:bookmarkStart w:id="16" w:name="_Toc475962105"/>
       <w:r>
         <w:lastRenderedPageBreak/>
         <w:t>Testiranje aplikacije</w:t>
@@ -13499,7 +13607,7 @@
         <w:pStyle w:val="11Podnaslov"/>
         <w:outlineLvl w:val="1"/>
       </w:pPr>
-      <w:bookmarkStart w:id="17" w:name="_Toc473669725"/>
+      <w:bookmarkStart w:id="17" w:name="_Toc475962106"/>
       <w:r>
         <w:t>Ručno testiranje</w:t>
       </w:r>
@@ -13581,7 +13689,7 @@
         <w:pStyle w:val="11Podnaslov"/>
         <w:outlineLvl w:val="1"/>
       </w:pPr>
-      <w:bookmarkStart w:id="18" w:name="_Toc473669726"/>
+      <w:bookmarkStart w:id="18" w:name="_Toc475962107"/>
       <w:r>
         <w:t>Jedinični testovi</w:t>
       </w:r>
@@ -13684,7 +13792,7 @@
                     <pic:cNvPicPr/>
                   </pic:nvPicPr>
                   <pic:blipFill rotWithShape="1">
-                    <a:blip r:embed="rId34">
+                    <a:blip r:embed="rId36">
                       <a:extLst>
                         <a:ext uri="{28A0092B-C50C-407E-A947-70E740481C1C}">
                           <a14:useLocalDpi xmlns:a14="http://schemas.microsoft.com/office/drawing/2010/main" val="0"/>
@@ -13826,7 +13934,23 @@
                                 <w:sz w:val="24"/>
                                 <w:szCs w:val="24"/>
                               </w:rPr>
-                              <w:t xml:space="preserve"> 22.</w:t>
+                              <w:t xml:space="preserve"> 2</w:t>
+                            </w:r>
+                            <w:r>
+                              <w:rPr>
+                                <w:color w:val="auto"/>
+                                <w:sz w:val="24"/>
+                                <w:szCs w:val="24"/>
+                              </w:rPr>
+                              <w:t>4</w:t>
+                            </w:r>
+                            <w:r>
+                              <w:rPr>
+                                <w:color w:val="auto"/>
+                                <w:sz w:val="24"/>
+                                <w:szCs w:val="24"/>
+                              </w:rPr>
+                              <w:t>.</w:t>
                             </w:r>
                             <w:r>
                               <w:rPr>
@@ -13889,7 +14013,23 @@
                           <w:sz w:val="24"/>
                           <w:szCs w:val="24"/>
                         </w:rPr>
-                        <w:t xml:space="preserve"> 22.</w:t>
+                        <w:t xml:space="preserve"> 2</w:t>
+                      </w:r>
+                      <w:r>
+                        <w:rPr>
+                          <w:color w:val="auto"/>
+                          <w:sz w:val="24"/>
+                          <w:szCs w:val="24"/>
+                        </w:rPr>
+                        <w:t>4</w:t>
+                      </w:r>
+                      <w:r>
+                        <w:rPr>
+                          <w:color w:val="auto"/>
+                          <w:sz w:val="24"/>
+                          <w:szCs w:val="24"/>
+                        </w:rPr>
+                        <w:t>.</w:t>
                       </w:r>
                       <w:r>
                         <w:rPr>
@@ -14073,7 +14213,7 @@
                     <pic:cNvPicPr/>
                   </pic:nvPicPr>
                   <pic:blipFill rotWithShape="1">
-                    <a:blip r:embed="rId35">
+                    <a:blip r:embed="rId37">
                       <a:extLst>
                         <a:ext uri="{28A0092B-C50C-407E-A947-70E740481C1C}">
                           <a14:useLocalDpi xmlns:a14="http://schemas.microsoft.com/office/drawing/2010/main" val="0"/>
@@ -14235,7 +14375,15 @@
                                 <w:sz w:val="24"/>
                                 <w:szCs w:val="24"/>
                               </w:rPr>
-                              <w:t xml:space="preserve"> 23.</w:t>
+                              <w:t xml:space="preserve"> 25</w:t>
+                            </w:r>
+                            <w:r>
+                              <w:rPr>
+                                <w:color w:val="auto"/>
+                                <w:sz w:val="24"/>
+                                <w:szCs w:val="24"/>
+                              </w:rPr>
+                              <w:t>.</w:t>
                             </w:r>
                             <w:r>
                               <w:rPr>
@@ -14298,7 +14446,15 @@
                           <w:sz w:val="24"/>
                           <w:szCs w:val="24"/>
                         </w:rPr>
-                        <w:t xml:space="preserve"> 23.</w:t>
+                        <w:t xml:space="preserve"> 25</w:t>
+                      </w:r>
+                      <w:r>
+                        <w:rPr>
+                          <w:color w:val="auto"/>
+                          <w:sz w:val="24"/>
+                          <w:szCs w:val="24"/>
+                        </w:rPr>
+                        <w:t>.</w:t>
                       </w:r>
                       <w:r>
                         <w:rPr>
@@ -14378,13 +14534,13 @@
           <w:lang w:eastAsia="hr-HR"/>
         </w:rPr>
         <w:drawing>
-          <wp:anchor distT="0" distB="0" distL="114300" distR="114300" simplePos="0" relativeHeight="251688960" behindDoc="1" locked="0" layoutInCell="1" allowOverlap="1">
+          <wp:anchor distT="0" distB="0" distL="114300" distR="114300" simplePos="0" relativeHeight="251688960" behindDoc="1" locked="0" layoutInCell="1" allowOverlap="1" wp14:anchorId="14C909E9" wp14:editId="7F8DFEEA">
             <wp:simplePos x="0" y="0"/>
             <wp:positionH relativeFrom="page">
-              <wp:posOffset>2106930</wp:posOffset>
+              <wp:posOffset>2123440</wp:posOffset>
             </wp:positionH>
             <wp:positionV relativeFrom="paragraph">
-              <wp:posOffset>168275</wp:posOffset>
+              <wp:posOffset>145007</wp:posOffset>
             </wp:positionV>
             <wp:extent cx="4197350" cy="817245"/>
             <wp:effectExtent l="0" t="0" r="0" b="1905"/>
@@ -14401,7 +14557,7 @@
                     <pic:cNvPicPr/>
                   </pic:nvPicPr>
                   <pic:blipFill rotWithShape="1">
-                    <a:blip r:embed="rId36">
+                    <a:blip r:embed="rId38">
                       <a:extLst>
                         <a:ext uri="{28A0092B-C50C-407E-A947-70E740481C1C}">
                           <a14:useLocalDpi xmlns:a14="http://schemas.microsoft.com/office/drawing/2010/main" val="0"/>
@@ -14445,12 +14601,14 @@
       <w:pPr>
         <w:pStyle w:val="ListParagraph"/>
         <w:spacing w:line="360" w:lineRule="auto"/>
-        <w:ind w:left="1776"/>
+        <w:ind w:left="1418"/>
         <w:jc w:val="both"/>
         <w:rPr>
           <w:rFonts w:ascii="Times New Roman" w:hAnsi="Times New Roman" w:cs="Times New Roman"/>
+          <w:noProof/>
           <w:sz w:val="24"/>
           <w:szCs w:val="24"/>
+          <w:lang w:eastAsia="hr-HR"/>
         </w:rPr>
       </w:pPr>
     </w:p>
@@ -14458,26 +14616,21 @@
       <w:pPr>
         <w:pStyle w:val="ListParagraph"/>
         <w:spacing w:line="360" w:lineRule="auto"/>
-        <w:ind w:left="1776"/>
+        <w:ind w:left="1418"/>
         <w:jc w:val="both"/>
         <w:rPr>
           <w:rFonts w:ascii="Times New Roman" w:hAnsi="Times New Roman" w:cs="Times New Roman"/>
+          <w:noProof/>
           <w:sz w:val="24"/>
           <w:szCs w:val="24"/>
-        </w:rPr>
-      </w:pPr>
-    </w:p>
-    <w:p>
-      <w:pPr>
-        <w:pStyle w:val="ListParagraph"/>
+          <w:lang w:eastAsia="hr-HR"/>
+        </w:rPr>
+      </w:pPr>
+    </w:p>
+    <w:p>
+      <w:pPr>
         <w:spacing w:line="360" w:lineRule="auto"/>
-        <w:ind w:left="1776"/>
         <w:jc w:val="both"/>
-        <w:rPr>
-          <w:rFonts w:ascii="Times New Roman" w:hAnsi="Times New Roman" w:cs="Times New Roman"/>
-          <w:sz w:val="24"/>
-          <w:szCs w:val="24"/>
-        </w:rPr>
       </w:pPr>
       <w:r>
         <w:rPr>
@@ -14487,7 +14640,7 @@
         <mc:AlternateContent>
           <mc:Choice Requires="wps">
             <w:drawing>
-              <wp:anchor distT="0" distB="0" distL="114300" distR="114300" simplePos="0" relativeHeight="251697152" behindDoc="0" locked="0" layoutInCell="1" allowOverlap="1" wp14:anchorId="31B74006" wp14:editId="5E1FE831">
+              <wp:anchor distT="0" distB="0" distL="114300" distR="114300" simplePos="0" relativeHeight="251697152" behindDoc="0" locked="0" layoutInCell="1" allowOverlap="1" wp14:anchorId="56116998" wp14:editId="750CCB73">
                 <wp:simplePos x="0" y="0"/>
                 <wp:positionH relativeFrom="margin">
                   <wp:posOffset>2233930</wp:posOffset>
@@ -14547,7 +14700,15 @@
                                 <w:sz w:val="24"/>
                                 <w:szCs w:val="24"/>
                               </w:rPr>
-                              <w:t xml:space="preserve"> 24.</w:t>
+                              <w:t xml:space="preserve"> 26</w:t>
+                            </w:r>
+                            <w:r>
+                              <w:rPr>
+                                <w:color w:val="auto"/>
+                                <w:sz w:val="24"/>
+                                <w:szCs w:val="24"/>
+                              </w:rPr>
+                              <w:t>.</w:t>
                             </w:r>
                             <w:r>
                               <w:rPr>
@@ -14582,7 +14743,7 @@
           </mc:Choice>
           <mc:Fallback>
             <w:pict>
-              <v:shape w14:anchorId="31B74006" id="_x0000_s1049" type="#_x0000_t202" style="position:absolute;left:0;text-align:left;margin-left:175.9pt;margin-top:16pt;width:159.4pt;height:.05pt;z-index:251697152;visibility:visible;mso-wrap-style:square;mso-wrap-distance-left:9pt;mso-wrap-distance-top:0;mso-wrap-distance-right:9pt;mso-wrap-distance-bottom:0;mso-position-horizontal:absolute;mso-position-horizontal-relative:margin;mso-position-vertical:absolute;mso-position-vertical-relative:text;v-text-anchor:top" o:gfxdata="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" stroked="f">
+              <v:shape w14:anchorId="56116998" id="_x0000_s1049" type="#_x0000_t202" style="position:absolute;left:0;text-align:left;margin-left:175.9pt;margin-top:16pt;width:159.4pt;height:.05pt;z-index:251697152;visibility:visible;mso-wrap-style:square;mso-wrap-distance-left:9pt;mso-wrap-distance-top:0;mso-wrap-distance-right:9pt;mso-wrap-distance-bottom:0;mso-position-horizontal:absolute;mso-position-horizontal-relative:margin;mso-position-vertical:absolute;mso-position-vertical-relative:text;v-text-anchor:top" o:gfxdata="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" stroked="f">
                 <v:textbox style="mso-fit-shape-to-text:t" inset="0,0,0,0">
                   <w:txbxContent>
                     <w:p>
@@ -14610,7 +14771,15 @@
                           <w:sz w:val="24"/>
                           <w:szCs w:val="24"/>
                         </w:rPr>
-                        <w:t xml:space="preserve"> 24.</w:t>
+                        <w:t xml:space="preserve"> 26</w:t>
+                      </w:r>
+                      <w:r>
+                        <w:rPr>
+                          <w:color w:val="auto"/>
+                          <w:sz w:val="24"/>
+                          <w:szCs w:val="24"/>
+                        </w:rPr>
+                        <w:t>.</w:t>
                       </w:r>
                       <w:r>
                         <w:rPr>
@@ -14638,138 +14807,10 @@
         </mc:AlternateContent>
       </w:r>
     </w:p>
-    <w:p>
-      <w:pPr>
-        <w:spacing w:line="360" w:lineRule="auto"/>
-        <w:jc w:val="both"/>
-        <w:rPr>
-          <w:rFonts w:ascii="Times New Roman" w:hAnsi="Times New Roman" w:cs="Times New Roman"/>
-          <w:sz w:val="24"/>
-          <w:szCs w:val="24"/>
-        </w:rPr>
-      </w:pPr>
-    </w:p>
-    <w:p>
-      <w:pPr>
-        <w:spacing w:line="360" w:lineRule="auto"/>
-        <w:jc w:val="both"/>
-        <w:rPr>
-          <w:rFonts w:ascii="Times New Roman" w:hAnsi="Times New Roman" w:cs="Times New Roman"/>
-          <w:sz w:val="24"/>
-          <w:szCs w:val="24"/>
-        </w:rPr>
-        <w:sectPr>
-          <w:pgSz w:w="11906" w:h="16838"/>
-          <w:pgMar w:top="1417" w:right="1417" w:bottom="1417" w:left="1417" w:header="708" w:footer="708" w:gutter="0"/>
-          <w:cols w:space="708"/>
-          <w:docGrid w:linePitch="360"/>
-        </w:sectPr>
-      </w:pPr>
-    </w:p>
-    <w:p>
-      <w:pPr>
-        <w:pStyle w:val="1Naslov"/>
-        <w:outlineLvl w:val="0"/>
-      </w:pPr>
-      <w:bookmarkStart w:id="19" w:name="_Toc473669727"/>
-      <w:r>
-        <w:lastRenderedPageBreak/>
-        <w:t>Prilozi</w:t>
-      </w:r>
-      <w:bookmarkEnd w:id="19"/>
-    </w:p>
-    <w:p>
-      <w:pPr>
-        <w:pStyle w:val="Normalnitekst"/>
-        <w:keepNext/>
-      </w:pPr>
-      <w:r>
-        <w:rPr>
-          <w:noProof/>
-          <w:lang w:eastAsia="hr-HR"/>
-        </w:rPr>
-        <w:drawing>
-          <wp:inline distT="0" distB="0" distL="0" distR="0" wp14:anchorId="04B8CDF9" wp14:editId="40C28A1F">
-            <wp:extent cx="13322300" cy="7486015"/>
-            <wp:effectExtent l="0" t="0" r="0" b="635"/>
-            <wp:docPr id="18" name="Picture 18"/>
-            <wp:cNvGraphicFramePr>
-              <a:graphicFrameLocks xmlns:a="http://schemas.openxmlformats.org/drawingml/2006/main" noChangeAspect="1"/>
-            </wp:cNvGraphicFramePr>
-            <a:graphic xmlns:a="http://schemas.openxmlformats.org/drawingml/2006/main">
-              <a:graphicData uri="http://schemas.openxmlformats.org/drawingml/2006/picture">
-                <pic:pic xmlns:pic="http://schemas.openxmlformats.org/drawingml/2006/picture">
-                  <pic:nvPicPr>
-                    <pic:cNvPr id="18" name="DijagramKlasa v3.png"/>
-                    <pic:cNvPicPr/>
-                  </pic:nvPicPr>
-                  <pic:blipFill>
-                    <a:blip r:embed="rId37" cstate="print">
-                      <a:extLst>
-                        <a:ext uri="{28A0092B-C50C-407E-A947-70E740481C1C}">
-                          <a14:useLocalDpi xmlns:a14="http://schemas.microsoft.com/office/drawing/2010/main" val="0"/>
-                        </a:ext>
-                      </a:extLst>
-                    </a:blip>
-                    <a:stretch>
-                      <a:fillRect/>
-                    </a:stretch>
-                  </pic:blipFill>
-                  <pic:spPr>
-                    <a:xfrm>
-                      <a:off x="0" y="0"/>
-                      <a:ext cx="13322300" cy="7486015"/>
-                    </a:xfrm>
-                    <a:prstGeom prst="rect">
-                      <a:avLst/>
-                    </a:prstGeom>
-                  </pic:spPr>
-                </pic:pic>
-              </a:graphicData>
-            </a:graphic>
-          </wp:inline>
-        </w:drawing>
-      </w:r>
-    </w:p>
-    <w:p>
-      <w:pPr>
-        <w:pStyle w:val="Caption"/>
-        <w:jc w:val="both"/>
-        <w:rPr>
-          <w:color w:val="auto"/>
-          <w:sz w:val="24"/>
-          <w:szCs w:val="24"/>
-        </w:rPr>
-      </w:pPr>
-      <w:r>
-        <w:rPr>
-          <w:color w:val="auto"/>
-          <w:sz w:val="24"/>
-          <w:szCs w:val="24"/>
-        </w:rPr>
-        <w:t>Slika</w:t>
-      </w:r>
-      <w:r>
-        <w:rPr>
-          <w:color w:val="auto"/>
-          <w:sz w:val="24"/>
-          <w:szCs w:val="24"/>
-        </w:rPr>
-        <w:t xml:space="preserve"> 25.</w:t>
-      </w:r>
-      <w:r>
-        <w:rPr>
-          <w:color w:val="auto"/>
-          <w:sz w:val="24"/>
-          <w:szCs w:val="24"/>
-        </w:rPr>
-        <w:t xml:space="preserve"> Dijagram klasa</w:t>
-      </w:r>
-    </w:p>
     <w:sectPr>
-      <w:headerReference w:type="default" r:id="rId38"/>
-      <w:footerReference w:type="default" r:id="rId39"/>
-      <w:pgSz w:w="23814" w:h="16839" w:orient="landscape" w:code="8"/>
+      <w:headerReference w:type="default" r:id="rId39"/>
+      <w:footerReference w:type="default" r:id="rId40"/>
+      <w:pgSz w:w="11907" w:h="16839" w:code="9"/>
       <w:pgMar w:top="1417" w:right="1417" w:bottom="1417" w:left="1417" w:header="708" w:footer="708" w:gutter="0"/>
       <w:cols w:space="708"/>
       <w:docGrid w:linePitch="360"/>
@@ -14843,7 +14884,7 @@
           <w:rPr>
             <w:noProof/>
           </w:rPr>
-          <w:t>2</w:t>
+          <w:t>20</w:t>
         </w:r>
         <w:r>
           <w:rPr>
@@ -14902,7 +14943,7 @@
           <w:rPr>
             <w:noProof/>
           </w:rPr>
-          <w:t>23</w:t>
+          <w:t>21</w:t>
         </w:r>
         <w:r>
           <w:rPr>
@@ -14947,6 +14988,16 @@
 </file>
 
 <file path=word/header1.xml><?xml version="1.0" encoding="utf-8"?>
+<w:hdr xmlns:wpc="http://schemas.microsoft.com/office/word/2010/wordprocessingCanvas" xmlns:mc="http://schemas.openxmlformats.org/markup-compatibility/2006" xmlns:o="urn:schemas-microsoft-com:office:office" xmlns:r="http://schemas.openxmlformats.org/officeDocument/2006/relationships" xmlns:m="http://schemas.openxmlformats.org/officeDocument/2006/math" xmlns:v="urn:schemas-microsoft-com:vml" xmlns:wp14="http://schemas.microsoft.com/office/word/2010/wordprocessingDrawing" xmlns:wp="http://schemas.openxmlformats.org/drawingml/2006/wordprocessingDrawing" xmlns:w10="urn:schemas-microsoft-com:office:word" xmlns:w="http://schemas.openxmlformats.org/wordprocessingml/2006/main" xmlns:w14="http://schemas.microsoft.com/office/word/2010/wordml" xmlns:w15="http://schemas.microsoft.com/office/word/2012/wordml" xmlns:wpg="http://schemas.microsoft.com/office/word/2010/wordprocessingGroup" xmlns:wpi="http://schemas.microsoft.com/office/word/2010/wordprocessingInk" xmlns:wne="http://schemas.microsoft.com/office/word/2006/wordml" xmlns:wps="http://schemas.microsoft.com/office/word/2010/wordprocessingShape" mc:Ignorable="w14 w15 wp14">
+  <w:p>
+    <w:pPr>
+      <w:pStyle w:val="Header"/>
+    </w:pPr>
+  </w:p>
+</w:hdr>
+</file>
+
+<file path=word/header2.xml><?xml version="1.0" encoding="utf-8"?>
 <w:hdr xmlns:wpc="http://schemas.microsoft.com/office/word/2010/wordprocessingCanvas" xmlns:mc="http://schemas.openxmlformats.org/markup-compatibility/2006" xmlns:o="urn:schemas-microsoft-com:office:office" xmlns:r="http://schemas.openxmlformats.org/officeDocument/2006/relationships" xmlns:m="http://schemas.openxmlformats.org/officeDocument/2006/math" xmlns:v="urn:schemas-microsoft-com:vml" xmlns:wp14="http://schemas.microsoft.com/office/word/2010/wordprocessingDrawing" xmlns:wp="http://schemas.openxmlformats.org/drawingml/2006/wordprocessingDrawing" xmlns:w10="urn:schemas-microsoft-com:office:word" xmlns:w="http://schemas.openxmlformats.org/wordprocessingml/2006/main" xmlns:w14="http://schemas.microsoft.com/office/word/2010/wordml" xmlns:w15="http://schemas.microsoft.com/office/word/2012/wordml" xmlns:wpg="http://schemas.microsoft.com/office/word/2010/wordprocessingGroup" xmlns:wpi="http://schemas.microsoft.com/office/word/2010/wordprocessingInk" xmlns:wne="http://schemas.microsoft.com/office/word/2006/wordml" xmlns:wps="http://schemas.microsoft.com/office/word/2010/wordprocessingShape" mc:Ignorable="w14 w15 wp14">
   <w:p>
     <w:pPr>
@@ -16814,7 +16865,7 @@
 </file>
 
 <file path=customXml/itemProps1.xml><?xml version="1.0" encoding="utf-8"?>
-<ds:datastoreItem xmlns:ds="http://schemas.openxmlformats.org/officeDocument/2006/customXml" ds:itemID="{79B9D1B3-C92F-47FC-BEB7-B5763283326A}">
+<ds:datastoreItem xmlns:ds="http://schemas.openxmlformats.org/officeDocument/2006/customXml" ds:itemID="{84255050-7C72-4CDE-953B-717AA3B7CB44}">
   <ds:schemaRefs>
     <ds:schemaRef ds:uri="http://schemas.openxmlformats.org/officeDocument/2006/bibliography"/>
   </ds:schemaRefs>

</xml_diff>